<commit_message>
Converted h vector formulation from polar to rectangular
Converted h vector from polar to rectangular. Not debugged yet. Also
updated the formulation in word and the results in DMASE - test
results.xlsx.
</commit_message>
<xml_diff>
--- a/Decentralized ADMM formulation.docx
+++ b/Decentralized ADMM formulation.docx
@@ -2099,13 +2099,7 @@
                 <w:rPr>
                   <w:rFonts w:ascii="Cambria Math" w:eastAsiaTheme="minorEastAsia" w:hAnsi="Cambria Math"/>
                 </w:rPr>
-                <m:t>k</m:t>
-              </m:r>
-              <m:r>
-                <w:rPr>
-                  <w:rFonts w:ascii="Cambria Math" w:eastAsiaTheme="minorEastAsia" w:hAnsi="Cambria Math"/>
-                </w:rPr>
-                <m:t>+1</m:t>
+                <m:t>k+1</m:t>
               </m:r>
             </m:sup>
           </m:sSup>
@@ -2205,13 +2199,7 @@
                     <w:rPr>
                       <w:rFonts w:ascii="Cambria Math" w:eastAsiaTheme="minorEastAsia" w:hAnsi="Cambria Math"/>
                     </w:rPr>
-                    <m:t>k</m:t>
-                  </m:r>
-                  <m:r>
-                    <w:rPr>
-                      <w:rFonts w:ascii="Cambria Math" w:eastAsiaTheme="minorEastAsia" w:hAnsi="Cambria Math"/>
-                    </w:rPr>
-                    <m:t>+1</m:t>
+                    <m:t>k+1</m:t>
                   </m:r>
                 </m:sup>
               </m:sSubSup>
@@ -4988,13 +4976,7 @@
             <w:rPr>
               <w:rFonts w:ascii="Cambria Math" w:eastAsiaTheme="minorEastAsia" w:hAnsi="Cambria Math"/>
             </w:rPr>
-            <m:t>)</m:t>
-          </m:r>
-          <m:r>
-            <w:rPr>
-              <w:rFonts w:ascii="Cambria Math" w:eastAsiaTheme="minorEastAsia" w:hAnsi="Cambria Math"/>
-            </w:rPr>
-            <m:t>=</m:t>
+            <m:t>)=</m:t>
           </m:r>
           <m:f>
             <m:fPr>
@@ -5716,13 +5698,7 @@
             <w:rPr>
               <w:rFonts w:ascii="Cambria Math" w:eastAsiaTheme="minorEastAsia" w:hAnsi="Cambria Math"/>
             </w:rPr>
-            <m:t>=-</m:t>
-          </m:r>
-          <m:r>
-            <w:rPr>
-              <w:rFonts w:ascii="Cambria Math" w:eastAsiaTheme="minorEastAsia" w:hAnsi="Cambria Math"/>
-            </w:rPr>
-            <m:t>2</m:t>
+            <m:t>=-2</m:t>
           </m:r>
           <m:sSubSup>
             <m:sSubSupPr>
@@ -5984,13 +5960,7 @@
             <w:rPr>
               <w:rFonts w:ascii="Cambria Math" w:eastAsiaTheme="minorEastAsia" w:hAnsi="Cambria Math"/>
             </w:rPr>
-            <m:t>+</m:t>
-          </m:r>
-          <m:r>
-            <w:rPr>
-              <w:rFonts w:ascii="Cambria Math" w:eastAsiaTheme="minorEastAsia" w:hAnsi="Cambria Math"/>
-            </w:rPr>
-            <m:t>ρ</m:t>
+            <m:t>+ρ</m:t>
           </m:r>
           <m:sSup>
             <m:sSupPr>
@@ -6410,13 +6380,7 @@
                 <w:rPr>
                   <w:rFonts w:ascii="Cambria Math" w:eastAsiaTheme="minorEastAsia" w:hAnsi="Cambria Math"/>
                 </w:rPr>
-                <m:t>+</m:t>
-              </m:r>
-              <m:r>
-                <w:rPr>
-                  <w:rFonts w:ascii="Cambria Math" w:eastAsiaTheme="minorEastAsia" w:hAnsi="Cambria Math"/>
-                </w:rPr>
-                <m:t>G</m:t>
+                <m:t>+G</m:t>
               </m:r>
             </m:e>
             <m:sub>
@@ -6764,13 +6728,7 @@
             <w:rPr>
               <w:rFonts w:ascii="Cambria Math" w:eastAsiaTheme="minorEastAsia" w:hAnsi="Cambria Math"/>
             </w:rPr>
-            <m:t>≈</m:t>
-          </m:r>
-          <m:r>
-            <w:rPr>
-              <w:rFonts w:ascii="Cambria Math" w:eastAsiaTheme="minorEastAsia" w:hAnsi="Cambria Math"/>
-            </w:rPr>
-            <m:t>2</m:t>
+            <m:t>≈2</m:t>
           </m:r>
           <m:sSubSup>
             <m:sSubSupPr>
@@ -7095,13 +7053,7 @@
             <w:rPr>
               <w:rFonts w:ascii="Cambria Math" w:eastAsiaTheme="minorEastAsia" w:hAnsi="Cambria Math"/>
             </w:rPr>
-            <m:t>=</m:t>
-          </m:r>
-          <m:r>
-            <w:rPr>
-              <w:rFonts w:ascii="Cambria Math" w:eastAsiaTheme="minorEastAsia" w:hAnsi="Cambria Math"/>
-            </w:rPr>
-            <m:t>-</m:t>
+            <m:t>=-</m:t>
           </m:r>
           <m:sSub>
             <m:sSubPr>
@@ -7263,13 +7215,7 @@
             <w:rPr>
               <w:rFonts w:ascii="Cambria Math" w:eastAsiaTheme="minorEastAsia" w:hAnsi="Cambria Math"/>
             </w:rPr>
-            <m:t>=</m:t>
-          </m:r>
-          <m:r>
-            <w:rPr>
-              <w:rFonts w:ascii="Cambria Math" w:eastAsiaTheme="minorEastAsia" w:hAnsi="Cambria Math"/>
-            </w:rPr>
-            <m:t>-2</m:t>
+            <m:t>=-2</m:t>
           </m:r>
           <m:sSubSup>
             <m:sSubSupPr>
@@ -7649,8 +7595,3258 @@
           </m:sSup>
         </m:oMath>
       </m:oMathPara>
+    </w:p>
+    <w:p>
+      <w:pPr>
+        <w:pBdr>
+          <w:bottom w:val="single" w:sz="6" w:space="1" w:color="auto"/>
+        </w:pBdr>
+        <w:spacing w:after="0"/>
+        <w:rPr>
+          <w:rFonts w:eastAsiaTheme="minorEastAsia"/>
+        </w:rPr>
+      </w:pPr>
+    </w:p>
+    <w:p>
+      <w:pPr>
+        <w:spacing w:after="0"/>
+        <w:rPr>
+          <w:rFonts w:eastAsiaTheme="minorEastAsia"/>
+        </w:rPr>
+      </w:pPr>
+    </w:p>
+    <w:p>
+      <w:pPr>
+        <w:spacing w:after="0"/>
+        <w:rPr>
+          <w:rFonts w:eastAsiaTheme="minorEastAsia"/>
+        </w:rPr>
+      </w:pPr>
+      <w:r>
+        <w:rPr>
+          <w:rFonts w:eastAsiaTheme="minorEastAsia"/>
+        </w:rPr>
+        <w:t>Polar AC power flow:</w:t>
+      </w:r>
+    </w:p>
+    <w:p>
+      <w:pPr>
+        <w:spacing w:after="0"/>
+        <w:rPr>
+          <w:rFonts w:eastAsiaTheme="minorEastAsia"/>
+        </w:rPr>
+      </w:pPr>
+      <m:oMathPara>
+        <m:oMath>
+          <m:sSub>
+            <m:sSubPr>
+              <m:ctrlPr>
+                <w:rPr>
+                  <w:rFonts w:ascii="Cambria Math" w:eastAsiaTheme="minorEastAsia" w:hAnsi="Cambria Math"/>
+                  <w:i/>
+                </w:rPr>
+              </m:ctrlPr>
+            </m:sSubPr>
+            <m:e>
+              <m:r>
+                <w:rPr>
+                  <w:rFonts w:ascii="Cambria Math" w:eastAsiaTheme="minorEastAsia" w:hAnsi="Cambria Math"/>
+                </w:rPr>
+                <m:t>P</m:t>
+              </m:r>
+            </m:e>
+            <m:sub>
+              <m:r>
+                <w:rPr>
+                  <w:rFonts w:ascii="Cambria Math" w:eastAsiaTheme="minorEastAsia" w:hAnsi="Cambria Math"/>
+                </w:rPr>
+                <m:t>m</m:t>
+              </m:r>
+            </m:sub>
+          </m:sSub>
+          <m:r>
+            <w:rPr>
+              <w:rFonts w:ascii="Cambria Math" w:eastAsiaTheme="minorEastAsia" w:hAnsi="Cambria Math"/>
+            </w:rPr>
+            <m:t>=</m:t>
+          </m:r>
+          <m:nary>
+            <m:naryPr>
+              <m:chr m:val="∑"/>
+              <m:limLoc m:val="undOvr"/>
+              <m:ctrlPr>
+                <w:rPr>
+                  <w:rFonts w:ascii="Cambria Math" w:eastAsiaTheme="minorEastAsia" w:hAnsi="Cambria Math"/>
+                  <w:i/>
+                </w:rPr>
+              </m:ctrlPr>
+            </m:naryPr>
+            <m:sub>
+              <m:r>
+                <w:rPr>
+                  <w:rFonts w:ascii="Cambria Math" w:eastAsiaTheme="minorEastAsia" w:hAnsi="Cambria Math"/>
+                </w:rPr>
+                <m:t>k=1</m:t>
+              </m:r>
+            </m:sub>
+            <m:sup>
+              <m:r>
+                <w:rPr>
+                  <w:rFonts w:ascii="Cambria Math" w:eastAsiaTheme="minorEastAsia" w:hAnsi="Cambria Math"/>
+                </w:rPr>
+                <m:t>n</m:t>
+              </m:r>
+            </m:sup>
+            <m:e>
+              <m:sSub>
+                <m:sSubPr>
+                  <m:ctrlPr>
+                    <w:rPr>
+                      <w:rFonts w:ascii="Cambria Math" w:eastAsiaTheme="minorEastAsia" w:hAnsi="Cambria Math"/>
+                      <w:i/>
+                    </w:rPr>
+                  </m:ctrlPr>
+                </m:sSubPr>
+                <m:e>
+                  <m:r>
+                    <w:rPr>
+                      <w:rFonts w:ascii="Cambria Math" w:eastAsiaTheme="minorEastAsia" w:hAnsi="Cambria Math"/>
+                    </w:rPr>
+                    <m:t>V</m:t>
+                  </m:r>
+                </m:e>
+                <m:sub>
+                  <m:r>
+                    <w:rPr>
+                      <w:rFonts w:ascii="Cambria Math" w:eastAsiaTheme="minorEastAsia" w:hAnsi="Cambria Math"/>
+                    </w:rPr>
+                    <m:t>m</m:t>
+                  </m:r>
+                </m:sub>
+              </m:sSub>
+              <m:sSub>
+                <m:sSubPr>
+                  <m:ctrlPr>
+                    <w:rPr>
+                      <w:rFonts w:ascii="Cambria Math" w:eastAsiaTheme="minorEastAsia" w:hAnsi="Cambria Math"/>
+                      <w:i/>
+                    </w:rPr>
+                  </m:ctrlPr>
+                </m:sSubPr>
+                <m:e>
+                  <m:r>
+                    <w:rPr>
+                      <w:rFonts w:ascii="Cambria Math" w:eastAsiaTheme="minorEastAsia" w:hAnsi="Cambria Math"/>
+                    </w:rPr>
+                    <m:t>V</m:t>
+                  </m:r>
+                </m:e>
+                <m:sub>
+                  <m:r>
+                    <w:rPr>
+                      <w:rFonts w:ascii="Cambria Math" w:eastAsiaTheme="minorEastAsia" w:hAnsi="Cambria Math"/>
+                    </w:rPr>
+                    <m:t>k</m:t>
+                  </m:r>
+                </m:sub>
+              </m:sSub>
+              <m:r>
+                <w:rPr>
+                  <w:rFonts w:ascii="Cambria Math" w:eastAsiaTheme="minorEastAsia" w:hAnsi="Cambria Math"/>
+                </w:rPr>
+                <m:t>(</m:t>
+              </m:r>
+              <m:sSub>
+                <m:sSubPr>
+                  <m:ctrlPr>
+                    <w:rPr>
+                      <w:rFonts w:ascii="Cambria Math" w:eastAsiaTheme="minorEastAsia" w:hAnsi="Cambria Math"/>
+                      <w:i/>
+                    </w:rPr>
+                  </m:ctrlPr>
+                </m:sSubPr>
+                <m:e>
+                  <m:r>
+                    <w:rPr>
+                      <w:rFonts w:ascii="Cambria Math" w:eastAsiaTheme="minorEastAsia" w:hAnsi="Cambria Math"/>
+                    </w:rPr>
+                    <m:t>G</m:t>
+                  </m:r>
+                </m:e>
+                <m:sub>
+                  <m:r>
+                    <w:rPr>
+                      <w:rFonts w:ascii="Cambria Math" w:eastAsiaTheme="minorEastAsia" w:hAnsi="Cambria Math"/>
+                    </w:rPr>
+                    <m:t>m</m:t>
+                  </m:r>
+                  <m:r>
+                    <w:rPr>
+                      <w:rFonts w:ascii="Cambria Math" w:eastAsiaTheme="minorEastAsia" w:hAnsi="Cambria Math"/>
+                    </w:rPr>
+                    <m:t>k</m:t>
+                  </m:r>
+                </m:sub>
+              </m:sSub>
+              <m:func>
+                <m:funcPr>
+                  <m:ctrlPr>
+                    <w:rPr>
+                      <w:rFonts w:ascii="Cambria Math" w:eastAsiaTheme="minorEastAsia" w:hAnsi="Cambria Math"/>
+                      <w:i/>
+                    </w:rPr>
+                  </m:ctrlPr>
+                </m:funcPr>
+                <m:fName>
+                  <m:r>
+                    <m:rPr>
+                      <m:sty m:val="p"/>
+                    </m:rPr>
+                    <w:rPr>
+                      <w:rFonts w:ascii="Cambria Math" w:eastAsiaTheme="minorEastAsia" w:hAnsi="Cambria Math"/>
+                    </w:rPr>
+                    <m:t>cos</m:t>
+                  </m:r>
+                </m:fName>
+                <m:e>
+                  <m:d>
+                    <m:dPr>
+                      <m:ctrlPr>
+                        <w:rPr>
+                          <w:rFonts w:ascii="Cambria Math" w:eastAsiaTheme="minorEastAsia" w:hAnsi="Cambria Math"/>
+                          <w:i/>
+                        </w:rPr>
+                      </m:ctrlPr>
+                    </m:dPr>
+                    <m:e>
+                      <m:sSub>
+                        <m:sSubPr>
+                          <m:ctrlPr>
+                            <w:rPr>
+                              <w:rFonts w:ascii="Cambria Math" w:eastAsiaTheme="minorEastAsia" w:hAnsi="Cambria Math"/>
+                              <w:i/>
+                            </w:rPr>
+                          </m:ctrlPr>
+                        </m:sSubPr>
+                        <m:e>
+                          <m:r>
+                            <w:rPr>
+                              <w:rFonts w:ascii="Cambria Math" w:eastAsiaTheme="minorEastAsia" w:hAnsi="Cambria Math"/>
+                            </w:rPr>
+                            <m:t>θ</m:t>
+                          </m:r>
+                        </m:e>
+                        <m:sub>
+                          <m:r>
+                            <w:rPr>
+                              <w:rFonts w:ascii="Cambria Math" w:eastAsiaTheme="minorEastAsia" w:hAnsi="Cambria Math"/>
+                            </w:rPr>
+                            <m:t>m</m:t>
+                          </m:r>
+                          <m:r>
+                            <w:rPr>
+                              <w:rFonts w:ascii="Cambria Math" w:eastAsiaTheme="minorEastAsia" w:hAnsi="Cambria Math"/>
+                            </w:rPr>
+                            <m:t>k</m:t>
+                          </m:r>
+                        </m:sub>
+                      </m:sSub>
+                    </m:e>
+                  </m:d>
+                </m:e>
+              </m:func>
+              <m:r>
+                <w:rPr>
+                  <w:rFonts w:ascii="Cambria Math" w:eastAsiaTheme="minorEastAsia" w:hAnsi="Cambria Math"/>
+                </w:rPr>
+                <m:t>+</m:t>
+              </m:r>
+              <m:sSub>
+                <m:sSubPr>
+                  <m:ctrlPr>
+                    <w:rPr>
+                      <w:rFonts w:ascii="Cambria Math" w:eastAsiaTheme="minorEastAsia" w:hAnsi="Cambria Math"/>
+                      <w:i/>
+                    </w:rPr>
+                  </m:ctrlPr>
+                </m:sSubPr>
+                <m:e>
+                  <m:r>
+                    <w:rPr>
+                      <w:rFonts w:ascii="Cambria Math" w:eastAsiaTheme="minorEastAsia" w:hAnsi="Cambria Math"/>
+                    </w:rPr>
+                    <m:t>B</m:t>
+                  </m:r>
+                </m:e>
+                <m:sub>
+                  <m:r>
+                    <w:rPr>
+                      <w:rFonts w:ascii="Cambria Math" w:eastAsiaTheme="minorEastAsia" w:hAnsi="Cambria Math"/>
+                    </w:rPr>
+                    <m:t>m</m:t>
+                  </m:r>
+                  <m:r>
+                    <w:rPr>
+                      <w:rFonts w:ascii="Cambria Math" w:eastAsiaTheme="minorEastAsia" w:hAnsi="Cambria Math"/>
+                    </w:rPr>
+                    <m:t>k</m:t>
+                  </m:r>
+                </m:sub>
+              </m:sSub>
+              <m:r>
+                <m:rPr>
+                  <m:sty m:val="p"/>
+                </m:rPr>
+                <w:rPr>
+                  <w:rFonts w:ascii="Cambria Math" w:eastAsiaTheme="minorEastAsia" w:hAnsi="Cambria Math"/>
+                </w:rPr>
+                <m:t>sin⁡</m:t>
+              </m:r>
+              <m:r>
+                <w:rPr>
+                  <w:rFonts w:ascii="Cambria Math" w:eastAsiaTheme="minorEastAsia" w:hAnsi="Cambria Math"/>
+                </w:rPr>
+                <m:t>(</m:t>
+              </m:r>
+              <m:sSub>
+                <m:sSubPr>
+                  <m:ctrlPr>
+                    <w:rPr>
+                      <w:rFonts w:ascii="Cambria Math" w:eastAsiaTheme="minorEastAsia" w:hAnsi="Cambria Math"/>
+                      <w:i/>
+                    </w:rPr>
+                  </m:ctrlPr>
+                </m:sSubPr>
+                <m:e>
+                  <m:r>
+                    <w:rPr>
+                      <w:rFonts w:ascii="Cambria Math" w:eastAsiaTheme="minorEastAsia" w:hAnsi="Cambria Math"/>
+                    </w:rPr>
+                    <m:t>θ</m:t>
+                  </m:r>
+                </m:e>
+                <m:sub>
+                  <m:r>
+                    <w:rPr>
+                      <w:rFonts w:ascii="Cambria Math" w:eastAsiaTheme="minorEastAsia" w:hAnsi="Cambria Math"/>
+                    </w:rPr>
+                    <m:t>m</m:t>
+                  </m:r>
+                  <m:r>
+                    <w:rPr>
+                      <w:rFonts w:ascii="Cambria Math" w:eastAsiaTheme="minorEastAsia" w:hAnsi="Cambria Math"/>
+                    </w:rPr>
+                    <m:t>k</m:t>
+                  </m:r>
+                </m:sub>
+              </m:sSub>
+              <m:r>
+                <w:rPr>
+                  <w:rFonts w:ascii="Cambria Math" w:eastAsiaTheme="minorEastAsia" w:hAnsi="Cambria Math"/>
+                </w:rPr>
+                <m:t>)</m:t>
+              </m:r>
+            </m:e>
+          </m:nary>
+        </m:oMath>
+      </m:oMathPara>
+    </w:p>
+    <w:p>
+      <w:pPr>
+        <w:spacing w:after="0"/>
+        <w:rPr>
+          <w:rFonts w:eastAsiaTheme="minorEastAsia"/>
+        </w:rPr>
+      </w:pPr>
+      <m:oMathPara>
+        <m:oMath>
+          <m:sSub>
+            <m:sSubPr>
+              <m:ctrlPr>
+                <w:rPr>
+                  <w:rFonts w:ascii="Cambria Math" w:eastAsiaTheme="minorEastAsia" w:hAnsi="Cambria Math"/>
+                  <w:i/>
+                </w:rPr>
+              </m:ctrlPr>
+            </m:sSubPr>
+            <m:e>
+              <m:r>
+                <w:rPr>
+                  <w:rFonts w:ascii="Cambria Math" w:eastAsiaTheme="minorEastAsia" w:hAnsi="Cambria Math"/>
+                </w:rPr>
+                <m:t>Q</m:t>
+              </m:r>
+            </m:e>
+            <m:sub>
+              <m:r>
+                <w:rPr>
+                  <w:rFonts w:ascii="Cambria Math" w:eastAsiaTheme="minorEastAsia" w:hAnsi="Cambria Math"/>
+                </w:rPr>
+                <m:t>m</m:t>
+              </m:r>
+            </m:sub>
+          </m:sSub>
+          <m:r>
+            <w:rPr>
+              <w:rFonts w:ascii="Cambria Math" w:eastAsiaTheme="minorEastAsia" w:hAnsi="Cambria Math"/>
+            </w:rPr>
+            <m:t>=</m:t>
+          </m:r>
+          <m:nary>
+            <m:naryPr>
+              <m:chr m:val="∑"/>
+              <m:limLoc m:val="undOvr"/>
+              <m:ctrlPr>
+                <w:rPr>
+                  <w:rFonts w:ascii="Cambria Math" w:eastAsiaTheme="minorEastAsia" w:hAnsi="Cambria Math"/>
+                  <w:i/>
+                </w:rPr>
+              </m:ctrlPr>
+            </m:naryPr>
+            <m:sub>
+              <m:r>
+                <w:rPr>
+                  <w:rFonts w:ascii="Cambria Math" w:eastAsiaTheme="minorEastAsia" w:hAnsi="Cambria Math"/>
+                </w:rPr>
+                <m:t>k=1</m:t>
+              </m:r>
+            </m:sub>
+            <m:sup>
+              <m:r>
+                <w:rPr>
+                  <w:rFonts w:ascii="Cambria Math" w:eastAsiaTheme="minorEastAsia" w:hAnsi="Cambria Math"/>
+                </w:rPr>
+                <m:t>n</m:t>
+              </m:r>
+            </m:sup>
+            <m:e>
+              <m:sSub>
+                <m:sSubPr>
+                  <m:ctrlPr>
+                    <w:rPr>
+                      <w:rFonts w:ascii="Cambria Math" w:eastAsiaTheme="minorEastAsia" w:hAnsi="Cambria Math"/>
+                      <w:i/>
+                    </w:rPr>
+                  </m:ctrlPr>
+                </m:sSubPr>
+                <m:e>
+                  <m:r>
+                    <w:rPr>
+                      <w:rFonts w:ascii="Cambria Math" w:eastAsiaTheme="minorEastAsia" w:hAnsi="Cambria Math"/>
+                    </w:rPr>
+                    <m:t>V</m:t>
+                  </m:r>
+                </m:e>
+                <m:sub>
+                  <m:r>
+                    <w:rPr>
+                      <w:rFonts w:ascii="Cambria Math" w:eastAsiaTheme="minorEastAsia" w:hAnsi="Cambria Math"/>
+                    </w:rPr>
+                    <m:t>m</m:t>
+                  </m:r>
+                </m:sub>
+              </m:sSub>
+              <m:sSub>
+                <m:sSubPr>
+                  <m:ctrlPr>
+                    <w:rPr>
+                      <w:rFonts w:ascii="Cambria Math" w:eastAsiaTheme="minorEastAsia" w:hAnsi="Cambria Math"/>
+                      <w:i/>
+                    </w:rPr>
+                  </m:ctrlPr>
+                </m:sSubPr>
+                <m:e>
+                  <m:r>
+                    <w:rPr>
+                      <w:rFonts w:ascii="Cambria Math" w:eastAsiaTheme="minorEastAsia" w:hAnsi="Cambria Math"/>
+                    </w:rPr>
+                    <m:t>V</m:t>
+                  </m:r>
+                </m:e>
+                <m:sub>
+                  <m:r>
+                    <w:rPr>
+                      <w:rFonts w:ascii="Cambria Math" w:eastAsiaTheme="minorEastAsia" w:hAnsi="Cambria Math"/>
+                    </w:rPr>
+                    <m:t>k</m:t>
+                  </m:r>
+                </m:sub>
+              </m:sSub>
+              <m:r>
+                <w:rPr>
+                  <w:rFonts w:ascii="Cambria Math" w:eastAsiaTheme="minorEastAsia" w:hAnsi="Cambria Math"/>
+                </w:rPr>
+                <m:t>(</m:t>
+              </m:r>
+              <m:sSub>
+                <m:sSubPr>
+                  <m:ctrlPr>
+                    <w:rPr>
+                      <w:rFonts w:ascii="Cambria Math" w:eastAsiaTheme="minorEastAsia" w:hAnsi="Cambria Math"/>
+                      <w:i/>
+                    </w:rPr>
+                  </m:ctrlPr>
+                </m:sSubPr>
+                <m:e>
+                  <m:r>
+                    <w:rPr>
+                      <w:rFonts w:ascii="Cambria Math" w:eastAsiaTheme="minorEastAsia" w:hAnsi="Cambria Math"/>
+                    </w:rPr>
+                    <m:t>G</m:t>
+                  </m:r>
+                </m:e>
+                <m:sub>
+                  <m:r>
+                    <w:rPr>
+                      <w:rFonts w:ascii="Cambria Math" w:eastAsiaTheme="minorEastAsia" w:hAnsi="Cambria Math"/>
+                    </w:rPr>
+                    <m:t>m</m:t>
+                  </m:r>
+                  <m:r>
+                    <w:rPr>
+                      <w:rFonts w:ascii="Cambria Math" w:eastAsiaTheme="minorEastAsia" w:hAnsi="Cambria Math"/>
+                    </w:rPr>
+                    <m:t>k</m:t>
+                  </m:r>
+                </m:sub>
+              </m:sSub>
+              <m:func>
+                <m:funcPr>
+                  <m:ctrlPr>
+                    <w:rPr>
+                      <w:rFonts w:ascii="Cambria Math" w:eastAsiaTheme="minorEastAsia" w:hAnsi="Cambria Math"/>
+                      <w:i/>
+                    </w:rPr>
+                  </m:ctrlPr>
+                </m:funcPr>
+                <m:fName>
+                  <m:r>
+                    <m:rPr>
+                      <m:sty m:val="p"/>
+                    </m:rPr>
+                    <w:rPr>
+                      <w:rFonts w:ascii="Cambria Math" w:eastAsiaTheme="minorEastAsia" w:hAnsi="Cambria Math"/>
+                    </w:rPr>
+                    <m:t>sin</m:t>
+                  </m:r>
+                </m:fName>
+                <m:e>
+                  <m:d>
+                    <m:dPr>
+                      <m:ctrlPr>
+                        <w:rPr>
+                          <w:rFonts w:ascii="Cambria Math" w:eastAsiaTheme="minorEastAsia" w:hAnsi="Cambria Math"/>
+                          <w:i/>
+                        </w:rPr>
+                      </m:ctrlPr>
+                    </m:dPr>
+                    <m:e>
+                      <m:sSub>
+                        <m:sSubPr>
+                          <m:ctrlPr>
+                            <w:rPr>
+                              <w:rFonts w:ascii="Cambria Math" w:eastAsiaTheme="minorEastAsia" w:hAnsi="Cambria Math"/>
+                              <w:i/>
+                            </w:rPr>
+                          </m:ctrlPr>
+                        </m:sSubPr>
+                        <m:e>
+                          <m:r>
+                            <w:rPr>
+                              <w:rFonts w:ascii="Cambria Math" w:eastAsiaTheme="minorEastAsia" w:hAnsi="Cambria Math"/>
+                            </w:rPr>
+                            <m:t>θ</m:t>
+                          </m:r>
+                        </m:e>
+                        <m:sub>
+                          <m:r>
+                            <w:rPr>
+                              <w:rFonts w:ascii="Cambria Math" w:eastAsiaTheme="minorEastAsia" w:hAnsi="Cambria Math"/>
+                            </w:rPr>
+                            <m:t>m</m:t>
+                          </m:r>
+                          <m:r>
+                            <w:rPr>
+                              <w:rFonts w:ascii="Cambria Math" w:eastAsiaTheme="minorEastAsia" w:hAnsi="Cambria Math"/>
+                            </w:rPr>
+                            <m:t>k</m:t>
+                          </m:r>
+                        </m:sub>
+                      </m:sSub>
+                    </m:e>
+                  </m:d>
+                </m:e>
+              </m:func>
+              <m:r>
+                <w:rPr>
+                  <w:rFonts w:ascii="Cambria Math" w:eastAsiaTheme="minorEastAsia" w:hAnsi="Cambria Math"/>
+                </w:rPr>
+                <m:t>-</m:t>
+              </m:r>
+              <m:sSub>
+                <m:sSubPr>
+                  <m:ctrlPr>
+                    <w:rPr>
+                      <w:rFonts w:ascii="Cambria Math" w:eastAsiaTheme="minorEastAsia" w:hAnsi="Cambria Math"/>
+                      <w:i/>
+                    </w:rPr>
+                  </m:ctrlPr>
+                </m:sSubPr>
+                <m:e>
+                  <m:r>
+                    <w:rPr>
+                      <w:rFonts w:ascii="Cambria Math" w:eastAsiaTheme="minorEastAsia" w:hAnsi="Cambria Math"/>
+                    </w:rPr>
+                    <m:t>B</m:t>
+                  </m:r>
+                </m:e>
+                <m:sub>
+                  <m:r>
+                    <w:rPr>
+                      <w:rFonts w:ascii="Cambria Math" w:eastAsiaTheme="minorEastAsia" w:hAnsi="Cambria Math"/>
+                    </w:rPr>
+                    <m:t>m</m:t>
+                  </m:r>
+                  <m:r>
+                    <w:rPr>
+                      <w:rFonts w:ascii="Cambria Math" w:eastAsiaTheme="minorEastAsia" w:hAnsi="Cambria Math"/>
+                    </w:rPr>
+                    <m:t>k</m:t>
+                  </m:r>
+                </m:sub>
+              </m:sSub>
+              <m:r>
+                <m:rPr>
+                  <m:sty m:val="p"/>
+                </m:rPr>
+                <w:rPr>
+                  <w:rFonts w:ascii="Cambria Math" w:eastAsiaTheme="minorEastAsia" w:hAnsi="Cambria Math"/>
+                </w:rPr>
+                <m:t>cos</m:t>
+              </m:r>
+              <m:r>
+                <m:rPr>
+                  <m:sty m:val="p"/>
+                </m:rPr>
+                <w:rPr>
+                  <w:rFonts w:ascii="Cambria Math" w:eastAsiaTheme="minorEastAsia" w:hAnsi="Cambria Math"/>
+                </w:rPr>
+                <m:t>⁡</m:t>
+              </m:r>
+              <m:r>
+                <w:rPr>
+                  <w:rFonts w:ascii="Cambria Math" w:eastAsiaTheme="minorEastAsia" w:hAnsi="Cambria Math"/>
+                </w:rPr>
+                <m:t>(</m:t>
+              </m:r>
+              <m:sSub>
+                <m:sSubPr>
+                  <m:ctrlPr>
+                    <w:rPr>
+                      <w:rFonts w:ascii="Cambria Math" w:eastAsiaTheme="minorEastAsia" w:hAnsi="Cambria Math"/>
+                      <w:i/>
+                    </w:rPr>
+                  </m:ctrlPr>
+                </m:sSubPr>
+                <m:e>
+                  <m:r>
+                    <w:rPr>
+                      <w:rFonts w:ascii="Cambria Math" w:eastAsiaTheme="minorEastAsia" w:hAnsi="Cambria Math"/>
+                    </w:rPr>
+                    <m:t>θ</m:t>
+                  </m:r>
+                </m:e>
+                <m:sub>
+                  <m:r>
+                    <w:rPr>
+                      <w:rFonts w:ascii="Cambria Math" w:eastAsiaTheme="minorEastAsia" w:hAnsi="Cambria Math"/>
+                    </w:rPr>
+                    <m:t>m</m:t>
+                  </m:r>
+                  <m:r>
+                    <w:rPr>
+                      <w:rFonts w:ascii="Cambria Math" w:eastAsiaTheme="minorEastAsia" w:hAnsi="Cambria Math"/>
+                    </w:rPr>
+                    <m:t>k</m:t>
+                  </m:r>
+                </m:sub>
+              </m:sSub>
+              <m:r>
+                <w:rPr>
+                  <w:rFonts w:ascii="Cambria Math" w:eastAsiaTheme="minorEastAsia" w:hAnsi="Cambria Math"/>
+                </w:rPr>
+                <m:t>)</m:t>
+              </m:r>
+            </m:e>
+          </m:nary>
+        </m:oMath>
+      </m:oMathPara>
+    </w:p>
+    <w:p>
+      <w:pPr>
+        <w:spacing w:after="0"/>
+        <w:rPr>
+          <w:rFonts w:eastAsiaTheme="minorEastAsia"/>
+        </w:rPr>
+      </w:pPr>
+      <m:oMathPara>
+        <m:oMath>
+          <m:sSub>
+            <m:sSubPr>
+              <m:ctrlPr>
+                <w:rPr>
+                  <w:rFonts w:ascii="Cambria Math" w:eastAsiaTheme="minorEastAsia" w:hAnsi="Cambria Math"/>
+                  <w:i/>
+                </w:rPr>
+              </m:ctrlPr>
+            </m:sSubPr>
+            <m:e>
+              <m:r>
+                <w:rPr>
+                  <w:rFonts w:ascii="Cambria Math" w:eastAsiaTheme="minorEastAsia" w:hAnsi="Cambria Math"/>
+                </w:rPr>
+                <m:t>P</m:t>
+              </m:r>
+            </m:e>
+            <m:sub>
+              <m:r>
+                <w:rPr>
+                  <w:rFonts w:ascii="Cambria Math" w:eastAsiaTheme="minorEastAsia" w:hAnsi="Cambria Math"/>
+                </w:rPr>
+                <m:t>mn</m:t>
+              </m:r>
+            </m:sub>
+          </m:sSub>
+          <m:r>
+            <w:rPr>
+              <w:rFonts w:ascii="Cambria Math" w:eastAsiaTheme="minorEastAsia" w:hAnsi="Cambria Math"/>
+            </w:rPr>
+            <m:t>=</m:t>
+          </m:r>
+          <m:sSubSup>
+            <m:sSubSupPr>
+              <m:ctrlPr>
+                <w:rPr>
+                  <w:rFonts w:ascii="Cambria Math" w:eastAsiaTheme="minorEastAsia" w:hAnsi="Cambria Math"/>
+                  <w:i/>
+                </w:rPr>
+              </m:ctrlPr>
+            </m:sSubSupPr>
+            <m:e>
+              <m:r>
+                <w:rPr>
+                  <w:rFonts w:ascii="Cambria Math" w:eastAsiaTheme="minorEastAsia" w:hAnsi="Cambria Math"/>
+                </w:rPr>
+                <m:t>V</m:t>
+              </m:r>
+            </m:e>
+            <m:sub>
+              <m:r>
+                <w:rPr>
+                  <w:rFonts w:ascii="Cambria Math" w:eastAsiaTheme="minorEastAsia" w:hAnsi="Cambria Math"/>
+                </w:rPr>
+                <m:t>m</m:t>
+              </m:r>
+            </m:sub>
+            <m:sup>
+              <m:r>
+                <w:rPr>
+                  <w:rFonts w:ascii="Cambria Math" w:eastAsiaTheme="minorEastAsia" w:hAnsi="Cambria Math"/>
+                </w:rPr>
+                <m:t>2</m:t>
+              </m:r>
+            </m:sup>
+          </m:sSubSup>
+          <m:sSub>
+            <m:sSubPr>
+              <m:ctrlPr>
+                <w:rPr>
+                  <w:rFonts w:ascii="Cambria Math" w:eastAsiaTheme="minorEastAsia" w:hAnsi="Cambria Math"/>
+                  <w:i/>
+                </w:rPr>
+              </m:ctrlPr>
+            </m:sSubPr>
+            <m:e>
+              <m:r>
+                <w:rPr>
+                  <w:rFonts w:ascii="Cambria Math" w:eastAsiaTheme="minorEastAsia" w:hAnsi="Cambria Math"/>
+                </w:rPr>
+                <m:t>G</m:t>
+              </m:r>
+            </m:e>
+            <m:sub>
+              <m:r>
+                <w:rPr>
+                  <w:rFonts w:ascii="Cambria Math" w:eastAsiaTheme="minorEastAsia" w:hAnsi="Cambria Math"/>
+                </w:rPr>
+                <m:t>mm</m:t>
+              </m:r>
+            </m:sub>
+          </m:sSub>
+          <m:r>
+            <w:rPr>
+              <w:rFonts w:ascii="Cambria Math" w:eastAsiaTheme="minorEastAsia" w:hAnsi="Cambria Math"/>
+            </w:rPr>
+            <m:t>+</m:t>
+          </m:r>
+          <m:sSub>
+            <m:sSubPr>
+              <m:ctrlPr>
+                <w:rPr>
+                  <w:rFonts w:ascii="Cambria Math" w:eastAsiaTheme="minorEastAsia" w:hAnsi="Cambria Math"/>
+                  <w:i/>
+                </w:rPr>
+              </m:ctrlPr>
+            </m:sSubPr>
+            <m:e>
+              <m:r>
+                <w:rPr>
+                  <w:rFonts w:ascii="Cambria Math" w:eastAsiaTheme="minorEastAsia" w:hAnsi="Cambria Math"/>
+                </w:rPr>
+                <m:t>V</m:t>
+              </m:r>
+            </m:e>
+            <m:sub>
+              <m:r>
+                <w:rPr>
+                  <w:rFonts w:ascii="Cambria Math" w:eastAsiaTheme="minorEastAsia" w:hAnsi="Cambria Math"/>
+                </w:rPr>
+                <m:t>m</m:t>
+              </m:r>
+            </m:sub>
+          </m:sSub>
+          <m:sSub>
+            <m:sSubPr>
+              <m:ctrlPr>
+                <w:rPr>
+                  <w:rFonts w:ascii="Cambria Math" w:eastAsiaTheme="minorEastAsia" w:hAnsi="Cambria Math"/>
+                  <w:i/>
+                </w:rPr>
+              </m:ctrlPr>
+            </m:sSubPr>
+            <m:e>
+              <m:r>
+                <w:rPr>
+                  <w:rFonts w:ascii="Cambria Math" w:eastAsiaTheme="minorEastAsia" w:hAnsi="Cambria Math"/>
+                </w:rPr>
+                <m:t>V</m:t>
+              </m:r>
+            </m:e>
+            <m:sub>
+              <m:r>
+                <w:rPr>
+                  <w:rFonts w:ascii="Cambria Math" w:eastAsiaTheme="minorEastAsia" w:hAnsi="Cambria Math"/>
+                </w:rPr>
+                <m:t>n</m:t>
+              </m:r>
+            </m:sub>
+          </m:sSub>
+          <m:d>
+            <m:dPr>
+              <m:ctrlPr>
+                <w:rPr>
+                  <w:rFonts w:ascii="Cambria Math" w:eastAsiaTheme="minorEastAsia" w:hAnsi="Cambria Math"/>
+                  <w:i/>
+                </w:rPr>
+              </m:ctrlPr>
+            </m:dPr>
+            <m:e>
+              <m:sSub>
+                <m:sSubPr>
+                  <m:ctrlPr>
+                    <w:rPr>
+                      <w:rFonts w:ascii="Cambria Math" w:eastAsiaTheme="minorEastAsia" w:hAnsi="Cambria Math"/>
+                      <w:i/>
+                    </w:rPr>
+                  </m:ctrlPr>
+                </m:sSubPr>
+                <m:e>
+                  <m:r>
+                    <w:rPr>
+                      <w:rFonts w:ascii="Cambria Math" w:eastAsiaTheme="minorEastAsia" w:hAnsi="Cambria Math"/>
+                    </w:rPr>
+                    <m:t>G</m:t>
+                  </m:r>
+                </m:e>
+                <m:sub>
+                  <m:r>
+                    <w:rPr>
+                      <w:rFonts w:ascii="Cambria Math" w:eastAsiaTheme="minorEastAsia" w:hAnsi="Cambria Math"/>
+                    </w:rPr>
+                    <m:t>mn</m:t>
+                  </m:r>
+                </m:sub>
+              </m:sSub>
+              <m:func>
+                <m:funcPr>
+                  <m:ctrlPr>
+                    <w:rPr>
+                      <w:rFonts w:ascii="Cambria Math" w:eastAsiaTheme="minorEastAsia" w:hAnsi="Cambria Math"/>
+                      <w:i/>
+                    </w:rPr>
+                  </m:ctrlPr>
+                </m:funcPr>
+                <m:fName>
+                  <m:r>
+                    <m:rPr>
+                      <m:sty m:val="p"/>
+                    </m:rPr>
+                    <w:rPr>
+                      <w:rFonts w:ascii="Cambria Math" w:eastAsiaTheme="minorEastAsia" w:hAnsi="Cambria Math"/>
+                    </w:rPr>
+                    <m:t>cos</m:t>
+                  </m:r>
+                </m:fName>
+                <m:e>
+                  <m:d>
+                    <m:dPr>
+                      <m:ctrlPr>
+                        <w:rPr>
+                          <w:rFonts w:ascii="Cambria Math" w:eastAsiaTheme="minorEastAsia" w:hAnsi="Cambria Math"/>
+                          <w:i/>
+                        </w:rPr>
+                      </m:ctrlPr>
+                    </m:dPr>
+                    <m:e>
+                      <m:sSub>
+                        <m:sSubPr>
+                          <m:ctrlPr>
+                            <w:rPr>
+                              <w:rFonts w:ascii="Cambria Math" w:eastAsiaTheme="minorEastAsia" w:hAnsi="Cambria Math"/>
+                              <w:i/>
+                            </w:rPr>
+                          </m:ctrlPr>
+                        </m:sSubPr>
+                        <m:e>
+                          <m:r>
+                            <w:rPr>
+                              <w:rFonts w:ascii="Cambria Math" w:eastAsiaTheme="minorEastAsia" w:hAnsi="Cambria Math"/>
+                            </w:rPr>
+                            <m:t>θ</m:t>
+                          </m:r>
+                        </m:e>
+                        <m:sub>
+                          <m:r>
+                            <w:rPr>
+                              <w:rFonts w:ascii="Cambria Math" w:eastAsiaTheme="minorEastAsia" w:hAnsi="Cambria Math"/>
+                            </w:rPr>
+                            <m:t>mn</m:t>
+                          </m:r>
+                        </m:sub>
+                      </m:sSub>
+                    </m:e>
+                  </m:d>
+                </m:e>
+              </m:func>
+              <m:r>
+                <w:rPr>
+                  <w:rFonts w:ascii="Cambria Math" w:eastAsiaTheme="minorEastAsia" w:hAnsi="Cambria Math"/>
+                </w:rPr>
+                <m:t>+</m:t>
+              </m:r>
+              <m:sSub>
+                <m:sSubPr>
+                  <m:ctrlPr>
+                    <w:rPr>
+                      <w:rFonts w:ascii="Cambria Math" w:eastAsiaTheme="minorEastAsia" w:hAnsi="Cambria Math"/>
+                      <w:i/>
+                    </w:rPr>
+                  </m:ctrlPr>
+                </m:sSubPr>
+                <m:e>
+                  <m:r>
+                    <w:rPr>
+                      <w:rFonts w:ascii="Cambria Math" w:eastAsiaTheme="minorEastAsia" w:hAnsi="Cambria Math"/>
+                    </w:rPr>
+                    <m:t>B</m:t>
+                  </m:r>
+                </m:e>
+                <m:sub>
+                  <m:r>
+                    <w:rPr>
+                      <w:rFonts w:ascii="Cambria Math" w:eastAsiaTheme="minorEastAsia" w:hAnsi="Cambria Math"/>
+                    </w:rPr>
+                    <m:t>mn</m:t>
+                  </m:r>
+                </m:sub>
+              </m:sSub>
+              <m:func>
+                <m:funcPr>
+                  <m:ctrlPr>
+                    <w:rPr>
+                      <w:rFonts w:ascii="Cambria Math" w:eastAsiaTheme="minorEastAsia" w:hAnsi="Cambria Math"/>
+                    </w:rPr>
+                  </m:ctrlPr>
+                </m:funcPr>
+                <m:fName>
+                  <m:r>
+                    <m:rPr>
+                      <m:sty m:val="p"/>
+                    </m:rPr>
+                    <w:rPr>
+                      <w:rFonts w:ascii="Cambria Math" w:eastAsiaTheme="minorEastAsia" w:hAnsi="Cambria Math"/>
+                    </w:rPr>
+                    <m:t>sin</m:t>
+                  </m:r>
+                </m:fName>
+                <m:e>
+                  <m:d>
+                    <m:dPr>
+                      <m:ctrlPr>
+                        <w:rPr>
+                          <w:rFonts w:ascii="Cambria Math" w:eastAsiaTheme="minorEastAsia" w:hAnsi="Cambria Math"/>
+                          <w:i/>
+                        </w:rPr>
+                      </m:ctrlPr>
+                    </m:dPr>
+                    <m:e>
+                      <m:sSub>
+                        <m:sSubPr>
+                          <m:ctrlPr>
+                            <w:rPr>
+                              <w:rFonts w:ascii="Cambria Math" w:eastAsiaTheme="minorEastAsia" w:hAnsi="Cambria Math"/>
+                              <w:i/>
+                            </w:rPr>
+                          </m:ctrlPr>
+                        </m:sSubPr>
+                        <m:e>
+                          <m:r>
+                            <w:rPr>
+                              <w:rFonts w:ascii="Cambria Math" w:eastAsiaTheme="minorEastAsia" w:hAnsi="Cambria Math"/>
+                            </w:rPr>
+                            <m:t>θ</m:t>
+                          </m:r>
+                        </m:e>
+                        <m:sub>
+                          <m:r>
+                            <w:rPr>
+                              <w:rFonts w:ascii="Cambria Math" w:eastAsiaTheme="minorEastAsia" w:hAnsi="Cambria Math"/>
+                            </w:rPr>
+                            <m:t>mn</m:t>
+                          </m:r>
+                        </m:sub>
+                      </m:sSub>
+                    </m:e>
+                  </m:d>
+                </m:e>
+              </m:func>
+            </m:e>
+          </m:d>
+        </m:oMath>
+      </m:oMathPara>
+    </w:p>
+    <w:p>
+      <w:pPr>
+        <w:spacing w:after="0"/>
+        <w:rPr>
+          <w:rFonts w:eastAsiaTheme="minorEastAsia"/>
+        </w:rPr>
+      </w:pPr>
+      <m:oMathPara>
+        <m:oMath>
+          <m:sSub>
+            <m:sSubPr>
+              <m:ctrlPr>
+                <w:rPr>
+                  <w:rFonts w:ascii="Cambria Math" w:eastAsiaTheme="minorEastAsia" w:hAnsi="Cambria Math"/>
+                  <w:i/>
+                </w:rPr>
+              </m:ctrlPr>
+            </m:sSubPr>
+            <m:e>
+              <m:r>
+                <w:rPr>
+                  <w:rFonts w:ascii="Cambria Math" w:eastAsiaTheme="minorEastAsia" w:hAnsi="Cambria Math"/>
+                </w:rPr>
+                <m:t>Q</m:t>
+              </m:r>
+            </m:e>
+            <m:sub>
+              <m:r>
+                <w:rPr>
+                  <w:rFonts w:ascii="Cambria Math" w:eastAsiaTheme="minorEastAsia" w:hAnsi="Cambria Math"/>
+                </w:rPr>
+                <m:t>mn</m:t>
+              </m:r>
+            </m:sub>
+          </m:sSub>
+          <m:r>
+            <w:rPr>
+              <w:rFonts w:ascii="Cambria Math" w:eastAsiaTheme="minorEastAsia" w:hAnsi="Cambria Math"/>
+            </w:rPr>
+            <m:t>=</m:t>
+          </m:r>
+          <m:sSubSup>
+            <m:sSubSupPr>
+              <m:ctrlPr>
+                <w:rPr>
+                  <w:rFonts w:ascii="Cambria Math" w:eastAsiaTheme="minorEastAsia" w:hAnsi="Cambria Math"/>
+                  <w:i/>
+                </w:rPr>
+              </m:ctrlPr>
+            </m:sSubSupPr>
+            <m:e>
+              <m:r>
+                <w:rPr>
+                  <w:rFonts w:ascii="Cambria Math" w:eastAsiaTheme="minorEastAsia" w:hAnsi="Cambria Math"/>
+                </w:rPr>
+                <m:t>-</m:t>
+              </m:r>
+              <m:r>
+                <w:rPr>
+                  <w:rFonts w:ascii="Cambria Math" w:eastAsiaTheme="minorEastAsia" w:hAnsi="Cambria Math"/>
+                </w:rPr>
+                <m:t>V</m:t>
+              </m:r>
+            </m:e>
+            <m:sub>
+              <m:r>
+                <w:rPr>
+                  <w:rFonts w:ascii="Cambria Math" w:eastAsiaTheme="minorEastAsia" w:hAnsi="Cambria Math"/>
+                </w:rPr>
+                <m:t>m</m:t>
+              </m:r>
+            </m:sub>
+            <m:sup>
+              <m:r>
+                <w:rPr>
+                  <w:rFonts w:ascii="Cambria Math" w:eastAsiaTheme="minorEastAsia" w:hAnsi="Cambria Math"/>
+                </w:rPr>
+                <m:t>2</m:t>
+              </m:r>
+            </m:sup>
+          </m:sSubSup>
+          <m:sSub>
+            <m:sSubPr>
+              <m:ctrlPr>
+                <w:rPr>
+                  <w:rFonts w:ascii="Cambria Math" w:eastAsiaTheme="minorEastAsia" w:hAnsi="Cambria Math"/>
+                  <w:i/>
+                </w:rPr>
+              </m:ctrlPr>
+            </m:sSubPr>
+            <m:e>
+              <m:r>
+                <w:rPr>
+                  <w:rFonts w:ascii="Cambria Math" w:eastAsiaTheme="minorEastAsia" w:hAnsi="Cambria Math"/>
+                </w:rPr>
+                <m:t>B</m:t>
+              </m:r>
+            </m:e>
+            <m:sub>
+              <m:r>
+                <w:rPr>
+                  <w:rFonts w:ascii="Cambria Math" w:eastAsiaTheme="minorEastAsia" w:hAnsi="Cambria Math"/>
+                </w:rPr>
+                <m:t>mm</m:t>
+              </m:r>
+            </m:sub>
+          </m:sSub>
+          <m:r>
+            <w:rPr>
+              <w:rFonts w:ascii="Cambria Math" w:eastAsiaTheme="minorEastAsia" w:hAnsi="Cambria Math"/>
+            </w:rPr>
+            <m:t>+</m:t>
+          </m:r>
+          <m:sSub>
+            <m:sSubPr>
+              <m:ctrlPr>
+                <w:rPr>
+                  <w:rFonts w:ascii="Cambria Math" w:eastAsiaTheme="minorEastAsia" w:hAnsi="Cambria Math"/>
+                  <w:i/>
+                </w:rPr>
+              </m:ctrlPr>
+            </m:sSubPr>
+            <m:e>
+              <m:r>
+                <w:rPr>
+                  <w:rFonts w:ascii="Cambria Math" w:eastAsiaTheme="minorEastAsia" w:hAnsi="Cambria Math"/>
+                </w:rPr>
+                <m:t>V</m:t>
+              </m:r>
+            </m:e>
+            <m:sub>
+              <m:r>
+                <w:rPr>
+                  <w:rFonts w:ascii="Cambria Math" w:eastAsiaTheme="minorEastAsia" w:hAnsi="Cambria Math"/>
+                </w:rPr>
+                <m:t>m</m:t>
+              </m:r>
+            </m:sub>
+          </m:sSub>
+          <m:sSub>
+            <m:sSubPr>
+              <m:ctrlPr>
+                <w:rPr>
+                  <w:rFonts w:ascii="Cambria Math" w:eastAsiaTheme="minorEastAsia" w:hAnsi="Cambria Math"/>
+                  <w:i/>
+                </w:rPr>
+              </m:ctrlPr>
+            </m:sSubPr>
+            <m:e>
+              <m:r>
+                <w:rPr>
+                  <w:rFonts w:ascii="Cambria Math" w:eastAsiaTheme="minorEastAsia" w:hAnsi="Cambria Math"/>
+                </w:rPr>
+                <m:t>V</m:t>
+              </m:r>
+            </m:e>
+            <m:sub>
+              <m:r>
+                <w:rPr>
+                  <w:rFonts w:ascii="Cambria Math" w:eastAsiaTheme="minorEastAsia" w:hAnsi="Cambria Math"/>
+                </w:rPr>
+                <m:t>n</m:t>
+              </m:r>
+            </m:sub>
+          </m:sSub>
+          <m:d>
+            <m:dPr>
+              <m:ctrlPr>
+                <w:rPr>
+                  <w:rFonts w:ascii="Cambria Math" w:eastAsiaTheme="minorEastAsia" w:hAnsi="Cambria Math"/>
+                  <w:i/>
+                </w:rPr>
+              </m:ctrlPr>
+            </m:dPr>
+            <m:e>
+              <m:sSub>
+                <m:sSubPr>
+                  <m:ctrlPr>
+                    <w:rPr>
+                      <w:rFonts w:ascii="Cambria Math" w:eastAsiaTheme="minorEastAsia" w:hAnsi="Cambria Math"/>
+                      <w:i/>
+                    </w:rPr>
+                  </m:ctrlPr>
+                </m:sSubPr>
+                <m:e>
+                  <m:r>
+                    <w:rPr>
+                      <w:rFonts w:ascii="Cambria Math" w:eastAsiaTheme="minorEastAsia" w:hAnsi="Cambria Math"/>
+                    </w:rPr>
+                    <m:t>G</m:t>
+                  </m:r>
+                </m:e>
+                <m:sub>
+                  <m:r>
+                    <w:rPr>
+                      <w:rFonts w:ascii="Cambria Math" w:eastAsiaTheme="minorEastAsia" w:hAnsi="Cambria Math"/>
+                    </w:rPr>
+                    <m:t>mn</m:t>
+                  </m:r>
+                </m:sub>
+              </m:sSub>
+              <m:func>
+                <m:funcPr>
+                  <m:ctrlPr>
+                    <w:rPr>
+                      <w:rFonts w:ascii="Cambria Math" w:eastAsiaTheme="minorEastAsia" w:hAnsi="Cambria Math"/>
+                      <w:i/>
+                    </w:rPr>
+                  </m:ctrlPr>
+                </m:funcPr>
+                <m:fName>
+                  <m:r>
+                    <m:rPr>
+                      <m:sty m:val="p"/>
+                    </m:rPr>
+                    <w:rPr>
+                      <w:rFonts w:ascii="Cambria Math" w:eastAsiaTheme="minorEastAsia" w:hAnsi="Cambria Math"/>
+                    </w:rPr>
+                    <m:t>sin</m:t>
+                  </m:r>
+                </m:fName>
+                <m:e>
+                  <m:d>
+                    <m:dPr>
+                      <m:ctrlPr>
+                        <w:rPr>
+                          <w:rFonts w:ascii="Cambria Math" w:eastAsiaTheme="minorEastAsia" w:hAnsi="Cambria Math"/>
+                          <w:i/>
+                        </w:rPr>
+                      </m:ctrlPr>
+                    </m:dPr>
+                    <m:e>
+                      <m:sSub>
+                        <m:sSubPr>
+                          <m:ctrlPr>
+                            <w:rPr>
+                              <w:rFonts w:ascii="Cambria Math" w:eastAsiaTheme="minorEastAsia" w:hAnsi="Cambria Math"/>
+                              <w:i/>
+                            </w:rPr>
+                          </m:ctrlPr>
+                        </m:sSubPr>
+                        <m:e>
+                          <m:r>
+                            <w:rPr>
+                              <w:rFonts w:ascii="Cambria Math" w:eastAsiaTheme="minorEastAsia" w:hAnsi="Cambria Math"/>
+                            </w:rPr>
+                            <m:t>θ</m:t>
+                          </m:r>
+                        </m:e>
+                        <m:sub>
+                          <m:r>
+                            <w:rPr>
+                              <w:rFonts w:ascii="Cambria Math" w:eastAsiaTheme="minorEastAsia" w:hAnsi="Cambria Math"/>
+                            </w:rPr>
+                            <m:t>mn</m:t>
+                          </m:r>
+                        </m:sub>
+                      </m:sSub>
+                    </m:e>
+                  </m:d>
+                </m:e>
+              </m:func>
+              <m:r>
+                <w:rPr>
+                  <w:rFonts w:ascii="Cambria Math" w:eastAsiaTheme="minorEastAsia" w:hAnsi="Cambria Math"/>
+                </w:rPr>
+                <m:t>-</m:t>
+              </m:r>
+              <m:sSub>
+                <m:sSubPr>
+                  <m:ctrlPr>
+                    <w:rPr>
+                      <w:rFonts w:ascii="Cambria Math" w:eastAsiaTheme="minorEastAsia" w:hAnsi="Cambria Math"/>
+                      <w:i/>
+                    </w:rPr>
+                  </m:ctrlPr>
+                </m:sSubPr>
+                <m:e>
+                  <m:r>
+                    <w:rPr>
+                      <w:rFonts w:ascii="Cambria Math" w:eastAsiaTheme="minorEastAsia" w:hAnsi="Cambria Math"/>
+                    </w:rPr>
+                    <m:t>B</m:t>
+                  </m:r>
+                </m:e>
+                <m:sub>
+                  <m:r>
+                    <w:rPr>
+                      <w:rFonts w:ascii="Cambria Math" w:eastAsiaTheme="minorEastAsia" w:hAnsi="Cambria Math"/>
+                    </w:rPr>
+                    <m:t>mn</m:t>
+                  </m:r>
+                </m:sub>
+              </m:sSub>
+              <m:func>
+                <m:funcPr>
+                  <m:ctrlPr>
+                    <w:rPr>
+                      <w:rFonts w:ascii="Cambria Math" w:eastAsiaTheme="minorEastAsia" w:hAnsi="Cambria Math"/>
+                    </w:rPr>
+                  </m:ctrlPr>
+                </m:funcPr>
+                <m:fName>
+                  <m:r>
+                    <m:rPr>
+                      <m:sty m:val="p"/>
+                    </m:rPr>
+                    <w:rPr>
+                      <w:rFonts w:ascii="Cambria Math" w:eastAsiaTheme="minorEastAsia" w:hAnsi="Cambria Math"/>
+                    </w:rPr>
+                    <m:t>cos</m:t>
+                  </m:r>
+                </m:fName>
+                <m:e>
+                  <m:d>
+                    <m:dPr>
+                      <m:ctrlPr>
+                        <w:rPr>
+                          <w:rFonts w:ascii="Cambria Math" w:eastAsiaTheme="minorEastAsia" w:hAnsi="Cambria Math"/>
+                          <w:i/>
+                        </w:rPr>
+                      </m:ctrlPr>
+                    </m:dPr>
+                    <m:e>
+                      <m:sSub>
+                        <m:sSubPr>
+                          <m:ctrlPr>
+                            <w:rPr>
+                              <w:rFonts w:ascii="Cambria Math" w:eastAsiaTheme="minorEastAsia" w:hAnsi="Cambria Math"/>
+                              <w:i/>
+                            </w:rPr>
+                          </m:ctrlPr>
+                        </m:sSubPr>
+                        <m:e>
+                          <m:r>
+                            <w:rPr>
+                              <w:rFonts w:ascii="Cambria Math" w:eastAsiaTheme="minorEastAsia" w:hAnsi="Cambria Math"/>
+                            </w:rPr>
+                            <m:t>θ</m:t>
+                          </m:r>
+                        </m:e>
+                        <m:sub>
+                          <m:r>
+                            <w:rPr>
+                              <w:rFonts w:ascii="Cambria Math" w:eastAsiaTheme="minorEastAsia" w:hAnsi="Cambria Math"/>
+                            </w:rPr>
+                            <m:t>mn</m:t>
+                          </m:r>
+                        </m:sub>
+                      </m:sSub>
+                    </m:e>
+                  </m:d>
+                </m:e>
+              </m:func>
+            </m:e>
+          </m:d>
+        </m:oMath>
+      </m:oMathPara>
+    </w:p>
+    <w:p>
+      <w:pPr>
+        <w:spacing w:after="0"/>
+        <w:rPr>
+          <w:rFonts w:eastAsiaTheme="minorEastAsia"/>
+        </w:rPr>
+      </w:pPr>
+    </w:p>
+    <w:p>
+      <w:pPr>
+        <w:spacing w:after="0"/>
+        <w:rPr>
+          <w:rFonts w:eastAsiaTheme="minorEastAsia"/>
+        </w:rPr>
+      </w:pPr>
+      <w:r>
+        <w:rPr>
+          <w:rFonts w:eastAsiaTheme="minorEastAsia"/>
+        </w:rPr>
+        <w:t>Rectangular AC power flow:</w:t>
+      </w:r>
+    </w:p>
+    <w:p>
+      <w:pPr>
+        <w:spacing w:after="0"/>
+        <w:rPr>
+          <w:rFonts w:eastAsiaTheme="minorEastAsia"/>
+        </w:rPr>
+      </w:pPr>
+      <m:oMathPara>
+        <m:oMath>
+          <m:sSub>
+            <m:sSubPr>
+              <m:ctrlPr>
+                <w:rPr>
+                  <w:rFonts w:ascii="Cambria Math" w:eastAsiaTheme="minorEastAsia" w:hAnsi="Cambria Math"/>
+                  <w:i/>
+                </w:rPr>
+              </m:ctrlPr>
+            </m:sSubPr>
+            <m:e>
+              <m:r>
+                <w:rPr>
+                  <w:rFonts w:ascii="Cambria Math" w:eastAsiaTheme="minorEastAsia" w:hAnsi="Cambria Math"/>
+                </w:rPr>
+                <m:t>P</m:t>
+              </m:r>
+            </m:e>
+            <m:sub>
+              <m:r>
+                <w:rPr>
+                  <w:rFonts w:ascii="Cambria Math" w:eastAsiaTheme="minorEastAsia" w:hAnsi="Cambria Math"/>
+                </w:rPr>
+                <m:t>m</m:t>
+              </m:r>
+            </m:sub>
+          </m:sSub>
+          <m:r>
+            <w:rPr>
+              <w:rFonts w:ascii="Cambria Math" w:eastAsiaTheme="minorEastAsia" w:hAnsi="Cambria Math"/>
+            </w:rPr>
+            <m:t>=</m:t>
+          </m:r>
+          <m:sSub>
+            <m:sSubPr>
+              <m:ctrlPr>
+                <w:rPr>
+                  <w:rFonts w:ascii="Cambria Math" w:eastAsiaTheme="minorEastAsia" w:hAnsi="Cambria Math"/>
+                  <w:i/>
+                </w:rPr>
+              </m:ctrlPr>
+            </m:sSubPr>
+            <m:e>
+              <m:r>
+                <w:rPr>
+                  <w:rFonts w:ascii="Cambria Math" w:eastAsiaTheme="minorEastAsia" w:hAnsi="Cambria Math"/>
+                </w:rPr>
+                <m:t>e</m:t>
+              </m:r>
+            </m:e>
+            <m:sub>
+              <m:r>
+                <w:rPr>
+                  <w:rFonts w:ascii="Cambria Math" w:eastAsiaTheme="minorEastAsia" w:hAnsi="Cambria Math"/>
+                </w:rPr>
+                <m:t>m</m:t>
+              </m:r>
+            </m:sub>
+          </m:sSub>
+          <m:nary>
+            <m:naryPr>
+              <m:chr m:val="∑"/>
+              <m:limLoc m:val="undOvr"/>
+              <m:ctrlPr>
+                <w:rPr>
+                  <w:rFonts w:ascii="Cambria Math" w:eastAsiaTheme="minorEastAsia" w:hAnsi="Cambria Math"/>
+                  <w:i/>
+                </w:rPr>
+              </m:ctrlPr>
+            </m:naryPr>
+            <m:sub>
+              <m:r>
+                <w:rPr>
+                  <w:rFonts w:ascii="Cambria Math" w:eastAsiaTheme="minorEastAsia" w:hAnsi="Cambria Math"/>
+                </w:rPr>
+                <m:t>k=1</m:t>
+              </m:r>
+            </m:sub>
+            <m:sup>
+              <m:r>
+                <w:rPr>
+                  <w:rFonts w:ascii="Cambria Math" w:eastAsiaTheme="minorEastAsia" w:hAnsi="Cambria Math"/>
+                </w:rPr>
+                <m:t>n</m:t>
+              </m:r>
+            </m:sup>
+            <m:e>
+              <m:r>
+                <w:rPr>
+                  <w:rFonts w:ascii="Cambria Math" w:eastAsiaTheme="minorEastAsia" w:hAnsi="Cambria Math"/>
+                </w:rPr>
+                <m:t>(</m:t>
+              </m:r>
+              <m:sSub>
+                <m:sSubPr>
+                  <m:ctrlPr>
+                    <w:rPr>
+                      <w:rFonts w:ascii="Cambria Math" w:eastAsiaTheme="minorEastAsia" w:hAnsi="Cambria Math"/>
+                      <w:i/>
+                    </w:rPr>
+                  </m:ctrlPr>
+                </m:sSubPr>
+                <m:e>
+                  <m:r>
+                    <w:rPr>
+                      <w:rFonts w:ascii="Cambria Math" w:eastAsiaTheme="minorEastAsia" w:hAnsi="Cambria Math"/>
+                    </w:rPr>
+                    <m:t>G</m:t>
+                  </m:r>
+                </m:e>
+                <m:sub>
+                  <m:r>
+                    <w:rPr>
+                      <w:rFonts w:ascii="Cambria Math" w:eastAsiaTheme="minorEastAsia" w:hAnsi="Cambria Math"/>
+                    </w:rPr>
+                    <m:t>mk</m:t>
+                  </m:r>
+                </m:sub>
+              </m:sSub>
+              <m:sSub>
+                <m:sSubPr>
+                  <m:ctrlPr>
+                    <w:rPr>
+                      <w:rFonts w:ascii="Cambria Math" w:eastAsiaTheme="minorEastAsia" w:hAnsi="Cambria Math"/>
+                      <w:i/>
+                    </w:rPr>
+                  </m:ctrlPr>
+                </m:sSubPr>
+                <m:e>
+                  <m:r>
+                    <w:rPr>
+                      <w:rFonts w:ascii="Cambria Math" w:eastAsiaTheme="minorEastAsia" w:hAnsi="Cambria Math"/>
+                    </w:rPr>
+                    <m:t>e</m:t>
+                  </m:r>
+                </m:e>
+                <m:sub>
+                  <m:r>
+                    <w:rPr>
+                      <w:rFonts w:ascii="Cambria Math" w:eastAsiaTheme="minorEastAsia" w:hAnsi="Cambria Math"/>
+                    </w:rPr>
+                    <m:t>k</m:t>
+                  </m:r>
+                </m:sub>
+              </m:sSub>
+              <m:r>
+                <w:rPr>
+                  <w:rFonts w:ascii="Cambria Math" w:eastAsiaTheme="minorEastAsia" w:hAnsi="Cambria Math"/>
+                </w:rPr>
+                <m:t>-</m:t>
+              </m:r>
+              <m:sSub>
+                <m:sSubPr>
+                  <m:ctrlPr>
+                    <w:rPr>
+                      <w:rFonts w:ascii="Cambria Math" w:eastAsiaTheme="minorEastAsia" w:hAnsi="Cambria Math"/>
+                      <w:i/>
+                    </w:rPr>
+                  </m:ctrlPr>
+                </m:sSubPr>
+                <m:e>
+                  <m:r>
+                    <w:rPr>
+                      <w:rFonts w:ascii="Cambria Math" w:eastAsiaTheme="minorEastAsia" w:hAnsi="Cambria Math"/>
+                    </w:rPr>
+                    <m:t>B</m:t>
+                  </m:r>
+                </m:e>
+                <m:sub>
+                  <m:r>
+                    <w:rPr>
+                      <w:rFonts w:ascii="Cambria Math" w:eastAsiaTheme="minorEastAsia" w:hAnsi="Cambria Math"/>
+                    </w:rPr>
+                    <m:t>mk</m:t>
+                  </m:r>
+                </m:sub>
+              </m:sSub>
+              <m:sSub>
+                <m:sSubPr>
+                  <m:ctrlPr>
+                    <w:rPr>
+                      <w:rFonts w:ascii="Cambria Math" w:eastAsiaTheme="minorEastAsia" w:hAnsi="Cambria Math"/>
+                      <w:i/>
+                    </w:rPr>
+                  </m:ctrlPr>
+                </m:sSubPr>
+                <m:e>
+                  <m:r>
+                    <w:rPr>
+                      <w:rFonts w:ascii="Cambria Math" w:eastAsiaTheme="minorEastAsia" w:hAnsi="Cambria Math"/>
+                    </w:rPr>
+                    <m:t>f</m:t>
+                  </m:r>
+                </m:e>
+                <m:sub>
+                  <m:r>
+                    <w:rPr>
+                      <w:rFonts w:ascii="Cambria Math" w:eastAsiaTheme="minorEastAsia" w:hAnsi="Cambria Math"/>
+                    </w:rPr>
+                    <m:t>k</m:t>
+                  </m:r>
+                </m:sub>
+              </m:sSub>
+              <m:r>
+                <w:rPr>
+                  <w:rFonts w:ascii="Cambria Math" w:eastAsiaTheme="minorEastAsia" w:hAnsi="Cambria Math"/>
+                </w:rPr>
+                <m:t>)</m:t>
+              </m:r>
+              <m:r>
+                <w:rPr>
+                  <w:rFonts w:ascii="Cambria Math" w:eastAsiaTheme="minorEastAsia" w:hAnsi="Cambria Math"/>
+                </w:rPr>
+                <m:t>+</m:t>
+              </m:r>
+            </m:e>
+          </m:nary>
+          <m:sSub>
+            <m:sSubPr>
+              <m:ctrlPr>
+                <w:rPr>
+                  <w:rFonts w:ascii="Cambria Math" w:eastAsiaTheme="minorEastAsia" w:hAnsi="Cambria Math"/>
+                  <w:i/>
+                </w:rPr>
+              </m:ctrlPr>
+            </m:sSubPr>
+            <m:e>
+              <m:r>
+                <w:rPr>
+                  <w:rFonts w:ascii="Cambria Math" w:eastAsiaTheme="minorEastAsia" w:hAnsi="Cambria Math"/>
+                </w:rPr>
+                <m:t>f</m:t>
+              </m:r>
+            </m:e>
+            <m:sub>
+              <m:r>
+                <w:rPr>
+                  <w:rFonts w:ascii="Cambria Math" w:eastAsiaTheme="minorEastAsia" w:hAnsi="Cambria Math"/>
+                </w:rPr>
+                <m:t>m</m:t>
+              </m:r>
+            </m:sub>
+          </m:sSub>
+          <m:nary>
+            <m:naryPr>
+              <m:chr m:val="∑"/>
+              <m:limLoc m:val="undOvr"/>
+              <m:ctrlPr>
+                <w:rPr>
+                  <w:rFonts w:ascii="Cambria Math" w:eastAsiaTheme="minorEastAsia" w:hAnsi="Cambria Math"/>
+                  <w:i/>
+                </w:rPr>
+              </m:ctrlPr>
+            </m:naryPr>
+            <m:sub>
+              <m:r>
+                <w:rPr>
+                  <w:rFonts w:ascii="Cambria Math" w:eastAsiaTheme="minorEastAsia" w:hAnsi="Cambria Math"/>
+                </w:rPr>
+                <m:t>k=1</m:t>
+              </m:r>
+            </m:sub>
+            <m:sup>
+              <m:r>
+                <w:rPr>
+                  <w:rFonts w:ascii="Cambria Math" w:eastAsiaTheme="minorEastAsia" w:hAnsi="Cambria Math"/>
+                </w:rPr>
+                <m:t>n</m:t>
+              </m:r>
+            </m:sup>
+            <m:e>
+              <m:r>
+                <w:rPr>
+                  <w:rFonts w:ascii="Cambria Math" w:eastAsiaTheme="minorEastAsia" w:hAnsi="Cambria Math"/>
+                </w:rPr>
+                <m:t>(</m:t>
+              </m:r>
+              <m:sSub>
+                <m:sSubPr>
+                  <m:ctrlPr>
+                    <w:rPr>
+                      <w:rFonts w:ascii="Cambria Math" w:eastAsiaTheme="minorEastAsia" w:hAnsi="Cambria Math"/>
+                      <w:i/>
+                    </w:rPr>
+                  </m:ctrlPr>
+                </m:sSubPr>
+                <m:e>
+                  <m:r>
+                    <w:rPr>
+                      <w:rFonts w:ascii="Cambria Math" w:eastAsiaTheme="minorEastAsia" w:hAnsi="Cambria Math"/>
+                    </w:rPr>
+                    <m:t>G</m:t>
+                  </m:r>
+                </m:e>
+                <m:sub>
+                  <m:r>
+                    <w:rPr>
+                      <w:rFonts w:ascii="Cambria Math" w:eastAsiaTheme="minorEastAsia" w:hAnsi="Cambria Math"/>
+                    </w:rPr>
+                    <m:t>mk</m:t>
+                  </m:r>
+                </m:sub>
+              </m:sSub>
+              <m:sSub>
+                <m:sSubPr>
+                  <m:ctrlPr>
+                    <w:rPr>
+                      <w:rFonts w:ascii="Cambria Math" w:eastAsiaTheme="minorEastAsia" w:hAnsi="Cambria Math"/>
+                      <w:i/>
+                    </w:rPr>
+                  </m:ctrlPr>
+                </m:sSubPr>
+                <m:e>
+                  <m:r>
+                    <w:rPr>
+                      <w:rFonts w:ascii="Cambria Math" w:eastAsiaTheme="minorEastAsia" w:hAnsi="Cambria Math"/>
+                    </w:rPr>
+                    <m:t>f</m:t>
+                  </m:r>
+                </m:e>
+                <m:sub>
+                  <m:r>
+                    <w:rPr>
+                      <w:rFonts w:ascii="Cambria Math" w:eastAsiaTheme="minorEastAsia" w:hAnsi="Cambria Math"/>
+                    </w:rPr>
+                    <m:t>k</m:t>
+                  </m:r>
+                </m:sub>
+              </m:sSub>
+              <m:r>
+                <w:rPr>
+                  <w:rFonts w:ascii="Cambria Math" w:eastAsiaTheme="minorEastAsia" w:hAnsi="Cambria Math"/>
+                </w:rPr>
+                <m:t>+</m:t>
+              </m:r>
+              <m:sSub>
+                <m:sSubPr>
+                  <m:ctrlPr>
+                    <w:rPr>
+                      <w:rFonts w:ascii="Cambria Math" w:eastAsiaTheme="minorEastAsia" w:hAnsi="Cambria Math"/>
+                      <w:i/>
+                    </w:rPr>
+                  </m:ctrlPr>
+                </m:sSubPr>
+                <m:e>
+                  <m:r>
+                    <w:rPr>
+                      <w:rFonts w:ascii="Cambria Math" w:eastAsiaTheme="minorEastAsia" w:hAnsi="Cambria Math"/>
+                    </w:rPr>
+                    <m:t>B</m:t>
+                  </m:r>
+                </m:e>
+                <m:sub>
+                  <m:r>
+                    <w:rPr>
+                      <w:rFonts w:ascii="Cambria Math" w:eastAsiaTheme="minorEastAsia" w:hAnsi="Cambria Math"/>
+                    </w:rPr>
+                    <m:t>mk</m:t>
+                  </m:r>
+                </m:sub>
+              </m:sSub>
+              <m:sSub>
+                <m:sSubPr>
+                  <m:ctrlPr>
+                    <w:rPr>
+                      <w:rFonts w:ascii="Cambria Math" w:eastAsiaTheme="minorEastAsia" w:hAnsi="Cambria Math"/>
+                      <w:i/>
+                    </w:rPr>
+                  </m:ctrlPr>
+                </m:sSubPr>
+                <m:e>
+                  <m:r>
+                    <w:rPr>
+                      <w:rFonts w:ascii="Cambria Math" w:eastAsiaTheme="minorEastAsia" w:hAnsi="Cambria Math"/>
+                    </w:rPr>
+                    <m:t>e</m:t>
+                  </m:r>
+                </m:e>
+                <m:sub>
+                  <m:r>
+                    <w:rPr>
+                      <w:rFonts w:ascii="Cambria Math" w:eastAsiaTheme="minorEastAsia" w:hAnsi="Cambria Math"/>
+                    </w:rPr>
+                    <m:t>k</m:t>
+                  </m:r>
+                </m:sub>
+              </m:sSub>
+              <m:r>
+                <w:rPr>
+                  <w:rFonts w:ascii="Cambria Math" w:eastAsiaTheme="minorEastAsia" w:hAnsi="Cambria Math"/>
+                </w:rPr>
+                <m:t>)</m:t>
+              </m:r>
+            </m:e>
+          </m:nary>
+        </m:oMath>
+      </m:oMathPara>
+    </w:p>
+    <w:p>
+      <w:pPr>
+        <w:spacing w:after="0"/>
+        <w:rPr>
+          <w:rFonts w:eastAsiaTheme="minorEastAsia"/>
+        </w:rPr>
+      </w:pPr>
+      <m:oMathPara>
+        <m:oMath>
+          <m:sSub>
+            <m:sSubPr>
+              <m:ctrlPr>
+                <w:rPr>
+                  <w:rFonts w:ascii="Cambria Math" w:eastAsiaTheme="minorEastAsia" w:hAnsi="Cambria Math"/>
+                  <w:i/>
+                </w:rPr>
+              </m:ctrlPr>
+            </m:sSubPr>
+            <m:e>
+              <m:r>
+                <w:rPr>
+                  <w:rFonts w:ascii="Cambria Math" w:eastAsiaTheme="minorEastAsia" w:hAnsi="Cambria Math"/>
+                </w:rPr>
+                <m:t>Q</m:t>
+              </m:r>
+            </m:e>
+            <m:sub>
+              <m:r>
+                <w:rPr>
+                  <w:rFonts w:ascii="Cambria Math" w:eastAsiaTheme="minorEastAsia" w:hAnsi="Cambria Math"/>
+                </w:rPr>
+                <m:t>m</m:t>
+              </m:r>
+            </m:sub>
+          </m:sSub>
+          <m:r>
+            <w:rPr>
+              <w:rFonts w:ascii="Cambria Math" w:eastAsiaTheme="minorEastAsia" w:hAnsi="Cambria Math"/>
+            </w:rPr>
+            <m:t>=</m:t>
+          </m:r>
+          <m:sSub>
+            <m:sSubPr>
+              <m:ctrlPr>
+                <w:rPr>
+                  <w:rFonts w:ascii="Cambria Math" w:eastAsiaTheme="minorEastAsia" w:hAnsi="Cambria Math"/>
+                  <w:i/>
+                </w:rPr>
+              </m:ctrlPr>
+            </m:sSubPr>
+            <m:e>
+              <m:r>
+                <w:rPr>
+                  <w:rFonts w:ascii="Cambria Math" w:eastAsiaTheme="minorEastAsia" w:hAnsi="Cambria Math"/>
+                </w:rPr>
+                <m:t>e</m:t>
+              </m:r>
+            </m:e>
+            <m:sub>
+              <m:r>
+                <w:rPr>
+                  <w:rFonts w:ascii="Cambria Math" w:eastAsiaTheme="minorEastAsia" w:hAnsi="Cambria Math"/>
+                </w:rPr>
+                <m:t>m</m:t>
+              </m:r>
+            </m:sub>
+          </m:sSub>
+          <m:nary>
+            <m:naryPr>
+              <m:chr m:val="∑"/>
+              <m:limLoc m:val="undOvr"/>
+              <m:ctrlPr>
+                <w:rPr>
+                  <w:rFonts w:ascii="Cambria Math" w:eastAsiaTheme="minorEastAsia" w:hAnsi="Cambria Math"/>
+                  <w:i/>
+                </w:rPr>
+              </m:ctrlPr>
+            </m:naryPr>
+            <m:sub>
+              <m:r>
+                <w:rPr>
+                  <w:rFonts w:ascii="Cambria Math" w:eastAsiaTheme="minorEastAsia" w:hAnsi="Cambria Math"/>
+                </w:rPr>
+                <m:t>k=1</m:t>
+              </m:r>
+            </m:sub>
+            <m:sup>
+              <m:r>
+                <w:rPr>
+                  <w:rFonts w:ascii="Cambria Math" w:eastAsiaTheme="minorEastAsia" w:hAnsi="Cambria Math"/>
+                </w:rPr>
+                <m:t>n</m:t>
+              </m:r>
+            </m:sup>
+            <m:e>
+              <m:r>
+                <w:rPr>
+                  <w:rFonts w:ascii="Cambria Math" w:eastAsiaTheme="minorEastAsia" w:hAnsi="Cambria Math"/>
+                </w:rPr>
+                <m:t>(</m:t>
+              </m:r>
+              <m:sSub>
+                <m:sSubPr>
+                  <m:ctrlPr>
+                    <w:rPr>
+                      <w:rFonts w:ascii="Cambria Math" w:eastAsiaTheme="minorEastAsia" w:hAnsi="Cambria Math"/>
+                      <w:i/>
+                    </w:rPr>
+                  </m:ctrlPr>
+                </m:sSubPr>
+                <m:e>
+                  <m:r>
+                    <w:rPr>
+                      <w:rFonts w:ascii="Cambria Math" w:eastAsiaTheme="minorEastAsia" w:hAnsi="Cambria Math"/>
+                    </w:rPr>
+                    <m:t>-</m:t>
+                  </m:r>
+                  <m:r>
+                    <w:rPr>
+                      <w:rFonts w:ascii="Cambria Math" w:eastAsiaTheme="minorEastAsia" w:hAnsi="Cambria Math"/>
+                    </w:rPr>
+                    <m:t>G</m:t>
+                  </m:r>
+                </m:e>
+                <m:sub>
+                  <m:r>
+                    <w:rPr>
+                      <w:rFonts w:ascii="Cambria Math" w:eastAsiaTheme="minorEastAsia" w:hAnsi="Cambria Math"/>
+                    </w:rPr>
+                    <m:t>mk</m:t>
+                  </m:r>
+                </m:sub>
+              </m:sSub>
+              <m:sSub>
+                <m:sSubPr>
+                  <m:ctrlPr>
+                    <w:rPr>
+                      <w:rFonts w:ascii="Cambria Math" w:eastAsiaTheme="minorEastAsia" w:hAnsi="Cambria Math"/>
+                      <w:i/>
+                    </w:rPr>
+                  </m:ctrlPr>
+                </m:sSubPr>
+                <m:e>
+                  <m:r>
+                    <w:rPr>
+                      <w:rFonts w:ascii="Cambria Math" w:eastAsiaTheme="minorEastAsia" w:hAnsi="Cambria Math"/>
+                    </w:rPr>
+                    <m:t>f</m:t>
+                  </m:r>
+                </m:e>
+                <m:sub>
+                  <m:r>
+                    <w:rPr>
+                      <w:rFonts w:ascii="Cambria Math" w:eastAsiaTheme="minorEastAsia" w:hAnsi="Cambria Math"/>
+                    </w:rPr>
+                    <m:t>k</m:t>
+                  </m:r>
+                </m:sub>
+              </m:sSub>
+              <m:r>
+                <w:rPr>
+                  <w:rFonts w:ascii="Cambria Math" w:eastAsiaTheme="minorEastAsia" w:hAnsi="Cambria Math"/>
+                </w:rPr>
+                <m:t>-</m:t>
+              </m:r>
+              <m:sSub>
+                <m:sSubPr>
+                  <m:ctrlPr>
+                    <w:rPr>
+                      <w:rFonts w:ascii="Cambria Math" w:eastAsiaTheme="minorEastAsia" w:hAnsi="Cambria Math"/>
+                      <w:i/>
+                    </w:rPr>
+                  </m:ctrlPr>
+                </m:sSubPr>
+                <m:e>
+                  <m:r>
+                    <w:rPr>
+                      <w:rFonts w:ascii="Cambria Math" w:eastAsiaTheme="minorEastAsia" w:hAnsi="Cambria Math"/>
+                    </w:rPr>
+                    <m:t>B</m:t>
+                  </m:r>
+                </m:e>
+                <m:sub>
+                  <m:r>
+                    <w:rPr>
+                      <w:rFonts w:ascii="Cambria Math" w:eastAsiaTheme="minorEastAsia" w:hAnsi="Cambria Math"/>
+                    </w:rPr>
+                    <m:t>mk</m:t>
+                  </m:r>
+                </m:sub>
+              </m:sSub>
+              <m:sSub>
+                <m:sSubPr>
+                  <m:ctrlPr>
+                    <w:rPr>
+                      <w:rFonts w:ascii="Cambria Math" w:eastAsiaTheme="minorEastAsia" w:hAnsi="Cambria Math"/>
+                      <w:i/>
+                    </w:rPr>
+                  </m:ctrlPr>
+                </m:sSubPr>
+                <m:e>
+                  <m:r>
+                    <w:rPr>
+                      <w:rFonts w:ascii="Cambria Math" w:eastAsiaTheme="minorEastAsia" w:hAnsi="Cambria Math"/>
+                    </w:rPr>
+                    <m:t>e</m:t>
+                  </m:r>
+                </m:e>
+                <m:sub>
+                  <m:r>
+                    <w:rPr>
+                      <w:rFonts w:ascii="Cambria Math" w:eastAsiaTheme="minorEastAsia" w:hAnsi="Cambria Math"/>
+                    </w:rPr>
+                    <m:t>k</m:t>
+                  </m:r>
+                </m:sub>
+              </m:sSub>
+              <m:r>
+                <w:rPr>
+                  <w:rFonts w:ascii="Cambria Math" w:eastAsiaTheme="minorEastAsia" w:hAnsi="Cambria Math"/>
+                </w:rPr>
+                <m:t>)+</m:t>
+              </m:r>
+            </m:e>
+          </m:nary>
+          <m:sSub>
+            <m:sSubPr>
+              <m:ctrlPr>
+                <w:rPr>
+                  <w:rFonts w:ascii="Cambria Math" w:eastAsiaTheme="minorEastAsia" w:hAnsi="Cambria Math"/>
+                  <w:i/>
+                </w:rPr>
+              </m:ctrlPr>
+            </m:sSubPr>
+            <m:e>
+              <m:r>
+                <w:rPr>
+                  <w:rFonts w:ascii="Cambria Math" w:eastAsiaTheme="minorEastAsia" w:hAnsi="Cambria Math"/>
+                </w:rPr>
+                <m:t>f</m:t>
+              </m:r>
+            </m:e>
+            <m:sub>
+              <m:r>
+                <w:rPr>
+                  <w:rFonts w:ascii="Cambria Math" w:eastAsiaTheme="minorEastAsia" w:hAnsi="Cambria Math"/>
+                </w:rPr>
+                <m:t>m</m:t>
+              </m:r>
+            </m:sub>
+          </m:sSub>
+          <m:nary>
+            <m:naryPr>
+              <m:chr m:val="∑"/>
+              <m:limLoc m:val="undOvr"/>
+              <m:ctrlPr>
+                <w:rPr>
+                  <w:rFonts w:ascii="Cambria Math" w:eastAsiaTheme="minorEastAsia" w:hAnsi="Cambria Math"/>
+                  <w:i/>
+                </w:rPr>
+              </m:ctrlPr>
+            </m:naryPr>
+            <m:sub>
+              <m:r>
+                <w:rPr>
+                  <w:rFonts w:ascii="Cambria Math" w:eastAsiaTheme="minorEastAsia" w:hAnsi="Cambria Math"/>
+                </w:rPr>
+                <m:t>k=1</m:t>
+              </m:r>
+            </m:sub>
+            <m:sup>
+              <m:r>
+                <w:rPr>
+                  <w:rFonts w:ascii="Cambria Math" w:eastAsiaTheme="minorEastAsia" w:hAnsi="Cambria Math"/>
+                </w:rPr>
+                <m:t>n</m:t>
+              </m:r>
+            </m:sup>
+            <m:e>
+              <m:r>
+                <w:rPr>
+                  <w:rFonts w:ascii="Cambria Math" w:eastAsiaTheme="minorEastAsia" w:hAnsi="Cambria Math"/>
+                </w:rPr>
+                <m:t>(</m:t>
+              </m:r>
+              <m:sSub>
+                <m:sSubPr>
+                  <m:ctrlPr>
+                    <w:rPr>
+                      <w:rFonts w:ascii="Cambria Math" w:eastAsiaTheme="minorEastAsia" w:hAnsi="Cambria Math"/>
+                      <w:i/>
+                    </w:rPr>
+                  </m:ctrlPr>
+                </m:sSubPr>
+                <m:e>
+                  <m:r>
+                    <w:rPr>
+                      <w:rFonts w:ascii="Cambria Math" w:eastAsiaTheme="minorEastAsia" w:hAnsi="Cambria Math"/>
+                    </w:rPr>
+                    <m:t>G</m:t>
+                  </m:r>
+                </m:e>
+                <m:sub>
+                  <m:r>
+                    <w:rPr>
+                      <w:rFonts w:ascii="Cambria Math" w:eastAsiaTheme="minorEastAsia" w:hAnsi="Cambria Math"/>
+                    </w:rPr>
+                    <m:t>mk</m:t>
+                  </m:r>
+                </m:sub>
+              </m:sSub>
+              <m:sSub>
+                <m:sSubPr>
+                  <m:ctrlPr>
+                    <w:rPr>
+                      <w:rFonts w:ascii="Cambria Math" w:eastAsiaTheme="minorEastAsia" w:hAnsi="Cambria Math"/>
+                      <w:i/>
+                    </w:rPr>
+                  </m:ctrlPr>
+                </m:sSubPr>
+                <m:e>
+                  <m:r>
+                    <w:rPr>
+                      <w:rFonts w:ascii="Cambria Math" w:eastAsiaTheme="minorEastAsia" w:hAnsi="Cambria Math"/>
+                    </w:rPr>
+                    <m:t>e</m:t>
+                  </m:r>
+                </m:e>
+                <m:sub>
+                  <m:r>
+                    <w:rPr>
+                      <w:rFonts w:ascii="Cambria Math" w:eastAsiaTheme="minorEastAsia" w:hAnsi="Cambria Math"/>
+                    </w:rPr>
+                    <m:t>k</m:t>
+                  </m:r>
+                </m:sub>
+              </m:sSub>
+              <m:r>
+                <w:rPr>
+                  <w:rFonts w:ascii="Cambria Math" w:eastAsiaTheme="minorEastAsia" w:hAnsi="Cambria Math"/>
+                </w:rPr>
+                <m:t>-</m:t>
+              </m:r>
+              <m:sSub>
+                <m:sSubPr>
+                  <m:ctrlPr>
+                    <w:rPr>
+                      <w:rFonts w:ascii="Cambria Math" w:eastAsiaTheme="minorEastAsia" w:hAnsi="Cambria Math"/>
+                      <w:i/>
+                    </w:rPr>
+                  </m:ctrlPr>
+                </m:sSubPr>
+                <m:e>
+                  <m:r>
+                    <w:rPr>
+                      <w:rFonts w:ascii="Cambria Math" w:eastAsiaTheme="minorEastAsia" w:hAnsi="Cambria Math"/>
+                    </w:rPr>
+                    <m:t>B</m:t>
+                  </m:r>
+                </m:e>
+                <m:sub>
+                  <m:r>
+                    <w:rPr>
+                      <w:rFonts w:ascii="Cambria Math" w:eastAsiaTheme="minorEastAsia" w:hAnsi="Cambria Math"/>
+                    </w:rPr>
+                    <m:t>mk</m:t>
+                  </m:r>
+                </m:sub>
+              </m:sSub>
+              <m:sSub>
+                <m:sSubPr>
+                  <m:ctrlPr>
+                    <w:rPr>
+                      <w:rFonts w:ascii="Cambria Math" w:eastAsiaTheme="minorEastAsia" w:hAnsi="Cambria Math"/>
+                      <w:i/>
+                    </w:rPr>
+                  </m:ctrlPr>
+                </m:sSubPr>
+                <m:e>
+                  <m:r>
+                    <w:rPr>
+                      <w:rFonts w:ascii="Cambria Math" w:eastAsiaTheme="minorEastAsia" w:hAnsi="Cambria Math"/>
+                    </w:rPr>
+                    <m:t>f</m:t>
+                  </m:r>
+                </m:e>
+                <m:sub>
+                  <m:r>
+                    <w:rPr>
+                      <w:rFonts w:ascii="Cambria Math" w:eastAsiaTheme="minorEastAsia" w:hAnsi="Cambria Math"/>
+                    </w:rPr>
+                    <m:t>k</m:t>
+                  </m:r>
+                </m:sub>
+              </m:sSub>
+              <m:r>
+                <w:rPr>
+                  <w:rFonts w:ascii="Cambria Math" w:eastAsiaTheme="minorEastAsia" w:hAnsi="Cambria Math"/>
+                </w:rPr>
+                <m:t>)</m:t>
+              </m:r>
+            </m:e>
+          </m:nary>
+        </m:oMath>
+      </m:oMathPara>
+    </w:p>
+    <w:p>
+      <w:pPr>
+        <w:spacing w:after="0"/>
+        <w:rPr>
+          <w:rFonts w:eastAsiaTheme="minorEastAsia"/>
+        </w:rPr>
+      </w:pPr>
+      <m:oMathPara>
+        <m:oMath>
+          <m:sSub>
+            <m:sSubPr>
+              <m:ctrlPr>
+                <w:rPr>
+                  <w:rFonts w:ascii="Cambria Math" w:eastAsiaTheme="minorEastAsia" w:hAnsi="Cambria Math"/>
+                  <w:i/>
+                </w:rPr>
+              </m:ctrlPr>
+            </m:sSubPr>
+            <m:e>
+              <m:r>
+                <w:rPr>
+                  <w:rFonts w:ascii="Cambria Math" w:eastAsiaTheme="minorEastAsia" w:hAnsi="Cambria Math"/>
+                </w:rPr>
+                <m:t>P</m:t>
+              </m:r>
+            </m:e>
+            <m:sub>
+              <m:r>
+                <w:rPr>
+                  <w:rFonts w:ascii="Cambria Math" w:eastAsiaTheme="minorEastAsia" w:hAnsi="Cambria Math"/>
+                </w:rPr>
+                <m:t>mn</m:t>
+              </m:r>
+            </m:sub>
+          </m:sSub>
+          <m:r>
+            <w:rPr>
+              <w:rFonts w:ascii="Cambria Math" w:eastAsiaTheme="minorEastAsia" w:hAnsi="Cambria Math"/>
+            </w:rPr>
+            <m:t>=</m:t>
+          </m:r>
+          <m:sSubSup>
+            <m:sSubSupPr>
+              <m:ctrlPr>
+                <w:rPr>
+                  <w:rFonts w:ascii="Cambria Math" w:eastAsiaTheme="minorEastAsia" w:hAnsi="Cambria Math"/>
+                  <w:i/>
+                </w:rPr>
+              </m:ctrlPr>
+            </m:sSubSupPr>
+            <m:e>
+              <m:r>
+                <w:rPr>
+                  <w:rFonts w:ascii="Cambria Math" w:eastAsiaTheme="minorEastAsia" w:hAnsi="Cambria Math"/>
+                </w:rPr>
+                <m:t>(e</m:t>
+              </m:r>
+            </m:e>
+            <m:sub>
+              <m:r>
+                <w:rPr>
+                  <w:rFonts w:ascii="Cambria Math" w:eastAsiaTheme="minorEastAsia" w:hAnsi="Cambria Math"/>
+                </w:rPr>
+                <m:t>m</m:t>
+              </m:r>
+            </m:sub>
+            <m:sup>
+              <m:r>
+                <w:rPr>
+                  <w:rFonts w:ascii="Cambria Math" w:eastAsiaTheme="minorEastAsia" w:hAnsi="Cambria Math"/>
+                </w:rPr>
+                <m:t>2</m:t>
+              </m:r>
+            </m:sup>
+          </m:sSubSup>
+          <m:r>
+            <w:rPr>
+              <w:rFonts w:ascii="Cambria Math" w:eastAsiaTheme="minorEastAsia" w:hAnsi="Cambria Math"/>
+            </w:rPr>
+            <m:t>+</m:t>
+          </m:r>
+          <m:sSubSup>
+            <m:sSubSupPr>
+              <m:ctrlPr>
+                <w:rPr>
+                  <w:rFonts w:ascii="Cambria Math" w:eastAsiaTheme="minorEastAsia" w:hAnsi="Cambria Math"/>
+                  <w:i/>
+                </w:rPr>
+              </m:ctrlPr>
+            </m:sSubSupPr>
+            <m:e>
+              <m:r>
+                <w:rPr>
+                  <w:rFonts w:ascii="Cambria Math" w:eastAsiaTheme="minorEastAsia" w:hAnsi="Cambria Math"/>
+                </w:rPr>
+                <m:t>f</m:t>
+              </m:r>
+            </m:e>
+            <m:sub>
+              <m:r>
+                <w:rPr>
+                  <w:rFonts w:ascii="Cambria Math" w:eastAsiaTheme="minorEastAsia" w:hAnsi="Cambria Math"/>
+                </w:rPr>
+                <m:t>m</m:t>
+              </m:r>
+            </m:sub>
+            <m:sup>
+              <m:r>
+                <w:rPr>
+                  <w:rFonts w:ascii="Cambria Math" w:eastAsiaTheme="minorEastAsia" w:hAnsi="Cambria Math"/>
+                </w:rPr>
+                <m:t>2</m:t>
+              </m:r>
+            </m:sup>
+          </m:sSubSup>
+          <m:r>
+            <w:rPr>
+              <w:rFonts w:ascii="Cambria Math" w:eastAsiaTheme="minorEastAsia" w:hAnsi="Cambria Math"/>
+            </w:rPr>
+            <m:t>)</m:t>
+          </m:r>
+          <m:sSub>
+            <m:sSubPr>
+              <m:ctrlPr>
+                <w:rPr>
+                  <w:rFonts w:ascii="Cambria Math" w:eastAsiaTheme="minorEastAsia" w:hAnsi="Cambria Math"/>
+                  <w:i/>
+                </w:rPr>
+              </m:ctrlPr>
+            </m:sSubPr>
+            <m:e>
+              <m:r>
+                <w:rPr>
+                  <w:rFonts w:ascii="Cambria Math" w:eastAsiaTheme="minorEastAsia" w:hAnsi="Cambria Math"/>
+                </w:rPr>
+                <m:t>G</m:t>
+              </m:r>
+            </m:e>
+            <m:sub>
+              <m:r>
+                <w:rPr>
+                  <w:rFonts w:ascii="Cambria Math" w:eastAsiaTheme="minorEastAsia" w:hAnsi="Cambria Math"/>
+                </w:rPr>
+                <m:t>mm</m:t>
+              </m:r>
+            </m:sub>
+          </m:sSub>
+          <m:r>
+            <w:rPr>
+              <w:rFonts w:ascii="Cambria Math" w:eastAsiaTheme="minorEastAsia" w:hAnsi="Cambria Math"/>
+            </w:rPr>
+            <m:t>+</m:t>
+          </m:r>
+          <m:sSub>
+            <m:sSubPr>
+              <m:ctrlPr>
+                <w:rPr>
+                  <w:rFonts w:ascii="Cambria Math" w:eastAsiaTheme="minorEastAsia" w:hAnsi="Cambria Math"/>
+                  <w:i/>
+                </w:rPr>
+              </m:ctrlPr>
+            </m:sSubPr>
+            <m:e>
+              <m:r>
+                <w:rPr>
+                  <w:rFonts w:ascii="Cambria Math" w:eastAsiaTheme="minorEastAsia" w:hAnsi="Cambria Math"/>
+                </w:rPr>
+                <m:t>e</m:t>
+              </m:r>
+            </m:e>
+            <m:sub>
+              <m:r>
+                <w:rPr>
+                  <w:rFonts w:ascii="Cambria Math" w:eastAsiaTheme="minorEastAsia" w:hAnsi="Cambria Math"/>
+                </w:rPr>
+                <m:t>m</m:t>
+              </m:r>
+            </m:sub>
+          </m:sSub>
+          <m:d>
+            <m:dPr>
+              <m:ctrlPr>
+                <w:rPr>
+                  <w:rFonts w:ascii="Cambria Math" w:eastAsiaTheme="minorEastAsia" w:hAnsi="Cambria Math"/>
+                  <w:i/>
+                </w:rPr>
+              </m:ctrlPr>
+            </m:dPr>
+            <m:e>
+              <m:sSub>
+                <m:sSubPr>
+                  <m:ctrlPr>
+                    <w:rPr>
+                      <w:rFonts w:ascii="Cambria Math" w:eastAsiaTheme="minorEastAsia" w:hAnsi="Cambria Math"/>
+                      <w:i/>
+                    </w:rPr>
+                  </m:ctrlPr>
+                </m:sSubPr>
+                <m:e>
+                  <m:r>
+                    <w:rPr>
+                      <w:rFonts w:ascii="Cambria Math" w:eastAsiaTheme="minorEastAsia" w:hAnsi="Cambria Math"/>
+                    </w:rPr>
+                    <m:t>G</m:t>
+                  </m:r>
+                </m:e>
+                <m:sub>
+                  <m:r>
+                    <w:rPr>
+                      <w:rFonts w:ascii="Cambria Math" w:eastAsiaTheme="minorEastAsia" w:hAnsi="Cambria Math"/>
+                    </w:rPr>
+                    <m:t>mn</m:t>
+                  </m:r>
+                </m:sub>
+              </m:sSub>
+              <m:sSub>
+                <m:sSubPr>
+                  <m:ctrlPr>
+                    <w:rPr>
+                      <w:rFonts w:ascii="Cambria Math" w:eastAsiaTheme="minorEastAsia" w:hAnsi="Cambria Math"/>
+                      <w:i/>
+                    </w:rPr>
+                  </m:ctrlPr>
+                </m:sSubPr>
+                <m:e>
+                  <m:r>
+                    <w:rPr>
+                      <w:rFonts w:ascii="Cambria Math" w:eastAsiaTheme="minorEastAsia" w:hAnsi="Cambria Math"/>
+                    </w:rPr>
+                    <m:t>e</m:t>
+                  </m:r>
+                </m:e>
+                <m:sub>
+                  <m:r>
+                    <w:rPr>
+                      <w:rFonts w:ascii="Cambria Math" w:eastAsiaTheme="minorEastAsia" w:hAnsi="Cambria Math"/>
+                    </w:rPr>
+                    <m:t>n</m:t>
+                  </m:r>
+                </m:sub>
+              </m:sSub>
+              <m:r>
+                <w:rPr>
+                  <w:rFonts w:ascii="Cambria Math" w:eastAsiaTheme="minorEastAsia" w:hAnsi="Cambria Math"/>
+                </w:rPr>
+                <m:t>-</m:t>
+              </m:r>
+              <m:sSub>
+                <m:sSubPr>
+                  <m:ctrlPr>
+                    <w:rPr>
+                      <w:rFonts w:ascii="Cambria Math" w:eastAsiaTheme="minorEastAsia" w:hAnsi="Cambria Math"/>
+                      <w:i/>
+                    </w:rPr>
+                  </m:ctrlPr>
+                </m:sSubPr>
+                <m:e>
+                  <m:r>
+                    <w:rPr>
+                      <w:rFonts w:ascii="Cambria Math" w:eastAsiaTheme="minorEastAsia" w:hAnsi="Cambria Math"/>
+                    </w:rPr>
+                    <m:t>B</m:t>
+                  </m:r>
+                </m:e>
+                <m:sub>
+                  <m:r>
+                    <w:rPr>
+                      <w:rFonts w:ascii="Cambria Math" w:eastAsiaTheme="minorEastAsia" w:hAnsi="Cambria Math"/>
+                    </w:rPr>
+                    <m:t>mn</m:t>
+                  </m:r>
+                </m:sub>
+              </m:sSub>
+              <m:sSub>
+                <m:sSubPr>
+                  <m:ctrlPr>
+                    <w:rPr>
+                      <w:rFonts w:ascii="Cambria Math" w:eastAsiaTheme="minorEastAsia" w:hAnsi="Cambria Math"/>
+                      <w:i/>
+                    </w:rPr>
+                  </m:ctrlPr>
+                </m:sSubPr>
+                <m:e>
+                  <m:r>
+                    <w:rPr>
+                      <w:rFonts w:ascii="Cambria Math" w:eastAsiaTheme="minorEastAsia" w:hAnsi="Cambria Math"/>
+                    </w:rPr>
+                    <m:t>f</m:t>
+                  </m:r>
+                </m:e>
+                <m:sub>
+                  <m:r>
+                    <w:rPr>
+                      <w:rFonts w:ascii="Cambria Math" w:eastAsiaTheme="minorEastAsia" w:hAnsi="Cambria Math"/>
+                    </w:rPr>
+                    <m:t>n</m:t>
+                  </m:r>
+                </m:sub>
+              </m:sSub>
+            </m:e>
+          </m:d>
+          <m:r>
+            <w:rPr>
+              <w:rFonts w:ascii="Cambria Math" w:eastAsiaTheme="minorEastAsia" w:hAnsi="Cambria Math"/>
+            </w:rPr>
+            <m:t>+</m:t>
+          </m:r>
+          <m:sSub>
+            <m:sSubPr>
+              <m:ctrlPr>
+                <w:rPr>
+                  <w:rFonts w:ascii="Cambria Math" w:eastAsiaTheme="minorEastAsia" w:hAnsi="Cambria Math"/>
+                  <w:i/>
+                </w:rPr>
+              </m:ctrlPr>
+            </m:sSubPr>
+            <m:e>
+              <m:r>
+                <w:rPr>
+                  <w:rFonts w:ascii="Cambria Math" w:eastAsiaTheme="minorEastAsia" w:hAnsi="Cambria Math"/>
+                </w:rPr>
+                <m:t>f</m:t>
+              </m:r>
+            </m:e>
+            <m:sub>
+              <m:r>
+                <w:rPr>
+                  <w:rFonts w:ascii="Cambria Math" w:eastAsiaTheme="minorEastAsia" w:hAnsi="Cambria Math"/>
+                </w:rPr>
+                <m:t>m</m:t>
+              </m:r>
+            </m:sub>
+          </m:sSub>
+          <m:r>
+            <w:rPr>
+              <w:rFonts w:ascii="Cambria Math" w:eastAsiaTheme="minorEastAsia" w:hAnsi="Cambria Math"/>
+            </w:rPr>
+            <m:t>(</m:t>
+          </m:r>
+          <m:sSub>
+            <m:sSubPr>
+              <m:ctrlPr>
+                <w:rPr>
+                  <w:rFonts w:ascii="Cambria Math" w:eastAsiaTheme="minorEastAsia" w:hAnsi="Cambria Math"/>
+                  <w:i/>
+                </w:rPr>
+              </m:ctrlPr>
+            </m:sSubPr>
+            <m:e>
+              <m:r>
+                <w:rPr>
+                  <w:rFonts w:ascii="Cambria Math" w:eastAsiaTheme="minorEastAsia" w:hAnsi="Cambria Math"/>
+                </w:rPr>
+                <m:t>G</m:t>
+              </m:r>
+            </m:e>
+            <m:sub>
+              <m:r>
+                <w:rPr>
+                  <w:rFonts w:ascii="Cambria Math" w:eastAsiaTheme="minorEastAsia" w:hAnsi="Cambria Math"/>
+                </w:rPr>
+                <m:t>m</m:t>
+              </m:r>
+              <m:r>
+                <w:rPr>
+                  <w:rFonts w:ascii="Cambria Math" w:eastAsiaTheme="minorEastAsia" w:hAnsi="Cambria Math"/>
+                </w:rPr>
+                <m:t>n</m:t>
+              </m:r>
+            </m:sub>
+          </m:sSub>
+          <m:sSub>
+            <m:sSubPr>
+              <m:ctrlPr>
+                <w:rPr>
+                  <w:rFonts w:ascii="Cambria Math" w:eastAsiaTheme="minorEastAsia" w:hAnsi="Cambria Math"/>
+                  <w:i/>
+                </w:rPr>
+              </m:ctrlPr>
+            </m:sSubPr>
+            <m:e>
+              <m:r>
+                <w:rPr>
+                  <w:rFonts w:ascii="Cambria Math" w:eastAsiaTheme="minorEastAsia" w:hAnsi="Cambria Math"/>
+                </w:rPr>
+                <m:t>f</m:t>
+              </m:r>
+            </m:e>
+            <m:sub>
+              <m:r>
+                <w:rPr>
+                  <w:rFonts w:ascii="Cambria Math" w:eastAsiaTheme="minorEastAsia" w:hAnsi="Cambria Math"/>
+                </w:rPr>
+                <m:t>n</m:t>
+              </m:r>
+            </m:sub>
+          </m:sSub>
+          <m:r>
+            <w:rPr>
+              <w:rFonts w:ascii="Cambria Math" w:eastAsiaTheme="minorEastAsia" w:hAnsi="Cambria Math"/>
+            </w:rPr>
+            <m:t>+</m:t>
+          </m:r>
+          <m:sSub>
+            <m:sSubPr>
+              <m:ctrlPr>
+                <w:rPr>
+                  <w:rFonts w:ascii="Cambria Math" w:eastAsiaTheme="minorEastAsia" w:hAnsi="Cambria Math"/>
+                  <w:i/>
+                </w:rPr>
+              </m:ctrlPr>
+            </m:sSubPr>
+            <m:e>
+              <m:r>
+                <w:rPr>
+                  <w:rFonts w:ascii="Cambria Math" w:eastAsiaTheme="minorEastAsia" w:hAnsi="Cambria Math"/>
+                </w:rPr>
+                <m:t>B</m:t>
+              </m:r>
+            </m:e>
+            <m:sub>
+              <m:r>
+                <w:rPr>
+                  <w:rFonts w:ascii="Cambria Math" w:eastAsiaTheme="minorEastAsia" w:hAnsi="Cambria Math"/>
+                </w:rPr>
+                <m:t>m</m:t>
+              </m:r>
+              <m:r>
+                <w:rPr>
+                  <w:rFonts w:ascii="Cambria Math" w:eastAsiaTheme="minorEastAsia" w:hAnsi="Cambria Math"/>
+                </w:rPr>
+                <m:t>n</m:t>
+              </m:r>
+            </m:sub>
+          </m:sSub>
+          <m:sSub>
+            <m:sSubPr>
+              <m:ctrlPr>
+                <w:rPr>
+                  <w:rFonts w:ascii="Cambria Math" w:eastAsiaTheme="minorEastAsia" w:hAnsi="Cambria Math"/>
+                  <w:i/>
+                </w:rPr>
+              </m:ctrlPr>
+            </m:sSubPr>
+            <m:e>
+              <m:r>
+                <w:rPr>
+                  <w:rFonts w:ascii="Cambria Math" w:eastAsiaTheme="minorEastAsia" w:hAnsi="Cambria Math"/>
+                </w:rPr>
+                <m:t>e</m:t>
+              </m:r>
+            </m:e>
+            <m:sub>
+              <m:r>
+                <w:rPr>
+                  <w:rFonts w:ascii="Cambria Math" w:eastAsiaTheme="minorEastAsia" w:hAnsi="Cambria Math"/>
+                </w:rPr>
+                <m:t>n</m:t>
+              </m:r>
+            </m:sub>
+          </m:sSub>
+          <m:r>
+            <w:rPr>
+              <w:rFonts w:ascii="Cambria Math" w:eastAsiaTheme="minorEastAsia" w:hAnsi="Cambria Math"/>
+            </w:rPr>
+            <m:t>)</m:t>
+          </m:r>
+        </m:oMath>
+      </m:oMathPara>
+    </w:p>
+    <w:p>
+      <w:pPr>
+        <w:spacing w:after="0"/>
+        <w:rPr>
+          <w:rFonts w:eastAsiaTheme="minorEastAsia"/>
+        </w:rPr>
+      </w:pPr>
+      <m:oMathPara>
+        <m:oMath>
+          <m:sSub>
+            <m:sSubPr>
+              <m:ctrlPr>
+                <w:rPr>
+                  <w:rFonts w:ascii="Cambria Math" w:eastAsiaTheme="minorEastAsia" w:hAnsi="Cambria Math"/>
+                  <w:i/>
+                </w:rPr>
+              </m:ctrlPr>
+            </m:sSubPr>
+            <m:e>
+              <m:r>
+                <w:rPr>
+                  <w:rFonts w:ascii="Cambria Math" w:eastAsiaTheme="minorEastAsia" w:hAnsi="Cambria Math"/>
+                </w:rPr>
+                <m:t>Q</m:t>
+              </m:r>
+            </m:e>
+            <m:sub>
+              <m:r>
+                <w:rPr>
+                  <w:rFonts w:ascii="Cambria Math" w:eastAsiaTheme="minorEastAsia" w:hAnsi="Cambria Math"/>
+                </w:rPr>
+                <m:t>m</m:t>
+              </m:r>
+              <m:r>
+                <w:rPr>
+                  <w:rFonts w:ascii="Cambria Math" w:eastAsiaTheme="minorEastAsia" w:hAnsi="Cambria Math"/>
+                </w:rPr>
+                <m:t>n</m:t>
+              </m:r>
+            </m:sub>
+          </m:sSub>
+          <m:r>
+            <w:rPr>
+              <w:rFonts w:ascii="Cambria Math" w:eastAsiaTheme="minorEastAsia" w:hAnsi="Cambria Math"/>
+            </w:rPr>
+            <m:t>=</m:t>
+          </m:r>
+          <m:sSub>
+            <m:sSubPr>
+              <m:ctrlPr>
+                <w:rPr>
+                  <w:rFonts w:ascii="Cambria Math" w:eastAsiaTheme="minorEastAsia" w:hAnsi="Cambria Math"/>
+                  <w:i/>
+                </w:rPr>
+              </m:ctrlPr>
+            </m:sSubPr>
+            <m:e>
+              <m:r>
+                <w:rPr>
+                  <w:rFonts w:ascii="Cambria Math" w:eastAsiaTheme="minorEastAsia" w:hAnsi="Cambria Math"/>
+                </w:rPr>
+                <m:t>-</m:t>
+              </m:r>
+              <m:d>
+                <m:dPr>
+                  <m:ctrlPr>
+                    <w:rPr>
+                      <w:rFonts w:ascii="Cambria Math" w:eastAsiaTheme="minorEastAsia" w:hAnsi="Cambria Math"/>
+                      <w:i/>
+                    </w:rPr>
+                  </m:ctrlPr>
+                </m:dPr>
+                <m:e>
+                  <m:sSubSup>
+                    <m:sSubSupPr>
+                      <m:ctrlPr>
+                        <w:rPr>
+                          <w:rFonts w:ascii="Cambria Math" w:eastAsiaTheme="minorEastAsia" w:hAnsi="Cambria Math"/>
+                          <w:i/>
+                        </w:rPr>
+                      </m:ctrlPr>
+                    </m:sSubSupPr>
+                    <m:e>
+                      <m:r>
+                        <w:rPr>
+                          <w:rFonts w:ascii="Cambria Math" w:eastAsiaTheme="minorEastAsia" w:hAnsi="Cambria Math"/>
+                        </w:rPr>
+                        <m:t>e</m:t>
+                      </m:r>
+                    </m:e>
+                    <m:sub>
+                      <m:r>
+                        <w:rPr>
+                          <w:rFonts w:ascii="Cambria Math" w:eastAsiaTheme="minorEastAsia" w:hAnsi="Cambria Math"/>
+                        </w:rPr>
+                        <m:t>m</m:t>
+                      </m:r>
+                    </m:sub>
+                    <m:sup>
+                      <m:r>
+                        <w:rPr>
+                          <w:rFonts w:ascii="Cambria Math" w:eastAsiaTheme="minorEastAsia" w:hAnsi="Cambria Math"/>
+                        </w:rPr>
+                        <m:t>2</m:t>
+                      </m:r>
+                    </m:sup>
+                  </m:sSubSup>
+                  <m:r>
+                    <w:rPr>
+                      <w:rFonts w:ascii="Cambria Math" w:eastAsiaTheme="minorEastAsia" w:hAnsi="Cambria Math"/>
+                    </w:rPr>
+                    <m:t>+</m:t>
+                  </m:r>
+                  <m:sSubSup>
+                    <m:sSubSupPr>
+                      <m:ctrlPr>
+                        <w:rPr>
+                          <w:rFonts w:ascii="Cambria Math" w:eastAsiaTheme="minorEastAsia" w:hAnsi="Cambria Math"/>
+                          <w:i/>
+                        </w:rPr>
+                      </m:ctrlPr>
+                    </m:sSubSupPr>
+                    <m:e>
+                      <m:r>
+                        <w:rPr>
+                          <w:rFonts w:ascii="Cambria Math" w:eastAsiaTheme="minorEastAsia" w:hAnsi="Cambria Math"/>
+                        </w:rPr>
+                        <m:t>f</m:t>
+                      </m:r>
+                    </m:e>
+                    <m:sub>
+                      <m:r>
+                        <w:rPr>
+                          <w:rFonts w:ascii="Cambria Math" w:eastAsiaTheme="minorEastAsia" w:hAnsi="Cambria Math"/>
+                        </w:rPr>
+                        <m:t>m</m:t>
+                      </m:r>
+                    </m:sub>
+                    <m:sup>
+                      <m:r>
+                        <w:rPr>
+                          <w:rFonts w:ascii="Cambria Math" w:eastAsiaTheme="minorEastAsia" w:hAnsi="Cambria Math"/>
+                        </w:rPr>
+                        <m:t>2</m:t>
+                      </m:r>
+                    </m:sup>
+                  </m:sSubSup>
+                </m:e>
+              </m:d>
+              <m:sSub>
+                <m:sSubPr>
+                  <m:ctrlPr>
+                    <w:rPr>
+                      <w:rFonts w:ascii="Cambria Math" w:eastAsiaTheme="minorEastAsia" w:hAnsi="Cambria Math"/>
+                      <w:i/>
+                    </w:rPr>
+                  </m:ctrlPr>
+                </m:sSubPr>
+                <m:e>
+                  <m:r>
+                    <w:rPr>
+                      <w:rFonts w:ascii="Cambria Math" w:eastAsiaTheme="minorEastAsia" w:hAnsi="Cambria Math"/>
+                    </w:rPr>
+                    <m:t>B</m:t>
+                  </m:r>
+                </m:e>
+                <m:sub>
+                  <m:r>
+                    <w:rPr>
+                      <w:rFonts w:ascii="Cambria Math" w:eastAsiaTheme="minorEastAsia" w:hAnsi="Cambria Math"/>
+                    </w:rPr>
+                    <m:t>mm</m:t>
+                  </m:r>
+                </m:sub>
+              </m:sSub>
+              <m:r>
+                <w:rPr>
+                  <w:rFonts w:ascii="Cambria Math" w:eastAsiaTheme="minorEastAsia" w:hAnsi="Cambria Math"/>
+                </w:rPr>
+                <m:t>+</m:t>
+              </m:r>
+              <m:r>
+                <w:rPr>
+                  <w:rFonts w:ascii="Cambria Math" w:eastAsiaTheme="minorEastAsia" w:hAnsi="Cambria Math"/>
+                </w:rPr>
+                <m:t>e</m:t>
+              </m:r>
+            </m:e>
+            <m:sub>
+              <m:r>
+                <w:rPr>
+                  <w:rFonts w:ascii="Cambria Math" w:eastAsiaTheme="minorEastAsia" w:hAnsi="Cambria Math"/>
+                </w:rPr>
+                <m:t>m</m:t>
+              </m:r>
+            </m:sub>
+          </m:sSub>
+          <m:d>
+            <m:dPr>
+              <m:ctrlPr>
+                <w:rPr>
+                  <w:rFonts w:ascii="Cambria Math" w:eastAsiaTheme="minorEastAsia" w:hAnsi="Cambria Math"/>
+                  <w:i/>
+                </w:rPr>
+              </m:ctrlPr>
+            </m:dPr>
+            <m:e>
+              <m:sSub>
+                <m:sSubPr>
+                  <m:ctrlPr>
+                    <w:rPr>
+                      <w:rFonts w:ascii="Cambria Math" w:eastAsiaTheme="minorEastAsia" w:hAnsi="Cambria Math"/>
+                      <w:i/>
+                    </w:rPr>
+                  </m:ctrlPr>
+                </m:sSubPr>
+                <m:e>
+                  <m:r>
+                    <w:rPr>
+                      <w:rFonts w:ascii="Cambria Math" w:eastAsiaTheme="minorEastAsia" w:hAnsi="Cambria Math"/>
+                    </w:rPr>
+                    <m:t>-G</m:t>
+                  </m:r>
+                </m:e>
+                <m:sub>
+                  <m:r>
+                    <w:rPr>
+                      <w:rFonts w:ascii="Cambria Math" w:eastAsiaTheme="minorEastAsia" w:hAnsi="Cambria Math"/>
+                    </w:rPr>
+                    <m:t>m</m:t>
+                  </m:r>
+                  <m:r>
+                    <w:rPr>
+                      <w:rFonts w:ascii="Cambria Math" w:eastAsiaTheme="minorEastAsia" w:hAnsi="Cambria Math"/>
+                    </w:rPr>
+                    <m:t>n</m:t>
+                  </m:r>
+                </m:sub>
+              </m:sSub>
+              <m:sSub>
+                <m:sSubPr>
+                  <m:ctrlPr>
+                    <w:rPr>
+                      <w:rFonts w:ascii="Cambria Math" w:eastAsiaTheme="minorEastAsia" w:hAnsi="Cambria Math"/>
+                      <w:i/>
+                    </w:rPr>
+                  </m:ctrlPr>
+                </m:sSubPr>
+                <m:e>
+                  <m:r>
+                    <w:rPr>
+                      <w:rFonts w:ascii="Cambria Math" w:eastAsiaTheme="minorEastAsia" w:hAnsi="Cambria Math"/>
+                    </w:rPr>
+                    <m:t>f</m:t>
+                  </m:r>
+                </m:e>
+                <m:sub>
+                  <m:r>
+                    <w:rPr>
+                      <w:rFonts w:ascii="Cambria Math" w:eastAsiaTheme="minorEastAsia" w:hAnsi="Cambria Math"/>
+                    </w:rPr>
+                    <m:t>n</m:t>
+                  </m:r>
+                </m:sub>
+              </m:sSub>
+              <m:r>
+                <w:rPr>
+                  <w:rFonts w:ascii="Cambria Math" w:eastAsiaTheme="minorEastAsia" w:hAnsi="Cambria Math"/>
+                </w:rPr>
+                <m:t>-</m:t>
+              </m:r>
+              <m:sSub>
+                <m:sSubPr>
+                  <m:ctrlPr>
+                    <w:rPr>
+                      <w:rFonts w:ascii="Cambria Math" w:eastAsiaTheme="minorEastAsia" w:hAnsi="Cambria Math"/>
+                      <w:i/>
+                    </w:rPr>
+                  </m:ctrlPr>
+                </m:sSubPr>
+                <m:e>
+                  <m:r>
+                    <w:rPr>
+                      <w:rFonts w:ascii="Cambria Math" w:eastAsiaTheme="minorEastAsia" w:hAnsi="Cambria Math"/>
+                    </w:rPr>
+                    <m:t>B</m:t>
+                  </m:r>
+                </m:e>
+                <m:sub>
+                  <m:r>
+                    <w:rPr>
+                      <w:rFonts w:ascii="Cambria Math" w:eastAsiaTheme="minorEastAsia" w:hAnsi="Cambria Math"/>
+                    </w:rPr>
+                    <m:t>m</m:t>
+                  </m:r>
+                  <m:r>
+                    <w:rPr>
+                      <w:rFonts w:ascii="Cambria Math" w:eastAsiaTheme="minorEastAsia" w:hAnsi="Cambria Math"/>
+                    </w:rPr>
+                    <m:t>n</m:t>
+                  </m:r>
+                </m:sub>
+              </m:sSub>
+              <m:sSub>
+                <m:sSubPr>
+                  <m:ctrlPr>
+                    <w:rPr>
+                      <w:rFonts w:ascii="Cambria Math" w:eastAsiaTheme="minorEastAsia" w:hAnsi="Cambria Math"/>
+                      <w:i/>
+                    </w:rPr>
+                  </m:ctrlPr>
+                </m:sSubPr>
+                <m:e>
+                  <m:r>
+                    <w:rPr>
+                      <w:rFonts w:ascii="Cambria Math" w:eastAsiaTheme="minorEastAsia" w:hAnsi="Cambria Math"/>
+                    </w:rPr>
+                    <m:t>e</m:t>
+                  </m:r>
+                </m:e>
+                <m:sub>
+                  <m:r>
+                    <w:rPr>
+                      <w:rFonts w:ascii="Cambria Math" w:eastAsiaTheme="minorEastAsia" w:hAnsi="Cambria Math"/>
+                    </w:rPr>
+                    <m:t>n</m:t>
+                  </m:r>
+                </m:sub>
+              </m:sSub>
+            </m:e>
+          </m:d>
+          <m:r>
+            <w:rPr>
+              <w:rFonts w:ascii="Cambria Math" w:eastAsiaTheme="minorEastAsia" w:hAnsi="Cambria Math"/>
+            </w:rPr>
+            <m:t>+</m:t>
+          </m:r>
+          <m:sSub>
+            <m:sSubPr>
+              <m:ctrlPr>
+                <w:rPr>
+                  <w:rFonts w:ascii="Cambria Math" w:eastAsiaTheme="minorEastAsia" w:hAnsi="Cambria Math"/>
+                  <w:i/>
+                </w:rPr>
+              </m:ctrlPr>
+            </m:sSubPr>
+            <m:e>
+              <m:r>
+                <w:rPr>
+                  <w:rFonts w:ascii="Cambria Math" w:eastAsiaTheme="minorEastAsia" w:hAnsi="Cambria Math"/>
+                </w:rPr>
+                <m:t>f</m:t>
+              </m:r>
+            </m:e>
+            <m:sub>
+              <m:r>
+                <w:rPr>
+                  <w:rFonts w:ascii="Cambria Math" w:eastAsiaTheme="minorEastAsia" w:hAnsi="Cambria Math"/>
+                </w:rPr>
+                <m:t>m</m:t>
+              </m:r>
+            </m:sub>
+          </m:sSub>
+          <m:r>
+            <w:rPr>
+              <w:rFonts w:ascii="Cambria Math" w:eastAsiaTheme="minorEastAsia" w:hAnsi="Cambria Math"/>
+            </w:rPr>
+            <m:t>(</m:t>
+          </m:r>
+          <m:sSub>
+            <m:sSubPr>
+              <m:ctrlPr>
+                <w:rPr>
+                  <w:rFonts w:ascii="Cambria Math" w:eastAsiaTheme="minorEastAsia" w:hAnsi="Cambria Math"/>
+                  <w:i/>
+                </w:rPr>
+              </m:ctrlPr>
+            </m:sSubPr>
+            <m:e>
+              <m:r>
+                <w:rPr>
+                  <w:rFonts w:ascii="Cambria Math" w:eastAsiaTheme="minorEastAsia" w:hAnsi="Cambria Math"/>
+                </w:rPr>
+                <m:t>G</m:t>
+              </m:r>
+            </m:e>
+            <m:sub>
+              <m:r>
+                <w:rPr>
+                  <w:rFonts w:ascii="Cambria Math" w:eastAsiaTheme="minorEastAsia" w:hAnsi="Cambria Math"/>
+                </w:rPr>
+                <m:t>m</m:t>
+              </m:r>
+              <m:r>
+                <w:rPr>
+                  <w:rFonts w:ascii="Cambria Math" w:eastAsiaTheme="minorEastAsia" w:hAnsi="Cambria Math"/>
+                </w:rPr>
+                <m:t>n</m:t>
+              </m:r>
+            </m:sub>
+          </m:sSub>
+          <m:sSub>
+            <m:sSubPr>
+              <m:ctrlPr>
+                <w:rPr>
+                  <w:rFonts w:ascii="Cambria Math" w:eastAsiaTheme="minorEastAsia" w:hAnsi="Cambria Math"/>
+                  <w:i/>
+                </w:rPr>
+              </m:ctrlPr>
+            </m:sSubPr>
+            <m:e>
+              <m:r>
+                <w:rPr>
+                  <w:rFonts w:ascii="Cambria Math" w:eastAsiaTheme="minorEastAsia" w:hAnsi="Cambria Math"/>
+                </w:rPr>
+                <m:t>e</m:t>
+              </m:r>
+            </m:e>
+            <m:sub>
+              <m:r>
+                <w:rPr>
+                  <w:rFonts w:ascii="Cambria Math" w:eastAsiaTheme="minorEastAsia" w:hAnsi="Cambria Math"/>
+                </w:rPr>
+                <m:t>n</m:t>
+              </m:r>
+            </m:sub>
+          </m:sSub>
+          <m:r>
+            <w:rPr>
+              <w:rFonts w:ascii="Cambria Math" w:eastAsiaTheme="minorEastAsia" w:hAnsi="Cambria Math"/>
+            </w:rPr>
+            <m:t>-</m:t>
+          </m:r>
+          <m:sSub>
+            <m:sSubPr>
+              <m:ctrlPr>
+                <w:rPr>
+                  <w:rFonts w:ascii="Cambria Math" w:eastAsiaTheme="minorEastAsia" w:hAnsi="Cambria Math"/>
+                  <w:i/>
+                </w:rPr>
+              </m:ctrlPr>
+            </m:sSubPr>
+            <m:e>
+              <m:r>
+                <w:rPr>
+                  <w:rFonts w:ascii="Cambria Math" w:eastAsiaTheme="minorEastAsia" w:hAnsi="Cambria Math"/>
+                </w:rPr>
+                <m:t>B</m:t>
+              </m:r>
+            </m:e>
+            <m:sub>
+              <m:r>
+                <w:rPr>
+                  <w:rFonts w:ascii="Cambria Math" w:eastAsiaTheme="minorEastAsia" w:hAnsi="Cambria Math"/>
+                </w:rPr>
+                <m:t>m</m:t>
+              </m:r>
+              <m:r>
+                <w:rPr>
+                  <w:rFonts w:ascii="Cambria Math" w:eastAsiaTheme="minorEastAsia" w:hAnsi="Cambria Math"/>
+                </w:rPr>
+                <m:t>n</m:t>
+              </m:r>
+            </m:sub>
+          </m:sSub>
+          <m:sSub>
+            <m:sSubPr>
+              <m:ctrlPr>
+                <w:rPr>
+                  <w:rFonts w:ascii="Cambria Math" w:eastAsiaTheme="minorEastAsia" w:hAnsi="Cambria Math"/>
+                  <w:i/>
+                </w:rPr>
+              </m:ctrlPr>
+            </m:sSubPr>
+            <m:e>
+              <m:r>
+                <w:rPr>
+                  <w:rFonts w:ascii="Cambria Math" w:eastAsiaTheme="minorEastAsia" w:hAnsi="Cambria Math"/>
+                </w:rPr>
+                <m:t>f</m:t>
+              </m:r>
+            </m:e>
+            <m:sub>
+              <m:r>
+                <w:rPr>
+                  <w:rFonts w:ascii="Cambria Math" w:eastAsiaTheme="minorEastAsia" w:hAnsi="Cambria Math"/>
+                </w:rPr>
+                <m:t>n</m:t>
+              </m:r>
+            </m:sub>
+          </m:sSub>
+          <m:r>
+            <w:rPr>
+              <w:rFonts w:ascii="Cambria Math" w:eastAsiaTheme="minorEastAsia" w:hAnsi="Cambria Math"/>
+            </w:rPr>
+            <m:t>)</m:t>
+          </m:r>
+        </m:oMath>
+      </m:oMathPara>
       <w:bookmarkStart w:id="0" w:name="_GoBack"/>
       <w:bookmarkEnd w:id="0"/>
+    </w:p>
+    <w:p>
+      <w:pPr>
+        <w:spacing w:after="0"/>
+        <w:rPr>
+          <w:rFonts w:eastAsiaTheme="minorEastAsia"/>
+        </w:rPr>
+      </w:pPr>
+    </w:p>
+    <w:p>
+      <w:pPr>
+        <w:spacing w:after="0"/>
+        <w:rPr>
+          <w:rFonts w:eastAsiaTheme="minorEastAsia"/>
+        </w:rPr>
+      </w:pPr>
+    </w:p>
+    <w:p>
+      <w:pPr>
+        <w:spacing w:after="0"/>
+        <w:rPr>
+          <w:rFonts w:eastAsiaTheme="minorEastAsia"/>
+        </w:rPr>
+      </w:pPr>
+    </w:p>
+    <w:p>
+      <w:pPr>
+        <w:spacing w:after="0"/>
+        <w:rPr>
+          <w:rFonts w:eastAsiaTheme="minorEastAsia"/>
+        </w:rPr>
+      </w:pPr>
+    </w:p>
+    <w:p>
+      <w:pPr>
+        <w:spacing w:after="0"/>
+        <w:rPr>
+          <w:rFonts w:eastAsiaTheme="minorEastAsia"/>
+        </w:rPr>
+      </w:pPr>
+    </w:p>
+    <w:p>
+      <w:pPr>
+        <w:spacing w:after="0"/>
+        <w:rPr>
+          <w:rFonts w:eastAsiaTheme="minorEastAsia"/>
+        </w:rPr>
+      </w:pPr>
     </w:p>
     <w:p>
       <w:pPr>

</xml_diff>

<commit_message>
Converted some H functions from polar to rectangular form
Changed PF, QF, P, V functions from polar to rectangular (not sure if
they're right, still need to be debugged)
</commit_message>
<xml_diff>
--- a/Decentralized ADMM formulation.docx
+++ b/Decentralized ADMM formulation.docx
@@ -7778,13 +7778,7 @@
                     <w:rPr>
                       <w:rFonts w:ascii="Cambria Math" w:eastAsiaTheme="minorEastAsia" w:hAnsi="Cambria Math"/>
                     </w:rPr>
-                    <m:t>m</m:t>
-                  </m:r>
-                  <m:r>
-                    <w:rPr>
-                      <w:rFonts w:ascii="Cambria Math" w:eastAsiaTheme="minorEastAsia" w:hAnsi="Cambria Math"/>
-                    </w:rPr>
-                    <m:t>k</m:t>
+                    <m:t>mk</m:t>
                   </m:r>
                 </m:sub>
               </m:sSub>
@@ -7841,13 +7835,7 @@
                             <w:rPr>
                               <w:rFonts w:ascii="Cambria Math" w:eastAsiaTheme="minorEastAsia" w:hAnsi="Cambria Math"/>
                             </w:rPr>
-                            <m:t>m</m:t>
-                          </m:r>
-                          <m:r>
-                            <w:rPr>
-                              <w:rFonts w:ascii="Cambria Math" w:eastAsiaTheme="minorEastAsia" w:hAnsi="Cambria Math"/>
-                            </w:rPr>
-                            <m:t>k</m:t>
+                            <m:t>mk</m:t>
                           </m:r>
                         </m:sub>
                       </m:sSub>
@@ -7883,13 +7871,7 @@
                     <w:rPr>
                       <w:rFonts w:ascii="Cambria Math" w:eastAsiaTheme="minorEastAsia" w:hAnsi="Cambria Math"/>
                     </w:rPr>
-                    <m:t>m</m:t>
-                  </m:r>
-                  <m:r>
-                    <w:rPr>
-                      <w:rFonts w:ascii="Cambria Math" w:eastAsiaTheme="minorEastAsia" w:hAnsi="Cambria Math"/>
-                    </w:rPr>
-                    <m:t>k</m:t>
+                    <m:t>mk</m:t>
                   </m:r>
                 </m:sub>
               </m:sSub>
@@ -7930,13 +7912,7 @@
                     <w:rPr>
                       <w:rFonts w:ascii="Cambria Math" w:eastAsiaTheme="minorEastAsia" w:hAnsi="Cambria Math"/>
                     </w:rPr>
-                    <m:t>m</m:t>
-                  </m:r>
-                  <m:r>
-                    <w:rPr>
-                      <w:rFonts w:ascii="Cambria Math" w:eastAsiaTheme="minorEastAsia" w:hAnsi="Cambria Math"/>
-                    </w:rPr>
-                    <m:t>k</m:t>
+                    <m:t>mk</m:t>
                   </m:r>
                 </m:sub>
               </m:sSub>
@@ -8100,13 +8076,7 @@
                     <w:rPr>
                       <w:rFonts w:ascii="Cambria Math" w:eastAsiaTheme="minorEastAsia" w:hAnsi="Cambria Math"/>
                     </w:rPr>
-                    <m:t>m</m:t>
-                  </m:r>
-                  <m:r>
-                    <w:rPr>
-                      <w:rFonts w:ascii="Cambria Math" w:eastAsiaTheme="minorEastAsia" w:hAnsi="Cambria Math"/>
-                    </w:rPr>
-                    <m:t>k</m:t>
+                    <m:t>mk</m:t>
                   </m:r>
                 </m:sub>
               </m:sSub>
@@ -8163,13 +8133,7 @@
                             <w:rPr>
                               <w:rFonts w:ascii="Cambria Math" w:eastAsiaTheme="minorEastAsia" w:hAnsi="Cambria Math"/>
                             </w:rPr>
-                            <m:t>m</m:t>
-                          </m:r>
-                          <m:r>
-                            <w:rPr>
-                              <w:rFonts w:ascii="Cambria Math" w:eastAsiaTheme="minorEastAsia" w:hAnsi="Cambria Math"/>
-                            </w:rPr>
-                            <m:t>k</m:t>
+                            <m:t>mk</m:t>
                           </m:r>
                         </m:sub>
                       </m:sSub>
@@ -8205,13 +8169,7 @@
                     <w:rPr>
                       <w:rFonts w:ascii="Cambria Math" w:eastAsiaTheme="minorEastAsia" w:hAnsi="Cambria Math"/>
                     </w:rPr>
-                    <m:t>m</m:t>
-                  </m:r>
-                  <m:r>
-                    <w:rPr>
-                      <w:rFonts w:ascii="Cambria Math" w:eastAsiaTheme="minorEastAsia" w:hAnsi="Cambria Math"/>
-                    </w:rPr>
-                    <m:t>k</m:t>
+                    <m:t>mk</m:t>
                   </m:r>
                 </m:sub>
               </m:sSub>
@@ -8222,16 +8180,7 @@
                 <w:rPr>
                   <w:rFonts w:ascii="Cambria Math" w:eastAsiaTheme="minorEastAsia" w:hAnsi="Cambria Math"/>
                 </w:rPr>
-                <m:t>cos</m:t>
-              </m:r>
-              <m:r>
-                <m:rPr>
-                  <m:sty m:val="p"/>
-                </m:rPr>
-                <w:rPr>
-                  <w:rFonts w:ascii="Cambria Math" w:eastAsiaTheme="minorEastAsia" w:hAnsi="Cambria Math"/>
-                </w:rPr>
-                <m:t>⁡</m:t>
+                <m:t>cos⁡</m:t>
               </m:r>
               <m:r>
                 <w:rPr>
@@ -8261,13 +8210,7 @@
                     <w:rPr>
                       <w:rFonts w:ascii="Cambria Math" w:eastAsiaTheme="minorEastAsia" w:hAnsi="Cambria Math"/>
                     </w:rPr>
-                    <m:t>m</m:t>
-                  </m:r>
-                  <m:r>
-                    <w:rPr>
-                      <w:rFonts w:ascii="Cambria Math" w:eastAsiaTheme="minorEastAsia" w:hAnsi="Cambria Math"/>
-                    </w:rPr>
-                    <m:t>k</m:t>
+                    <m:t>mk</m:t>
                   </m:r>
                 </m:sub>
               </m:sSub>
@@ -8690,13 +8633,7 @@
                 <w:rPr>
                   <w:rFonts w:ascii="Cambria Math" w:eastAsiaTheme="minorEastAsia" w:hAnsi="Cambria Math"/>
                 </w:rPr>
-                <m:t>-</m:t>
-              </m:r>
-              <m:r>
-                <w:rPr>
-                  <w:rFonts w:ascii="Cambria Math" w:eastAsiaTheme="minorEastAsia" w:hAnsi="Cambria Math"/>
-                </w:rPr>
-                <m:t>V</m:t>
+                <m:t>-V</m:t>
               </m:r>
             </m:e>
             <m:sub>
@@ -9231,13 +9168,7 @@
                 <w:rPr>
                   <w:rFonts w:ascii="Cambria Math" w:eastAsiaTheme="minorEastAsia" w:hAnsi="Cambria Math"/>
                 </w:rPr>
-                <m:t>)</m:t>
-              </m:r>
-              <m:r>
-                <w:rPr>
-                  <w:rFonts w:ascii="Cambria Math" w:eastAsiaTheme="minorEastAsia" w:hAnsi="Cambria Math"/>
-                </w:rPr>
-                <m:t>+</m:t>
+                <m:t>)+</m:t>
               </m:r>
             </m:e>
           </m:nary>
@@ -9537,13 +9468,7 @@
                     <w:rPr>
                       <w:rFonts w:ascii="Cambria Math" w:eastAsiaTheme="minorEastAsia" w:hAnsi="Cambria Math"/>
                     </w:rPr>
-                    <m:t>-</m:t>
-                  </m:r>
-                  <m:r>
-                    <w:rPr>
-                      <w:rFonts w:ascii="Cambria Math" w:eastAsiaTheme="minorEastAsia" w:hAnsi="Cambria Math"/>
-                    </w:rPr>
-                    <m:t>G</m:t>
+                    <m:t>-G</m:t>
                   </m:r>
                 </m:e>
                 <m:sub>
@@ -10189,13 +10114,7 @@
                 <w:rPr>
                   <w:rFonts w:ascii="Cambria Math" w:eastAsiaTheme="minorEastAsia" w:hAnsi="Cambria Math"/>
                 </w:rPr>
-                <m:t>m</m:t>
-              </m:r>
-              <m:r>
-                <w:rPr>
-                  <w:rFonts w:ascii="Cambria Math" w:eastAsiaTheme="minorEastAsia" w:hAnsi="Cambria Math"/>
-                </w:rPr>
-                <m:t>n</m:t>
+                <m:t>mn</m:t>
               </m:r>
             </m:sub>
           </m:sSub>
@@ -10253,13 +10172,7 @@
                 <w:rPr>
                   <w:rFonts w:ascii="Cambria Math" w:eastAsiaTheme="minorEastAsia" w:hAnsi="Cambria Math"/>
                 </w:rPr>
-                <m:t>m</m:t>
-              </m:r>
-              <m:r>
-                <w:rPr>
-                  <w:rFonts w:ascii="Cambria Math" w:eastAsiaTheme="minorEastAsia" w:hAnsi="Cambria Math"/>
-                </w:rPr>
-                <m:t>n</m:t>
+                <m:t>mn</m:t>
               </m:r>
             </m:sub>
           </m:sSub>
@@ -10329,13 +10242,7 @@
                 <w:rPr>
                   <w:rFonts w:ascii="Cambria Math" w:eastAsiaTheme="minorEastAsia" w:hAnsi="Cambria Math"/>
                 </w:rPr>
-                <m:t>m</m:t>
-              </m:r>
-              <m:r>
-                <w:rPr>
-                  <w:rFonts w:ascii="Cambria Math" w:eastAsiaTheme="minorEastAsia" w:hAnsi="Cambria Math"/>
-                </w:rPr>
-                <m:t>n</m:t>
+                <m:t>mn</m:t>
               </m:r>
             </m:sub>
           </m:sSub>
@@ -10477,13 +10384,7 @@
                 <w:rPr>
                   <w:rFonts w:ascii="Cambria Math" w:eastAsiaTheme="minorEastAsia" w:hAnsi="Cambria Math"/>
                 </w:rPr>
-                <m:t>+</m:t>
-              </m:r>
-              <m:r>
-                <w:rPr>
-                  <w:rFonts w:ascii="Cambria Math" w:eastAsiaTheme="minorEastAsia" w:hAnsi="Cambria Math"/>
-                </w:rPr>
-                <m:t>e</m:t>
+                <m:t>+e</m:t>
               </m:r>
             </m:e>
             <m:sub>
@@ -10527,13 +10428,7 @@
                     <w:rPr>
                       <w:rFonts w:ascii="Cambria Math" w:eastAsiaTheme="minorEastAsia" w:hAnsi="Cambria Math"/>
                     </w:rPr>
-                    <m:t>m</m:t>
-                  </m:r>
-                  <m:r>
-                    <w:rPr>
-                      <w:rFonts w:ascii="Cambria Math" w:eastAsiaTheme="minorEastAsia" w:hAnsi="Cambria Math"/>
-                    </w:rPr>
-                    <m:t>n</m:t>
+                    <m:t>mn</m:t>
                   </m:r>
                 </m:sub>
               </m:sSub>
@@ -10591,13 +10486,7 @@
                     <w:rPr>
                       <w:rFonts w:ascii="Cambria Math" w:eastAsiaTheme="minorEastAsia" w:hAnsi="Cambria Math"/>
                     </w:rPr>
-                    <m:t>m</m:t>
-                  </m:r>
-                  <m:r>
-                    <w:rPr>
-                      <w:rFonts w:ascii="Cambria Math" w:eastAsiaTheme="minorEastAsia" w:hAnsi="Cambria Math"/>
-                    </w:rPr>
-                    <m:t>n</m:t>
+                    <m:t>mn</m:t>
                   </m:r>
                 </m:sub>
               </m:sSub>
@@ -10689,13 +10578,7 @@
                 <w:rPr>
                   <w:rFonts w:ascii="Cambria Math" w:eastAsiaTheme="minorEastAsia" w:hAnsi="Cambria Math"/>
                 </w:rPr>
-                <m:t>m</m:t>
-              </m:r>
-              <m:r>
-                <w:rPr>
-                  <w:rFonts w:ascii="Cambria Math" w:eastAsiaTheme="minorEastAsia" w:hAnsi="Cambria Math"/>
-                </w:rPr>
-                <m:t>n</m:t>
+                <m:t>mn</m:t>
               </m:r>
             </m:sub>
           </m:sSub>
@@ -10753,13 +10636,7 @@
                 <w:rPr>
                   <w:rFonts w:ascii="Cambria Math" w:eastAsiaTheme="minorEastAsia" w:hAnsi="Cambria Math"/>
                 </w:rPr>
-                <m:t>m</m:t>
-              </m:r>
-              <m:r>
-                <w:rPr>
-                  <w:rFonts w:ascii="Cambria Math" w:eastAsiaTheme="minorEastAsia" w:hAnsi="Cambria Math"/>
-                </w:rPr>
-                <m:t>n</m:t>
+                <m:t>mn</m:t>
               </m:r>
             </m:sub>
           </m:sSub>
@@ -10797,8 +10674,372 @@
           </m:r>
         </m:oMath>
       </m:oMathPara>
+    </w:p>
+    <w:p>
+      <w:pPr>
+        <w:spacing w:after="0"/>
+        <w:rPr>
+          <w:rFonts w:eastAsiaTheme="minorEastAsia"/>
+        </w:rPr>
+      </w:pPr>
+      <m:oMathPara>
+        <m:oMath>
+          <m:sSubSup>
+            <m:sSubSupPr>
+              <m:ctrlPr>
+                <w:rPr>
+                  <w:rFonts w:ascii="Cambria Math" w:eastAsiaTheme="minorEastAsia" w:hAnsi="Cambria Math"/>
+                  <w:i/>
+                </w:rPr>
+              </m:ctrlPr>
+            </m:sSubSupPr>
+            <m:e>
+              <m:r>
+                <w:rPr>
+                  <w:rFonts w:ascii="Cambria Math" w:eastAsiaTheme="minorEastAsia" w:hAnsi="Cambria Math"/>
+                </w:rPr>
+                <m:t>V</m:t>
+              </m:r>
+            </m:e>
+            <m:sub>
+              <m:r>
+                <w:rPr>
+                  <w:rFonts w:ascii="Cambria Math" w:eastAsiaTheme="minorEastAsia" w:hAnsi="Cambria Math"/>
+                </w:rPr>
+                <m:t>m</m:t>
+              </m:r>
+            </m:sub>
+            <m:sup>
+              <m:r>
+                <w:rPr>
+                  <w:rFonts w:ascii="Cambria Math" w:eastAsiaTheme="minorEastAsia" w:hAnsi="Cambria Math"/>
+                </w:rPr>
+                <m:t>2</m:t>
+              </m:r>
+            </m:sup>
+          </m:sSubSup>
+          <m:r>
+            <w:rPr>
+              <w:rFonts w:ascii="Cambria Math" w:eastAsiaTheme="minorEastAsia" w:hAnsi="Cambria Math"/>
+            </w:rPr>
+            <m:t>=</m:t>
+          </m:r>
+          <m:sSubSup>
+            <m:sSubSupPr>
+              <m:ctrlPr>
+                <w:rPr>
+                  <w:rFonts w:ascii="Cambria Math" w:eastAsiaTheme="minorEastAsia" w:hAnsi="Cambria Math"/>
+                  <w:i/>
+                </w:rPr>
+              </m:ctrlPr>
+            </m:sSubSupPr>
+            <m:e>
+              <m:r>
+                <w:rPr>
+                  <w:rFonts w:ascii="Cambria Math" w:eastAsiaTheme="minorEastAsia" w:hAnsi="Cambria Math"/>
+                </w:rPr>
+                <m:t>e</m:t>
+              </m:r>
+            </m:e>
+            <m:sub>
+              <m:r>
+                <w:rPr>
+                  <w:rFonts w:ascii="Cambria Math" w:eastAsiaTheme="minorEastAsia" w:hAnsi="Cambria Math"/>
+                </w:rPr>
+                <m:t>m</m:t>
+              </m:r>
+            </m:sub>
+            <m:sup>
+              <m:r>
+                <w:rPr>
+                  <w:rFonts w:ascii="Cambria Math" w:eastAsiaTheme="minorEastAsia" w:hAnsi="Cambria Math"/>
+                </w:rPr>
+                <m:t>2</m:t>
+              </m:r>
+            </m:sup>
+          </m:sSubSup>
+          <m:r>
+            <w:rPr>
+              <w:rFonts w:ascii="Cambria Math" w:eastAsiaTheme="minorEastAsia" w:hAnsi="Cambria Math"/>
+            </w:rPr>
+            <m:t>+</m:t>
+          </m:r>
+          <m:sSubSup>
+            <m:sSubSupPr>
+              <m:ctrlPr>
+                <w:rPr>
+                  <w:rFonts w:ascii="Cambria Math" w:eastAsiaTheme="minorEastAsia" w:hAnsi="Cambria Math"/>
+                  <w:i/>
+                </w:rPr>
+              </m:ctrlPr>
+            </m:sSubSupPr>
+            <m:e>
+              <m:r>
+                <w:rPr>
+                  <w:rFonts w:ascii="Cambria Math" w:eastAsiaTheme="minorEastAsia" w:hAnsi="Cambria Math"/>
+                </w:rPr>
+                <m:t>f</m:t>
+              </m:r>
+            </m:e>
+            <m:sub>
+              <m:r>
+                <w:rPr>
+                  <w:rFonts w:ascii="Cambria Math" w:eastAsiaTheme="minorEastAsia" w:hAnsi="Cambria Math"/>
+                </w:rPr>
+                <m:t>m</m:t>
+              </m:r>
+            </m:sub>
+            <m:sup>
+              <m:r>
+                <w:rPr>
+                  <w:rFonts w:ascii="Cambria Math" w:eastAsiaTheme="minorEastAsia" w:hAnsi="Cambria Math"/>
+                </w:rPr>
+                <m:t>2</m:t>
+              </m:r>
+            </m:sup>
+          </m:sSubSup>
+        </m:oMath>
+      </m:oMathPara>
+    </w:p>
+    <w:p>
+      <w:pPr>
+        <w:spacing w:after="0"/>
+        <w:jc w:val="center"/>
+        <w:rPr>
+          <w:rFonts w:eastAsiaTheme="minorEastAsia"/>
+        </w:rPr>
+      </w:pPr>
+      <m:oMath>
+        <m:func>
+          <m:funcPr>
+            <m:ctrlPr>
+              <w:rPr>
+                <w:rFonts w:ascii="Cambria Math" w:eastAsiaTheme="minorEastAsia" w:hAnsi="Cambria Math"/>
+                <w:i/>
+                <w:highlight w:val="yellow"/>
+              </w:rPr>
+            </m:ctrlPr>
+          </m:funcPr>
+          <m:fName>
+            <m:r>
+              <m:rPr>
+                <m:sty m:val="p"/>
+              </m:rPr>
+              <w:rPr>
+                <w:rFonts w:ascii="Cambria Math" w:eastAsiaTheme="minorEastAsia" w:hAnsi="Cambria Math"/>
+                <w:highlight w:val="yellow"/>
+              </w:rPr>
+              <m:t>How to incorporate PMU angle measurement</m:t>
+            </m:r>
+            <m:r>
+              <m:rPr>
+                <m:sty m:val="p"/>
+              </m:rPr>
+              <w:rPr>
+                <w:rFonts w:ascii="Cambria Math" w:eastAsiaTheme="minorEastAsia" w:hAnsi="Cambria Math"/>
+                <w:highlight w:val="yellow"/>
+              </w:rPr>
+              <m:t>?</m:t>
+            </m:r>
+            <m:r>
+              <m:rPr>
+                <m:sty m:val="p"/>
+              </m:rPr>
+              <w:rPr>
+                <w:rFonts w:ascii="Cambria Math" w:eastAsiaTheme="minorEastAsia" w:hAnsi="Cambria Math"/>
+                <w:highlight w:val="yellow"/>
+              </w:rPr>
+              <m:t xml:space="preserve"> </m:t>
+            </m:r>
+            <m:r>
+              <m:rPr>
+                <m:sty m:val="p"/>
+              </m:rPr>
+              <w:rPr>
+                <w:rFonts w:ascii="Cambria Math" w:eastAsiaTheme="minorEastAsia" w:hAnsi="Cambria Math"/>
+                <w:highlight w:val="yellow"/>
+              </w:rPr>
+              <m:t>tan</m:t>
+            </m:r>
+          </m:fName>
+          <m:e>
+            <m:d>
+              <m:dPr>
+                <m:ctrlPr>
+                  <w:rPr>
+                    <w:rFonts w:ascii="Cambria Math" w:eastAsiaTheme="minorEastAsia" w:hAnsi="Cambria Math"/>
+                    <w:i/>
+                    <w:highlight w:val="yellow"/>
+                  </w:rPr>
+                </m:ctrlPr>
+              </m:dPr>
+              <m:e>
+                <m:sSub>
+                  <m:sSubPr>
+                    <m:ctrlPr>
+                      <w:rPr>
+                        <w:rFonts w:ascii="Cambria Math" w:eastAsiaTheme="minorEastAsia" w:hAnsi="Cambria Math"/>
+                        <w:i/>
+                        <w:highlight w:val="yellow"/>
+                      </w:rPr>
+                    </m:ctrlPr>
+                  </m:sSubPr>
+                  <m:e>
+                    <m:r>
+                      <w:rPr>
+                        <w:rFonts w:ascii="Cambria Math" w:eastAsiaTheme="minorEastAsia" w:hAnsi="Cambria Math"/>
+                        <w:highlight w:val="yellow"/>
+                      </w:rPr>
+                      <m:t>θ</m:t>
+                    </m:r>
+                  </m:e>
+                  <m:sub>
+                    <m:r>
+                      <w:rPr>
+                        <w:rFonts w:ascii="Cambria Math" w:eastAsiaTheme="minorEastAsia" w:hAnsi="Cambria Math"/>
+                        <w:highlight w:val="yellow"/>
+                      </w:rPr>
+                      <m:t>m</m:t>
+                    </m:r>
+                  </m:sub>
+                </m:sSub>
+              </m:e>
+            </m:d>
+          </m:e>
+        </m:func>
+        <m:r>
+          <w:rPr>
+            <w:rFonts w:ascii="Cambria Math" w:eastAsiaTheme="minorEastAsia" w:hAnsi="Cambria Math"/>
+            <w:highlight w:val="yellow"/>
+          </w:rPr>
+          <m:t>=</m:t>
+        </m:r>
+        <m:f>
+          <m:fPr>
+            <m:ctrlPr>
+              <w:rPr>
+                <w:rFonts w:ascii="Cambria Math" w:eastAsiaTheme="minorEastAsia" w:hAnsi="Cambria Math"/>
+                <w:i/>
+                <w:highlight w:val="yellow"/>
+              </w:rPr>
+            </m:ctrlPr>
+          </m:fPr>
+          <m:num>
+            <m:sSub>
+              <m:sSubPr>
+                <m:ctrlPr>
+                  <w:rPr>
+                    <w:rFonts w:ascii="Cambria Math" w:eastAsiaTheme="minorEastAsia" w:hAnsi="Cambria Math"/>
+                    <w:i/>
+                    <w:highlight w:val="yellow"/>
+                  </w:rPr>
+                </m:ctrlPr>
+              </m:sSubPr>
+              <m:e>
+                <m:r>
+                  <w:rPr>
+                    <w:rFonts w:ascii="Cambria Math" w:eastAsiaTheme="minorEastAsia" w:hAnsi="Cambria Math"/>
+                    <w:highlight w:val="yellow"/>
+                  </w:rPr>
+                  <m:t>f</m:t>
+                </m:r>
+              </m:e>
+              <m:sub>
+                <m:r>
+                  <w:rPr>
+                    <w:rFonts w:ascii="Cambria Math" w:eastAsiaTheme="minorEastAsia" w:hAnsi="Cambria Math"/>
+                    <w:highlight w:val="yellow"/>
+                  </w:rPr>
+                  <m:t>m</m:t>
+                </m:r>
+              </m:sub>
+            </m:sSub>
+          </m:num>
+          <m:den>
+            <m:sSub>
+              <m:sSubPr>
+                <m:ctrlPr>
+                  <w:rPr>
+                    <w:rFonts w:ascii="Cambria Math" w:eastAsiaTheme="minorEastAsia" w:hAnsi="Cambria Math"/>
+                    <w:i/>
+                    <w:highlight w:val="yellow"/>
+                  </w:rPr>
+                </m:ctrlPr>
+              </m:sSubPr>
+              <m:e>
+                <m:r>
+                  <w:rPr>
+                    <w:rFonts w:ascii="Cambria Math" w:eastAsiaTheme="minorEastAsia" w:hAnsi="Cambria Math"/>
+                    <w:highlight w:val="yellow"/>
+                  </w:rPr>
+                  <m:t>e</m:t>
+                </m:r>
+              </m:e>
+              <m:sub>
+                <m:r>
+                  <w:rPr>
+                    <w:rFonts w:ascii="Cambria Math" w:eastAsiaTheme="minorEastAsia" w:hAnsi="Cambria Math"/>
+                    <w:highlight w:val="yellow"/>
+                  </w:rPr>
+                  <m:t>m</m:t>
+                </m:r>
+              </m:sub>
+            </m:sSub>
+          </m:den>
+        </m:f>
+      </m:oMath>
+      <w:r>
+        <w:rPr>
+          <w:rFonts w:eastAsiaTheme="minorEastAsia"/>
+          <w:highlight w:val="yellow"/>
+        </w:rPr>
+        <w:t>?</w:t>
+      </w:r>
       <w:bookmarkStart w:id="0" w:name="_GoBack"/>
       <w:bookmarkEnd w:id="0"/>
+    </w:p>
+    <w:p>
+      <w:pPr>
+        <w:spacing w:after="0"/>
+        <w:jc w:val="center"/>
+        <w:rPr>
+          <w:rFonts w:eastAsiaTheme="minorEastAsia"/>
+        </w:rPr>
+      </w:pPr>
+    </w:p>
+    <w:p>
+      <w:pPr>
+        <w:spacing w:after="0"/>
+        <w:jc w:val="center"/>
+        <w:rPr>
+          <w:rFonts w:eastAsiaTheme="minorEastAsia"/>
+        </w:rPr>
+      </w:pPr>
+    </w:p>
+    <w:p>
+      <w:pPr>
+        <w:spacing w:after="0"/>
+        <w:jc w:val="center"/>
+        <w:rPr>
+          <w:rFonts w:eastAsiaTheme="minorEastAsia"/>
+        </w:rPr>
+      </w:pPr>
+    </w:p>
+    <w:p>
+      <w:pPr>
+        <w:spacing w:after="0"/>
+        <w:rPr>
+          <w:rFonts w:eastAsiaTheme="minorEastAsia"/>
+        </w:rPr>
+      </w:pPr>
+    </w:p>
+    <w:p>
+      <w:pPr>
+        <w:spacing w:after="0"/>
+        <w:rPr>
+          <w:rFonts w:eastAsiaTheme="minorEastAsia"/>
+        </w:rPr>
+      </w:pPr>
     </w:p>
     <w:p>
       <w:pPr>

</xml_diff>

<commit_message>
Converted all H functions from polar to rectangular
Last time, actually converted P, Q, V, and some of PF. Now converted PF,
QF. Derivations can be found in .docx. However, the results are unstable
(diverge).
</commit_message>
<xml_diff>
--- a/Decentralized ADMM formulation.docx
+++ b/Decentralized ADMM formulation.docx
@@ -10829,37 +10829,7 @@
                 <w:rFonts w:ascii="Cambria Math" w:eastAsiaTheme="minorEastAsia" w:hAnsi="Cambria Math"/>
                 <w:highlight w:val="yellow"/>
               </w:rPr>
-              <m:t>How to incorporate PMU angle measurement</m:t>
-            </m:r>
-            <m:r>
-              <m:rPr>
-                <m:sty m:val="p"/>
-              </m:rPr>
-              <w:rPr>
-                <w:rFonts w:ascii="Cambria Math" w:eastAsiaTheme="minorEastAsia" w:hAnsi="Cambria Math"/>
-                <w:highlight w:val="yellow"/>
-              </w:rPr>
-              <m:t>?</m:t>
-            </m:r>
-            <m:r>
-              <m:rPr>
-                <m:sty m:val="p"/>
-              </m:rPr>
-              <w:rPr>
-                <w:rFonts w:ascii="Cambria Math" w:eastAsiaTheme="minorEastAsia" w:hAnsi="Cambria Math"/>
-                <w:highlight w:val="yellow"/>
-              </w:rPr>
-              <m:t xml:space="preserve"> </m:t>
-            </m:r>
-            <m:r>
-              <m:rPr>
-                <m:sty m:val="p"/>
-              </m:rPr>
-              <w:rPr>
-                <w:rFonts w:ascii="Cambria Math" w:eastAsiaTheme="minorEastAsia" w:hAnsi="Cambria Math"/>
-                <w:highlight w:val="yellow"/>
-              </w:rPr>
-              <m:t>tan</m:t>
+              <m:t>How to incorporate PMU angle measurement? tan</m:t>
             </m:r>
           </m:fName>
           <m:e>
@@ -10995,8 +10965,6 @@
         </w:rPr>
         <w:t>?</w:t>
       </w:r>
-      <w:bookmarkStart w:id="0" w:name="_GoBack"/>
-      <w:bookmarkEnd w:id="0"/>
     </w:p>
     <w:p>
       <w:pPr>
@@ -11010,11 +10978,2444 @@
     <w:p>
       <w:pPr>
         <w:spacing w:after="0"/>
+        <w:rPr>
+          <w:rFonts w:eastAsiaTheme="minorEastAsia"/>
+        </w:rPr>
+      </w:pPr>
+      <m:oMathPara>
+        <m:oMath>
+          <m:f>
+            <m:fPr>
+              <m:ctrlPr>
+                <w:rPr>
+                  <w:rFonts w:ascii="Cambria Math" w:eastAsiaTheme="minorEastAsia" w:hAnsi="Cambria Math"/>
+                  <w:i/>
+                </w:rPr>
+              </m:ctrlPr>
+            </m:fPr>
+            <m:num>
+              <m:r>
+                <w:rPr>
+                  <w:rFonts w:ascii="Cambria Math" w:eastAsiaTheme="minorEastAsia" w:hAnsi="Cambria Math"/>
+                </w:rPr>
+                <m:t>δ</m:t>
+              </m:r>
+              <m:sSub>
+                <m:sSubPr>
+                  <m:ctrlPr>
+                    <w:rPr>
+                      <w:rFonts w:ascii="Cambria Math" w:eastAsiaTheme="minorEastAsia" w:hAnsi="Cambria Math"/>
+                      <w:i/>
+                    </w:rPr>
+                  </m:ctrlPr>
+                </m:sSubPr>
+                <m:e>
+                  <m:r>
+                    <w:rPr>
+                      <w:rFonts w:ascii="Cambria Math" w:eastAsiaTheme="minorEastAsia" w:hAnsi="Cambria Math"/>
+                    </w:rPr>
+                    <m:t>P</m:t>
+                  </m:r>
+                </m:e>
+                <m:sub>
+                  <m:r>
+                    <w:rPr>
+                      <w:rFonts w:ascii="Cambria Math" w:eastAsiaTheme="minorEastAsia" w:hAnsi="Cambria Math"/>
+                    </w:rPr>
+                    <m:t>mn</m:t>
+                  </m:r>
+                </m:sub>
+              </m:sSub>
+            </m:num>
+            <m:den>
+              <m:r>
+                <w:rPr>
+                  <w:rFonts w:ascii="Cambria Math" w:eastAsiaTheme="minorEastAsia" w:hAnsi="Cambria Math"/>
+                </w:rPr>
+                <m:t>δ</m:t>
+              </m:r>
+              <m:sSub>
+                <m:sSubPr>
+                  <m:ctrlPr>
+                    <w:rPr>
+                      <w:rFonts w:ascii="Cambria Math" w:eastAsiaTheme="minorEastAsia" w:hAnsi="Cambria Math"/>
+                      <w:i/>
+                    </w:rPr>
+                  </m:ctrlPr>
+                </m:sSubPr>
+                <m:e>
+                  <m:r>
+                    <w:rPr>
+                      <w:rFonts w:ascii="Cambria Math" w:eastAsiaTheme="minorEastAsia" w:hAnsi="Cambria Math"/>
+                    </w:rPr>
+                    <m:t>e</m:t>
+                  </m:r>
+                </m:e>
+                <m:sub>
+                  <m:r>
+                    <w:rPr>
+                      <w:rFonts w:ascii="Cambria Math" w:eastAsiaTheme="minorEastAsia" w:hAnsi="Cambria Math"/>
+                    </w:rPr>
+                    <m:t>m</m:t>
+                  </m:r>
+                </m:sub>
+              </m:sSub>
+            </m:den>
+          </m:f>
+          <m:r>
+            <w:rPr>
+              <w:rFonts w:ascii="Cambria Math" w:eastAsiaTheme="minorEastAsia" w:hAnsi="Cambria Math"/>
+            </w:rPr>
+            <m:t>=2</m:t>
+          </m:r>
+          <m:sSub>
+            <m:sSubPr>
+              <m:ctrlPr>
+                <w:rPr>
+                  <w:rFonts w:ascii="Cambria Math" w:eastAsiaTheme="minorEastAsia" w:hAnsi="Cambria Math"/>
+                  <w:i/>
+                </w:rPr>
+              </m:ctrlPr>
+            </m:sSubPr>
+            <m:e>
+              <m:r>
+                <w:rPr>
+                  <w:rFonts w:ascii="Cambria Math" w:eastAsiaTheme="minorEastAsia" w:hAnsi="Cambria Math"/>
+                </w:rPr>
+                <m:t>e</m:t>
+              </m:r>
+            </m:e>
+            <m:sub>
+              <m:r>
+                <w:rPr>
+                  <w:rFonts w:ascii="Cambria Math" w:eastAsiaTheme="minorEastAsia" w:hAnsi="Cambria Math"/>
+                </w:rPr>
+                <m:t>m</m:t>
+              </m:r>
+            </m:sub>
+          </m:sSub>
+          <m:sSub>
+            <m:sSubPr>
+              <m:ctrlPr>
+                <w:rPr>
+                  <w:rFonts w:ascii="Cambria Math" w:eastAsiaTheme="minorEastAsia" w:hAnsi="Cambria Math"/>
+                  <w:i/>
+                </w:rPr>
+              </m:ctrlPr>
+            </m:sSubPr>
+            <m:e>
+              <m:r>
+                <w:rPr>
+                  <w:rFonts w:ascii="Cambria Math" w:eastAsiaTheme="minorEastAsia" w:hAnsi="Cambria Math"/>
+                </w:rPr>
+                <m:t>G</m:t>
+              </m:r>
+            </m:e>
+            <m:sub>
+              <m:r>
+                <w:rPr>
+                  <w:rFonts w:ascii="Cambria Math" w:eastAsiaTheme="minorEastAsia" w:hAnsi="Cambria Math"/>
+                </w:rPr>
+                <m:t>mm</m:t>
+              </m:r>
+            </m:sub>
+          </m:sSub>
+          <m:r>
+            <w:rPr>
+              <w:rFonts w:ascii="Cambria Math" w:eastAsiaTheme="minorEastAsia" w:hAnsi="Cambria Math"/>
+            </w:rPr>
+            <m:t>+</m:t>
+          </m:r>
+          <m:d>
+            <m:dPr>
+              <m:ctrlPr>
+                <w:rPr>
+                  <w:rFonts w:ascii="Cambria Math" w:eastAsiaTheme="minorEastAsia" w:hAnsi="Cambria Math"/>
+                  <w:i/>
+                </w:rPr>
+              </m:ctrlPr>
+            </m:dPr>
+            <m:e>
+              <m:sSub>
+                <m:sSubPr>
+                  <m:ctrlPr>
+                    <w:rPr>
+                      <w:rFonts w:ascii="Cambria Math" w:eastAsiaTheme="minorEastAsia" w:hAnsi="Cambria Math"/>
+                      <w:i/>
+                    </w:rPr>
+                  </m:ctrlPr>
+                </m:sSubPr>
+                <m:e>
+                  <m:r>
+                    <w:rPr>
+                      <w:rFonts w:ascii="Cambria Math" w:eastAsiaTheme="minorEastAsia" w:hAnsi="Cambria Math"/>
+                    </w:rPr>
+                    <m:t>G</m:t>
+                  </m:r>
+                </m:e>
+                <m:sub>
+                  <m:r>
+                    <w:rPr>
+                      <w:rFonts w:ascii="Cambria Math" w:eastAsiaTheme="minorEastAsia" w:hAnsi="Cambria Math"/>
+                    </w:rPr>
+                    <m:t>mn</m:t>
+                  </m:r>
+                </m:sub>
+              </m:sSub>
+              <m:sSub>
+                <m:sSubPr>
+                  <m:ctrlPr>
+                    <w:rPr>
+                      <w:rFonts w:ascii="Cambria Math" w:eastAsiaTheme="minorEastAsia" w:hAnsi="Cambria Math"/>
+                      <w:i/>
+                    </w:rPr>
+                  </m:ctrlPr>
+                </m:sSubPr>
+                <m:e>
+                  <m:r>
+                    <w:rPr>
+                      <w:rFonts w:ascii="Cambria Math" w:eastAsiaTheme="minorEastAsia" w:hAnsi="Cambria Math"/>
+                    </w:rPr>
+                    <m:t>e</m:t>
+                  </m:r>
+                </m:e>
+                <m:sub>
+                  <m:r>
+                    <w:rPr>
+                      <w:rFonts w:ascii="Cambria Math" w:eastAsiaTheme="minorEastAsia" w:hAnsi="Cambria Math"/>
+                    </w:rPr>
+                    <m:t>n</m:t>
+                  </m:r>
+                </m:sub>
+              </m:sSub>
+              <m:r>
+                <w:rPr>
+                  <w:rFonts w:ascii="Cambria Math" w:eastAsiaTheme="minorEastAsia" w:hAnsi="Cambria Math"/>
+                </w:rPr>
+                <m:t>-</m:t>
+              </m:r>
+              <m:sSub>
+                <m:sSubPr>
+                  <m:ctrlPr>
+                    <w:rPr>
+                      <w:rFonts w:ascii="Cambria Math" w:eastAsiaTheme="minorEastAsia" w:hAnsi="Cambria Math"/>
+                      <w:i/>
+                    </w:rPr>
+                  </m:ctrlPr>
+                </m:sSubPr>
+                <m:e>
+                  <m:r>
+                    <w:rPr>
+                      <w:rFonts w:ascii="Cambria Math" w:eastAsiaTheme="minorEastAsia" w:hAnsi="Cambria Math"/>
+                    </w:rPr>
+                    <m:t>B</m:t>
+                  </m:r>
+                </m:e>
+                <m:sub>
+                  <m:r>
+                    <w:rPr>
+                      <w:rFonts w:ascii="Cambria Math" w:eastAsiaTheme="minorEastAsia" w:hAnsi="Cambria Math"/>
+                    </w:rPr>
+                    <m:t>mn</m:t>
+                  </m:r>
+                </m:sub>
+              </m:sSub>
+              <m:sSub>
+                <m:sSubPr>
+                  <m:ctrlPr>
+                    <w:rPr>
+                      <w:rFonts w:ascii="Cambria Math" w:eastAsiaTheme="minorEastAsia" w:hAnsi="Cambria Math"/>
+                      <w:i/>
+                    </w:rPr>
+                  </m:ctrlPr>
+                </m:sSubPr>
+                <m:e>
+                  <m:r>
+                    <w:rPr>
+                      <w:rFonts w:ascii="Cambria Math" w:eastAsiaTheme="minorEastAsia" w:hAnsi="Cambria Math"/>
+                    </w:rPr>
+                    <m:t>f</m:t>
+                  </m:r>
+                </m:e>
+                <m:sub>
+                  <m:r>
+                    <w:rPr>
+                      <w:rFonts w:ascii="Cambria Math" w:eastAsiaTheme="minorEastAsia" w:hAnsi="Cambria Math"/>
+                    </w:rPr>
+                    <m:t>n</m:t>
+                  </m:r>
+                </m:sub>
+              </m:sSub>
+            </m:e>
+          </m:d>
+        </m:oMath>
+      </m:oMathPara>
+    </w:p>
+    <w:p>
+      <w:pPr>
+        <w:spacing w:after="0"/>
         <w:jc w:val="center"/>
         <w:rPr>
           <w:rFonts w:eastAsiaTheme="minorEastAsia"/>
         </w:rPr>
       </w:pPr>
+      <m:oMathPara>
+        <m:oMath>
+          <m:f>
+            <m:fPr>
+              <m:ctrlPr>
+                <w:rPr>
+                  <w:rFonts w:ascii="Cambria Math" w:eastAsiaTheme="minorEastAsia" w:hAnsi="Cambria Math"/>
+                  <w:i/>
+                </w:rPr>
+              </m:ctrlPr>
+            </m:fPr>
+            <m:num>
+              <m:r>
+                <w:rPr>
+                  <w:rFonts w:ascii="Cambria Math" w:eastAsiaTheme="minorEastAsia" w:hAnsi="Cambria Math"/>
+                </w:rPr>
+                <m:t>δ</m:t>
+              </m:r>
+              <m:sSub>
+                <m:sSubPr>
+                  <m:ctrlPr>
+                    <w:rPr>
+                      <w:rFonts w:ascii="Cambria Math" w:eastAsiaTheme="minorEastAsia" w:hAnsi="Cambria Math"/>
+                      <w:i/>
+                    </w:rPr>
+                  </m:ctrlPr>
+                </m:sSubPr>
+                <m:e>
+                  <m:r>
+                    <w:rPr>
+                      <w:rFonts w:ascii="Cambria Math" w:eastAsiaTheme="minorEastAsia" w:hAnsi="Cambria Math"/>
+                    </w:rPr>
+                    <m:t>P</m:t>
+                  </m:r>
+                </m:e>
+                <m:sub>
+                  <m:r>
+                    <w:rPr>
+                      <w:rFonts w:ascii="Cambria Math" w:eastAsiaTheme="minorEastAsia" w:hAnsi="Cambria Math"/>
+                    </w:rPr>
+                    <m:t>mn</m:t>
+                  </m:r>
+                </m:sub>
+              </m:sSub>
+            </m:num>
+            <m:den>
+              <m:r>
+                <w:rPr>
+                  <w:rFonts w:ascii="Cambria Math" w:eastAsiaTheme="minorEastAsia" w:hAnsi="Cambria Math"/>
+                </w:rPr>
+                <m:t>δ</m:t>
+              </m:r>
+              <m:sSub>
+                <m:sSubPr>
+                  <m:ctrlPr>
+                    <w:rPr>
+                      <w:rFonts w:ascii="Cambria Math" w:eastAsiaTheme="minorEastAsia" w:hAnsi="Cambria Math"/>
+                      <w:i/>
+                    </w:rPr>
+                  </m:ctrlPr>
+                </m:sSubPr>
+                <m:e>
+                  <m:r>
+                    <w:rPr>
+                      <w:rFonts w:ascii="Cambria Math" w:eastAsiaTheme="minorEastAsia" w:hAnsi="Cambria Math"/>
+                    </w:rPr>
+                    <m:t>e</m:t>
+                  </m:r>
+                </m:e>
+                <m:sub>
+                  <m:r>
+                    <w:rPr>
+                      <w:rFonts w:ascii="Cambria Math" w:eastAsiaTheme="minorEastAsia" w:hAnsi="Cambria Math"/>
+                    </w:rPr>
+                    <m:t>n</m:t>
+                  </m:r>
+                </m:sub>
+              </m:sSub>
+            </m:den>
+          </m:f>
+          <m:r>
+            <w:rPr>
+              <w:rFonts w:ascii="Cambria Math" w:eastAsiaTheme="minorEastAsia" w:hAnsi="Cambria Math"/>
+            </w:rPr>
+            <m:t>=</m:t>
+          </m:r>
+          <m:sSub>
+            <m:sSubPr>
+              <m:ctrlPr>
+                <w:rPr>
+                  <w:rFonts w:ascii="Cambria Math" w:eastAsiaTheme="minorEastAsia" w:hAnsi="Cambria Math"/>
+                  <w:i/>
+                </w:rPr>
+              </m:ctrlPr>
+            </m:sSubPr>
+            <m:e>
+              <m:r>
+                <w:rPr>
+                  <w:rFonts w:ascii="Cambria Math" w:eastAsiaTheme="minorEastAsia" w:hAnsi="Cambria Math"/>
+                </w:rPr>
+                <m:t>e</m:t>
+              </m:r>
+            </m:e>
+            <m:sub>
+              <m:r>
+                <w:rPr>
+                  <w:rFonts w:ascii="Cambria Math" w:eastAsiaTheme="minorEastAsia" w:hAnsi="Cambria Math"/>
+                </w:rPr>
+                <m:t>m</m:t>
+              </m:r>
+            </m:sub>
+          </m:sSub>
+          <m:sSub>
+            <m:sSubPr>
+              <m:ctrlPr>
+                <w:rPr>
+                  <w:rFonts w:ascii="Cambria Math" w:eastAsiaTheme="minorEastAsia" w:hAnsi="Cambria Math"/>
+                  <w:i/>
+                </w:rPr>
+              </m:ctrlPr>
+            </m:sSubPr>
+            <m:e>
+              <m:r>
+                <w:rPr>
+                  <w:rFonts w:ascii="Cambria Math" w:eastAsiaTheme="minorEastAsia" w:hAnsi="Cambria Math"/>
+                </w:rPr>
+                <m:t>G</m:t>
+              </m:r>
+            </m:e>
+            <m:sub>
+              <m:r>
+                <w:rPr>
+                  <w:rFonts w:ascii="Cambria Math" w:eastAsiaTheme="minorEastAsia" w:hAnsi="Cambria Math"/>
+                </w:rPr>
+                <m:t>mn</m:t>
+              </m:r>
+            </m:sub>
+          </m:sSub>
+          <m:r>
+            <w:rPr>
+              <w:rFonts w:ascii="Cambria Math" w:eastAsiaTheme="minorEastAsia" w:hAnsi="Cambria Math"/>
+            </w:rPr>
+            <m:t>+</m:t>
+          </m:r>
+          <m:sSub>
+            <m:sSubPr>
+              <m:ctrlPr>
+                <w:rPr>
+                  <w:rFonts w:ascii="Cambria Math" w:eastAsiaTheme="minorEastAsia" w:hAnsi="Cambria Math"/>
+                  <w:i/>
+                </w:rPr>
+              </m:ctrlPr>
+            </m:sSubPr>
+            <m:e>
+              <m:r>
+                <w:rPr>
+                  <w:rFonts w:ascii="Cambria Math" w:eastAsiaTheme="minorEastAsia" w:hAnsi="Cambria Math"/>
+                </w:rPr>
+                <m:t>f</m:t>
+              </m:r>
+            </m:e>
+            <m:sub>
+              <m:r>
+                <w:rPr>
+                  <w:rFonts w:ascii="Cambria Math" w:eastAsiaTheme="minorEastAsia" w:hAnsi="Cambria Math"/>
+                </w:rPr>
+                <m:t>m</m:t>
+              </m:r>
+            </m:sub>
+          </m:sSub>
+          <m:sSub>
+            <m:sSubPr>
+              <m:ctrlPr>
+                <w:rPr>
+                  <w:rFonts w:ascii="Cambria Math" w:eastAsiaTheme="minorEastAsia" w:hAnsi="Cambria Math"/>
+                  <w:i/>
+                </w:rPr>
+              </m:ctrlPr>
+            </m:sSubPr>
+            <m:e>
+              <m:r>
+                <w:rPr>
+                  <w:rFonts w:ascii="Cambria Math" w:eastAsiaTheme="minorEastAsia" w:hAnsi="Cambria Math"/>
+                </w:rPr>
+                <m:t>B</m:t>
+              </m:r>
+            </m:e>
+            <m:sub>
+              <m:r>
+                <w:rPr>
+                  <w:rFonts w:ascii="Cambria Math" w:eastAsiaTheme="minorEastAsia" w:hAnsi="Cambria Math"/>
+                </w:rPr>
+                <m:t>mn</m:t>
+              </m:r>
+            </m:sub>
+          </m:sSub>
+        </m:oMath>
+      </m:oMathPara>
+    </w:p>
+    <w:p>
+      <w:pPr>
+        <w:spacing w:after="0"/>
+        <w:rPr>
+          <w:rFonts w:eastAsiaTheme="minorEastAsia"/>
+        </w:rPr>
+      </w:pPr>
+      <m:oMathPara>
+        <m:oMath>
+          <m:f>
+            <m:fPr>
+              <m:ctrlPr>
+                <w:rPr>
+                  <w:rFonts w:ascii="Cambria Math" w:eastAsiaTheme="minorEastAsia" w:hAnsi="Cambria Math"/>
+                  <w:i/>
+                </w:rPr>
+              </m:ctrlPr>
+            </m:fPr>
+            <m:num>
+              <m:r>
+                <w:rPr>
+                  <w:rFonts w:ascii="Cambria Math" w:eastAsiaTheme="minorEastAsia" w:hAnsi="Cambria Math"/>
+                </w:rPr>
+                <m:t>δ</m:t>
+              </m:r>
+              <m:sSub>
+                <m:sSubPr>
+                  <m:ctrlPr>
+                    <w:rPr>
+                      <w:rFonts w:ascii="Cambria Math" w:eastAsiaTheme="minorEastAsia" w:hAnsi="Cambria Math"/>
+                      <w:i/>
+                    </w:rPr>
+                  </m:ctrlPr>
+                </m:sSubPr>
+                <m:e>
+                  <m:r>
+                    <w:rPr>
+                      <w:rFonts w:ascii="Cambria Math" w:eastAsiaTheme="minorEastAsia" w:hAnsi="Cambria Math"/>
+                    </w:rPr>
+                    <m:t>P</m:t>
+                  </m:r>
+                </m:e>
+                <m:sub>
+                  <m:r>
+                    <w:rPr>
+                      <w:rFonts w:ascii="Cambria Math" w:eastAsiaTheme="minorEastAsia" w:hAnsi="Cambria Math"/>
+                    </w:rPr>
+                    <m:t>mn</m:t>
+                  </m:r>
+                </m:sub>
+              </m:sSub>
+            </m:num>
+            <m:den>
+              <m:r>
+                <w:rPr>
+                  <w:rFonts w:ascii="Cambria Math" w:eastAsiaTheme="minorEastAsia" w:hAnsi="Cambria Math"/>
+                </w:rPr>
+                <m:t>δ</m:t>
+              </m:r>
+              <m:sSub>
+                <m:sSubPr>
+                  <m:ctrlPr>
+                    <w:rPr>
+                      <w:rFonts w:ascii="Cambria Math" w:eastAsiaTheme="minorEastAsia" w:hAnsi="Cambria Math"/>
+                      <w:i/>
+                    </w:rPr>
+                  </m:ctrlPr>
+                </m:sSubPr>
+                <m:e>
+                  <m:r>
+                    <w:rPr>
+                      <w:rFonts w:ascii="Cambria Math" w:eastAsiaTheme="minorEastAsia" w:hAnsi="Cambria Math"/>
+                    </w:rPr>
+                    <m:t>f</m:t>
+                  </m:r>
+                </m:e>
+                <m:sub>
+                  <m:r>
+                    <w:rPr>
+                      <w:rFonts w:ascii="Cambria Math" w:eastAsiaTheme="minorEastAsia" w:hAnsi="Cambria Math"/>
+                    </w:rPr>
+                    <m:t>m</m:t>
+                  </m:r>
+                </m:sub>
+              </m:sSub>
+            </m:den>
+          </m:f>
+          <m:r>
+            <w:rPr>
+              <w:rFonts w:ascii="Cambria Math" w:eastAsiaTheme="minorEastAsia" w:hAnsi="Cambria Math"/>
+            </w:rPr>
+            <m:t>=2</m:t>
+          </m:r>
+          <m:sSub>
+            <m:sSubPr>
+              <m:ctrlPr>
+                <w:rPr>
+                  <w:rFonts w:ascii="Cambria Math" w:eastAsiaTheme="minorEastAsia" w:hAnsi="Cambria Math"/>
+                  <w:i/>
+                </w:rPr>
+              </m:ctrlPr>
+            </m:sSubPr>
+            <m:e>
+              <m:r>
+                <w:rPr>
+                  <w:rFonts w:ascii="Cambria Math" w:eastAsiaTheme="minorEastAsia" w:hAnsi="Cambria Math"/>
+                </w:rPr>
+                <m:t>f</m:t>
+              </m:r>
+            </m:e>
+            <m:sub>
+              <m:r>
+                <w:rPr>
+                  <w:rFonts w:ascii="Cambria Math" w:eastAsiaTheme="minorEastAsia" w:hAnsi="Cambria Math"/>
+                </w:rPr>
+                <m:t>m</m:t>
+              </m:r>
+            </m:sub>
+          </m:sSub>
+          <m:sSub>
+            <m:sSubPr>
+              <m:ctrlPr>
+                <w:rPr>
+                  <w:rFonts w:ascii="Cambria Math" w:eastAsiaTheme="minorEastAsia" w:hAnsi="Cambria Math"/>
+                  <w:i/>
+                </w:rPr>
+              </m:ctrlPr>
+            </m:sSubPr>
+            <m:e>
+              <m:r>
+                <w:rPr>
+                  <w:rFonts w:ascii="Cambria Math" w:eastAsiaTheme="minorEastAsia" w:hAnsi="Cambria Math"/>
+                </w:rPr>
+                <m:t>G</m:t>
+              </m:r>
+            </m:e>
+            <m:sub>
+              <m:r>
+                <w:rPr>
+                  <w:rFonts w:ascii="Cambria Math" w:eastAsiaTheme="minorEastAsia" w:hAnsi="Cambria Math"/>
+                </w:rPr>
+                <m:t>mm</m:t>
+              </m:r>
+            </m:sub>
+          </m:sSub>
+          <m:r>
+            <w:rPr>
+              <w:rFonts w:ascii="Cambria Math" w:eastAsiaTheme="minorEastAsia" w:hAnsi="Cambria Math"/>
+            </w:rPr>
+            <m:t>+</m:t>
+          </m:r>
+          <m:r>
+            <w:rPr>
+              <w:rFonts w:ascii="Cambria Math" w:eastAsiaTheme="minorEastAsia" w:hAnsi="Cambria Math"/>
+            </w:rPr>
+            <m:t>(</m:t>
+          </m:r>
+          <m:sSub>
+            <m:sSubPr>
+              <m:ctrlPr>
+                <w:rPr>
+                  <w:rFonts w:ascii="Cambria Math" w:eastAsiaTheme="minorEastAsia" w:hAnsi="Cambria Math"/>
+                  <w:i/>
+                </w:rPr>
+              </m:ctrlPr>
+            </m:sSubPr>
+            <m:e>
+              <m:r>
+                <w:rPr>
+                  <w:rFonts w:ascii="Cambria Math" w:eastAsiaTheme="minorEastAsia" w:hAnsi="Cambria Math"/>
+                </w:rPr>
+                <m:t>G</m:t>
+              </m:r>
+            </m:e>
+            <m:sub>
+              <m:r>
+                <w:rPr>
+                  <w:rFonts w:ascii="Cambria Math" w:eastAsiaTheme="minorEastAsia" w:hAnsi="Cambria Math"/>
+                </w:rPr>
+                <m:t>mn</m:t>
+              </m:r>
+            </m:sub>
+          </m:sSub>
+          <m:sSub>
+            <m:sSubPr>
+              <m:ctrlPr>
+                <w:rPr>
+                  <w:rFonts w:ascii="Cambria Math" w:eastAsiaTheme="minorEastAsia" w:hAnsi="Cambria Math"/>
+                  <w:i/>
+                </w:rPr>
+              </m:ctrlPr>
+            </m:sSubPr>
+            <m:e>
+              <m:r>
+                <w:rPr>
+                  <w:rFonts w:ascii="Cambria Math" w:eastAsiaTheme="minorEastAsia" w:hAnsi="Cambria Math"/>
+                </w:rPr>
+                <m:t>f</m:t>
+              </m:r>
+            </m:e>
+            <m:sub>
+              <m:r>
+                <w:rPr>
+                  <w:rFonts w:ascii="Cambria Math" w:eastAsiaTheme="minorEastAsia" w:hAnsi="Cambria Math"/>
+                </w:rPr>
+                <m:t>n</m:t>
+              </m:r>
+            </m:sub>
+          </m:sSub>
+          <m:r>
+            <w:rPr>
+              <w:rFonts w:ascii="Cambria Math" w:eastAsiaTheme="minorEastAsia" w:hAnsi="Cambria Math"/>
+            </w:rPr>
+            <m:t>+</m:t>
+          </m:r>
+          <m:sSub>
+            <m:sSubPr>
+              <m:ctrlPr>
+                <w:rPr>
+                  <w:rFonts w:ascii="Cambria Math" w:eastAsiaTheme="minorEastAsia" w:hAnsi="Cambria Math"/>
+                  <w:i/>
+                </w:rPr>
+              </m:ctrlPr>
+            </m:sSubPr>
+            <m:e>
+              <m:r>
+                <w:rPr>
+                  <w:rFonts w:ascii="Cambria Math" w:eastAsiaTheme="minorEastAsia" w:hAnsi="Cambria Math"/>
+                </w:rPr>
+                <m:t>B</m:t>
+              </m:r>
+            </m:e>
+            <m:sub>
+              <m:r>
+                <w:rPr>
+                  <w:rFonts w:ascii="Cambria Math" w:eastAsiaTheme="minorEastAsia" w:hAnsi="Cambria Math"/>
+                </w:rPr>
+                <m:t>mn</m:t>
+              </m:r>
+            </m:sub>
+          </m:sSub>
+          <m:sSub>
+            <m:sSubPr>
+              <m:ctrlPr>
+                <w:rPr>
+                  <w:rFonts w:ascii="Cambria Math" w:eastAsiaTheme="minorEastAsia" w:hAnsi="Cambria Math"/>
+                  <w:i/>
+                </w:rPr>
+              </m:ctrlPr>
+            </m:sSubPr>
+            <m:e>
+              <m:r>
+                <w:rPr>
+                  <w:rFonts w:ascii="Cambria Math" w:eastAsiaTheme="minorEastAsia" w:hAnsi="Cambria Math"/>
+                </w:rPr>
+                <m:t>e</m:t>
+              </m:r>
+            </m:e>
+            <m:sub>
+              <m:r>
+                <w:rPr>
+                  <w:rFonts w:ascii="Cambria Math" w:eastAsiaTheme="minorEastAsia" w:hAnsi="Cambria Math"/>
+                </w:rPr>
+                <m:t>n</m:t>
+              </m:r>
+            </m:sub>
+          </m:sSub>
+          <m:r>
+            <w:rPr>
+              <w:rFonts w:ascii="Cambria Math" w:eastAsiaTheme="minorEastAsia" w:hAnsi="Cambria Math"/>
+            </w:rPr>
+            <m:t>)</m:t>
+          </m:r>
+        </m:oMath>
+      </m:oMathPara>
+    </w:p>
+    <w:p>
+      <w:pPr>
+        <w:spacing w:after="0"/>
+        <w:rPr>
+          <w:rFonts w:eastAsiaTheme="minorEastAsia"/>
+        </w:rPr>
+      </w:pPr>
+      <m:oMathPara>
+        <m:oMath>
+          <m:f>
+            <m:fPr>
+              <m:ctrlPr>
+                <w:rPr>
+                  <w:rFonts w:ascii="Cambria Math" w:eastAsiaTheme="minorEastAsia" w:hAnsi="Cambria Math"/>
+                  <w:i/>
+                </w:rPr>
+              </m:ctrlPr>
+            </m:fPr>
+            <m:num>
+              <m:r>
+                <w:rPr>
+                  <w:rFonts w:ascii="Cambria Math" w:eastAsiaTheme="minorEastAsia" w:hAnsi="Cambria Math"/>
+                </w:rPr>
+                <m:t>δ</m:t>
+              </m:r>
+              <m:sSub>
+                <m:sSubPr>
+                  <m:ctrlPr>
+                    <w:rPr>
+                      <w:rFonts w:ascii="Cambria Math" w:eastAsiaTheme="minorEastAsia" w:hAnsi="Cambria Math"/>
+                      <w:i/>
+                    </w:rPr>
+                  </m:ctrlPr>
+                </m:sSubPr>
+                <m:e>
+                  <m:r>
+                    <w:rPr>
+                      <w:rFonts w:ascii="Cambria Math" w:eastAsiaTheme="minorEastAsia" w:hAnsi="Cambria Math"/>
+                    </w:rPr>
+                    <m:t>P</m:t>
+                  </m:r>
+                </m:e>
+                <m:sub>
+                  <m:r>
+                    <w:rPr>
+                      <w:rFonts w:ascii="Cambria Math" w:eastAsiaTheme="minorEastAsia" w:hAnsi="Cambria Math"/>
+                    </w:rPr>
+                    <m:t>mn</m:t>
+                  </m:r>
+                </m:sub>
+              </m:sSub>
+            </m:num>
+            <m:den>
+              <m:r>
+                <w:rPr>
+                  <w:rFonts w:ascii="Cambria Math" w:eastAsiaTheme="minorEastAsia" w:hAnsi="Cambria Math"/>
+                </w:rPr>
+                <m:t>δ</m:t>
+              </m:r>
+              <m:sSub>
+                <m:sSubPr>
+                  <m:ctrlPr>
+                    <w:rPr>
+                      <w:rFonts w:ascii="Cambria Math" w:eastAsiaTheme="minorEastAsia" w:hAnsi="Cambria Math"/>
+                      <w:i/>
+                    </w:rPr>
+                  </m:ctrlPr>
+                </m:sSubPr>
+                <m:e>
+                  <m:r>
+                    <w:rPr>
+                      <w:rFonts w:ascii="Cambria Math" w:eastAsiaTheme="minorEastAsia" w:hAnsi="Cambria Math"/>
+                    </w:rPr>
+                    <m:t>f</m:t>
+                  </m:r>
+                </m:e>
+                <m:sub>
+                  <m:r>
+                    <w:rPr>
+                      <w:rFonts w:ascii="Cambria Math" w:eastAsiaTheme="minorEastAsia" w:hAnsi="Cambria Math"/>
+                    </w:rPr>
+                    <m:t>n</m:t>
+                  </m:r>
+                </m:sub>
+              </m:sSub>
+            </m:den>
+          </m:f>
+          <m:r>
+            <w:rPr>
+              <w:rFonts w:ascii="Cambria Math" w:eastAsiaTheme="minorEastAsia" w:hAnsi="Cambria Math"/>
+            </w:rPr>
+            <m:t>=-</m:t>
+          </m:r>
+          <m:sSub>
+            <m:sSubPr>
+              <m:ctrlPr>
+                <w:rPr>
+                  <w:rFonts w:ascii="Cambria Math" w:eastAsiaTheme="minorEastAsia" w:hAnsi="Cambria Math"/>
+                  <w:i/>
+                </w:rPr>
+              </m:ctrlPr>
+            </m:sSubPr>
+            <m:e>
+              <m:r>
+                <w:rPr>
+                  <w:rFonts w:ascii="Cambria Math" w:eastAsiaTheme="minorEastAsia" w:hAnsi="Cambria Math"/>
+                </w:rPr>
+                <m:t>e</m:t>
+              </m:r>
+            </m:e>
+            <m:sub>
+              <m:r>
+                <w:rPr>
+                  <w:rFonts w:ascii="Cambria Math" w:eastAsiaTheme="minorEastAsia" w:hAnsi="Cambria Math"/>
+                </w:rPr>
+                <m:t>m</m:t>
+              </m:r>
+            </m:sub>
+          </m:sSub>
+          <m:sSub>
+            <m:sSubPr>
+              <m:ctrlPr>
+                <w:rPr>
+                  <w:rFonts w:ascii="Cambria Math" w:eastAsiaTheme="minorEastAsia" w:hAnsi="Cambria Math"/>
+                  <w:i/>
+                </w:rPr>
+              </m:ctrlPr>
+            </m:sSubPr>
+            <m:e>
+              <m:r>
+                <w:rPr>
+                  <w:rFonts w:ascii="Cambria Math" w:eastAsiaTheme="minorEastAsia" w:hAnsi="Cambria Math"/>
+                </w:rPr>
+                <m:t>B</m:t>
+              </m:r>
+            </m:e>
+            <m:sub>
+              <m:r>
+                <w:rPr>
+                  <w:rFonts w:ascii="Cambria Math" w:eastAsiaTheme="minorEastAsia" w:hAnsi="Cambria Math"/>
+                </w:rPr>
+                <m:t>mn</m:t>
+              </m:r>
+            </m:sub>
+          </m:sSub>
+          <m:r>
+            <w:rPr>
+              <w:rFonts w:ascii="Cambria Math" w:eastAsiaTheme="minorEastAsia" w:hAnsi="Cambria Math"/>
+            </w:rPr>
+            <m:t>+</m:t>
+          </m:r>
+          <m:sSub>
+            <m:sSubPr>
+              <m:ctrlPr>
+                <w:rPr>
+                  <w:rFonts w:ascii="Cambria Math" w:eastAsiaTheme="minorEastAsia" w:hAnsi="Cambria Math"/>
+                  <w:i/>
+                </w:rPr>
+              </m:ctrlPr>
+            </m:sSubPr>
+            <m:e>
+              <m:r>
+                <w:rPr>
+                  <w:rFonts w:ascii="Cambria Math" w:eastAsiaTheme="minorEastAsia" w:hAnsi="Cambria Math"/>
+                </w:rPr>
+                <m:t>f</m:t>
+              </m:r>
+            </m:e>
+            <m:sub>
+              <m:r>
+                <w:rPr>
+                  <w:rFonts w:ascii="Cambria Math" w:eastAsiaTheme="minorEastAsia" w:hAnsi="Cambria Math"/>
+                </w:rPr>
+                <m:t>m</m:t>
+              </m:r>
+            </m:sub>
+          </m:sSub>
+          <m:sSub>
+            <m:sSubPr>
+              <m:ctrlPr>
+                <w:rPr>
+                  <w:rFonts w:ascii="Cambria Math" w:eastAsiaTheme="minorEastAsia" w:hAnsi="Cambria Math"/>
+                  <w:i/>
+                </w:rPr>
+              </m:ctrlPr>
+            </m:sSubPr>
+            <m:e>
+              <m:r>
+                <w:rPr>
+                  <w:rFonts w:ascii="Cambria Math" w:eastAsiaTheme="minorEastAsia" w:hAnsi="Cambria Math"/>
+                </w:rPr>
+                <m:t>G</m:t>
+              </m:r>
+            </m:e>
+            <m:sub>
+              <m:r>
+                <w:rPr>
+                  <w:rFonts w:ascii="Cambria Math" w:eastAsiaTheme="minorEastAsia" w:hAnsi="Cambria Math"/>
+                </w:rPr>
+                <m:t>mn</m:t>
+              </m:r>
+            </m:sub>
+          </m:sSub>
+        </m:oMath>
+      </m:oMathPara>
+    </w:p>
+    <w:p>
+      <w:pPr>
+        <w:spacing w:after="0"/>
+        <w:rPr>
+          <w:rFonts w:eastAsiaTheme="minorEastAsia"/>
+        </w:rPr>
+      </w:pPr>
+    </w:p>
+    <w:p>
+      <w:pPr>
+        <w:spacing w:after="0"/>
+        <w:rPr>
+          <w:rFonts w:eastAsiaTheme="minorEastAsia"/>
+        </w:rPr>
+      </w:pPr>
+      <m:oMathPara>
+        <m:oMath>
+          <m:sSub>
+            <m:sSubPr>
+              <m:ctrlPr>
+                <w:rPr>
+                  <w:rFonts w:ascii="Cambria Math" w:eastAsiaTheme="minorEastAsia" w:hAnsi="Cambria Math"/>
+                  <w:i/>
+                </w:rPr>
+              </m:ctrlPr>
+            </m:sSubPr>
+            <m:e>
+              <m:r>
+                <w:rPr>
+                  <w:rFonts w:ascii="Cambria Math" w:eastAsiaTheme="minorEastAsia" w:hAnsi="Cambria Math"/>
+                </w:rPr>
+                <m:t>Q</m:t>
+              </m:r>
+            </m:e>
+            <m:sub>
+              <m:r>
+                <w:rPr>
+                  <w:rFonts w:ascii="Cambria Math" w:eastAsiaTheme="minorEastAsia" w:hAnsi="Cambria Math"/>
+                </w:rPr>
+                <m:t>mn</m:t>
+              </m:r>
+            </m:sub>
+          </m:sSub>
+          <m:r>
+            <w:rPr>
+              <w:rFonts w:ascii="Cambria Math" w:eastAsiaTheme="minorEastAsia" w:hAnsi="Cambria Math"/>
+            </w:rPr>
+            <m:t>=</m:t>
+          </m:r>
+          <m:sSub>
+            <m:sSubPr>
+              <m:ctrlPr>
+                <w:rPr>
+                  <w:rFonts w:ascii="Cambria Math" w:eastAsiaTheme="minorEastAsia" w:hAnsi="Cambria Math"/>
+                  <w:i/>
+                </w:rPr>
+              </m:ctrlPr>
+            </m:sSubPr>
+            <m:e>
+              <m:r>
+                <w:rPr>
+                  <w:rFonts w:ascii="Cambria Math" w:eastAsiaTheme="minorEastAsia" w:hAnsi="Cambria Math"/>
+                </w:rPr>
+                <m:t>-</m:t>
+              </m:r>
+              <m:d>
+                <m:dPr>
+                  <m:ctrlPr>
+                    <w:rPr>
+                      <w:rFonts w:ascii="Cambria Math" w:eastAsiaTheme="minorEastAsia" w:hAnsi="Cambria Math"/>
+                      <w:i/>
+                    </w:rPr>
+                  </m:ctrlPr>
+                </m:dPr>
+                <m:e>
+                  <m:sSubSup>
+                    <m:sSubSupPr>
+                      <m:ctrlPr>
+                        <w:rPr>
+                          <w:rFonts w:ascii="Cambria Math" w:eastAsiaTheme="minorEastAsia" w:hAnsi="Cambria Math"/>
+                          <w:i/>
+                        </w:rPr>
+                      </m:ctrlPr>
+                    </m:sSubSupPr>
+                    <m:e>
+                      <m:r>
+                        <w:rPr>
+                          <w:rFonts w:ascii="Cambria Math" w:eastAsiaTheme="minorEastAsia" w:hAnsi="Cambria Math"/>
+                        </w:rPr>
+                        <m:t>e</m:t>
+                      </m:r>
+                    </m:e>
+                    <m:sub>
+                      <m:r>
+                        <w:rPr>
+                          <w:rFonts w:ascii="Cambria Math" w:eastAsiaTheme="minorEastAsia" w:hAnsi="Cambria Math"/>
+                        </w:rPr>
+                        <m:t>m</m:t>
+                      </m:r>
+                    </m:sub>
+                    <m:sup>
+                      <m:r>
+                        <w:rPr>
+                          <w:rFonts w:ascii="Cambria Math" w:eastAsiaTheme="minorEastAsia" w:hAnsi="Cambria Math"/>
+                        </w:rPr>
+                        <m:t>2</m:t>
+                      </m:r>
+                    </m:sup>
+                  </m:sSubSup>
+                  <m:r>
+                    <w:rPr>
+                      <w:rFonts w:ascii="Cambria Math" w:eastAsiaTheme="minorEastAsia" w:hAnsi="Cambria Math"/>
+                    </w:rPr>
+                    <m:t>+</m:t>
+                  </m:r>
+                  <m:sSubSup>
+                    <m:sSubSupPr>
+                      <m:ctrlPr>
+                        <w:rPr>
+                          <w:rFonts w:ascii="Cambria Math" w:eastAsiaTheme="minorEastAsia" w:hAnsi="Cambria Math"/>
+                          <w:i/>
+                        </w:rPr>
+                      </m:ctrlPr>
+                    </m:sSubSupPr>
+                    <m:e>
+                      <m:r>
+                        <w:rPr>
+                          <w:rFonts w:ascii="Cambria Math" w:eastAsiaTheme="minorEastAsia" w:hAnsi="Cambria Math"/>
+                        </w:rPr>
+                        <m:t>f</m:t>
+                      </m:r>
+                    </m:e>
+                    <m:sub>
+                      <m:r>
+                        <w:rPr>
+                          <w:rFonts w:ascii="Cambria Math" w:eastAsiaTheme="minorEastAsia" w:hAnsi="Cambria Math"/>
+                        </w:rPr>
+                        <m:t>m</m:t>
+                      </m:r>
+                    </m:sub>
+                    <m:sup>
+                      <m:r>
+                        <w:rPr>
+                          <w:rFonts w:ascii="Cambria Math" w:eastAsiaTheme="minorEastAsia" w:hAnsi="Cambria Math"/>
+                        </w:rPr>
+                        <m:t>2</m:t>
+                      </m:r>
+                    </m:sup>
+                  </m:sSubSup>
+                </m:e>
+              </m:d>
+              <m:sSub>
+                <m:sSubPr>
+                  <m:ctrlPr>
+                    <w:rPr>
+                      <w:rFonts w:ascii="Cambria Math" w:eastAsiaTheme="minorEastAsia" w:hAnsi="Cambria Math"/>
+                      <w:i/>
+                    </w:rPr>
+                  </m:ctrlPr>
+                </m:sSubPr>
+                <m:e>
+                  <m:r>
+                    <w:rPr>
+                      <w:rFonts w:ascii="Cambria Math" w:eastAsiaTheme="minorEastAsia" w:hAnsi="Cambria Math"/>
+                    </w:rPr>
+                    <m:t>B</m:t>
+                  </m:r>
+                </m:e>
+                <m:sub>
+                  <m:r>
+                    <w:rPr>
+                      <w:rFonts w:ascii="Cambria Math" w:eastAsiaTheme="minorEastAsia" w:hAnsi="Cambria Math"/>
+                    </w:rPr>
+                    <m:t>mm</m:t>
+                  </m:r>
+                </m:sub>
+              </m:sSub>
+              <m:r>
+                <w:rPr>
+                  <w:rFonts w:ascii="Cambria Math" w:eastAsiaTheme="minorEastAsia" w:hAnsi="Cambria Math"/>
+                </w:rPr>
+                <m:t>+e</m:t>
+              </m:r>
+            </m:e>
+            <m:sub>
+              <m:r>
+                <w:rPr>
+                  <w:rFonts w:ascii="Cambria Math" w:eastAsiaTheme="minorEastAsia" w:hAnsi="Cambria Math"/>
+                </w:rPr>
+                <m:t>m</m:t>
+              </m:r>
+            </m:sub>
+          </m:sSub>
+          <m:d>
+            <m:dPr>
+              <m:ctrlPr>
+                <w:rPr>
+                  <w:rFonts w:ascii="Cambria Math" w:eastAsiaTheme="minorEastAsia" w:hAnsi="Cambria Math"/>
+                  <w:i/>
+                </w:rPr>
+              </m:ctrlPr>
+            </m:dPr>
+            <m:e>
+              <m:sSub>
+                <m:sSubPr>
+                  <m:ctrlPr>
+                    <w:rPr>
+                      <w:rFonts w:ascii="Cambria Math" w:eastAsiaTheme="minorEastAsia" w:hAnsi="Cambria Math"/>
+                      <w:i/>
+                    </w:rPr>
+                  </m:ctrlPr>
+                </m:sSubPr>
+                <m:e>
+                  <m:r>
+                    <w:rPr>
+                      <w:rFonts w:ascii="Cambria Math" w:eastAsiaTheme="minorEastAsia" w:hAnsi="Cambria Math"/>
+                    </w:rPr>
+                    <m:t>-G</m:t>
+                  </m:r>
+                </m:e>
+                <m:sub>
+                  <m:r>
+                    <w:rPr>
+                      <w:rFonts w:ascii="Cambria Math" w:eastAsiaTheme="minorEastAsia" w:hAnsi="Cambria Math"/>
+                    </w:rPr>
+                    <m:t>mn</m:t>
+                  </m:r>
+                </m:sub>
+              </m:sSub>
+              <m:sSub>
+                <m:sSubPr>
+                  <m:ctrlPr>
+                    <w:rPr>
+                      <w:rFonts w:ascii="Cambria Math" w:eastAsiaTheme="minorEastAsia" w:hAnsi="Cambria Math"/>
+                      <w:i/>
+                    </w:rPr>
+                  </m:ctrlPr>
+                </m:sSubPr>
+                <m:e>
+                  <m:r>
+                    <w:rPr>
+                      <w:rFonts w:ascii="Cambria Math" w:eastAsiaTheme="minorEastAsia" w:hAnsi="Cambria Math"/>
+                    </w:rPr>
+                    <m:t>f</m:t>
+                  </m:r>
+                </m:e>
+                <m:sub>
+                  <m:r>
+                    <w:rPr>
+                      <w:rFonts w:ascii="Cambria Math" w:eastAsiaTheme="minorEastAsia" w:hAnsi="Cambria Math"/>
+                    </w:rPr>
+                    <m:t>n</m:t>
+                  </m:r>
+                </m:sub>
+              </m:sSub>
+              <m:r>
+                <w:rPr>
+                  <w:rFonts w:ascii="Cambria Math" w:eastAsiaTheme="minorEastAsia" w:hAnsi="Cambria Math"/>
+                </w:rPr>
+                <m:t>-</m:t>
+              </m:r>
+              <m:sSub>
+                <m:sSubPr>
+                  <m:ctrlPr>
+                    <w:rPr>
+                      <w:rFonts w:ascii="Cambria Math" w:eastAsiaTheme="minorEastAsia" w:hAnsi="Cambria Math"/>
+                      <w:i/>
+                    </w:rPr>
+                  </m:ctrlPr>
+                </m:sSubPr>
+                <m:e>
+                  <m:r>
+                    <w:rPr>
+                      <w:rFonts w:ascii="Cambria Math" w:eastAsiaTheme="minorEastAsia" w:hAnsi="Cambria Math"/>
+                    </w:rPr>
+                    <m:t>B</m:t>
+                  </m:r>
+                </m:e>
+                <m:sub>
+                  <m:r>
+                    <w:rPr>
+                      <w:rFonts w:ascii="Cambria Math" w:eastAsiaTheme="minorEastAsia" w:hAnsi="Cambria Math"/>
+                    </w:rPr>
+                    <m:t>mn</m:t>
+                  </m:r>
+                </m:sub>
+              </m:sSub>
+              <m:sSub>
+                <m:sSubPr>
+                  <m:ctrlPr>
+                    <w:rPr>
+                      <w:rFonts w:ascii="Cambria Math" w:eastAsiaTheme="minorEastAsia" w:hAnsi="Cambria Math"/>
+                      <w:i/>
+                    </w:rPr>
+                  </m:ctrlPr>
+                </m:sSubPr>
+                <m:e>
+                  <m:r>
+                    <w:rPr>
+                      <w:rFonts w:ascii="Cambria Math" w:eastAsiaTheme="minorEastAsia" w:hAnsi="Cambria Math"/>
+                    </w:rPr>
+                    <m:t>e</m:t>
+                  </m:r>
+                </m:e>
+                <m:sub>
+                  <m:r>
+                    <w:rPr>
+                      <w:rFonts w:ascii="Cambria Math" w:eastAsiaTheme="minorEastAsia" w:hAnsi="Cambria Math"/>
+                    </w:rPr>
+                    <m:t>n</m:t>
+                  </m:r>
+                </m:sub>
+              </m:sSub>
+            </m:e>
+          </m:d>
+          <m:r>
+            <w:rPr>
+              <w:rFonts w:ascii="Cambria Math" w:eastAsiaTheme="minorEastAsia" w:hAnsi="Cambria Math"/>
+            </w:rPr>
+            <m:t>+</m:t>
+          </m:r>
+          <m:sSub>
+            <m:sSubPr>
+              <m:ctrlPr>
+                <w:rPr>
+                  <w:rFonts w:ascii="Cambria Math" w:eastAsiaTheme="minorEastAsia" w:hAnsi="Cambria Math"/>
+                  <w:i/>
+                </w:rPr>
+              </m:ctrlPr>
+            </m:sSubPr>
+            <m:e>
+              <m:r>
+                <w:rPr>
+                  <w:rFonts w:ascii="Cambria Math" w:eastAsiaTheme="minorEastAsia" w:hAnsi="Cambria Math"/>
+                </w:rPr>
+                <m:t>f</m:t>
+              </m:r>
+            </m:e>
+            <m:sub>
+              <m:r>
+                <w:rPr>
+                  <w:rFonts w:ascii="Cambria Math" w:eastAsiaTheme="minorEastAsia" w:hAnsi="Cambria Math"/>
+                </w:rPr>
+                <m:t>m</m:t>
+              </m:r>
+            </m:sub>
+          </m:sSub>
+          <m:r>
+            <w:rPr>
+              <w:rFonts w:ascii="Cambria Math" w:eastAsiaTheme="minorEastAsia" w:hAnsi="Cambria Math"/>
+            </w:rPr>
+            <m:t>(</m:t>
+          </m:r>
+          <m:sSub>
+            <m:sSubPr>
+              <m:ctrlPr>
+                <w:rPr>
+                  <w:rFonts w:ascii="Cambria Math" w:eastAsiaTheme="minorEastAsia" w:hAnsi="Cambria Math"/>
+                  <w:i/>
+                </w:rPr>
+              </m:ctrlPr>
+            </m:sSubPr>
+            <m:e>
+              <m:r>
+                <w:rPr>
+                  <w:rFonts w:ascii="Cambria Math" w:eastAsiaTheme="minorEastAsia" w:hAnsi="Cambria Math"/>
+                </w:rPr>
+                <m:t>G</m:t>
+              </m:r>
+            </m:e>
+            <m:sub>
+              <m:r>
+                <w:rPr>
+                  <w:rFonts w:ascii="Cambria Math" w:eastAsiaTheme="minorEastAsia" w:hAnsi="Cambria Math"/>
+                </w:rPr>
+                <m:t>mn</m:t>
+              </m:r>
+            </m:sub>
+          </m:sSub>
+          <m:sSub>
+            <m:sSubPr>
+              <m:ctrlPr>
+                <w:rPr>
+                  <w:rFonts w:ascii="Cambria Math" w:eastAsiaTheme="minorEastAsia" w:hAnsi="Cambria Math"/>
+                  <w:i/>
+                </w:rPr>
+              </m:ctrlPr>
+            </m:sSubPr>
+            <m:e>
+              <m:r>
+                <w:rPr>
+                  <w:rFonts w:ascii="Cambria Math" w:eastAsiaTheme="minorEastAsia" w:hAnsi="Cambria Math"/>
+                </w:rPr>
+                <m:t>e</m:t>
+              </m:r>
+            </m:e>
+            <m:sub>
+              <m:r>
+                <w:rPr>
+                  <w:rFonts w:ascii="Cambria Math" w:eastAsiaTheme="minorEastAsia" w:hAnsi="Cambria Math"/>
+                </w:rPr>
+                <m:t>n</m:t>
+              </m:r>
+            </m:sub>
+          </m:sSub>
+          <m:r>
+            <w:rPr>
+              <w:rFonts w:ascii="Cambria Math" w:eastAsiaTheme="minorEastAsia" w:hAnsi="Cambria Math"/>
+            </w:rPr>
+            <m:t>-</m:t>
+          </m:r>
+          <m:sSub>
+            <m:sSubPr>
+              <m:ctrlPr>
+                <w:rPr>
+                  <w:rFonts w:ascii="Cambria Math" w:eastAsiaTheme="minorEastAsia" w:hAnsi="Cambria Math"/>
+                  <w:i/>
+                </w:rPr>
+              </m:ctrlPr>
+            </m:sSubPr>
+            <m:e>
+              <m:r>
+                <w:rPr>
+                  <w:rFonts w:ascii="Cambria Math" w:eastAsiaTheme="minorEastAsia" w:hAnsi="Cambria Math"/>
+                </w:rPr>
+                <m:t>B</m:t>
+              </m:r>
+            </m:e>
+            <m:sub>
+              <m:r>
+                <w:rPr>
+                  <w:rFonts w:ascii="Cambria Math" w:eastAsiaTheme="minorEastAsia" w:hAnsi="Cambria Math"/>
+                </w:rPr>
+                <m:t>mn</m:t>
+              </m:r>
+            </m:sub>
+          </m:sSub>
+          <m:sSub>
+            <m:sSubPr>
+              <m:ctrlPr>
+                <w:rPr>
+                  <w:rFonts w:ascii="Cambria Math" w:eastAsiaTheme="minorEastAsia" w:hAnsi="Cambria Math"/>
+                  <w:i/>
+                </w:rPr>
+              </m:ctrlPr>
+            </m:sSubPr>
+            <m:e>
+              <m:r>
+                <w:rPr>
+                  <w:rFonts w:ascii="Cambria Math" w:eastAsiaTheme="minorEastAsia" w:hAnsi="Cambria Math"/>
+                </w:rPr>
+                <m:t>f</m:t>
+              </m:r>
+            </m:e>
+            <m:sub>
+              <m:r>
+                <w:rPr>
+                  <w:rFonts w:ascii="Cambria Math" w:eastAsiaTheme="minorEastAsia" w:hAnsi="Cambria Math"/>
+                </w:rPr>
+                <m:t>n</m:t>
+              </m:r>
+            </m:sub>
+          </m:sSub>
+          <m:r>
+            <w:rPr>
+              <w:rFonts w:ascii="Cambria Math" w:eastAsiaTheme="minorEastAsia" w:hAnsi="Cambria Math"/>
+            </w:rPr>
+            <m:t>)</m:t>
+          </m:r>
+        </m:oMath>
+      </m:oMathPara>
+    </w:p>
+    <w:p>
+      <w:pPr>
+        <w:spacing w:after="0"/>
+        <w:rPr>
+          <w:rFonts w:eastAsiaTheme="minorEastAsia"/>
+        </w:rPr>
+      </w:pPr>
+    </w:p>
+    <w:p>
+      <w:pPr>
+        <w:spacing w:after="0"/>
+        <w:rPr>
+          <w:rFonts w:eastAsiaTheme="minorEastAsia"/>
+        </w:rPr>
+      </w:pPr>
+      <m:oMathPara>
+        <m:oMath>
+          <m:f>
+            <m:fPr>
+              <m:ctrlPr>
+                <w:rPr>
+                  <w:rFonts w:ascii="Cambria Math" w:eastAsiaTheme="minorEastAsia" w:hAnsi="Cambria Math"/>
+                  <w:i/>
+                </w:rPr>
+              </m:ctrlPr>
+            </m:fPr>
+            <m:num>
+              <m:r>
+                <w:rPr>
+                  <w:rFonts w:ascii="Cambria Math" w:eastAsiaTheme="minorEastAsia" w:hAnsi="Cambria Math"/>
+                </w:rPr>
+                <m:t>δ</m:t>
+              </m:r>
+              <m:sSub>
+                <m:sSubPr>
+                  <m:ctrlPr>
+                    <w:rPr>
+                      <w:rFonts w:ascii="Cambria Math" w:eastAsiaTheme="minorEastAsia" w:hAnsi="Cambria Math"/>
+                      <w:i/>
+                    </w:rPr>
+                  </m:ctrlPr>
+                </m:sSubPr>
+                <m:e>
+                  <m:r>
+                    <w:rPr>
+                      <w:rFonts w:ascii="Cambria Math" w:eastAsiaTheme="minorEastAsia" w:hAnsi="Cambria Math"/>
+                    </w:rPr>
+                    <m:t>Q</m:t>
+                  </m:r>
+                </m:e>
+                <m:sub>
+                  <m:r>
+                    <w:rPr>
+                      <w:rFonts w:ascii="Cambria Math" w:eastAsiaTheme="minorEastAsia" w:hAnsi="Cambria Math"/>
+                    </w:rPr>
+                    <m:t>mn</m:t>
+                  </m:r>
+                </m:sub>
+              </m:sSub>
+            </m:num>
+            <m:den>
+              <m:r>
+                <w:rPr>
+                  <w:rFonts w:ascii="Cambria Math" w:eastAsiaTheme="minorEastAsia" w:hAnsi="Cambria Math"/>
+                </w:rPr>
+                <m:t>δ</m:t>
+              </m:r>
+              <m:sSub>
+                <m:sSubPr>
+                  <m:ctrlPr>
+                    <w:rPr>
+                      <w:rFonts w:ascii="Cambria Math" w:eastAsiaTheme="minorEastAsia" w:hAnsi="Cambria Math"/>
+                      <w:i/>
+                    </w:rPr>
+                  </m:ctrlPr>
+                </m:sSubPr>
+                <m:e>
+                  <m:r>
+                    <w:rPr>
+                      <w:rFonts w:ascii="Cambria Math" w:eastAsiaTheme="minorEastAsia" w:hAnsi="Cambria Math"/>
+                    </w:rPr>
+                    <m:t>e</m:t>
+                  </m:r>
+                </m:e>
+                <m:sub>
+                  <m:r>
+                    <w:rPr>
+                      <w:rFonts w:ascii="Cambria Math" w:eastAsiaTheme="minorEastAsia" w:hAnsi="Cambria Math"/>
+                    </w:rPr>
+                    <m:t>m</m:t>
+                  </m:r>
+                </m:sub>
+              </m:sSub>
+            </m:den>
+          </m:f>
+          <m:r>
+            <w:rPr>
+              <w:rFonts w:ascii="Cambria Math" w:eastAsiaTheme="minorEastAsia" w:hAnsi="Cambria Math"/>
+            </w:rPr>
+            <m:t>=</m:t>
+          </m:r>
+          <m:r>
+            <w:rPr>
+              <w:rFonts w:ascii="Cambria Math" w:eastAsiaTheme="minorEastAsia" w:hAnsi="Cambria Math"/>
+            </w:rPr>
+            <m:t>-</m:t>
+          </m:r>
+          <m:r>
+            <w:rPr>
+              <w:rFonts w:ascii="Cambria Math" w:eastAsiaTheme="minorEastAsia" w:hAnsi="Cambria Math"/>
+            </w:rPr>
+            <m:t>2</m:t>
+          </m:r>
+          <m:sSub>
+            <m:sSubPr>
+              <m:ctrlPr>
+                <w:rPr>
+                  <w:rFonts w:ascii="Cambria Math" w:eastAsiaTheme="minorEastAsia" w:hAnsi="Cambria Math"/>
+                  <w:i/>
+                </w:rPr>
+              </m:ctrlPr>
+            </m:sSubPr>
+            <m:e>
+              <m:r>
+                <w:rPr>
+                  <w:rFonts w:ascii="Cambria Math" w:eastAsiaTheme="minorEastAsia" w:hAnsi="Cambria Math"/>
+                </w:rPr>
+                <m:t>e</m:t>
+              </m:r>
+            </m:e>
+            <m:sub>
+              <m:r>
+                <w:rPr>
+                  <w:rFonts w:ascii="Cambria Math" w:eastAsiaTheme="minorEastAsia" w:hAnsi="Cambria Math"/>
+                </w:rPr>
+                <m:t>m</m:t>
+              </m:r>
+            </m:sub>
+          </m:sSub>
+          <m:sSub>
+            <m:sSubPr>
+              <m:ctrlPr>
+                <w:rPr>
+                  <w:rFonts w:ascii="Cambria Math" w:eastAsiaTheme="minorEastAsia" w:hAnsi="Cambria Math"/>
+                  <w:i/>
+                </w:rPr>
+              </m:ctrlPr>
+            </m:sSubPr>
+            <m:e>
+              <m:r>
+                <w:rPr>
+                  <w:rFonts w:ascii="Cambria Math" w:eastAsiaTheme="minorEastAsia" w:hAnsi="Cambria Math"/>
+                </w:rPr>
+                <m:t>B</m:t>
+              </m:r>
+            </m:e>
+            <m:sub>
+              <m:r>
+                <w:rPr>
+                  <w:rFonts w:ascii="Cambria Math" w:eastAsiaTheme="minorEastAsia" w:hAnsi="Cambria Math"/>
+                </w:rPr>
+                <m:t>mm</m:t>
+              </m:r>
+            </m:sub>
+          </m:sSub>
+          <m:r>
+            <w:rPr>
+              <w:rFonts w:ascii="Cambria Math" w:eastAsiaTheme="minorEastAsia" w:hAnsi="Cambria Math"/>
+            </w:rPr>
+            <m:t>+</m:t>
+          </m:r>
+          <m:d>
+            <m:dPr>
+              <m:ctrlPr>
+                <w:rPr>
+                  <w:rFonts w:ascii="Cambria Math" w:eastAsiaTheme="minorEastAsia" w:hAnsi="Cambria Math"/>
+                  <w:i/>
+                </w:rPr>
+              </m:ctrlPr>
+            </m:dPr>
+            <m:e>
+              <m:sSub>
+                <m:sSubPr>
+                  <m:ctrlPr>
+                    <w:rPr>
+                      <w:rFonts w:ascii="Cambria Math" w:eastAsiaTheme="minorEastAsia" w:hAnsi="Cambria Math"/>
+                      <w:i/>
+                    </w:rPr>
+                  </m:ctrlPr>
+                </m:sSubPr>
+                <m:e>
+                  <m:r>
+                    <w:rPr>
+                      <w:rFonts w:ascii="Cambria Math" w:eastAsiaTheme="minorEastAsia" w:hAnsi="Cambria Math"/>
+                    </w:rPr>
+                    <m:t>-</m:t>
+                  </m:r>
+                  <m:r>
+                    <w:rPr>
+                      <w:rFonts w:ascii="Cambria Math" w:eastAsiaTheme="minorEastAsia" w:hAnsi="Cambria Math"/>
+                    </w:rPr>
+                    <m:t>G</m:t>
+                  </m:r>
+                </m:e>
+                <m:sub>
+                  <m:r>
+                    <w:rPr>
+                      <w:rFonts w:ascii="Cambria Math" w:eastAsiaTheme="minorEastAsia" w:hAnsi="Cambria Math"/>
+                    </w:rPr>
+                    <m:t>mn</m:t>
+                  </m:r>
+                </m:sub>
+              </m:sSub>
+              <m:sSub>
+                <m:sSubPr>
+                  <m:ctrlPr>
+                    <w:rPr>
+                      <w:rFonts w:ascii="Cambria Math" w:eastAsiaTheme="minorEastAsia" w:hAnsi="Cambria Math"/>
+                      <w:i/>
+                    </w:rPr>
+                  </m:ctrlPr>
+                </m:sSubPr>
+                <m:e>
+                  <m:r>
+                    <w:rPr>
+                      <w:rFonts w:ascii="Cambria Math" w:eastAsiaTheme="minorEastAsia" w:hAnsi="Cambria Math"/>
+                    </w:rPr>
+                    <m:t>f</m:t>
+                  </m:r>
+                </m:e>
+                <m:sub>
+                  <m:r>
+                    <w:rPr>
+                      <w:rFonts w:ascii="Cambria Math" w:eastAsiaTheme="minorEastAsia" w:hAnsi="Cambria Math"/>
+                    </w:rPr>
+                    <m:t>n</m:t>
+                  </m:r>
+                </m:sub>
+              </m:sSub>
+              <m:r>
+                <w:rPr>
+                  <w:rFonts w:ascii="Cambria Math" w:eastAsiaTheme="minorEastAsia" w:hAnsi="Cambria Math"/>
+                </w:rPr>
+                <m:t>-</m:t>
+              </m:r>
+              <m:sSub>
+                <m:sSubPr>
+                  <m:ctrlPr>
+                    <w:rPr>
+                      <w:rFonts w:ascii="Cambria Math" w:eastAsiaTheme="minorEastAsia" w:hAnsi="Cambria Math"/>
+                      <w:i/>
+                    </w:rPr>
+                  </m:ctrlPr>
+                </m:sSubPr>
+                <m:e>
+                  <m:r>
+                    <w:rPr>
+                      <w:rFonts w:ascii="Cambria Math" w:eastAsiaTheme="minorEastAsia" w:hAnsi="Cambria Math"/>
+                    </w:rPr>
+                    <m:t>B</m:t>
+                  </m:r>
+                </m:e>
+                <m:sub>
+                  <m:r>
+                    <w:rPr>
+                      <w:rFonts w:ascii="Cambria Math" w:eastAsiaTheme="minorEastAsia" w:hAnsi="Cambria Math"/>
+                    </w:rPr>
+                    <m:t>mn</m:t>
+                  </m:r>
+                </m:sub>
+              </m:sSub>
+              <m:sSub>
+                <m:sSubPr>
+                  <m:ctrlPr>
+                    <w:rPr>
+                      <w:rFonts w:ascii="Cambria Math" w:eastAsiaTheme="minorEastAsia" w:hAnsi="Cambria Math"/>
+                      <w:i/>
+                    </w:rPr>
+                  </m:ctrlPr>
+                </m:sSubPr>
+                <m:e>
+                  <m:r>
+                    <w:rPr>
+                      <w:rFonts w:ascii="Cambria Math" w:eastAsiaTheme="minorEastAsia" w:hAnsi="Cambria Math"/>
+                    </w:rPr>
+                    <m:t>e</m:t>
+                  </m:r>
+                </m:e>
+                <m:sub>
+                  <m:r>
+                    <w:rPr>
+                      <w:rFonts w:ascii="Cambria Math" w:eastAsiaTheme="minorEastAsia" w:hAnsi="Cambria Math"/>
+                    </w:rPr>
+                    <m:t>n</m:t>
+                  </m:r>
+                </m:sub>
+              </m:sSub>
+            </m:e>
+          </m:d>
+        </m:oMath>
+      </m:oMathPara>
+    </w:p>
+    <w:p>
+      <w:pPr>
+        <w:spacing w:after="0"/>
+        <w:jc w:val="center"/>
+        <w:rPr>
+          <w:rFonts w:eastAsiaTheme="minorEastAsia"/>
+        </w:rPr>
+      </w:pPr>
+      <m:oMathPara>
+        <m:oMath>
+          <m:f>
+            <m:fPr>
+              <m:ctrlPr>
+                <w:rPr>
+                  <w:rFonts w:ascii="Cambria Math" w:eastAsiaTheme="minorEastAsia" w:hAnsi="Cambria Math"/>
+                  <w:i/>
+                </w:rPr>
+              </m:ctrlPr>
+            </m:fPr>
+            <m:num>
+              <m:r>
+                <w:rPr>
+                  <w:rFonts w:ascii="Cambria Math" w:eastAsiaTheme="minorEastAsia" w:hAnsi="Cambria Math"/>
+                </w:rPr>
+                <m:t>δ</m:t>
+              </m:r>
+              <m:sSub>
+                <m:sSubPr>
+                  <m:ctrlPr>
+                    <w:rPr>
+                      <w:rFonts w:ascii="Cambria Math" w:eastAsiaTheme="minorEastAsia" w:hAnsi="Cambria Math"/>
+                      <w:i/>
+                    </w:rPr>
+                  </m:ctrlPr>
+                </m:sSubPr>
+                <m:e>
+                  <m:r>
+                    <w:rPr>
+                      <w:rFonts w:ascii="Cambria Math" w:eastAsiaTheme="minorEastAsia" w:hAnsi="Cambria Math"/>
+                    </w:rPr>
+                    <m:t>Q</m:t>
+                  </m:r>
+                </m:e>
+                <m:sub>
+                  <m:r>
+                    <w:rPr>
+                      <w:rFonts w:ascii="Cambria Math" w:eastAsiaTheme="minorEastAsia" w:hAnsi="Cambria Math"/>
+                    </w:rPr>
+                    <m:t>mn</m:t>
+                  </m:r>
+                </m:sub>
+              </m:sSub>
+            </m:num>
+            <m:den>
+              <m:r>
+                <w:rPr>
+                  <w:rFonts w:ascii="Cambria Math" w:eastAsiaTheme="minorEastAsia" w:hAnsi="Cambria Math"/>
+                </w:rPr>
+                <m:t>δ</m:t>
+              </m:r>
+              <m:sSub>
+                <m:sSubPr>
+                  <m:ctrlPr>
+                    <w:rPr>
+                      <w:rFonts w:ascii="Cambria Math" w:eastAsiaTheme="minorEastAsia" w:hAnsi="Cambria Math"/>
+                      <w:i/>
+                    </w:rPr>
+                  </m:ctrlPr>
+                </m:sSubPr>
+                <m:e>
+                  <m:r>
+                    <w:rPr>
+                      <w:rFonts w:ascii="Cambria Math" w:eastAsiaTheme="minorEastAsia" w:hAnsi="Cambria Math"/>
+                    </w:rPr>
+                    <m:t>e</m:t>
+                  </m:r>
+                </m:e>
+                <m:sub>
+                  <m:r>
+                    <w:rPr>
+                      <w:rFonts w:ascii="Cambria Math" w:eastAsiaTheme="minorEastAsia" w:hAnsi="Cambria Math"/>
+                    </w:rPr>
+                    <m:t>n</m:t>
+                  </m:r>
+                </m:sub>
+              </m:sSub>
+            </m:den>
+          </m:f>
+          <m:r>
+            <w:rPr>
+              <w:rFonts w:ascii="Cambria Math" w:eastAsiaTheme="minorEastAsia" w:hAnsi="Cambria Math"/>
+            </w:rPr>
+            <m:t>=</m:t>
+          </m:r>
+          <m:sSub>
+            <m:sSubPr>
+              <m:ctrlPr>
+                <w:rPr>
+                  <w:rFonts w:ascii="Cambria Math" w:eastAsiaTheme="minorEastAsia" w:hAnsi="Cambria Math"/>
+                  <w:i/>
+                </w:rPr>
+              </m:ctrlPr>
+            </m:sSubPr>
+            <m:e>
+              <m:r>
+                <w:rPr>
+                  <w:rFonts w:ascii="Cambria Math" w:eastAsiaTheme="minorEastAsia" w:hAnsi="Cambria Math"/>
+                </w:rPr>
+                <m:t>-</m:t>
+              </m:r>
+              <m:r>
+                <w:rPr>
+                  <w:rFonts w:ascii="Cambria Math" w:eastAsiaTheme="minorEastAsia" w:hAnsi="Cambria Math"/>
+                </w:rPr>
+                <m:t>e</m:t>
+              </m:r>
+            </m:e>
+            <m:sub>
+              <m:r>
+                <w:rPr>
+                  <w:rFonts w:ascii="Cambria Math" w:eastAsiaTheme="minorEastAsia" w:hAnsi="Cambria Math"/>
+                </w:rPr>
+                <m:t>m</m:t>
+              </m:r>
+            </m:sub>
+          </m:sSub>
+          <m:sSub>
+            <m:sSubPr>
+              <m:ctrlPr>
+                <w:rPr>
+                  <w:rFonts w:ascii="Cambria Math" w:eastAsiaTheme="minorEastAsia" w:hAnsi="Cambria Math"/>
+                  <w:i/>
+                </w:rPr>
+              </m:ctrlPr>
+            </m:sSubPr>
+            <m:e>
+              <m:r>
+                <w:rPr>
+                  <w:rFonts w:ascii="Cambria Math" w:eastAsiaTheme="minorEastAsia" w:hAnsi="Cambria Math"/>
+                </w:rPr>
+                <m:t>B</m:t>
+              </m:r>
+            </m:e>
+            <m:sub>
+              <m:r>
+                <w:rPr>
+                  <w:rFonts w:ascii="Cambria Math" w:eastAsiaTheme="minorEastAsia" w:hAnsi="Cambria Math"/>
+                </w:rPr>
+                <m:t>mn</m:t>
+              </m:r>
+            </m:sub>
+          </m:sSub>
+          <m:r>
+            <w:rPr>
+              <w:rFonts w:ascii="Cambria Math" w:eastAsiaTheme="minorEastAsia" w:hAnsi="Cambria Math"/>
+            </w:rPr>
+            <m:t>+</m:t>
+          </m:r>
+          <m:sSub>
+            <m:sSubPr>
+              <m:ctrlPr>
+                <w:rPr>
+                  <w:rFonts w:ascii="Cambria Math" w:eastAsiaTheme="minorEastAsia" w:hAnsi="Cambria Math"/>
+                  <w:i/>
+                </w:rPr>
+              </m:ctrlPr>
+            </m:sSubPr>
+            <m:e>
+              <m:r>
+                <w:rPr>
+                  <w:rFonts w:ascii="Cambria Math" w:eastAsiaTheme="minorEastAsia" w:hAnsi="Cambria Math"/>
+                </w:rPr>
+                <m:t>f</m:t>
+              </m:r>
+            </m:e>
+            <m:sub>
+              <m:r>
+                <w:rPr>
+                  <w:rFonts w:ascii="Cambria Math" w:eastAsiaTheme="minorEastAsia" w:hAnsi="Cambria Math"/>
+                </w:rPr>
+                <m:t>m</m:t>
+              </m:r>
+            </m:sub>
+          </m:sSub>
+          <m:sSub>
+            <m:sSubPr>
+              <m:ctrlPr>
+                <w:rPr>
+                  <w:rFonts w:ascii="Cambria Math" w:eastAsiaTheme="minorEastAsia" w:hAnsi="Cambria Math"/>
+                  <w:i/>
+                </w:rPr>
+              </m:ctrlPr>
+            </m:sSubPr>
+            <m:e>
+              <m:r>
+                <w:rPr>
+                  <w:rFonts w:ascii="Cambria Math" w:eastAsiaTheme="minorEastAsia" w:hAnsi="Cambria Math"/>
+                </w:rPr>
+                <m:t>G</m:t>
+              </m:r>
+            </m:e>
+            <m:sub>
+              <m:r>
+                <w:rPr>
+                  <w:rFonts w:ascii="Cambria Math" w:eastAsiaTheme="minorEastAsia" w:hAnsi="Cambria Math"/>
+                </w:rPr>
+                <m:t>mn</m:t>
+              </m:r>
+            </m:sub>
+          </m:sSub>
+        </m:oMath>
+      </m:oMathPara>
+    </w:p>
+    <w:p>
+      <w:pPr>
+        <w:spacing w:after="0"/>
+        <w:rPr>
+          <w:rFonts w:eastAsiaTheme="minorEastAsia"/>
+        </w:rPr>
+      </w:pPr>
+      <m:oMathPara>
+        <m:oMath>
+          <m:f>
+            <m:fPr>
+              <m:ctrlPr>
+                <w:rPr>
+                  <w:rFonts w:ascii="Cambria Math" w:eastAsiaTheme="minorEastAsia" w:hAnsi="Cambria Math"/>
+                  <w:i/>
+                </w:rPr>
+              </m:ctrlPr>
+            </m:fPr>
+            <m:num>
+              <m:r>
+                <w:rPr>
+                  <w:rFonts w:ascii="Cambria Math" w:eastAsiaTheme="minorEastAsia" w:hAnsi="Cambria Math"/>
+                </w:rPr>
+                <m:t>δ</m:t>
+              </m:r>
+              <m:sSub>
+                <m:sSubPr>
+                  <m:ctrlPr>
+                    <w:rPr>
+                      <w:rFonts w:ascii="Cambria Math" w:eastAsiaTheme="minorEastAsia" w:hAnsi="Cambria Math"/>
+                      <w:i/>
+                    </w:rPr>
+                  </m:ctrlPr>
+                </m:sSubPr>
+                <m:e>
+                  <m:r>
+                    <w:rPr>
+                      <w:rFonts w:ascii="Cambria Math" w:eastAsiaTheme="minorEastAsia" w:hAnsi="Cambria Math"/>
+                    </w:rPr>
+                    <m:t>Q</m:t>
+                  </m:r>
+                </m:e>
+                <m:sub>
+                  <m:r>
+                    <w:rPr>
+                      <w:rFonts w:ascii="Cambria Math" w:eastAsiaTheme="minorEastAsia" w:hAnsi="Cambria Math"/>
+                    </w:rPr>
+                    <m:t>mn</m:t>
+                  </m:r>
+                </m:sub>
+              </m:sSub>
+            </m:num>
+            <m:den>
+              <m:r>
+                <w:rPr>
+                  <w:rFonts w:ascii="Cambria Math" w:eastAsiaTheme="minorEastAsia" w:hAnsi="Cambria Math"/>
+                </w:rPr>
+                <m:t>δ</m:t>
+              </m:r>
+              <m:sSub>
+                <m:sSubPr>
+                  <m:ctrlPr>
+                    <w:rPr>
+                      <w:rFonts w:ascii="Cambria Math" w:eastAsiaTheme="minorEastAsia" w:hAnsi="Cambria Math"/>
+                      <w:i/>
+                    </w:rPr>
+                  </m:ctrlPr>
+                </m:sSubPr>
+                <m:e>
+                  <m:r>
+                    <w:rPr>
+                      <w:rFonts w:ascii="Cambria Math" w:eastAsiaTheme="minorEastAsia" w:hAnsi="Cambria Math"/>
+                    </w:rPr>
+                    <m:t>f</m:t>
+                  </m:r>
+                </m:e>
+                <m:sub>
+                  <m:r>
+                    <w:rPr>
+                      <w:rFonts w:ascii="Cambria Math" w:eastAsiaTheme="minorEastAsia" w:hAnsi="Cambria Math"/>
+                    </w:rPr>
+                    <m:t>m</m:t>
+                  </m:r>
+                </m:sub>
+              </m:sSub>
+            </m:den>
+          </m:f>
+          <m:r>
+            <w:rPr>
+              <w:rFonts w:ascii="Cambria Math" w:eastAsiaTheme="minorEastAsia" w:hAnsi="Cambria Math"/>
+            </w:rPr>
+            <m:t>=</m:t>
+          </m:r>
+          <m:r>
+            <w:rPr>
+              <w:rFonts w:ascii="Cambria Math" w:eastAsiaTheme="minorEastAsia" w:hAnsi="Cambria Math"/>
+            </w:rPr>
+            <m:t>-</m:t>
+          </m:r>
+          <m:r>
+            <w:rPr>
+              <w:rFonts w:ascii="Cambria Math" w:eastAsiaTheme="minorEastAsia" w:hAnsi="Cambria Math"/>
+            </w:rPr>
+            <m:t>2</m:t>
+          </m:r>
+          <m:sSub>
+            <m:sSubPr>
+              <m:ctrlPr>
+                <w:rPr>
+                  <w:rFonts w:ascii="Cambria Math" w:eastAsiaTheme="minorEastAsia" w:hAnsi="Cambria Math"/>
+                  <w:i/>
+                </w:rPr>
+              </m:ctrlPr>
+            </m:sSubPr>
+            <m:e>
+              <m:r>
+                <w:rPr>
+                  <w:rFonts w:ascii="Cambria Math" w:eastAsiaTheme="minorEastAsia" w:hAnsi="Cambria Math"/>
+                </w:rPr>
+                <m:t>f</m:t>
+              </m:r>
+            </m:e>
+            <m:sub>
+              <m:r>
+                <w:rPr>
+                  <w:rFonts w:ascii="Cambria Math" w:eastAsiaTheme="minorEastAsia" w:hAnsi="Cambria Math"/>
+                </w:rPr>
+                <m:t>m</m:t>
+              </m:r>
+            </m:sub>
+          </m:sSub>
+          <m:sSub>
+            <m:sSubPr>
+              <m:ctrlPr>
+                <w:rPr>
+                  <w:rFonts w:ascii="Cambria Math" w:eastAsiaTheme="minorEastAsia" w:hAnsi="Cambria Math"/>
+                  <w:i/>
+                </w:rPr>
+              </m:ctrlPr>
+            </m:sSubPr>
+            <m:e>
+              <m:r>
+                <w:rPr>
+                  <w:rFonts w:ascii="Cambria Math" w:eastAsiaTheme="minorEastAsia" w:hAnsi="Cambria Math"/>
+                </w:rPr>
+                <m:t>B</m:t>
+              </m:r>
+            </m:e>
+            <m:sub>
+              <m:r>
+                <w:rPr>
+                  <w:rFonts w:ascii="Cambria Math" w:eastAsiaTheme="minorEastAsia" w:hAnsi="Cambria Math"/>
+                </w:rPr>
+                <m:t>mm</m:t>
+              </m:r>
+            </m:sub>
+          </m:sSub>
+          <m:r>
+            <w:rPr>
+              <w:rFonts w:ascii="Cambria Math" w:eastAsiaTheme="minorEastAsia" w:hAnsi="Cambria Math"/>
+            </w:rPr>
+            <m:t>+(</m:t>
+          </m:r>
+          <m:sSub>
+            <m:sSubPr>
+              <m:ctrlPr>
+                <w:rPr>
+                  <w:rFonts w:ascii="Cambria Math" w:eastAsiaTheme="minorEastAsia" w:hAnsi="Cambria Math"/>
+                  <w:i/>
+                </w:rPr>
+              </m:ctrlPr>
+            </m:sSubPr>
+            <m:e>
+              <m:r>
+                <w:rPr>
+                  <w:rFonts w:ascii="Cambria Math" w:eastAsiaTheme="minorEastAsia" w:hAnsi="Cambria Math"/>
+                </w:rPr>
+                <m:t>G</m:t>
+              </m:r>
+            </m:e>
+            <m:sub>
+              <m:r>
+                <w:rPr>
+                  <w:rFonts w:ascii="Cambria Math" w:eastAsiaTheme="minorEastAsia" w:hAnsi="Cambria Math"/>
+                </w:rPr>
+                <m:t>mn</m:t>
+              </m:r>
+            </m:sub>
+          </m:sSub>
+          <m:sSub>
+            <m:sSubPr>
+              <m:ctrlPr>
+                <w:rPr>
+                  <w:rFonts w:ascii="Cambria Math" w:eastAsiaTheme="minorEastAsia" w:hAnsi="Cambria Math"/>
+                  <w:i/>
+                </w:rPr>
+              </m:ctrlPr>
+            </m:sSubPr>
+            <m:e>
+              <m:r>
+                <w:rPr>
+                  <w:rFonts w:ascii="Cambria Math" w:eastAsiaTheme="minorEastAsia" w:hAnsi="Cambria Math"/>
+                </w:rPr>
+                <m:t>e</m:t>
+              </m:r>
+            </m:e>
+            <m:sub>
+              <m:r>
+                <w:rPr>
+                  <w:rFonts w:ascii="Cambria Math" w:eastAsiaTheme="minorEastAsia" w:hAnsi="Cambria Math"/>
+                </w:rPr>
+                <m:t>n</m:t>
+              </m:r>
+            </m:sub>
+          </m:sSub>
+          <m:r>
+            <w:rPr>
+              <w:rFonts w:ascii="Cambria Math" w:eastAsiaTheme="minorEastAsia" w:hAnsi="Cambria Math"/>
+            </w:rPr>
+            <m:t>-</m:t>
+          </m:r>
+          <m:sSub>
+            <m:sSubPr>
+              <m:ctrlPr>
+                <w:rPr>
+                  <w:rFonts w:ascii="Cambria Math" w:eastAsiaTheme="minorEastAsia" w:hAnsi="Cambria Math"/>
+                  <w:i/>
+                </w:rPr>
+              </m:ctrlPr>
+            </m:sSubPr>
+            <m:e>
+              <m:r>
+                <w:rPr>
+                  <w:rFonts w:ascii="Cambria Math" w:eastAsiaTheme="minorEastAsia" w:hAnsi="Cambria Math"/>
+                </w:rPr>
+                <m:t>B</m:t>
+              </m:r>
+            </m:e>
+            <m:sub>
+              <m:r>
+                <w:rPr>
+                  <w:rFonts w:ascii="Cambria Math" w:eastAsiaTheme="minorEastAsia" w:hAnsi="Cambria Math"/>
+                </w:rPr>
+                <m:t>mn</m:t>
+              </m:r>
+            </m:sub>
+          </m:sSub>
+          <m:sSub>
+            <m:sSubPr>
+              <m:ctrlPr>
+                <w:rPr>
+                  <w:rFonts w:ascii="Cambria Math" w:eastAsiaTheme="minorEastAsia" w:hAnsi="Cambria Math"/>
+                  <w:i/>
+                </w:rPr>
+              </m:ctrlPr>
+            </m:sSubPr>
+            <m:e>
+              <m:r>
+                <w:rPr>
+                  <w:rFonts w:ascii="Cambria Math" w:eastAsiaTheme="minorEastAsia" w:hAnsi="Cambria Math"/>
+                </w:rPr>
+                <m:t>f</m:t>
+              </m:r>
+            </m:e>
+            <m:sub>
+              <m:r>
+                <w:rPr>
+                  <w:rFonts w:ascii="Cambria Math" w:eastAsiaTheme="minorEastAsia" w:hAnsi="Cambria Math"/>
+                </w:rPr>
+                <m:t>n</m:t>
+              </m:r>
+            </m:sub>
+          </m:sSub>
+          <m:r>
+            <w:rPr>
+              <w:rFonts w:ascii="Cambria Math" w:eastAsiaTheme="minorEastAsia" w:hAnsi="Cambria Math"/>
+            </w:rPr>
+            <m:t>)</m:t>
+          </m:r>
+        </m:oMath>
+      </m:oMathPara>
+    </w:p>
+    <w:p>
+      <w:pPr>
+        <w:spacing w:after="0"/>
+        <w:rPr>
+          <w:rFonts w:eastAsiaTheme="minorEastAsia"/>
+        </w:rPr>
+      </w:pPr>
+      <m:oMathPara>
+        <m:oMath>
+          <m:f>
+            <m:fPr>
+              <m:ctrlPr>
+                <w:rPr>
+                  <w:rFonts w:ascii="Cambria Math" w:eastAsiaTheme="minorEastAsia" w:hAnsi="Cambria Math"/>
+                  <w:i/>
+                </w:rPr>
+              </m:ctrlPr>
+            </m:fPr>
+            <m:num>
+              <m:r>
+                <w:rPr>
+                  <w:rFonts w:ascii="Cambria Math" w:eastAsiaTheme="minorEastAsia" w:hAnsi="Cambria Math"/>
+                </w:rPr>
+                <m:t>δ</m:t>
+              </m:r>
+              <m:sSub>
+                <m:sSubPr>
+                  <m:ctrlPr>
+                    <w:rPr>
+                      <w:rFonts w:ascii="Cambria Math" w:eastAsiaTheme="minorEastAsia" w:hAnsi="Cambria Math"/>
+                      <w:i/>
+                    </w:rPr>
+                  </m:ctrlPr>
+                </m:sSubPr>
+                <m:e>
+                  <m:r>
+                    <w:rPr>
+                      <w:rFonts w:ascii="Cambria Math" w:eastAsiaTheme="minorEastAsia" w:hAnsi="Cambria Math"/>
+                    </w:rPr>
+                    <m:t>Q</m:t>
+                  </m:r>
+                </m:e>
+                <m:sub>
+                  <m:r>
+                    <w:rPr>
+                      <w:rFonts w:ascii="Cambria Math" w:eastAsiaTheme="minorEastAsia" w:hAnsi="Cambria Math"/>
+                    </w:rPr>
+                    <m:t>mn</m:t>
+                  </m:r>
+                </m:sub>
+              </m:sSub>
+            </m:num>
+            <m:den>
+              <m:r>
+                <w:rPr>
+                  <w:rFonts w:ascii="Cambria Math" w:eastAsiaTheme="minorEastAsia" w:hAnsi="Cambria Math"/>
+                </w:rPr>
+                <m:t>δ</m:t>
+              </m:r>
+              <m:sSub>
+                <m:sSubPr>
+                  <m:ctrlPr>
+                    <w:rPr>
+                      <w:rFonts w:ascii="Cambria Math" w:eastAsiaTheme="minorEastAsia" w:hAnsi="Cambria Math"/>
+                      <w:i/>
+                    </w:rPr>
+                  </m:ctrlPr>
+                </m:sSubPr>
+                <m:e>
+                  <m:r>
+                    <w:rPr>
+                      <w:rFonts w:ascii="Cambria Math" w:eastAsiaTheme="minorEastAsia" w:hAnsi="Cambria Math"/>
+                    </w:rPr>
+                    <m:t>f</m:t>
+                  </m:r>
+                </m:e>
+                <m:sub>
+                  <m:r>
+                    <w:rPr>
+                      <w:rFonts w:ascii="Cambria Math" w:eastAsiaTheme="minorEastAsia" w:hAnsi="Cambria Math"/>
+                    </w:rPr>
+                    <m:t>n</m:t>
+                  </m:r>
+                </m:sub>
+              </m:sSub>
+            </m:den>
+          </m:f>
+          <m:r>
+            <w:rPr>
+              <w:rFonts w:ascii="Cambria Math" w:eastAsiaTheme="minorEastAsia" w:hAnsi="Cambria Math"/>
+            </w:rPr>
+            <m:t>=-</m:t>
+          </m:r>
+          <m:sSub>
+            <m:sSubPr>
+              <m:ctrlPr>
+                <w:rPr>
+                  <w:rFonts w:ascii="Cambria Math" w:eastAsiaTheme="minorEastAsia" w:hAnsi="Cambria Math"/>
+                  <w:i/>
+                </w:rPr>
+              </m:ctrlPr>
+            </m:sSubPr>
+            <m:e>
+              <m:r>
+                <w:rPr>
+                  <w:rFonts w:ascii="Cambria Math" w:eastAsiaTheme="minorEastAsia" w:hAnsi="Cambria Math"/>
+                </w:rPr>
+                <m:t>e</m:t>
+              </m:r>
+            </m:e>
+            <m:sub>
+              <m:r>
+                <w:rPr>
+                  <w:rFonts w:ascii="Cambria Math" w:eastAsiaTheme="minorEastAsia" w:hAnsi="Cambria Math"/>
+                </w:rPr>
+                <m:t>m</m:t>
+              </m:r>
+            </m:sub>
+          </m:sSub>
+          <m:sSub>
+            <m:sSubPr>
+              <m:ctrlPr>
+                <w:rPr>
+                  <w:rFonts w:ascii="Cambria Math" w:eastAsiaTheme="minorEastAsia" w:hAnsi="Cambria Math"/>
+                  <w:i/>
+                </w:rPr>
+              </m:ctrlPr>
+            </m:sSubPr>
+            <m:e>
+              <m:r>
+                <w:rPr>
+                  <w:rFonts w:ascii="Cambria Math" w:eastAsiaTheme="minorEastAsia" w:hAnsi="Cambria Math"/>
+                </w:rPr>
+                <m:t>G</m:t>
+              </m:r>
+            </m:e>
+            <m:sub>
+              <m:r>
+                <w:rPr>
+                  <w:rFonts w:ascii="Cambria Math" w:eastAsiaTheme="minorEastAsia" w:hAnsi="Cambria Math"/>
+                </w:rPr>
+                <m:t>mn</m:t>
+              </m:r>
+            </m:sub>
+          </m:sSub>
+          <m:r>
+            <w:rPr>
+              <w:rFonts w:ascii="Cambria Math" w:eastAsiaTheme="minorEastAsia" w:hAnsi="Cambria Math"/>
+            </w:rPr>
+            <m:t>-</m:t>
+          </m:r>
+          <m:sSub>
+            <m:sSubPr>
+              <m:ctrlPr>
+                <w:rPr>
+                  <w:rFonts w:ascii="Cambria Math" w:eastAsiaTheme="minorEastAsia" w:hAnsi="Cambria Math"/>
+                  <w:i/>
+                </w:rPr>
+              </m:ctrlPr>
+            </m:sSubPr>
+            <m:e>
+              <m:r>
+                <w:rPr>
+                  <w:rFonts w:ascii="Cambria Math" w:eastAsiaTheme="minorEastAsia" w:hAnsi="Cambria Math"/>
+                </w:rPr>
+                <m:t>f</m:t>
+              </m:r>
+            </m:e>
+            <m:sub>
+              <m:r>
+                <w:rPr>
+                  <w:rFonts w:ascii="Cambria Math" w:eastAsiaTheme="minorEastAsia" w:hAnsi="Cambria Math"/>
+                </w:rPr>
+                <m:t>m</m:t>
+              </m:r>
+            </m:sub>
+          </m:sSub>
+          <m:sSub>
+            <m:sSubPr>
+              <m:ctrlPr>
+                <w:rPr>
+                  <w:rFonts w:ascii="Cambria Math" w:eastAsiaTheme="minorEastAsia" w:hAnsi="Cambria Math"/>
+                  <w:i/>
+                </w:rPr>
+              </m:ctrlPr>
+            </m:sSubPr>
+            <m:e>
+              <m:r>
+                <w:rPr>
+                  <w:rFonts w:ascii="Cambria Math" w:eastAsiaTheme="minorEastAsia" w:hAnsi="Cambria Math"/>
+                </w:rPr>
+                <m:t>B</m:t>
+              </m:r>
+            </m:e>
+            <m:sub>
+              <m:r>
+                <w:rPr>
+                  <w:rFonts w:ascii="Cambria Math" w:eastAsiaTheme="minorEastAsia" w:hAnsi="Cambria Math"/>
+                </w:rPr>
+                <m:t>mn</m:t>
+              </m:r>
+            </m:sub>
+          </m:sSub>
+        </m:oMath>
+      </m:oMathPara>
+      <w:bookmarkStart w:id="0" w:name="_GoBack"/>
+      <w:bookmarkEnd w:id="0"/>
     </w:p>
     <w:p>
       <w:pPr>

</xml_diff>

<commit_message>
Corrected rectangular H terms (see .docx for details)
So my rectangular SE still doesn't converge. One thing that I changed is
the measurement Jacobian diagonal elements (see .docx for derivation,
results are different from the 6320 notes). Did not fix the overall
issue though.
</commit_message>
<xml_diff>
--- a/Decentralized ADMM formulation.docx
+++ b/Decentralized ADMM formulation.docx
@@ -10684,31 +10684,57 @@
       </w:pPr>
       <m:oMathPara>
         <m:oMath>
-          <m:sSubSup>
-            <m:sSubSupPr>
-              <m:ctrlPr>
-                <w:rPr>
-                  <w:rFonts w:ascii="Cambria Math" w:eastAsiaTheme="minorEastAsia" w:hAnsi="Cambria Math"/>
-                  <w:i/>
-                </w:rPr>
-              </m:ctrlPr>
-            </m:sSubSupPr>
-            <m:e>
-              <m:r>
-                <w:rPr>
-                  <w:rFonts w:ascii="Cambria Math" w:eastAsiaTheme="minorEastAsia" w:hAnsi="Cambria Math"/>
-                </w:rPr>
-                <m:t>V</m:t>
-              </m:r>
-            </m:e>
-            <m:sub>
-              <m:r>
-                <w:rPr>
-                  <w:rFonts w:ascii="Cambria Math" w:eastAsiaTheme="minorEastAsia" w:hAnsi="Cambria Math"/>
-                </w:rPr>
-                <m:t>m</m:t>
-              </m:r>
-            </m:sub>
+          <m:sSup>
+            <m:sSupPr>
+              <m:ctrlPr>
+                <w:rPr>
+                  <w:rFonts w:ascii="Cambria Math" w:eastAsiaTheme="minorEastAsia" w:hAnsi="Cambria Math"/>
+                  <w:i/>
+                </w:rPr>
+              </m:ctrlPr>
+            </m:sSupPr>
+            <m:e>
+              <m:d>
+                <m:dPr>
+                  <m:begChr m:val="|"/>
+                  <m:endChr m:val="|"/>
+                  <m:ctrlPr>
+                    <w:rPr>
+                      <w:rFonts w:ascii="Cambria Math" w:eastAsiaTheme="minorEastAsia" w:hAnsi="Cambria Math"/>
+                      <w:i/>
+                    </w:rPr>
+                  </m:ctrlPr>
+                </m:dPr>
+                <m:e>
+                  <m:sSub>
+                    <m:sSubPr>
+                      <m:ctrlPr>
+                        <w:rPr>
+                          <w:rFonts w:ascii="Cambria Math" w:eastAsiaTheme="minorEastAsia" w:hAnsi="Cambria Math"/>
+                          <w:i/>
+                        </w:rPr>
+                      </m:ctrlPr>
+                    </m:sSubPr>
+                    <m:e>
+                      <m:r>
+                        <w:rPr>
+                          <w:rFonts w:ascii="Cambria Math" w:eastAsiaTheme="minorEastAsia" w:hAnsi="Cambria Math"/>
+                        </w:rPr>
+                        <m:t>V</m:t>
+                      </m:r>
+                    </m:e>
+                    <m:sub>
+                      <m:r>
+                        <w:rPr>
+                          <w:rFonts w:ascii="Cambria Math" w:eastAsiaTheme="minorEastAsia" w:hAnsi="Cambria Math"/>
+                        </w:rPr>
+                        <m:t>m</m:t>
+                      </m:r>
+                    </m:sub>
+                  </m:sSub>
+                </m:e>
+              </m:d>
+            </m:e>
             <m:sup>
               <m:r>
                 <w:rPr>
@@ -10717,7 +10743,7 @@
                 <m:t>2</m:t>
               </m:r>
             </m:sup>
-          </m:sSubSup>
+          </m:sSup>
           <m:r>
             <w:rPr>
               <w:rFonts w:ascii="Cambria Math" w:eastAsiaTheme="minorEastAsia" w:hAnsi="Cambria Math"/>
@@ -10994,6 +11020,1222 @@
               </m:ctrlPr>
             </m:fPr>
             <m:num>
+              <m:sSub>
+                <m:sSubPr>
+                  <m:ctrlPr>
+                    <w:rPr>
+                      <w:rFonts w:ascii="Cambria Math" w:eastAsiaTheme="minorEastAsia" w:hAnsi="Cambria Math"/>
+                      <w:i/>
+                    </w:rPr>
+                  </m:ctrlPr>
+                </m:sSubPr>
+                <m:e>
+                  <m:r>
+                    <w:rPr>
+                      <w:rFonts w:ascii="Cambria Math" w:eastAsiaTheme="minorEastAsia" w:hAnsi="Cambria Math"/>
+                    </w:rPr>
+                    <m:t>δP</m:t>
+                  </m:r>
+                </m:e>
+                <m:sub>
+                  <m:r>
+                    <w:rPr>
+                      <w:rFonts w:ascii="Cambria Math" w:eastAsiaTheme="minorEastAsia" w:hAnsi="Cambria Math"/>
+                    </w:rPr>
+                    <m:t>m</m:t>
+                  </m:r>
+                </m:sub>
+              </m:sSub>
+            </m:num>
+            <m:den>
+              <m:r>
+                <w:rPr>
+                  <w:rFonts w:ascii="Cambria Math" w:eastAsiaTheme="minorEastAsia" w:hAnsi="Cambria Math"/>
+                </w:rPr>
+                <m:t>δ</m:t>
+              </m:r>
+              <m:sSub>
+                <m:sSubPr>
+                  <m:ctrlPr>
+                    <w:rPr>
+                      <w:rFonts w:ascii="Cambria Math" w:eastAsiaTheme="minorEastAsia" w:hAnsi="Cambria Math"/>
+                      <w:i/>
+                    </w:rPr>
+                  </m:ctrlPr>
+                </m:sSubPr>
+                <m:e>
+                  <m:r>
+                    <w:rPr>
+                      <w:rFonts w:ascii="Cambria Math" w:eastAsiaTheme="minorEastAsia" w:hAnsi="Cambria Math"/>
+                    </w:rPr>
+                    <m:t>e</m:t>
+                  </m:r>
+                </m:e>
+                <m:sub>
+                  <m:r>
+                    <w:rPr>
+                      <w:rFonts w:ascii="Cambria Math" w:eastAsiaTheme="minorEastAsia" w:hAnsi="Cambria Math"/>
+                    </w:rPr>
+                    <m:t>m</m:t>
+                  </m:r>
+                </m:sub>
+              </m:sSub>
+            </m:den>
+          </m:f>
+          <m:r>
+            <w:rPr>
+              <w:rFonts w:ascii="Cambria Math" w:eastAsiaTheme="minorEastAsia" w:hAnsi="Cambria Math"/>
+            </w:rPr>
+            <m:t>=</m:t>
+          </m:r>
+          <m:nary>
+            <m:naryPr>
+              <m:chr m:val="∑"/>
+              <m:limLoc m:val="undOvr"/>
+              <m:ctrlPr>
+                <w:rPr>
+                  <w:rFonts w:ascii="Cambria Math" w:eastAsiaTheme="minorEastAsia" w:hAnsi="Cambria Math"/>
+                  <w:i/>
+                </w:rPr>
+              </m:ctrlPr>
+            </m:naryPr>
+            <m:sub>
+              <m:r>
+                <w:rPr>
+                  <w:rFonts w:ascii="Cambria Math" w:eastAsiaTheme="minorEastAsia" w:hAnsi="Cambria Math"/>
+                </w:rPr>
+                <m:t>k=1</m:t>
+              </m:r>
+            </m:sub>
+            <m:sup>
+              <m:r>
+                <w:rPr>
+                  <w:rFonts w:ascii="Cambria Math" w:eastAsiaTheme="minorEastAsia" w:hAnsi="Cambria Math"/>
+                </w:rPr>
+                <m:t>n</m:t>
+              </m:r>
+            </m:sup>
+            <m:e>
+              <m:r>
+                <w:rPr>
+                  <w:rFonts w:ascii="Cambria Math" w:eastAsiaTheme="minorEastAsia" w:hAnsi="Cambria Math"/>
+                </w:rPr>
+                <m:t>(</m:t>
+              </m:r>
+              <m:sSub>
+                <m:sSubPr>
+                  <m:ctrlPr>
+                    <w:rPr>
+                      <w:rFonts w:ascii="Cambria Math" w:eastAsiaTheme="minorEastAsia" w:hAnsi="Cambria Math"/>
+                      <w:i/>
+                    </w:rPr>
+                  </m:ctrlPr>
+                </m:sSubPr>
+                <m:e>
+                  <m:r>
+                    <w:rPr>
+                      <w:rFonts w:ascii="Cambria Math" w:eastAsiaTheme="minorEastAsia" w:hAnsi="Cambria Math"/>
+                    </w:rPr>
+                    <m:t>G</m:t>
+                  </m:r>
+                </m:e>
+                <m:sub>
+                  <m:r>
+                    <w:rPr>
+                      <w:rFonts w:ascii="Cambria Math" w:eastAsiaTheme="minorEastAsia" w:hAnsi="Cambria Math"/>
+                    </w:rPr>
+                    <m:t>mk</m:t>
+                  </m:r>
+                </m:sub>
+              </m:sSub>
+              <m:sSub>
+                <m:sSubPr>
+                  <m:ctrlPr>
+                    <w:rPr>
+                      <w:rFonts w:ascii="Cambria Math" w:eastAsiaTheme="minorEastAsia" w:hAnsi="Cambria Math"/>
+                      <w:i/>
+                    </w:rPr>
+                  </m:ctrlPr>
+                </m:sSubPr>
+                <m:e>
+                  <m:r>
+                    <w:rPr>
+                      <w:rFonts w:ascii="Cambria Math" w:eastAsiaTheme="minorEastAsia" w:hAnsi="Cambria Math"/>
+                    </w:rPr>
+                    <m:t>e</m:t>
+                  </m:r>
+                </m:e>
+                <m:sub>
+                  <m:r>
+                    <w:rPr>
+                      <w:rFonts w:ascii="Cambria Math" w:eastAsiaTheme="minorEastAsia" w:hAnsi="Cambria Math"/>
+                    </w:rPr>
+                    <m:t>k</m:t>
+                  </m:r>
+                </m:sub>
+              </m:sSub>
+              <m:r>
+                <w:rPr>
+                  <w:rFonts w:ascii="Cambria Math" w:eastAsiaTheme="minorEastAsia" w:hAnsi="Cambria Math"/>
+                </w:rPr>
+                <m:t>-</m:t>
+              </m:r>
+              <m:sSub>
+                <m:sSubPr>
+                  <m:ctrlPr>
+                    <w:rPr>
+                      <w:rFonts w:ascii="Cambria Math" w:eastAsiaTheme="minorEastAsia" w:hAnsi="Cambria Math"/>
+                      <w:i/>
+                    </w:rPr>
+                  </m:ctrlPr>
+                </m:sSubPr>
+                <m:e>
+                  <m:r>
+                    <w:rPr>
+                      <w:rFonts w:ascii="Cambria Math" w:eastAsiaTheme="minorEastAsia" w:hAnsi="Cambria Math"/>
+                    </w:rPr>
+                    <m:t>B</m:t>
+                  </m:r>
+                </m:e>
+                <m:sub>
+                  <m:r>
+                    <w:rPr>
+                      <w:rFonts w:ascii="Cambria Math" w:eastAsiaTheme="minorEastAsia" w:hAnsi="Cambria Math"/>
+                    </w:rPr>
+                    <m:t>mk</m:t>
+                  </m:r>
+                </m:sub>
+              </m:sSub>
+              <m:sSub>
+                <m:sSubPr>
+                  <m:ctrlPr>
+                    <w:rPr>
+                      <w:rFonts w:ascii="Cambria Math" w:eastAsiaTheme="minorEastAsia" w:hAnsi="Cambria Math"/>
+                      <w:i/>
+                    </w:rPr>
+                  </m:ctrlPr>
+                </m:sSubPr>
+                <m:e>
+                  <m:r>
+                    <w:rPr>
+                      <w:rFonts w:ascii="Cambria Math" w:eastAsiaTheme="minorEastAsia" w:hAnsi="Cambria Math"/>
+                    </w:rPr>
+                    <m:t>f</m:t>
+                  </m:r>
+                </m:e>
+                <m:sub>
+                  <m:r>
+                    <w:rPr>
+                      <w:rFonts w:ascii="Cambria Math" w:eastAsiaTheme="minorEastAsia" w:hAnsi="Cambria Math"/>
+                    </w:rPr>
+                    <m:t>k</m:t>
+                  </m:r>
+                </m:sub>
+              </m:sSub>
+              <m:r>
+                <w:rPr>
+                  <w:rFonts w:ascii="Cambria Math" w:eastAsiaTheme="minorEastAsia" w:hAnsi="Cambria Math"/>
+                </w:rPr>
+                <m:t>)+</m:t>
+              </m:r>
+            </m:e>
+          </m:nary>
+          <m:sSub>
+            <m:sSubPr>
+              <m:ctrlPr>
+                <w:rPr>
+                  <w:rFonts w:ascii="Cambria Math" w:eastAsiaTheme="minorEastAsia" w:hAnsi="Cambria Math"/>
+                  <w:i/>
+                </w:rPr>
+              </m:ctrlPr>
+            </m:sSubPr>
+            <m:e>
+              <m:r>
+                <w:rPr>
+                  <w:rFonts w:ascii="Cambria Math" w:eastAsiaTheme="minorEastAsia" w:hAnsi="Cambria Math"/>
+                </w:rPr>
+                <m:t>B</m:t>
+              </m:r>
+            </m:e>
+            <m:sub>
+              <m:r>
+                <w:rPr>
+                  <w:rFonts w:ascii="Cambria Math" w:eastAsiaTheme="minorEastAsia" w:hAnsi="Cambria Math"/>
+                </w:rPr>
+                <m:t>mm</m:t>
+              </m:r>
+            </m:sub>
+          </m:sSub>
+          <m:sSub>
+            <m:sSubPr>
+              <m:ctrlPr>
+                <w:rPr>
+                  <w:rFonts w:ascii="Cambria Math" w:eastAsiaTheme="minorEastAsia" w:hAnsi="Cambria Math"/>
+                  <w:i/>
+                </w:rPr>
+              </m:ctrlPr>
+            </m:sSubPr>
+            <m:e>
+              <m:r>
+                <w:rPr>
+                  <w:rFonts w:ascii="Cambria Math" w:eastAsiaTheme="minorEastAsia" w:hAnsi="Cambria Math"/>
+                </w:rPr>
+                <m:t>f</m:t>
+              </m:r>
+            </m:e>
+            <m:sub>
+              <m:r>
+                <w:rPr>
+                  <w:rFonts w:ascii="Cambria Math" w:eastAsiaTheme="minorEastAsia" w:hAnsi="Cambria Math"/>
+                </w:rPr>
+                <m:t>m</m:t>
+              </m:r>
+            </m:sub>
+          </m:sSub>
+        </m:oMath>
+      </m:oMathPara>
+    </w:p>
+    <w:p>
+      <w:pPr>
+        <w:spacing w:after="0"/>
+        <w:rPr>
+          <w:rFonts w:eastAsiaTheme="minorEastAsia"/>
+        </w:rPr>
+      </w:pPr>
+      <m:oMathPara>
+        <m:oMath>
+          <m:f>
+            <m:fPr>
+              <m:ctrlPr>
+                <w:rPr>
+                  <w:rFonts w:ascii="Cambria Math" w:eastAsiaTheme="minorEastAsia" w:hAnsi="Cambria Math"/>
+                  <w:i/>
+                </w:rPr>
+              </m:ctrlPr>
+            </m:fPr>
+            <m:num>
+              <m:sSub>
+                <m:sSubPr>
+                  <m:ctrlPr>
+                    <w:rPr>
+                      <w:rFonts w:ascii="Cambria Math" w:eastAsiaTheme="minorEastAsia" w:hAnsi="Cambria Math"/>
+                      <w:i/>
+                    </w:rPr>
+                  </m:ctrlPr>
+                </m:sSubPr>
+                <m:e>
+                  <m:r>
+                    <w:rPr>
+                      <w:rFonts w:ascii="Cambria Math" w:eastAsiaTheme="minorEastAsia" w:hAnsi="Cambria Math"/>
+                    </w:rPr>
+                    <m:t>δP</m:t>
+                  </m:r>
+                </m:e>
+                <m:sub>
+                  <m:r>
+                    <w:rPr>
+                      <w:rFonts w:ascii="Cambria Math" w:eastAsiaTheme="minorEastAsia" w:hAnsi="Cambria Math"/>
+                    </w:rPr>
+                    <m:t>m</m:t>
+                  </m:r>
+                </m:sub>
+              </m:sSub>
+            </m:num>
+            <m:den>
+              <m:r>
+                <w:rPr>
+                  <w:rFonts w:ascii="Cambria Math" w:eastAsiaTheme="minorEastAsia" w:hAnsi="Cambria Math"/>
+                </w:rPr>
+                <m:t>δ</m:t>
+              </m:r>
+              <m:sSub>
+                <m:sSubPr>
+                  <m:ctrlPr>
+                    <w:rPr>
+                      <w:rFonts w:ascii="Cambria Math" w:eastAsiaTheme="minorEastAsia" w:hAnsi="Cambria Math"/>
+                      <w:i/>
+                    </w:rPr>
+                  </m:ctrlPr>
+                </m:sSubPr>
+                <m:e>
+                  <m:r>
+                    <w:rPr>
+                      <w:rFonts w:ascii="Cambria Math" w:eastAsiaTheme="minorEastAsia" w:hAnsi="Cambria Math"/>
+                    </w:rPr>
+                    <m:t>f</m:t>
+                  </m:r>
+                </m:e>
+                <m:sub>
+                  <m:r>
+                    <w:rPr>
+                      <w:rFonts w:ascii="Cambria Math" w:eastAsiaTheme="minorEastAsia" w:hAnsi="Cambria Math"/>
+                    </w:rPr>
+                    <m:t>m</m:t>
+                  </m:r>
+                </m:sub>
+              </m:sSub>
+            </m:den>
+          </m:f>
+          <m:r>
+            <w:rPr>
+              <w:rFonts w:ascii="Cambria Math" w:eastAsiaTheme="minorEastAsia" w:hAnsi="Cambria Math"/>
+            </w:rPr>
+            <m:t>=</m:t>
+          </m:r>
+          <m:nary>
+            <m:naryPr>
+              <m:chr m:val="∑"/>
+              <m:limLoc m:val="undOvr"/>
+              <m:ctrlPr>
+                <w:rPr>
+                  <w:rFonts w:ascii="Cambria Math" w:eastAsiaTheme="minorEastAsia" w:hAnsi="Cambria Math"/>
+                  <w:i/>
+                </w:rPr>
+              </m:ctrlPr>
+            </m:naryPr>
+            <m:sub>
+              <m:r>
+                <w:rPr>
+                  <w:rFonts w:ascii="Cambria Math" w:eastAsiaTheme="minorEastAsia" w:hAnsi="Cambria Math"/>
+                </w:rPr>
+                <m:t>k=1</m:t>
+              </m:r>
+            </m:sub>
+            <m:sup>
+              <m:r>
+                <w:rPr>
+                  <w:rFonts w:ascii="Cambria Math" w:eastAsiaTheme="minorEastAsia" w:hAnsi="Cambria Math"/>
+                </w:rPr>
+                <m:t>n</m:t>
+              </m:r>
+            </m:sup>
+            <m:e>
+              <m:r>
+                <w:rPr>
+                  <w:rFonts w:ascii="Cambria Math" w:eastAsiaTheme="minorEastAsia" w:hAnsi="Cambria Math"/>
+                </w:rPr>
+                <m:t>(</m:t>
+              </m:r>
+              <m:sSub>
+                <m:sSubPr>
+                  <m:ctrlPr>
+                    <w:rPr>
+                      <w:rFonts w:ascii="Cambria Math" w:eastAsiaTheme="minorEastAsia" w:hAnsi="Cambria Math"/>
+                      <w:i/>
+                    </w:rPr>
+                  </m:ctrlPr>
+                </m:sSubPr>
+                <m:e>
+                  <m:r>
+                    <w:rPr>
+                      <w:rFonts w:ascii="Cambria Math" w:eastAsiaTheme="minorEastAsia" w:hAnsi="Cambria Math"/>
+                    </w:rPr>
+                    <m:t>G</m:t>
+                  </m:r>
+                </m:e>
+                <m:sub>
+                  <m:r>
+                    <w:rPr>
+                      <w:rFonts w:ascii="Cambria Math" w:eastAsiaTheme="minorEastAsia" w:hAnsi="Cambria Math"/>
+                    </w:rPr>
+                    <m:t>mk</m:t>
+                  </m:r>
+                </m:sub>
+              </m:sSub>
+              <m:sSub>
+                <m:sSubPr>
+                  <m:ctrlPr>
+                    <w:rPr>
+                      <w:rFonts w:ascii="Cambria Math" w:eastAsiaTheme="minorEastAsia" w:hAnsi="Cambria Math"/>
+                      <w:i/>
+                    </w:rPr>
+                  </m:ctrlPr>
+                </m:sSubPr>
+                <m:e>
+                  <m:r>
+                    <w:rPr>
+                      <w:rFonts w:ascii="Cambria Math" w:eastAsiaTheme="minorEastAsia" w:hAnsi="Cambria Math"/>
+                    </w:rPr>
+                    <m:t>f</m:t>
+                  </m:r>
+                </m:e>
+                <m:sub>
+                  <m:r>
+                    <w:rPr>
+                      <w:rFonts w:ascii="Cambria Math" w:eastAsiaTheme="minorEastAsia" w:hAnsi="Cambria Math"/>
+                    </w:rPr>
+                    <m:t>k</m:t>
+                  </m:r>
+                </m:sub>
+              </m:sSub>
+              <m:r>
+                <w:rPr>
+                  <w:rFonts w:ascii="Cambria Math" w:eastAsiaTheme="minorEastAsia" w:hAnsi="Cambria Math"/>
+                </w:rPr>
+                <m:t>+</m:t>
+              </m:r>
+              <m:sSub>
+                <m:sSubPr>
+                  <m:ctrlPr>
+                    <w:rPr>
+                      <w:rFonts w:ascii="Cambria Math" w:eastAsiaTheme="minorEastAsia" w:hAnsi="Cambria Math"/>
+                      <w:i/>
+                    </w:rPr>
+                  </m:ctrlPr>
+                </m:sSubPr>
+                <m:e>
+                  <m:r>
+                    <w:rPr>
+                      <w:rFonts w:ascii="Cambria Math" w:eastAsiaTheme="minorEastAsia" w:hAnsi="Cambria Math"/>
+                    </w:rPr>
+                    <m:t>B</m:t>
+                  </m:r>
+                </m:e>
+                <m:sub>
+                  <m:r>
+                    <w:rPr>
+                      <w:rFonts w:ascii="Cambria Math" w:eastAsiaTheme="minorEastAsia" w:hAnsi="Cambria Math"/>
+                    </w:rPr>
+                    <m:t>mk</m:t>
+                  </m:r>
+                </m:sub>
+              </m:sSub>
+              <m:sSub>
+                <m:sSubPr>
+                  <m:ctrlPr>
+                    <w:rPr>
+                      <w:rFonts w:ascii="Cambria Math" w:eastAsiaTheme="minorEastAsia" w:hAnsi="Cambria Math"/>
+                      <w:i/>
+                    </w:rPr>
+                  </m:ctrlPr>
+                </m:sSubPr>
+                <m:e>
+                  <m:r>
+                    <w:rPr>
+                      <w:rFonts w:ascii="Cambria Math" w:eastAsiaTheme="minorEastAsia" w:hAnsi="Cambria Math"/>
+                    </w:rPr>
+                    <m:t>e</m:t>
+                  </m:r>
+                </m:e>
+                <m:sub>
+                  <m:r>
+                    <w:rPr>
+                      <w:rFonts w:ascii="Cambria Math" w:eastAsiaTheme="minorEastAsia" w:hAnsi="Cambria Math"/>
+                    </w:rPr>
+                    <m:t>k</m:t>
+                  </m:r>
+                </m:sub>
+              </m:sSub>
+              <m:r>
+                <w:rPr>
+                  <w:rFonts w:ascii="Cambria Math" w:eastAsiaTheme="minorEastAsia" w:hAnsi="Cambria Math"/>
+                </w:rPr>
+                <m:t>)</m:t>
+              </m:r>
+            </m:e>
+          </m:nary>
+          <m:r>
+            <w:rPr>
+              <w:rFonts w:ascii="Cambria Math" w:eastAsiaTheme="minorEastAsia" w:hAnsi="Cambria Math"/>
+            </w:rPr>
+            <m:t>-</m:t>
+          </m:r>
+          <m:sSub>
+            <m:sSubPr>
+              <m:ctrlPr>
+                <w:rPr>
+                  <w:rFonts w:ascii="Cambria Math" w:eastAsiaTheme="minorEastAsia" w:hAnsi="Cambria Math"/>
+                  <w:i/>
+                </w:rPr>
+              </m:ctrlPr>
+            </m:sSubPr>
+            <m:e>
+              <m:r>
+                <w:rPr>
+                  <w:rFonts w:ascii="Cambria Math" w:eastAsiaTheme="minorEastAsia" w:hAnsi="Cambria Math"/>
+                </w:rPr>
+                <m:t>B</m:t>
+              </m:r>
+            </m:e>
+            <m:sub>
+              <m:r>
+                <w:rPr>
+                  <w:rFonts w:ascii="Cambria Math" w:eastAsiaTheme="minorEastAsia" w:hAnsi="Cambria Math"/>
+                </w:rPr>
+                <m:t>mm</m:t>
+              </m:r>
+            </m:sub>
+          </m:sSub>
+          <m:sSub>
+            <m:sSubPr>
+              <m:ctrlPr>
+                <w:rPr>
+                  <w:rFonts w:ascii="Cambria Math" w:eastAsiaTheme="minorEastAsia" w:hAnsi="Cambria Math"/>
+                  <w:i/>
+                </w:rPr>
+              </m:ctrlPr>
+            </m:sSubPr>
+            <m:e>
+              <m:r>
+                <w:rPr>
+                  <w:rFonts w:ascii="Cambria Math" w:eastAsiaTheme="minorEastAsia" w:hAnsi="Cambria Math"/>
+                </w:rPr>
+                <m:t>e</m:t>
+              </m:r>
+            </m:e>
+            <m:sub>
+              <m:r>
+                <w:rPr>
+                  <w:rFonts w:ascii="Cambria Math" w:eastAsiaTheme="minorEastAsia" w:hAnsi="Cambria Math"/>
+                </w:rPr>
+                <m:t>m</m:t>
+              </m:r>
+            </m:sub>
+          </m:sSub>
+        </m:oMath>
+      </m:oMathPara>
+    </w:p>
+    <w:p>
+      <w:pPr>
+        <w:spacing w:after="0"/>
+        <w:rPr>
+          <w:rFonts w:eastAsiaTheme="minorEastAsia"/>
+        </w:rPr>
+      </w:pPr>
+      <m:oMathPara>
+        <m:oMath>
+          <m:f>
+            <m:fPr>
+              <m:ctrlPr>
+                <w:rPr>
+                  <w:rFonts w:ascii="Cambria Math" w:eastAsiaTheme="minorEastAsia" w:hAnsi="Cambria Math"/>
+                  <w:i/>
+                </w:rPr>
+              </m:ctrlPr>
+            </m:fPr>
+            <m:num>
+              <m:sSub>
+                <m:sSubPr>
+                  <m:ctrlPr>
+                    <w:rPr>
+                      <w:rFonts w:ascii="Cambria Math" w:eastAsiaTheme="minorEastAsia" w:hAnsi="Cambria Math"/>
+                      <w:i/>
+                    </w:rPr>
+                  </m:ctrlPr>
+                </m:sSubPr>
+                <m:e>
+                  <m:r>
+                    <w:rPr>
+                      <w:rFonts w:ascii="Cambria Math" w:eastAsiaTheme="minorEastAsia" w:hAnsi="Cambria Math"/>
+                    </w:rPr>
+                    <m:t>δQ</m:t>
+                  </m:r>
+                </m:e>
+                <m:sub>
+                  <m:r>
+                    <w:rPr>
+                      <w:rFonts w:ascii="Cambria Math" w:eastAsiaTheme="minorEastAsia" w:hAnsi="Cambria Math"/>
+                    </w:rPr>
+                    <m:t>m</m:t>
+                  </m:r>
+                </m:sub>
+              </m:sSub>
+            </m:num>
+            <m:den>
+              <m:r>
+                <w:rPr>
+                  <w:rFonts w:ascii="Cambria Math" w:eastAsiaTheme="minorEastAsia" w:hAnsi="Cambria Math"/>
+                </w:rPr>
+                <m:t>δ</m:t>
+              </m:r>
+              <m:sSub>
+                <m:sSubPr>
+                  <m:ctrlPr>
+                    <w:rPr>
+                      <w:rFonts w:ascii="Cambria Math" w:eastAsiaTheme="minorEastAsia" w:hAnsi="Cambria Math"/>
+                      <w:i/>
+                    </w:rPr>
+                  </m:ctrlPr>
+                </m:sSubPr>
+                <m:e>
+                  <m:r>
+                    <w:rPr>
+                      <w:rFonts w:ascii="Cambria Math" w:eastAsiaTheme="minorEastAsia" w:hAnsi="Cambria Math"/>
+                    </w:rPr>
+                    <m:t>e</m:t>
+                  </m:r>
+                </m:e>
+                <m:sub>
+                  <m:r>
+                    <w:rPr>
+                      <w:rFonts w:ascii="Cambria Math" w:eastAsiaTheme="minorEastAsia" w:hAnsi="Cambria Math"/>
+                    </w:rPr>
+                    <m:t>m</m:t>
+                  </m:r>
+                </m:sub>
+              </m:sSub>
+            </m:den>
+          </m:f>
+          <m:r>
+            <w:rPr>
+              <w:rFonts w:ascii="Cambria Math" w:eastAsiaTheme="minorEastAsia" w:hAnsi="Cambria Math"/>
+            </w:rPr>
+            <m:t>=</m:t>
+          </m:r>
+          <m:nary>
+            <m:naryPr>
+              <m:chr m:val="∑"/>
+              <m:limLoc m:val="undOvr"/>
+              <m:ctrlPr>
+                <w:rPr>
+                  <w:rFonts w:ascii="Cambria Math" w:eastAsiaTheme="minorEastAsia" w:hAnsi="Cambria Math"/>
+                  <w:i/>
+                </w:rPr>
+              </m:ctrlPr>
+            </m:naryPr>
+            <m:sub>
+              <m:r>
+                <w:rPr>
+                  <w:rFonts w:ascii="Cambria Math" w:eastAsiaTheme="minorEastAsia" w:hAnsi="Cambria Math"/>
+                </w:rPr>
+                <m:t>k=1</m:t>
+              </m:r>
+            </m:sub>
+            <m:sup>
+              <m:r>
+                <w:rPr>
+                  <w:rFonts w:ascii="Cambria Math" w:eastAsiaTheme="minorEastAsia" w:hAnsi="Cambria Math"/>
+                </w:rPr>
+                <m:t>n</m:t>
+              </m:r>
+            </m:sup>
+            <m:e>
+              <m:r>
+                <w:rPr>
+                  <w:rFonts w:ascii="Cambria Math" w:eastAsiaTheme="minorEastAsia" w:hAnsi="Cambria Math"/>
+                </w:rPr>
+                <m:t>(</m:t>
+              </m:r>
+              <m:sSub>
+                <m:sSubPr>
+                  <m:ctrlPr>
+                    <w:rPr>
+                      <w:rFonts w:ascii="Cambria Math" w:eastAsiaTheme="minorEastAsia" w:hAnsi="Cambria Math"/>
+                      <w:i/>
+                    </w:rPr>
+                  </m:ctrlPr>
+                </m:sSubPr>
+                <m:e>
+                  <m:r>
+                    <w:rPr>
+                      <w:rFonts w:ascii="Cambria Math" w:eastAsiaTheme="minorEastAsia" w:hAnsi="Cambria Math"/>
+                    </w:rPr>
+                    <m:t>-G</m:t>
+                  </m:r>
+                </m:e>
+                <m:sub>
+                  <m:r>
+                    <w:rPr>
+                      <w:rFonts w:ascii="Cambria Math" w:eastAsiaTheme="minorEastAsia" w:hAnsi="Cambria Math"/>
+                    </w:rPr>
+                    <m:t>mk</m:t>
+                  </m:r>
+                </m:sub>
+              </m:sSub>
+              <m:sSub>
+                <m:sSubPr>
+                  <m:ctrlPr>
+                    <w:rPr>
+                      <w:rFonts w:ascii="Cambria Math" w:eastAsiaTheme="minorEastAsia" w:hAnsi="Cambria Math"/>
+                      <w:i/>
+                    </w:rPr>
+                  </m:ctrlPr>
+                </m:sSubPr>
+                <m:e>
+                  <m:r>
+                    <w:rPr>
+                      <w:rFonts w:ascii="Cambria Math" w:eastAsiaTheme="minorEastAsia" w:hAnsi="Cambria Math"/>
+                    </w:rPr>
+                    <m:t>f</m:t>
+                  </m:r>
+                </m:e>
+                <m:sub>
+                  <m:r>
+                    <w:rPr>
+                      <w:rFonts w:ascii="Cambria Math" w:eastAsiaTheme="minorEastAsia" w:hAnsi="Cambria Math"/>
+                    </w:rPr>
+                    <m:t>k</m:t>
+                  </m:r>
+                </m:sub>
+              </m:sSub>
+              <m:r>
+                <w:rPr>
+                  <w:rFonts w:ascii="Cambria Math" w:eastAsiaTheme="minorEastAsia" w:hAnsi="Cambria Math"/>
+                </w:rPr>
+                <m:t>-</m:t>
+              </m:r>
+              <m:sSub>
+                <m:sSubPr>
+                  <m:ctrlPr>
+                    <w:rPr>
+                      <w:rFonts w:ascii="Cambria Math" w:eastAsiaTheme="minorEastAsia" w:hAnsi="Cambria Math"/>
+                      <w:i/>
+                    </w:rPr>
+                  </m:ctrlPr>
+                </m:sSubPr>
+                <m:e>
+                  <m:r>
+                    <w:rPr>
+                      <w:rFonts w:ascii="Cambria Math" w:eastAsiaTheme="minorEastAsia" w:hAnsi="Cambria Math"/>
+                    </w:rPr>
+                    <m:t>B</m:t>
+                  </m:r>
+                </m:e>
+                <m:sub>
+                  <m:r>
+                    <w:rPr>
+                      <w:rFonts w:ascii="Cambria Math" w:eastAsiaTheme="minorEastAsia" w:hAnsi="Cambria Math"/>
+                    </w:rPr>
+                    <m:t>mk</m:t>
+                  </m:r>
+                </m:sub>
+              </m:sSub>
+              <m:sSub>
+                <m:sSubPr>
+                  <m:ctrlPr>
+                    <w:rPr>
+                      <w:rFonts w:ascii="Cambria Math" w:eastAsiaTheme="minorEastAsia" w:hAnsi="Cambria Math"/>
+                      <w:i/>
+                    </w:rPr>
+                  </m:ctrlPr>
+                </m:sSubPr>
+                <m:e>
+                  <m:r>
+                    <w:rPr>
+                      <w:rFonts w:ascii="Cambria Math" w:eastAsiaTheme="minorEastAsia" w:hAnsi="Cambria Math"/>
+                    </w:rPr>
+                    <m:t>e</m:t>
+                  </m:r>
+                </m:e>
+                <m:sub>
+                  <m:r>
+                    <w:rPr>
+                      <w:rFonts w:ascii="Cambria Math" w:eastAsiaTheme="minorEastAsia" w:hAnsi="Cambria Math"/>
+                    </w:rPr>
+                    <m:t>k</m:t>
+                  </m:r>
+                </m:sub>
+              </m:sSub>
+              <m:r>
+                <w:rPr>
+                  <w:rFonts w:ascii="Cambria Math" w:eastAsiaTheme="minorEastAsia" w:hAnsi="Cambria Math"/>
+                </w:rPr>
+                <m:t>)+</m:t>
+              </m:r>
+              <m:sSub>
+                <m:sSubPr>
+                  <m:ctrlPr>
+                    <w:rPr>
+                      <w:rFonts w:ascii="Cambria Math" w:eastAsiaTheme="minorEastAsia" w:hAnsi="Cambria Math"/>
+                      <w:i/>
+                    </w:rPr>
+                  </m:ctrlPr>
+                </m:sSubPr>
+                <m:e>
+                  <m:r>
+                    <w:rPr>
+                      <w:rFonts w:ascii="Cambria Math" w:eastAsiaTheme="minorEastAsia" w:hAnsi="Cambria Math"/>
+                    </w:rPr>
+                    <m:t>G</m:t>
+                  </m:r>
+                </m:e>
+                <m:sub>
+                  <m:r>
+                    <w:rPr>
+                      <w:rFonts w:ascii="Cambria Math" w:eastAsiaTheme="minorEastAsia" w:hAnsi="Cambria Math"/>
+                    </w:rPr>
+                    <m:t>mm</m:t>
+                  </m:r>
+                </m:sub>
+              </m:sSub>
+              <m:sSub>
+                <m:sSubPr>
+                  <m:ctrlPr>
+                    <w:rPr>
+                      <w:rFonts w:ascii="Cambria Math" w:eastAsiaTheme="minorEastAsia" w:hAnsi="Cambria Math"/>
+                      <w:i/>
+                    </w:rPr>
+                  </m:ctrlPr>
+                </m:sSubPr>
+                <m:e>
+                  <m:r>
+                    <w:rPr>
+                      <w:rFonts w:ascii="Cambria Math" w:eastAsiaTheme="minorEastAsia" w:hAnsi="Cambria Math"/>
+                    </w:rPr>
+                    <m:t>f</m:t>
+                  </m:r>
+                </m:e>
+                <m:sub>
+                  <m:r>
+                    <w:rPr>
+                      <w:rFonts w:ascii="Cambria Math" w:eastAsiaTheme="minorEastAsia" w:hAnsi="Cambria Math"/>
+                    </w:rPr>
+                    <m:t>m</m:t>
+                  </m:r>
+                </m:sub>
+              </m:sSub>
+            </m:e>
+          </m:nary>
+        </m:oMath>
+      </m:oMathPara>
+    </w:p>
+    <w:p>
+      <w:pPr>
+        <w:spacing w:after="0"/>
+        <w:rPr>
+          <w:rFonts w:eastAsiaTheme="minorEastAsia"/>
+        </w:rPr>
+      </w:pPr>
+      <m:oMathPara>
+        <m:oMath>
+          <m:f>
+            <m:fPr>
+              <m:ctrlPr>
+                <w:rPr>
+                  <w:rFonts w:ascii="Cambria Math" w:eastAsiaTheme="minorEastAsia" w:hAnsi="Cambria Math"/>
+                  <w:i/>
+                </w:rPr>
+              </m:ctrlPr>
+            </m:fPr>
+            <m:num>
+              <m:sSub>
+                <m:sSubPr>
+                  <m:ctrlPr>
+                    <w:rPr>
+                      <w:rFonts w:ascii="Cambria Math" w:eastAsiaTheme="minorEastAsia" w:hAnsi="Cambria Math"/>
+                      <w:i/>
+                    </w:rPr>
+                  </m:ctrlPr>
+                </m:sSubPr>
+                <m:e>
+                  <m:r>
+                    <w:rPr>
+                      <w:rFonts w:ascii="Cambria Math" w:eastAsiaTheme="minorEastAsia" w:hAnsi="Cambria Math"/>
+                    </w:rPr>
+                    <m:t>δQ</m:t>
+                  </m:r>
+                </m:e>
+                <m:sub>
+                  <m:r>
+                    <w:rPr>
+                      <w:rFonts w:ascii="Cambria Math" w:eastAsiaTheme="minorEastAsia" w:hAnsi="Cambria Math"/>
+                    </w:rPr>
+                    <m:t>m</m:t>
+                  </m:r>
+                </m:sub>
+              </m:sSub>
+            </m:num>
+            <m:den>
+              <m:r>
+                <w:rPr>
+                  <w:rFonts w:ascii="Cambria Math" w:eastAsiaTheme="minorEastAsia" w:hAnsi="Cambria Math"/>
+                </w:rPr>
+                <m:t>δ</m:t>
+              </m:r>
+              <m:sSub>
+                <m:sSubPr>
+                  <m:ctrlPr>
+                    <w:rPr>
+                      <w:rFonts w:ascii="Cambria Math" w:eastAsiaTheme="minorEastAsia" w:hAnsi="Cambria Math"/>
+                      <w:i/>
+                    </w:rPr>
+                  </m:ctrlPr>
+                </m:sSubPr>
+                <m:e>
+                  <m:r>
+                    <w:rPr>
+                      <w:rFonts w:ascii="Cambria Math" w:eastAsiaTheme="minorEastAsia" w:hAnsi="Cambria Math"/>
+                    </w:rPr>
+                    <m:t>f</m:t>
+                  </m:r>
+                </m:e>
+                <m:sub>
+                  <m:r>
+                    <w:rPr>
+                      <w:rFonts w:ascii="Cambria Math" w:eastAsiaTheme="minorEastAsia" w:hAnsi="Cambria Math"/>
+                    </w:rPr>
+                    <m:t>m</m:t>
+                  </m:r>
+                </m:sub>
+              </m:sSub>
+            </m:den>
+          </m:f>
+          <m:r>
+            <w:rPr>
+              <w:rFonts w:ascii="Cambria Math" w:eastAsiaTheme="minorEastAsia" w:hAnsi="Cambria Math"/>
+            </w:rPr>
+            <m:t>=</m:t>
+          </m:r>
+          <m:nary>
+            <m:naryPr>
+              <m:chr m:val="∑"/>
+              <m:limLoc m:val="undOvr"/>
+              <m:ctrlPr>
+                <w:rPr>
+                  <w:rFonts w:ascii="Cambria Math" w:eastAsiaTheme="minorEastAsia" w:hAnsi="Cambria Math"/>
+                  <w:i/>
+                </w:rPr>
+              </m:ctrlPr>
+            </m:naryPr>
+            <m:sub>
+              <m:r>
+                <w:rPr>
+                  <w:rFonts w:ascii="Cambria Math" w:eastAsiaTheme="minorEastAsia" w:hAnsi="Cambria Math"/>
+                </w:rPr>
+                <m:t>k=1</m:t>
+              </m:r>
+            </m:sub>
+            <m:sup>
+              <m:r>
+                <w:rPr>
+                  <w:rFonts w:ascii="Cambria Math" w:eastAsiaTheme="minorEastAsia" w:hAnsi="Cambria Math"/>
+                </w:rPr>
+                <m:t>n</m:t>
+              </m:r>
+            </m:sup>
+            <m:e>
+              <m:r>
+                <w:rPr>
+                  <w:rFonts w:ascii="Cambria Math" w:eastAsiaTheme="minorEastAsia" w:hAnsi="Cambria Math"/>
+                </w:rPr>
+                <m:t>(</m:t>
+              </m:r>
+              <m:sSub>
+                <m:sSubPr>
+                  <m:ctrlPr>
+                    <w:rPr>
+                      <w:rFonts w:ascii="Cambria Math" w:eastAsiaTheme="minorEastAsia" w:hAnsi="Cambria Math"/>
+                      <w:i/>
+                    </w:rPr>
+                  </m:ctrlPr>
+                </m:sSubPr>
+                <m:e>
+                  <m:r>
+                    <w:rPr>
+                      <w:rFonts w:ascii="Cambria Math" w:eastAsiaTheme="minorEastAsia" w:hAnsi="Cambria Math"/>
+                    </w:rPr>
+                    <m:t>G</m:t>
+                  </m:r>
+                </m:e>
+                <m:sub>
+                  <m:r>
+                    <w:rPr>
+                      <w:rFonts w:ascii="Cambria Math" w:eastAsiaTheme="minorEastAsia" w:hAnsi="Cambria Math"/>
+                    </w:rPr>
+                    <m:t>mk</m:t>
+                  </m:r>
+                </m:sub>
+              </m:sSub>
+              <m:sSub>
+                <m:sSubPr>
+                  <m:ctrlPr>
+                    <w:rPr>
+                      <w:rFonts w:ascii="Cambria Math" w:eastAsiaTheme="minorEastAsia" w:hAnsi="Cambria Math"/>
+                      <w:i/>
+                    </w:rPr>
+                  </m:ctrlPr>
+                </m:sSubPr>
+                <m:e>
+                  <m:r>
+                    <w:rPr>
+                      <w:rFonts w:ascii="Cambria Math" w:eastAsiaTheme="minorEastAsia" w:hAnsi="Cambria Math"/>
+                    </w:rPr>
+                    <m:t>e</m:t>
+                  </m:r>
+                </m:e>
+                <m:sub>
+                  <m:r>
+                    <w:rPr>
+                      <w:rFonts w:ascii="Cambria Math" w:eastAsiaTheme="minorEastAsia" w:hAnsi="Cambria Math"/>
+                    </w:rPr>
+                    <m:t>k</m:t>
+                  </m:r>
+                </m:sub>
+              </m:sSub>
+              <m:r>
+                <w:rPr>
+                  <w:rFonts w:ascii="Cambria Math" w:eastAsiaTheme="minorEastAsia" w:hAnsi="Cambria Math"/>
+                </w:rPr>
+                <m:t>-</m:t>
+              </m:r>
+              <m:sSub>
+                <m:sSubPr>
+                  <m:ctrlPr>
+                    <w:rPr>
+                      <w:rFonts w:ascii="Cambria Math" w:eastAsiaTheme="minorEastAsia" w:hAnsi="Cambria Math"/>
+                      <w:i/>
+                    </w:rPr>
+                  </m:ctrlPr>
+                </m:sSubPr>
+                <m:e>
+                  <m:r>
+                    <w:rPr>
+                      <w:rFonts w:ascii="Cambria Math" w:eastAsiaTheme="minorEastAsia" w:hAnsi="Cambria Math"/>
+                    </w:rPr>
+                    <m:t>B</m:t>
+                  </m:r>
+                </m:e>
+                <m:sub>
+                  <m:r>
+                    <w:rPr>
+                      <w:rFonts w:ascii="Cambria Math" w:eastAsiaTheme="minorEastAsia" w:hAnsi="Cambria Math"/>
+                    </w:rPr>
+                    <m:t>mk</m:t>
+                  </m:r>
+                </m:sub>
+              </m:sSub>
+              <m:sSub>
+                <m:sSubPr>
+                  <m:ctrlPr>
+                    <w:rPr>
+                      <w:rFonts w:ascii="Cambria Math" w:eastAsiaTheme="minorEastAsia" w:hAnsi="Cambria Math"/>
+                      <w:i/>
+                    </w:rPr>
+                  </m:ctrlPr>
+                </m:sSubPr>
+                <m:e>
+                  <m:r>
+                    <w:rPr>
+                      <w:rFonts w:ascii="Cambria Math" w:eastAsiaTheme="minorEastAsia" w:hAnsi="Cambria Math"/>
+                    </w:rPr>
+                    <m:t>f</m:t>
+                  </m:r>
+                </m:e>
+                <m:sub>
+                  <m:r>
+                    <w:rPr>
+                      <w:rFonts w:ascii="Cambria Math" w:eastAsiaTheme="minorEastAsia" w:hAnsi="Cambria Math"/>
+                    </w:rPr>
+                    <m:t>k</m:t>
+                  </m:r>
+                </m:sub>
+              </m:sSub>
+              <m:r>
+                <w:rPr>
+                  <w:rFonts w:ascii="Cambria Math" w:eastAsiaTheme="minorEastAsia" w:hAnsi="Cambria Math"/>
+                </w:rPr>
+                <m:t>)</m:t>
+              </m:r>
+            </m:e>
+          </m:nary>
+          <m:r>
+            <w:rPr>
+              <w:rFonts w:ascii="Cambria Math" w:eastAsiaTheme="minorEastAsia" w:hAnsi="Cambria Math"/>
+            </w:rPr>
+            <m:t>-</m:t>
+          </m:r>
+          <m:sSub>
+            <m:sSubPr>
+              <m:ctrlPr>
+                <w:rPr>
+                  <w:rFonts w:ascii="Cambria Math" w:eastAsiaTheme="minorEastAsia" w:hAnsi="Cambria Math"/>
+                  <w:i/>
+                </w:rPr>
+              </m:ctrlPr>
+            </m:sSubPr>
+            <m:e>
+              <m:r>
+                <w:rPr>
+                  <w:rFonts w:ascii="Cambria Math" w:eastAsiaTheme="minorEastAsia" w:hAnsi="Cambria Math"/>
+                </w:rPr>
+                <m:t>G</m:t>
+              </m:r>
+            </m:e>
+            <m:sub>
+              <m:r>
+                <w:rPr>
+                  <w:rFonts w:ascii="Cambria Math" w:eastAsiaTheme="minorEastAsia" w:hAnsi="Cambria Math"/>
+                </w:rPr>
+                <m:t>mm</m:t>
+              </m:r>
+            </m:sub>
+          </m:sSub>
+          <m:sSub>
+            <m:sSubPr>
+              <m:ctrlPr>
+                <w:rPr>
+                  <w:rFonts w:ascii="Cambria Math" w:eastAsiaTheme="minorEastAsia" w:hAnsi="Cambria Math"/>
+                  <w:i/>
+                </w:rPr>
+              </m:ctrlPr>
+            </m:sSubPr>
+            <m:e>
+              <m:r>
+                <w:rPr>
+                  <w:rFonts w:ascii="Cambria Math" w:eastAsiaTheme="minorEastAsia" w:hAnsi="Cambria Math"/>
+                </w:rPr>
+                <m:t>e</m:t>
+              </m:r>
+            </m:e>
+            <m:sub>
+              <m:r>
+                <w:rPr>
+                  <w:rFonts w:ascii="Cambria Math" w:eastAsiaTheme="minorEastAsia" w:hAnsi="Cambria Math"/>
+                </w:rPr>
+                <m:t>m</m:t>
+              </m:r>
+            </m:sub>
+          </m:sSub>
+        </m:oMath>
+      </m:oMathPara>
+      <w:bookmarkStart w:id="0" w:name="_GoBack"/>
+      <w:bookmarkEnd w:id="0"/>
+    </w:p>
+    <w:p>
+      <w:pPr>
+        <w:spacing w:after="0"/>
+        <w:rPr>
+          <w:rFonts w:eastAsiaTheme="minorEastAsia"/>
+        </w:rPr>
+      </w:pPr>
+    </w:p>
+    <w:p>
+      <w:pPr>
+        <w:spacing w:after="0"/>
+        <w:jc w:val="center"/>
+        <w:rPr>
+          <w:rFonts w:eastAsiaTheme="minorEastAsia"/>
+        </w:rPr>
+      </w:pPr>
+    </w:p>
+    <w:p>
+      <w:pPr>
+        <w:spacing w:after="0"/>
+        <w:jc w:val="center"/>
+        <w:rPr>
+          <w:rFonts w:eastAsiaTheme="minorEastAsia"/>
+        </w:rPr>
+      </w:pPr>
+    </w:p>
+    <w:p>
+      <w:pPr>
+        <w:spacing w:after="0"/>
+        <w:rPr>
+          <w:rFonts w:eastAsiaTheme="minorEastAsia"/>
+        </w:rPr>
+      </w:pPr>
+      <m:oMathPara>
+        <m:oMath>
+          <m:f>
+            <m:fPr>
+              <m:ctrlPr>
+                <w:rPr>
+                  <w:rFonts w:ascii="Cambria Math" w:eastAsiaTheme="minorEastAsia" w:hAnsi="Cambria Math"/>
+                  <w:i/>
+                </w:rPr>
+              </m:ctrlPr>
+            </m:fPr>
+            <m:num>
               <m:r>
                 <w:rPr>
                   <w:rFonts w:ascii="Cambria Math" w:eastAsiaTheme="minorEastAsia" w:hAnsi="Cambria Math"/>
@@ -11607,13 +12849,7 @@
             <w:rPr>
               <w:rFonts w:ascii="Cambria Math" w:eastAsiaTheme="minorEastAsia" w:hAnsi="Cambria Math"/>
             </w:rPr>
-            <m:t>+</m:t>
-          </m:r>
-          <m:r>
-            <w:rPr>
-              <w:rFonts w:ascii="Cambria Math" w:eastAsiaTheme="minorEastAsia" w:hAnsi="Cambria Math"/>
-            </w:rPr>
-            <m:t>(</m:t>
+            <m:t>+(</m:t>
           </m:r>
           <m:sSub>
             <m:sSubPr>
@@ -12511,19 +13747,7 @@
             <w:rPr>
               <w:rFonts w:ascii="Cambria Math" w:eastAsiaTheme="minorEastAsia" w:hAnsi="Cambria Math"/>
             </w:rPr>
-            <m:t>=</m:t>
-          </m:r>
-          <m:r>
-            <w:rPr>
-              <w:rFonts w:ascii="Cambria Math" w:eastAsiaTheme="minorEastAsia" w:hAnsi="Cambria Math"/>
-            </w:rPr>
-            <m:t>-</m:t>
-          </m:r>
-          <m:r>
-            <w:rPr>
-              <w:rFonts w:ascii="Cambria Math" w:eastAsiaTheme="minorEastAsia" w:hAnsi="Cambria Math"/>
-            </w:rPr>
-            <m:t>2</m:t>
+            <m:t>=-2</m:t>
           </m:r>
           <m:sSub>
             <m:sSubPr>
@@ -12607,13 +13831,7 @@
                     <w:rPr>
                       <w:rFonts w:ascii="Cambria Math" w:eastAsiaTheme="minorEastAsia" w:hAnsi="Cambria Math"/>
                     </w:rPr>
-                    <m:t>-</m:t>
-                  </m:r>
-                  <m:r>
-                    <w:rPr>
-                      <w:rFonts w:ascii="Cambria Math" w:eastAsiaTheme="minorEastAsia" w:hAnsi="Cambria Math"/>
-                    </w:rPr>
-                    <m:t>G</m:t>
+                    <m:t>-G</m:t>
                   </m:r>
                 </m:e>
                 <m:sub>
@@ -12822,13 +14040,7 @@
                 <w:rPr>
                   <w:rFonts w:ascii="Cambria Math" w:eastAsiaTheme="minorEastAsia" w:hAnsi="Cambria Math"/>
                 </w:rPr>
-                <m:t>-</m:t>
-              </m:r>
-              <m:r>
-                <w:rPr>
-                  <w:rFonts w:ascii="Cambria Math" w:eastAsiaTheme="minorEastAsia" w:hAnsi="Cambria Math"/>
-                </w:rPr>
-                <m:t>e</m:t>
+                <m:t>-e</m:t>
               </m:r>
             </m:e>
             <m:sub>
@@ -13018,19 +14230,7 @@
             <w:rPr>
               <w:rFonts w:ascii="Cambria Math" w:eastAsiaTheme="minorEastAsia" w:hAnsi="Cambria Math"/>
             </w:rPr>
-            <m:t>=</m:t>
-          </m:r>
-          <m:r>
-            <w:rPr>
-              <w:rFonts w:ascii="Cambria Math" w:eastAsiaTheme="minorEastAsia" w:hAnsi="Cambria Math"/>
-            </w:rPr>
-            <m:t>-</m:t>
-          </m:r>
-          <m:r>
-            <w:rPr>
-              <w:rFonts w:ascii="Cambria Math" w:eastAsiaTheme="minorEastAsia" w:hAnsi="Cambria Math"/>
-            </w:rPr>
-            <m:t>2</m:t>
+            <m:t>=-2</m:t>
           </m:r>
           <m:sSub>
             <m:sSubPr>
@@ -13414,8 +14614,6 @@
           </m:sSub>
         </m:oMath>
       </m:oMathPara>
-      <w:bookmarkStart w:id="0" w:name="_GoBack"/>
-      <w:bookmarkEnd w:id="0"/>
     </w:p>
     <w:p>
       <w:pPr>

</xml_diff>

<commit_message>
Fixed h PF and QF; changed H PF and QF also
Confirmed that the h PF and QF functions are fixed, using what I know to
be correct values for the 3 bus case. Also derived the equations for the
H matrix, but haven't checked/debugged yet. Also need to type up the
rectangular derivations so that they're in the .docx.
</commit_message>
<xml_diff>
--- a/Decentralized ADMM formulation.docx
+++ b/Decentralized ADMM formulation.docx
@@ -9760,6 +9760,4164 @@
           <w:rFonts w:eastAsiaTheme="minorEastAsia"/>
         </w:rPr>
       </w:pPr>
+    </w:p>
+    <w:p>
+      <w:pPr>
+        <w:spacing w:after="0"/>
+        <w:rPr>
+          <w:rFonts w:eastAsiaTheme="minorEastAsia"/>
+        </w:rPr>
+      </w:pPr>
+      <w:r>
+        <w:rPr>
+          <w:rFonts w:eastAsiaTheme="minorEastAsia"/>
+        </w:rPr>
+        <w:t>Derive rectangular line flow:</w:t>
+      </w:r>
+    </w:p>
+    <w:p>
+      <w:pPr>
+        <w:spacing w:after="0"/>
+        <w:rPr>
+          <w:rFonts w:eastAsiaTheme="minorEastAsia"/>
+        </w:rPr>
+      </w:pPr>
+      <m:oMathPara>
+        <m:oMath>
+          <m:sSub>
+            <m:sSubPr>
+              <m:ctrlPr>
+                <w:rPr>
+                  <w:rFonts w:ascii="Cambria Math" w:eastAsiaTheme="minorEastAsia" w:hAnsi="Cambria Math"/>
+                  <w:i/>
+                </w:rPr>
+              </m:ctrlPr>
+            </m:sSubPr>
+            <m:e>
+              <m:r>
+                <w:rPr>
+                  <w:rFonts w:ascii="Cambria Math" w:eastAsiaTheme="minorEastAsia" w:hAnsi="Cambria Math"/>
+                </w:rPr>
+                <m:t>S</m:t>
+              </m:r>
+            </m:e>
+            <m:sub>
+              <m:r>
+                <w:rPr>
+                  <w:rFonts w:ascii="Cambria Math" w:eastAsiaTheme="minorEastAsia" w:hAnsi="Cambria Math"/>
+                </w:rPr>
+                <m:t>mn</m:t>
+              </m:r>
+            </m:sub>
+          </m:sSub>
+          <m:r>
+            <w:rPr>
+              <w:rFonts w:ascii="Cambria Math" w:eastAsiaTheme="minorEastAsia" w:hAnsi="Cambria Math"/>
+            </w:rPr>
+            <m:t>=</m:t>
+          </m:r>
+          <m:sSub>
+            <m:sSubPr>
+              <m:ctrlPr>
+                <w:rPr>
+                  <w:rFonts w:ascii="Cambria Math" w:eastAsiaTheme="minorEastAsia" w:hAnsi="Cambria Math"/>
+                  <w:i/>
+                </w:rPr>
+              </m:ctrlPr>
+            </m:sSubPr>
+            <m:e>
+              <m:r>
+                <w:rPr>
+                  <w:rFonts w:ascii="Cambria Math" w:eastAsiaTheme="minorEastAsia" w:hAnsi="Cambria Math"/>
+                </w:rPr>
+                <m:t>P</m:t>
+              </m:r>
+            </m:e>
+            <m:sub>
+              <m:r>
+                <w:rPr>
+                  <w:rFonts w:ascii="Cambria Math" w:eastAsiaTheme="minorEastAsia" w:hAnsi="Cambria Math"/>
+                </w:rPr>
+                <m:t>mn</m:t>
+              </m:r>
+            </m:sub>
+          </m:sSub>
+          <m:r>
+            <w:rPr>
+              <w:rFonts w:ascii="Cambria Math" w:eastAsiaTheme="minorEastAsia" w:hAnsi="Cambria Math"/>
+            </w:rPr>
+            <m:t>+j</m:t>
+          </m:r>
+          <m:sSub>
+            <m:sSubPr>
+              <m:ctrlPr>
+                <w:rPr>
+                  <w:rFonts w:ascii="Cambria Math" w:eastAsiaTheme="minorEastAsia" w:hAnsi="Cambria Math"/>
+                  <w:i/>
+                </w:rPr>
+              </m:ctrlPr>
+            </m:sSubPr>
+            <m:e>
+              <m:r>
+                <w:rPr>
+                  <w:rFonts w:ascii="Cambria Math" w:eastAsiaTheme="minorEastAsia" w:hAnsi="Cambria Math"/>
+                </w:rPr>
+                <m:t>Q</m:t>
+              </m:r>
+            </m:e>
+            <m:sub>
+              <m:r>
+                <w:rPr>
+                  <w:rFonts w:ascii="Cambria Math" w:eastAsiaTheme="minorEastAsia" w:hAnsi="Cambria Math"/>
+                </w:rPr>
+                <m:t>mn</m:t>
+              </m:r>
+            </m:sub>
+          </m:sSub>
+          <m:r>
+            <w:rPr>
+              <w:rFonts w:ascii="Cambria Math" w:eastAsiaTheme="minorEastAsia" w:hAnsi="Cambria Math"/>
+            </w:rPr>
+            <m:t>=</m:t>
+          </m:r>
+          <m:sSub>
+            <m:sSubPr>
+              <m:ctrlPr>
+                <w:rPr>
+                  <w:rFonts w:ascii="Cambria Math" w:eastAsiaTheme="minorEastAsia" w:hAnsi="Cambria Math"/>
+                  <w:i/>
+                </w:rPr>
+              </m:ctrlPr>
+            </m:sSubPr>
+            <m:e>
+              <m:r>
+                <w:rPr>
+                  <w:rFonts w:ascii="Cambria Math" w:eastAsiaTheme="minorEastAsia" w:hAnsi="Cambria Math"/>
+                </w:rPr>
+                <m:t>E</m:t>
+              </m:r>
+            </m:e>
+            <m:sub>
+              <m:r>
+                <w:rPr>
+                  <w:rFonts w:ascii="Cambria Math" w:eastAsiaTheme="minorEastAsia" w:hAnsi="Cambria Math"/>
+                </w:rPr>
+                <m:t>m</m:t>
+              </m:r>
+            </m:sub>
+          </m:sSub>
+          <m:d>
+            <m:dPr>
+              <m:ctrlPr>
+                <w:rPr>
+                  <w:rFonts w:ascii="Cambria Math" w:eastAsiaTheme="minorEastAsia" w:hAnsi="Cambria Math"/>
+                  <w:i/>
+                </w:rPr>
+              </m:ctrlPr>
+            </m:dPr>
+            <m:e>
+              <m:sSubSup>
+                <m:sSubSupPr>
+                  <m:ctrlPr>
+                    <w:rPr>
+                      <w:rFonts w:ascii="Cambria Math" w:eastAsiaTheme="minorEastAsia" w:hAnsi="Cambria Math"/>
+                      <w:i/>
+                    </w:rPr>
+                  </m:ctrlPr>
+                </m:sSubSupPr>
+                <m:e>
+                  <m:r>
+                    <w:rPr>
+                      <w:rFonts w:ascii="Cambria Math" w:eastAsiaTheme="minorEastAsia" w:hAnsi="Cambria Math"/>
+                    </w:rPr>
+                    <m:t>E</m:t>
+                  </m:r>
+                </m:e>
+                <m:sub>
+                  <m:r>
+                    <w:rPr>
+                      <w:rFonts w:ascii="Cambria Math" w:eastAsiaTheme="minorEastAsia" w:hAnsi="Cambria Math"/>
+                    </w:rPr>
+                    <m:t>m</m:t>
+                  </m:r>
+                </m:sub>
+                <m:sup>
+                  <m:r>
+                    <w:rPr>
+                      <w:rFonts w:ascii="Cambria Math" w:eastAsiaTheme="minorEastAsia" w:hAnsi="Cambria Math"/>
+                    </w:rPr>
+                    <m:t>*</m:t>
+                  </m:r>
+                </m:sup>
+              </m:sSubSup>
+              <m:r>
+                <w:rPr>
+                  <w:rFonts w:ascii="Cambria Math" w:eastAsiaTheme="minorEastAsia" w:hAnsi="Cambria Math"/>
+                </w:rPr>
+                <m:t>-</m:t>
+              </m:r>
+              <m:sSubSup>
+                <m:sSubSupPr>
+                  <m:ctrlPr>
+                    <w:rPr>
+                      <w:rFonts w:ascii="Cambria Math" w:eastAsiaTheme="minorEastAsia" w:hAnsi="Cambria Math"/>
+                      <w:i/>
+                    </w:rPr>
+                  </m:ctrlPr>
+                </m:sSubSupPr>
+                <m:e>
+                  <m:r>
+                    <w:rPr>
+                      <w:rFonts w:ascii="Cambria Math" w:eastAsiaTheme="minorEastAsia" w:hAnsi="Cambria Math"/>
+                    </w:rPr>
+                    <m:t>E</m:t>
+                  </m:r>
+                </m:e>
+                <m:sub>
+                  <m:r>
+                    <w:rPr>
+                      <w:rFonts w:ascii="Cambria Math" w:eastAsiaTheme="minorEastAsia" w:hAnsi="Cambria Math"/>
+                    </w:rPr>
+                    <m:t>n</m:t>
+                  </m:r>
+                </m:sub>
+                <m:sup>
+                  <m:r>
+                    <w:rPr>
+                      <w:rFonts w:ascii="Cambria Math" w:eastAsiaTheme="minorEastAsia" w:hAnsi="Cambria Math"/>
+                    </w:rPr>
+                    <m:t>*</m:t>
+                  </m:r>
+                </m:sup>
+              </m:sSubSup>
+            </m:e>
+          </m:d>
+          <m:d>
+            <m:dPr>
+              <m:ctrlPr>
+                <w:rPr>
+                  <w:rFonts w:ascii="Cambria Math" w:eastAsiaTheme="minorEastAsia" w:hAnsi="Cambria Math"/>
+                  <w:i/>
+                </w:rPr>
+              </m:ctrlPr>
+            </m:dPr>
+            <m:e>
+              <m:sSub>
+                <m:sSubPr>
+                  <m:ctrlPr>
+                    <w:rPr>
+                      <w:rFonts w:ascii="Cambria Math" w:eastAsiaTheme="minorEastAsia" w:hAnsi="Cambria Math"/>
+                      <w:i/>
+                    </w:rPr>
+                  </m:ctrlPr>
+                </m:sSubPr>
+                <m:e>
+                  <m:r>
+                    <w:rPr>
+                      <w:rFonts w:ascii="Cambria Math" w:eastAsiaTheme="minorEastAsia" w:hAnsi="Cambria Math"/>
+                    </w:rPr>
+                    <m:t>g</m:t>
+                  </m:r>
+                </m:e>
+                <m:sub>
+                  <m:r>
+                    <w:rPr>
+                      <w:rFonts w:ascii="Cambria Math" w:eastAsiaTheme="minorEastAsia" w:hAnsi="Cambria Math"/>
+                    </w:rPr>
+                    <m:t>mn</m:t>
+                  </m:r>
+                </m:sub>
+              </m:sSub>
+              <m:r>
+                <w:rPr>
+                  <w:rFonts w:ascii="Cambria Math" w:eastAsiaTheme="minorEastAsia" w:hAnsi="Cambria Math"/>
+                </w:rPr>
+                <m:t>-j</m:t>
+              </m:r>
+              <m:sSub>
+                <m:sSubPr>
+                  <m:ctrlPr>
+                    <w:rPr>
+                      <w:rFonts w:ascii="Cambria Math" w:eastAsiaTheme="minorEastAsia" w:hAnsi="Cambria Math"/>
+                      <w:i/>
+                    </w:rPr>
+                  </m:ctrlPr>
+                </m:sSubPr>
+                <m:e>
+                  <m:r>
+                    <w:rPr>
+                      <w:rFonts w:ascii="Cambria Math" w:eastAsiaTheme="minorEastAsia" w:hAnsi="Cambria Math"/>
+                    </w:rPr>
+                    <m:t>b</m:t>
+                  </m:r>
+                </m:e>
+                <m:sub>
+                  <m:r>
+                    <w:rPr>
+                      <w:rFonts w:ascii="Cambria Math" w:eastAsiaTheme="minorEastAsia" w:hAnsi="Cambria Math"/>
+                    </w:rPr>
+                    <m:t>mn</m:t>
+                  </m:r>
+                </m:sub>
+              </m:sSub>
+            </m:e>
+          </m:d>
+          <m:r>
+            <w:rPr>
+              <w:rFonts w:ascii="Cambria Math" w:eastAsiaTheme="minorEastAsia" w:hAnsi="Cambria Math"/>
+            </w:rPr>
+            <m:t>-j</m:t>
+          </m:r>
+          <m:sSubSup>
+            <m:sSubSupPr>
+              <m:ctrlPr>
+                <w:rPr>
+                  <w:rFonts w:ascii="Cambria Math" w:eastAsiaTheme="minorEastAsia" w:hAnsi="Cambria Math"/>
+                  <w:i/>
+                </w:rPr>
+              </m:ctrlPr>
+            </m:sSubSupPr>
+            <m:e>
+              <m:r>
+                <w:rPr>
+                  <w:rFonts w:ascii="Cambria Math" w:eastAsiaTheme="minorEastAsia" w:hAnsi="Cambria Math"/>
+                </w:rPr>
+                <m:t>V</m:t>
+              </m:r>
+            </m:e>
+            <m:sub>
+              <m:r>
+                <w:rPr>
+                  <w:rFonts w:ascii="Cambria Math" w:eastAsiaTheme="minorEastAsia" w:hAnsi="Cambria Math"/>
+                </w:rPr>
+                <m:t>m</m:t>
+              </m:r>
+            </m:sub>
+            <m:sup>
+              <m:r>
+                <w:rPr>
+                  <w:rFonts w:ascii="Cambria Math" w:eastAsiaTheme="minorEastAsia" w:hAnsi="Cambria Math"/>
+                </w:rPr>
+                <m:t>2</m:t>
+              </m:r>
+            </m:sup>
+          </m:sSubSup>
+          <m:sSubSup>
+            <m:sSubSupPr>
+              <m:ctrlPr>
+                <w:rPr>
+                  <w:rFonts w:ascii="Cambria Math" w:eastAsiaTheme="minorEastAsia" w:hAnsi="Cambria Math"/>
+                  <w:i/>
+                </w:rPr>
+              </m:ctrlPr>
+            </m:sSubSupPr>
+            <m:e>
+              <m:r>
+                <w:rPr>
+                  <w:rFonts w:ascii="Cambria Math" w:eastAsiaTheme="minorEastAsia" w:hAnsi="Cambria Math"/>
+                </w:rPr>
+                <m:t>b</m:t>
+              </m:r>
+            </m:e>
+            <m:sub>
+              <m:r>
+                <w:rPr>
+                  <w:rFonts w:ascii="Cambria Math" w:eastAsiaTheme="minorEastAsia" w:hAnsi="Cambria Math"/>
+                </w:rPr>
+                <m:t>mn</m:t>
+              </m:r>
+            </m:sub>
+            <m:sup>
+              <m:r>
+                <w:rPr>
+                  <w:rFonts w:ascii="Cambria Math" w:eastAsiaTheme="minorEastAsia" w:hAnsi="Cambria Math"/>
+                </w:rPr>
+                <m:t>sh</m:t>
+              </m:r>
+            </m:sup>
+          </m:sSubSup>
+        </m:oMath>
+      </m:oMathPara>
+    </w:p>
+    <w:p>
+      <w:pPr>
+        <w:spacing w:after="0"/>
+        <w:rPr>
+          <w:rFonts w:eastAsiaTheme="minorEastAsia"/>
+        </w:rPr>
+      </w:pPr>
+      <m:oMathPara>
+        <m:oMath>
+          <m:sSub>
+            <m:sSubPr>
+              <m:ctrlPr>
+                <w:rPr>
+                  <w:rFonts w:ascii="Cambria Math" w:eastAsiaTheme="minorEastAsia" w:hAnsi="Cambria Math"/>
+                  <w:i/>
+                </w:rPr>
+              </m:ctrlPr>
+            </m:sSubPr>
+            <m:e>
+              <m:r>
+                <w:rPr>
+                  <w:rFonts w:ascii="Cambria Math" w:eastAsiaTheme="minorEastAsia" w:hAnsi="Cambria Math"/>
+                </w:rPr>
+                <m:t>S</m:t>
+              </m:r>
+            </m:e>
+            <m:sub>
+              <m:r>
+                <w:rPr>
+                  <w:rFonts w:ascii="Cambria Math" w:eastAsiaTheme="minorEastAsia" w:hAnsi="Cambria Math"/>
+                </w:rPr>
+                <m:t>mn</m:t>
+              </m:r>
+            </m:sub>
+          </m:sSub>
+          <m:r>
+            <w:rPr>
+              <w:rFonts w:ascii="Cambria Math" w:eastAsiaTheme="minorEastAsia" w:hAnsi="Cambria Math"/>
+            </w:rPr>
+            <m:t>=</m:t>
+          </m:r>
+          <m:d>
+            <m:dPr>
+              <m:ctrlPr>
+                <w:rPr>
+                  <w:rFonts w:ascii="Cambria Math" w:eastAsiaTheme="minorEastAsia" w:hAnsi="Cambria Math"/>
+                  <w:i/>
+                </w:rPr>
+              </m:ctrlPr>
+            </m:dPr>
+            <m:e>
+              <m:sSub>
+                <m:sSubPr>
+                  <m:ctrlPr>
+                    <w:rPr>
+                      <w:rFonts w:ascii="Cambria Math" w:eastAsiaTheme="minorEastAsia" w:hAnsi="Cambria Math"/>
+                      <w:i/>
+                    </w:rPr>
+                  </m:ctrlPr>
+                </m:sSubPr>
+                <m:e>
+                  <m:r>
+                    <w:rPr>
+                      <w:rFonts w:ascii="Cambria Math" w:eastAsiaTheme="minorEastAsia" w:hAnsi="Cambria Math"/>
+                    </w:rPr>
+                    <m:t>e</m:t>
+                  </m:r>
+                </m:e>
+                <m:sub>
+                  <m:r>
+                    <w:rPr>
+                      <w:rFonts w:ascii="Cambria Math" w:eastAsiaTheme="minorEastAsia" w:hAnsi="Cambria Math"/>
+                    </w:rPr>
+                    <m:t>m</m:t>
+                  </m:r>
+                </m:sub>
+              </m:sSub>
+              <m:r>
+                <w:rPr>
+                  <w:rFonts w:ascii="Cambria Math" w:eastAsiaTheme="minorEastAsia" w:hAnsi="Cambria Math"/>
+                </w:rPr>
+                <m:t>+j</m:t>
+              </m:r>
+              <m:sSub>
+                <m:sSubPr>
+                  <m:ctrlPr>
+                    <w:rPr>
+                      <w:rFonts w:ascii="Cambria Math" w:eastAsiaTheme="minorEastAsia" w:hAnsi="Cambria Math"/>
+                      <w:i/>
+                    </w:rPr>
+                  </m:ctrlPr>
+                </m:sSubPr>
+                <m:e>
+                  <m:r>
+                    <w:rPr>
+                      <w:rFonts w:ascii="Cambria Math" w:eastAsiaTheme="minorEastAsia" w:hAnsi="Cambria Math"/>
+                    </w:rPr>
+                    <m:t>f</m:t>
+                  </m:r>
+                </m:e>
+                <m:sub>
+                  <m:r>
+                    <w:rPr>
+                      <w:rFonts w:ascii="Cambria Math" w:eastAsiaTheme="minorEastAsia" w:hAnsi="Cambria Math"/>
+                    </w:rPr>
+                    <m:t>m</m:t>
+                  </m:r>
+                </m:sub>
+              </m:sSub>
+            </m:e>
+          </m:d>
+          <m:d>
+            <m:dPr>
+              <m:ctrlPr>
+                <w:rPr>
+                  <w:rFonts w:ascii="Cambria Math" w:eastAsiaTheme="minorEastAsia" w:hAnsi="Cambria Math"/>
+                  <w:i/>
+                </w:rPr>
+              </m:ctrlPr>
+            </m:dPr>
+            <m:e>
+              <m:sSub>
+                <m:sSubPr>
+                  <m:ctrlPr>
+                    <w:rPr>
+                      <w:rFonts w:ascii="Cambria Math" w:eastAsiaTheme="minorEastAsia" w:hAnsi="Cambria Math"/>
+                      <w:i/>
+                    </w:rPr>
+                  </m:ctrlPr>
+                </m:sSubPr>
+                <m:e>
+                  <m:r>
+                    <w:rPr>
+                      <w:rFonts w:ascii="Cambria Math" w:eastAsiaTheme="minorEastAsia" w:hAnsi="Cambria Math"/>
+                    </w:rPr>
+                    <m:t>e</m:t>
+                  </m:r>
+                </m:e>
+                <m:sub>
+                  <m:r>
+                    <w:rPr>
+                      <w:rFonts w:ascii="Cambria Math" w:eastAsiaTheme="minorEastAsia" w:hAnsi="Cambria Math"/>
+                    </w:rPr>
+                    <m:t>m</m:t>
+                  </m:r>
+                </m:sub>
+              </m:sSub>
+              <m:r>
+                <w:rPr>
+                  <w:rFonts w:ascii="Cambria Math" w:eastAsiaTheme="minorEastAsia" w:hAnsi="Cambria Math"/>
+                </w:rPr>
+                <m:t>-j</m:t>
+              </m:r>
+              <m:sSub>
+                <m:sSubPr>
+                  <m:ctrlPr>
+                    <w:rPr>
+                      <w:rFonts w:ascii="Cambria Math" w:eastAsiaTheme="minorEastAsia" w:hAnsi="Cambria Math"/>
+                      <w:i/>
+                    </w:rPr>
+                  </m:ctrlPr>
+                </m:sSubPr>
+                <m:e>
+                  <m:r>
+                    <w:rPr>
+                      <w:rFonts w:ascii="Cambria Math" w:eastAsiaTheme="minorEastAsia" w:hAnsi="Cambria Math"/>
+                    </w:rPr>
+                    <m:t>f</m:t>
+                  </m:r>
+                </m:e>
+                <m:sub>
+                  <m:r>
+                    <w:rPr>
+                      <w:rFonts w:ascii="Cambria Math" w:eastAsiaTheme="minorEastAsia" w:hAnsi="Cambria Math"/>
+                    </w:rPr>
+                    <m:t>m</m:t>
+                  </m:r>
+                </m:sub>
+              </m:sSub>
+              <m:r>
+                <w:rPr>
+                  <w:rFonts w:ascii="Cambria Math" w:eastAsiaTheme="minorEastAsia" w:hAnsi="Cambria Math"/>
+                </w:rPr>
+                <m:t>-</m:t>
+              </m:r>
+              <m:sSub>
+                <m:sSubPr>
+                  <m:ctrlPr>
+                    <w:rPr>
+                      <w:rFonts w:ascii="Cambria Math" w:eastAsiaTheme="minorEastAsia" w:hAnsi="Cambria Math"/>
+                      <w:i/>
+                    </w:rPr>
+                  </m:ctrlPr>
+                </m:sSubPr>
+                <m:e>
+                  <m:r>
+                    <w:rPr>
+                      <w:rFonts w:ascii="Cambria Math" w:eastAsiaTheme="minorEastAsia" w:hAnsi="Cambria Math"/>
+                    </w:rPr>
+                    <m:t>e</m:t>
+                  </m:r>
+                </m:e>
+                <m:sub>
+                  <m:r>
+                    <w:rPr>
+                      <w:rFonts w:ascii="Cambria Math" w:eastAsiaTheme="minorEastAsia" w:hAnsi="Cambria Math"/>
+                    </w:rPr>
+                    <m:t>n</m:t>
+                  </m:r>
+                </m:sub>
+              </m:sSub>
+              <m:r>
+                <w:rPr>
+                  <w:rFonts w:ascii="Cambria Math" w:eastAsiaTheme="minorEastAsia" w:hAnsi="Cambria Math"/>
+                </w:rPr>
+                <m:t>+j</m:t>
+              </m:r>
+              <m:sSub>
+                <m:sSubPr>
+                  <m:ctrlPr>
+                    <w:rPr>
+                      <w:rFonts w:ascii="Cambria Math" w:eastAsiaTheme="minorEastAsia" w:hAnsi="Cambria Math"/>
+                      <w:i/>
+                    </w:rPr>
+                  </m:ctrlPr>
+                </m:sSubPr>
+                <m:e>
+                  <m:r>
+                    <w:rPr>
+                      <w:rFonts w:ascii="Cambria Math" w:eastAsiaTheme="minorEastAsia" w:hAnsi="Cambria Math"/>
+                    </w:rPr>
+                    <m:t>f</m:t>
+                  </m:r>
+                </m:e>
+                <m:sub>
+                  <m:r>
+                    <w:rPr>
+                      <w:rFonts w:ascii="Cambria Math" w:eastAsiaTheme="minorEastAsia" w:hAnsi="Cambria Math"/>
+                    </w:rPr>
+                    <m:t>n</m:t>
+                  </m:r>
+                </m:sub>
+              </m:sSub>
+            </m:e>
+          </m:d>
+          <m:d>
+            <m:dPr>
+              <m:ctrlPr>
+                <w:rPr>
+                  <w:rFonts w:ascii="Cambria Math" w:eastAsiaTheme="minorEastAsia" w:hAnsi="Cambria Math"/>
+                  <w:i/>
+                </w:rPr>
+              </m:ctrlPr>
+            </m:dPr>
+            <m:e>
+              <m:sSub>
+                <m:sSubPr>
+                  <m:ctrlPr>
+                    <w:rPr>
+                      <w:rFonts w:ascii="Cambria Math" w:eastAsiaTheme="minorEastAsia" w:hAnsi="Cambria Math"/>
+                      <w:i/>
+                    </w:rPr>
+                  </m:ctrlPr>
+                </m:sSubPr>
+                <m:e>
+                  <m:r>
+                    <w:rPr>
+                      <w:rFonts w:ascii="Cambria Math" w:eastAsiaTheme="minorEastAsia" w:hAnsi="Cambria Math"/>
+                    </w:rPr>
+                    <m:t>g</m:t>
+                  </m:r>
+                </m:e>
+                <m:sub>
+                  <m:r>
+                    <w:rPr>
+                      <w:rFonts w:ascii="Cambria Math" w:eastAsiaTheme="minorEastAsia" w:hAnsi="Cambria Math"/>
+                    </w:rPr>
+                    <m:t>mn</m:t>
+                  </m:r>
+                </m:sub>
+              </m:sSub>
+              <m:r>
+                <w:rPr>
+                  <w:rFonts w:ascii="Cambria Math" w:eastAsiaTheme="minorEastAsia" w:hAnsi="Cambria Math"/>
+                </w:rPr>
+                <m:t>-j</m:t>
+              </m:r>
+              <m:sSub>
+                <m:sSubPr>
+                  <m:ctrlPr>
+                    <w:rPr>
+                      <w:rFonts w:ascii="Cambria Math" w:eastAsiaTheme="minorEastAsia" w:hAnsi="Cambria Math"/>
+                      <w:i/>
+                    </w:rPr>
+                  </m:ctrlPr>
+                </m:sSubPr>
+                <m:e>
+                  <m:r>
+                    <w:rPr>
+                      <w:rFonts w:ascii="Cambria Math" w:eastAsiaTheme="minorEastAsia" w:hAnsi="Cambria Math"/>
+                    </w:rPr>
+                    <m:t>b</m:t>
+                  </m:r>
+                </m:e>
+                <m:sub>
+                  <m:r>
+                    <w:rPr>
+                      <w:rFonts w:ascii="Cambria Math" w:eastAsiaTheme="minorEastAsia" w:hAnsi="Cambria Math"/>
+                    </w:rPr>
+                    <m:t>mn</m:t>
+                  </m:r>
+                </m:sub>
+              </m:sSub>
+            </m:e>
+          </m:d>
+          <m:r>
+            <w:rPr>
+              <w:rFonts w:ascii="Cambria Math" w:eastAsiaTheme="minorEastAsia" w:hAnsi="Cambria Math"/>
+            </w:rPr>
+            <m:t>-j</m:t>
+          </m:r>
+          <m:r>
+            <w:rPr>
+              <w:rFonts w:ascii="Cambria Math" w:eastAsiaTheme="minorEastAsia" w:hAnsi="Cambria Math"/>
+            </w:rPr>
+            <m:t>(</m:t>
+          </m:r>
+          <m:sSubSup>
+            <m:sSubSupPr>
+              <m:ctrlPr>
+                <w:rPr>
+                  <w:rFonts w:ascii="Cambria Math" w:eastAsiaTheme="minorEastAsia" w:hAnsi="Cambria Math"/>
+                  <w:i/>
+                </w:rPr>
+              </m:ctrlPr>
+            </m:sSubSupPr>
+            <m:e>
+              <m:sSubSup>
+                <m:sSubSupPr>
+                  <m:ctrlPr>
+                    <w:rPr>
+                      <w:rFonts w:ascii="Cambria Math" w:eastAsiaTheme="minorEastAsia" w:hAnsi="Cambria Math"/>
+                      <w:i/>
+                    </w:rPr>
+                  </m:ctrlPr>
+                </m:sSubSupPr>
+                <m:e>
+                  <m:r>
+                    <w:rPr>
+                      <w:rFonts w:ascii="Cambria Math" w:eastAsiaTheme="minorEastAsia" w:hAnsi="Cambria Math"/>
+                    </w:rPr>
+                    <m:t>e</m:t>
+                  </m:r>
+                </m:e>
+                <m:sub>
+                  <m:r>
+                    <w:rPr>
+                      <w:rFonts w:ascii="Cambria Math" w:eastAsiaTheme="minorEastAsia" w:hAnsi="Cambria Math"/>
+                    </w:rPr>
+                    <m:t>m</m:t>
+                  </m:r>
+                </m:sub>
+                <m:sup>
+                  <m:r>
+                    <w:rPr>
+                      <w:rFonts w:ascii="Cambria Math" w:eastAsiaTheme="minorEastAsia" w:hAnsi="Cambria Math"/>
+                    </w:rPr>
+                    <m:t>2</m:t>
+                  </m:r>
+                </m:sup>
+              </m:sSubSup>
+              <m:r>
+                <w:rPr>
+                  <w:rFonts w:ascii="Cambria Math" w:eastAsiaTheme="minorEastAsia" w:hAnsi="Cambria Math"/>
+                </w:rPr>
+                <m:t>+</m:t>
+              </m:r>
+              <m:sSubSup>
+                <m:sSubSupPr>
+                  <m:ctrlPr>
+                    <w:rPr>
+                      <w:rFonts w:ascii="Cambria Math" w:eastAsiaTheme="minorEastAsia" w:hAnsi="Cambria Math"/>
+                      <w:i/>
+                    </w:rPr>
+                  </m:ctrlPr>
+                </m:sSubSupPr>
+                <m:e>
+                  <m:r>
+                    <w:rPr>
+                      <w:rFonts w:ascii="Cambria Math" w:eastAsiaTheme="minorEastAsia" w:hAnsi="Cambria Math"/>
+                    </w:rPr>
+                    <m:t>f</m:t>
+                  </m:r>
+                </m:e>
+                <m:sub>
+                  <m:r>
+                    <w:rPr>
+                      <w:rFonts w:ascii="Cambria Math" w:eastAsiaTheme="minorEastAsia" w:hAnsi="Cambria Math"/>
+                    </w:rPr>
+                    <m:t>m</m:t>
+                  </m:r>
+                </m:sub>
+                <m:sup>
+                  <m:r>
+                    <w:rPr>
+                      <w:rFonts w:ascii="Cambria Math" w:eastAsiaTheme="minorEastAsia" w:hAnsi="Cambria Math"/>
+                    </w:rPr>
+                    <m:t>2</m:t>
+                  </m:r>
+                </m:sup>
+              </m:sSubSup>
+              <m:r>
+                <w:rPr>
+                  <w:rFonts w:ascii="Cambria Math" w:eastAsiaTheme="minorEastAsia" w:hAnsi="Cambria Math"/>
+                </w:rPr>
+                <m:t>)</m:t>
+              </m:r>
+              <m:r>
+                <w:rPr>
+                  <w:rFonts w:ascii="Cambria Math" w:eastAsiaTheme="minorEastAsia" w:hAnsi="Cambria Math"/>
+                </w:rPr>
+                <m:t>b</m:t>
+              </m:r>
+            </m:e>
+            <m:sub>
+              <m:r>
+                <w:rPr>
+                  <w:rFonts w:ascii="Cambria Math" w:eastAsiaTheme="minorEastAsia" w:hAnsi="Cambria Math"/>
+                </w:rPr>
+                <m:t>mn</m:t>
+              </m:r>
+            </m:sub>
+            <m:sup>
+              <m:r>
+                <w:rPr>
+                  <w:rFonts w:ascii="Cambria Math" w:eastAsiaTheme="minorEastAsia" w:hAnsi="Cambria Math"/>
+                </w:rPr>
+                <m:t>sh</m:t>
+              </m:r>
+            </m:sup>
+          </m:sSubSup>
+        </m:oMath>
+      </m:oMathPara>
+    </w:p>
+    <w:p>
+      <w:pPr>
+        <w:spacing w:after="0"/>
+        <w:rPr>
+          <w:rFonts w:eastAsiaTheme="minorEastAsia"/>
+        </w:rPr>
+      </w:pPr>
+      <m:oMathPara>
+        <m:oMath>
+          <m:sSub>
+            <m:sSubPr>
+              <m:ctrlPr>
+                <w:rPr>
+                  <w:rFonts w:ascii="Cambria Math" w:eastAsiaTheme="minorEastAsia" w:hAnsi="Cambria Math"/>
+                  <w:i/>
+                </w:rPr>
+              </m:ctrlPr>
+            </m:sSubPr>
+            <m:e>
+              <m:r>
+                <w:rPr>
+                  <w:rFonts w:ascii="Cambria Math" w:eastAsiaTheme="minorEastAsia" w:hAnsi="Cambria Math"/>
+                </w:rPr>
+                <m:t>S</m:t>
+              </m:r>
+            </m:e>
+            <m:sub>
+              <m:r>
+                <w:rPr>
+                  <w:rFonts w:ascii="Cambria Math" w:eastAsiaTheme="minorEastAsia" w:hAnsi="Cambria Math"/>
+                </w:rPr>
+                <m:t>mn</m:t>
+              </m:r>
+            </m:sub>
+          </m:sSub>
+          <m:r>
+            <w:rPr>
+              <w:rFonts w:ascii="Cambria Math" w:eastAsiaTheme="minorEastAsia" w:hAnsi="Cambria Math"/>
+            </w:rPr>
+            <m:t>=</m:t>
+          </m:r>
+          <m:r>
+            <w:rPr>
+              <w:rFonts w:ascii="Cambria Math" w:eastAsiaTheme="minorEastAsia" w:hAnsi="Cambria Math"/>
+            </w:rPr>
+            <m:t>(</m:t>
+          </m:r>
+          <m:sSubSup>
+            <m:sSubSupPr>
+              <m:ctrlPr>
+                <w:rPr>
+                  <w:rFonts w:ascii="Cambria Math" w:eastAsiaTheme="minorEastAsia" w:hAnsi="Cambria Math"/>
+                  <w:i/>
+                </w:rPr>
+              </m:ctrlPr>
+            </m:sSubSupPr>
+            <m:e>
+              <m:r>
+                <w:rPr>
+                  <w:rFonts w:ascii="Cambria Math" w:eastAsiaTheme="minorEastAsia" w:hAnsi="Cambria Math"/>
+                </w:rPr>
+                <m:t>e</m:t>
+              </m:r>
+            </m:e>
+            <m:sub>
+              <m:r>
+                <w:rPr>
+                  <w:rFonts w:ascii="Cambria Math" w:eastAsiaTheme="minorEastAsia" w:hAnsi="Cambria Math"/>
+                </w:rPr>
+                <m:t>m</m:t>
+              </m:r>
+            </m:sub>
+            <m:sup>
+              <m:r>
+                <w:rPr>
+                  <w:rFonts w:ascii="Cambria Math" w:eastAsiaTheme="minorEastAsia" w:hAnsi="Cambria Math"/>
+                </w:rPr>
+                <m:t>2</m:t>
+              </m:r>
+            </m:sup>
+          </m:sSubSup>
+          <m:r>
+            <w:rPr>
+              <w:rFonts w:ascii="Cambria Math" w:eastAsiaTheme="minorEastAsia" w:hAnsi="Cambria Math"/>
+            </w:rPr>
+            <m:t>+</m:t>
+          </m:r>
+          <m:r>
+            <w:rPr>
+              <w:rFonts w:ascii="Cambria Math" w:eastAsiaTheme="minorEastAsia" w:hAnsi="Cambria Math"/>
+              <w:strike/>
+            </w:rPr>
+            <m:t>j</m:t>
+          </m:r>
+          <m:sSub>
+            <m:sSubPr>
+              <m:ctrlPr>
+                <w:rPr>
+                  <w:rFonts w:ascii="Cambria Math" w:eastAsiaTheme="minorEastAsia" w:hAnsi="Cambria Math"/>
+                  <w:i/>
+                  <w:strike/>
+                </w:rPr>
+              </m:ctrlPr>
+            </m:sSubPr>
+            <m:e>
+              <m:r>
+                <w:rPr>
+                  <w:rFonts w:ascii="Cambria Math" w:eastAsiaTheme="minorEastAsia" w:hAnsi="Cambria Math"/>
+                  <w:strike/>
+                </w:rPr>
+                <m:t>f</m:t>
+              </m:r>
+            </m:e>
+            <m:sub>
+              <m:r>
+                <w:rPr>
+                  <w:rFonts w:ascii="Cambria Math" w:eastAsiaTheme="minorEastAsia" w:hAnsi="Cambria Math"/>
+                  <w:strike/>
+                </w:rPr>
+                <m:t>m</m:t>
+              </m:r>
+            </m:sub>
+          </m:sSub>
+          <m:sSub>
+            <m:sSubPr>
+              <m:ctrlPr>
+                <w:rPr>
+                  <w:rFonts w:ascii="Cambria Math" w:eastAsiaTheme="minorEastAsia" w:hAnsi="Cambria Math"/>
+                  <w:i/>
+                  <w:strike/>
+                </w:rPr>
+              </m:ctrlPr>
+            </m:sSubPr>
+            <m:e>
+              <m:r>
+                <w:rPr>
+                  <w:rFonts w:ascii="Cambria Math" w:eastAsiaTheme="minorEastAsia" w:hAnsi="Cambria Math"/>
+                  <w:strike/>
+                </w:rPr>
+                <m:t>e</m:t>
+              </m:r>
+            </m:e>
+            <m:sub>
+              <m:r>
+                <w:rPr>
+                  <w:rFonts w:ascii="Cambria Math" w:eastAsiaTheme="minorEastAsia" w:hAnsi="Cambria Math"/>
+                  <w:strike/>
+                </w:rPr>
+                <m:t>m</m:t>
+              </m:r>
+            </m:sub>
+          </m:sSub>
+          <m:r>
+            <w:rPr>
+              <w:rFonts w:ascii="Cambria Math" w:eastAsiaTheme="minorEastAsia" w:hAnsi="Cambria Math"/>
+              <w:strike/>
+            </w:rPr>
+            <m:t>-j</m:t>
+          </m:r>
+          <m:sSub>
+            <m:sSubPr>
+              <m:ctrlPr>
+                <w:rPr>
+                  <w:rFonts w:ascii="Cambria Math" w:eastAsiaTheme="minorEastAsia" w:hAnsi="Cambria Math"/>
+                  <w:i/>
+                  <w:strike/>
+                </w:rPr>
+              </m:ctrlPr>
+            </m:sSubPr>
+            <m:e>
+              <m:r>
+                <w:rPr>
+                  <w:rFonts w:ascii="Cambria Math" w:eastAsiaTheme="minorEastAsia" w:hAnsi="Cambria Math"/>
+                  <w:strike/>
+                </w:rPr>
+                <m:t>f</m:t>
+              </m:r>
+            </m:e>
+            <m:sub>
+              <m:r>
+                <w:rPr>
+                  <w:rFonts w:ascii="Cambria Math" w:eastAsiaTheme="minorEastAsia" w:hAnsi="Cambria Math"/>
+                  <w:strike/>
+                </w:rPr>
+                <m:t>m</m:t>
+              </m:r>
+            </m:sub>
+          </m:sSub>
+          <m:sSub>
+            <m:sSubPr>
+              <m:ctrlPr>
+                <w:rPr>
+                  <w:rFonts w:ascii="Cambria Math" w:eastAsiaTheme="minorEastAsia" w:hAnsi="Cambria Math"/>
+                  <w:i/>
+                  <w:strike/>
+                </w:rPr>
+              </m:ctrlPr>
+            </m:sSubPr>
+            <m:e>
+              <m:r>
+                <w:rPr>
+                  <w:rFonts w:ascii="Cambria Math" w:eastAsiaTheme="minorEastAsia" w:hAnsi="Cambria Math"/>
+                  <w:strike/>
+                </w:rPr>
+                <m:t>e</m:t>
+              </m:r>
+            </m:e>
+            <m:sub>
+              <m:r>
+                <w:rPr>
+                  <w:rFonts w:ascii="Cambria Math" w:eastAsiaTheme="minorEastAsia" w:hAnsi="Cambria Math"/>
+                  <w:strike/>
+                </w:rPr>
+                <m:t>m</m:t>
+              </m:r>
+            </m:sub>
+          </m:sSub>
+          <m:r>
+            <w:rPr>
+              <w:rFonts w:ascii="Cambria Math" w:eastAsiaTheme="minorEastAsia" w:hAnsi="Cambria Math"/>
+            </w:rPr>
+            <m:t>+</m:t>
+          </m:r>
+          <m:sSubSup>
+            <m:sSubSupPr>
+              <m:ctrlPr>
+                <w:rPr>
+                  <w:rFonts w:ascii="Cambria Math" w:eastAsiaTheme="minorEastAsia" w:hAnsi="Cambria Math"/>
+                  <w:i/>
+                </w:rPr>
+              </m:ctrlPr>
+            </m:sSubSupPr>
+            <m:e>
+              <m:r>
+                <w:rPr>
+                  <w:rFonts w:ascii="Cambria Math" w:eastAsiaTheme="minorEastAsia" w:hAnsi="Cambria Math"/>
+                </w:rPr>
+                <m:t>f</m:t>
+              </m:r>
+            </m:e>
+            <m:sub>
+              <m:r>
+                <w:rPr>
+                  <w:rFonts w:ascii="Cambria Math" w:eastAsiaTheme="minorEastAsia" w:hAnsi="Cambria Math"/>
+                </w:rPr>
+                <m:t>m</m:t>
+              </m:r>
+            </m:sub>
+            <m:sup>
+              <m:r>
+                <w:rPr>
+                  <w:rFonts w:ascii="Cambria Math" w:eastAsiaTheme="minorEastAsia" w:hAnsi="Cambria Math"/>
+                </w:rPr>
+                <m:t>2</m:t>
+              </m:r>
+            </m:sup>
+          </m:sSubSup>
+          <m:r>
+            <w:rPr>
+              <w:rFonts w:ascii="Cambria Math" w:eastAsiaTheme="minorEastAsia" w:hAnsi="Cambria Math"/>
+            </w:rPr>
+            <m:t>-</m:t>
+          </m:r>
+          <m:sSub>
+            <m:sSubPr>
+              <m:ctrlPr>
+                <w:rPr>
+                  <w:rFonts w:ascii="Cambria Math" w:eastAsiaTheme="minorEastAsia" w:hAnsi="Cambria Math"/>
+                  <w:i/>
+                </w:rPr>
+              </m:ctrlPr>
+            </m:sSubPr>
+            <m:e>
+              <m:r>
+                <w:rPr>
+                  <w:rFonts w:ascii="Cambria Math" w:eastAsiaTheme="minorEastAsia" w:hAnsi="Cambria Math"/>
+                </w:rPr>
+                <m:t>e</m:t>
+              </m:r>
+            </m:e>
+            <m:sub>
+              <m:r>
+                <w:rPr>
+                  <w:rFonts w:ascii="Cambria Math" w:eastAsiaTheme="minorEastAsia" w:hAnsi="Cambria Math"/>
+                </w:rPr>
+                <m:t>m</m:t>
+              </m:r>
+            </m:sub>
+          </m:sSub>
+          <m:sSub>
+            <m:sSubPr>
+              <m:ctrlPr>
+                <w:rPr>
+                  <w:rFonts w:ascii="Cambria Math" w:eastAsiaTheme="minorEastAsia" w:hAnsi="Cambria Math"/>
+                  <w:i/>
+                </w:rPr>
+              </m:ctrlPr>
+            </m:sSubPr>
+            <m:e>
+              <m:r>
+                <w:rPr>
+                  <w:rFonts w:ascii="Cambria Math" w:eastAsiaTheme="minorEastAsia" w:hAnsi="Cambria Math"/>
+                </w:rPr>
+                <m:t>e</m:t>
+              </m:r>
+            </m:e>
+            <m:sub>
+              <m:r>
+                <w:rPr>
+                  <w:rFonts w:ascii="Cambria Math" w:eastAsiaTheme="minorEastAsia" w:hAnsi="Cambria Math"/>
+                </w:rPr>
+                <m:t>n</m:t>
+              </m:r>
+            </m:sub>
+          </m:sSub>
+          <m:r>
+            <w:rPr>
+              <w:rFonts w:ascii="Cambria Math" w:eastAsiaTheme="minorEastAsia" w:hAnsi="Cambria Math"/>
+            </w:rPr>
+            <m:t>-j</m:t>
+          </m:r>
+          <m:sSub>
+            <m:sSubPr>
+              <m:ctrlPr>
+                <w:rPr>
+                  <w:rFonts w:ascii="Cambria Math" w:eastAsiaTheme="minorEastAsia" w:hAnsi="Cambria Math"/>
+                  <w:i/>
+                </w:rPr>
+              </m:ctrlPr>
+            </m:sSubPr>
+            <m:e>
+              <m:r>
+                <w:rPr>
+                  <w:rFonts w:ascii="Cambria Math" w:eastAsiaTheme="minorEastAsia" w:hAnsi="Cambria Math"/>
+                </w:rPr>
+                <m:t>f</m:t>
+              </m:r>
+            </m:e>
+            <m:sub>
+              <m:r>
+                <w:rPr>
+                  <w:rFonts w:ascii="Cambria Math" w:eastAsiaTheme="minorEastAsia" w:hAnsi="Cambria Math"/>
+                </w:rPr>
+                <m:t>m</m:t>
+              </m:r>
+            </m:sub>
+          </m:sSub>
+          <m:sSub>
+            <m:sSubPr>
+              <m:ctrlPr>
+                <w:rPr>
+                  <w:rFonts w:ascii="Cambria Math" w:eastAsiaTheme="minorEastAsia" w:hAnsi="Cambria Math"/>
+                  <w:i/>
+                </w:rPr>
+              </m:ctrlPr>
+            </m:sSubPr>
+            <m:e>
+              <m:r>
+                <w:rPr>
+                  <w:rFonts w:ascii="Cambria Math" w:eastAsiaTheme="minorEastAsia" w:hAnsi="Cambria Math"/>
+                </w:rPr>
+                <m:t>e</m:t>
+              </m:r>
+            </m:e>
+            <m:sub>
+              <m:r>
+                <w:rPr>
+                  <w:rFonts w:ascii="Cambria Math" w:eastAsiaTheme="minorEastAsia" w:hAnsi="Cambria Math"/>
+                </w:rPr>
+                <m:t>n</m:t>
+              </m:r>
+            </m:sub>
+          </m:sSub>
+          <m:r>
+            <w:rPr>
+              <w:rFonts w:ascii="Cambria Math" w:eastAsiaTheme="minorEastAsia" w:hAnsi="Cambria Math"/>
+            </w:rPr>
+            <m:t>+j</m:t>
+          </m:r>
+          <m:sSub>
+            <m:sSubPr>
+              <m:ctrlPr>
+                <w:rPr>
+                  <w:rFonts w:ascii="Cambria Math" w:eastAsiaTheme="minorEastAsia" w:hAnsi="Cambria Math"/>
+                  <w:i/>
+                </w:rPr>
+              </m:ctrlPr>
+            </m:sSubPr>
+            <m:e>
+              <m:r>
+                <w:rPr>
+                  <w:rFonts w:ascii="Cambria Math" w:eastAsiaTheme="minorEastAsia" w:hAnsi="Cambria Math"/>
+                </w:rPr>
+                <m:t>f</m:t>
+              </m:r>
+            </m:e>
+            <m:sub>
+              <m:r>
+                <w:rPr>
+                  <w:rFonts w:ascii="Cambria Math" w:eastAsiaTheme="minorEastAsia" w:hAnsi="Cambria Math"/>
+                </w:rPr>
+                <m:t>n</m:t>
+              </m:r>
+            </m:sub>
+          </m:sSub>
+          <m:sSub>
+            <m:sSubPr>
+              <m:ctrlPr>
+                <w:rPr>
+                  <w:rFonts w:ascii="Cambria Math" w:eastAsiaTheme="minorEastAsia" w:hAnsi="Cambria Math"/>
+                  <w:i/>
+                </w:rPr>
+              </m:ctrlPr>
+            </m:sSubPr>
+            <m:e>
+              <m:r>
+                <w:rPr>
+                  <w:rFonts w:ascii="Cambria Math" w:eastAsiaTheme="minorEastAsia" w:hAnsi="Cambria Math"/>
+                </w:rPr>
+                <m:t>e</m:t>
+              </m:r>
+            </m:e>
+            <m:sub>
+              <m:r>
+                <w:rPr>
+                  <w:rFonts w:ascii="Cambria Math" w:eastAsiaTheme="minorEastAsia" w:hAnsi="Cambria Math"/>
+                </w:rPr>
+                <m:t>m</m:t>
+              </m:r>
+            </m:sub>
+          </m:sSub>
+          <m:r>
+            <w:rPr>
+              <w:rFonts w:ascii="Cambria Math" w:eastAsiaTheme="minorEastAsia" w:hAnsi="Cambria Math"/>
+            </w:rPr>
+            <m:t>-</m:t>
+          </m:r>
+          <m:sSub>
+            <m:sSubPr>
+              <m:ctrlPr>
+                <w:rPr>
+                  <w:rFonts w:ascii="Cambria Math" w:eastAsiaTheme="minorEastAsia" w:hAnsi="Cambria Math"/>
+                  <w:i/>
+                </w:rPr>
+              </m:ctrlPr>
+            </m:sSubPr>
+            <m:e>
+              <m:r>
+                <w:rPr>
+                  <w:rFonts w:ascii="Cambria Math" w:eastAsiaTheme="minorEastAsia" w:hAnsi="Cambria Math"/>
+                </w:rPr>
+                <m:t>f</m:t>
+              </m:r>
+            </m:e>
+            <m:sub>
+              <m:r>
+                <w:rPr>
+                  <w:rFonts w:ascii="Cambria Math" w:eastAsiaTheme="minorEastAsia" w:hAnsi="Cambria Math"/>
+                </w:rPr>
+                <m:t>m</m:t>
+              </m:r>
+            </m:sub>
+          </m:sSub>
+          <m:sSub>
+            <m:sSubPr>
+              <m:ctrlPr>
+                <w:rPr>
+                  <w:rFonts w:ascii="Cambria Math" w:eastAsiaTheme="minorEastAsia" w:hAnsi="Cambria Math"/>
+                  <w:i/>
+                </w:rPr>
+              </m:ctrlPr>
+            </m:sSubPr>
+            <m:e>
+              <m:r>
+                <w:rPr>
+                  <w:rFonts w:ascii="Cambria Math" w:eastAsiaTheme="minorEastAsia" w:hAnsi="Cambria Math"/>
+                </w:rPr>
+                <m:t>f</m:t>
+              </m:r>
+            </m:e>
+            <m:sub>
+              <m:r>
+                <w:rPr>
+                  <w:rFonts w:ascii="Cambria Math" w:eastAsiaTheme="minorEastAsia" w:hAnsi="Cambria Math"/>
+                </w:rPr>
+                <m:t>n</m:t>
+              </m:r>
+            </m:sub>
+          </m:sSub>
+          <m:r>
+            <w:rPr>
+              <w:rFonts w:ascii="Cambria Math" w:eastAsiaTheme="minorEastAsia" w:hAnsi="Cambria Math"/>
+            </w:rPr>
+            <m:t xml:space="preserve"> )</m:t>
+          </m:r>
+          <m:d>
+            <m:dPr>
+              <m:ctrlPr>
+                <w:rPr>
+                  <w:rFonts w:ascii="Cambria Math" w:eastAsiaTheme="minorEastAsia" w:hAnsi="Cambria Math"/>
+                  <w:i/>
+                </w:rPr>
+              </m:ctrlPr>
+            </m:dPr>
+            <m:e>
+              <m:sSub>
+                <m:sSubPr>
+                  <m:ctrlPr>
+                    <w:rPr>
+                      <w:rFonts w:ascii="Cambria Math" w:eastAsiaTheme="minorEastAsia" w:hAnsi="Cambria Math"/>
+                      <w:i/>
+                    </w:rPr>
+                  </m:ctrlPr>
+                </m:sSubPr>
+                <m:e>
+                  <m:r>
+                    <w:rPr>
+                      <w:rFonts w:ascii="Cambria Math" w:eastAsiaTheme="minorEastAsia" w:hAnsi="Cambria Math"/>
+                    </w:rPr>
+                    <m:t>g</m:t>
+                  </m:r>
+                </m:e>
+                <m:sub>
+                  <m:r>
+                    <w:rPr>
+                      <w:rFonts w:ascii="Cambria Math" w:eastAsiaTheme="minorEastAsia" w:hAnsi="Cambria Math"/>
+                    </w:rPr>
+                    <m:t>mn</m:t>
+                  </m:r>
+                </m:sub>
+              </m:sSub>
+              <m:r>
+                <w:rPr>
+                  <w:rFonts w:ascii="Cambria Math" w:eastAsiaTheme="minorEastAsia" w:hAnsi="Cambria Math"/>
+                </w:rPr>
+                <m:t>-j</m:t>
+              </m:r>
+              <m:sSub>
+                <m:sSubPr>
+                  <m:ctrlPr>
+                    <w:rPr>
+                      <w:rFonts w:ascii="Cambria Math" w:eastAsiaTheme="minorEastAsia" w:hAnsi="Cambria Math"/>
+                      <w:i/>
+                    </w:rPr>
+                  </m:ctrlPr>
+                </m:sSubPr>
+                <m:e>
+                  <m:r>
+                    <w:rPr>
+                      <w:rFonts w:ascii="Cambria Math" w:eastAsiaTheme="minorEastAsia" w:hAnsi="Cambria Math"/>
+                    </w:rPr>
+                    <m:t>b</m:t>
+                  </m:r>
+                </m:e>
+                <m:sub>
+                  <m:r>
+                    <w:rPr>
+                      <w:rFonts w:ascii="Cambria Math" w:eastAsiaTheme="minorEastAsia" w:hAnsi="Cambria Math"/>
+                    </w:rPr>
+                    <m:t>mn</m:t>
+                  </m:r>
+                </m:sub>
+              </m:sSub>
+            </m:e>
+          </m:d>
+          <m:r>
+            <w:rPr>
+              <w:rFonts w:ascii="Cambria Math" w:eastAsiaTheme="minorEastAsia" w:hAnsi="Cambria Math"/>
+            </w:rPr>
+            <m:t>-j(</m:t>
+          </m:r>
+          <m:sSubSup>
+            <m:sSubSupPr>
+              <m:ctrlPr>
+                <w:rPr>
+                  <w:rFonts w:ascii="Cambria Math" w:eastAsiaTheme="minorEastAsia" w:hAnsi="Cambria Math"/>
+                  <w:i/>
+                </w:rPr>
+              </m:ctrlPr>
+            </m:sSubSupPr>
+            <m:e>
+              <m:sSubSup>
+                <m:sSubSupPr>
+                  <m:ctrlPr>
+                    <w:rPr>
+                      <w:rFonts w:ascii="Cambria Math" w:eastAsiaTheme="minorEastAsia" w:hAnsi="Cambria Math"/>
+                      <w:i/>
+                    </w:rPr>
+                  </m:ctrlPr>
+                </m:sSubSupPr>
+                <m:e>
+                  <m:r>
+                    <w:rPr>
+                      <w:rFonts w:ascii="Cambria Math" w:eastAsiaTheme="minorEastAsia" w:hAnsi="Cambria Math"/>
+                    </w:rPr>
+                    <m:t>e</m:t>
+                  </m:r>
+                </m:e>
+                <m:sub>
+                  <m:r>
+                    <w:rPr>
+                      <w:rFonts w:ascii="Cambria Math" w:eastAsiaTheme="minorEastAsia" w:hAnsi="Cambria Math"/>
+                    </w:rPr>
+                    <m:t>m</m:t>
+                  </m:r>
+                </m:sub>
+                <m:sup>
+                  <m:r>
+                    <w:rPr>
+                      <w:rFonts w:ascii="Cambria Math" w:eastAsiaTheme="minorEastAsia" w:hAnsi="Cambria Math"/>
+                    </w:rPr>
+                    <m:t>2</m:t>
+                  </m:r>
+                </m:sup>
+              </m:sSubSup>
+              <m:r>
+                <w:rPr>
+                  <w:rFonts w:ascii="Cambria Math" w:eastAsiaTheme="minorEastAsia" w:hAnsi="Cambria Math"/>
+                </w:rPr>
+                <m:t>+</m:t>
+              </m:r>
+              <m:sSubSup>
+                <m:sSubSupPr>
+                  <m:ctrlPr>
+                    <w:rPr>
+                      <w:rFonts w:ascii="Cambria Math" w:eastAsiaTheme="minorEastAsia" w:hAnsi="Cambria Math"/>
+                      <w:i/>
+                    </w:rPr>
+                  </m:ctrlPr>
+                </m:sSubSupPr>
+                <m:e>
+                  <m:r>
+                    <w:rPr>
+                      <w:rFonts w:ascii="Cambria Math" w:eastAsiaTheme="minorEastAsia" w:hAnsi="Cambria Math"/>
+                    </w:rPr>
+                    <m:t>f</m:t>
+                  </m:r>
+                </m:e>
+                <m:sub>
+                  <m:r>
+                    <w:rPr>
+                      <w:rFonts w:ascii="Cambria Math" w:eastAsiaTheme="minorEastAsia" w:hAnsi="Cambria Math"/>
+                    </w:rPr>
+                    <m:t>m</m:t>
+                  </m:r>
+                </m:sub>
+                <m:sup>
+                  <m:r>
+                    <w:rPr>
+                      <w:rFonts w:ascii="Cambria Math" w:eastAsiaTheme="minorEastAsia" w:hAnsi="Cambria Math"/>
+                    </w:rPr>
+                    <m:t>2</m:t>
+                  </m:r>
+                </m:sup>
+              </m:sSubSup>
+              <m:r>
+                <w:rPr>
+                  <w:rFonts w:ascii="Cambria Math" w:eastAsiaTheme="minorEastAsia" w:hAnsi="Cambria Math"/>
+                </w:rPr>
+                <m:t>)b</m:t>
+              </m:r>
+            </m:e>
+            <m:sub>
+              <m:r>
+                <w:rPr>
+                  <w:rFonts w:ascii="Cambria Math" w:eastAsiaTheme="minorEastAsia" w:hAnsi="Cambria Math"/>
+                </w:rPr>
+                <m:t>mn</m:t>
+              </m:r>
+            </m:sub>
+            <m:sup>
+              <m:r>
+                <w:rPr>
+                  <w:rFonts w:ascii="Cambria Math" w:eastAsiaTheme="minorEastAsia" w:hAnsi="Cambria Math"/>
+                </w:rPr>
+                <m:t>sh</m:t>
+              </m:r>
+            </m:sup>
+          </m:sSubSup>
+        </m:oMath>
+      </m:oMathPara>
+    </w:p>
+    <w:p>
+      <w:pPr>
+        <w:spacing w:after="0"/>
+        <w:rPr>
+          <w:rFonts w:eastAsiaTheme="minorEastAsia"/>
+        </w:rPr>
+      </w:pPr>
+      <m:oMathPara>
+        <m:oMath>
+          <m:sSub>
+            <m:sSubPr>
+              <m:ctrlPr>
+                <w:rPr>
+                  <w:rFonts w:ascii="Cambria Math" w:eastAsiaTheme="minorEastAsia" w:hAnsi="Cambria Math"/>
+                  <w:i/>
+                </w:rPr>
+              </m:ctrlPr>
+            </m:sSubPr>
+            <m:e>
+              <m:r>
+                <w:rPr>
+                  <w:rFonts w:ascii="Cambria Math" w:eastAsiaTheme="minorEastAsia" w:hAnsi="Cambria Math"/>
+                </w:rPr>
+                <m:t>S</m:t>
+              </m:r>
+            </m:e>
+            <m:sub>
+              <m:r>
+                <w:rPr>
+                  <w:rFonts w:ascii="Cambria Math" w:eastAsiaTheme="minorEastAsia" w:hAnsi="Cambria Math"/>
+                </w:rPr>
+                <m:t>mn</m:t>
+              </m:r>
+            </m:sub>
+          </m:sSub>
+          <m:r>
+            <w:rPr>
+              <w:rFonts w:ascii="Cambria Math" w:eastAsiaTheme="minorEastAsia" w:hAnsi="Cambria Math"/>
+            </w:rPr>
+            <m:t>=</m:t>
+          </m:r>
+          <m:sSub>
+            <m:sSubPr>
+              <m:ctrlPr>
+                <w:rPr>
+                  <w:rFonts w:ascii="Cambria Math" w:eastAsiaTheme="minorEastAsia" w:hAnsi="Cambria Math"/>
+                  <w:i/>
+                </w:rPr>
+              </m:ctrlPr>
+            </m:sSubPr>
+            <m:e>
+              <m:r>
+                <w:rPr>
+                  <w:rFonts w:ascii="Cambria Math" w:eastAsiaTheme="minorEastAsia" w:hAnsi="Cambria Math"/>
+                </w:rPr>
+                <m:t>g</m:t>
+              </m:r>
+            </m:e>
+            <m:sub>
+              <m:r>
+                <w:rPr>
+                  <w:rFonts w:ascii="Cambria Math" w:eastAsiaTheme="minorEastAsia" w:hAnsi="Cambria Math"/>
+                </w:rPr>
+                <m:t>mn</m:t>
+              </m:r>
+            </m:sub>
+          </m:sSub>
+          <m:d>
+            <m:dPr>
+              <m:ctrlPr>
+                <w:rPr>
+                  <w:rFonts w:ascii="Cambria Math" w:eastAsiaTheme="minorEastAsia" w:hAnsi="Cambria Math"/>
+                  <w:i/>
+                </w:rPr>
+              </m:ctrlPr>
+            </m:dPr>
+            <m:e>
+              <m:sSubSup>
+                <m:sSubSupPr>
+                  <m:ctrlPr>
+                    <w:rPr>
+                      <w:rFonts w:ascii="Cambria Math" w:eastAsiaTheme="minorEastAsia" w:hAnsi="Cambria Math"/>
+                      <w:i/>
+                    </w:rPr>
+                  </m:ctrlPr>
+                </m:sSubSupPr>
+                <m:e>
+                  <m:r>
+                    <w:rPr>
+                      <w:rFonts w:ascii="Cambria Math" w:eastAsiaTheme="minorEastAsia" w:hAnsi="Cambria Math"/>
+                    </w:rPr>
+                    <m:t>e</m:t>
+                  </m:r>
+                </m:e>
+                <m:sub>
+                  <m:r>
+                    <w:rPr>
+                      <w:rFonts w:ascii="Cambria Math" w:eastAsiaTheme="minorEastAsia" w:hAnsi="Cambria Math"/>
+                    </w:rPr>
+                    <m:t>m</m:t>
+                  </m:r>
+                </m:sub>
+                <m:sup>
+                  <m:r>
+                    <w:rPr>
+                      <w:rFonts w:ascii="Cambria Math" w:eastAsiaTheme="minorEastAsia" w:hAnsi="Cambria Math"/>
+                    </w:rPr>
+                    <m:t>2</m:t>
+                  </m:r>
+                </m:sup>
+              </m:sSubSup>
+              <m:r>
+                <w:rPr>
+                  <w:rFonts w:ascii="Cambria Math" w:eastAsiaTheme="minorEastAsia" w:hAnsi="Cambria Math"/>
+                </w:rPr>
+                <m:t>+</m:t>
+              </m:r>
+              <m:sSubSup>
+                <m:sSubSupPr>
+                  <m:ctrlPr>
+                    <w:rPr>
+                      <w:rFonts w:ascii="Cambria Math" w:eastAsiaTheme="minorEastAsia" w:hAnsi="Cambria Math"/>
+                      <w:i/>
+                    </w:rPr>
+                  </m:ctrlPr>
+                </m:sSubSupPr>
+                <m:e>
+                  <m:r>
+                    <w:rPr>
+                      <w:rFonts w:ascii="Cambria Math" w:eastAsiaTheme="minorEastAsia" w:hAnsi="Cambria Math"/>
+                    </w:rPr>
+                    <m:t>f</m:t>
+                  </m:r>
+                </m:e>
+                <m:sub>
+                  <m:r>
+                    <w:rPr>
+                      <w:rFonts w:ascii="Cambria Math" w:eastAsiaTheme="minorEastAsia" w:hAnsi="Cambria Math"/>
+                    </w:rPr>
+                    <m:t>m</m:t>
+                  </m:r>
+                </m:sub>
+                <m:sup>
+                  <m:r>
+                    <w:rPr>
+                      <w:rFonts w:ascii="Cambria Math" w:eastAsiaTheme="minorEastAsia" w:hAnsi="Cambria Math"/>
+                    </w:rPr>
+                    <m:t>2</m:t>
+                  </m:r>
+                </m:sup>
+              </m:sSubSup>
+              <m:r>
+                <w:rPr>
+                  <w:rFonts w:ascii="Cambria Math" w:eastAsiaTheme="minorEastAsia" w:hAnsi="Cambria Math"/>
+                </w:rPr>
+                <m:t>-</m:t>
+              </m:r>
+              <m:sSub>
+                <m:sSubPr>
+                  <m:ctrlPr>
+                    <w:rPr>
+                      <w:rFonts w:ascii="Cambria Math" w:eastAsiaTheme="minorEastAsia" w:hAnsi="Cambria Math"/>
+                      <w:i/>
+                    </w:rPr>
+                  </m:ctrlPr>
+                </m:sSubPr>
+                <m:e>
+                  <m:r>
+                    <w:rPr>
+                      <w:rFonts w:ascii="Cambria Math" w:eastAsiaTheme="minorEastAsia" w:hAnsi="Cambria Math"/>
+                    </w:rPr>
+                    <m:t>e</m:t>
+                  </m:r>
+                </m:e>
+                <m:sub>
+                  <m:r>
+                    <w:rPr>
+                      <w:rFonts w:ascii="Cambria Math" w:eastAsiaTheme="minorEastAsia" w:hAnsi="Cambria Math"/>
+                    </w:rPr>
+                    <m:t>m</m:t>
+                  </m:r>
+                </m:sub>
+              </m:sSub>
+              <m:sSub>
+                <m:sSubPr>
+                  <m:ctrlPr>
+                    <w:rPr>
+                      <w:rFonts w:ascii="Cambria Math" w:eastAsiaTheme="minorEastAsia" w:hAnsi="Cambria Math"/>
+                      <w:i/>
+                    </w:rPr>
+                  </m:ctrlPr>
+                </m:sSubPr>
+                <m:e>
+                  <m:r>
+                    <w:rPr>
+                      <w:rFonts w:ascii="Cambria Math" w:eastAsiaTheme="minorEastAsia" w:hAnsi="Cambria Math"/>
+                    </w:rPr>
+                    <m:t>e</m:t>
+                  </m:r>
+                </m:e>
+                <m:sub>
+                  <m:r>
+                    <w:rPr>
+                      <w:rFonts w:ascii="Cambria Math" w:eastAsiaTheme="minorEastAsia" w:hAnsi="Cambria Math"/>
+                    </w:rPr>
+                    <m:t>n</m:t>
+                  </m:r>
+                </m:sub>
+              </m:sSub>
+              <m:r>
+                <w:rPr>
+                  <w:rFonts w:ascii="Cambria Math" w:eastAsiaTheme="minorEastAsia" w:hAnsi="Cambria Math"/>
+                </w:rPr>
+                <m:t>-j</m:t>
+              </m:r>
+              <m:sSub>
+                <m:sSubPr>
+                  <m:ctrlPr>
+                    <w:rPr>
+                      <w:rFonts w:ascii="Cambria Math" w:eastAsiaTheme="minorEastAsia" w:hAnsi="Cambria Math"/>
+                      <w:i/>
+                    </w:rPr>
+                  </m:ctrlPr>
+                </m:sSubPr>
+                <m:e>
+                  <m:r>
+                    <w:rPr>
+                      <w:rFonts w:ascii="Cambria Math" w:eastAsiaTheme="minorEastAsia" w:hAnsi="Cambria Math"/>
+                    </w:rPr>
+                    <m:t>f</m:t>
+                  </m:r>
+                </m:e>
+                <m:sub>
+                  <m:r>
+                    <w:rPr>
+                      <w:rFonts w:ascii="Cambria Math" w:eastAsiaTheme="minorEastAsia" w:hAnsi="Cambria Math"/>
+                    </w:rPr>
+                    <m:t>m</m:t>
+                  </m:r>
+                </m:sub>
+              </m:sSub>
+              <m:sSub>
+                <m:sSubPr>
+                  <m:ctrlPr>
+                    <w:rPr>
+                      <w:rFonts w:ascii="Cambria Math" w:eastAsiaTheme="minorEastAsia" w:hAnsi="Cambria Math"/>
+                      <w:i/>
+                    </w:rPr>
+                  </m:ctrlPr>
+                </m:sSubPr>
+                <m:e>
+                  <m:r>
+                    <w:rPr>
+                      <w:rFonts w:ascii="Cambria Math" w:eastAsiaTheme="minorEastAsia" w:hAnsi="Cambria Math"/>
+                    </w:rPr>
+                    <m:t>e</m:t>
+                  </m:r>
+                </m:e>
+                <m:sub>
+                  <m:r>
+                    <w:rPr>
+                      <w:rFonts w:ascii="Cambria Math" w:eastAsiaTheme="minorEastAsia" w:hAnsi="Cambria Math"/>
+                    </w:rPr>
+                    <m:t>n</m:t>
+                  </m:r>
+                </m:sub>
+              </m:sSub>
+              <m:r>
+                <w:rPr>
+                  <w:rFonts w:ascii="Cambria Math" w:eastAsiaTheme="minorEastAsia" w:hAnsi="Cambria Math"/>
+                </w:rPr>
+                <m:t>+j</m:t>
+              </m:r>
+              <m:sSub>
+                <m:sSubPr>
+                  <m:ctrlPr>
+                    <w:rPr>
+                      <w:rFonts w:ascii="Cambria Math" w:eastAsiaTheme="minorEastAsia" w:hAnsi="Cambria Math"/>
+                      <w:i/>
+                    </w:rPr>
+                  </m:ctrlPr>
+                </m:sSubPr>
+                <m:e>
+                  <m:r>
+                    <w:rPr>
+                      <w:rFonts w:ascii="Cambria Math" w:eastAsiaTheme="minorEastAsia" w:hAnsi="Cambria Math"/>
+                    </w:rPr>
+                    <m:t>f</m:t>
+                  </m:r>
+                </m:e>
+                <m:sub>
+                  <m:r>
+                    <w:rPr>
+                      <w:rFonts w:ascii="Cambria Math" w:eastAsiaTheme="minorEastAsia" w:hAnsi="Cambria Math"/>
+                    </w:rPr>
+                    <m:t>n</m:t>
+                  </m:r>
+                </m:sub>
+              </m:sSub>
+              <m:sSub>
+                <m:sSubPr>
+                  <m:ctrlPr>
+                    <w:rPr>
+                      <w:rFonts w:ascii="Cambria Math" w:eastAsiaTheme="minorEastAsia" w:hAnsi="Cambria Math"/>
+                      <w:i/>
+                    </w:rPr>
+                  </m:ctrlPr>
+                </m:sSubPr>
+                <m:e>
+                  <m:r>
+                    <w:rPr>
+                      <w:rFonts w:ascii="Cambria Math" w:eastAsiaTheme="minorEastAsia" w:hAnsi="Cambria Math"/>
+                    </w:rPr>
+                    <m:t>e</m:t>
+                  </m:r>
+                </m:e>
+                <m:sub>
+                  <m:r>
+                    <w:rPr>
+                      <w:rFonts w:ascii="Cambria Math" w:eastAsiaTheme="minorEastAsia" w:hAnsi="Cambria Math"/>
+                    </w:rPr>
+                    <m:t>m</m:t>
+                  </m:r>
+                </m:sub>
+              </m:sSub>
+              <m:r>
+                <w:rPr>
+                  <w:rFonts w:ascii="Cambria Math" w:eastAsiaTheme="minorEastAsia" w:hAnsi="Cambria Math"/>
+                </w:rPr>
+                <m:t>-</m:t>
+              </m:r>
+              <m:sSub>
+                <m:sSubPr>
+                  <m:ctrlPr>
+                    <w:rPr>
+                      <w:rFonts w:ascii="Cambria Math" w:eastAsiaTheme="minorEastAsia" w:hAnsi="Cambria Math"/>
+                      <w:i/>
+                    </w:rPr>
+                  </m:ctrlPr>
+                </m:sSubPr>
+                <m:e>
+                  <m:r>
+                    <w:rPr>
+                      <w:rFonts w:ascii="Cambria Math" w:eastAsiaTheme="minorEastAsia" w:hAnsi="Cambria Math"/>
+                    </w:rPr>
+                    <m:t>f</m:t>
+                  </m:r>
+                </m:e>
+                <m:sub>
+                  <m:r>
+                    <w:rPr>
+                      <w:rFonts w:ascii="Cambria Math" w:eastAsiaTheme="minorEastAsia" w:hAnsi="Cambria Math"/>
+                    </w:rPr>
+                    <m:t>m</m:t>
+                  </m:r>
+                </m:sub>
+              </m:sSub>
+              <m:sSub>
+                <m:sSubPr>
+                  <m:ctrlPr>
+                    <w:rPr>
+                      <w:rFonts w:ascii="Cambria Math" w:eastAsiaTheme="minorEastAsia" w:hAnsi="Cambria Math"/>
+                      <w:i/>
+                    </w:rPr>
+                  </m:ctrlPr>
+                </m:sSubPr>
+                <m:e>
+                  <m:r>
+                    <w:rPr>
+                      <w:rFonts w:ascii="Cambria Math" w:eastAsiaTheme="minorEastAsia" w:hAnsi="Cambria Math"/>
+                    </w:rPr>
+                    <m:t>f</m:t>
+                  </m:r>
+                </m:e>
+                <m:sub>
+                  <m:r>
+                    <w:rPr>
+                      <w:rFonts w:ascii="Cambria Math" w:eastAsiaTheme="minorEastAsia" w:hAnsi="Cambria Math"/>
+                    </w:rPr>
+                    <m:t>n</m:t>
+                  </m:r>
+                </m:sub>
+              </m:sSub>
+              <m:r>
+                <w:rPr>
+                  <w:rFonts w:ascii="Cambria Math" w:eastAsiaTheme="minorEastAsia" w:hAnsi="Cambria Math"/>
+                </w:rPr>
+                <m:t xml:space="preserve"> </m:t>
+              </m:r>
+            </m:e>
+          </m:d>
+          <m:r>
+            <w:rPr>
+              <w:rFonts w:ascii="Cambria Math" w:eastAsiaTheme="minorEastAsia" w:hAnsi="Cambria Math"/>
+            </w:rPr>
+            <m:t>-</m:t>
+          </m:r>
+          <m:sSub>
+            <m:sSubPr>
+              <m:ctrlPr>
+                <w:rPr>
+                  <w:rFonts w:ascii="Cambria Math" w:eastAsiaTheme="minorEastAsia" w:hAnsi="Cambria Math"/>
+                  <w:i/>
+                </w:rPr>
+              </m:ctrlPr>
+            </m:sSubPr>
+            <m:e>
+              <m:r>
+                <w:rPr>
+                  <w:rFonts w:ascii="Cambria Math" w:eastAsiaTheme="minorEastAsia" w:hAnsi="Cambria Math"/>
+                </w:rPr>
+                <m:t>b</m:t>
+              </m:r>
+            </m:e>
+            <m:sub>
+              <m:r>
+                <w:rPr>
+                  <w:rFonts w:ascii="Cambria Math" w:eastAsiaTheme="minorEastAsia" w:hAnsi="Cambria Math"/>
+                </w:rPr>
+                <m:t>mn</m:t>
+              </m:r>
+            </m:sub>
+          </m:sSub>
+          <m:d>
+            <m:dPr>
+              <m:ctrlPr>
+                <w:rPr>
+                  <w:rFonts w:ascii="Cambria Math" w:eastAsiaTheme="minorEastAsia" w:hAnsi="Cambria Math"/>
+                  <w:i/>
+                </w:rPr>
+              </m:ctrlPr>
+            </m:dPr>
+            <m:e>
+              <m:r>
+                <w:rPr>
+                  <w:rFonts w:ascii="Cambria Math" w:eastAsiaTheme="minorEastAsia" w:hAnsi="Cambria Math"/>
+                </w:rPr>
+                <m:t>j</m:t>
+              </m:r>
+              <m:sSubSup>
+                <m:sSubSupPr>
+                  <m:ctrlPr>
+                    <w:rPr>
+                      <w:rFonts w:ascii="Cambria Math" w:eastAsiaTheme="minorEastAsia" w:hAnsi="Cambria Math"/>
+                      <w:i/>
+                    </w:rPr>
+                  </m:ctrlPr>
+                </m:sSubSupPr>
+                <m:e>
+                  <m:r>
+                    <w:rPr>
+                      <w:rFonts w:ascii="Cambria Math" w:eastAsiaTheme="minorEastAsia" w:hAnsi="Cambria Math"/>
+                    </w:rPr>
+                    <m:t>e</m:t>
+                  </m:r>
+                </m:e>
+                <m:sub>
+                  <m:r>
+                    <w:rPr>
+                      <w:rFonts w:ascii="Cambria Math" w:eastAsiaTheme="minorEastAsia" w:hAnsi="Cambria Math"/>
+                    </w:rPr>
+                    <m:t>m</m:t>
+                  </m:r>
+                </m:sub>
+                <m:sup>
+                  <m:r>
+                    <w:rPr>
+                      <w:rFonts w:ascii="Cambria Math" w:eastAsiaTheme="minorEastAsia" w:hAnsi="Cambria Math"/>
+                    </w:rPr>
+                    <m:t>2</m:t>
+                  </m:r>
+                </m:sup>
+              </m:sSubSup>
+              <m:r>
+                <w:rPr>
+                  <w:rFonts w:ascii="Cambria Math" w:eastAsiaTheme="minorEastAsia" w:hAnsi="Cambria Math"/>
+                </w:rPr>
+                <m:t>+</m:t>
+              </m:r>
+              <m:r>
+                <w:rPr>
+                  <w:rFonts w:ascii="Cambria Math" w:eastAsiaTheme="minorEastAsia" w:hAnsi="Cambria Math"/>
+                </w:rPr>
+                <m:t>j</m:t>
+              </m:r>
+              <m:sSubSup>
+                <m:sSubSupPr>
+                  <m:ctrlPr>
+                    <w:rPr>
+                      <w:rFonts w:ascii="Cambria Math" w:eastAsiaTheme="minorEastAsia" w:hAnsi="Cambria Math"/>
+                      <w:i/>
+                    </w:rPr>
+                  </m:ctrlPr>
+                </m:sSubSupPr>
+                <m:e>
+                  <m:r>
+                    <w:rPr>
+                      <w:rFonts w:ascii="Cambria Math" w:eastAsiaTheme="minorEastAsia" w:hAnsi="Cambria Math"/>
+                    </w:rPr>
+                    <m:t>f</m:t>
+                  </m:r>
+                </m:e>
+                <m:sub>
+                  <m:r>
+                    <w:rPr>
+                      <w:rFonts w:ascii="Cambria Math" w:eastAsiaTheme="minorEastAsia" w:hAnsi="Cambria Math"/>
+                    </w:rPr>
+                    <m:t>m</m:t>
+                  </m:r>
+                </m:sub>
+                <m:sup>
+                  <m:r>
+                    <w:rPr>
+                      <w:rFonts w:ascii="Cambria Math" w:eastAsiaTheme="minorEastAsia" w:hAnsi="Cambria Math"/>
+                    </w:rPr>
+                    <m:t>2</m:t>
+                  </m:r>
+                </m:sup>
+              </m:sSubSup>
+              <m:r>
+                <w:rPr>
+                  <w:rFonts w:ascii="Cambria Math" w:eastAsiaTheme="minorEastAsia" w:hAnsi="Cambria Math"/>
+                </w:rPr>
+                <m:t>+</m:t>
+              </m:r>
+              <m:r>
+                <w:rPr>
+                  <w:rFonts w:ascii="Cambria Math" w:eastAsiaTheme="minorEastAsia" w:hAnsi="Cambria Math"/>
+                </w:rPr>
+                <m:t>j</m:t>
+              </m:r>
+              <m:sSub>
+                <m:sSubPr>
+                  <m:ctrlPr>
+                    <w:rPr>
+                      <w:rFonts w:ascii="Cambria Math" w:eastAsiaTheme="minorEastAsia" w:hAnsi="Cambria Math"/>
+                      <w:i/>
+                    </w:rPr>
+                  </m:ctrlPr>
+                </m:sSubPr>
+                <m:e>
+                  <m:r>
+                    <w:rPr>
+                      <w:rFonts w:ascii="Cambria Math" w:eastAsiaTheme="minorEastAsia" w:hAnsi="Cambria Math"/>
+                    </w:rPr>
+                    <m:t>e</m:t>
+                  </m:r>
+                </m:e>
+                <m:sub>
+                  <m:r>
+                    <w:rPr>
+                      <w:rFonts w:ascii="Cambria Math" w:eastAsiaTheme="minorEastAsia" w:hAnsi="Cambria Math"/>
+                    </w:rPr>
+                    <m:t>m</m:t>
+                  </m:r>
+                </m:sub>
+              </m:sSub>
+              <m:sSub>
+                <m:sSubPr>
+                  <m:ctrlPr>
+                    <w:rPr>
+                      <w:rFonts w:ascii="Cambria Math" w:eastAsiaTheme="minorEastAsia" w:hAnsi="Cambria Math"/>
+                      <w:i/>
+                    </w:rPr>
+                  </m:ctrlPr>
+                </m:sSubPr>
+                <m:e>
+                  <m:r>
+                    <w:rPr>
+                      <w:rFonts w:ascii="Cambria Math" w:eastAsiaTheme="minorEastAsia" w:hAnsi="Cambria Math"/>
+                    </w:rPr>
+                    <m:t>e</m:t>
+                  </m:r>
+                </m:e>
+                <m:sub>
+                  <m:r>
+                    <w:rPr>
+                      <w:rFonts w:ascii="Cambria Math" w:eastAsiaTheme="minorEastAsia" w:hAnsi="Cambria Math"/>
+                    </w:rPr>
+                    <m:t>n</m:t>
+                  </m:r>
+                </m:sub>
+              </m:sSub>
+              <m:r>
+                <w:rPr>
+                  <w:rFonts w:ascii="Cambria Math" w:eastAsiaTheme="minorEastAsia" w:hAnsi="Cambria Math"/>
+                </w:rPr>
+                <m:t>+</m:t>
+              </m:r>
+              <m:sSub>
+                <m:sSubPr>
+                  <m:ctrlPr>
+                    <w:rPr>
+                      <w:rFonts w:ascii="Cambria Math" w:eastAsiaTheme="minorEastAsia" w:hAnsi="Cambria Math"/>
+                      <w:i/>
+                    </w:rPr>
+                  </m:ctrlPr>
+                </m:sSubPr>
+                <m:e>
+                  <m:r>
+                    <w:rPr>
+                      <w:rFonts w:ascii="Cambria Math" w:eastAsiaTheme="minorEastAsia" w:hAnsi="Cambria Math"/>
+                    </w:rPr>
+                    <m:t>f</m:t>
+                  </m:r>
+                </m:e>
+                <m:sub>
+                  <m:r>
+                    <w:rPr>
+                      <w:rFonts w:ascii="Cambria Math" w:eastAsiaTheme="minorEastAsia" w:hAnsi="Cambria Math"/>
+                    </w:rPr>
+                    <m:t>m</m:t>
+                  </m:r>
+                </m:sub>
+              </m:sSub>
+              <m:sSub>
+                <m:sSubPr>
+                  <m:ctrlPr>
+                    <w:rPr>
+                      <w:rFonts w:ascii="Cambria Math" w:eastAsiaTheme="minorEastAsia" w:hAnsi="Cambria Math"/>
+                      <w:i/>
+                    </w:rPr>
+                  </m:ctrlPr>
+                </m:sSubPr>
+                <m:e>
+                  <m:r>
+                    <w:rPr>
+                      <w:rFonts w:ascii="Cambria Math" w:eastAsiaTheme="minorEastAsia" w:hAnsi="Cambria Math"/>
+                    </w:rPr>
+                    <m:t>e</m:t>
+                  </m:r>
+                </m:e>
+                <m:sub>
+                  <m:r>
+                    <w:rPr>
+                      <w:rFonts w:ascii="Cambria Math" w:eastAsiaTheme="minorEastAsia" w:hAnsi="Cambria Math"/>
+                    </w:rPr>
+                    <m:t>n</m:t>
+                  </m:r>
+                </m:sub>
+              </m:sSub>
+              <m:r>
+                <w:rPr>
+                  <w:rFonts w:ascii="Cambria Math" w:eastAsiaTheme="minorEastAsia" w:hAnsi="Cambria Math"/>
+                </w:rPr>
+                <m:t>-</m:t>
+              </m:r>
+              <m:sSub>
+                <m:sSubPr>
+                  <m:ctrlPr>
+                    <w:rPr>
+                      <w:rFonts w:ascii="Cambria Math" w:eastAsiaTheme="minorEastAsia" w:hAnsi="Cambria Math"/>
+                      <w:i/>
+                    </w:rPr>
+                  </m:ctrlPr>
+                </m:sSubPr>
+                <m:e>
+                  <m:r>
+                    <w:rPr>
+                      <w:rFonts w:ascii="Cambria Math" w:eastAsiaTheme="minorEastAsia" w:hAnsi="Cambria Math"/>
+                    </w:rPr>
+                    <m:t>f</m:t>
+                  </m:r>
+                </m:e>
+                <m:sub>
+                  <m:r>
+                    <w:rPr>
+                      <w:rFonts w:ascii="Cambria Math" w:eastAsiaTheme="minorEastAsia" w:hAnsi="Cambria Math"/>
+                    </w:rPr>
+                    <m:t>n</m:t>
+                  </m:r>
+                </m:sub>
+              </m:sSub>
+              <m:sSub>
+                <m:sSubPr>
+                  <m:ctrlPr>
+                    <w:rPr>
+                      <w:rFonts w:ascii="Cambria Math" w:eastAsiaTheme="minorEastAsia" w:hAnsi="Cambria Math"/>
+                      <w:i/>
+                    </w:rPr>
+                  </m:ctrlPr>
+                </m:sSubPr>
+                <m:e>
+                  <m:r>
+                    <w:rPr>
+                      <w:rFonts w:ascii="Cambria Math" w:eastAsiaTheme="minorEastAsia" w:hAnsi="Cambria Math"/>
+                    </w:rPr>
+                    <m:t>e</m:t>
+                  </m:r>
+                </m:e>
+                <m:sub>
+                  <m:r>
+                    <w:rPr>
+                      <w:rFonts w:ascii="Cambria Math" w:eastAsiaTheme="minorEastAsia" w:hAnsi="Cambria Math"/>
+                    </w:rPr>
+                    <m:t>m</m:t>
+                  </m:r>
+                </m:sub>
+              </m:sSub>
+              <m:r>
+                <w:rPr>
+                  <w:rFonts w:ascii="Cambria Math" w:eastAsiaTheme="minorEastAsia" w:hAnsi="Cambria Math"/>
+                </w:rPr>
+                <m:t>+j</m:t>
+              </m:r>
+              <m:sSub>
+                <m:sSubPr>
+                  <m:ctrlPr>
+                    <w:rPr>
+                      <w:rFonts w:ascii="Cambria Math" w:eastAsiaTheme="minorEastAsia" w:hAnsi="Cambria Math"/>
+                      <w:i/>
+                    </w:rPr>
+                  </m:ctrlPr>
+                </m:sSubPr>
+                <m:e>
+                  <m:r>
+                    <w:rPr>
+                      <w:rFonts w:ascii="Cambria Math" w:eastAsiaTheme="minorEastAsia" w:hAnsi="Cambria Math"/>
+                    </w:rPr>
+                    <m:t>f</m:t>
+                  </m:r>
+                </m:e>
+                <m:sub>
+                  <m:r>
+                    <w:rPr>
+                      <w:rFonts w:ascii="Cambria Math" w:eastAsiaTheme="minorEastAsia" w:hAnsi="Cambria Math"/>
+                    </w:rPr>
+                    <m:t>m</m:t>
+                  </m:r>
+                </m:sub>
+              </m:sSub>
+              <m:sSub>
+                <m:sSubPr>
+                  <m:ctrlPr>
+                    <w:rPr>
+                      <w:rFonts w:ascii="Cambria Math" w:eastAsiaTheme="minorEastAsia" w:hAnsi="Cambria Math"/>
+                      <w:i/>
+                    </w:rPr>
+                  </m:ctrlPr>
+                </m:sSubPr>
+                <m:e>
+                  <m:r>
+                    <w:rPr>
+                      <w:rFonts w:ascii="Cambria Math" w:eastAsiaTheme="minorEastAsia" w:hAnsi="Cambria Math"/>
+                    </w:rPr>
+                    <m:t>f</m:t>
+                  </m:r>
+                </m:e>
+                <m:sub>
+                  <m:r>
+                    <w:rPr>
+                      <w:rFonts w:ascii="Cambria Math" w:eastAsiaTheme="minorEastAsia" w:hAnsi="Cambria Math"/>
+                    </w:rPr>
+                    <m:t>n</m:t>
+                  </m:r>
+                </m:sub>
+              </m:sSub>
+            </m:e>
+          </m:d>
+          <m:r>
+            <w:rPr>
+              <w:rFonts w:ascii="Cambria Math" w:eastAsiaTheme="minorEastAsia" w:hAnsi="Cambria Math"/>
+            </w:rPr>
+            <m:t>-j(</m:t>
+          </m:r>
+          <m:sSubSup>
+            <m:sSubSupPr>
+              <m:ctrlPr>
+                <w:rPr>
+                  <w:rFonts w:ascii="Cambria Math" w:eastAsiaTheme="minorEastAsia" w:hAnsi="Cambria Math"/>
+                  <w:i/>
+                </w:rPr>
+              </m:ctrlPr>
+            </m:sSubSupPr>
+            <m:e>
+              <m:sSubSup>
+                <m:sSubSupPr>
+                  <m:ctrlPr>
+                    <w:rPr>
+                      <w:rFonts w:ascii="Cambria Math" w:eastAsiaTheme="minorEastAsia" w:hAnsi="Cambria Math"/>
+                      <w:i/>
+                    </w:rPr>
+                  </m:ctrlPr>
+                </m:sSubSupPr>
+                <m:e>
+                  <m:r>
+                    <w:rPr>
+                      <w:rFonts w:ascii="Cambria Math" w:eastAsiaTheme="minorEastAsia" w:hAnsi="Cambria Math"/>
+                    </w:rPr>
+                    <m:t>e</m:t>
+                  </m:r>
+                </m:e>
+                <m:sub>
+                  <m:r>
+                    <w:rPr>
+                      <w:rFonts w:ascii="Cambria Math" w:eastAsiaTheme="minorEastAsia" w:hAnsi="Cambria Math"/>
+                    </w:rPr>
+                    <m:t>m</m:t>
+                  </m:r>
+                </m:sub>
+                <m:sup>
+                  <m:r>
+                    <w:rPr>
+                      <w:rFonts w:ascii="Cambria Math" w:eastAsiaTheme="minorEastAsia" w:hAnsi="Cambria Math"/>
+                    </w:rPr>
+                    <m:t>2</m:t>
+                  </m:r>
+                </m:sup>
+              </m:sSubSup>
+              <m:r>
+                <w:rPr>
+                  <w:rFonts w:ascii="Cambria Math" w:eastAsiaTheme="minorEastAsia" w:hAnsi="Cambria Math"/>
+                </w:rPr>
+                <m:t>+</m:t>
+              </m:r>
+              <m:sSubSup>
+                <m:sSubSupPr>
+                  <m:ctrlPr>
+                    <w:rPr>
+                      <w:rFonts w:ascii="Cambria Math" w:eastAsiaTheme="minorEastAsia" w:hAnsi="Cambria Math"/>
+                      <w:i/>
+                    </w:rPr>
+                  </m:ctrlPr>
+                </m:sSubSupPr>
+                <m:e>
+                  <m:r>
+                    <w:rPr>
+                      <w:rFonts w:ascii="Cambria Math" w:eastAsiaTheme="minorEastAsia" w:hAnsi="Cambria Math"/>
+                    </w:rPr>
+                    <m:t>f</m:t>
+                  </m:r>
+                </m:e>
+                <m:sub>
+                  <m:r>
+                    <w:rPr>
+                      <w:rFonts w:ascii="Cambria Math" w:eastAsiaTheme="minorEastAsia" w:hAnsi="Cambria Math"/>
+                    </w:rPr>
+                    <m:t>m</m:t>
+                  </m:r>
+                </m:sub>
+                <m:sup>
+                  <m:r>
+                    <w:rPr>
+                      <w:rFonts w:ascii="Cambria Math" w:eastAsiaTheme="minorEastAsia" w:hAnsi="Cambria Math"/>
+                    </w:rPr>
+                    <m:t>2</m:t>
+                  </m:r>
+                </m:sup>
+              </m:sSubSup>
+              <m:r>
+                <w:rPr>
+                  <w:rFonts w:ascii="Cambria Math" w:eastAsiaTheme="minorEastAsia" w:hAnsi="Cambria Math"/>
+                </w:rPr>
+                <m:t>)b</m:t>
+              </m:r>
+            </m:e>
+            <m:sub>
+              <m:r>
+                <w:rPr>
+                  <w:rFonts w:ascii="Cambria Math" w:eastAsiaTheme="minorEastAsia" w:hAnsi="Cambria Math"/>
+                </w:rPr>
+                <m:t>mn</m:t>
+              </m:r>
+            </m:sub>
+            <m:sup>
+              <m:r>
+                <w:rPr>
+                  <w:rFonts w:ascii="Cambria Math" w:eastAsiaTheme="minorEastAsia" w:hAnsi="Cambria Math"/>
+                </w:rPr>
+                <m:t>sh</m:t>
+              </m:r>
+            </m:sup>
+          </m:sSubSup>
+        </m:oMath>
+      </m:oMathPara>
+    </w:p>
+    <w:p>
+      <w:pPr>
+        <w:spacing w:after="0"/>
+        <w:rPr>
+          <w:rFonts w:eastAsiaTheme="minorEastAsia"/>
+        </w:rPr>
+      </w:pPr>
+    </w:p>
+    <w:p>
+      <w:pPr>
+        <w:spacing w:after="0"/>
+        <w:rPr>
+          <w:rFonts w:eastAsiaTheme="minorEastAsia"/>
+        </w:rPr>
+      </w:pPr>
+      <m:oMathPara>
+        <m:oMath>
+          <m:sSub>
+            <m:sSubPr>
+              <m:ctrlPr>
+                <w:rPr>
+                  <w:rFonts w:ascii="Cambria Math" w:eastAsiaTheme="minorEastAsia" w:hAnsi="Cambria Math"/>
+                  <w:i/>
+                </w:rPr>
+              </m:ctrlPr>
+            </m:sSubPr>
+            <m:e>
+              <m:r>
+                <w:rPr>
+                  <w:rFonts w:ascii="Cambria Math" w:eastAsiaTheme="minorEastAsia" w:hAnsi="Cambria Math"/>
+                </w:rPr>
+                <m:t>P</m:t>
+              </m:r>
+            </m:e>
+            <m:sub>
+              <m:r>
+                <w:rPr>
+                  <w:rFonts w:ascii="Cambria Math" w:eastAsiaTheme="minorEastAsia" w:hAnsi="Cambria Math"/>
+                </w:rPr>
+                <m:t>mn</m:t>
+              </m:r>
+            </m:sub>
+          </m:sSub>
+          <m:r>
+            <w:rPr>
+              <w:rFonts w:ascii="Cambria Math" w:eastAsiaTheme="minorEastAsia" w:hAnsi="Cambria Math"/>
+            </w:rPr>
+            <m:t>=</m:t>
+          </m:r>
+          <m:sSub>
+            <m:sSubPr>
+              <m:ctrlPr>
+                <w:rPr>
+                  <w:rFonts w:ascii="Cambria Math" w:eastAsiaTheme="minorEastAsia" w:hAnsi="Cambria Math"/>
+                  <w:i/>
+                </w:rPr>
+              </m:ctrlPr>
+            </m:sSubPr>
+            <m:e>
+              <m:r>
+                <w:rPr>
+                  <w:rFonts w:ascii="Cambria Math" w:eastAsiaTheme="minorEastAsia" w:hAnsi="Cambria Math"/>
+                </w:rPr>
+                <m:t>g</m:t>
+              </m:r>
+            </m:e>
+            <m:sub>
+              <m:r>
+                <w:rPr>
+                  <w:rFonts w:ascii="Cambria Math" w:eastAsiaTheme="minorEastAsia" w:hAnsi="Cambria Math"/>
+                </w:rPr>
+                <m:t>mn</m:t>
+              </m:r>
+            </m:sub>
+          </m:sSub>
+          <m:d>
+            <m:dPr>
+              <m:ctrlPr>
+                <w:rPr>
+                  <w:rFonts w:ascii="Cambria Math" w:eastAsiaTheme="minorEastAsia" w:hAnsi="Cambria Math"/>
+                  <w:i/>
+                </w:rPr>
+              </m:ctrlPr>
+            </m:dPr>
+            <m:e>
+              <m:sSubSup>
+                <m:sSubSupPr>
+                  <m:ctrlPr>
+                    <w:rPr>
+                      <w:rFonts w:ascii="Cambria Math" w:eastAsiaTheme="minorEastAsia" w:hAnsi="Cambria Math"/>
+                      <w:i/>
+                    </w:rPr>
+                  </m:ctrlPr>
+                </m:sSubSupPr>
+                <m:e>
+                  <m:r>
+                    <w:rPr>
+                      <w:rFonts w:ascii="Cambria Math" w:eastAsiaTheme="minorEastAsia" w:hAnsi="Cambria Math"/>
+                    </w:rPr>
+                    <m:t>e</m:t>
+                  </m:r>
+                </m:e>
+                <m:sub>
+                  <m:r>
+                    <w:rPr>
+                      <w:rFonts w:ascii="Cambria Math" w:eastAsiaTheme="minorEastAsia" w:hAnsi="Cambria Math"/>
+                    </w:rPr>
+                    <m:t>m</m:t>
+                  </m:r>
+                </m:sub>
+                <m:sup>
+                  <m:r>
+                    <w:rPr>
+                      <w:rFonts w:ascii="Cambria Math" w:eastAsiaTheme="minorEastAsia" w:hAnsi="Cambria Math"/>
+                    </w:rPr>
+                    <m:t>2</m:t>
+                  </m:r>
+                </m:sup>
+              </m:sSubSup>
+              <m:r>
+                <w:rPr>
+                  <w:rFonts w:ascii="Cambria Math" w:eastAsiaTheme="minorEastAsia" w:hAnsi="Cambria Math"/>
+                </w:rPr>
+                <m:t>+</m:t>
+              </m:r>
+              <m:sSubSup>
+                <m:sSubSupPr>
+                  <m:ctrlPr>
+                    <w:rPr>
+                      <w:rFonts w:ascii="Cambria Math" w:eastAsiaTheme="minorEastAsia" w:hAnsi="Cambria Math"/>
+                      <w:i/>
+                    </w:rPr>
+                  </m:ctrlPr>
+                </m:sSubSupPr>
+                <m:e>
+                  <m:r>
+                    <w:rPr>
+                      <w:rFonts w:ascii="Cambria Math" w:eastAsiaTheme="minorEastAsia" w:hAnsi="Cambria Math"/>
+                    </w:rPr>
+                    <m:t>f</m:t>
+                  </m:r>
+                </m:e>
+                <m:sub>
+                  <m:r>
+                    <w:rPr>
+                      <w:rFonts w:ascii="Cambria Math" w:eastAsiaTheme="minorEastAsia" w:hAnsi="Cambria Math"/>
+                    </w:rPr>
+                    <m:t>m</m:t>
+                  </m:r>
+                </m:sub>
+                <m:sup>
+                  <m:r>
+                    <w:rPr>
+                      <w:rFonts w:ascii="Cambria Math" w:eastAsiaTheme="minorEastAsia" w:hAnsi="Cambria Math"/>
+                    </w:rPr>
+                    <m:t>2</m:t>
+                  </m:r>
+                </m:sup>
+              </m:sSubSup>
+              <m:r>
+                <w:rPr>
+                  <w:rFonts w:ascii="Cambria Math" w:eastAsiaTheme="minorEastAsia" w:hAnsi="Cambria Math"/>
+                </w:rPr>
+                <m:t>-</m:t>
+              </m:r>
+              <m:sSub>
+                <m:sSubPr>
+                  <m:ctrlPr>
+                    <w:rPr>
+                      <w:rFonts w:ascii="Cambria Math" w:eastAsiaTheme="minorEastAsia" w:hAnsi="Cambria Math"/>
+                      <w:i/>
+                    </w:rPr>
+                  </m:ctrlPr>
+                </m:sSubPr>
+                <m:e>
+                  <m:r>
+                    <w:rPr>
+                      <w:rFonts w:ascii="Cambria Math" w:eastAsiaTheme="minorEastAsia" w:hAnsi="Cambria Math"/>
+                    </w:rPr>
+                    <m:t>e</m:t>
+                  </m:r>
+                </m:e>
+                <m:sub>
+                  <m:r>
+                    <w:rPr>
+                      <w:rFonts w:ascii="Cambria Math" w:eastAsiaTheme="minorEastAsia" w:hAnsi="Cambria Math"/>
+                    </w:rPr>
+                    <m:t>m</m:t>
+                  </m:r>
+                </m:sub>
+              </m:sSub>
+              <m:sSub>
+                <m:sSubPr>
+                  <m:ctrlPr>
+                    <w:rPr>
+                      <w:rFonts w:ascii="Cambria Math" w:eastAsiaTheme="minorEastAsia" w:hAnsi="Cambria Math"/>
+                      <w:i/>
+                    </w:rPr>
+                  </m:ctrlPr>
+                </m:sSubPr>
+                <m:e>
+                  <m:r>
+                    <w:rPr>
+                      <w:rFonts w:ascii="Cambria Math" w:eastAsiaTheme="minorEastAsia" w:hAnsi="Cambria Math"/>
+                    </w:rPr>
+                    <m:t>e</m:t>
+                  </m:r>
+                </m:e>
+                <m:sub>
+                  <m:r>
+                    <w:rPr>
+                      <w:rFonts w:ascii="Cambria Math" w:eastAsiaTheme="minorEastAsia" w:hAnsi="Cambria Math"/>
+                    </w:rPr>
+                    <m:t>n</m:t>
+                  </m:r>
+                </m:sub>
+              </m:sSub>
+              <m:r>
+                <w:rPr>
+                  <w:rFonts w:ascii="Cambria Math" w:eastAsiaTheme="minorEastAsia" w:hAnsi="Cambria Math"/>
+                </w:rPr>
+                <m:t xml:space="preserve"> </m:t>
+              </m:r>
+            </m:e>
+          </m:d>
+          <m:r>
+            <w:rPr>
+              <w:rFonts w:ascii="Cambria Math" w:eastAsiaTheme="minorEastAsia" w:hAnsi="Cambria Math"/>
+            </w:rPr>
+            <m:t>-</m:t>
+          </m:r>
+          <m:sSub>
+            <m:sSubPr>
+              <m:ctrlPr>
+                <w:rPr>
+                  <w:rFonts w:ascii="Cambria Math" w:eastAsiaTheme="minorEastAsia" w:hAnsi="Cambria Math"/>
+                  <w:i/>
+                </w:rPr>
+              </m:ctrlPr>
+            </m:sSubPr>
+            <m:e>
+              <m:r>
+                <w:rPr>
+                  <w:rFonts w:ascii="Cambria Math" w:eastAsiaTheme="minorEastAsia" w:hAnsi="Cambria Math"/>
+                </w:rPr>
+                <m:t>b</m:t>
+              </m:r>
+            </m:e>
+            <m:sub>
+              <m:r>
+                <w:rPr>
+                  <w:rFonts w:ascii="Cambria Math" w:eastAsiaTheme="minorEastAsia" w:hAnsi="Cambria Math"/>
+                </w:rPr>
+                <m:t>mn</m:t>
+              </m:r>
+            </m:sub>
+          </m:sSub>
+          <m:d>
+            <m:dPr>
+              <m:ctrlPr>
+                <w:rPr>
+                  <w:rFonts w:ascii="Cambria Math" w:eastAsiaTheme="minorEastAsia" w:hAnsi="Cambria Math"/>
+                  <w:i/>
+                </w:rPr>
+              </m:ctrlPr>
+            </m:dPr>
+            <m:e>
+              <m:sSub>
+                <m:sSubPr>
+                  <m:ctrlPr>
+                    <w:rPr>
+                      <w:rFonts w:ascii="Cambria Math" w:eastAsiaTheme="minorEastAsia" w:hAnsi="Cambria Math"/>
+                      <w:i/>
+                    </w:rPr>
+                  </m:ctrlPr>
+                </m:sSubPr>
+                <m:e>
+                  <m:r>
+                    <w:rPr>
+                      <w:rFonts w:ascii="Cambria Math" w:eastAsiaTheme="minorEastAsia" w:hAnsi="Cambria Math"/>
+                    </w:rPr>
+                    <m:t>f</m:t>
+                  </m:r>
+                </m:e>
+                <m:sub>
+                  <m:r>
+                    <w:rPr>
+                      <w:rFonts w:ascii="Cambria Math" w:eastAsiaTheme="minorEastAsia" w:hAnsi="Cambria Math"/>
+                    </w:rPr>
+                    <m:t>m</m:t>
+                  </m:r>
+                </m:sub>
+              </m:sSub>
+              <m:sSub>
+                <m:sSubPr>
+                  <m:ctrlPr>
+                    <w:rPr>
+                      <w:rFonts w:ascii="Cambria Math" w:eastAsiaTheme="minorEastAsia" w:hAnsi="Cambria Math"/>
+                      <w:i/>
+                    </w:rPr>
+                  </m:ctrlPr>
+                </m:sSubPr>
+                <m:e>
+                  <m:r>
+                    <w:rPr>
+                      <w:rFonts w:ascii="Cambria Math" w:eastAsiaTheme="minorEastAsia" w:hAnsi="Cambria Math"/>
+                    </w:rPr>
+                    <m:t>e</m:t>
+                  </m:r>
+                </m:e>
+                <m:sub>
+                  <m:r>
+                    <w:rPr>
+                      <w:rFonts w:ascii="Cambria Math" w:eastAsiaTheme="minorEastAsia" w:hAnsi="Cambria Math"/>
+                    </w:rPr>
+                    <m:t>n</m:t>
+                  </m:r>
+                </m:sub>
+              </m:sSub>
+              <m:r>
+                <w:rPr>
+                  <w:rFonts w:ascii="Cambria Math" w:eastAsiaTheme="minorEastAsia" w:hAnsi="Cambria Math"/>
+                </w:rPr>
+                <m:t>-</m:t>
+              </m:r>
+              <m:sSub>
+                <m:sSubPr>
+                  <m:ctrlPr>
+                    <w:rPr>
+                      <w:rFonts w:ascii="Cambria Math" w:eastAsiaTheme="minorEastAsia" w:hAnsi="Cambria Math"/>
+                      <w:i/>
+                    </w:rPr>
+                  </m:ctrlPr>
+                </m:sSubPr>
+                <m:e>
+                  <m:r>
+                    <w:rPr>
+                      <w:rFonts w:ascii="Cambria Math" w:eastAsiaTheme="minorEastAsia" w:hAnsi="Cambria Math"/>
+                    </w:rPr>
+                    <m:t>f</m:t>
+                  </m:r>
+                </m:e>
+                <m:sub>
+                  <m:r>
+                    <w:rPr>
+                      <w:rFonts w:ascii="Cambria Math" w:eastAsiaTheme="minorEastAsia" w:hAnsi="Cambria Math"/>
+                    </w:rPr>
+                    <m:t>n</m:t>
+                  </m:r>
+                </m:sub>
+              </m:sSub>
+              <m:sSub>
+                <m:sSubPr>
+                  <m:ctrlPr>
+                    <w:rPr>
+                      <w:rFonts w:ascii="Cambria Math" w:eastAsiaTheme="minorEastAsia" w:hAnsi="Cambria Math"/>
+                      <w:i/>
+                    </w:rPr>
+                  </m:ctrlPr>
+                </m:sSubPr>
+                <m:e>
+                  <m:r>
+                    <w:rPr>
+                      <w:rFonts w:ascii="Cambria Math" w:eastAsiaTheme="minorEastAsia" w:hAnsi="Cambria Math"/>
+                    </w:rPr>
+                    <m:t>e</m:t>
+                  </m:r>
+                </m:e>
+                <m:sub>
+                  <m:r>
+                    <w:rPr>
+                      <w:rFonts w:ascii="Cambria Math" w:eastAsiaTheme="minorEastAsia" w:hAnsi="Cambria Math"/>
+                    </w:rPr>
+                    <m:t>m</m:t>
+                  </m:r>
+                </m:sub>
+              </m:sSub>
+            </m:e>
+          </m:d>
+          <m:r>
+            <w:rPr>
+              <w:rFonts w:ascii="Cambria Math" w:eastAsiaTheme="minorEastAsia" w:hAnsi="Cambria Math"/>
+            </w:rPr>
+            <m:t>=</m:t>
+          </m:r>
+          <m:sSub>
+            <m:sSubPr>
+              <m:ctrlPr>
+                <w:rPr>
+                  <w:rFonts w:ascii="Cambria Math" w:eastAsiaTheme="minorEastAsia" w:hAnsi="Cambria Math"/>
+                  <w:i/>
+                </w:rPr>
+              </m:ctrlPr>
+            </m:sSubPr>
+            <m:e>
+              <m:r>
+                <w:rPr>
+                  <w:rFonts w:ascii="Cambria Math" w:eastAsiaTheme="minorEastAsia" w:hAnsi="Cambria Math"/>
+                </w:rPr>
+                <m:t>G</m:t>
+              </m:r>
+            </m:e>
+            <m:sub>
+              <m:r>
+                <w:rPr>
+                  <w:rFonts w:ascii="Cambria Math" w:eastAsiaTheme="minorEastAsia" w:hAnsi="Cambria Math"/>
+                </w:rPr>
+                <m:t>mm</m:t>
+              </m:r>
+            </m:sub>
+          </m:sSub>
+          <m:d>
+            <m:dPr>
+              <m:ctrlPr>
+                <w:rPr>
+                  <w:rFonts w:ascii="Cambria Math" w:eastAsiaTheme="minorEastAsia" w:hAnsi="Cambria Math"/>
+                  <w:i/>
+                </w:rPr>
+              </m:ctrlPr>
+            </m:dPr>
+            <m:e>
+              <m:sSubSup>
+                <m:sSubSupPr>
+                  <m:ctrlPr>
+                    <w:rPr>
+                      <w:rFonts w:ascii="Cambria Math" w:eastAsiaTheme="minorEastAsia" w:hAnsi="Cambria Math"/>
+                      <w:i/>
+                    </w:rPr>
+                  </m:ctrlPr>
+                </m:sSubSupPr>
+                <m:e>
+                  <m:r>
+                    <w:rPr>
+                      <w:rFonts w:ascii="Cambria Math" w:eastAsiaTheme="minorEastAsia" w:hAnsi="Cambria Math"/>
+                    </w:rPr>
+                    <m:t>e</m:t>
+                  </m:r>
+                </m:e>
+                <m:sub>
+                  <m:r>
+                    <w:rPr>
+                      <w:rFonts w:ascii="Cambria Math" w:eastAsiaTheme="minorEastAsia" w:hAnsi="Cambria Math"/>
+                    </w:rPr>
+                    <m:t>m</m:t>
+                  </m:r>
+                </m:sub>
+                <m:sup>
+                  <m:r>
+                    <w:rPr>
+                      <w:rFonts w:ascii="Cambria Math" w:eastAsiaTheme="minorEastAsia" w:hAnsi="Cambria Math"/>
+                    </w:rPr>
+                    <m:t>2</m:t>
+                  </m:r>
+                </m:sup>
+              </m:sSubSup>
+              <m:r>
+                <w:rPr>
+                  <w:rFonts w:ascii="Cambria Math" w:eastAsiaTheme="minorEastAsia" w:hAnsi="Cambria Math"/>
+                </w:rPr>
+                <m:t>+</m:t>
+              </m:r>
+              <m:sSubSup>
+                <m:sSubSupPr>
+                  <m:ctrlPr>
+                    <w:rPr>
+                      <w:rFonts w:ascii="Cambria Math" w:eastAsiaTheme="minorEastAsia" w:hAnsi="Cambria Math"/>
+                      <w:i/>
+                    </w:rPr>
+                  </m:ctrlPr>
+                </m:sSubSupPr>
+                <m:e>
+                  <m:r>
+                    <w:rPr>
+                      <w:rFonts w:ascii="Cambria Math" w:eastAsiaTheme="minorEastAsia" w:hAnsi="Cambria Math"/>
+                    </w:rPr>
+                    <m:t>f</m:t>
+                  </m:r>
+                </m:e>
+                <m:sub>
+                  <m:r>
+                    <w:rPr>
+                      <w:rFonts w:ascii="Cambria Math" w:eastAsiaTheme="minorEastAsia" w:hAnsi="Cambria Math"/>
+                    </w:rPr>
+                    <m:t>m</m:t>
+                  </m:r>
+                </m:sub>
+                <m:sup>
+                  <m:r>
+                    <w:rPr>
+                      <w:rFonts w:ascii="Cambria Math" w:eastAsiaTheme="minorEastAsia" w:hAnsi="Cambria Math"/>
+                    </w:rPr>
+                    <m:t>2</m:t>
+                  </m:r>
+                </m:sup>
+              </m:sSubSup>
+              <m:r>
+                <w:rPr>
+                  <w:rFonts w:ascii="Cambria Math" w:eastAsiaTheme="minorEastAsia" w:hAnsi="Cambria Math"/>
+                </w:rPr>
+                <m:t>)</m:t>
+              </m:r>
+              <m:r>
+                <w:rPr>
+                  <w:rFonts w:ascii="Cambria Math" w:eastAsiaTheme="minorEastAsia" w:hAnsi="Cambria Math"/>
+                </w:rPr>
+                <m:t>+</m:t>
+              </m:r>
+              <m:sSub>
+                <m:sSubPr>
+                  <m:ctrlPr>
+                    <w:rPr>
+                      <w:rFonts w:ascii="Cambria Math" w:eastAsiaTheme="minorEastAsia" w:hAnsi="Cambria Math"/>
+                      <w:i/>
+                    </w:rPr>
+                  </m:ctrlPr>
+                </m:sSubPr>
+                <m:e>
+                  <m:r>
+                    <w:rPr>
+                      <w:rFonts w:ascii="Cambria Math" w:eastAsiaTheme="minorEastAsia" w:hAnsi="Cambria Math"/>
+                    </w:rPr>
+                    <m:t>G</m:t>
+                  </m:r>
+                </m:e>
+                <m:sub>
+                  <m:r>
+                    <w:rPr>
+                      <w:rFonts w:ascii="Cambria Math" w:eastAsiaTheme="minorEastAsia" w:hAnsi="Cambria Math"/>
+                    </w:rPr>
+                    <m:t>mn</m:t>
+                  </m:r>
+                </m:sub>
+              </m:sSub>
+              <m:r>
+                <w:rPr>
+                  <w:rFonts w:ascii="Cambria Math" w:eastAsiaTheme="minorEastAsia" w:hAnsi="Cambria Math"/>
+                </w:rPr>
+                <m:t>(</m:t>
+              </m:r>
+              <m:sSub>
+                <m:sSubPr>
+                  <m:ctrlPr>
+                    <w:rPr>
+                      <w:rFonts w:ascii="Cambria Math" w:eastAsiaTheme="minorEastAsia" w:hAnsi="Cambria Math"/>
+                      <w:i/>
+                    </w:rPr>
+                  </m:ctrlPr>
+                </m:sSubPr>
+                <m:e>
+                  <m:r>
+                    <w:rPr>
+                      <w:rFonts w:ascii="Cambria Math" w:eastAsiaTheme="minorEastAsia" w:hAnsi="Cambria Math"/>
+                    </w:rPr>
+                    <m:t>e</m:t>
+                  </m:r>
+                </m:e>
+                <m:sub>
+                  <m:r>
+                    <w:rPr>
+                      <w:rFonts w:ascii="Cambria Math" w:eastAsiaTheme="minorEastAsia" w:hAnsi="Cambria Math"/>
+                    </w:rPr>
+                    <m:t>m</m:t>
+                  </m:r>
+                </m:sub>
+              </m:sSub>
+              <m:sSub>
+                <m:sSubPr>
+                  <m:ctrlPr>
+                    <w:rPr>
+                      <w:rFonts w:ascii="Cambria Math" w:eastAsiaTheme="minorEastAsia" w:hAnsi="Cambria Math"/>
+                      <w:i/>
+                    </w:rPr>
+                  </m:ctrlPr>
+                </m:sSubPr>
+                <m:e>
+                  <m:r>
+                    <w:rPr>
+                      <w:rFonts w:ascii="Cambria Math" w:eastAsiaTheme="minorEastAsia" w:hAnsi="Cambria Math"/>
+                    </w:rPr>
+                    <m:t>e</m:t>
+                  </m:r>
+                </m:e>
+                <m:sub>
+                  <m:r>
+                    <w:rPr>
+                      <w:rFonts w:ascii="Cambria Math" w:eastAsiaTheme="minorEastAsia" w:hAnsi="Cambria Math"/>
+                    </w:rPr>
+                    <m:t>n</m:t>
+                  </m:r>
+                </m:sub>
+              </m:sSub>
+              <m:r>
+                <w:rPr>
+                  <w:rFonts w:ascii="Cambria Math" w:eastAsiaTheme="minorEastAsia" w:hAnsi="Cambria Math"/>
+                </w:rPr>
+                <m:t xml:space="preserve"> </m:t>
+              </m:r>
+            </m:e>
+          </m:d>
+          <m:r>
+            <w:rPr>
+              <w:rFonts w:ascii="Cambria Math" w:eastAsiaTheme="minorEastAsia" w:hAnsi="Cambria Math"/>
+            </w:rPr>
+            <m:t>+</m:t>
+          </m:r>
+          <m:sSub>
+            <m:sSubPr>
+              <m:ctrlPr>
+                <w:rPr>
+                  <w:rFonts w:ascii="Cambria Math" w:eastAsiaTheme="minorEastAsia" w:hAnsi="Cambria Math"/>
+                  <w:i/>
+                </w:rPr>
+              </m:ctrlPr>
+            </m:sSubPr>
+            <m:e>
+              <m:r>
+                <w:rPr>
+                  <w:rFonts w:ascii="Cambria Math" w:eastAsiaTheme="minorEastAsia" w:hAnsi="Cambria Math"/>
+                </w:rPr>
+                <m:t>B</m:t>
+              </m:r>
+            </m:e>
+            <m:sub>
+              <m:r>
+                <w:rPr>
+                  <w:rFonts w:ascii="Cambria Math" w:eastAsiaTheme="minorEastAsia" w:hAnsi="Cambria Math"/>
+                </w:rPr>
+                <m:t>mn</m:t>
+              </m:r>
+            </m:sub>
+          </m:sSub>
+          <m:d>
+            <m:dPr>
+              <m:ctrlPr>
+                <w:rPr>
+                  <w:rFonts w:ascii="Cambria Math" w:eastAsiaTheme="minorEastAsia" w:hAnsi="Cambria Math"/>
+                  <w:i/>
+                </w:rPr>
+              </m:ctrlPr>
+            </m:dPr>
+            <m:e>
+              <m:sSub>
+                <m:sSubPr>
+                  <m:ctrlPr>
+                    <w:rPr>
+                      <w:rFonts w:ascii="Cambria Math" w:eastAsiaTheme="minorEastAsia" w:hAnsi="Cambria Math"/>
+                      <w:i/>
+                    </w:rPr>
+                  </m:ctrlPr>
+                </m:sSubPr>
+                <m:e>
+                  <m:r>
+                    <w:rPr>
+                      <w:rFonts w:ascii="Cambria Math" w:eastAsiaTheme="minorEastAsia" w:hAnsi="Cambria Math"/>
+                    </w:rPr>
+                    <m:t>f</m:t>
+                  </m:r>
+                </m:e>
+                <m:sub>
+                  <m:r>
+                    <w:rPr>
+                      <w:rFonts w:ascii="Cambria Math" w:eastAsiaTheme="minorEastAsia" w:hAnsi="Cambria Math"/>
+                    </w:rPr>
+                    <m:t>m</m:t>
+                  </m:r>
+                </m:sub>
+              </m:sSub>
+              <m:sSub>
+                <m:sSubPr>
+                  <m:ctrlPr>
+                    <w:rPr>
+                      <w:rFonts w:ascii="Cambria Math" w:eastAsiaTheme="minorEastAsia" w:hAnsi="Cambria Math"/>
+                      <w:i/>
+                    </w:rPr>
+                  </m:ctrlPr>
+                </m:sSubPr>
+                <m:e>
+                  <m:r>
+                    <w:rPr>
+                      <w:rFonts w:ascii="Cambria Math" w:eastAsiaTheme="minorEastAsia" w:hAnsi="Cambria Math"/>
+                    </w:rPr>
+                    <m:t>e</m:t>
+                  </m:r>
+                </m:e>
+                <m:sub>
+                  <m:r>
+                    <w:rPr>
+                      <w:rFonts w:ascii="Cambria Math" w:eastAsiaTheme="minorEastAsia" w:hAnsi="Cambria Math"/>
+                    </w:rPr>
+                    <m:t>n</m:t>
+                  </m:r>
+                </m:sub>
+              </m:sSub>
+              <m:r>
+                <w:rPr>
+                  <w:rFonts w:ascii="Cambria Math" w:eastAsiaTheme="minorEastAsia" w:hAnsi="Cambria Math"/>
+                </w:rPr>
+                <m:t>-</m:t>
+              </m:r>
+              <m:sSub>
+                <m:sSubPr>
+                  <m:ctrlPr>
+                    <w:rPr>
+                      <w:rFonts w:ascii="Cambria Math" w:eastAsiaTheme="minorEastAsia" w:hAnsi="Cambria Math"/>
+                      <w:i/>
+                    </w:rPr>
+                  </m:ctrlPr>
+                </m:sSubPr>
+                <m:e>
+                  <m:r>
+                    <w:rPr>
+                      <w:rFonts w:ascii="Cambria Math" w:eastAsiaTheme="minorEastAsia" w:hAnsi="Cambria Math"/>
+                    </w:rPr>
+                    <m:t>f</m:t>
+                  </m:r>
+                </m:e>
+                <m:sub>
+                  <m:r>
+                    <w:rPr>
+                      <w:rFonts w:ascii="Cambria Math" w:eastAsiaTheme="minorEastAsia" w:hAnsi="Cambria Math"/>
+                    </w:rPr>
+                    <m:t>n</m:t>
+                  </m:r>
+                </m:sub>
+              </m:sSub>
+              <m:sSub>
+                <m:sSubPr>
+                  <m:ctrlPr>
+                    <w:rPr>
+                      <w:rFonts w:ascii="Cambria Math" w:eastAsiaTheme="minorEastAsia" w:hAnsi="Cambria Math"/>
+                      <w:i/>
+                    </w:rPr>
+                  </m:ctrlPr>
+                </m:sSubPr>
+                <m:e>
+                  <m:r>
+                    <w:rPr>
+                      <w:rFonts w:ascii="Cambria Math" w:eastAsiaTheme="minorEastAsia" w:hAnsi="Cambria Math"/>
+                    </w:rPr>
+                    <m:t>e</m:t>
+                  </m:r>
+                </m:e>
+                <m:sub>
+                  <m:r>
+                    <w:rPr>
+                      <w:rFonts w:ascii="Cambria Math" w:eastAsiaTheme="minorEastAsia" w:hAnsi="Cambria Math"/>
+                    </w:rPr>
+                    <m:t>m</m:t>
+                  </m:r>
+                </m:sub>
+              </m:sSub>
+            </m:e>
+          </m:d>
+        </m:oMath>
+      </m:oMathPara>
+    </w:p>
+    <w:p>
+      <w:pPr>
+        <w:spacing w:after="0"/>
+        <w:rPr>
+          <w:rFonts w:eastAsiaTheme="minorEastAsia"/>
+        </w:rPr>
+      </w:pPr>
+      <m:oMathPara>
+        <m:oMath>
+          <m:sSub>
+            <m:sSubPr>
+              <m:ctrlPr>
+                <w:rPr>
+                  <w:rFonts w:ascii="Cambria Math" w:eastAsiaTheme="minorEastAsia" w:hAnsi="Cambria Math"/>
+                  <w:i/>
+                </w:rPr>
+              </m:ctrlPr>
+            </m:sSubPr>
+            <m:e>
+              <m:r>
+                <w:rPr>
+                  <w:rFonts w:ascii="Cambria Math" w:eastAsiaTheme="minorEastAsia" w:hAnsi="Cambria Math"/>
+                </w:rPr>
+                <m:t>Q</m:t>
+              </m:r>
+            </m:e>
+            <m:sub>
+              <m:r>
+                <w:rPr>
+                  <w:rFonts w:ascii="Cambria Math" w:eastAsiaTheme="minorEastAsia" w:hAnsi="Cambria Math"/>
+                </w:rPr>
+                <m:t>mn</m:t>
+              </m:r>
+            </m:sub>
+          </m:sSub>
+          <m:r>
+            <w:rPr>
+              <w:rFonts w:ascii="Cambria Math" w:eastAsiaTheme="minorEastAsia" w:hAnsi="Cambria Math"/>
+            </w:rPr>
+            <m:t>=</m:t>
+          </m:r>
+          <m:sSub>
+            <m:sSubPr>
+              <m:ctrlPr>
+                <w:rPr>
+                  <w:rFonts w:ascii="Cambria Math" w:eastAsiaTheme="minorEastAsia" w:hAnsi="Cambria Math"/>
+                  <w:i/>
+                </w:rPr>
+              </m:ctrlPr>
+            </m:sSubPr>
+            <m:e>
+              <m:r>
+                <w:rPr>
+                  <w:rFonts w:ascii="Cambria Math" w:eastAsiaTheme="minorEastAsia" w:hAnsi="Cambria Math"/>
+                </w:rPr>
+                <m:t>g</m:t>
+              </m:r>
+            </m:e>
+            <m:sub>
+              <m:r>
+                <w:rPr>
+                  <w:rFonts w:ascii="Cambria Math" w:eastAsiaTheme="minorEastAsia" w:hAnsi="Cambria Math"/>
+                </w:rPr>
+                <m:t>mn</m:t>
+              </m:r>
+            </m:sub>
+          </m:sSub>
+          <m:d>
+            <m:dPr>
+              <m:ctrlPr>
+                <w:rPr>
+                  <w:rFonts w:ascii="Cambria Math" w:eastAsiaTheme="minorEastAsia" w:hAnsi="Cambria Math"/>
+                  <w:i/>
+                </w:rPr>
+              </m:ctrlPr>
+            </m:dPr>
+            <m:e>
+              <m:r>
+                <w:rPr>
+                  <w:rFonts w:ascii="Cambria Math" w:eastAsiaTheme="minorEastAsia" w:hAnsi="Cambria Math"/>
+                </w:rPr>
+                <m:t>-</m:t>
+              </m:r>
+              <m:sSub>
+                <m:sSubPr>
+                  <m:ctrlPr>
+                    <w:rPr>
+                      <w:rFonts w:ascii="Cambria Math" w:eastAsiaTheme="minorEastAsia" w:hAnsi="Cambria Math"/>
+                      <w:i/>
+                    </w:rPr>
+                  </m:ctrlPr>
+                </m:sSubPr>
+                <m:e>
+                  <m:r>
+                    <w:rPr>
+                      <w:rFonts w:ascii="Cambria Math" w:eastAsiaTheme="minorEastAsia" w:hAnsi="Cambria Math"/>
+                    </w:rPr>
+                    <m:t>f</m:t>
+                  </m:r>
+                </m:e>
+                <m:sub>
+                  <m:r>
+                    <w:rPr>
+                      <w:rFonts w:ascii="Cambria Math" w:eastAsiaTheme="minorEastAsia" w:hAnsi="Cambria Math"/>
+                    </w:rPr>
+                    <m:t>m</m:t>
+                  </m:r>
+                </m:sub>
+              </m:sSub>
+              <m:sSub>
+                <m:sSubPr>
+                  <m:ctrlPr>
+                    <w:rPr>
+                      <w:rFonts w:ascii="Cambria Math" w:eastAsiaTheme="minorEastAsia" w:hAnsi="Cambria Math"/>
+                      <w:i/>
+                    </w:rPr>
+                  </m:ctrlPr>
+                </m:sSubPr>
+                <m:e>
+                  <m:r>
+                    <w:rPr>
+                      <w:rFonts w:ascii="Cambria Math" w:eastAsiaTheme="minorEastAsia" w:hAnsi="Cambria Math"/>
+                    </w:rPr>
+                    <m:t>e</m:t>
+                  </m:r>
+                </m:e>
+                <m:sub>
+                  <m:r>
+                    <w:rPr>
+                      <w:rFonts w:ascii="Cambria Math" w:eastAsiaTheme="minorEastAsia" w:hAnsi="Cambria Math"/>
+                    </w:rPr>
+                    <m:t>n</m:t>
+                  </m:r>
+                </m:sub>
+              </m:sSub>
+              <m:r>
+                <w:rPr>
+                  <w:rFonts w:ascii="Cambria Math" w:eastAsiaTheme="minorEastAsia" w:hAnsi="Cambria Math"/>
+                </w:rPr>
+                <m:t>+</m:t>
+              </m:r>
+              <m:sSub>
+                <m:sSubPr>
+                  <m:ctrlPr>
+                    <w:rPr>
+                      <w:rFonts w:ascii="Cambria Math" w:eastAsiaTheme="minorEastAsia" w:hAnsi="Cambria Math"/>
+                      <w:i/>
+                    </w:rPr>
+                  </m:ctrlPr>
+                </m:sSubPr>
+                <m:e>
+                  <m:r>
+                    <w:rPr>
+                      <w:rFonts w:ascii="Cambria Math" w:eastAsiaTheme="minorEastAsia" w:hAnsi="Cambria Math"/>
+                    </w:rPr>
+                    <m:t>f</m:t>
+                  </m:r>
+                </m:e>
+                <m:sub>
+                  <m:r>
+                    <w:rPr>
+                      <w:rFonts w:ascii="Cambria Math" w:eastAsiaTheme="minorEastAsia" w:hAnsi="Cambria Math"/>
+                    </w:rPr>
+                    <m:t>n</m:t>
+                  </m:r>
+                </m:sub>
+              </m:sSub>
+              <m:sSub>
+                <m:sSubPr>
+                  <m:ctrlPr>
+                    <w:rPr>
+                      <w:rFonts w:ascii="Cambria Math" w:eastAsiaTheme="minorEastAsia" w:hAnsi="Cambria Math"/>
+                      <w:i/>
+                    </w:rPr>
+                  </m:ctrlPr>
+                </m:sSubPr>
+                <m:e>
+                  <m:r>
+                    <w:rPr>
+                      <w:rFonts w:ascii="Cambria Math" w:eastAsiaTheme="minorEastAsia" w:hAnsi="Cambria Math"/>
+                    </w:rPr>
+                    <m:t>e</m:t>
+                  </m:r>
+                </m:e>
+                <m:sub>
+                  <m:r>
+                    <w:rPr>
+                      <w:rFonts w:ascii="Cambria Math" w:eastAsiaTheme="minorEastAsia" w:hAnsi="Cambria Math"/>
+                    </w:rPr>
+                    <m:t>m</m:t>
+                  </m:r>
+                </m:sub>
+              </m:sSub>
+              <m:r>
+                <w:rPr>
+                  <w:rFonts w:ascii="Cambria Math" w:eastAsiaTheme="minorEastAsia" w:hAnsi="Cambria Math"/>
+                </w:rPr>
+                <m:t xml:space="preserve"> </m:t>
+              </m:r>
+            </m:e>
+          </m:d>
+          <m:r>
+            <w:rPr>
+              <w:rFonts w:ascii="Cambria Math" w:eastAsiaTheme="minorEastAsia" w:hAnsi="Cambria Math"/>
+            </w:rPr>
+            <m:t>-</m:t>
+          </m:r>
+          <m:sSub>
+            <m:sSubPr>
+              <m:ctrlPr>
+                <w:rPr>
+                  <w:rFonts w:ascii="Cambria Math" w:eastAsiaTheme="minorEastAsia" w:hAnsi="Cambria Math"/>
+                  <w:i/>
+                </w:rPr>
+              </m:ctrlPr>
+            </m:sSubPr>
+            <m:e>
+              <m:r>
+                <w:rPr>
+                  <w:rFonts w:ascii="Cambria Math" w:eastAsiaTheme="minorEastAsia" w:hAnsi="Cambria Math"/>
+                </w:rPr>
+                <m:t>b</m:t>
+              </m:r>
+            </m:e>
+            <m:sub>
+              <m:r>
+                <w:rPr>
+                  <w:rFonts w:ascii="Cambria Math" w:eastAsiaTheme="minorEastAsia" w:hAnsi="Cambria Math"/>
+                </w:rPr>
+                <m:t>mn</m:t>
+              </m:r>
+            </m:sub>
+          </m:sSub>
+          <m:d>
+            <m:dPr>
+              <m:ctrlPr>
+                <w:rPr>
+                  <w:rFonts w:ascii="Cambria Math" w:eastAsiaTheme="minorEastAsia" w:hAnsi="Cambria Math"/>
+                  <w:i/>
+                </w:rPr>
+              </m:ctrlPr>
+            </m:dPr>
+            <m:e>
+              <m:sSub>
+                <m:sSubPr>
+                  <m:ctrlPr>
+                    <w:rPr>
+                      <w:rFonts w:ascii="Cambria Math" w:eastAsiaTheme="minorEastAsia" w:hAnsi="Cambria Math"/>
+                      <w:i/>
+                    </w:rPr>
+                  </m:ctrlPr>
+                </m:sSubPr>
+                <m:e>
+                  <m:r>
+                    <w:rPr>
+                      <w:rFonts w:ascii="Cambria Math" w:eastAsiaTheme="minorEastAsia" w:hAnsi="Cambria Math"/>
+                    </w:rPr>
+                    <m:t>e</m:t>
+                  </m:r>
+                </m:e>
+                <m:sub>
+                  <m:r>
+                    <w:rPr>
+                      <w:rFonts w:ascii="Cambria Math" w:eastAsiaTheme="minorEastAsia" w:hAnsi="Cambria Math"/>
+                    </w:rPr>
+                    <m:t>m</m:t>
+                  </m:r>
+                </m:sub>
+              </m:sSub>
+              <m:sSub>
+                <m:sSubPr>
+                  <m:ctrlPr>
+                    <w:rPr>
+                      <w:rFonts w:ascii="Cambria Math" w:eastAsiaTheme="minorEastAsia" w:hAnsi="Cambria Math"/>
+                      <w:i/>
+                    </w:rPr>
+                  </m:ctrlPr>
+                </m:sSubPr>
+                <m:e>
+                  <m:r>
+                    <w:rPr>
+                      <w:rFonts w:ascii="Cambria Math" w:eastAsiaTheme="minorEastAsia" w:hAnsi="Cambria Math"/>
+                    </w:rPr>
+                    <m:t>e</m:t>
+                  </m:r>
+                </m:e>
+                <m:sub>
+                  <m:r>
+                    <w:rPr>
+                      <w:rFonts w:ascii="Cambria Math" w:eastAsiaTheme="minorEastAsia" w:hAnsi="Cambria Math"/>
+                    </w:rPr>
+                    <m:t>n</m:t>
+                  </m:r>
+                </m:sub>
+              </m:sSub>
+              <m:r>
+                <w:rPr>
+                  <w:rFonts w:ascii="Cambria Math" w:eastAsiaTheme="minorEastAsia" w:hAnsi="Cambria Math"/>
+                </w:rPr>
+                <m:t>+</m:t>
+              </m:r>
+              <m:sSub>
+                <m:sSubPr>
+                  <m:ctrlPr>
+                    <w:rPr>
+                      <w:rFonts w:ascii="Cambria Math" w:eastAsiaTheme="minorEastAsia" w:hAnsi="Cambria Math"/>
+                      <w:i/>
+                    </w:rPr>
+                  </m:ctrlPr>
+                </m:sSubPr>
+                <m:e>
+                  <m:r>
+                    <w:rPr>
+                      <w:rFonts w:ascii="Cambria Math" w:eastAsiaTheme="minorEastAsia" w:hAnsi="Cambria Math"/>
+                    </w:rPr>
+                    <m:t>f</m:t>
+                  </m:r>
+                </m:e>
+                <m:sub>
+                  <m:r>
+                    <w:rPr>
+                      <w:rFonts w:ascii="Cambria Math" w:eastAsiaTheme="minorEastAsia" w:hAnsi="Cambria Math"/>
+                    </w:rPr>
+                    <m:t>m</m:t>
+                  </m:r>
+                </m:sub>
+              </m:sSub>
+              <m:sSub>
+                <m:sSubPr>
+                  <m:ctrlPr>
+                    <w:rPr>
+                      <w:rFonts w:ascii="Cambria Math" w:eastAsiaTheme="minorEastAsia" w:hAnsi="Cambria Math"/>
+                      <w:i/>
+                    </w:rPr>
+                  </m:ctrlPr>
+                </m:sSubPr>
+                <m:e>
+                  <m:r>
+                    <w:rPr>
+                      <w:rFonts w:ascii="Cambria Math" w:eastAsiaTheme="minorEastAsia" w:hAnsi="Cambria Math"/>
+                    </w:rPr>
+                    <m:t>f</m:t>
+                  </m:r>
+                </m:e>
+                <m:sub>
+                  <m:r>
+                    <w:rPr>
+                      <w:rFonts w:ascii="Cambria Math" w:eastAsiaTheme="minorEastAsia" w:hAnsi="Cambria Math"/>
+                    </w:rPr>
+                    <m:t>n</m:t>
+                  </m:r>
+                </m:sub>
+              </m:sSub>
+            </m:e>
+          </m:d>
+          <m:r>
+            <w:rPr>
+              <w:rFonts w:ascii="Cambria Math" w:eastAsiaTheme="minorEastAsia" w:hAnsi="Cambria Math"/>
+            </w:rPr>
+            <m:t>-</m:t>
+          </m:r>
+          <m:d>
+            <m:dPr>
+              <m:ctrlPr>
+                <w:rPr>
+                  <w:rFonts w:ascii="Cambria Math" w:eastAsiaTheme="minorEastAsia" w:hAnsi="Cambria Math"/>
+                  <w:i/>
+                </w:rPr>
+              </m:ctrlPr>
+            </m:dPr>
+            <m:e>
+              <m:sSubSup>
+                <m:sSubSupPr>
+                  <m:ctrlPr>
+                    <w:rPr>
+                      <w:rFonts w:ascii="Cambria Math" w:eastAsiaTheme="minorEastAsia" w:hAnsi="Cambria Math"/>
+                      <w:i/>
+                    </w:rPr>
+                  </m:ctrlPr>
+                </m:sSubSupPr>
+                <m:e>
+                  <m:sSubSup>
+                    <m:sSubSupPr>
+                      <m:ctrlPr>
+                        <w:rPr>
+                          <w:rFonts w:ascii="Cambria Math" w:eastAsiaTheme="minorEastAsia" w:hAnsi="Cambria Math"/>
+                          <w:i/>
+                        </w:rPr>
+                      </m:ctrlPr>
+                    </m:sSubSupPr>
+                    <m:e>
+                      <m:r>
+                        <w:rPr>
+                          <w:rFonts w:ascii="Cambria Math" w:eastAsiaTheme="minorEastAsia" w:hAnsi="Cambria Math"/>
+                        </w:rPr>
+                        <m:t>e</m:t>
+                      </m:r>
+                    </m:e>
+                    <m:sub>
+                      <m:r>
+                        <w:rPr>
+                          <w:rFonts w:ascii="Cambria Math" w:eastAsiaTheme="minorEastAsia" w:hAnsi="Cambria Math"/>
+                        </w:rPr>
+                        <m:t>m</m:t>
+                      </m:r>
+                    </m:sub>
+                    <m:sup>
+                      <m:r>
+                        <w:rPr>
+                          <w:rFonts w:ascii="Cambria Math" w:eastAsiaTheme="minorEastAsia" w:hAnsi="Cambria Math"/>
+                        </w:rPr>
+                        <m:t>2</m:t>
+                      </m:r>
+                    </m:sup>
+                  </m:sSubSup>
+                  <m:r>
+                    <w:rPr>
+                      <w:rFonts w:ascii="Cambria Math" w:eastAsiaTheme="minorEastAsia" w:hAnsi="Cambria Math"/>
+                    </w:rPr>
+                    <m:t>+</m:t>
+                  </m:r>
+                  <m:sSubSup>
+                    <m:sSubSupPr>
+                      <m:ctrlPr>
+                        <w:rPr>
+                          <w:rFonts w:ascii="Cambria Math" w:eastAsiaTheme="minorEastAsia" w:hAnsi="Cambria Math"/>
+                          <w:i/>
+                        </w:rPr>
+                      </m:ctrlPr>
+                    </m:sSubSupPr>
+                    <m:e>
+                      <m:r>
+                        <w:rPr>
+                          <w:rFonts w:ascii="Cambria Math" w:eastAsiaTheme="minorEastAsia" w:hAnsi="Cambria Math"/>
+                        </w:rPr>
+                        <m:t>f</m:t>
+                      </m:r>
+                    </m:e>
+                    <m:sub>
+                      <m:r>
+                        <w:rPr>
+                          <w:rFonts w:ascii="Cambria Math" w:eastAsiaTheme="minorEastAsia" w:hAnsi="Cambria Math"/>
+                        </w:rPr>
+                        <m:t>m</m:t>
+                      </m:r>
+                    </m:sub>
+                    <m:sup>
+                      <m:r>
+                        <w:rPr>
+                          <w:rFonts w:ascii="Cambria Math" w:eastAsiaTheme="minorEastAsia" w:hAnsi="Cambria Math"/>
+                        </w:rPr>
+                        <m:t>2</m:t>
+                      </m:r>
+                    </m:sup>
+                  </m:sSubSup>
+                  <m:r>
+                    <w:rPr>
+                      <w:rFonts w:ascii="Cambria Math" w:eastAsiaTheme="minorEastAsia" w:hAnsi="Cambria Math"/>
+                    </w:rPr>
+                    <m:t>)</m:t>
+                  </m:r>
+                  <m:r>
+                    <w:rPr>
+                      <w:rFonts w:ascii="Cambria Math" w:eastAsiaTheme="minorEastAsia" w:hAnsi="Cambria Math"/>
+                    </w:rPr>
+                    <m:t>(</m:t>
+                  </m:r>
+                  <m:sSub>
+                    <m:sSubPr>
+                      <m:ctrlPr>
+                        <w:rPr>
+                          <w:rFonts w:ascii="Cambria Math" w:eastAsiaTheme="minorEastAsia" w:hAnsi="Cambria Math"/>
+                          <w:i/>
+                        </w:rPr>
+                      </m:ctrlPr>
+                    </m:sSubPr>
+                    <m:e>
+                      <m:r>
+                        <w:rPr>
+                          <w:rFonts w:ascii="Cambria Math" w:eastAsiaTheme="minorEastAsia" w:hAnsi="Cambria Math"/>
+                        </w:rPr>
+                        <m:t>b</m:t>
+                      </m:r>
+                    </m:e>
+                    <m:sub>
+                      <m:r>
+                        <w:rPr>
+                          <w:rFonts w:ascii="Cambria Math" w:eastAsiaTheme="minorEastAsia" w:hAnsi="Cambria Math"/>
+                        </w:rPr>
+                        <m:t>mn</m:t>
+                      </m:r>
+                    </m:sub>
+                  </m:sSub>
+                  <m:r>
+                    <w:rPr>
+                      <w:rFonts w:ascii="Cambria Math" w:eastAsiaTheme="minorEastAsia" w:hAnsi="Cambria Math"/>
+                    </w:rPr>
+                    <m:t>+</m:t>
+                  </m:r>
+                  <m:r>
+                    <w:rPr>
+                      <w:rFonts w:ascii="Cambria Math" w:eastAsiaTheme="minorEastAsia" w:hAnsi="Cambria Math"/>
+                    </w:rPr>
+                    <m:t>b</m:t>
+                  </m:r>
+                </m:e>
+                <m:sub>
+                  <m:r>
+                    <w:rPr>
+                      <w:rFonts w:ascii="Cambria Math" w:eastAsiaTheme="minorEastAsia" w:hAnsi="Cambria Math"/>
+                    </w:rPr>
+                    <m:t>mn</m:t>
+                  </m:r>
+                </m:sub>
+                <m:sup>
+                  <m:r>
+                    <w:rPr>
+                      <w:rFonts w:ascii="Cambria Math" w:eastAsiaTheme="minorEastAsia" w:hAnsi="Cambria Math"/>
+                    </w:rPr>
+                    <m:t>sh</m:t>
+                  </m:r>
+                </m:sup>
+              </m:sSubSup>
+            </m:e>
+          </m:d>
+          <m:r>
+            <w:rPr>
+              <w:rFonts w:ascii="Cambria Math" w:eastAsiaTheme="minorEastAsia" w:hAnsi="Cambria Math"/>
+            </w:rPr>
+            <m:t>=</m:t>
+          </m:r>
+          <m:sSub>
+            <m:sSubPr>
+              <m:ctrlPr>
+                <w:rPr>
+                  <w:rFonts w:ascii="Cambria Math" w:eastAsiaTheme="minorEastAsia" w:hAnsi="Cambria Math"/>
+                  <w:i/>
+                </w:rPr>
+              </m:ctrlPr>
+            </m:sSubPr>
+            <m:e>
+              <m:r>
+                <w:rPr>
+                  <w:rFonts w:ascii="Cambria Math" w:eastAsiaTheme="minorEastAsia" w:hAnsi="Cambria Math"/>
+                </w:rPr>
+                <m:t>-G</m:t>
+              </m:r>
+            </m:e>
+            <m:sub>
+              <m:r>
+                <w:rPr>
+                  <w:rFonts w:ascii="Cambria Math" w:eastAsiaTheme="minorEastAsia" w:hAnsi="Cambria Math"/>
+                </w:rPr>
+                <m:t>mn</m:t>
+              </m:r>
+            </m:sub>
+          </m:sSub>
+          <m:d>
+            <m:dPr>
+              <m:ctrlPr>
+                <w:rPr>
+                  <w:rFonts w:ascii="Cambria Math" w:eastAsiaTheme="minorEastAsia" w:hAnsi="Cambria Math"/>
+                  <w:i/>
+                </w:rPr>
+              </m:ctrlPr>
+            </m:dPr>
+            <m:e>
+              <m:r>
+                <w:rPr>
+                  <w:rFonts w:ascii="Cambria Math" w:eastAsiaTheme="minorEastAsia" w:hAnsi="Cambria Math"/>
+                </w:rPr>
+                <m:t>-</m:t>
+              </m:r>
+              <m:sSub>
+                <m:sSubPr>
+                  <m:ctrlPr>
+                    <w:rPr>
+                      <w:rFonts w:ascii="Cambria Math" w:eastAsiaTheme="minorEastAsia" w:hAnsi="Cambria Math"/>
+                      <w:i/>
+                    </w:rPr>
+                  </m:ctrlPr>
+                </m:sSubPr>
+                <m:e>
+                  <m:r>
+                    <w:rPr>
+                      <w:rFonts w:ascii="Cambria Math" w:eastAsiaTheme="minorEastAsia" w:hAnsi="Cambria Math"/>
+                    </w:rPr>
+                    <m:t>f</m:t>
+                  </m:r>
+                </m:e>
+                <m:sub>
+                  <m:r>
+                    <w:rPr>
+                      <w:rFonts w:ascii="Cambria Math" w:eastAsiaTheme="minorEastAsia" w:hAnsi="Cambria Math"/>
+                    </w:rPr>
+                    <m:t>m</m:t>
+                  </m:r>
+                </m:sub>
+              </m:sSub>
+              <m:sSub>
+                <m:sSubPr>
+                  <m:ctrlPr>
+                    <w:rPr>
+                      <w:rFonts w:ascii="Cambria Math" w:eastAsiaTheme="minorEastAsia" w:hAnsi="Cambria Math"/>
+                      <w:i/>
+                    </w:rPr>
+                  </m:ctrlPr>
+                </m:sSubPr>
+                <m:e>
+                  <m:r>
+                    <w:rPr>
+                      <w:rFonts w:ascii="Cambria Math" w:eastAsiaTheme="minorEastAsia" w:hAnsi="Cambria Math"/>
+                    </w:rPr>
+                    <m:t>e</m:t>
+                  </m:r>
+                </m:e>
+                <m:sub>
+                  <m:r>
+                    <w:rPr>
+                      <w:rFonts w:ascii="Cambria Math" w:eastAsiaTheme="minorEastAsia" w:hAnsi="Cambria Math"/>
+                    </w:rPr>
+                    <m:t>n</m:t>
+                  </m:r>
+                </m:sub>
+              </m:sSub>
+              <m:r>
+                <w:rPr>
+                  <w:rFonts w:ascii="Cambria Math" w:eastAsiaTheme="minorEastAsia" w:hAnsi="Cambria Math"/>
+                </w:rPr>
+                <m:t>+</m:t>
+              </m:r>
+              <m:sSub>
+                <m:sSubPr>
+                  <m:ctrlPr>
+                    <w:rPr>
+                      <w:rFonts w:ascii="Cambria Math" w:eastAsiaTheme="minorEastAsia" w:hAnsi="Cambria Math"/>
+                      <w:i/>
+                    </w:rPr>
+                  </m:ctrlPr>
+                </m:sSubPr>
+                <m:e>
+                  <m:r>
+                    <w:rPr>
+                      <w:rFonts w:ascii="Cambria Math" w:eastAsiaTheme="minorEastAsia" w:hAnsi="Cambria Math"/>
+                    </w:rPr>
+                    <m:t>f</m:t>
+                  </m:r>
+                </m:e>
+                <m:sub>
+                  <m:r>
+                    <w:rPr>
+                      <w:rFonts w:ascii="Cambria Math" w:eastAsiaTheme="minorEastAsia" w:hAnsi="Cambria Math"/>
+                    </w:rPr>
+                    <m:t>n</m:t>
+                  </m:r>
+                </m:sub>
+              </m:sSub>
+              <m:sSub>
+                <m:sSubPr>
+                  <m:ctrlPr>
+                    <w:rPr>
+                      <w:rFonts w:ascii="Cambria Math" w:eastAsiaTheme="minorEastAsia" w:hAnsi="Cambria Math"/>
+                      <w:i/>
+                    </w:rPr>
+                  </m:ctrlPr>
+                </m:sSubPr>
+                <m:e>
+                  <m:r>
+                    <w:rPr>
+                      <w:rFonts w:ascii="Cambria Math" w:eastAsiaTheme="minorEastAsia" w:hAnsi="Cambria Math"/>
+                    </w:rPr>
+                    <m:t>e</m:t>
+                  </m:r>
+                </m:e>
+                <m:sub>
+                  <m:r>
+                    <w:rPr>
+                      <w:rFonts w:ascii="Cambria Math" w:eastAsiaTheme="minorEastAsia" w:hAnsi="Cambria Math"/>
+                    </w:rPr>
+                    <m:t>m</m:t>
+                  </m:r>
+                </m:sub>
+              </m:sSub>
+              <m:r>
+                <w:rPr>
+                  <w:rFonts w:ascii="Cambria Math" w:eastAsiaTheme="minorEastAsia" w:hAnsi="Cambria Math"/>
+                </w:rPr>
+                <m:t xml:space="preserve"> </m:t>
+              </m:r>
+            </m:e>
+          </m:d>
+          <m:r>
+            <w:rPr>
+              <w:rFonts w:ascii="Cambria Math" w:eastAsiaTheme="minorEastAsia" w:hAnsi="Cambria Math"/>
+            </w:rPr>
+            <m:t>+</m:t>
+          </m:r>
+          <m:sSub>
+            <m:sSubPr>
+              <m:ctrlPr>
+                <w:rPr>
+                  <w:rFonts w:ascii="Cambria Math" w:eastAsiaTheme="minorEastAsia" w:hAnsi="Cambria Math"/>
+                  <w:i/>
+                </w:rPr>
+              </m:ctrlPr>
+            </m:sSubPr>
+            <m:e>
+              <m:r>
+                <w:rPr>
+                  <w:rFonts w:ascii="Cambria Math" w:eastAsiaTheme="minorEastAsia" w:hAnsi="Cambria Math"/>
+                </w:rPr>
+                <m:t>B</m:t>
+              </m:r>
+            </m:e>
+            <m:sub>
+              <m:r>
+                <w:rPr>
+                  <w:rFonts w:ascii="Cambria Math" w:eastAsiaTheme="minorEastAsia" w:hAnsi="Cambria Math"/>
+                </w:rPr>
+                <m:t>mn</m:t>
+              </m:r>
+            </m:sub>
+          </m:sSub>
+          <m:d>
+            <m:dPr>
+              <m:ctrlPr>
+                <w:rPr>
+                  <w:rFonts w:ascii="Cambria Math" w:eastAsiaTheme="minorEastAsia" w:hAnsi="Cambria Math"/>
+                  <w:i/>
+                </w:rPr>
+              </m:ctrlPr>
+            </m:dPr>
+            <m:e>
+              <m:sSub>
+                <m:sSubPr>
+                  <m:ctrlPr>
+                    <w:rPr>
+                      <w:rFonts w:ascii="Cambria Math" w:eastAsiaTheme="minorEastAsia" w:hAnsi="Cambria Math"/>
+                      <w:i/>
+                    </w:rPr>
+                  </m:ctrlPr>
+                </m:sSubPr>
+                <m:e>
+                  <m:r>
+                    <w:rPr>
+                      <w:rFonts w:ascii="Cambria Math" w:eastAsiaTheme="minorEastAsia" w:hAnsi="Cambria Math"/>
+                    </w:rPr>
+                    <m:t>e</m:t>
+                  </m:r>
+                </m:e>
+                <m:sub>
+                  <m:r>
+                    <w:rPr>
+                      <w:rFonts w:ascii="Cambria Math" w:eastAsiaTheme="minorEastAsia" w:hAnsi="Cambria Math"/>
+                    </w:rPr>
+                    <m:t>m</m:t>
+                  </m:r>
+                </m:sub>
+              </m:sSub>
+              <m:sSub>
+                <m:sSubPr>
+                  <m:ctrlPr>
+                    <w:rPr>
+                      <w:rFonts w:ascii="Cambria Math" w:eastAsiaTheme="minorEastAsia" w:hAnsi="Cambria Math"/>
+                      <w:i/>
+                    </w:rPr>
+                  </m:ctrlPr>
+                </m:sSubPr>
+                <m:e>
+                  <m:r>
+                    <w:rPr>
+                      <w:rFonts w:ascii="Cambria Math" w:eastAsiaTheme="minorEastAsia" w:hAnsi="Cambria Math"/>
+                    </w:rPr>
+                    <m:t>e</m:t>
+                  </m:r>
+                </m:e>
+                <m:sub>
+                  <m:r>
+                    <w:rPr>
+                      <w:rFonts w:ascii="Cambria Math" w:eastAsiaTheme="minorEastAsia" w:hAnsi="Cambria Math"/>
+                    </w:rPr>
+                    <m:t>n</m:t>
+                  </m:r>
+                </m:sub>
+              </m:sSub>
+              <m:r>
+                <w:rPr>
+                  <w:rFonts w:ascii="Cambria Math" w:eastAsiaTheme="minorEastAsia" w:hAnsi="Cambria Math"/>
+                </w:rPr>
+                <m:t>+</m:t>
+              </m:r>
+              <m:sSub>
+                <m:sSubPr>
+                  <m:ctrlPr>
+                    <w:rPr>
+                      <w:rFonts w:ascii="Cambria Math" w:eastAsiaTheme="minorEastAsia" w:hAnsi="Cambria Math"/>
+                      <w:i/>
+                    </w:rPr>
+                  </m:ctrlPr>
+                </m:sSubPr>
+                <m:e>
+                  <m:r>
+                    <w:rPr>
+                      <w:rFonts w:ascii="Cambria Math" w:eastAsiaTheme="minorEastAsia" w:hAnsi="Cambria Math"/>
+                    </w:rPr>
+                    <m:t>f</m:t>
+                  </m:r>
+                </m:e>
+                <m:sub>
+                  <m:r>
+                    <w:rPr>
+                      <w:rFonts w:ascii="Cambria Math" w:eastAsiaTheme="minorEastAsia" w:hAnsi="Cambria Math"/>
+                    </w:rPr>
+                    <m:t>m</m:t>
+                  </m:r>
+                </m:sub>
+              </m:sSub>
+              <m:sSub>
+                <m:sSubPr>
+                  <m:ctrlPr>
+                    <w:rPr>
+                      <w:rFonts w:ascii="Cambria Math" w:eastAsiaTheme="minorEastAsia" w:hAnsi="Cambria Math"/>
+                      <w:i/>
+                    </w:rPr>
+                  </m:ctrlPr>
+                </m:sSubPr>
+                <m:e>
+                  <m:r>
+                    <w:rPr>
+                      <w:rFonts w:ascii="Cambria Math" w:eastAsiaTheme="minorEastAsia" w:hAnsi="Cambria Math"/>
+                    </w:rPr>
+                    <m:t>f</m:t>
+                  </m:r>
+                </m:e>
+                <m:sub>
+                  <m:r>
+                    <w:rPr>
+                      <w:rFonts w:ascii="Cambria Math" w:eastAsiaTheme="minorEastAsia" w:hAnsi="Cambria Math"/>
+                    </w:rPr>
+                    <m:t>n</m:t>
+                  </m:r>
+                </m:sub>
+              </m:sSub>
+            </m:e>
+          </m:d>
+          <m:r>
+            <w:rPr>
+              <w:rFonts w:ascii="Cambria Math" w:eastAsiaTheme="minorEastAsia" w:hAnsi="Cambria Math"/>
+            </w:rPr>
+            <m:t>-</m:t>
+          </m:r>
+          <m:sSubSup>
+            <m:sSubSupPr>
+              <m:ctrlPr>
+                <w:rPr>
+                  <w:rFonts w:ascii="Cambria Math" w:eastAsiaTheme="minorEastAsia" w:hAnsi="Cambria Math"/>
+                  <w:i/>
+                </w:rPr>
+              </m:ctrlPr>
+            </m:sSubSupPr>
+            <m:e>
+              <m:r>
+                <w:rPr>
+                  <w:rFonts w:ascii="Cambria Math" w:eastAsiaTheme="minorEastAsia" w:hAnsi="Cambria Math"/>
+                </w:rPr>
+                <m:t>(</m:t>
+              </m:r>
+              <m:r>
+                <w:rPr>
+                  <w:rFonts w:ascii="Cambria Math" w:eastAsiaTheme="minorEastAsia" w:hAnsi="Cambria Math"/>
+                </w:rPr>
+                <m:t>e</m:t>
+              </m:r>
+            </m:e>
+            <m:sub>
+              <m:r>
+                <w:rPr>
+                  <w:rFonts w:ascii="Cambria Math" w:eastAsiaTheme="minorEastAsia" w:hAnsi="Cambria Math"/>
+                </w:rPr>
+                <m:t>m</m:t>
+              </m:r>
+            </m:sub>
+            <m:sup>
+              <m:r>
+                <w:rPr>
+                  <w:rFonts w:ascii="Cambria Math" w:eastAsiaTheme="minorEastAsia" w:hAnsi="Cambria Math"/>
+                </w:rPr>
+                <m:t>2</m:t>
+              </m:r>
+            </m:sup>
+          </m:sSubSup>
+          <m:r>
+            <w:rPr>
+              <w:rFonts w:ascii="Cambria Math" w:eastAsiaTheme="minorEastAsia" w:hAnsi="Cambria Math"/>
+            </w:rPr>
+            <m:t>+</m:t>
+          </m:r>
+          <m:sSubSup>
+            <m:sSubSupPr>
+              <m:ctrlPr>
+                <w:rPr>
+                  <w:rFonts w:ascii="Cambria Math" w:eastAsiaTheme="minorEastAsia" w:hAnsi="Cambria Math"/>
+                  <w:i/>
+                </w:rPr>
+              </m:ctrlPr>
+            </m:sSubSupPr>
+            <m:e>
+              <m:r>
+                <w:rPr>
+                  <w:rFonts w:ascii="Cambria Math" w:eastAsiaTheme="minorEastAsia" w:hAnsi="Cambria Math"/>
+                </w:rPr>
+                <m:t>f</m:t>
+              </m:r>
+            </m:e>
+            <m:sub>
+              <m:r>
+                <w:rPr>
+                  <w:rFonts w:ascii="Cambria Math" w:eastAsiaTheme="minorEastAsia" w:hAnsi="Cambria Math"/>
+                </w:rPr>
+                <m:t>m</m:t>
+              </m:r>
+            </m:sub>
+            <m:sup>
+              <m:r>
+                <w:rPr>
+                  <w:rFonts w:ascii="Cambria Math" w:eastAsiaTheme="minorEastAsia" w:hAnsi="Cambria Math"/>
+                </w:rPr>
+                <m:t>2</m:t>
+              </m:r>
+            </m:sup>
+          </m:sSubSup>
+          <m:r>
+            <w:rPr>
+              <w:rFonts w:ascii="Cambria Math" w:eastAsiaTheme="minorEastAsia" w:hAnsi="Cambria Math"/>
+            </w:rPr>
+            <m:t>)</m:t>
+          </m:r>
+          <m:sSub>
+            <m:sSubPr>
+              <m:ctrlPr>
+                <w:rPr>
+                  <w:rFonts w:ascii="Cambria Math" w:eastAsiaTheme="minorEastAsia" w:hAnsi="Cambria Math"/>
+                  <w:i/>
+                </w:rPr>
+              </m:ctrlPr>
+            </m:sSubPr>
+            <m:e>
+              <m:r>
+                <w:rPr>
+                  <w:rFonts w:ascii="Cambria Math" w:eastAsiaTheme="minorEastAsia" w:hAnsi="Cambria Math"/>
+                </w:rPr>
+                <m:t>B</m:t>
+              </m:r>
+            </m:e>
+            <m:sub>
+              <m:r>
+                <w:rPr>
+                  <w:rFonts w:ascii="Cambria Math" w:eastAsiaTheme="minorEastAsia" w:hAnsi="Cambria Math"/>
+                </w:rPr>
+                <m:t>mm</m:t>
+              </m:r>
+            </m:sub>
+          </m:sSub>
+        </m:oMath>
+      </m:oMathPara>
+    </w:p>
+    <w:p>
+      <w:pPr>
+        <w:spacing w:after="0"/>
+        <w:rPr>
+          <w:rFonts w:eastAsiaTheme="minorEastAsia"/>
+        </w:rPr>
+      </w:pPr>
+      <w:bookmarkStart w:id="0" w:name="_GoBack"/>
+      <w:bookmarkEnd w:id="0"/>
+    </w:p>
+    <w:p>
+      <w:pPr>
+        <w:spacing w:after="0"/>
+        <w:rPr>
+          <w:rFonts w:eastAsiaTheme="minorEastAsia"/>
+        </w:rPr>
+      </w:pPr>
+    </w:p>
+    <w:p>
+      <w:pPr>
+        <w:spacing w:after="0"/>
+        <w:rPr>
+          <w:rFonts w:eastAsiaTheme="minorEastAsia"/>
+        </w:rPr>
+      </w:pPr>
+    </w:p>
+    <w:p>
+      <w:pPr>
+        <w:spacing w:after="0"/>
+        <w:rPr>
+          <w:rFonts w:eastAsiaTheme="minorEastAsia"/>
+        </w:rPr>
+      </w:pPr>
+    </w:p>
+    <w:p>
+      <w:pPr>
+        <w:spacing w:after="0"/>
+        <w:rPr>
+          <w:rFonts w:eastAsiaTheme="minorEastAsia"/>
+        </w:rPr>
+      </w:pPr>
+      <w:r>
+        <w:rPr>
+          <w:rFonts w:eastAsiaTheme="minorEastAsia"/>
+        </w:rPr>
+        <w:t>Wrong line flow equations</w:t>
+      </w:r>
+    </w:p>
+    <w:p>
+      <w:pPr>
+        <w:spacing w:after="0"/>
+        <w:rPr>
+          <w:rFonts w:eastAsiaTheme="minorEastAsia"/>
+        </w:rPr>
+      </w:pPr>
       <m:oMathPara>
         <m:oMath>
           <m:sSub>
@@ -12188,8 +16346,6 @@
           </m:sSub>
         </m:oMath>
       </m:oMathPara>
-      <w:bookmarkStart w:id="0" w:name="_GoBack"/>
-      <w:bookmarkEnd w:id="0"/>
     </w:p>
     <w:p>
       <w:pPr>

</xml_diff>

<commit_message>
How to calculate the slack bus shift
Calculated (and documented) how to do the slack bus shift. First take
Area 1 overlap angles - Area X overlap angles (angles of the buses
shared between the two areas' state vectors). Then convert them from
polar into rectangular form (using trig identities, see .docx), and add
them back to the original rectangular states. Next step is to figure out
the process flow. Does this need to be done for every iteration of ADMM?
Also need to finish editing how c_k works. Don't worry about the
automatic calculation yet.
</commit_message>
<xml_diff>
--- a/Decentralized ADMM formulation.docx
+++ b/Decentralized ADMM formulation.docx
@@ -11784,13 +11784,7 @@
                 <w:rPr>
                   <w:rFonts w:ascii="Cambria Math" w:eastAsiaTheme="minorEastAsia" w:hAnsi="Cambria Math"/>
                 </w:rPr>
-                <m:t>-</m:t>
-              </m:r>
-              <m:r>
-                <w:rPr>
-                  <w:rFonts w:ascii="Cambria Math" w:eastAsiaTheme="minorEastAsia" w:hAnsi="Cambria Math"/>
-                </w:rPr>
-                <m:t>(</m:t>
+                <m:t>-(</m:t>
               </m:r>
               <m:sSub>
                 <m:sSubPr>
@@ -11822,13 +11816,7 @@
                 <w:rPr>
                   <w:rFonts w:ascii="Cambria Math" w:eastAsiaTheme="minorEastAsia" w:hAnsi="Cambria Math"/>
                 </w:rPr>
-                <m:t>+</m:t>
-              </m:r>
-              <m:r>
-                <w:rPr>
-                  <w:rFonts w:ascii="Cambria Math" w:eastAsiaTheme="minorEastAsia" w:hAnsi="Cambria Math"/>
-                </w:rPr>
-                <m:t>j</m:t>
+                <m:t>+j</m:t>
               </m:r>
               <m:sSub>
                 <m:sSubPr>
@@ -11892,13 +11880,7 @@
                 <w:rPr>
                   <w:rFonts w:ascii="Cambria Math" w:eastAsiaTheme="minorEastAsia" w:hAnsi="Cambria Math"/>
                 </w:rPr>
-                <m:t>-</m:t>
-              </m:r>
-              <m:r>
-                <w:rPr>
-                  <w:rFonts w:ascii="Cambria Math" w:eastAsiaTheme="minorEastAsia" w:hAnsi="Cambria Math"/>
-                </w:rPr>
-                <m:t>j</m:t>
+                <m:t>-j</m:t>
               </m:r>
               <m:sSub>
                 <m:sSubPr>
@@ -11998,7 +11980,13 @@
                     <w:rPr>
                       <w:rFonts w:ascii="Cambria Math" w:eastAsiaTheme="minorEastAsia" w:hAnsi="Cambria Math"/>
                     </w:rPr>
-                    <m:t>mn</m:t>
+                    <m:t>m</m:t>
+                  </m:r>
+                  <m:r>
+                    <w:rPr>
+                      <w:rFonts w:ascii="Cambria Math" w:eastAsiaTheme="minorEastAsia" w:hAnsi="Cambria Math"/>
+                    </w:rPr>
+                    <m:t>n</m:t>
                   </m:r>
                 </m:sub>
               </m:sSub>
@@ -12256,13 +12244,7 @@
                 <w:rPr>
                   <w:rFonts w:ascii="Cambria Math" w:eastAsiaTheme="minorEastAsia" w:hAnsi="Cambria Math"/>
                 </w:rPr>
-                <m:t>(</m:t>
-              </m:r>
-              <m:r>
-                <w:rPr>
-                  <w:rFonts w:ascii="Cambria Math" w:eastAsiaTheme="minorEastAsia" w:hAnsi="Cambria Math"/>
-                </w:rPr>
-                <m:t>e</m:t>
+                <m:t>(e</m:t>
               </m:r>
             </m:e>
             <m:sub>
@@ -12304,13 +12286,7 @@
             <w:rPr>
               <w:rFonts w:ascii="Cambria Math" w:eastAsiaTheme="minorEastAsia" w:hAnsi="Cambria Math"/>
             </w:rPr>
-            <m:t>+</m:t>
-          </m:r>
-          <m:r>
-            <w:rPr>
-              <w:rFonts w:ascii="Cambria Math" w:eastAsiaTheme="minorEastAsia" w:hAnsi="Cambria Math"/>
-            </w:rPr>
-            <m:t>j</m:t>
+            <m:t>+j</m:t>
           </m:r>
           <m:sSub>
             <m:sSubPr>
@@ -12368,13 +12344,7 @@
             <w:rPr>
               <w:rFonts w:ascii="Cambria Math" w:eastAsiaTheme="minorEastAsia" w:hAnsi="Cambria Math"/>
             </w:rPr>
-            <m:t>-</m:t>
-          </m:r>
-          <m:r>
-            <w:rPr>
-              <w:rFonts w:ascii="Cambria Math" w:eastAsiaTheme="minorEastAsia" w:hAnsi="Cambria Math"/>
-            </w:rPr>
-            <m:t>j</m:t>
+            <m:t>-j</m:t>
           </m:r>
           <m:sSub>
             <m:sSubPr>
@@ -12872,19 +12842,7 @@
                 <w:rPr>
                   <w:rFonts w:ascii="Cambria Math" w:eastAsiaTheme="minorEastAsia" w:hAnsi="Cambria Math"/>
                 </w:rPr>
-                <m:t>)</m:t>
-              </m:r>
-              <m:r>
-                <w:rPr>
-                  <w:rFonts w:ascii="Cambria Math" w:eastAsiaTheme="minorEastAsia" w:hAnsi="Cambria Math"/>
-                </w:rPr>
-                <m:t>-</m:t>
-              </m:r>
-              <m:r>
-                <w:rPr>
-                  <w:rFonts w:ascii="Cambria Math" w:eastAsiaTheme="minorEastAsia" w:hAnsi="Cambria Math"/>
-                </w:rPr>
-                <m:t>(</m:t>
+                <m:t>)-(</m:t>
               </m:r>
               <m:sSub>
                 <m:sSubPr>
@@ -13000,19 +12958,7 @@
                 <w:rPr>
                   <w:rFonts w:ascii="Cambria Math" w:eastAsiaTheme="minorEastAsia" w:hAnsi="Cambria Math"/>
                 </w:rPr>
-                <m:t xml:space="preserve"> </m:t>
-              </m:r>
-              <m:r>
-                <w:rPr>
-                  <w:rFonts w:ascii="Cambria Math" w:eastAsiaTheme="minorEastAsia" w:hAnsi="Cambria Math"/>
-                </w:rPr>
-                <m:t>)</m:t>
-              </m:r>
-              <m:r>
-                <w:rPr>
-                  <w:rFonts w:ascii="Cambria Math" w:eastAsiaTheme="minorEastAsia" w:hAnsi="Cambria Math"/>
-                </w:rPr>
-                <m:t>(</m:t>
+                <m:t xml:space="preserve"> )(</m:t>
               </m:r>
               <m:sSub>
                 <m:sSubPr>
@@ -13076,19 +13022,7 @@
                 <w:rPr>
                   <w:rFonts w:ascii="Cambria Math" w:eastAsiaTheme="minorEastAsia" w:hAnsi="Cambria Math"/>
                 </w:rPr>
-                <m:t>)</m:t>
-              </m:r>
-              <m:r>
-                <w:rPr>
-                  <w:rFonts w:ascii="Cambria Math" w:eastAsiaTheme="minorEastAsia" w:hAnsi="Cambria Math"/>
-                </w:rPr>
-                <m:t>-(</m:t>
-              </m:r>
-              <m:r>
-                <w:rPr>
-                  <w:rFonts w:ascii="Cambria Math" w:eastAsiaTheme="minorEastAsia" w:hAnsi="Cambria Math"/>
-                </w:rPr>
-                <m:t>j</m:t>
+                <m:t>)-(j</m:t>
               </m:r>
               <m:sSub>
                 <m:sSubPr>
@@ -13146,13 +13080,7 @@
                 <w:rPr>
                   <w:rFonts w:ascii="Cambria Math" w:eastAsiaTheme="minorEastAsia" w:hAnsi="Cambria Math"/>
                 </w:rPr>
-                <m:t>-</m:t>
-              </m:r>
-              <m:r>
-                <w:rPr>
-                  <w:rFonts w:ascii="Cambria Math" w:eastAsiaTheme="minorEastAsia" w:hAnsi="Cambria Math"/>
-                </w:rPr>
-                <m:t>j</m:t>
+                <m:t>-j</m:t>
               </m:r>
               <m:sSub>
                 <m:sSubPr>
@@ -13276,13 +13204,7 @@
             <w:rPr>
               <w:rFonts w:ascii="Cambria Math" w:eastAsiaTheme="minorEastAsia" w:hAnsi="Cambria Math"/>
             </w:rPr>
-            <m:t>)</m:t>
-          </m:r>
-          <m:r>
-            <w:rPr>
-              <w:rFonts w:ascii="Cambria Math" w:eastAsiaTheme="minorEastAsia" w:hAnsi="Cambria Math"/>
-            </w:rPr>
-            <m:t>-j(</m:t>
+            <m:t>)-j(</m:t>
           </m:r>
           <m:sSubSup>
             <m:sSubSupPr>
@@ -13789,13 +13711,7 @@
                   <w:rPr>
                     <w:rFonts w:ascii="Cambria Math" w:eastAsiaTheme="minorEastAsia" w:hAnsi="Cambria Math"/>
                   </w:rPr>
-                  <m:t>j</m:t>
-                </m:r>
-                <m:r>
-                  <w:rPr>
-                    <w:rFonts w:ascii="Cambria Math" w:eastAsiaTheme="minorEastAsia" w:hAnsi="Cambria Math"/>
-                  </w:rPr>
-                  <m:t>f</m:t>
+                  <m:t>jf</m:t>
                 </m:r>
               </m:e>
               <m:sub>
@@ -14045,13 +13961,7 @@
           <w:rPr>
             <w:rFonts w:ascii="Cambria Math" w:eastAsiaTheme="minorEastAsia" w:hAnsi="Cambria Math"/>
           </w:rPr>
-          <m:t>)</m:t>
-        </m:r>
-        <m:r>
-          <w:rPr>
-            <w:rFonts w:ascii="Cambria Math" w:eastAsiaTheme="minorEastAsia" w:hAnsi="Cambria Math"/>
-          </w:rPr>
-          <m:t>)-j(</m:t>
+          <m:t>))-j(</m:t>
         </m:r>
         <m:sSubSup>
           <m:sSubSupPr>
@@ -14240,13 +14150,7 @@
                 <w:rPr>
                   <w:rFonts w:ascii="Cambria Math" w:eastAsiaTheme="minorEastAsia" w:hAnsi="Cambria Math"/>
                 </w:rPr>
-                <m:t>(</m:t>
-              </m:r>
-              <m:r>
-                <w:rPr>
-                  <w:rFonts w:ascii="Cambria Math" w:eastAsiaTheme="minorEastAsia" w:hAnsi="Cambria Math"/>
-                </w:rPr>
-                <m:t>e</m:t>
+                <m:t>(e</m:t>
               </m:r>
             </m:e>
             <m:sub>
@@ -14662,13 +14566,7 @@
             <w:rPr>
               <w:rFonts w:ascii="Cambria Math" w:eastAsiaTheme="minorEastAsia" w:hAnsi="Cambria Math"/>
             </w:rPr>
-            <m:t>))</m:t>
-          </m:r>
-          <m:r>
-            <w:rPr>
-              <w:rFonts w:ascii="Cambria Math" w:eastAsiaTheme="minorEastAsia" w:hAnsi="Cambria Math"/>
-            </w:rPr>
-            <m:t>=</m:t>
+            <m:t>))=</m:t>
           </m:r>
           <m:sSubSup>
             <m:sSubSupPr>
@@ -14684,13 +14582,7 @@
                 <w:rPr>
                   <w:rFonts w:ascii="Cambria Math" w:eastAsiaTheme="minorEastAsia" w:hAnsi="Cambria Math"/>
                 </w:rPr>
-                <m:t>-</m:t>
-              </m:r>
-              <m:r>
-                <w:rPr>
-                  <w:rFonts w:ascii="Cambria Math" w:eastAsiaTheme="minorEastAsia" w:hAnsi="Cambria Math"/>
-                </w:rPr>
-                <m:t>(e</m:t>
+                <m:t>-(e</m:t>
               </m:r>
             </m:e>
             <m:sub>
@@ -14770,13 +14662,7 @@
                 <w:rPr>
                   <w:rFonts w:ascii="Cambria Math" w:eastAsiaTheme="minorEastAsia" w:hAnsi="Cambria Math"/>
                 </w:rPr>
-                <m:t>(</m:t>
-              </m:r>
-              <m:r>
-                <w:rPr>
-                  <w:rFonts w:ascii="Cambria Math" w:eastAsiaTheme="minorEastAsia" w:hAnsi="Cambria Math"/>
-                </w:rPr>
-                <m:t>G</m:t>
+                <m:t>(G</m:t>
               </m:r>
             </m:e>
             <m:sub>
@@ -14792,13 +14678,7 @@
             <w:rPr>
               <w:rFonts w:ascii="Cambria Math" w:eastAsiaTheme="minorEastAsia" w:hAnsi="Cambria Math"/>
             </w:rPr>
-            <m:t>)</m:t>
-          </m:r>
-          <m:r>
-            <w:rPr>
-              <w:rFonts w:ascii="Cambria Math" w:eastAsiaTheme="minorEastAsia" w:hAnsi="Cambria Math"/>
-            </w:rPr>
-            <m:t>+</m:t>
+            <m:t>)+</m:t>
           </m:r>
           <m:d>
             <m:dPr>
@@ -14970,13 +14850,7 @@
             <w:rPr>
               <w:rFonts w:ascii="Cambria Math" w:eastAsiaTheme="minorEastAsia" w:hAnsi="Cambria Math"/>
             </w:rPr>
-            <m:t>+</m:t>
-          </m:r>
-          <m:r>
-            <w:rPr>
-              <w:rFonts w:ascii="Cambria Math" w:eastAsiaTheme="minorEastAsia" w:hAnsi="Cambria Math"/>
-            </w:rPr>
-            <m:t>(</m:t>
+            <m:t>+(</m:t>
           </m:r>
           <m:sSub>
             <m:sSubPr>
@@ -15174,13 +15048,7 @@
             <w:rPr>
               <w:rFonts w:ascii="Cambria Math" w:eastAsiaTheme="minorEastAsia" w:hAnsi="Cambria Math"/>
             </w:rPr>
-            <m:t>=</m:t>
-          </m:r>
-          <m:r>
-            <w:rPr>
-              <w:rFonts w:ascii="Cambria Math" w:eastAsiaTheme="minorEastAsia" w:hAnsi="Cambria Math"/>
-            </w:rPr>
-            <m:t>-</m:t>
+            <m:t>=-</m:t>
           </m:r>
           <m:d>
             <m:dPr>
@@ -15270,13 +15138,7 @@
                 <w:rPr>
                   <w:rFonts w:ascii="Cambria Math" w:eastAsiaTheme="minorEastAsia" w:hAnsi="Cambria Math"/>
                 </w:rPr>
-                <m:t>)</m:t>
-              </m:r>
-              <m:r>
-                <w:rPr>
-                  <w:rFonts w:ascii="Cambria Math" w:eastAsiaTheme="minorEastAsia" w:hAnsi="Cambria Math"/>
-                </w:rPr>
-                <m:t>(</m:t>
+                <m:t>)(</m:t>
               </m:r>
               <m:sSub>
                 <m:sSubPr>
@@ -15308,19 +15170,7 @@
                 <w:rPr>
                   <w:rFonts w:ascii="Cambria Math" w:eastAsiaTheme="minorEastAsia" w:hAnsi="Cambria Math"/>
                 </w:rPr>
-                <m:t>)</m:t>
-              </m:r>
-              <m:r>
-                <w:rPr>
-                  <w:rFonts w:ascii="Cambria Math" w:eastAsiaTheme="minorEastAsia" w:hAnsi="Cambria Math"/>
-                </w:rPr>
-                <m:t>+</m:t>
-              </m:r>
-              <m:r>
-                <w:rPr>
-                  <w:rFonts w:ascii="Cambria Math" w:eastAsiaTheme="minorEastAsia" w:hAnsi="Cambria Math"/>
-                </w:rPr>
-                <m:t>(</m:t>
+                <m:t>)+(</m:t>
               </m:r>
               <m:sSub>
                 <m:sSubPr>
@@ -15500,13 +15350,7 @@
                 <w:rPr>
                   <w:rFonts w:ascii="Cambria Math" w:eastAsiaTheme="minorEastAsia" w:hAnsi="Cambria Math"/>
                 </w:rPr>
-                <m:t>)</m:t>
-              </m:r>
-              <m:r>
-                <w:rPr>
-                  <w:rFonts w:ascii="Cambria Math" w:eastAsiaTheme="minorEastAsia" w:hAnsi="Cambria Math"/>
-                </w:rPr>
-                <m:t>(</m:t>
+                <m:t>)(</m:t>
               </m:r>
               <m:sSub>
                 <m:sSubPr>
@@ -16044,13 +15888,7 @@
                 <w:rPr>
                   <w:rFonts w:ascii="Cambria Math" w:eastAsiaTheme="minorEastAsia" w:hAnsi="Cambria Math"/>
                 </w:rPr>
-                <m:t>+</m:t>
-              </m:r>
-              <m:r>
-                <w:rPr>
-                  <w:rFonts w:ascii="Cambria Math" w:eastAsiaTheme="minorEastAsia" w:hAnsi="Cambria Math"/>
-                </w:rPr>
-                <m:t>(</m:t>
+                <m:t>+(</m:t>
               </m:r>
               <m:sSub>
                 <m:sSubPr>
@@ -16082,13 +15920,7 @@
                 <w:rPr>
                   <w:rFonts w:ascii="Cambria Math" w:eastAsiaTheme="minorEastAsia" w:hAnsi="Cambria Math"/>
                 </w:rPr>
-                <m:t>)</m:t>
-              </m:r>
-              <m:r>
-                <w:rPr>
-                  <w:rFonts w:ascii="Cambria Math" w:eastAsiaTheme="minorEastAsia" w:hAnsi="Cambria Math"/>
-                </w:rPr>
-                <m:t>(</m:t>
+                <m:t>)(</m:t>
               </m:r>
               <m:sSub>
                 <m:sSubPr>
@@ -16427,19 +16259,7 @@
             <w:rPr>
               <w:rFonts w:ascii="Cambria Math" w:eastAsiaTheme="minorEastAsia" w:hAnsi="Cambria Math"/>
             </w:rPr>
-            <m:t>=</m:t>
-          </m:r>
-          <m:r>
-            <w:rPr>
-              <w:rFonts w:ascii="Cambria Math" w:eastAsiaTheme="minorEastAsia" w:hAnsi="Cambria Math"/>
-            </w:rPr>
-            <m:t>-</m:t>
-          </m:r>
-          <m:r>
-            <w:rPr>
-              <w:rFonts w:ascii="Cambria Math" w:eastAsiaTheme="minorEastAsia" w:hAnsi="Cambria Math"/>
-            </w:rPr>
-            <m:t>2</m:t>
+            <m:t>=-2</m:t>
           </m:r>
           <m:sSub>
             <m:sSubPr>
@@ -16463,13 +16283,7 @@
                 <w:rPr>
                   <w:rFonts w:ascii="Cambria Math" w:eastAsiaTheme="minorEastAsia" w:hAnsi="Cambria Math"/>
                 </w:rPr>
-                <m:t>m</m:t>
-              </m:r>
-              <m:r>
-                <w:rPr>
-                  <w:rFonts w:ascii="Cambria Math" w:eastAsiaTheme="minorEastAsia" w:hAnsi="Cambria Math"/>
-                </w:rPr>
-                <m:t>n</m:t>
+                <m:t>mn</m:t>
               </m:r>
             </m:sub>
           </m:sSub>
@@ -16836,8 +16650,6 @@
           </m:sSub>
         </m:oMath>
       </m:oMathPara>
-      <w:bookmarkStart w:id="0" w:name="_GoBack"/>
-      <w:bookmarkEnd w:id="0"/>
     </w:p>
     <w:p>
       <w:pPr>
@@ -16930,19 +16742,7 @@
             <w:rPr>
               <w:rFonts w:ascii="Cambria Math" w:eastAsiaTheme="minorEastAsia" w:hAnsi="Cambria Math"/>
             </w:rPr>
-            <m:t>=</m:t>
-          </m:r>
-          <m:r>
-            <w:rPr>
-              <w:rFonts w:ascii="Cambria Math" w:eastAsiaTheme="minorEastAsia" w:hAnsi="Cambria Math"/>
-            </w:rPr>
-            <m:t>-</m:t>
-          </m:r>
-          <m:r>
-            <w:rPr>
-              <w:rFonts w:ascii="Cambria Math" w:eastAsiaTheme="minorEastAsia" w:hAnsi="Cambria Math"/>
-            </w:rPr>
-            <m:t>2</m:t>
+            <m:t>=-2</m:t>
           </m:r>
           <m:sSub>
             <m:sSubPr>
@@ -16966,13 +16766,7 @@
                 <w:rPr>
                   <w:rFonts w:ascii="Cambria Math" w:eastAsiaTheme="minorEastAsia" w:hAnsi="Cambria Math"/>
                 </w:rPr>
-                <m:t>m</m:t>
-              </m:r>
-              <m:r>
-                <w:rPr>
-                  <w:rFonts w:ascii="Cambria Math" w:eastAsiaTheme="minorEastAsia" w:hAnsi="Cambria Math"/>
-                </w:rPr>
-                <m:t>n</m:t>
+                <m:t>mn</m:t>
               </m:r>
             </m:sub>
           </m:sSub>
@@ -17456,13 +17250,7 @@
                 <w:rPr>
                   <w:rFonts w:ascii="Cambria Math" w:eastAsiaTheme="minorEastAsia" w:hAnsi="Cambria Math"/>
                 </w:rPr>
-                <m:t>m</m:t>
-              </m:r>
-              <m:r>
-                <w:rPr>
-                  <w:rFonts w:ascii="Cambria Math" w:eastAsiaTheme="minorEastAsia" w:hAnsi="Cambria Math"/>
-                </w:rPr>
-                <m:t>n</m:t>
+                <m:t>mn</m:t>
               </m:r>
             </m:sub>
           </m:sSub>
@@ -17612,13 +17400,7 @@
             <w:rPr>
               <w:rFonts w:ascii="Cambria Math" w:eastAsiaTheme="minorEastAsia" w:hAnsi="Cambria Math"/>
             </w:rPr>
-            <m:t>-</m:t>
-          </m:r>
-          <m:r>
-            <w:rPr>
-              <w:rFonts w:ascii="Cambria Math" w:eastAsiaTheme="minorEastAsia" w:hAnsi="Cambria Math"/>
-            </w:rPr>
-            <m:t>2</m:t>
+            <m:t>-2</m:t>
           </m:r>
           <m:sSub>
             <m:sSubPr>
@@ -17775,13 +17557,7 @@
             <w:rPr>
               <w:rFonts w:ascii="Cambria Math" w:eastAsiaTheme="minorEastAsia" w:hAnsi="Cambria Math"/>
             </w:rPr>
-            <m:t>=</m:t>
-          </m:r>
-          <m:r>
-            <w:rPr>
-              <w:rFonts w:ascii="Cambria Math" w:eastAsiaTheme="minorEastAsia" w:hAnsi="Cambria Math"/>
-            </w:rPr>
-            <m:t>-</m:t>
+            <m:t>=-</m:t>
           </m:r>
           <m:sSub>
             <m:sSubPr>
@@ -17987,13 +17763,7 @@
             <w:rPr>
               <w:rFonts w:ascii="Cambria Math" w:eastAsiaTheme="minorEastAsia" w:hAnsi="Cambria Math"/>
             </w:rPr>
-            <m:t>=</m:t>
-          </m:r>
-          <m:r>
-            <w:rPr>
-              <w:rFonts w:ascii="Cambria Math" w:eastAsiaTheme="minorEastAsia" w:hAnsi="Cambria Math"/>
-            </w:rPr>
-            <m:t>2</m:t>
+            <m:t>=2</m:t>
           </m:r>
           <m:sSub>
             <m:sSubPr>
@@ -18323,13 +18093,7 @@
             <w:rPr>
               <w:rFonts w:ascii="Cambria Math" w:eastAsiaTheme="minorEastAsia" w:hAnsi="Cambria Math"/>
             </w:rPr>
-            <m:t>=</m:t>
-          </m:r>
-          <m:r>
-            <w:rPr>
-              <w:rFonts w:ascii="Cambria Math" w:eastAsiaTheme="minorEastAsia" w:hAnsi="Cambria Math"/>
-            </w:rPr>
-            <m:t>-</m:t>
+            <m:t>=-</m:t>
           </m:r>
           <m:sSub>
             <m:sSubPr>
@@ -18441,6 +18205,1067 @@
               </m:r>
             </m:sub>
           </m:sSub>
+        </m:oMath>
+      </m:oMathPara>
+    </w:p>
+    <w:p>
+      <w:pPr>
+        <w:pBdr>
+          <w:bottom w:val="single" w:sz="6" w:space="1" w:color="auto"/>
+        </w:pBdr>
+        <w:spacing w:after="0"/>
+        <w:rPr>
+          <w:rFonts w:eastAsiaTheme="minorEastAsia"/>
+        </w:rPr>
+      </w:pPr>
+    </w:p>
+    <w:p>
+      <w:pPr>
+        <w:spacing w:after="0"/>
+        <w:rPr>
+          <w:rFonts w:eastAsiaTheme="minorEastAsia"/>
+        </w:rPr>
+      </w:pPr>
+    </w:p>
+    <w:p>
+      <w:pPr>
+        <w:spacing w:after="0"/>
+        <w:rPr>
+          <w:rFonts w:eastAsiaTheme="minorEastAsia"/>
+        </w:rPr>
+      </w:pPr>
+      <w:r>
+        <w:rPr>
+          <w:rFonts w:eastAsiaTheme="minorEastAsia"/>
+        </w:rPr>
+        <w:t>In order for ADMM to converge, all of the areas should be referenced to one slack bus. Otherwise the averaging process won’t converge.</w:t>
+      </w:r>
+    </w:p>
+    <w:p>
+      <w:pPr>
+        <w:spacing w:after="0"/>
+        <w:rPr>
+          <w:rFonts w:eastAsiaTheme="minorEastAsia"/>
+        </w:rPr>
+      </w:pPr>
+    </w:p>
+    <w:p>
+      <w:pPr>
+        <w:spacing w:after="0"/>
+        <w:rPr>
+          <w:rFonts w:eastAsiaTheme="minorEastAsia"/>
+        </w:rPr>
+      </w:pPr>
+      <w:r>
+        <w:rPr>
+          <w:rFonts w:eastAsiaTheme="minorEastAsia"/>
+        </w:rPr>
+        <w:t xml:space="preserve">Assume there </w:t>
+      </w:r>
+      <w:proofErr w:type="gramStart"/>
+      <w:r>
+        <w:rPr>
+          <w:rFonts w:eastAsiaTheme="minorEastAsia"/>
+        </w:rPr>
+        <w:t>exist</w:t>
+      </w:r>
+      <w:r>
+        <w:rPr>
+          <w:rFonts w:eastAsiaTheme="minorEastAsia"/>
+        </w:rPr>
+        <w:t>s</w:t>
+      </w:r>
+      <w:proofErr w:type="gramEnd"/>
+      <w:r>
+        <w:rPr>
+          <w:rFonts w:eastAsiaTheme="minorEastAsia"/>
+        </w:rPr>
+        <w:t xml:space="preserve"> two arbitrary areas </w:t>
+      </w:r>
+      <w:r>
+        <w:rPr>
+          <w:rFonts w:eastAsiaTheme="minorEastAsia"/>
+        </w:rPr>
+        <w:t>A</w:t>
+      </w:r>
+      <w:r>
+        <w:rPr>
+          <w:rFonts w:eastAsiaTheme="minorEastAsia"/>
+        </w:rPr>
+        <w:t xml:space="preserve"> and </w:t>
+      </w:r>
+      <w:r>
+        <w:rPr>
+          <w:rFonts w:eastAsiaTheme="minorEastAsia"/>
+        </w:rPr>
+        <w:t>B</w:t>
+      </w:r>
+      <w:r>
+        <w:rPr>
+          <w:rFonts w:eastAsiaTheme="minorEastAsia"/>
+        </w:rPr>
+        <w:t xml:space="preserve">. </w:t>
+      </w:r>
+      <w:r>
+        <w:rPr>
+          <w:rFonts w:eastAsiaTheme="minorEastAsia"/>
+        </w:rPr>
+        <w:t xml:space="preserve">Each </w:t>
+      </w:r>
+      <w:r>
+        <w:rPr>
+          <w:rFonts w:eastAsiaTheme="minorEastAsia"/>
+        </w:rPr>
+        <w:t>area ha</w:t>
+      </w:r>
+      <w:r>
+        <w:rPr>
+          <w:rFonts w:eastAsiaTheme="minorEastAsia"/>
+        </w:rPr>
+        <w:t>s its</w:t>
+      </w:r>
+      <w:r>
+        <w:rPr>
+          <w:rFonts w:eastAsiaTheme="minorEastAsia"/>
+        </w:rPr>
+        <w:t xml:space="preserve"> own slack bus, slack </w:t>
+      </w:r>
+      <w:proofErr w:type="gramStart"/>
+      <w:r>
+        <w:rPr>
+          <w:rFonts w:eastAsiaTheme="minorEastAsia"/>
+        </w:rPr>
+        <w:t>a</w:t>
+      </w:r>
+      <w:r>
+        <w:rPr>
+          <w:rFonts w:eastAsiaTheme="minorEastAsia"/>
+        </w:rPr>
+        <w:t xml:space="preserve"> and</w:t>
+      </w:r>
+      <w:proofErr w:type="gramEnd"/>
+      <w:r>
+        <w:rPr>
+          <w:rFonts w:eastAsiaTheme="minorEastAsia"/>
+        </w:rPr>
+        <w:t xml:space="preserve"> slack </w:t>
+      </w:r>
+      <w:r>
+        <w:rPr>
+          <w:rFonts w:eastAsiaTheme="minorEastAsia"/>
+        </w:rPr>
+        <w:t>b</w:t>
+      </w:r>
+      <w:r>
+        <w:rPr>
+          <w:rFonts w:eastAsiaTheme="minorEastAsia"/>
+        </w:rPr>
+        <w:t xml:space="preserve">. Assume slack </w:t>
+      </w:r>
+      <w:r>
+        <w:rPr>
+          <w:rFonts w:eastAsiaTheme="minorEastAsia"/>
+        </w:rPr>
+        <w:t>a</w:t>
+      </w:r>
+      <w:r>
+        <w:rPr>
+          <w:rFonts w:eastAsiaTheme="minorEastAsia"/>
+        </w:rPr>
+        <w:t xml:space="preserve"> is the global reference bus. How do you reference area </w:t>
+      </w:r>
+      <w:r>
+        <w:rPr>
+          <w:rFonts w:eastAsiaTheme="minorEastAsia"/>
+        </w:rPr>
+        <w:t>B</w:t>
+      </w:r>
+      <w:r>
+        <w:rPr>
+          <w:rFonts w:eastAsiaTheme="minorEastAsia"/>
+        </w:rPr>
+        <w:t xml:space="preserve">’s slack bus to area </w:t>
+      </w:r>
+      <w:r>
+        <w:rPr>
+          <w:rFonts w:eastAsiaTheme="minorEastAsia"/>
+        </w:rPr>
+        <w:t>A</w:t>
+      </w:r>
+      <w:r>
+        <w:rPr>
+          <w:rFonts w:eastAsiaTheme="minorEastAsia"/>
+        </w:rPr>
+        <w:t>’s slack bus?</w:t>
+      </w:r>
+    </w:p>
+    <w:p>
+      <w:pPr>
+        <w:pStyle w:val="ListParagraph"/>
+        <w:numPr>
+          <w:ilvl w:val="0"/>
+          <w:numId w:val="1"/>
+        </w:numPr>
+        <w:spacing w:after="0"/>
+        <w:rPr>
+          <w:rFonts w:eastAsiaTheme="minorEastAsia"/>
+        </w:rPr>
+      </w:pPr>
+      <w:r>
+        <w:rPr>
+          <w:rFonts w:eastAsiaTheme="minorEastAsia"/>
+        </w:rPr>
+        <w:t>Run SE for</w:t>
+      </w:r>
+      <w:r>
+        <w:rPr>
+          <w:rFonts w:eastAsiaTheme="minorEastAsia"/>
+        </w:rPr>
+        <w:t xml:space="preserve"> Area </w:t>
+      </w:r>
+      <w:r>
+        <w:rPr>
+          <w:rFonts w:eastAsiaTheme="minorEastAsia"/>
+        </w:rPr>
+        <w:t>A</w:t>
+      </w:r>
+      <w:r>
+        <w:rPr>
+          <w:rFonts w:eastAsiaTheme="minorEastAsia"/>
+        </w:rPr>
+        <w:t xml:space="preserve">, and run SE for Area </w:t>
+      </w:r>
+      <w:r>
+        <w:rPr>
+          <w:rFonts w:eastAsiaTheme="minorEastAsia"/>
+        </w:rPr>
+        <w:t>B</w:t>
+      </w:r>
+      <w:r>
+        <w:rPr>
+          <w:rFonts w:eastAsiaTheme="minorEastAsia"/>
+        </w:rPr>
+        <w:t>.</w:t>
+      </w:r>
+    </w:p>
+    <w:p>
+      <w:pPr>
+        <w:pStyle w:val="ListParagraph"/>
+        <w:numPr>
+          <w:ilvl w:val="0"/>
+          <w:numId w:val="1"/>
+        </w:numPr>
+        <w:spacing w:after="0"/>
+        <w:rPr>
+          <w:rFonts w:eastAsiaTheme="minorEastAsia"/>
+        </w:rPr>
+      </w:pPr>
+      <w:r>
+        <w:rPr>
+          <w:rFonts w:eastAsiaTheme="minorEastAsia"/>
+        </w:rPr>
+        <w:lastRenderedPageBreak/>
+        <w:t xml:space="preserve">Look at the common buses (overlapped boundary buses) between Areas </w:t>
+      </w:r>
+      <w:r>
+        <w:rPr>
+          <w:rFonts w:eastAsiaTheme="minorEastAsia"/>
+        </w:rPr>
+        <w:t>A</w:t>
+      </w:r>
+      <w:r>
+        <w:rPr>
+          <w:rFonts w:eastAsiaTheme="minorEastAsia"/>
+        </w:rPr>
+        <w:t xml:space="preserve"> and </w:t>
+      </w:r>
+      <w:r>
+        <w:rPr>
+          <w:rFonts w:eastAsiaTheme="minorEastAsia"/>
+        </w:rPr>
+        <w:t>B</w:t>
+      </w:r>
+      <w:r>
+        <w:rPr>
+          <w:rFonts w:eastAsiaTheme="minorEastAsia"/>
+        </w:rPr>
+        <w:t xml:space="preserve">. </w:t>
+      </w:r>
+      <w:r>
+        <w:rPr>
+          <w:rFonts w:eastAsiaTheme="minorEastAsia"/>
+        </w:rPr>
+        <w:t xml:space="preserve">Take </w:t>
+      </w:r>
+      <w:proofErr w:type="spellStart"/>
+      <w:r>
+        <w:rPr>
+          <w:rFonts w:eastAsiaTheme="minorEastAsia"/>
+        </w:rPr>
+        <w:t>th_</w:t>
+      </w:r>
+      <w:r>
+        <w:rPr>
+          <w:rFonts w:eastAsiaTheme="minorEastAsia"/>
+        </w:rPr>
+        <w:t>a</w:t>
+      </w:r>
+      <w:proofErr w:type="spellEnd"/>
+      <w:r>
+        <w:rPr>
+          <w:rFonts w:eastAsiaTheme="minorEastAsia"/>
+        </w:rPr>
+        <w:t xml:space="preserve"> – </w:t>
+      </w:r>
+      <w:proofErr w:type="spellStart"/>
+      <w:r>
+        <w:rPr>
+          <w:rFonts w:eastAsiaTheme="minorEastAsia"/>
+        </w:rPr>
+        <w:t>th_</w:t>
+      </w:r>
+      <w:r>
+        <w:rPr>
+          <w:rFonts w:eastAsiaTheme="minorEastAsia"/>
+        </w:rPr>
+        <w:t>b</w:t>
+      </w:r>
+      <w:proofErr w:type="spellEnd"/>
+      <w:r>
+        <w:rPr>
+          <w:rFonts w:eastAsiaTheme="minorEastAsia"/>
+        </w:rPr>
+        <w:t xml:space="preserve"> for those overlapped buses, and take the average (in general, there should only be a few </w:t>
+      </w:r>
+      <w:proofErr w:type="spellStart"/>
+      <w:r>
+        <w:rPr>
+          <w:rFonts w:eastAsiaTheme="minorEastAsia"/>
+        </w:rPr>
+        <w:t>tielines</w:t>
+      </w:r>
+      <w:proofErr w:type="spellEnd"/>
+      <w:r>
+        <w:rPr>
+          <w:rFonts w:eastAsiaTheme="minorEastAsia"/>
+        </w:rPr>
+        <w:t xml:space="preserve">). </w:t>
+      </w:r>
+    </w:p>
+    <w:p>
+      <w:pPr>
+        <w:pStyle w:val="ListParagraph"/>
+        <w:numPr>
+          <w:ilvl w:val="0"/>
+          <w:numId w:val="1"/>
+        </w:numPr>
+        <w:spacing w:after="0"/>
+        <w:rPr>
+          <w:rFonts w:eastAsiaTheme="minorEastAsia"/>
+        </w:rPr>
+      </w:pPr>
+      <w:r>
+        <w:rPr>
+          <w:rFonts w:eastAsiaTheme="minorEastAsia"/>
+        </w:rPr>
+        <w:t xml:space="preserve">Add that average to all of the angles for Area </w:t>
+      </w:r>
+      <w:r>
+        <w:rPr>
+          <w:rFonts w:eastAsiaTheme="minorEastAsia"/>
+        </w:rPr>
+        <w:t>B</w:t>
+      </w:r>
+      <w:r>
+        <w:rPr>
+          <w:rFonts w:eastAsiaTheme="minorEastAsia"/>
+        </w:rPr>
+        <w:t>. That’s very straightforward in polar form. But how do you do that in rectangular form?</w:t>
+      </w:r>
+    </w:p>
+    <w:p>
+      <w:pPr>
+        <w:spacing w:after="0"/>
+        <w:rPr>
+          <w:rFonts w:eastAsiaTheme="minorEastAsia"/>
+        </w:rPr>
+      </w:pPr>
+    </w:p>
+    <w:p>
+      <w:pPr>
+        <w:spacing w:after="0"/>
+        <w:jc w:val="center"/>
+        <w:rPr>
+          <w:rFonts w:eastAsiaTheme="minorEastAsia"/>
+        </w:rPr>
+      </w:pPr>
+      <m:oMath>
+        <m:r>
+          <w:rPr>
+            <w:rFonts w:ascii="Cambria Math" w:eastAsiaTheme="minorEastAsia" w:hAnsi="Cambria Math"/>
+          </w:rPr>
+          <m:t>V</m:t>
+        </m:r>
+        <m:r>
+          <w:rPr>
+            <w:rFonts w:ascii="Cambria Math" w:eastAsiaTheme="minorEastAsia" w:hAnsi="Cambria Math"/>
+          </w:rPr>
+          <m:t>=</m:t>
+        </m:r>
+        <m:rad>
+          <m:radPr>
+            <m:degHide m:val="1"/>
+            <m:ctrlPr>
+              <w:rPr>
+                <w:rFonts w:ascii="Cambria Math" w:eastAsiaTheme="minorEastAsia" w:hAnsi="Cambria Math"/>
+                <w:i/>
+              </w:rPr>
+            </m:ctrlPr>
+          </m:radPr>
+          <m:deg/>
+          <m:e>
+            <m:sSup>
+              <m:sSupPr>
+                <m:ctrlPr>
+                  <w:rPr>
+                    <w:rFonts w:ascii="Cambria Math" w:eastAsiaTheme="minorEastAsia" w:hAnsi="Cambria Math"/>
+                    <w:i/>
+                  </w:rPr>
+                </m:ctrlPr>
+              </m:sSupPr>
+              <m:e>
+                <m:r>
+                  <w:rPr>
+                    <w:rFonts w:ascii="Cambria Math" w:eastAsiaTheme="minorEastAsia" w:hAnsi="Cambria Math"/>
+                  </w:rPr>
+                  <m:t>e</m:t>
+                </m:r>
+              </m:e>
+              <m:sup>
+                <m:r>
+                  <w:rPr>
+                    <w:rFonts w:ascii="Cambria Math" w:eastAsiaTheme="minorEastAsia" w:hAnsi="Cambria Math"/>
+                  </w:rPr>
+                  <m:t>2</m:t>
+                </m:r>
+              </m:sup>
+            </m:sSup>
+            <m:r>
+              <w:rPr>
+                <w:rFonts w:ascii="Cambria Math" w:eastAsiaTheme="minorEastAsia" w:hAnsi="Cambria Math"/>
+              </w:rPr>
+              <m:t>+</m:t>
+            </m:r>
+            <m:sSup>
+              <m:sSupPr>
+                <m:ctrlPr>
+                  <w:rPr>
+                    <w:rFonts w:ascii="Cambria Math" w:eastAsiaTheme="minorEastAsia" w:hAnsi="Cambria Math"/>
+                    <w:i/>
+                  </w:rPr>
+                </m:ctrlPr>
+              </m:sSupPr>
+              <m:e>
+                <m:r>
+                  <w:rPr>
+                    <w:rFonts w:ascii="Cambria Math" w:eastAsiaTheme="minorEastAsia" w:hAnsi="Cambria Math"/>
+                  </w:rPr>
+                  <m:t>f</m:t>
+                </m:r>
+              </m:e>
+              <m:sup>
+                <m:r>
+                  <w:rPr>
+                    <w:rFonts w:ascii="Cambria Math" w:eastAsiaTheme="minorEastAsia" w:hAnsi="Cambria Math"/>
+                  </w:rPr>
+                  <m:t>2</m:t>
+                </m:r>
+              </m:sup>
+            </m:sSup>
+          </m:e>
+        </m:rad>
+        <m:r>
+          <w:rPr>
+            <w:rFonts w:ascii="Cambria Math" w:eastAsiaTheme="minorEastAsia" w:hAnsi="Cambria Math"/>
+          </w:rPr>
+          <m:t xml:space="preserve"> </m:t>
+        </m:r>
+      </m:oMath>
+      <w:r>
+        <w:rPr>
+          <w:rFonts w:eastAsiaTheme="minorEastAsia"/>
+        </w:rPr>
+        <w:t xml:space="preserve">, </w:t>
+      </w:r>
+      <m:oMath>
+        <m:r>
+          <w:rPr>
+            <w:rFonts w:ascii="Cambria Math" w:eastAsiaTheme="minorEastAsia" w:hAnsi="Cambria Math"/>
+          </w:rPr>
+          <m:t>θ</m:t>
+        </m:r>
+        <m:r>
+          <w:rPr>
+            <w:rFonts w:ascii="Cambria Math" w:eastAsiaTheme="minorEastAsia" w:hAnsi="Cambria Math"/>
+          </w:rPr>
+          <m:t>=</m:t>
+        </m:r>
+        <m:func>
+          <m:funcPr>
+            <m:ctrlPr>
+              <w:rPr>
+                <w:rFonts w:ascii="Cambria Math" w:eastAsiaTheme="minorEastAsia" w:hAnsi="Cambria Math"/>
+                <w:i/>
+              </w:rPr>
+            </m:ctrlPr>
+          </m:funcPr>
+          <m:fName>
+            <m:r>
+              <m:rPr>
+                <m:sty m:val="p"/>
+              </m:rPr>
+              <w:rPr>
+                <w:rFonts w:ascii="Cambria Math" w:eastAsiaTheme="minorEastAsia" w:hAnsi="Cambria Math"/>
+              </w:rPr>
+              <m:t>atan</m:t>
+            </m:r>
+          </m:fName>
+          <m:e>
+            <m:d>
+              <m:dPr>
+                <m:ctrlPr>
+                  <w:rPr>
+                    <w:rFonts w:ascii="Cambria Math" w:eastAsiaTheme="minorEastAsia" w:hAnsi="Cambria Math"/>
+                    <w:i/>
+                  </w:rPr>
+                </m:ctrlPr>
+              </m:dPr>
+              <m:e>
+                <m:f>
+                  <m:fPr>
+                    <m:ctrlPr>
+                      <w:rPr>
+                        <w:rFonts w:ascii="Cambria Math" w:eastAsiaTheme="minorEastAsia" w:hAnsi="Cambria Math"/>
+                        <w:i/>
+                      </w:rPr>
+                    </m:ctrlPr>
+                  </m:fPr>
+                  <m:num>
+                    <m:r>
+                      <w:rPr>
+                        <w:rFonts w:ascii="Cambria Math" w:eastAsiaTheme="minorEastAsia" w:hAnsi="Cambria Math"/>
+                      </w:rPr>
+                      <m:t>f</m:t>
+                    </m:r>
+                  </m:num>
+                  <m:den>
+                    <m:r>
+                      <w:rPr>
+                        <w:rFonts w:ascii="Cambria Math" w:eastAsiaTheme="minorEastAsia" w:hAnsi="Cambria Math"/>
+                      </w:rPr>
+                      <m:t>e</m:t>
+                    </m:r>
+                  </m:den>
+                </m:f>
+              </m:e>
+            </m:d>
+          </m:e>
+        </m:func>
+      </m:oMath>
+    </w:p>
+    <w:p>
+      <w:pPr>
+        <w:spacing w:after="0"/>
+        <w:jc w:val="center"/>
+        <w:rPr>
+          <w:rFonts w:eastAsiaTheme="minorEastAsia"/>
+        </w:rPr>
+      </w:pPr>
+      <m:oMath>
+        <m:r>
+          <w:rPr>
+            <w:rFonts w:ascii="Cambria Math" w:eastAsiaTheme="minorEastAsia" w:hAnsi="Cambria Math"/>
+          </w:rPr>
+          <m:t>e</m:t>
+        </m:r>
+        <m:r>
+          <w:rPr>
+            <w:rFonts w:ascii="Cambria Math" w:eastAsiaTheme="minorEastAsia" w:hAnsi="Cambria Math"/>
+          </w:rPr>
+          <m:t>=</m:t>
+        </m:r>
+        <m:r>
+          <w:rPr>
+            <w:rFonts w:ascii="Cambria Math" w:eastAsiaTheme="minorEastAsia" w:hAnsi="Cambria Math"/>
+          </w:rPr>
+          <m:t>Vcos</m:t>
+        </m:r>
+        <m:d>
+          <m:dPr>
+            <m:ctrlPr>
+              <w:rPr>
+                <w:rFonts w:ascii="Cambria Math" w:eastAsiaTheme="minorEastAsia" w:hAnsi="Cambria Math"/>
+                <w:i/>
+              </w:rPr>
+            </m:ctrlPr>
+          </m:dPr>
+          <m:e>
+            <m:r>
+              <w:rPr>
+                <w:rFonts w:ascii="Cambria Math" w:eastAsiaTheme="minorEastAsia" w:hAnsi="Cambria Math"/>
+              </w:rPr>
+              <m:t>θ</m:t>
+            </m:r>
+          </m:e>
+        </m:d>
+      </m:oMath>
+      <w:r>
+        <w:rPr>
+          <w:rFonts w:eastAsiaTheme="minorEastAsia"/>
+        </w:rPr>
+        <w:t xml:space="preserve">, </w:t>
+      </w:r>
+      <m:oMath>
+        <m:r>
+          <w:rPr>
+            <w:rFonts w:ascii="Cambria Math" w:eastAsiaTheme="minorEastAsia" w:hAnsi="Cambria Math"/>
+          </w:rPr>
+          <m:t xml:space="preserve"> f</m:t>
+        </m:r>
+        <m:r>
+          <w:rPr>
+            <w:rFonts w:ascii="Cambria Math" w:eastAsiaTheme="minorEastAsia" w:hAnsi="Cambria Math"/>
+          </w:rPr>
+          <m:t>=Vs</m:t>
+        </m:r>
+        <m:r>
+          <w:rPr>
+            <w:rFonts w:ascii="Cambria Math" w:eastAsiaTheme="minorEastAsia" w:hAnsi="Cambria Math"/>
+          </w:rPr>
+          <m:t>in</m:t>
+        </m:r>
+        <m:d>
+          <m:dPr>
+            <m:ctrlPr>
+              <w:rPr>
+                <w:rFonts w:ascii="Cambria Math" w:eastAsiaTheme="minorEastAsia" w:hAnsi="Cambria Math"/>
+                <w:i/>
+              </w:rPr>
+            </m:ctrlPr>
+          </m:dPr>
+          <m:e>
+            <m:r>
+              <w:rPr>
+                <w:rFonts w:ascii="Cambria Math" w:eastAsiaTheme="minorEastAsia" w:hAnsi="Cambria Math"/>
+              </w:rPr>
+              <m:t>θ</m:t>
+            </m:r>
+          </m:e>
+        </m:d>
+      </m:oMath>
+    </w:p>
+    <w:p>
+      <w:pPr>
+        <w:spacing w:after="0"/>
+        <w:jc w:val="center"/>
+        <w:rPr>
+          <w:rFonts w:eastAsiaTheme="minorEastAsia"/>
+        </w:rPr>
+      </w:pPr>
+    </w:p>
+    <w:p>
+      <w:pPr>
+        <w:spacing w:after="0"/>
+        <w:rPr>
+          <w:rFonts w:eastAsiaTheme="minorEastAsia"/>
+        </w:rPr>
+      </w:pPr>
+      <w:r>
+        <w:rPr>
+          <w:rFonts w:eastAsiaTheme="minorEastAsia"/>
+        </w:rPr>
+        <w:t xml:space="preserve">The voltage for any bus in Area A </w:t>
+      </w:r>
+      <w:proofErr w:type="gramStart"/>
+      <w:r>
+        <w:rPr>
+          <w:rFonts w:eastAsiaTheme="minorEastAsia"/>
+        </w:rPr>
+        <w:t xml:space="preserve">is </w:t>
+      </w:r>
+      <w:proofErr w:type="gramEnd"/>
+      <m:oMath>
+        <m:sSub>
+          <m:sSubPr>
+            <m:ctrlPr>
+              <w:rPr>
+                <w:rFonts w:ascii="Cambria Math" w:eastAsiaTheme="minorEastAsia" w:hAnsi="Cambria Math"/>
+                <w:i/>
+              </w:rPr>
+            </m:ctrlPr>
+          </m:sSubPr>
+          <m:e>
+            <m:r>
+              <w:rPr>
+                <w:rFonts w:ascii="Cambria Math" w:eastAsiaTheme="minorEastAsia" w:hAnsi="Cambria Math"/>
+              </w:rPr>
+              <m:t>V</m:t>
+            </m:r>
+          </m:e>
+          <m:sub>
+            <m:r>
+              <w:rPr>
+                <w:rFonts w:ascii="Cambria Math" w:eastAsiaTheme="minorEastAsia" w:hAnsi="Cambria Math"/>
+              </w:rPr>
+              <m:t>a</m:t>
+            </m:r>
+          </m:sub>
+        </m:sSub>
+        <m:r>
+          <w:rPr>
+            <w:rFonts w:ascii="Cambria Math" w:eastAsiaTheme="minorEastAsia" w:hAnsi="Cambria Math"/>
+          </w:rPr>
+          <m:t>∠</m:t>
+        </m:r>
+        <m:sSub>
+          <m:sSubPr>
+            <m:ctrlPr>
+              <w:rPr>
+                <w:rFonts w:ascii="Cambria Math" w:eastAsiaTheme="minorEastAsia" w:hAnsi="Cambria Math"/>
+                <w:i/>
+              </w:rPr>
+            </m:ctrlPr>
+          </m:sSubPr>
+          <m:e>
+            <m:r>
+              <w:rPr>
+                <w:rFonts w:ascii="Cambria Math" w:eastAsiaTheme="minorEastAsia" w:hAnsi="Cambria Math"/>
+              </w:rPr>
+              <m:t>θ</m:t>
+            </m:r>
+          </m:e>
+          <m:sub>
+            <m:r>
+              <w:rPr>
+                <w:rFonts w:ascii="Cambria Math" w:eastAsiaTheme="minorEastAsia" w:hAnsi="Cambria Math"/>
+              </w:rPr>
+              <m:t>a</m:t>
+            </m:r>
+          </m:sub>
+        </m:sSub>
+      </m:oMath>
+      <w:r>
+        <w:rPr>
+          <w:rFonts w:eastAsiaTheme="minorEastAsia"/>
+        </w:rPr>
+        <w:t xml:space="preserve">. The voltage for </w:t>
+      </w:r>
+      <w:r>
+        <w:rPr>
+          <w:rFonts w:eastAsiaTheme="minorEastAsia"/>
+        </w:rPr>
+        <w:t xml:space="preserve">any bus in Area B is </w:t>
+      </w:r>
+      <m:oMath>
+        <m:sSub>
+          <m:sSubPr>
+            <m:ctrlPr>
+              <w:rPr>
+                <w:rFonts w:ascii="Cambria Math" w:eastAsiaTheme="minorEastAsia" w:hAnsi="Cambria Math"/>
+                <w:i/>
+              </w:rPr>
+            </m:ctrlPr>
+          </m:sSubPr>
+          <m:e>
+            <m:r>
+              <w:rPr>
+                <w:rFonts w:ascii="Cambria Math" w:eastAsiaTheme="minorEastAsia" w:hAnsi="Cambria Math"/>
+              </w:rPr>
+              <m:t>V</m:t>
+            </m:r>
+          </m:e>
+          <m:sub>
+            <m:r>
+              <w:rPr>
+                <w:rFonts w:ascii="Cambria Math" w:eastAsiaTheme="minorEastAsia" w:hAnsi="Cambria Math"/>
+              </w:rPr>
+              <m:t>b</m:t>
+            </m:r>
+          </m:sub>
+        </m:sSub>
+        <m:r>
+          <w:rPr>
+            <w:rFonts w:ascii="Cambria Math" w:eastAsiaTheme="minorEastAsia" w:hAnsi="Cambria Math"/>
+          </w:rPr>
+          <m:t>∠</m:t>
+        </m:r>
+        <m:sSub>
+          <m:sSubPr>
+            <m:ctrlPr>
+              <w:rPr>
+                <w:rFonts w:ascii="Cambria Math" w:eastAsiaTheme="minorEastAsia" w:hAnsi="Cambria Math"/>
+                <w:i/>
+              </w:rPr>
+            </m:ctrlPr>
+          </m:sSubPr>
+          <m:e>
+            <m:r>
+              <w:rPr>
+                <w:rFonts w:ascii="Cambria Math" w:eastAsiaTheme="minorEastAsia" w:hAnsi="Cambria Math"/>
+              </w:rPr>
+              <m:t>θ</m:t>
+            </m:r>
+          </m:e>
+          <m:sub>
+            <m:r>
+              <w:rPr>
+                <w:rFonts w:ascii="Cambria Math" w:eastAsiaTheme="minorEastAsia" w:hAnsi="Cambria Math"/>
+              </w:rPr>
+              <m:t>b</m:t>
+            </m:r>
+          </m:sub>
+        </m:sSub>
+        <m:r>
+          <w:rPr>
+            <w:rFonts w:ascii="Cambria Math" w:eastAsiaTheme="minorEastAsia" w:hAnsi="Cambria Math"/>
+          </w:rPr>
+          <m:t>.</m:t>
+        </m:r>
+      </m:oMath>
+    </w:p>
+    <w:p>
+      <w:pPr>
+        <w:spacing w:after="0"/>
+        <w:jc w:val="center"/>
+        <w:rPr>
+          <w:rFonts w:eastAsiaTheme="minorEastAsia"/>
+        </w:rPr>
+      </w:pPr>
+      <m:oMathPara>
+        <m:oMath>
+          <m:r>
+            <m:rPr>
+              <m:sty m:val="p"/>
+            </m:rPr>
+            <w:rPr>
+              <w:rFonts w:ascii="Cambria Math" w:eastAsiaTheme="minorEastAsia" w:hAnsi="Cambria Math"/>
+            </w:rPr>
+            <m:t>Δ</m:t>
+          </m:r>
+          <m:r>
+            <w:rPr>
+              <w:rFonts w:ascii="Cambria Math" w:eastAsiaTheme="minorEastAsia" w:hAnsi="Cambria Math"/>
+            </w:rPr>
+            <m:t>θ=</m:t>
+          </m:r>
+          <m:func>
+            <m:funcPr>
+              <m:ctrlPr>
+                <w:rPr>
+                  <w:rFonts w:ascii="Cambria Math" w:eastAsiaTheme="minorEastAsia" w:hAnsi="Cambria Math"/>
+                  <w:i/>
+                </w:rPr>
+              </m:ctrlPr>
+            </m:funcPr>
+            <m:fName>
+              <m:r>
+                <m:rPr>
+                  <m:sty m:val="p"/>
+                </m:rPr>
+                <w:rPr>
+                  <w:rFonts w:ascii="Cambria Math" w:eastAsiaTheme="minorEastAsia" w:hAnsi="Cambria Math"/>
+                </w:rPr>
+                <m:t>atan</m:t>
+              </m:r>
+            </m:fName>
+            <m:e>
+              <m:d>
+                <m:dPr>
+                  <m:ctrlPr>
+                    <w:rPr>
+                      <w:rFonts w:ascii="Cambria Math" w:eastAsiaTheme="minorEastAsia" w:hAnsi="Cambria Math"/>
+                      <w:i/>
+                    </w:rPr>
+                  </m:ctrlPr>
+                </m:dPr>
+                <m:e>
+                  <m:f>
+                    <m:fPr>
+                      <m:ctrlPr>
+                        <w:rPr>
+                          <w:rFonts w:ascii="Cambria Math" w:eastAsiaTheme="minorEastAsia" w:hAnsi="Cambria Math"/>
+                          <w:i/>
+                        </w:rPr>
+                      </m:ctrlPr>
+                    </m:fPr>
+                    <m:num>
+                      <m:sSub>
+                        <m:sSubPr>
+                          <m:ctrlPr>
+                            <w:rPr>
+                              <w:rFonts w:ascii="Cambria Math" w:eastAsiaTheme="minorEastAsia" w:hAnsi="Cambria Math"/>
+                              <w:i/>
+                            </w:rPr>
+                          </m:ctrlPr>
+                        </m:sSubPr>
+                        <m:e>
+                          <m:r>
+                            <w:rPr>
+                              <w:rFonts w:ascii="Cambria Math" w:eastAsiaTheme="minorEastAsia" w:hAnsi="Cambria Math"/>
+                            </w:rPr>
+                            <m:t>f</m:t>
+                          </m:r>
+                        </m:e>
+                        <m:sub>
+                          <m:r>
+                            <w:rPr>
+                              <w:rFonts w:ascii="Cambria Math" w:eastAsiaTheme="minorEastAsia" w:hAnsi="Cambria Math"/>
+                            </w:rPr>
+                            <m:t>a</m:t>
+                          </m:r>
+                        </m:sub>
+                      </m:sSub>
+                    </m:num>
+                    <m:den>
+                      <m:sSub>
+                        <m:sSubPr>
+                          <m:ctrlPr>
+                            <w:rPr>
+                              <w:rFonts w:ascii="Cambria Math" w:eastAsiaTheme="minorEastAsia" w:hAnsi="Cambria Math"/>
+                              <w:i/>
+                            </w:rPr>
+                          </m:ctrlPr>
+                        </m:sSubPr>
+                        <m:e>
+                          <m:r>
+                            <w:rPr>
+                              <w:rFonts w:ascii="Cambria Math" w:eastAsiaTheme="minorEastAsia" w:hAnsi="Cambria Math"/>
+                            </w:rPr>
+                            <m:t>e</m:t>
+                          </m:r>
+                        </m:e>
+                        <m:sub>
+                          <m:r>
+                            <w:rPr>
+                              <w:rFonts w:ascii="Cambria Math" w:eastAsiaTheme="minorEastAsia" w:hAnsi="Cambria Math"/>
+                            </w:rPr>
+                            <m:t>a</m:t>
+                          </m:r>
+                        </m:sub>
+                      </m:sSub>
+                    </m:den>
+                  </m:f>
+                </m:e>
+              </m:d>
+            </m:e>
+          </m:func>
+          <m:r>
+            <w:rPr>
+              <w:rFonts w:ascii="Cambria Math" w:eastAsiaTheme="minorEastAsia" w:hAnsi="Cambria Math"/>
+            </w:rPr>
+            <m:t>-</m:t>
+          </m:r>
+          <m:func>
+            <m:funcPr>
+              <m:ctrlPr>
+                <w:rPr>
+                  <w:rFonts w:ascii="Cambria Math" w:eastAsiaTheme="minorEastAsia" w:hAnsi="Cambria Math"/>
+                  <w:i/>
+                </w:rPr>
+              </m:ctrlPr>
+            </m:funcPr>
+            <m:fName>
+              <m:r>
+                <m:rPr>
+                  <m:sty m:val="p"/>
+                </m:rPr>
+                <w:rPr>
+                  <w:rFonts w:ascii="Cambria Math" w:eastAsiaTheme="minorEastAsia" w:hAnsi="Cambria Math"/>
+                </w:rPr>
+                <m:t>atan</m:t>
+              </m:r>
+            </m:fName>
+            <m:e>
+              <m:d>
+                <m:dPr>
+                  <m:ctrlPr>
+                    <w:rPr>
+                      <w:rFonts w:ascii="Cambria Math" w:eastAsiaTheme="minorEastAsia" w:hAnsi="Cambria Math"/>
+                      <w:i/>
+                    </w:rPr>
+                  </m:ctrlPr>
+                </m:dPr>
+                <m:e>
+                  <m:f>
+                    <m:fPr>
+                      <m:ctrlPr>
+                        <w:rPr>
+                          <w:rFonts w:ascii="Cambria Math" w:eastAsiaTheme="minorEastAsia" w:hAnsi="Cambria Math"/>
+                          <w:i/>
+                        </w:rPr>
+                      </m:ctrlPr>
+                    </m:fPr>
+                    <m:num>
+                      <m:sSub>
+                        <m:sSubPr>
+                          <m:ctrlPr>
+                            <w:rPr>
+                              <w:rFonts w:ascii="Cambria Math" w:eastAsiaTheme="minorEastAsia" w:hAnsi="Cambria Math"/>
+                              <w:i/>
+                            </w:rPr>
+                          </m:ctrlPr>
+                        </m:sSubPr>
+                        <m:e>
+                          <m:r>
+                            <w:rPr>
+                              <w:rFonts w:ascii="Cambria Math" w:eastAsiaTheme="minorEastAsia" w:hAnsi="Cambria Math"/>
+                            </w:rPr>
+                            <m:t>f</m:t>
+                          </m:r>
+                        </m:e>
+                        <m:sub>
+                          <m:r>
+                            <w:rPr>
+                              <w:rFonts w:ascii="Cambria Math" w:eastAsiaTheme="minorEastAsia" w:hAnsi="Cambria Math"/>
+                            </w:rPr>
+                            <m:t>b</m:t>
+                          </m:r>
+                        </m:sub>
+                      </m:sSub>
+                    </m:num>
+                    <m:den>
+                      <m:sSub>
+                        <m:sSubPr>
+                          <m:ctrlPr>
+                            <w:rPr>
+                              <w:rFonts w:ascii="Cambria Math" w:eastAsiaTheme="minorEastAsia" w:hAnsi="Cambria Math"/>
+                              <w:i/>
+                            </w:rPr>
+                          </m:ctrlPr>
+                        </m:sSubPr>
+                        <m:e>
+                          <m:r>
+                            <w:rPr>
+                              <w:rFonts w:ascii="Cambria Math" w:eastAsiaTheme="minorEastAsia" w:hAnsi="Cambria Math"/>
+                            </w:rPr>
+                            <m:t>e</m:t>
+                          </m:r>
+                        </m:e>
+                        <m:sub>
+                          <m:r>
+                            <w:rPr>
+                              <w:rFonts w:ascii="Cambria Math" w:eastAsiaTheme="minorEastAsia" w:hAnsi="Cambria Math"/>
+                            </w:rPr>
+                            <m:t>b</m:t>
+                          </m:r>
+                        </m:sub>
+                      </m:sSub>
+                    </m:den>
+                  </m:f>
+                </m:e>
+              </m:d>
+            </m:e>
+          </m:func>
         </m:oMath>
       </m:oMathPara>
     </w:p>
@@ -18460,10 +19285,1251 @@
           <w:rFonts w:eastAsiaTheme="minorEastAsia"/>
         </w:rPr>
       </w:pPr>
+      <w:r>
+        <w:rPr>
+          <w:rFonts w:eastAsiaTheme="minorEastAsia"/>
+        </w:rPr>
+        <w:t xml:space="preserve">To change the reference bus for all of the buses in Area B, the new voltage would be </w:t>
+      </w:r>
+      <m:oMath>
+        <m:sSub>
+          <m:sSubPr>
+            <m:ctrlPr>
+              <w:rPr>
+                <w:rFonts w:ascii="Cambria Math" w:eastAsiaTheme="minorEastAsia" w:hAnsi="Cambria Math"/>
+                <w:i/>
+              </w:rPr>
+            </m:ctrlPr>
+          </m:sSubPr>
+          <m:e>
+            <m:r>
+              <w:rPr>
+                <w:rFonts w:ascii="Cambria Math" w:eastAsiaTheme="minorEastAsia" w:hAnsi="Cambria Math"/>
+              </w:rPr>
+              <m:t>V</m:t>
+            </m:r>
+          </m:e>
+          <m:sub>
+            <m:r>
+              <w:rPr>
+                <w:rFonts w:ascii="Cambria Math" w:eastAsiaTheme="minorEastAsia" w:hAnsi="Cambria Math"/>
+              </w:rPr>
+              <m:t>b</m:t>
+            </m:r>
+          </m:sub>
+        </m:sSub>
+        <m:r>
+          <w:rPr>
+            <w:rFonts w:ascii="Cambria Math" w:eastAsiaTheme="minorEastAsia" w:hAnsi="Cambria Math"/>
+          </w:rPr>
+          <m:t>∠</m:t>
+        </m:r>
+        <m:r>
+          <w:rPr>
+            <w:rFonts w:ascii="Cambria Math" w:eastAsiaTheme="minorEastAsia" w:hAnsi="Cambria Math"/>
+          </w:rPr>
+          <m:t>(</m:t>
+        </m:r>
+        <m:sSub>
+          <m:sSubPr>
+            <m:ctrlPr>
+              <w:rPr>
+                <w:rFonts w:ascii="Cambria Math" w:eastAsiaTheme="minorEastAsia" w:hAnsi="Cambria Math"/>
+                <w:i/>
+              </w:rPr>
+            </m:ctrlPr>
+          </m:sSubPr>
+          <m:e>
+            <m:r>
+              <w:rPr>
+                <w:rFonts w:ascii="Cambria Math" w:eastAsiaTheme="minorEastAsia" w:hAnsi="Cambria Math"/>
+              </w:rPr>
+              <m:t>θ</m:t>
+            </m:r>
+          </m:e>
+          <m:sub>
+            <m:r>
+              <w:rPr>
+                <w:rFonts w:ascii="Cambria Math" w:eastAsiaTheme="minorEastAsia" w:hAnsi="Cambria Math"/>
+              </w:rPr>
+              <m:t>b</m:t>
+            </m:r>
+          </m:sub>
+        </m:sSub>
+        <m:r>
+          <w:rPr>
+            <w:rFonts w:ascii="Cambria Math" w:eastAsiaTheme="minorEastAsia" w:hAnsi="Cambria Math"/>
+          </w:rPr>
+          <m:t>+</m:t>
+        </m:r>
+        <m:r>
+          <m:rPr>
+            <m:sty m:val="p"/>
+          </m:rPr>
+          <w:rPr>
+            <w:rFonts w:ascii="Cambria Math" w:eastAsiaTheme="minorEastAsia" w:hAnsi="Cambria Math"/>
+          </w:rPr>
+          <m:t>Δ</m:t>
+        </m:r>
+        <m:r>
+          <w:rPr>
+            <w:rFonts w:ascii="Cambria Math" w:eastAsiaTheme="minorEastAsia" w:hAnsi="Cambria Math"/>
+          </w:rPr>
+          <m:t>θ)</m:t>
+        </m:r>
+        <m:r>
+          <w:rPr>
+            <w:rFonts w:ascii="Cambria Math" w:eastAsiaTheme="minorEastAsia" w:hAnsi="Cambria Math"/>
+          </w:rPr>
+          <m:t>.</m:t>
+        </m:r>
+      </m:oMath>
     </w:p>
     <w:p>
       <w:pPr>
         <w:spacing w:after="0"/>
+        <w:rPr>
+          <w:rFonts w:eastAsiaTheme="minorEastAsia"/>
+        </w:rPr>
+      </w:pPr>
+      <w:bookmarkStart w:id="0" w:name="_GoBack"/>
+      <w:bookmarkEnd w:id="0"/>
+    </w:p>
+    <w:p>
+      <w:pPr>
+        <w:spacing w:after="0"/>
+        <w:jc w:val="center"/>
+        <w:rPr>
+          <w:rFonts w:eastAsiaTheme="minorEastAsia"/>
+        </w:rPr>
+      </w:pPr>
+      <m:oMathPara>
+        <m:oMath>
+          <m:sSub>
+            <m:sSubPr>
+              <m:ctrlPr>
+                <w:rPr>
+                  <w:rFonts w:ascii="Cambria Math" w:eastAsiaTheme="minorEastAsia" w:hAnsi="Cambria Math"/>
+                  <w:i/>
+                </w:rPr>
+              </m:ctrlPr>
+            </m:sSubPr>
+            <m:e>
+              <m:r>
+                <w:rPr>
+                  <w:rFonts w:ascii="Cambria Math" w:eastAsiaTheme="minorEastAsia" w:hAnsi="Cambria Math"/>
+                </w:rPr>
+                <m:t>e</m:t>
+              </m:r>
+            </m:e>
+            <m:sub>
+              <m:r>
+                <w:rPr>
+                  <w:rFonts w:ascii="Cambria Math" w:eastAsiaTheme="minorEastAsia" w:hAnsi="Cambria Math"/>
+                </w:rPr>
+                <m:t>new,b</m:t>
+              </m:r>
+            </m:sub>
+          </m:sSub>
+          <m:r>
+            <w:rPr>
+              <w:rFonts w:ascii="Cambria Math" w:eastAsiaTheme="minorEastAsia" w:hAnsi="Cambria Math"/>
+            </w:rPr>
+            <m:t>=</m:t>
+          </m:r>
+          <m:sSub>
+            <m:sSubPr>
+              <m:ctrlPr>
+                <w:rPr>
+                  <w:rFonts w:ascii="Cambria Math" w:eastAsiaTheme="minorEastAsia" w:hAnsi="Cambria Math"/>
+                  <w:i/>
+                </w:rPr>
+              </m:ctrlPr>
+            </m:sSubPr>
+            <m:e>
+              <m:r>
+                <w:rPr>
+                  <w:rFonts w:ascii="Cambria Math" w:eastAsiaTheme="minorEastAsia" w:hAnsi="Cambria Math"/>
+                </w:rPr>
+                <m:t>V</m:t>
+              </m:r>
+            </m:e>
+            <m:sub>
+              <m:r>
+                <w:rPr>
+                  <w:rFonts w:ascii="Cambria Math" w:eastAsiaTheme="minorEastAsia" w:hAnsi="Cambria Math"/>
+                </w:rPr>
+                <m:t>b</m:t>
+              </m:r>
+            </m:sub>
+          </m:sSub>
+          <m:r>
+            <w:rPr>
+              <w:rFonts w:ascii="Cambria Math" w:eastAsiaTheme="minorEastAsia" w:hAnsi="Cambria Math"/>
+            </w:rPr>
+            <m:t>cos</m:t>
+          </m:r>
+          <m:d>
+            <m:dPr>
+              <m:ctrlPr>
+                <w:rPr>
+                  <w:rFonts w:ascii="Cambria Math" w:eastAsiaTheme="minorEastAsia" w:hAnsi="Cambria Math"/>
+                  <w:i/>
+                </w:rPr>
+              </m:ctrlPr>
+            </m:dPr>
+            <m:e>
+              <m:sSub>
+                <m:sSubPr>
+                  <m:ctrlPr>
+                    <w:rPr>
+                      <w:rFonts w:ascii="Cambria Math" w:eastAsiaTheme="minorEastAsia" w:hAnsi="Cambria Math"/>
+                      <w:i/>
+                    </w:rPr>
+                  </m:ctrlPr>
+                </m:sSubPr>
+                <m:e>
+                  <m:r>
+                    <w:rPr>
+                      <w:rFonts w:ascii="Cambria Math" w:eastAsiaTheme="minorEastAsia" w:hAnsi="Cambria Math"/>
+                    </w:rPr>
+                    <m:t>θ</m:t>
+                  </m:r>
+                </m:e>
+                <m:sub>
+                  <m:r>
+                    <w:rPr>
+                      <w:rFonts w:ascii="Cambria Math" w:eastAsiaTheme="minorEastAsia" w:hAnsi="Cambria Math"/>
+                    </w:rPr>
+                    <m:t>b</m:t>
+                  </m:r>
+                </m:sub>
+              </m:sSub>
+              <m:r>
+                <w:rPr>
+                  <w:rFonts w:ascii="Cambria Math" w:eastAsiaTheme="minorEastAsia" w:hAnsi="Cambria Math"/>
+                </w:rPr>
+                <m:t>+</m:t>
+              </m:r>
+              <m:r>
+                <m:rPr>
+                  <m:sty m:val="p"/>
+                </m:rPr>
+                <w:rPr>
+                  <w:rFonts w:ascii="Cambria Math" w:eastAsiaTheme="minorEastAsia" w:hAnsi="Cambria Math"/>
+                </w:rPr>
+                <m:t>Δ</m:t>
+              </m:r>
+              <m:r>
+                <w:rPr>
+                  <w:rFonts w:ascii="Cambria Math" w:eastAsiaTheme="minorEastAsia" w:hAnsi="Cambria Math"/>
+                </w:rPr>
+                <m:t>θ</m:t>
+              </m:r>
+            </m:e>
+          </m:d>
+          <m:r>
+            <w:rPr>
+              <w:rFonts w:ascii="Cambria Math" w:eastAsiaTheme="minorEastAsia" w:hAnsi="Cambria Math"/>
+            </w:rPr>
+            <m:t>=</m:t>
+          </m:r>
+          <m:sSub>
+            <m:sSubPr>
+              <m:ctrlPr>
+                <w:rPr>
+                  <w:rFonts w:ascii="Cambria Math" w:eastAsiaTheme="minorEastAsia" w:hAnsi="Cambria Math"/>
+                  <w:i/>
+                </w:rPr>
+              </m:ctrlPr>
+            </m:sSubPr>
+            <m:e>
+              <m:r>
+                <w:rPr>
+                  <w:rFonts w:ascii="Cambria Math" w:eastAsiaTheme="minorEastAsia" w:hAnsi="Cambria Math"/>
+                </w:rPr>
+                <m:t>V</m:t>
+              </m:r>
+            </m:e>
+            <m:sub>
+              <m:r>
+                <w:rPr>
+                  <w:rFonts w:ascii="Cambria Math" w:eastAsiaTheme="minorEastAsia" w:hAnsi="Cambria Math"/>
+                </w:rPr>
+                <m:t>b</m:t>
+              </m:r>
+            </m:sub>
+          </m:sSub>
+          <m:d>
+            <m:dPr>
+              <m:ctrlPr>
+                <w:rPr>
+                  <w:rFonts w:ascii="Cambria Math" w:eastAsiaTheme="minorEastAsia" w:hAnsi="Cambria Math"/>
+                  <w:i/>
+                </w:rPr>
+              </m:ctrlPr>
+            </m:dPr>
+            <m:e>
+              <m:func>
+                <m:funcPr>
+                  <m:ctrlPr>
+                    <w:rPr>
+                      <w:rFonts w:ascii="Cambria Math" w:eastAsiaTheme="minorEastAsia" w:hAnsi="Cambria Math"/>
+                      <w:i/>
+                    </w:rPr>
+                  </m:ctrlPr>
+                </m:funcPr>
+                <m:fName>
+                  <m:r>
+                    <m:rPr>
+                      <m:sty m:val="p"/>
+                    </m:rPr>
+                    <w:rPr>
+                      <w:rFonts w:ascii="Cambria Math" w:eastAsiaTheme="minorEastAsia" w:hAnsi="Cambria Math"/>
+                    </w:rPr>
+                    <m:t>cos</m:t>
+                  </m:r>
+                </m:fName>
+                <m:e>
+                  <m:d>
+                    <m:dPr>
+                      <m:ctrlPr>
+                        <w:rPr>
+                          <w:rFonts w:ascii="Cambria Math" w:eastAsiaTheme="minorEastAsia" w:hAnsi="Cambria Math"/>
+                          <w:i/>
+                        </w:rPr>
+                      </m:ctrlPr>
+                    </m:dPr>
+                    <m:e>
+                      <m:sSub>
+                        <m:sSubPr>
+                          <m:ctrlPr>
+                            <w:rPr>
+                              <w:rFonts w:ascii="Cambria Math" w:eastAsiaTheme="minorEastAsia" w:hAnsi="Cambria Math"/>
+                              <w:i/>
+                            </w:rPr>
+                          </m:ctrlPr>
+                        </m:sSubPr>
+                        <m:e>
+                          <m:r>
+                            <w:rPr>
+                              <w:rFonts w:ascii="Cambria Math" w:eastAsiaTheme="minorEastAsia" w:hAnsi="Cambria Math"/>
+                            </w:rPr>
+                            <m:t>θ</m:t>
+                          </m:r>
+                        </m:e>
+                        <m:sub>
+                          <m:r>
+                            <w:rPr>
+                              <w:rFonts w:ascii="Cambria Math" w:eastAsiaTheme="minorEastAsia" w:hAnsi="Cambria Math"/>
+                            </w:rPr>
+                            <m:t>b</m:t>
+                          </m:r>
+                        </m:sub>
+                      </m:sSub>
+                    </m:e>
+                  </m:d>
+                </m:e>
+              </m:func>
+              <m:func>
+                <m:funcPr>
+                  <m:ctrlPr>
+                    <w:rPr>
+                      <w:rFonts w:ascii="Cambria Math" w:eastAsiaTheme="minorEastAsia" w:hAnsi="Cambria Math"/>
+                      <w:i/>
+                    </w:rPr>
+                  </m:ctrlPr>
+                </m:funcPr>
+                <m:fName>
+                  <m:r>
+                    <m:rPr>
+                      <m:sty m:val="p"/>
+                    </m:rPr>
+                    <w:rPr>
+                      <w:rFonts w:ascii="Cambria Math" w:eastAsiaTheme="minorEastAsia" w:hAnsi="Cambria Math"/>
+                    </w:rPr>
+                    <m:t>cos</m:t>
+                  </m:r>
+                </m:fName>
+                <m:e>
+                  <m:d>
+                    <m:dPr>
+                      <m:ctrlPr>
+                        <w:rPr>
+                          <w:rFonts w:ascii="Cambria Math" w:eastAsiaTheme="minorEastAsia" w:hAnsi="Cambria Math"/>
+                          <w:i/>
+                        </w:rPr>
+                      </m:ctrlPr>
+                    </m:dPr>
+                    <m:e>
+                      <m:r>
+                        <w:rPr>
+                          <w:rFonts w:ascii="Cambria Math" w:eastAsiaTheme="minorEastAsia" w:hAnsi="Cambria Math"/>
+                        </w:rPr>
+                        <m:t>Δθ</m:t>
+                      </m:r>
+                    </m:e>
+                  </m:d>
+                </m:e>
+              </m:func>
+              <m:r>
+                <w:rPr>
+                  <w:rFonts w:ascii="Cambria Math" w:eastAsiaTheme="minorEastAsia" w:hAnsi="Cambria Math"/>
+                </w:rPr>
+                <m:t>-</m:t>
+              </m:r>
+              <m:func>
+                <m:funcPr>
+                  <m:ctrlPr>
+                    <w:rPr>
+                      <w:rFonts w:ascii="Cambria Math" w:eastAsiaTheme="minorEastAsia" w:hAnsi="Cambria Math"/>
+                    </w:rPr>
+                  </m:ctrlPr>
+                </m:funcPr>
+                <m:fName>
+                  <m:r>
+                    <m:rPr>
+                      <m:sty m:val="p"/>
+                    </m:rPr>
+                    <w:rPr>
+                      <w:rFonts w:ascii="Cambria Math" w:eastAsiaTheme="minorEastAsia" w:hAnsi="Cambria Math"/>
+                    </w:rPr>
+                    <m:t>sin</m:t>
+                  </m:r>
+                  <m:ctrlPr>
+                    <w:rPr>
+                      <w:rFonts w:ascii="Cambria Math" w:eastAsiaTheme="minorEastAsia" w:hAnsi="Cambria Math"/>
+                      <w:i/>
+                    </w:rPr>
+                  </m:ctrlPr>
+                </m:fName>
+                <m:e>
+                  <m:d>
+                    <m:dPr>
+                      <m:ctrlPr>
+                        <w:rPr>
+                          <w:rFonts w:ascii="Cambria Math" w:eastAsiaTheme="minorEastAsia" w:hAnsi="Cambria Math"/>
+                          <w:i/>
+                        </w:rPr>
+                      </m:ctrlPr>
+                    </m:dPr>
+                    <m:e>
+                      <m:sSub>
+                        <m:sSubPr>
+                          <m:ctrlPr>
+                            <w:rPr>
+                              <w:rFonts w:ascii="Cambria Math" w:eastAsiaTheme="minorEastAsia" w:hAnsi="Cambria Math"/>
+                              <w:i/>
+                            </w:rPr>
+                          </m:ctrlPr>
+                        </m:sSubPr>
+                        <m:e>
+                          <m:r>
+                            <w:rPr>
+                              <w:rFonts w:ascii="Cambria Math" w:eastAsiaTheme="minorEastAsia" w:hAnsi="Cambria Math"/>
+                            </w:rPr>
+                            <m:t>θ</m:t>
+                          </m:r>
+                        </m:e>
+                        <m:sub>
+                          <m:r>
+                            <w:rPr>
+                              <w:rFonts w:ascii="Cambria Math" w:eastAsiaTheme="minorEastAsia" w:hAnsi="Cambria Math"/>
+                            </w:rPr>
+                            <m:t>b</m:t>
+                          </m:r>
+                        </m:sub>
+                      </m:sSub>
+                    </m:e>
+                  </m:d>
+                </m:e>
+              </m:func>
+              <m:func>
+                <m:funcPr>
+                  <m:ctrlPr>
+                    <w:rPr>
+                      <w:rFonts w:ascii="Cambria Math" w:eastAsiaTheme="minorEastAsia" w:hAnsi="Cambria Math"/>
+                      <w:i/>
+                    </w:rPr>
+                  </m:ctrlPr>
+                </m:funcPr>
+                <m:fName>
+                  <m:r>
+                    <m:rPr>
+                      <m:sty m:val="p"/>
+                    </m:rPr>
+                    <w:rPr>
+                      <w:rFonts w:ascii="Cambria Math" w:eastAsiaTheme="minorEastAsia" w:hAnsi="Cambria Math"/>
+                    </w:rPr>
+                    <m:t>sin</m:t>
+                  </m:r>
+                </m:fName>
+                <m:e>
+                  <m:d>
+                    <m:dPr>
+                      <m:ctrlPr>
+                        <w:rPr>
+                          <w:rFonts w:ascii="Cambria Math" w:eastAsiaTheme="minorEastAsia" w:hAnsi="Cambria Math"/>
+                          <w:i/>
+                        </w:rPr>
+                      </m:ctrlPr>
+                    </m:dPr>
+                    <m:e>
+                      <m:r>
+                        <w:rPr>
+                          <w:rFonts w:ascii="Cambria Math" w:eastAsiaTheme="minorEastAsia" w:hAnsi="Cambria Math"/>
+                        </w:rPr>
+                        <m:t>Δθ</m:t>
+                      </m:r>
+                    </m:e>
+                  </m:d>
+                </m:e>
+              </m:func>
+            </m:e>
+          </m:d>
+          <m:r>
+            <w:rPr>
+              <w:rFonts w:ascii="Cambria Math" w:eastAsiaTheme="minorEastAsia" w:hAnsi="Cambria Math"/>
+            </w:rPr>
+            <m:t>=</m:t>
+          </m:r>
+          <m:sSub>
+            <m:sSubPr>
+              <m:ctrlPr>
+                <w:rPr>
+                  <w:rFonts w:ascii="Cambria Math" w:eastAsiaTheme="minorEastAsia" w:hAnsi="Cambria Math"/>
+                  <w:i/>
+                </w:rPr>
+              </m:ctrlPr>
+            </m:sSubPr>
+            <m:e>
+              <m:r>
+                <w:rPr>
+                  <w:rFonts w:ascii="Cambria Math" w:eastAsiaTheme="minorEastAsia" w:hAnsi="Cambria Math"/>
+                </w:rPr>
+                <m:t>e</m:t>
+              </m:r>
+            </m:e>
+            <m:sub>
+              <m:r>
+                <w:rPr>
+                  <w:rFonts w:ascii="Cambria Math" w:eastAsiaTheme="minorEastAsia" w:hAnsi="Cambria Math"/>
+                </w:rPr>
+                <m:t>b</m:t>
+              </m:r>
+            </m:sub>
+          </m:sSub>
+          <m:func>
+            <m:funcPr>
+              <m:ctrlPr>
+                <w:rPr>
+                  <w:rFonts w:ascii="Cambria Math" w:eastAsiaTheme="minorEastAsia" w:hAnsi="Cambria Math"/>
+                  <w:i/>
+                </w:rPr>
+              </m:ctrlPr>
+            </m:funcPr>
+            <m:fName>
+              <m:r>
+                <m:rPr>
+                  <m:sty m:val="p"/>
+                </m:rPr>
+                <w:rPr>
+                  <w:rFonts w:ascii="Cambria Math" w:eastAsiaTheme="minorEastAsia" w:hAnsi="Cambria Math"/>
+                </w:rPr>
+                <m:t>cos</m:t>
+              </m:r>
+            </m:fName>
+            <m:e>
+              <m:d>
+                <m:dPr>
+                  <m:ctrlPr>
+                    <w:rPr>
+                      <w:rFonts w:ascii="Cambria Math" w:eastAsiaTheme="minorEastAsia" w:hAnsi="Cambria Math"/>
+                      <w:i/>
+                    </w:rPr>
+                  </m:ctrlPr>
+                </m:dPr>
+                <m:e>
+                  <m:r>
+                    <w:rPr>
+                      <w:rFonts w:ascii="Cambria Math" w:eastAsiaTheme="minorEastAsia" w:hAnsi="Cambria Math"/>
+                    </w:rPr>
+                    <m:t>Δθ</m:t>
+                  </m:r>
+                </m:e>
+              </m:d>
+            </m:e>
+          </m:func>
+          <m:r>
+            <w:rPr>
+              <w:rFonts w:ascii="Cambria Math" w:eastAsiaTheme="minorEastAsia" w:hAnsi="Cambria Math"/>
+            </w:rPr>
+            <m:t>-</m:t>
+          </m:r>
+          <m:sSub>
+            <m:sSubPr>
+              <m:ctrlPr>
+                <w:rPr>
+                  <w:rFonts w:ascii="Cambria Math" w:eastAsiaTheme="minorEastAsia" w:hAnsi="Cambria Math"/>
+                  <w:i/>
+                </w:rPr>
+              </m:ctrlPr>
+            </m:sSubPr>
+            <m:e>
+              <m:r>
+                <w:rPr>
+                  <w:rFonts w:ascii="Cambria Math" w:eastAsiaTheme="minorEastAsia" w:hAnsi="Cambria Math"/>
+                </w:rPr>
+                <m:t>f</m:t>
+              </m:r>
+            </m:e>
+            <m:sub>
+              <m:r>
+                <w:rPr>
+                  <w:rFonts w:ascii="Cambria Math" w:eastAsiaTheme="minorEastAsia" w:hAnsi="Cambria Math"/>
+                </w:rPr>
+                <m:t>b</m:t>
+              </m:r>
+            </m:sub>
+          </m:sSub>
+          <m:func>
+            <m:funcPr>
+              <m:ctrlPr>
+                <w:rPr>
+                  <w:rFonts w:ascii="Cambria Math" w:eastAsiaTheme="minorEastAsia" w:hAnsi="Cambria Math"/>
+                  <w:i/>
+                </w:rPr>
+              </m:ctrlPr>
+            </m:funcPr>
+            <m:fName>
+              <m:r>
+                <m:rPr>
+                  <m:sty m:val="p"/>
+                </m:rPr>
+                <w:rPr>
+                  <w:rFonts w:ascii="Cambria Math" w:eastAsiaTheme="minorEastAsia" w:hAnsi="Cambria Math"/>
+                </w:rPr>
+                <m:t>sin</m:t>
+              </m:r>
+            </m:fName>
+            <m:e>
+              <m:d>
+                <m:dPr>
+                  <m:ctrlPr>
+                    <w:rPr>
+                      <w:rFonts w:ascii="Cambria Math" w:eastAsiaTheme="minorEastAsia" w:hAnsi="Cambria Math"/>
+                      <w:i/>
+                    </w:rPr>
+                  </m:ctrlPr>
+                </m:dPr>
+                <m:e>
+                  <m:r>
+                    <w:rPr>
+                      <w:rFonts w:ascii="Cambria Math" w:eastAsiaTheme="minorEastAsia" w:hAnsi="Cambria Math"/>
+                    </w:rPr>
+                    <m:t>Δθ</m:t>
+                  </m:r>
+                </m:e>
+              </m:d>
+            </m:e>
+          </m:func>
+        </m:oMath>
+      </m:oMathPara>
+    </w:p>
+    <w:p>
+      <w:pPr>
+        <w:spacing w:after="0"/>
+        <w:jc w:val="center"/>
+        <w:rPr>
+          <w:rFonts w:eastAsiaTheme="minorEastAsia"/>
+        </w:rPr>
+      </w:pPr>
+      <w:r>
+        <w:rPr>
+          <w:rFonts w:eastAsiaTheme="minorEastAsia"/>
+        </w:rPr>
+        <w:t xml:space="preserve"> </w:t>
+      </w:r>
+      <m:oMath>
+        <m:sSub>
+          <m:sSubPr>
+            <m:ctrlPr>
+              <w:rPr>
+                <w:rFonts w:ascii="Cambria Math" w:eastAsiaTheme="minorEastAsia" w:hAnsi="Cambria Math"/>
+                <w:i/>
+              </w:rPr>
+            </m:ctrlPr>
+          </m:sSubPr>
+          <m:e>
+            <m:r>
+              <w:rPr>
+                <w:rFonts w:ascii="Cambria Math" w:eastAsiaTheme="minorEastAsia" w:hAnsi="Cambria Math"/>
+              </w:rPr>
+              <m:t>f</m:t>
+            </m:r>
+          </m:e>
+          <m:sub>
+            <m:r>
+              <w:rPr>
+                <w:rFonts w:ascii="Cambria Math" w:eastAsiaTheme="minorEastAsia" w:hAnsi="Cambria Math"/>
+              </w:rPr>
+              <m:t>new,b</m:t>
+            </m:r>
+          </m:sub>
+        </m:sSub>
+        <m:r>
+          <w:rPr>
+            <w:rFonts w:ascii="Cambria Math" w:eastAsiaTheme="minorEastAsia" w:hAnsi="Cambria Math"/>
+          </w:rPr>
+          <m:t>=</m:t>
+        </m:r>
+        <m:sSub>
+          <m:sSubPr>
+            <m:ctrlPr>
+              <w:rPr>
+                <w:rFonts w:ascii="Cambria Math" w:eastAsiaTheme="minorEastAsia" w:hAnsi="Cambria Math"/>
+                <w:i/>
+              </w:rPr>
+            </m:ctrlPr>
+          </m:sSubPr>
+          <m:e>
+            <m:r>
+              <w:rPr>
+                <w:rFonts w:ascii="Cambria Math" w:eastAsiaTheme="minorEastAsia" w:hAnsi="Cambria Math"/>
+              </w:rPr>
+              <m:t>V</m:t>
+            </m:r>
+          </m:e>
+          <m:sub>
+            <m:r>
+              <w:rPr>
+                <w:rFonts w:ascii="Cambria Math" w:eastAsiaTheme="minorEastAsia" w:hAnsi="Cambria Math"/>
+              </w:rPr>
+              <m:t>b</m:t>
+            </m:r>
+          </m:sub>
+        </m:sSub>
+        <m:r>
+          <w:rPr>
+            <w:rFonts w:ascii="Cambria Math" w:eastAsiaTheme="minorEastAsia" w:hAnsi="Cambria Math"/>
+          </w:rPr>
+          <m:t>sin</m:t>
+        </m:r>
+        <m:d>
+          <m:dPr>
+            <m:ctrlPr>
+              <w:rPr>
+                <w:rFonts w:ascii="Cambria Math" w:eastAsiaTheme="minorEastAsia" w:hAnsi="Cambria Math"/>
+                <w:i/>
+              </w:rPr>
+            </m:ctrlPr>
+          </m:dPr>
+          <m:e>
+            <m:sSub>
+              <m:sSubPr>
+                <m:ctrlPr>
+                  <w:rPr>
+                    <w:rFonts w:ascii="Cambria Math" w:eastAsiaTheme="minorEastAsia" w:hAnsi="Cambria Math"/>
+                    <w:i/>
+                  </w:rPr>
+                </m:ctrlPr>
+              </m:sSubPr>
+              <m:e>
+                <m:r>
+                  <w:rPr>
+                    <w:rFonts w:ascii="Cambria Math" w:eastAsiaTheme="minorEastAsia" w:hAnsi="Cambria Math"/>
+                  </w:rPr>
+                  <m:t>θ</m:t>
+                </m:r>
+              </m:e>
+              <m:sub>
+                <m:r>
+                  <w:rPr>
+                    <w:rFonts w:ascii="Cambria Math" w:eastAsiaTheme="minorEastAsia" w:hAnsi="Cambria Math"/>
+                  </w:rPr>
+                  <m:t>b</m:t>
+                </m:r>
+              </m:sub>
+            </m:sSub>
+            <m:r>
+              <w:rPr>
+                <w:rFonts w:ascii="Cambria Math" w:eastAsiaTheme="minorEastAsia" w:hAnsi="Cambria Math"/>
+              </w:rPr>
+              <m:t>+</m:t>
+            </m:r>
+            <m:r>
+              <m:rPr>
+                <m:sty m:val="p"/>
+              </m:rPr>
+              <w:rPr>
+                <w:rFonts w:ascii="Cambria Math" w:eastAsiaTheme="minorEastAsia" w:hAnsi="Cambria Math"/>
+              </w:rPr>
+              <m:t>Δ</m:t>
+            </m:r>
+            <m:r>
+              <w:rPr>
+                <w:rFonts w:ascii="Cambria Math" w:eastAsiaTheme="minorEastAsia" w:hAnsi="Cambria Math"/>
+              </w:rPr>
+              <m:t>θ</m:t>
+            </m:r>
+          </m:e>
+        </m:d>
+        <m:r>
+          <w:rPr>
+            <w:rFonts w:ascii="Cambria Math" w:eastAsiaTheme="minorEastAsia" w:hAnsi="Cambria Math"/>
+          </w:rPr>
+          <m:t>=</m:t>
+        </m:r>
+        <m:sSub>
+          <m:sSubPr>
+            <m:ctrlPr>
+              <w:rPr>
+                <w:rFonts w:ascii="Cambria Math" w:eastAsiaTheme="minorEastAsia" w:hAnsi="Cambria Math"/>
+                <w:i/>
+              </w:rPr>
+            </m:ctrlPr>
+          </m:sSubPr>
+          <m:e>
+            <m:r>
+              <w:rPr>
+                <w:rFonts w:ascii="Cambria Math" w:eastAsiaTheme="minorEastAsia" w:hAnsi="Cambria Math"/>
+              </w:rPr>
+              <m:t>V</m:t>
+            </m:r>
+          </m:e>
+          <m:sub>
+            <m:r>
+              <w:rPr>
+                <w:rFonts w:ascii="Cambria Math" w:eastAsiaTheme="minorEastAsia" w:hAnsi="Cambria Math"/>
+              </w:rPr>
+              <m:t>b</m:t>
+            </m:r>
+          </m:sub>
+        </m:sSub>
+        <m:d>
+          <m:dPr>
+            <m:ctrlPr>
+              <w:rPr>
+                <w:rFonts w:ascii="Cambria Math" w:eastAsiaTheme="minorEastAsia" w:hAnsi="Cambria Math"/>
+                <w:i/>
+              </w:rPr>
+            </m:ctrlPr>
+          </m:dPr>
+          <m:e>
+            <m:func>
+              <m:funcPr>
+                <m:ctrlPr>
+                  <w:rPr>
+                    <w:rFonts w:ascii="Cambria Math" w:eastAsiaTheme="minorEastAsia" w:hAnsi="Cambria Math"/>
+                  </w:rPr>
+                </m:ctrlPr>
+              </m:funcPr>
+              <m:fName>
+                <m:r>
+                  <m:rPr>
+                    <m:sty m:val="p"/>
+                  </m:rPr>
+                  <w:rPr>
+                    <w:rFonts w:ascii="Cambria Math" w:eastAsiaTheme="minorEastAsia" w:hAnsi="Cambria Math"/>
+                  </w:rPr>
+                  <m:t>sin</m:t>
+                </m:r>
+                <m:ctrlPr>
+                  <w:rPr>
+                    <w:rFonts w:ascii="Cambria Math" w:eastAsiaTheme="minorEastAsia" w:hAnsi="Cambria Math"/>
+                    <w:i/>
+                  </w:rPr>
+                </m:ctrlPr>
+              </m:fName>
+              <m:e>
+                <m:d>
+                  <m:dPr>
+                    <m:ctrlPr>
+                      <w:rPr>
+                        <w:rFonts w:ascii="Cambria Math" w:eastAsiaTheme="minorEastAsia" w:hAnsi="Cambria Math"/>
+                      </w:rPr>
+                    </m:ctrlPr>
+                  </m:dPr>
+                  <m:e>
+                    <m:sSub>
+                      <m:sSubPr>
+                        <m:ctrlPr>
+                          <w:rPr>
+                            <w:rFonts w:ascii="Cambria Math" w:eastAsiaTheme="minorEastAsia" w:hAnsi="Cambria Math"/>
+                            <w:i/>
+                          </w:rPr>
+                        </m:ctrlPr>
+                      </m:sSubPr>
+                      <m:e>
+                        <m:r>
+                          <w:rPr>
+                            <w:rFonts w:ascii="Cambria Math" w:eastAsiaTheme="minorEastAsia" w:hAnsi="Cambria Math"/>
+                          </w:rPr>
+                          <m:t>θ</m:t>
+                        </m:r>
+                        <m:ctrlPr>
+                          <w:rPr>
+                            <w:rFonts w:ascii="Cambria Math" w:eastAsiaTheme="minorEastAsia" w:hAnsi="Cambria Math"/>
+                          </w:rPr>
+                        </m:ctrlPr>
+                      </m:e>
+                      <m:sub>
+                        <m:r>
+                          <w:rPr>
+                            <w:rFonts w:ascii="Cambria Math" w:eastAsiaTheme="minorEastAsia" w:hAnsi="Cambria Math"/>
+                          </w:rPr>
+                          <m:t>b</m:t>
+                        </m:r>
+                      </m:sub>
+                    </m:sSub>
+                    <m:ctrlPr>
+                      <w:rPr>
+                        <w:rFonts w:ascii="Cambria Math" w:eastAsiaTheme="minorEastAsia" w:hAnsi="Cambria Math"/>
+                        <w:i/>
+                      </w:rPr>
+                    </m:ctrlPr>
+                  </m:e>
+                </m:d>
+              </m:e>
+            </m:func>
+            <m:func>
+              <m:funcPr>
+                <m:ctrlPr>
+                  <w:rPr>
+                    <w:rFonts w:ascii="Cambria Math" w:eastAsiaTheme="minorEastAsia" w:hAnsi="Cambria Math"/>
+                  </w:rPr>
+                </m:ctrlPr>
+              </m:funcPr>
+              <m:fName>
+                <m:r>
+                  <m:rPr>
+                    <m:sty m:val="p"/>
+                  </m:rPr>
+                  <w:rPr>
+                    <w:rFonts w:ascii="Cambria Math" w:eastAsiaTheme="minorEastAsia" w:hAnsi="Cambria Math"/>
+                  </w:rPr>
+                  <m:t>cos</m:t>
+                </m:r>
+              </m:fName>
+              <m:e>
+                <m:d>
+                  <m:dPr>
+                    <m:ctrlPr>
+                      <w:rPr>
+                        <w:rFonts w:ascii="Cambria Math" w:eastAsiaTheme="minorEastAsia" w:hAnsi="Cambria Math"/>
+                        <w:i/>
+                      </w:rPr>
+                    </m:ctrlPr>
+                  </m:dPr>
+                  <m:e>
+                    <m:r>
+                      <m:rPr>
+                        <m:sty m:val="p"/>
+                      </m:rPr>
+                      <w:rPr>
+                        <w:rFonts w:ascii="Cambria Math" w:eastAsiaTheme="minorEastAsia" w:hAnsi="Cambria Math"/>
+                      </w:rPr>
+                      <m:t>Δ</m:t>
+                    </m:r>
+                    <m:r>
+                      <w:rPr>
+                        <w:rFonts w:ascii="Cambria Math" w:eastAsiaTheme="minorEastAsia" w:hAnsi="Cambria Math"/>
+                      </w:rPr>
+                      <m:t>θ</m:t>
+                    </m:r>
+                  </m:e>
+                </m:d>
+              </m:e>
+            </m:func>
+            <m:r>
+              <w:rPr>
+                <w:rFonts w:ascii="Cambria Math" w:eastAsiaTheme="minorEastAsia" w:hAnsi="Cambria Math"/>
+              </w:rPr>
+              <m:t>+</m:t>
+            </m:r>
+            <m:func>
+              <m:funcPr>
+                <m:ctrlPr>
+                  <w:rPr>
+                    <w:rFonts w:ascii="Cambria Math" w:eastAsiaTheme="minorEastAsia" w:hAnsi="Cambria Math"/>
+                  </w:rPr>
+                </m:ctrlPr>
+              </m:funcPr>
+              <m:fName>
+                <m:r>
+                  <m:rPr>
+                    <m:sty m:val="p"/>
+                  </m:rPr>
+                  <w:rPr>
+                    <w:rFonts w:ascii="Cambria Math" w:eastAsiaTheme="minorEastAsia" w:hAnsi="Cambria Math"/>
+                  </w:rPr>
+                  <m:t>cos</m:t>
+                </m:r>
+                <m:ctrlPr>
+                  <w:rPr>
+                    <w:rFonts w:ascii="Cambria Math" w:eastAsiaTheme="minorEastAsia" w:hAnsi="Cambria Math"/>
+                    <w:i/>
+                  </w:rPr>
+                </m:ctrlPr>
+              </m:fName>
+              <m:e>
+                <m:d>
+                  <m:dPr>
+                    <m:ctrlPr>
+                      <w:rPr>
+                        <w:rFonts w:ascii="Cambria Math" w:eastAsiaTheme="minorEastAsia" w:hAnsi="Cambria Math"/>
+                        <w:i/>
+                      </w:rPr>
+                    </m:ctrlPr>
+                  </m:dPr>
+                  <m:e>
+                    <m:sSub>
+                      <m:sSubPr>
+                        <m:ctrlPr>
+                          <w:rPr>
+                            <w:rFonts w:ascii="Cambria Math" w:eastAsiaTheme="minorEastAsia" w:hAnsi="Cambria Math"/>
+                            <w:i/>
+                          </w:rPr>
+                        </m:ctrlPr>
+                      </m:sSubPr>
+                      <m:e>
+                        <m:r>
+                          <w:rPr>
+                            <w:rFonts w:ascii="Cambria Math" w:eastAsiaTheme="minorEastAsia" w:hAnsi="Cambria Math"/>
+                          </w:rPr>
+                          <m:t>θ</m:t>
+                        </m:r>
+                      </m:e>
+                      <m:sub>
+                        <m:r>
+                          <w:rPr>
+                            <w:rFonts w:ascii="Cambria Math" w:eastAsiaTheme="minorEastAsia" w:hAnsi="Cambria Math"/>
+                          </w:rPr>
+                          <m:t>b</m:t>
+                        </m:r>
+                      </m:sub>
+                    </m:sSub>
+                  </m:e>
+                </m:d>
+              </m:e>
+            </m:func>
+            <m:func>
+              <m:funcPr>
+                <m:ctrlPr>
+                  <w:rPr>
+                    <w:rFonts w:ascii="Cambria Math" w:eastAsiaTheme="minorEastAsia" w:hAnsi="Cambria Math"/>
+                  </w:rPr>
+                </m:ctrlPr>
+              </m:funcPr>
+              <m:fName>
+                <m:r>
+                  <m:rPr>
+                    <m:sty m:val="p"/>
+                  </m:rPr>
+                  <w:rPr>
+                    <w:rFonts w:ascii="Cambria Math" w:eastAsiaTheme="minorEastAsia" w:hAnsi="Cambria Math"/>
+                  </w:rPr>
+                  <m:t>sin</m:t>
+                </m:r>
+              </m:fName>
+              <m:e>
+                <m:d>
+                  <m:dPr>
+                    <m:ctrlPr>
+                      <w:rPr>
+                        <w:rFonts w:ascii="Cambria Math" w:eastAsiaTheme="minorEastAsia" w:hAnsi="Cambria Math"/>
+                        <w:i/>
+                      </w:rPr>
+                    </m:ctrlPr>
+                  </m:dPr>
+                  <m:e>
+                    <m:r>
+                      <m:rPr>
+                        <m:sty m:val="p"/>
+                      </m:rPr>
+                      <w:rPr>
+                        <w:rFonts w:ascii="Cambria Math" w:eastAsiaTheme="minorEastAsia" w:hAnsi="Cambria Math"/>
+                      </w:rPr>
+                      <m:t>Δ</m:t>
+                    </m:r>
+                    <m:r>
+                      <w:rPr>
+                        <w:rFonts w:ascii="Cambria Math" w:eastAsiaTheme="minorEastAsia" w:hAnsi="Cambria Math"/>
+                      </w:rPr>
+                      <m:t>θ</m:t>
+                    </m:r>
+                  </m:e>
+                </m:d>
+              </m:e>
+            </m:func>
+          </m:e>
+        </m:d>
+        <m:r>
+          <w:rPr>
+            <w:rFonts w:ascii="Cambria Math" w:eastAsiaTheme="minorEastAsia" w:hAnsi="Cambria Math"/>
+          </w:rPr>
+          <m:t>=</m:t>
+        </m:r>
+        <m:sSub>
+          <m:sSubPr>
+            <m:ctrlPr>
+              <w:rPr>
+                <w:rFonts w:ascii="Cambria Math" w:eastAsiaTheme="minorEastAsia" w:hAnsi="Cambria Math"/>
+                <w:i/>
+              </w:rPr>
+            </m:ctrlPr>
+          </m:sSubPr>
+          <m:e>
+            <m:r>
+              <w:rPr>
+                <w:rFonts w:ascii="Cambria Math" w:eastAsiaTheme="minorEastAsia" w:hAnsi="Cambria Math"/>
+              </w:rPr>
+              <m:t>f</m:t>
+            </m:r>
+          </m:e>
+          <m:sub>
+            <m:r>
+              <w:rPr>
+                <w:rFonts w:ascii="Cambria Math" w:eastAsiaTheme="minorEastAsia" w:hAnsi="Cambria Math"/>
+              </w:rPr>
+              <m:t>b</m:t>
+            </m:r>
+          </m:sub>
+        </m:sSub>
+        <m:func>
+          <m:funcPr>
+            <m:ctrlPr>
+              <w:rPr>
+                <w:rFonts w:ascii="Cambria Math" w:eastAsiaTheme="minorEastAsia" w:hAnsi="Cambria Math"/>
+              </w:rPr>
+            </m:ctrlPr>
+          </m:funcPr>
+          <m:fName>
+            <m:r>
+              <m:rPr>
+                <m:sty m:val="p"/>
+              </m:rPr>
+              <w:rPr>
+                <w:rFonts w:ascii="Cambria Math" w:eastAsiaTheme="minorEastAsia" w:hAnsi="Cambria Math"/>
+              </w:rPr>
+              <m:t>cos</m:t>
+            </m:r>
+          </m:fName>
+          <m:e>
+            <m:d>
+              <m:dPr>
+                <m:ctrlPr>
+                  <w:rPr>
+                    <w:rFonts w:ascii="Cambria Math" w:eastAsiaTheme="minorEastAsia" w:hAnsi="Cambria Math"/>
+                    <w:i/>
+                  </w:rPr>
+                </m:ctrlPr>
+              </m:dPr>
+              <m:e>
+                <m:r>
+                  <m:rPr>
+                    <m:sty m:val="p"/>
+                  </m:rPr>
+                  <w:rPr>
+                    <w:rFonts w:ascii="Cambria Math" w:eastAsiaTheme="minorEastAsia" w:hAnsi="Cambria Math"/>
+                  </w:rPr>
+                  <m:t>Δ</m:t>
+                </m:r>
+                <m:r>
+                  <w:rPr>
+                    <w:rFonts w:ascii="Cambria Math" w:eastAsiaTheme="minorEastAsia" w:hAnsi="Cambria Math"/>
+                  </w:rPr>
+                  <m:t>θ</m:t>
+                </m:r>
+              </m:e>
+            </m:d>
+          </m:e>
+        </m:func>
+        <m:r>
+          <w:rPr>
+            <w:rFonts w:ascii="Cambria Math" w:eastAsiaTheme="minorEastAsia" w:hAnsi="Cambria Math"/>
+          </w:rPr>
+          <m:t>+</m:t>
+        </m:r>
+        <m:sSub>
+          <m:sSubPr>
+            <m:ctrlPr>
+              <w:rPr>
+                <w:rFonts w:ascii="Cambria Math" w:eastAsiaTheme="minorEastAsia" w:hAnsi="Cambria Math"/>
+                <w:i/>
+              </w:rPr>
+            </m:ctrlPr>
+          </m:sSubPr>
+          <m:e>
+            <m:r>
+              <w:rPr>
+                <w:rFonts w:ascii="Cambria Math" w:eastAsiaTheme="minorEastAsia" w:hAnsi="Cambria Math"/>
+              </w:rPr>
+              <m:t>e</m:t>
+            </m:r>
+          </m:e>
+          <m:sub>
+            <m:r>
+              <w:rPr>
+                <w:rFonts w:ascii="Cambria Math" w:eastAsiaTheme="minorEastAsia" w:hAnsi="Cambria Math"/>
+              </w:rPr>
+              <m:t>b</m:t>
+            </m:r>
+          </m:sub>
+        </m:sSub>
+        <m:r>
+          <m:rPr>
+            <m:sty m:val="p"/>
+          </m:rPr>
+          <w:rPr>
+            <w:rFonts w:ascii="Cambria Math" w:eastAsiaTheme="minorEastAsia" w:hAnsi="Cambria Math"/>
+          </w:rPr>
+          <m:t>sin⁡</m:t>
+        </m:r>
+        <m:r>
+          <w:rPr>
+            <w:rFonts w:ascii="Cambria Math" w:eastAsiaTheme="minorEastAsia" w:hAnsi="Cambria Math"/>
+          </w:rPr>
+          <m:t>(</m:t>
+        </m:r>
+        <m:r>
+          <m:rPr>
+            <m:sty m:val="p"/>
+          </m:rPr>
+          <w:rPr>
+            <w:rFonts w:ascii="Cambria Math" w:eastAsiaTheme="minorEastAsia" w:hAnsi="Cambria Math"/>
+          </w:rPr>
+          <m:t>Δ</m:t>
+        </m:r>
+        <m:r>
+          <w:rPr>
+            <w:rFonts w:ascii="Cambria Math" w:eastAsiaTheme="minorEastAsia" w:hAnsi="Cambria Math"/>
+          </w:rPr>
+          <m:t>θ)</m:t>
+        </m:r>
+      </m:oMath>
+    </w:p>
+    <w:p>
+      <w:pPr>
+        <w:spacing w:after="0"/>
+        <w:rPr>
+          <w:rFonts w:eastAsiaTheme="minorEastAsia"/>
+        </w:rPr>
+      </w:pPr>
+    </w:p>
+    <w:p>
+      <w:pPr>
+        <w:spacing w:after="0"/>
+        <w:ind w:left="360"/>
+        <w:rPr>
+          <w:rFonts w:eastAsiaTheme="minorEastAsia"/>
+        </w:rPr>
+      </w:pPr>
+    </w:p>
+    <w:p>
+      <w:pPr>
+        <w:spacing w:after="0"/>
+        <w:ind w:left="360"/>
         <w:rPr>
           <w:rFonts w:eastAsiaTheme="minorEastAsia"/>
         </w:rPr>
@@ -18538,6 +20604,103 @@
     </w:sectPr>
   </w:body>
 </w:document>
+</file>
+
+<file path=word/numbering.xml><?xml version="1.0" encoding="utf-8"?>
+<w:numbering xmlns:wpc="http://schemas.microsoft.com/office/word/2010/wordprocessingCanvas" xmlns:mc="http://schemas.openxmlformats.org/markup-compatibility/2006" xmlns:o="urn:schemas-microsoft-com:office:office" xmlns:r="http://schemas.openxmlformats.org/officeDocument/2006/relationships" xmlns:m="http://schemas.openxmlformats.org/officeDocument/2006/math" xmlns:v="urn:schemas-microsoft-com:vml" xmlns:wp14="http://schemas.microsoft.com/office/word/2010/wordprocessingDrawing" xmlns:wp="http://schemas.openxmlformats.org/drawingml/2006/wordprocessingDrawing" xmlns:w10="urn:schemas-microsoft-com:office:word" xmlns:w="http://schemas.openxmlformats.org/wordprocessingml/2006/main" xmlns:w14="http://schemas.microsoft.com/office/word/2010/wordml" xmlns:wpg="http://schemas.microsoft.com/office/word/2010/wordprocessingGroup" xmlns:wpi="http://schemas.microsoft.com/office/word/2010/wordprocessingInk" xmlns:wne="http://schemas.microsoft.com/office/word/2006/wordml" xmlns:wps="http://schemas.microsoft.com/office/word/2010/wordprocessingShape" mc:Ignorable="w14 wp14">
+  <w:abstractNum w:abstractNumId="0">
+    <w:nsid w:val="6EF15995"/>
+    <w:multiLevelType w:val="hybridMultilevel"/>
+    <w:tmpl w:val="46FED9F6"/>
+    <w:lvl w:ilvl="0" w:tplc="0409000F">
+      <w:start w:val="1"/>
+      <w:numFmt w:val="decimal"/>
+      <w:lvlText w:val="%1."/>
+      <w:lvlJc w:val="left"/>
+      <w:pPr>
+        <w:ind w:left="720" w:hanging="360"/>
+      </w:pPr>
+      <w:rPr>
+        <w:rFonts w:hint="default"/>
+      </w:rPr>
+    </w:lvl>
+    <w:lvl w:ilvl="1" w:tplc="04090019" w:tentative="1">
+      <w:start w:val="1"/>
+      <w:numFmt w:val="lowerLetter"/>
+      <w:lvlText w:val="%2."/>
+      <w:lvlJc w:val="left"/>
+      <w:pPr>
+        <w:ind w:left="1440" w:hanging="360"/>
+      </w:pPr>
+    </w:lvl>
+    <w:lvl w:ilvl="2" w:tplc="0409001B" w:tentative="1">
+      <w:start w:val="1"/>
+      <w:numFmt w:val="lowerRoman"/>
+      <w:lvlText w:val="%3."/>
+      <w:lvlJc w:val="right"/>
+      <w:pPr>
+        <w:ind w:left="2160" w:hanging="180"/>
+      </w:pPr>
+    </w:lvl>
+    <w:lvl w:ilvl="3" w:tplc="0409000F" w:tentative="1">
+      <w:start w:val="1"/>
+      <w:numFmt w:val="decimal"/>
+      <w:lvlText w:val="%4."/>
+      <w:lvlJc w:val="left"/>
+      <w:pPr>
+        <w:ind w:left="2880" w:hanging="360"/>
+      </w:pPr>
+    </w:lvl>
+    <w:lvl w:ilvl="4" w:tplc="04090019" w:tentative="1">
+      <w:start w:val="1"/>
+      <w:numFmt w:val="lowerLetter"/>
+      <w:lvlText w:val="%5."/>
+      <w:lvlJc w:val="left"/>
+      <w:pPr>
+        <w:ind w:left="3600" w:hanging="360"/>
+      </w:pPr>
+    </w:lvl>
+    <w:lvl w:ilvl="5" w:tplc="0409001B" w:tentative="1">
+      <w:start w:val="1"/>
+      <w:numFmt w:val="lowerRoman"/>
+      <w:lvlText w:val="%6."/>
+      <w:lvlJc w:val="right"/>
+      <w:pPr>
+        <w:ind w:left="4320" w:hanging="180"/>
+      </w:pPr>
+    </w:lvl>
+    <w:lvl w:ilvl="6" w:tplc="0409000F" w:tentative="1">
+      <w:start w:val="1"/>
+      <w:numFmt w:val="decimal"/>
+      <w:lvlText w:val="%7."/>
+      <w:lvlJc w:val="left"/>
+      <w:pPr>
+        <w:ind w:left="5040" w:hanging="360"/>
+      </w:pPr>
+    </w:lvl>
+    <w:lvl w:ilvl="7" w:tplc="04090019" w:tentative="1">
+      <w:start w:val="1"/>
+      <w:numFmt w:val="lowerLetter"/>
+      <w:lvlText w:val="%8."/>
+      <w:lvlJc w:val="left"/>
+      <w:pPr>
+        <w:ind w:left="5760" w:hanging="360"/>
+      </w:pPr>
+    </w:lvl>
+    <w:lvl w:ilvl="8" w:tplc="0409001B" w:tentative="1">
+      <w:start w:val="1"/>
+      <w:numFmt w:val="lowerRoman"/>
+      <w:lvlText w:val="%9."/>
+      <w:lvlJc w:val="right"/>
+      <w:pPr>
+        <w:ind w:left="6480" w:hanging="180"/>
+      </w:pPr>
+    </w:lvl>
+  </w:abstractNum>
+  <w:num w:numId="1">
+    <w:abstractNumId w:val="0"/>
+  </w:num>
+</w:numbering>
 </file>
 
 <file path=word/styles.xml><?xml version="1.0" encoding="utf-8"?>
@@ -18766,6 +20929,17 @@
       <w:sz w:val="16"/>
       <w:szCs w:val="16"/>
     </w:rPr>
+  </w:style>
+  <w:style w:type="paragraph" w:styleId="ListParagraph">
+    <w:name w:val="List Paragraph"/>
+    <w:basedOn w:val="Normal"/>
+    <w:uiPriority w:val="34"/>
+    <w:qFormat/>
+    <w:rsid w:val="00C753A9"/>
+    <w:pPr>
+      <w:ind w:left="720"/>
+      <w:contextualSpacing/>
+    </w:pPr>
   </w:style>
 </w:styles>
 </file>
@@ -18996,6 +21170,17 @@
       <w:sz w:val="16"/>
       <w:szCs w:val="16"/>
     </w:rPr>
+  </w:style>
+  <w:style w:type="paragraph" w:styleId="ListParagraph">
+    <w:name w:val="List Paragraph"/>
+    <w:basedOn w:val="Normal"/>
+    <w:uiPriority w:val="34"/>
+    <w:qFormat/>
+    <w:rsid w:val="00C753A9"/>
+    <w:pPr>
+      <w:ind w:left="720"/>
+      <w:contextualSpacing/>
+    </w:pPr>
   </w:style>
 </w:styles>
 </file>

</xml_diff>

<commit_message>
Partially fixed the slack bus shift issue
New code to add the calculated slack bus difference to the state vectors
of Areas 2-4. The problem now though is that when you add the slack bus
difference, the initial f_slack for that area goes from 0 to an actual
value. However, all the state vectors assume that the length is
2*(numbus of area) - 1. Need to reconcile that difference. I'm not sure
that's the only issue either, because when it actually compiled without
errors and ran, it still didn't converge. I suspect that there's an off
by 1 index issue due to the unremoved slack f entry.
</commit_message>
<xml_diff>
--- a/Decentralized ADMM formulation.docx
+++ b/Decentralized ADMM formulation.docx
@@ -11980,13 +11980,7 @@
                     <w:rPr>
                       <w:rFonts w:ascii="Cambria Math" w:eastAsiaTheme="minorEastAsia" w:hAnsi="Cambria Math"/>
                     </w:rPr>
-                    <m:t>m</m:t>
-                  </m:r>
-                  <m:r>
-                    <w:rPr>
-                      <w:rFonts w:ascii="Cambria Math" w:eastAsiaTheme="minorEastAsia" w:hAnsi="Cambria Math"/>
-                    </w:rPr>
-                    <m:t>n</m:t>
+                    <m:t>mn</m:t>
                   </m:r>
                 </m:sub>
               </m:sSub>
@@ -18604,13 +18598,7 @@
           <w:rPr>
             <w:rFonts w:ascii="Cambria Math" w:eastAsiaTheme="minorEastAsia" w:hAnsi="Cambria Math"/>
           </w:rPr>
-          <m:t>V</m:t>
-        </m:r>
-        <m:r>
-          <w:rPr>
-            <w:rFonts w:ascii="Cambria Math" w:eastAsiaTheme="minorEastAsia" w:hAnsi="Cambria Math"/>
-          </w:rPr>
-          <m:t>=</m:t>
+          <m:t>V=</m:t>
         </m:r>
         <m:rad>
           <m:radPr>
@@ -18702,13 +18690,7 @@
           <w:rPr>
             <w:rFonts w:ascii="Cambria Math" w:eastAsiaTheme="minorEastAsia" w:hAnsi="Cambria Math"/>
           </w:rPr>
-          <m:t>θ</m:t>
-        </m:r>
-        <m:r>
-          <w:rPr>
-            <w:rFonts w:ascii="Cambria Math" w:eastAsiaTheme="minorEastAsia" w:hAnsi="Cambria Math"/>
-          </w:rPr>
-          <m:t>=</m:t>
+          <m:t>θ=</m:t>
         </m:r>
         <m:func>
           <m:funcPr>
@@ -18786,19 +18768,7 @@
           <w:rPr>
             <w:rFonts w:ascii="Cambria Math" w:eastAsiaTheme="minorEastAsia" w:hAnsi="Cambria Math"/>
           </w:rPr>
-          <m:t>e</m:t>
-        </m:r>
-        <m:r>
-          <w:rPr>
-            <w:rFonts w:ascii="Cambria Math" w:eastAsiaTheme="minorEastAsia" w:hAnsi="Cambria Math"/>
-          </w:rPr>
-          <m:t>=</m:t>
-        </m:r>
-        <m:r>
-          <w:rPr>
-            <w:rFonts w:ascii="Cambria Math" w:eastAsiaTheme="minorEastAsia" w:hAnsi="Cambria Math"/>
-          </w:rPr>
-          <m:t>Vcos</m:t>
+          <m:t>e=Vcos</m:t>
         </m:r>
         <m:d>
           <m:dPr>
@@ -18830,19 +18800,7 @@
           <w:rPr>
             <w:rFonts w:ascii="Cambria Math" w:eastAsiaTheme="minorEastAsia" w:hAnsi="Cambria Math"/>
           </w:rPr>
-          <m:t xml:space="preserve"> f</m:t>
-        </m:r>
-        <m:r>
-          <w:rPr>
-            <w:rFonts w:ascii="Cambria Math" w:eastAsiaTheme="minorEastAsia" w:hAnsi="Cambria Math"/>
-          </w:rPr>
-          <m:t>=Vs</m:t>
-        </m:r>
-        <m:r>
-          <w:rPr>
-            <w:rFonts w:ascii="Cambria Math" w:eastAsiaTheme="minorEastAsia" w:hAnsi="Cambria Math"/>
-          </w:rPr>
-          <m:t>in</m:t>
+          <m:t xml:space="preserve"> f=Vsin</m:t>
         </m:r>
         <m:d>
           <m:dPr>
@@ -19322,13 +19280,7 @@
           <w:rPr>
             <w:rFonts w:ascii="Cambria Math" w:eastAsiaTheme="minorEastAsia" w:hAnsi="Cambria Math"/>
           </w:rPr>
-          <m:t>∠</m:t>
-        </m:r>
-        <m:r>
-          <w:rPr>
-            <w:rFonts w:ascii="Cambria Math" w:eastAsiaTheme="minorEastAsia" w:hAnsi="Cambria Math"/>
-          </w:rPr>
-          <m:t>(</m:t>
+          <m:t>∠(</m:t>
         </m:r>
         <m:sSub>
           <m:sSubPr>
@@ -19375,13 +19327,7 @@
           <w:rPr>
             <w:rFonts w:ascii="Cambria Math" w:eastAsiaTheme="minorEastAsia" w:hAnsi="Cambria Math"/>
           </w:rPr>
-          <m:t>θ)</m:t>
-        </m:r>
-        <m:r>
-          <w:rPr>
-            <w:rFonts w:ascii="Cambria Math" w:eastAsiaTheme="minorEastAsia" w:hAnsi="Cambria Math"/>
-          </w:rPr>
-          <m:t>.</m:t>
+          <m:t>θ).</m:t>
         </m:r>
       </m:oMath>
     </w:p>
@@ -19392,8 +19338,6 @@
           <w:rFonts w:eastAsiaTheme="minorEastAsia"/>
         </w:rPr>
       </w:pPr>
-      <w:bookmarkStart w:id="0" w:name="_GoBack"/>
-      <w:bookmarkEnd w:id="0"/>
     </w:p>
     <w:p>
       <w:pPr>
@@ -20511,7 +20455,259 @@
     </w:p>
     <w:p>
       <w:pPr>
+        <w:pBdr>
+          <w:bottom w:val="single" w:sz="6" w:space="1" w:color="auto"/>
+        </w:pBdr>
         <w:spacing w:after="0"/>
+        <w:rPr>
+          <w:rFonts w:eastAsiaTheme="minorEastAsia"/>
+        </w:rPr>
+      </w:pPr>
+    </w:p>
+    <w:p>
+      <w:pPr>
+        <w:spacing w:after="0"/>
+        <w:rPr>
+          <w:rFonts w:eastAsiaTheme="minorEastAsia"/>
+        </w:rPr>
+      </w:pPr>
+    </w:p>
+    <w:p>
+      <w:pPr>
+        <w:spacing w:after="0"/>
+        <w:rPr>
+          <w:rFonts w:eastAsiaTheme="minorEastAsia"/>
+        </w:rPr>
+      </w:pPr>
+      <w:r>
+        <w:rPr>
+          <w:rFonts w:eastAsiaTheme="minorEastAsia"/>
+        </w:rPr>
+        <w:t>Current D-MASE process:</w:t>
+      </w:r>
+    </w:p>
+    <w:p>
+      <w:pPr>
+        <w:pStyle w:val="ListParagraph"/>
+        <w:numPr>
+          <w:ilvl w:val="0"/>
+          <w:numId w:val="2"/>
+        </w:numPr>
+        <w:spacing w:after="0"/>
+        <w:rPr>
+          <w:rFonts w:eastAsiaTheme="minorEastAsia"/>
+        </w:rPr>
+      </w:pPr>
+      <w:r>
+        <w:rPr>
+          <w:rFonts w:eastAsiaTheme="minorEastAsia"/>
+        </w:rPr>
+        <w:t xml:space="preserve">Area 1-4 does </w:t>
+      </w:r>
+      <w:r>
+        <w:rPr>
+          <w:rFonts w:eastAsiaTheme="minorEastAsia"/>
+        </w:rPr>
+        <w:t xml:space="preserve">its </w:t>
+      </w:r>
+      <w:r>
+        <w:rPr>
+          <w:rFonts w:eastAsiaTheme="minorEastAsia"/>
+        </w:rPr>
+        <w:t>own small SE.</w:t>
+      </w:r>
+    </w:p>
+    <w:p>
+      <w:pPr>
+        <w:pStyle w:val="ListParagraph"/>
+        <w:numPr>
+          <w:ilvl w:val="0"/>
+          <w:numId w:val="2"/>
+        </w:numPr>
+        <w:spacing w:after="0"/>
+        <w:rPr>
+          <w:rFonts w:eastAsiaTheme="minorEastAsia"/>
+        </w:rPr>
+      </w:pPr>
+      <w:r>
+        <w:rPr>
+          <w:rFonts w:eastAsiaTheme="minorEastAsia"/>
+        </w:rPr>
+        <w:t>They exchange their boundary estimates, take the average, and use that average to calculate their next step.</w:t>
+      </w:r>
+    </w:p>
+    <w:p>
+      <w:pPr>
+        <w:spacing w:after="0"/>
+        <w:ind w:left="360"/>
+        <w:rPr>
+          <w:rFonts w:eastAsiaTheme="minorEastAsia"/>
+        </w:rPr>
+      </w:pPr>
+      <w:r>
+        <w:rPr>
+          <w:rFonts w:eastAsiaTheme="minorEastAsia"/>
+        </w:rPr>
+        <w:t>The problem is that they can never converge, because each area has its own slack bus.</w:t>
+      </w:r>
+    </w:p>
+    <w:p>
+      <w:pPr>
+        <w:spacing w:after="0"/>
+        <w:ind w:left="360"/>
+        <w:rPr>
+          <w:rFonts w:eastAsiaTheme="minorEastAsia"/>
+        </w:rPr>
+      </w:pPr>
+    </w:p>
+    <w:p>
+      <w:pPr>
+        <w:spacing w:after="0"/>
+        <w:rPr>
+          <w:rFonts w:eastAsiaTheme="minorEastAsia"/>
+        </w:rPr>
+      </w:pPr>
+      <w:r>
+        <w:rPr>
+          <w:rFonts w:eastAsiaTheme="minorEastAsia"/>
+        </w:rPr>
+        <w:t>New</w:t>
+      </w:r>
+      <w:r>
+        <w:rPr>
+          <w:rFonts w:eastAsiaTheme="minorEastAsia"/>
+        </w:rPr>
+        <w:t xml:space="preserve"> D-MASE process:</w:t>
+      </w:r>
+    </w:p>
+    <w:p>
+      <w:pPr>
+        <w:pStyle w:val="ListParagraph"/>
+        <w:numPr>
+          <w:ilvl w:val="0"/>
+          <w:numId w:val="3"/>
+        </w:numPr>
+        <w:spacing w:after="0"/>
+        <w:rPr>
+          <w:rFonts w:eastAsiaTheme="minorEastAsia"/>
+        </w:rPr>
+      </w:pPr>
+      <w:r>
+        <w:rPr>
+          <w:rFonts w:eastAsiaTheme="minorEastAsia"/>
+        </w:rPr>
+        <w:t xml:space="preserve">Area 1-4 does </w:t>
+      </w:r>
+      <w:r>
+        <w:rPr>
+          <w:rFonts w:eastAsiaTheme="minorEastAsia"/>
+        </w:rPr>
+        <w:t>its</w:t>
+      </w:r>
+      <w:r>
+        <w:rPr>
+          <w:rFonts w:eastAsiaTheme="minorEastAsia"/>
+        </w:rPr>
+        <w:t xml:space="preserve"> own small SE.</w:t>
+      </w:r>
+    </w:p>
+    <w:p>
+      <w:pPr>
+        <w:pStyle w:val="ListParagraph"/>
+        <w:numPr>
+          <w:ilvl w:val="0"/>
+          <w:numId w:val="3"/>
+        </w:numPr>
+        <w:spacing w:after="0"/>
+        <w:rPr>
+          <w:rFonts w:eastAsiaTheme="minorEastAsia"/>
+        </w:rPr>
+      </w:pPr>
+      <w:r>
+        <w:rPr>
+          <w:rFonts w:eastAsiaTheme="minorEastAsia"/>
+        </w:rPr>
+        <w:t xml:space="preserve">Assuming Area 1 has the global reference (slack) </w:t>
+      </w:r>
+      <w:proofErr w:type="gramStart"/>
+      <w:r>
+        <w:rPr>
+          <w:rFonts w:eastAsiaTheme="minorEastAsia"/>
+        </w:rPr>
+        <w:t>bus,</w:t>
+      </w:r>
+      <w:proofErr w:type="gramEnd"/>
+      <w:r>
+        <w:rPr>
+          <w:rFonts w:eastAsiaTheme="minorEastAsia"/>
+        </w:rPr>
+        <w:t xml:space="preserve"> adjust Areas 2-4 so that they are all referenced to Area 1’s slack.</w:t>
+      </w:r>
+    </w:p>
+    <w:p>
+      <w:pPr>
+        <w:pStyle w:val="ListParagraph"/>
+        <w:numPr>
+          <w:ilvl w:val="0"/>
+          <w:numId w:val="3"/>
+        </w:numPr>
+        <w:spacing w:after="0"/>
+        <w:rPr>
+          <w:rFonts w:eastAsiaTheme="minorEastAsia"/>
+        </w:rPr>
+      </w:pPr>
+      <w:r>
+        <w:rPr>
+          <w:rFonts w:eastAsiaTheme="minorEastAsia"/>
+        </w:rPr>
+        <w:t>The</w:t>
+      </w:r>
+      <w:r>
+        <w:rPr>
+          <w:rFonts w:eastAsiaTheme="minorEastAsia"/>
+        </w:rPr>
+        <w:t>n</w:t>
+      </w:r>
+      <w:r>
+        <w:rPr>
+          <w:rFonts w:eastAsiaTheme="minorEastAsia"/>
+        </w:rPr>
+        <w:t xml:space="preserve"> exchange boundary estimates, take the average, and use that average to calculate their next step.</w:t>
+      </w:r>
+    </w:p>
+    <w:p>
+      <w:pPr>
+        <w:pStyle w:val="ListParagraph"/>
+        <w:numPr>
+          <w:ilvl w:val="0"/>
+          <w:numId w:val="3"/>
+        </w:numPr>
+        <w:spacing w:after="0"/>
+        <w:rPr>
+          <w:rFonts w:eastAsiaTheme="minorEastAsia"/>
+        </w:rPr>
+      </w:pPr>
+      <w:r>
+        <w:rPr>
+          <w:rFonts w:eastAsiaTheme="minorEastAsia"/>
+        </w:rPr>
+        <w:t>Do you need to adjust it back to each area’s slack?</w:t>
+      </w:r>
+      <w:bookmarkStart w:id="0" w:name="_GoBack"/>
+      <w:bookmarkEnd w:id="0"/>
+    </w:p>
+    <w:p>
+      <w:pPr>
+        <w:spacing w:after="0"/>
+        <w:rPr>
+          <w:rFonts w:eastAsiaTheme="minorEastAsia"/>
+        </w:rPr>
+      </w:pPr>
+    </w:p>
+    <w:p>
+      <w:pPr>
+        <w:spacing w:after="0"/>
+        <w:ind w:left="360"/>
         <w:rPr>
           <w:rFonts w:eastAsiaTheme="minorEastAsia"/>
         </w:rPr>
@@ -20609,6 +20805,184 @@
 <file path=word/numbering.xml><?xml version="1.0" encoding="utf-8"?>
 <w:numbering xmlns:wpc="http://schemas.microsoft.com/office/word/2010/wordprocessingCanvas" xmlns:mc="http://schemas.openxmlformats.org/markup-compatibility/2006" xmlns:o="urn:schemas-microsoft-com:office:office" xmlns:r="http://schemas.openxmlformats.org/officeDocument/2006/relationships" xmlns:m="http://schemas.openxmlformats.org/officeDocument/2006/math" xmlns:v="urn:schemas-microsoft-com:vml" xmlns:wp14="http://schemas.microsoft.com/office/word/2010/wordprocessingDrawing" xmlns:wp="http://schemas.openxmlformats.org/drawingml/2006/wordprocessingDrawing" xmlns:w10="urn:schemas-microsoft-com:office:word" xmlns:w="http://schemas.openxmlformats.org/wordprocessingml/2006/main" xmlns:w14="http://schemas.microsoft.com/office/word/2010/wordml" xmlns:wpg="http://schemas.microsoft.com/office/word/2010/wordprocessingGroup" xmlns:wpi="http://schemas.microsoft.com/office/word/2010/wordprocessingInk" xmlns:wne="http://schemas.microsoft.com/office/word/2006/wordml" xmlns:wps="http://schemas.microsoft.com/office/word/2010/wordprocessingShape" mc:Ignorable="w14 wp14">
   <w:abstractNum w:abstractNumId="0">
+    <w:nsid w:val="1E096589"/>
+    <w:multiLevelType w:val="hybridMultilevel"/>
+    <w:tmpl w:val="3094120C"/>
+    <w:lvl w:ilvl="0" w:tplc="0409000F">
+      <w:start w:val="1"/>
+      <w:numFmt w:val="decimal"/>
+      <w:lvlText w:val="%1."/>
+      <w:lvlJc w:val="left"/>
+      <w:pPr>
+        <w:ind w:left="720" w:hanging="360"/>
+      </w:pPr>
+      <w:rPr>
+        <w:rFonts w:hint="default"/>
+      </w:rPr>
+    </w:lvl>
+    <w:lvl w:ilvl="1" w:tplc="04090019" w:tentative="1">
+      <w:start w:val="1"/>
+      <w:numFmt w:val="lowerLetter"/>
+      <w:lvlText w:val="%2."/>
+      <w:lvlJc w:val="left"/>
+      <w:pPr>
+        <w:ind w:left="1440" w:hanging="360"/>
+      </w:pPr>
+    </w:lvl>
+    <w:lvl w:ilvl="2" w:tplc="0409001B" w:tentative="1">
+      <w:start w:val="1"/>
+      <w:numFmt w:val="lowerRoman"/>
+      <w:lvlText w:val="%3."/>
+      <w:lvlJc w:val="right"/>
+      <w:pPr>
+        <w:ind w:left="2160" w:hanging="180"/>
+      </w:pPr>
+    </w:lvl>
+    <w:lvl w:ilvl="3" w:tplc="0409000F" w:tentative="1">
+      <w:start w:val="1"/>
+      <w:numFmt w:val="decimal"/>
+      <w:lvlText w:val="%4."/>
+      <w:lvlJc w:val="left"/>
+      <w:pPr>
+        <w:ind w:left="2880" w:hanging="360"/>
+      </w:pPr>
+    </w:lvl>
+    <w:lvl w:ilvl="4" w:tplc="04090019" w:tentative="1">
+      <w:start w:val="1"/>
+      <w:numFmt w:val="lowerLetter"/>
+      <w:lvlText w:val="%5."/>
+      <w:lvlJc w:val="left"/>
+      <w:pPr>
+        <w:ind w:left="3600" w:hanging="360"/>
+      </w:pPr>
+    </w:lvl>
+    <w:lvl w:ilvl="5" w:tplc="0409001B" w:tentative="1">
+      <w:start w:val="1"/>
+      <w:numFmt w:val="lowerRoman"/>
+      <w:lvlText w:val="%6."/>
+      <w:lvlJc w:val="right"/>
+      <w:pPr>
+        <w:ind w:left="4320" w:hanging="180"/>
+      </w:pPr>
+    </w:lvl>
+    <w:lvl w:ilvl="6" w:tplc="0409000F" w:tentative="1">
+      <w:start w:val="1"/>
+      <w:numFmt w:val="decimal"/>
+      <w:lvlText w:val="%7."/>
+      <w:lvlJc w:val="left"/>
+      <w:pPr>
+        <w:ind w:left="5040" w:hanging="360"/>
+      </w:pPr>
+    </w:lvl>
+    <w:lvl w:ilvl="7" w:tplc="04090019" w:tentative="1">
+      <w:start w:val="1"/>
+      <w:numFmt w:val="lowerLetter"/>
+      <w:lvlText w:val="%8."/>
+      <w:lvlJc w:val="left"/>
+      <w:pPr>
+        <w:ind w:left="5760" w:hanging="360"/>
+      </w:pPr>
+    </w:lvl>
+    <w:lvl w:ilvl="8" w:tplc="0409001B" w:tentative="1">
+      <w:start w:val="1"/>
+      <w:numFmt w:val="lowerRoman"/>
+      <w:lvlText w:val="%9."/>
+      <w:lvlJc w:val="right"/>
+      <w:pPr>
+        <w:ind w:left="6480" w:hanging="180"/>
+      </w:pPr>
+    </w:lvl>
+  </w:abstractNum>
+  <w:abstractNum w:abstractNumId="1">
+    <w:nsid w:val="221419F9"/>
+    <w:multiLevelType w:val="hybridMultilevel"/>
+    <w:tmpl w:val="3094120C"/>
+    <w:lvl w:ilvl="0" w:tplc="0409000F">
+      <w:start w:val="1"/>
+      <w:numFmt w:val="decimal"/>
+      <w:lvlText w:val="%1."/>
+      <w:lvlJc w:val="left"/>
+      <w:pPr>
+        <w:ind w:left="720" w:hanging="360"/>
+      </w:pPr>
+      <w:rPr>
+        <w:rFonts w:hint="default"/>
+      </w:rPr>
+    </w:lvl>
+    <w:lvl w:ilvl="1" w:tplc="04090019" w:tentative="1">
+      <w:start w:val="1"/>
+      <w:numFmt w:val="lowerLetter"/>
+      <w:lvlText w:val="%2."/>
+      <w:lvlJc w:val="left"/>
+      <w:pPr>
+        <w:ind w:left="1440" w:hanging="360"/>
+      </w:pPr>
+    </w:lvl>
+    <w:lvl w:ilvl="2" w:tplc="0409001B" w:tentative="1">
+      <w:start w:val="1"/>
+      <w:numFmt w:val="lowerRoman"/>
+      <w:lvlText w:val="%3."/>
+      <w:lvlJc w:val="right"/>
+      <w:pPr>
+        <w:ind w:left="2160" w:hanging="180"/>
+      </w:pPr>
+    </w:lvl>
+    <w:lvl w:ilvl="3" w:tplc="0409000F" w:tentative="1">
+      <w:start w:val="1"/>
+      <w:numFmt w:val="decimal"/>
+      <w:lvlText w:val="%4."/>
+      <w:lvlJc w:val="left"/>
+      <w:pPr>
+        <w:ind w:left="2880" w:hanging="360"/>
+      </w:pPr>
+    </w:lvl>
+    <w:lvl w:ilvl="4" w:tplc="04090019" w:tentative="1">
+      <w:start w:val="1"/>
+      <w:numFmt w:val="lowerLetter"/>
+      <w:lvlText w:val="%5."/>
+      <w:lvlJc w:val="left"/>
+      <w:pPr>
+        <w:ind w:left="3600" w:hanging="360"/>
+      </w:pPr>
+    </w:lvl>
+    <w:lvl w:ilvl="5" w:tplc="0409001B" w:tentative="1">
+      <w:start w:val="1"/>
+      <w:numFmt w:val="lowerRoman"/>
+      <w:lvlText w:val="%6."/>
+      <w:lvlJc w:val="right"/>
+      <w:pPr>
+        <w:ind w:left="4320" w:hanging="180"/>
+      </w:pPr>
+    </w:lvl>
+    <w:lvl w:ilvl="6" w:tplc="0409000F" w:tentative="1">
+      <w:start w:val="1"/>
+      <w:numFmt w:val="decimal"/>
+      <w:lvlText w:val="%7."/>
+      <w:lvlJc w:val="left"/>
+      <w:pPr>
+        <w:ind w:left="5040" w:hanging="360"/>
+      </w:pPr>
+    </w:lvl>
+    <w:lvl w:ilvl="7" w:tplc="04090019" w:tentative="1">
+      <w:start w:val="1"/>
+      <w:numFmt w:val="lowerLetter"/>
+      <w:lvlText w:val="%8."/>
+      <w:lvlJc w:val="left"/>
+      <w:pPr>
+        <w:ind w:left="5760" w:hanging="360"/>
+      </w:pPr>
+    </w:lvl>
+    <w:lvl w:ilvl="8" w:tplc="0409001B" w:tentative="1">
+      <w:start w:val="1"/>
+      <w:numFmt w:val="lowerRoman"/>
+      <w:lvlText w:val="%9."/>
+      <w:lvlJc w:val="right"/>
+      <w:pPr>
+        <w:ind w:left="6480" w:hanging="180"/>
+      </w:pPr>
+    </w:lvl>
+  </w:abstractNum>
+  <w:abstractNum w:abstractNumId="2">
     <w:nsid w:val="6EF15995"/>
     <w:multiLevelType w:val="hybridMultilevel"/>
     <w:tmpl w:val="46FED9F6"/>
@@ -20698,7 +21072,13 @@
     </w:lvl>
   </w:abstractNum>
   <w:num w:numId="1">
+    <w:abstractNumId w:val="2"/>
+  </w:num>
+  <w:num w:numId="2">
     <w:abstractNumId w:val="0"/>
+  </w:num>
+  <w:num w:numId="3">
+    <w:abstractNumId w:val="1"/>
   </w:num>
 </w:numbering>
 </file>

</xml_diff>

<commit_message>
Beginning to implement double line code
See derivation in the .docx. Created 2 different versions of the 14 bus
case in PowerWorld to validate how the double line power flow
calculation is done. I'm not 100% sure that my case set up and/or
derivations are correct. I might create a simple 2 bus case and then
recheck my theory. Also, the changes I made to createhvector_rectADMM
are neither complete nor debugged.
</commit_message>
<xml_diff>
--- a/Decentralized ADMM formulation.docx
+++ b/Decentralized ADMM formulation.docx
@@ -20571,13 +20571,7 @@
         <w:rPr>
           <w:rFonts w:eastAsiaTheme="minorEastAsia"/>
         </w:rPr>
-        <w:t>New</w:t>
-      </w:r>
-      <w:r>
-        <w:rPr>
-          <w:rFonts w:eastAsiaTheme="minorEastAsia"/>
-        </w:rPr>
-        <w:t xml:space="preserve"> D-MASE process:</w:t>
+        <w:t>New D-MASE process:</w:t>
       </w:r>
     </w:p>
     <w:p>
@@ -20596,19 +20590,7 @@
         <w:rPr>
           <w:rFonts w:eastAsiaTheme="minorEastAsia"/>
         </w:rPr>
-        <w:t xml:space="preserve">Area 1-4 does </w:t>
-      </w:r>
-      <w:r>
-        <w:rPr>
-          <w:rFonts w:eastAsiaTheme="minorEastAsia"/>
-        </w:rPr>
-        <w:t>its</w:t>
-      </w:r>
-      <w:r>
-        <w:rPr>
-          <w:rFonts w:eastAsiaTheme="minorEastAsia"/>
-        </w:rPr>
-        <w:t xml:space="preserve"> own small SE.</w:t>
+        <w:t>Area 1-4 does its own small SE.</w:t>
       </w:r>
     </w:p>
     <w:p>
@@ -20693,8 +20675,1859 @@
         </w:rPr>
         <w:t>Do you need to adjust it back to each area’s slack?</w:t>
       </w:r>
+    </w:p>
+    <w:p>
+      <w:pPr>
+        <w:pBdr>
+          <w:bottom w:val="single" w:sz="6" w:space="1" w:color="auto"/>
+        </w:pBdr>
+        <w:spacing w:after="0"/>
+        <w:rPr>
+          <w:rFonts w:eastAsiaTheme="minorEastAsia"/>
+        </w:rPr>
+      </w:pPr>
+    </w:p>
+    <w:p>
+      <w:pPr>
+        <w:spacing w:after="0"/>
+        <w:rPr>
+          <w:rFonts w:eastAsiaTheme="minorEastAsia"/>
+        </w:rPr>
+      </w:pPr>
+    </w:p>
+    <w:p>
+      <w:pPr>
+        <w:spacing w:after="0"/>
+        <w:rPr>
+          <w:rFonts w:eastAsiaTheme="minorEastAsia"/>
+        </w:rPr>
+      </w:pPr>
+      <m:oMathPara>
+        <m:oMath>
+          <m:sSub>
+            <m:sSubPr>
+              <m:ctrlPr>
+                <w:rPr>
+                  <w:rFonts w:ascii="Cambria Math" w:eastAsiaTheme="minorEastAsia" w:hAnsi="Cambria Math"/>
+                  <w:i/>
+                </w:rPr>
+              </m:ctrlPr>
+            </m:sSubPr>
+            <m:e>
+              <m:r>
+                <w:rPr>
+                  <w:rFonts w:ascii="Cambria Math" w:eastAsiaTheme="minorEastAsia" w:hAnsi="Cambria Math"/>
+                </w:rPr>
+                <m:t>S</m:t>
+              </m:r>
+            </m:e>
+            <m:sub>
+              <m:r>
+                <w:rPr>
+                  <w:rFonts w:ascii="Cambria Math" w:eastAsiaTheme="minorEastAsia" w:hAnsi="Cambria Math"/>
+                </w:rPr>
+                <m:t>T</m:t>
+              </m:r>
+            </m:sub>
+          </m:sSub>
+          <m:r>
+            <w:rPr>
+              <w:rFonts w:ascii="Cambria Math" w:eastAsiaTheme="minorEastAsia" w:hAnsi="Cambria Math"/>
+            </w:rPr>
+            <m:t>=</m:t>
+          </m:r>
+          <m:sSub>
+            <m:sSubPr>
+              <m:ctrlPr>
+                <w:rPr>
+                  <w:rFonts w:ascii="Cambria Math" w:eastAsiaTheme="minorEastAsia" w:hAnsi="Cambria Math"/>
+                  <w:i/>
+                </w:rPr>
+              </m:ctrlPr>
+            </m:sSubPr>
+            <m:e>
+              <m:r>
+                <w:rPr>
+                  <w:rFonts w:ascii="Cambria Math" w:eastAsiaTheme="minorEastAsia" w:hAnsi="Cambria Math"/>
+                </w:rPr>
+                <m:t>V</m:t>
+              </m:r>
+            </m:e>
+            <m:sub>
+              <m:r>
+                <w:rPr>
+                  <w:rFonts w:ascii="Cambria Math" w:eastAsiaTheme="minorEastAsia" w:hAnsi="Cambria Math"/>
+                </w:rPr>
+                <m:t>T</m:t>
+              </m:r>
+            </m:sub>
+          </m:sSub>
+          <m:sSubSup>
+            <m:sSubSupPr>
+              <m:ctrlPr>
+                <w:rPr>
+                  <w:rFonts w:ascii="Cambria Math" w:eastAsiaTheme="minorEastAsia" w:hAnsi="Cambria Math"/>
+                  <w:i/>
+                </w:rPr>
+              </m:ctrlPr>
+            </m:sSubSupPr>
+            <m:e>
+              <m:r>
+                <w:rPr>
+                  <w:rFonts w:ascii="Cambria Math" w:eastAsiaTheme="minorEastAsia" w:hAnsi="Cambria Math"/>
+                </w:rPr>
+                <m:t>I</m:t>
+              </m:r>
+            </m:e>
+            <m:sub>
+              <m:r>
+                <w:rPr>
+                  <w:rFonts w:ascii="Cambria Math" w:eastAsiaTheme="minorEastAsia" w:hAnsi="Cambria Math"/>
+                </w:rPr>
+                <m:t>T</m:t>
+              </m:r>
+            </m:sub>
+            <m:sup>
+              <m:r>
+                <w:rPr>
+                  <w:rFonts w:ascii="Cambria Math" w:eastAsiaTheme="minorEastAsia" w:hAnsi="Cambria Math"/>
+                </w:rPr>
+                <m:t>*</m:t>
+              </m:r>
+            </m:sup>
+          </m:sSubSup>
+          <m:r>
+            <w:rPr>
+              <w:rFonts w:ascii="Cambria Math" w:eastAsiaTheme="minorEastAsia" w:hAnsi="Cambria Math"/>
+            </w:rPr>
+            <m:t>=</m:t>
+          </m:r>
+          <m:sSub>
+            <m:sSubPr>
+              <m:ctrlPr>
+                <w:rPr>
+                  <w:rFonts w:ascii="Cambria Math" w:eastAsiaTheme="minorEastAsia" w:hAnsi="Cambria Math"/>
+                  <w:i/>
+                </w:rPr>
+              </m:ctrlPr>
+            </m:sSubPr>
+            <m:e>
+              <m:r>
+                <w:rPr>
+                  <w:rFonts w:ascii="Cambria Math" w:eastAsiaTheme="minorEastAsia" w:hAnsi="Cambria Math"/>
+                </w:rPr>
+                <m:t>P</m:t>
+              </m:r>
+            </m:e>
+            <m:sub>
+              <m:r>
+                <w:rPr>
+                  <w:rFonts w:ascii="Cambria Math" w:eastAsiaTheme="minorEastAsia" w:hAnsi="Cambria Math"/>
+                </w:rPr>
+                <m:t>T</m:t>
+              </m:r>
+            </m:sub>
+          </m:sSub>
+          <m:r>
+            <w:rPr>
+              <w:rFonts w:ascii="Cambria Math" w:eastAsiaTheme="minorEastAsia" w:hAnsi="Cambria Math"/>
+            </w:rPr>
+            <m:t>+j</m:t>
+          </m:r>
+          <m:sSub>
+            <m:sSubPr>
+              <m:ctrlPr>
+                <w:rPr>
+                  <w:rFonts w:ascii="Cambria Math" w:eastAsiaTheme="minorEastAsia" w:hAnsi="Cambria Math"/>
+                  <w:i/>
+                </w:rPr>
+              </m:ctrlPr>
+            </m:sSubPr>
+            <m:e>
+              <m:r>
+                <w:rPr>
+                  <w:rFonts w:ascii="Cambria Math" w:eastAsiaTheme="minorEastAsia" w:hAnsi="Cambria Math"/>
+                </w:rPr>
+                <m:t>Q</m:t>
+              </m:r>
+            </m:e>
+            <m:sub>
+              <m:r>
+                <w:rPr>
+                  <w:rFonts w:ascii="Cambria Math" w:eastAsiaTheme="minorEastAsia" w:hAnsi="Cambria Math"/>
+                </w:rPr>
+                <m:t>T</m:t>
+              </m:r>
+            </m:sub>
+          </m:sSub>
+        </m:oMath>
+      </m:oMathPara>
+    </w:p>
+    <w:p>
+      <w:pPr>
+        <w:spacing w:after="0"/>
+        <w:rPr>
+          <w:rFonts w:eastAsiaTheme="minorEastAsia"/>
+        </w:rPr>
+      </w:pPr>
+      <m:oMathPara>
+        <m:oMath>
+          <m:sSub>
+            <m:sSubPr>
+              <m:ctrlPr>
+                <w:rPr>
+                  <w:rFonts w:ascii="Cambria Math" w:eastAsiaTheme="minorEastAsia" w:hAnsi="Cambria Math"/>
+                  <w:i/>
+                </w:rPr>
+              </m:ctrlPr>
+            </m:sSubPr>
+            <m:e>
+              <m:r>
+                <w:rPr>
+                  <w:rFonts w:ascii="Cambria Math" w:eastAsiaTheme="minorEastAsia" w:hAnsi="Cambria Math"/>
+                </w:rPr>
+                <m:t>S</m:t>
+              </m:r>
+            </m:e>
+            <m:sub>
+              <m:r>
+                <w:rPr>
+                  <w:rFonts w:ascii="Cambria Math" w:eastAsiaTheme="minorEastAsia" w:hAnsi="Cambria Math"/>
+                </w:rPr>
+                <m:t>T</m:t>
+              </m:r>
+            </m:sub>
+          </m:sSub>
+          <m:r>
+            <w:rPr>
+              <w:rFonts w:ascii="Cambria Math" w:eastAsiaTheme="minorEastAsia" w:hAnsi="Cambria Math"/>
+            </w:rPr>
+            <m:t>=</m:t>
+          </m:r>
+          <m:sSub>
+            <m:sSubPr>
+              <m:ctrlPr>
+                <w:rPr>
+                  <w:rFonts w:ascii="Cambria Math" w:eastAsiaTheme="minorEastAsia" w:hAnsi="Cambria Math"/>
+                  <w:i/>
+                </w:rPr>
+              </m:ctrlPr>
+            </m:sSubPr>
+            <m:e>
+              <m:r>
+                <w:rPr>
+                  <w:rFonts w:ascii="Cambria Math" w:eastAsiaTheme="minorEastAsia" w:hAnsi="Cambria Math"/>
+                </w:rPr>
+                <m:t>V</m:t>
+              </m:r>
+            </m:e>
+            <m:sub>
+              <m:r>
+                <w:rPr>
+                  <w:rFonts w:ascii="Cambria Math" w:eastAsiaTheme="minorEastAsia" w:hAnsi="Cambria Math"/>
+                </w:rPr>
+                <m:t>T</m:t>
+              </m:r>
+            </m:sub>
+          </m:sSub>
+          <m:sSup>
+            <m:sSupPr>
+              <m:ctrlPr>
+                <w:rPr>
+                  <w:rFonts w:ascii="Cambria Math" w:eastAsiaTheme="minorEastAsia" w:hAnsi="Cambria Math"/>
+                  <w:i/>
+                </w:rPr>
+              </m:ctrlPr>
+            </m:sSupPr>
+            <m:e>
+              <m:d>
+                <m:dPr>
+                  <m:ctrlPr>
+                    <w:rPr>
+                      <w:rFonts w:ascii="Cambria Math" w:eastAsiaTheme="minorEastAsia" w:hAnsi="Cambria Math"/>
+                      <w:i/>
+                    </w:rPr>
+                  </m:ctrlPr>
+                </m:dPr>
+                <m:e>
+                  <m:sSub>
+                    <m:sSubPr>
+                      <m:ctrlPr>
+                        <w:rPr>
+                          <w:rFonts w:ascii="Cambria Math" w:eastAsiaTheme="minorEastAsia" w:hAnsi="Cambria Math"/>
+                          <w:i/>
+                        </w:rPr>
+                      </m:ctrlPr>
+                    </m:sSubPr>
+                    <m:e>
+                      <m:r>
+                        <w:rPr>
+                          <w:rFonts w:ascii="Cambria Math" w:eastAsiaTheme="minorEastAsia" w:hAnsi="Cambria Math"/>
+                        </w:rPr>
+                        <m:t>I</m:t>
+                      </m:r>
+                    </m:e>
+                    <m:sub>
+                      <m:r>
+                        <w:rPr>
+                          <w:rFonts w:ascii="Cambria Math" w:eastAsiaTheme="minorEastAsia" w:hAnsi="Cambria Math"/>
+                        </w:rPr>
+                        <m:t>1</m:t>
+                      </m:r>
+                    </m:sub>
+                  </m:sSub>
+                  <m:r>
+                    <w:rPr>
+                      <w:rFonts w:ascii="Cambria Math" w:eastAsiaTheme="minorEastAsia" w:hAnsi="Cambria Math"/>
+                    </w:rPr>
+                    <m:t>+</m:t>
+                  </m:r>
+                  <m:sSub>
+                    <m:sSubPr>
+                      <m:ctrlPr>
+                        <w:rPr>
+                          <w:rFonts w:ascii="Cambria Math" w:eastAsiaTheme="minorEastAsia" w:hAnsi="Cambria Math"/>
+                          <w:i/>
+                        </w:rPr>
+                      </m:ctrlPr>
+                    </m:sSubPr>
+                    <m:e>
+                      <m:r>
+                        <w:rPr>
+                          <w:rFonts w:ascii="Cambria Math" w:eastAsiaTheme="minorEastAsia" w:hAnsi="Cambria Math"/>
+                        </w:rPr>
+                        <m:t>I</m:t>
+                      </m:r>
+                    </m:e>
+                    <m:sub>
+                      <m:r>
+                        <w:rPr>
+                          <w:rFonts w:ascii="Cambria Math" w:eastAsiaTheme="minorEastAsia" w:hAnsi="Cambria Math"/>
+                        </w:rPr>
+                        <m:t>2</m:t>
+                      </m:r>
+                    </m:sub>
+                  </m:sSub>
+                </m:e>
+              </m:d>
+            </m:e>
+            <m:sup>
+              <m:r>
+                <w:rPr>
+                  <w:rFonts w:ascii="Cambria Math" w:eastAsiaTheme="minorEastAsia" w:hAnsi="Cambria Math"/>
+                </w:rPr>
+                <m:t>*</m:t>
+              </m:r>
+            </m:sup>
+          </m:sSup>
+          <m:r>
+            <w:rPr>
+              <w:rFonts w:ascii="Cambria Math" w:eastAsiaTheme="minorEastAsia" w:hAnsi="Cambria Math"/>
+            </w:rPr>
+            <m:t>=</m:t>
+          </m:r>
+          <m:sSub>
+            <m:sSubPr>
+              <m:ctrlPr>
+                <w:rPr>
+                  <w:rFonts w:ascii="Cambria Math" w:eastAsiaTheme="minorEastAsia" w:hAnsi="Cambria Math"/>
+                  <w:i/>
+                </w:rPr>
+              </m:ctrlPr>
+            </m:sSubPr>
+            <m:e>
+              <m:r>
+                <w:rPr>
+                  <w:rFonts w:ascii="Cambria Math" w:eastAsiaTheme="minorEastAsia" w:hAnsi="Cambria Math"/>
+                </w:rPr>
+                <m:t>V</m:t>
+              </m:r>
+            </m:e>
+            <m:sub>
+              <m:r>
+                <w:rPr>
+                  <w:rFonts w:ascii="Cambria Math" w:eastAsiaTheme="minorEastAsia" w:hAnsi="Cambria Math"/>
+                </w:rPr>
+                <m:t>T</m:t>
+              </m:r>
+            </m:sub>
+          </m:sSub>
+          <m:sSubSup>
+            <m:sSubSupPr>
+              <m:ctrlPr>
+                <w:rPr>
+                  <w:rFonts w:ascii="Cambria Math" w:eastAsiaTheme="minorEastAsia" w:hAnsi="Cambria Math"/>
+                  <w:i/>
+                </w:rPr>
+              </m:ctrlPr>
+            </m:sSubSupPr>
+            <m:e>
+              <m:r>
+                <w:rPr>
+                  <w:rFonts w:ascii="Cambria Math" w:eastAsiaTheme="minorEastAsia" w:hAnsi="Cambria Math"/>
+                </w:rPr>
+                <m:t>I</m:t>
+              </m:r>
+            </m:e>
+            <m:sub>
+              <m:r>
+                <w:rPr>
+                  <w:rFonts w:ascii="Cambria Math" w:eastAsiaTheme="minorEastAsia" w:hAnsi="Cambria Math"/>
+                </w:rPr>
+                <m:t>1</m:t>
+              </m:r>
+            </m:sub>
+            <m:sup>
+              <m:r>
+                <w:rPr>
+                  <w:rFonts w:ascii="Cambria Math" w:eastAsiaTheme="minorEastAsia" w:hAnsi="Cambria Math"/>
+                </w:rPr>
+                <m:t>*</m:t>
+              </m:r>
+            </m:sup>
+          </m:sSubSup>
+          <m:r>
+            <w:rPr>
+              <w:rFonts w:ascii="Cambria Math" w:eastAsiaTheme="minorEastAsia" w:hAnsi="Cambria Math"/>
+            </w:rPr>
+            <m:t>+</m:t>
+          </m:r>
+          <m:sSub>
+            <m:sSubPr>
+              <m:ctrlPr>
+                <w:rPr>
+                  <w:rFonts w:ascii="Cambria Math" w:eastAsiaTheme="minorEastAsia" w:hAnsi="Cambria Math"/>
+                  <w:i/>
+                </w:rPr>
+              </m:ctrlPr>
+            </m:sSubPr>
+            <m:e>
+              <m:r>
+                <w:rPr>
+                  <w:rFonts w:ascii="Cambria Math" w:eastAsiaTheme="minorEastAsia" w:hAnsi="Cambria Math"/>
+                </w:rPr>
+                <m:t>V</m:t>
+              </m:r>
+            </m:e>
+            <m:sub>
+              <m:r>
+                <w:rPr>
+                  <w:rFonts w:ascii="Cambria Math" w:eastAsiaTheme="minorEastAsia" w:hAnsi="Cambria Math"/>
+                </w:rPr>
+                <m:t>T</m:t>
+              </m:r>
+            </m:sub>
+          </m:sSub>
+          <m:sSubSup>
+            <m:sSubSupPr>
+              <m:ctrlPr>
+                <w:rPr>
+                  <w:rFonts w:ascii="Cambria Math" w:eastAsiaTheme="minorEastAsia" w:hAnsi="Cambria Math"/>
+                  <w:i/>
+                </w:rPr>
+              </m:ctrlPr>
+            </m:sSubSupPr>
+            <m:e>
+              <m:r>
+                <w:rPr>
+                  <w:rFonts w:ascii="Cambria Math" w:eastAsiaTheme="minorEastAsia" w:hAnsi="Cambria Math"/>
+                </w:rPr>
+                <m:t>I</m:t>
+              </m:r>
+            </m:e>
+            <m:sub>
+              <m:r>
+                <w:rPr>
+                  <w:rFonts w:ascii="Cambria Math" w:eastAsiaTheme="minorEastAsia" w:hAnsi="Cambria Math"/>
+                </w:rPr>
+                <m:t>2</m:t>
+              </m:r>
+            </m:sub>
+            <m:sup>
+              <m:r>
+                <w:rPr>
+                  <w:rFonts w:ascii="Cambria Math" w:eastAsiaTheme="minorEastAsia" w:hAnsi="Cambria Math"/>
+                </w:rPr>
+                <m:t>*</m:t>
+              </m:r>
+            </m:sup>
+          </m:sSubSup>
+        </m:oMath>
+      </m:oMathPara>
+    </w:p>
+    <w:p>
+      <w:pPr>
+        <w:spacing w:after="0"/>
+        <w:rPr>
+          <w:rFonts w:eastAsiaTheme="minorEastAsia"/>
+        </w:rPr>
+      </w:pPr>
+      <m:oMathPara>
+        <m:oMath>
+          <m:sSub>
+            <m:sSubPr>
+              <m:ctrlPr>
+                <w:rPr>
+                  <w:rFonts w:ascii="Cambria Math" w:eastAsiaTheme="minorEastAsia" w:hAnsi="Cambria Math"/>
+                  <w:i/>
+                </w:rPr>
+              </m:ctrlPr>
+            </m:sSubPr>
+            <m:e>
+              <m:r>
+                <w:rPr>
+                  <w:rFonts w:ascii="Cambria Math" w:eastAsiaTheme="minorEastAsia" w:hAnsi="Cambria Math"/>
+                </w:rPr>
+                <m:t>I</m:t>
+              </m:r>
+            </m:e>
+            <m:sub>
+              <m:r>
+                <w:rPr>
+                  <w:rFonts w:ascii="Cambria Math" w:eastAsiaTheme="minorEastAsia" w:hAnsi="Cambria Math"/>
+                </w:rPr>
+                <m:t>1</m:t>
+              </m:r>
+            </m:sub>
+          </m:sSub>
+          <m:r>
+            <w:rPr>
+              <w:rFonts w:ascii="Cambria Math" w:eastAsiaTheme="minorEastAsia" w:hAnsi="Cambria Math"/>
+            </w:rPr>
+            <m:t>=</m:t>
+          </m:r>
+          <m:f>
+            <m:fPr>
+              <m:ctrlPr>
+                <w:rPr>
+                  <w:rFonts w:ascii="Cambria Math" w:eastAsiaTheme="minorEastAsia" w:hAnsi="Cambria Math"/>
+                  <w:i/>
+                </w:rPr>
+              </m:ctrlPr>
+            </m:fPr>
+            <m:num>
+              <m:sSub>
+                <m:sSubPr>
+                  <m:ctrlPr>
+                    <w:rPr>
+                      <w:rFonts w:ascii="Cambria Math" w:eastAsiaTheme="minorEastAsia" w:hAnsi="Cambria Math"/>
+                      <w:i/>
+                    </w:rPr>
+                  </m:ctrlPr>
+                </m:sSubPr>
+                <m:e>
+                  <m:r>
+                    <w:rPr>
+                      <w:rFonts w:ascii="Cambria Math" w:eastAsiaTheme="minorEastAsia" w:hAnsi="Cambria Math"/>
+                    </w:rPr>
+                    <m:t>z</m:t>
+                  </m:r>
+                </m:e>
+                <m:sub>
+                  <m:r>
+                    <w:rPr>
+                      <w:rFonts w:ascii="Cambria Math" w:eastAsiaTheme="minorEastAsia" w:hAnsi="Cambria Math"/>
+                    </w:rPr>
+                    <m:t>2</m:t>
+                  </m:r>
+                </m:sub>
+              </m:sSub>
+            </m:num>
+            <m:den>
+              <m:sSub>
+                <m:sSubPr>
+                  <m:ctrlPr>
+                    <w:rPr>
+                      <w:rFonts w:ascii="Cambria Math" w:eastAsiaTheme="minorEastAsia" w:hAnsi="Cambria Math"/>
+                      <w:i/>
+                    </w:rPr>
+                  </m:ctrlPr>
+                </m:sSubPr>
+                <m:e>
+                  <m:r>
+                    <w:rPr>
+                      <w:rFonts w:ascii="Cambria Math" w:eastAsiaTheme="minorEastAsia" w:hAnsi="Cambria Math"/>
+                    </w:rPr>
+                    <m:t>z</m:t>
+                  </m:r>
+                </m:e>
+                <m:sub>
+                  <m:r>
+                    <w:rPr>
+                      <w:rFonts w:ascii="Cambria Math" w:eastAsiaTheme="minorEastAsia" w:hAnsi="Cambria Math"/>
+                    </w:rPr>
+                    <m:t>1</m:t>
+                  </m:r>
+                </m:sub>
+              </m:sSub>
+              <m:r>
+                <w:rPr>
+                  <w:rFonts w:ascii="Cambria Math" w:eastAsiaTheme="minorEastAsia" w:hAnsi="Cambria Math"/>
+                </w:rPr>
+                <m:t>+</m:t>
+              </m:r>
+              <m:sSub>
+                <m:sSubPr>
+                  <m:ctrlPr>
+                    <w:rPr>
+                      <w:rFonts w:ascii="Cambria Math" w:eastAsiaTheme="minorEastAsia" w:hAnsi="Cambria Math"/>
+                      <w:i/>
+                    </w:rPr>
+                  </m:ctrlPr>
+                </m:sSubPr>
+                <m:e>
+                  <m:r>
+                    <w:rPr>
+                      <w:rFonts w:ascii="Cambria Math" w:eastAsiaTheme="minorEastAsia" w:hAnsi="Cambria Math"/>
+                    </w:rPr>
+                    <m:t>z</m:t>
+                  </m:r>
+                </m:e>
+                <m:sub>
+                  <m:r>
+                    <w:rPr>
+                      <w:rFonts w:ascii="Cambria Math" w:eastAsiaTheme="minorEastAsia" w:hAnsi="Cambria Math"/>
+                    </w:rPr>
+                    <m:t>2</m:t>
+                  </m:r>
+                </m:sub>
+              </m:sSub>
+            </m:den>
+          </m:f>
+          <m:sSub>
+            <m:sSubPr>
+              <m:ctrlPr>
+                <w:rPr>
+                  <w:rFonts w:ascii="Cambria Math" w:eastAsiaTheme="minorEastAsia" w:hAnsi="Cambria Math"/>
+                  <w:i/>
+                </w:rPr>
+              </m:ctrlPr>
+            </m:sSubPr>
+            <m:e>
+              <m:r>
+                <w:rPr>
+                  <w:rFonts w:ascii="Cambria Math" w:eastAsiaTheme="minorEastAsia" w:hAnsi="Cambria Math"/>
+                </w:rPr>
+                <m:t>I</m:t>
+              </m:r>
+            </m:e>
+            <m:sub>
+              <m:r>
+                <w:rPr>
+                  <w:rFonts w:ascii="Cambria Math" w:eastAsiaTheme="minorEastAsia" w:hAnsi="Cambria Math"/>
+                </w:rPr>
+                <m:t>T</m:t>
+              </m:r>
+            </m:sub>
+          </m:sSub>
+          <m:r>
+            <w:rPr>
+              <w:rFonts w:ascii="Cambria Math" w:eastAsiaTheme="minorEastAsia" w:hAnsi="Cambria Math"/>
+            </w:rPr>
+            <m:t xml:space="preserve">,  </m:t>
+          </m:r>
+          <m:sSub>
+            <m:sSubPr>
+              <m:ctrlPr>
+                <w:rPr>
+                  <w:rFonts w:ascii="Cambria Math" w:eastAsiaTheme="minorEastAsia" w:hAnsi="Cambria Math"/>
+                  <w:i/>
+                </w:rPr>
+              </m:ctrlPr>
+            </m:sSubPr>
+            <m:e>
+              <m:r>
+                <w:rPr>
+                  <w:rFonts w:ascii="Cambria Math" w:eastAsiaTheme="minorEastAsia" w:hAnsi="Cambria Math"/>
+                </w:rPr>
+                <m:t>I</m:t>
+              </m:r>
+            </m:e>
+            <m:sub>
+              <m:r>
+                <w:rPr>
+                  <w:rFonts w:ascii="Cambria Math" w:eastAsiaTheme="minorEastAsia" w:hAnsi="Cambria Math"/>
+                </w:rPr>
+                <m:t>2</m:t>
+              </m:r>
+            </m:sub>
+          </m:sSub>
+          <m:r>
+            <w:rPr>
+              <w:rFonts w:ascii="Cambria Math" w:eastAsiaTheme="minorEastAsia" w:hAnsi="Cambria Math"/>
+            </w:rPr>
+            <m:t>=</m:t>
+          </m:r>
+          <m:f>
+            <m:fPr>
+              <m:ctrlPr>
+                <w:rPr>
+                  <w:rFonts w:ascii="Cambria Math" w:eastAsiaTheme="minorEastAsia" w:hAnsi="Cambria Math"/>
+                  <w:i/>
+                </w:rPr>
+              </m:ctrlPr>
+            </m:fPr>
+            <m:num>
+              <m:sSub>
+                <m:sSubPr>
+                  <m:ctrlPr>
+                    <w:rPr>
+                      <w:rFonts w:ascii="Cambria Math" w:eastAsiaTheme="minorEastAsia" w:hAnsi="Cambria Math"/>
+                      <w:i/>
+                    </w:rPr>
+                  </m:ctrlPr>
+                </m:sSubPr>
+                <m:e>
+                  <m:r>
+                    <w:rPr>
+                      <w:rFonts w:ascii="Cambria Math" w:eastAsiaTheme="minorEastAsia" w:hAnsi="Cambria Math"/>
+                    </w:rPr>
+                    <m:t>z</m:t>
+                  </m:r>
+                </m:e>
+                <m:sub>
+                  <m:r>
+                    <w:rPr>
+                      <w:rFonts w:ascii="Cambria Math" w:eastAsiaTheme="minorEastAsia" w:hAnsi="Cambria Math"/>
+                    </w:rPr>
+                    <m:t>1</m:t>
+                  </m:r>
+                </m:sub>
+              </m:sSub>
+            </m:num>
+            <m:den>
+              <m:sSub>
+                <m:sSubPr>
+                  <m:ctrlPr>
+                    <w:rPr>
+                      <w:rFonts w:ascii="Cambria Math" w:eastAsiaTheme="minorEastAsia" w:hAnsi="Cambria Math"/>
+                      <w:i/>
+                    </w:rPr>
+                  </m:ctrlPr>
+                </m:sSubPr>
+                <m:e>
+                  <m:r>
+                    <w:rPr>
+                      <w:rFonts w:ascii="Cambria Math" w:eastAsiaTheme="minorEastAsia" w:hAnsi="Cambria Math"/>
+                    </w:rPr>
+                    <m:t>z</m:t>
+                  </m:r>
+                </m:e>
+                <m:sub>
+                  <m:r>
+                    <w:rPr>
+                      <w:rFonts w:ascii="Cambria Math" w:eastAsiaTheme="minorEastAsia" w:hAnsi="Cambria Math"/>
+                    </w:rPr>
+                    <m:t>1</m:t>
+                  </m:r>
+                </m:sub>
+              </m:sSub>
+              <m:r>
+                <w:rPr>
+                  <w:rFonts w:ascii="Cambria Math" w:eastAsiaTheme="minorEastAsia" w:hAnsi="Cambria Math"/>
+                </w:rPr>
+                <m:t>+</m:t>
+              </m:r>
+              <m:sSub>
+                <m:sSubPr>
+                  <m:ctrlPr>
+                    <w:rPr>
+                      <w:rFonts w:ascii="Cambria Math" w:eastAsiaTheme="minorEastAsia" w:hAnsi="Cambria Math"/>
+                      <w:i/>
+                    </w:rPr>
+                  </m:ctrlPr>
+                </m:sSubPr>
+                <m:e>
+                  <m:r>
+                    <w:rPr>
+                      <w:rFonts w:ascii="Cambria Math" w:eastAsiaTheme="minorEastAsia" w:hAnsi="Cambria Math"/>
+                    </w:rPr>
+                    <m:t>z</m:t>
+                  </m:r>
+                </m:e>
+                <m:sub>
+                  <m:r>
+                    <w:rPr>
+                      <w:rFonts w:ascii="Cambria Math" w:eastAsiaTheme="minorEastAsia" w:hAnsi="Cambria Math"/>
+                    </w:rPr>
+                    <m:t>2</m:t>
+                  </m:r>
+                </m:sub>
+              </m:sSub>
+            </m:den>
+          </m:f>
+          <m:sSub>
+            <m:sSubPr>
+              <m:ctrlPr>
+                <w:rPr>
+                  <w:rFonts w:ascii="Cambria Math" w:eastAsiaTheme="minorEastAsia" w:hAnsi="Cambria Math"/>
+                  <w:i/>
+                </w:rPr>
+              </m:ctrlPr>
+            </m:sSubPr>
+            <m:e>
+              <m:r>
+                <w:rPr>
+                  <w:rFonts w:ascii="Cambria Math" w:eastAsiaTheme="minorEastAsia" w:hAnsi="Cambria Math"/>
+                </w:rPr>
+                <m:t>I</m:t>
+              </m:r>
+            </m:e>
+            <m:sub>
+              <m:r>
+                <w:rPr>
+                  <w:rFonts w:ascii="Cambria Math" w:eastAsiaTheme="minorEastAsia" w:hAnsi="Cambria Math"/>
+                </w:rPr>
+                <m:t>T</m:t>
+              </m:r>
+            </m:sub>
+          </m:sSub>
+          <m:r>
+            <w:rPr>
+              <w:rFonts w:ascii="Cambria Math" w:eastAsiaTheme="minorEastAsia" w:hAnsi="Cambria Math"/>
+            </w:rPr>
+            <m:t xml:space="preserve"> </m:t>
+          </m:r>
+        </m:oMath>
+      </m:oMathPara>
+    </w:p>
+    <w:p>
+      <w:pPr>
+        <w:spacing w:after="0"/>
+        <w:rPr>
+          <w:rFonts w:eastAsiaTheme="minorEastAsia"/>
+        </w:rPr>
+      </w:pPr>
+      <m:oMathPara>
+        <m:oMath>
+          <m:sSub>
+            <m:sSubPr>
+              <m:ctrlPr>
+                <w:rPr>
+                  <w:rFonts w:ascii="Cambria Math" w:eastAsiaTheme="minorEastAsia" w:hAnsi="Cambria Math"/>
+                  <w:i/>
+                </w:rPr>
+              </m:ctrlPr>
+            </m:sSubPr>
+            <m:e>
+              <m:r>
+                <w:rPr>
+                  <w:rFonts w:ascii="Cambria Math" w:eastAsiaTheme="minorEastAsia" w:hAnsi="Cambria Math"/>
+                </w:rPr>
+                <m:t>P</m:t>
+              </m:r>
+            </m:e>
+            <m:sub>
+              <m:r>
+                <w:rPr>
+                  <w:rFonts w:ascii="Cambria Math" w:eastAsiaTheme="minorEastAsia" w:hAnsi="Cambria Math"/>
+                </w:rPr>
+                <m:t>1</m:t>
+              </m:r>
+            </m:sub>
+          </m:sSub>
+          <m:r>
+            <w:rPr>
+              <w:rFonts w:ascii="Cambria Math" w:eastAsiaTheme="minorEastAsia" w:hAnsi="Cambria Math"/>
+            </w:rPr>
+            <m:t>+j</m:t>
+          </m:r>
+          <m:sSub>
+            <m:sSubPr>
+              <m:ctrlPr>
+                <w:rPr>
+                  <w:rFonts w:ascii="Cambria Math" w:eastAsiaTheme="minorEastAsia" w:hAnsi="Cambria Math"/>
+                  <w:i/>
+                </w:rPr>
+              </m:ctrlPr>
+            </m:sSubPr>
+            <m:e>
+              <m:r>
+                <w:rPr>
+                  <w:rFonts w:ascii="Cambria Math" w:eastAsiaTheme="minorEastAsia" w:hAnsi="Cambria Math"/>
+                </w:rPr>
+                <m:t>Q</m:t>
+              </m:r>
+            </m:e>
+            <m:sub>
+              <m:r>
+                <w:rPr>
+                  <w:rFonts w:ascii="Cambria Math" w:eastAsiaTheme="minorEastAsia" w:hAnsi="Cambria Math"/>
+                </w:rPr>
+                <m:t>1</m:t>
+              </m:r>
+            </m:sub>
+          </m:sSub>
+          <m:r>
+            <w:rPr>
+              <w:rFonts w:ascii="Cambria Math" w:eastAsiaTheme="minorEastAsia" w:hAnsi="Cambria Math"/>
+            </w:rPr>
+            <m:t>=</m:t>
+          </m:r>
+          <m:sSub>
+            <m:sSubPr>
+              <m:ctrlPr>
+                <w:rPr>
+                  <w:rFonts w:ascii="Cambria Math" w:eastAsiaTheme="minorEastAsia" w:hAnsi="Cambria Math"/>
+                  <w:i/>
+                </w:rPr>
+              </m:ctrlPr>
+            </m:sSubPr>
+            <m:e>
+              <m:r>
+                <w:rPr>
+                  <w:rFonts w:ascii="Cambria Math" w:eastAsiaTheme="minorEastAsia" w:hAnsi="Cambria Math"/>
+                </w:rPr>
+                <m:t>V</m:t>
+              </m:r>
+            </m:e>
+            <m:sub>
+              <m:r>
+                <w:rPr>
+                  <w:rFonts w:ascii="Cambria Math" w:eastAsiaTheme="minorEastAsia" w:hAnsi="Cambria Math"/>
+                </w:rPr>
+                <m:t>T</m:t>
+              </m:r>
+            </m:sub>
+          </m:sSub>
+          <m:sSup>
+            <m:sSupPr>
+              <m:ctrlPr>
+                <w:rPr>
+                  <w:rFonts w:ascii="Cambria Math" w:eastAsiaTheme="minorEastAsia" w:hAnsi="Cambria Math"/>
+                  <w:i/>
+                </w:rPr>
+              </m:ctrlPr>
+            </m:sSupPr>
+            <m:e>
+              <m:d>
+                <m:dPr>
+                  <m:ctrlPr>
+                    <w:rPr>
+                      <w:rFonts w:ascii="Cambria Math" w:eastAsiaTheme="minorEastAsia" w:hAnsi="Cambria Math"/>
+                      <w:i/>
+                    </w:rPr>
+                  </m:ctrlPr>
+                </m:dPr>
+                <m:e>
+                  <m:f>
+                    <m:fPr>
+                      <m:ctrlPr>
+                        <w:rPr>
+                          <w:rFonts w:ascii="Cambria Math" w:eastAsiaTheme="minorEastAsia" w:hAnsi="Cambria Math"/>
+                          <w:i/>
+                        </w:rPr>
+                      </m:ctrlPr>
+                    </m:fPr>
+                    <m:num>
+                      <m:sSub>
+                        <m:sSubPr>
+                          <m:ctrlPr>
+                            <w:rPr>
+                              <w:rFonts w:ascii="Cambria Math" w:eastAsiaTheme="minorEastAsia" w:hAnsi="Cambria Math"/>
+                              <w:i/>
+                            </w:rPr>
+                          </m:ctrlPr>
+                        </m:sSubPr>
+                        <m:e>
+                          <m:r>
+                            <w:rPr>
+                              <w:rFonts w:ascii="Cambria Math" w:eastAsiaTheme="minorEastAsia" w:hAnsi="Cambria Math"/>
+                            </w:rPr>
+                            <m:t>z</m:t>
+                          </m:r>
+                        </m:e>
+                        <m:sub>
+                          <m:r>
+                            <w:rPr>
+                              <w:rFonts w:ascii="Cambria Math" w:eastAsiaTheme="minorEastAsia" w:hAnsi="Cambria Math"/>
+                            </w:rPr>
+                            <m:t>2</m:t>
+                          </m:r>
+                        </m:sub>
+                      </m:sSub>
+                    </m:num>
+                    <m:den>
+                      <m:sSub>
+                        <m:sSubPr>
+                          <m:ctrlPr>
+                            <w:rPr>
+                              <w:rFonts w:ascii="Cambria Math" w:eastAsiaTheme="minorEastAsia" w:hAnsi="Cambria Math"/>
+                              <w:i/>
+                            </w:rPr>
+                          </m:ctrlPr>
+                        </m:sSubPr>
+                        <m:e>
+                          <m:r>
+                            <w:rPr>
+                              <w:rFonts w:ascii="Cambria Math" w:eastAsiaTheme="minorEastAsia" w:hAnsi="Cambria Math"/>
+                            </w:rPr>
+                            <m:t>z</m:t>
+                          </m:r>
+                        </m:e>
+                        <m:sub>
+                          <m:r>
+                            <w:rPr>
+                              <w:rFonts w:ascii="Cambria Math" w:eastAsiaTheme="minorEastAsia" w:hAnsi="Cambria Math"/>
+                            </w:rPr>
+                            <m:t>1</m:t>
+                          </m:r>
+                        </m:sub>
+                      </m:sSub>
+                      <m:r>
+                        <w:rPr>
+                          <w:rFonts w:ascii="Cambria Math" w:eastAsiaTheme="minorEastAsia" w:hAnsi="Cambria Math"/>
+                        </w:rPr>
+                        <m:t>+</m:t>
+                      </m:r>
+                      <m:sSub>
+                        <m:sSubPr>
+                          <m:ctrlPr>
+                            <w:rPr>
+                              <w:rFonts w:ascii="Cambria Math" w:eastAsiaTheme="minorEastAsia" w:hAnsi="Cambria Math"/>
+                              <w:i/>
+                            </w:rPr>
+                          </m:ctrlPr>
+                        </m:sSubPr>
+                        <m:e>
+                          <m:r>
+                            <w:rPr>
+                              <w:rFonts w:ascii="Cambria Math" w:eastAsiaTheme="minorEastAsia" w:hAnsi="Cambria Math"/>
+                            </w:rPr>
+                            <m:t>z</m:t>
+                          </m:r>
+                        </m:e>
+                        <m:sub>
+                          <m:r>
+                            <w:rPr>
+                              <w:rFonts w:ascii="Cambria Math" w:eastAsiaTheme="minorEastAsia" w:hAnsi="Cambria Math"/>
+                            </w:rPr>
+                            <m:t>2</m:t>
+                          </m:r>
+                        </m:sub>
+                      </m:sSub>
+                    </m:den>
+                  </m:f>
+                  <m:sSub>
+                    <m:sSubPr>
+                      <m:ctrlPr>
+                        <w:rPr>
+                          <w:rFonts w:ascii="Cambria Math" w:eastAsiaTheme="minorEastAsia" w:hAnsi="Cambria Math"/>
+                          <w:i/>
+                        </w:rPr>
+                      </m:ctrlPr>
+                    </m:sSubPr>
+                    <m:e>
+                      <m:r>
+                        <w:rPr>
+                          <w:rFonts w:ascii="Cambria Math" w:eastAsiaTheme="minorEastAsia" w:hAnsi="Cambria Math"/>
+                        </w:rPr>
+                        <m:t>I</m:t>
+                      </m:r>
+                    </m:e>
+                    <m:sub>
+                      <m:r>
+                        <w:rPr>
+                          <w:rFonts w:ascii="Cambria Math" w:eastAsiaTheme="minorEastAsia" w:hAnsi="Cambria Math"/>
+                        </w:rPr>
+                        <m:t>T</m:t>
+                      </m:r>
+                    </m:sub>
+                  </m:sSub>
+                </m:e>
+              </m:d>
+            </m:e>
+            <m:sup>
+              <m:r>
+                <w:rPr>
+                  <w:rFonts w:ascii="Cambria Math" w:eastAsiaTheme="minorEastAsia" w:hAnsi="Cambria Math"/>
+                </w:rPr>
+                <m:t>*</m:t>
+              </m:r>
+            </m:sup>
+          </m:sSup>
+          <m:r>
+            <w:rPr>
+              <w:rFonts w:ascii="Cambria Math" w:eastAsiaTheme="minorEastAsia" w:hAnsi="Cambria Math"/>
+            </w:rPr>
+            <m:t>=</m:t>
+          </m:r>
+          <m:f>
+            <m:fPr>
+              <m:ctrlPr>
+                <w:rPr>
+                  <w:rFonts w:ascii="Cambria Math" w:eastAsiaTheme="minorEastAsia" w:hAnsi="Cambria Math"/>
+                  <w:i/>
+                </w:rPr>
+              </m:ctrlPr>
+            </m:fPr>
+            <m:num>
+              <m:sSub>
+                <m:sSubPr>
+                  <m:ctrlPr>
+                    <w:rPr>
+                      <w:rFonts w:ascii="Cambria Math" w:eastAsiaTheme="minorEastAsia" w:hAnsi="Cambria Math"/>
+                      <w:i/>
+                    </w:rPr>
+                  </m:ctrlPr>
+                </m:sSubPr>
+                <m:e>
+                  <m:r>
+                    <w:rPr>
+                      <w:rFonts w:ascii="Cambria Math" w:eastAsiaTheme="minorEastAsia" w:hAnsi="Cambria Math"/>
+                    </w:rPr>
+                    <m:t>z</m:t>
+                  </m:r>
+                </m:e>
+                <m:sub>
+                  <m:r>
+                    <w:rPr>
+                      <w:rFonts w:ascii="Cambria Math" w:eastAsiaTheme="minorEastAsia" w:hAnsi="Cambria Math"/>
+                    </w:rPr>
+                    <m:t>2</m:t>
+                  </m:r>
+                </m:sub>
+              </m:sSub>
+            </m:num>
+            <m:den>
+              <m:sSub>
+                <m:sSubPr>
+                  <m:ctrlPr>
+                    <w:rPr>
+                      <w:rFonts w:ascii="Cambria Math" w:eastAsiaTheme="minorEastAsia" w:hAnsi="Cambria Math"/>
+                      <w:i/>
+                    </w:rPr>
+                  </m:ctrlPr>
+                </m:sSubPr>
+                <m:e>
+                  <m:r>
+                    <w:rPr>
+                      <w:rFonts w:ascii="Cambria Math" w:eastAsiaTheme="minorEastAsia" w:hAnsi="Cambria Math"/>
+                    </w:rPr>
+                    <m:t>z</m:t>
+                  </m:r>
+                </m:e>
+                <m:sub>
+                  <m:r>
+                    <w:rPr>
+                      <w:rFonts w:ascii="Cambria Math" w:eastAsiaTheme="minorEastAsia" w:hAnsi="Cambria Math"/>
+                    </w:rPr>
+                    <m:t>1</m:t>
+                  </m:r>
+                </m:sub>
+              </m:sSub>
+              <m:r>
+                <w:rPr>
+                  <w:rFonts w:ascii="Cambria Math" w:eastAsiaTheme="minorEastAsia" w:hAnsi="Cambria Math"/>
+                </w:rPr>
+                <m:t>+</m:t>
+              </m:r>
+              <m:sSub>
+                <m:sSubPr>
+                  <m:ctrlPr>
+                    <w:rPr>
+                      <w:rFonts w:ascii="Cambria Math" w:eastAsiaTheme="minorEastAsia" w:hAnsi="Cambria Math"/>
+                      <w:i/>
+                    </w:rPr>
+                  </m:ctrlPr>
+                </m:sSubPr>
+                <m:e>
+                  <m:r>
+                    <w:rPr>
+                      <w:rFonts w:ascii="Cambria Math" w:eastAsiaTheme="minorEastAsia" w:hAnsi="Cambria Math"/>
+                    </w:rPr>
+                    <m:t>z</m:t>
+                  </m:r>
+                </m:e>
+                <m:sub>
+                  <m:r>
+                    <w:rPr>
+                      <w:rFonts w:ascii="Cambria Math" w:eastAsiaTheme="minorEastAsia" w:hAnsi="Cambria Math"/>
+                    </w:rPr>
+                    <m:t>2</m:t>
+                  </m:r>
+                </m:sub>
+              </m:sSub>
+            </m:den>
+          </m:f>
+          <m:sSub>
+            <m:sSubPr>
+              <m:ctrlPr>
+                <w:rPr>
+                  <w:rFonts w:ascii="Cambria Math" w:eastAsiaTheme="minorEastAsia" w:hAnsi="Cambria Math"/>
+                  <w:i/>
+                </w:rPr>
+              </m:ctrlPr>
+            </m:sSubPr>
+            <m:e>
+              <m:r>
+                <w:rPr>
+                  <w:rFonts w:ascii="Cambria Math" w:eastAsiaTheme="minorEastAsia" w:hAnsi="Cambria Math"/>
+                </w:rPr>
+                <m:t>V</m:t>
+              </m:r>
+            </m:e>
+            <m:sub>
+              <m:r>
+                <w:rPr>
+                  <w:rFonts w:ascii="Cambria Math" w:eastAsiaTheme="minorEastAsia" w:hAnsi="Cambria Math"/>
+                </w:rPr>
+                <m:t>T</m:t>
+              </m:r>
+            </m:sub>
+          </m:sSub>
+          <m:sSubSup>
+            <m:sSubSupPr>
+              <m:ctrlPr>
+                <w:rPr>
+                  <w:rFonts w:ascii="Cambria Math" w:eastAsiaTheme="minorEastAsia" w:hAnsi="Cambria Math"/>
+                  <w:i/>
+                </w:rPr>
+              </m:ctrlPr>
+            </m:sSubSupPr>
+            <m:e>
+              <m:r>
+                <w:rPr>
+                  <w:rFonts w:ascii="Cambria Math" w:eastAsiaTheme="minorEastAsia" w:hAnsi="Cambria Math"/>
+                </w:rPr>
+                <m:t>I</m:t>
+              </m:r>
+            </m:e>
+            <m:sub>
+              <m:r>
+                <w:rPr>
+                  <w:rFonts w:ascii="Cambria Math" w:eastAsiaTheme="minorEastAsia" w:hAnsi="Cambria Math"/>
+                </w:rPr>
+                <m:t>T</m:t>
+              </m:r>
+            </m:sub>
+            <m:sup>
+              <m:r>
+                <w:rPr>
+                  <w:rFonts w:ascii="Cambria Math" w:eastAsiaTheme="minorEastAsia" w:hAnsi="Cambria Math"/>
+                </w:rPr>
+                <m:t>*</m:t>
+              </m:r>
+            </m:sup>
+          </m:sSubSup>
+          <m:r>
+            <w:rPr>
+              <w:rFonts w:ascii="Cambria Math" w:eastAsiaTheme="minorEastAsia" w:hAnsi="Cambria Math"/>
+            </w:rPr>
+            <m:t>=</m:t>
+          </m:r>
+          <m:f>
+            <m:fPr>
+              <m:ctrlPr>
+                <w:rPr>
+                  <w:rFonts w:ascii="Cambria Math" w:eastAsiaTheme="minorEastAsia" w:hAnsi="Cambria Math"/>
+                  <w:i/>
+                </w:rPr>
+              </m:ctrlPr>
+            </m:fPr>
+            <m:num>
+              <m:sSub>
+                <m:sSubPr>
+                  <m:ctrlPr>
+                    <w:rPr>
+                      <w:rFonts w:ascii="Cambria Math" w:eastAsiaTheme="minorEastAsia" w:hAnsi="Cambria Math"/>
+                      <w:i/>
+                    </w:rPr>
+                  </m:ctrlPr>
+                </m:sSubPr>
+                <m:e>
+                  <m:r>
+                    <w:rPr>
+                      <w:rFonts w:ascii="Cambria Math" w:eastAsiaTheme="minorEastAsia" w:hAnsi="Cambria Math"/>
+                    </w:rPr>
+                    <m:t>z</m:t>
+                  </m:r>
+                </m:e>
+                <m:sub>
+                  <m:r>
+                    <w:rPr>
+                      <w:rFonts w:ascii="Cambria Math" w:eastAsiaTheme="minorEastAsia" w:hAnsi="Cambria Math"/>
+                    </w:rPr>
+                    <m:t>2</m:t>
+                  </m:r>
+                </m:sub>
+              </m:sSub>
+            </m:num>
+            <m:den>
+              <m:sSub>
+                <m:sSubPr>
+                  <m:ctrlPr>
+                    <w:rPr>
+                      <w:rFonts w:ascii="Cambria Math" w:eastAsiaTheme="minorEastAsia" w:hAnsi="Cambria Math"/>
+                      <w:i/>
+                    </w:rPr>
+                  </m:ctrlPr>
+                </m:sSubPr>
+                <m:e>
+                  <m:r>
+                    <w:rPr>
+                      <w:rFonts w:ascii="Cambria Math" w:eastAsiaTheme="minorEastAsia" w:hAnsi="Cambria Math"/>
+                    </w:rPr>
+                    <m:t>z</m:t>
+                  </m:r>
+                </m:e>
+                <m:sub>
+                  <m:r>
+                    <w:rPr>
+                      <w:rFonts w:ascii="Cambria Math" w:eastAsiaTheme="minorEastAsia" w:hAnsi="Cambria Math"/>
+                    </w:rPr>
+                    <m:t>1</m:t>
+                  </m:r>
+                </m:sub>
+              </m:sSub>
+              <m:r>
+                <w:rPr>
+                  <w:rFonts w:ascii="Cambria Math" w:eastAsiaTheme="minorEastAsia" w:hAnsi="Cambria Math"/>
+                </w:rPr>
+                <m:t>+</m:t>
+              </m:r>
+              <m:sSub>
+                <m:sSubPr>
+                  <m:ctrlPr>
+                    <w:rPr>
+                      <w:rFonts w:ascii="Cambria Math" w:eastAsiaTheme="minorEastAsia" w:hAnsi="Cambria Math"/>
+                      <w:i/>
+                    </w:rPr>
+                  </m:ctrlPr>
+                </m:sSubPr>
+                <m:e>
+                  <m:r>
+                    <w:rPr>
+                      <w:rFonts w:ascii="Cambria Math" w:eastAsiaTheme="minorEastAsia" w:hAnsi="Cambria Math"/>
+                    </w:rPr>
+                    <m:t>z</m:t>
+                  </m:r>
+                </m:e>
+                <m:sub>
+                  <m:r>
+                    <w:rPr>
+                      <w:rFonts w:ascii="Cambria Math" w:eastAsiaTheme="minorEastAsia" w:hAnsi="Cambria Math"/>
+                    </w:rPr>
+                    <m:t>2</m:t>
+                  </m:r>
+                </m:sub>
+              </m:sSub>
+            </m:den>
+          </m:f>
+          <m:r>
+            <w:rPr>
+              <w:rFonts w:ascii="Cambria Math" w:eastAsiaTheme="minorEastAsia" w:hAnsi="Cambria Math"/>
+            </w:rPr>
+            <m:t>(</m:t>
+          </m:r>
+          <m:sSub>
+            <m:sSubPr>
+              <m:ctrlPr>
+                <w:rPr>
+                  <w:rFonts w:ascii="Cambria Math" w:eastAsiaTheme="minorEastAsia" w:hAnsi="Cambria Math"/>
+                  <w:i/>
+                </w:rPr>
+              </m:ctrlPr>
+            </m:sSubPr>
+            <m:e>
+              <m:r>
+                <w:rPr>
+                  <w:rFonts w:ascii="Cambria Math" w:eastAsiaTheme="minorEastAsia" w:hAnsi="Cambria Math"/>
+                </w:rPr>
+                <m:t>P</m:t>
+              </m:r>
+            </m:e>
+            <m:sub>
+              <m:r>
+                <w:rPr>
+                  <w:rFonts w:ascii="Cambria Math" w:eastAsiaTheme="minorEastAsia" w:hAnsi="Cambria Math"/>
+                </w:rPr>
+                <m:t>T</m:t>
+              </m:r>
+            </m:sub>
+          </m:sSub>
+          <m:r>
+            <w:rPr>
+              <w:rFonts w:ascii="Cambria Math" w:eastAsiaTheme="minorEastAsia" w:hAnsi="Cambria Math"/>
+            </w:rPr>
+            <m:t>+j</m:t>
+          </m:r>
+          <m:sSub>
+            <m:sSubPr>
+              <m:ctrlPr>
+                <w:rPr>
+                  <w:rFonts w:ascii="Cambria Math" w:eastAsiaTheme="minorEastAsia" w:hAnsi="Cambria Math"/>
+                  <w:i/>
+                </w:rPr>
+              </m:ctrlPr>
+            </m:sSubPr>
+            <m:e>
+              <m:r>
+                <w:rPr>
+                  <w:rFonts w:ascii="Cambria Math" w:eastAsiaTheme="minorEastAsia" w:hAnsi="Cambria Math"/>
+                </w:rPr>
+                <m:t>Q</m:t>
+              </m:r>
+            </m:e>
+            <m:sub>
+              <m:r>
+                <w:rPr>
+                  <w:rFonts w:ascii="Cambria Math" w:eastAsiaTheme="minorEastAsia" w:hAnsi="Cambria Math"/>
+                </w:rPr>
+                <m:t>T</m:t>
+              </m:r>
+            </m:sub>
+          </m:sSub>
+          <m:r>
+            <w:rPr>
+              <w:rFonts w:ascii="Cambria Math" w:eastAsiaTheme="minorEastAsia" w:hAnsi="Cambria Math"/>
+            </w:rPr>
+            <m:t>)</m:t>
+          </m:r>
+        </m:oMath>
+      </m:oMathPara>
+    </w:p>
+    <w:p>
+      <w:pPr>
+        <w:spacing w:after="0"/>
+        <w:rPr>
+          <w:rFonts w:eastAsiaTheme="minorEastAsia"/>
+        </w:rPr>
+      </w:pPr>
+      <m:oMathPara>
+        <m:oMath>
+          <m:sSub>
+            <m:sSubPr>
+              <m:ctrlPr>
+                <w:rPr>
+                  <w:rFonts w:ascii="Cambria Math" w:eastAsiaTheme="minorEastAsia" w:hAnsi="Cambria Math"/>
+                  <w:i/>
+                </w:rPr>
+              </m:ctrlPr>
+            </m:sSubPr>
+            <m:e>
+              <m:r>
+                <w:rPr>
+                  <w:rFonts w:ascii="Cambria Math" w:eastAsiaTheme="minorEastAsia" w:hAnsi="Cambria Math"/>
+                </w:rPr>
+                <m:t>P</m:t>
+              </m:r>
+            </m:e>
+            <m:sub>
+              <m:r>
+                <w:rPr>
+                  <w:rFonts w:ascii="Cambria Math" w:eastAsiaTheme="minorEastAsia" w:hAnsi="Cambria Math"/>
+                </w:rPr>
+                <m:t>2</m:t>
+              </m:r>
+            </m:sub>
+          </m:sSub>
+          <m:r>
+            <w:rPr>
+              <w:rFonts w:ascii="Cambria Math" w:eastAsiaTheme="minorEastAsia" w:hAnsi="Cambria Math"/>
+            </w:rPr>
+            <m:t>+j</m:t>
+          </m:r>
+          <m:sSub>
+            <m:sSubPr>
+              <m:ctrlPr>
+                <w:rPr>
+                  <w:rFonts w:ascii="Cambria Math" w:eastAsiaTheme="minorEastAsia" w:hAnsi="Cambria Math"/>
+                  <w:i/>
+                </w:rPr>
+              </m:ctrlPr>
+            </m:sSubPr>
+            <m:e>
+              <m:r>
+                <w:rPr>
+                  <w:rFonts w:ascii="Cambria Math" w:eastAsiaTheme="minorEastAsia" w:hAnsi="Cambria Math"/>
+                </w:rPr>
+                <m:t>Q</m:t>
+              </m:r>
+            </m:e>
+            <m:sub>
+              <m:r>
+                <w:rPr>
+                  <w:rFonts w:ascii="Cambria Math" w:eastAsiaTheme="minorEastAsia" w:hAnsi="Cambria Math"/>
+                </w:rPr>
+                <m:t>2</m:t>
+              </m:r>
+            </m:sub>
+          </m:sSub>
+          <m:r>
+            <w:rPr>
+              <w:rFonts w:ascii="Cambria Math" w:eastAsiaTheme="minorEastAsia" w:hAnsi="Cambria Math"/>
+            </w:rPr>
+            <m:t>=</m:t>
+          </m:r>
+          <m:sSub>
+            <m:sSubPr>
+              <m:ctrlPr>
+                <w:rPr>
+                  <w:rFonts w:ascii="Cambria Math" w:eastAsiaTheme="minorEastAsia" w:hAnsi="Cambria Math"/>
+                  <w:i/>
+                </w:rPr>
+              </m:ctrlPr>
+            </m:sSubPr>
+            <m:e>
+              <m:r>
+                <w:rPr>
+                  <w:rFonts w:ascii="Cambria Math" w:eastAsiaTheme="minorEastAsia" w:hAnsi="Cambria Math"/>
+                </w:rPr>
+                <m:t>V</m:t>
+              </m:r>
+            </m:e>
+            <m:sub>
+              <m:r>
+                <w:rPr>
+                  <w:rFonts w:ascii="Cambria Math" w:eastAsiaTheme="minorEastAsia" w:hAnsi="Cambria Math"/>
+                </w:rPr>
+                <m:t>T</m:t>
+              </m:r>
+            </m:sub>
+          </m:sSub>
+          <m:sSup>
+            <m:sSupPr>
+              <m:ctrlPr>
+                <w:rPr>
+                  <w:rFonts w:ascii="Cambria Math" w:eastAsiaTheme="minorEastAsia" w:hAnsi="Cambria Math"/>
+                  <w:i/>
+                </w:rPr>
+              </m:ctrlPr>
+            </m:sSupPr>
+            <m:e>
+              <m:d>
+                <m:dPr>
+                  <m:ctrlPr>
+                    <w:rPr>
+                      <w:rFonts w:ascii="Cambria Math" w:eastAsiaTheme="minorEastAsia" w:hAnsi="Cambria Math"/>
+                      <w:i/>
+                    </w:rPr>
+                  </m:ctrlPr>
+                </m:dPr>
+                <m:e>
+                  <m:f>
+                    <m:fPr>
+                      <m:ctrlPr>
+                        <w:rPr>
+                          <w:rFonts w:ascii="Cambria Math" w:eastAsiaTheme="minorEastAsia" w:hAnsi="Cambria Math"/>
+                          <w:i/>
+                        </w:rPr>
+                      </m:ctrlPr>
+                    </m:fPr>
+                    <m:num>
+                      <m:sSub>
+                        <m:sSubPr>
+                          <m:ctrlPr>
+                            <w:rPr>
+                              <w:rFonts w:ascii="Cambria Math" w:eastAsiaTheme="minorEastAsia" w:hAnsi="Cambria Math"/>
+                              <w:i/>
+                            </w:rPr>
+                          </m:ctrlPr>
+                        </m:sSubPr>
+                        <m:e>
+                          <m:r>
+                            <w:rPr>
+                              <w:rFonts w:ascii="Cambria Math" w:eastAsiaTheme="minorEastAsia" w:hAnsi="Cambria Math"/>
+                            </w:rPr>
+                            <m:t>z</m:t>
+                          </m:r>
+                        </m:e>
+                        <m:sub>
+                          <m:r>
+                            <w:rPr>
+                              <w:rFonts w:ascii="Cambria Math" w:eastAsiaTheme="minorEastAsia" w:hAnsi="Cambria Math"/>
+                            </w:rPr>
+                            <m:t>1</m:t>
+                          </m:r>
+                        </m:sub>
+                      </m:sSub>
+                    </m:num>
+                    <m:den>
+                      <m:sSub>
+                        <m:sSubPr>
+                          <m:ctrlPr>
+                            <w:rPr>
+                              <w:rFonts w:ascii="Cambria Math" w:eastAsiaTheme="minorEastAsia" w:hAnsi="Cambria Math"/>
+                              <w:i/>
+                            </w:rPr>
+                          </m:ctrlPr>
+                        </m:sSubPr>
+                        <m:e>
+                          <m:r>
+                            <w:rPr>
+                              <w:rFonts w:ascii="Cambria Math" w:eastAsiaTheme="minorEastAsia" w:hAnsi="Cambria Math"/>
+                            </w:rPr>
+                            <m:t>z</m:t>
+                          </m:r>
+                        </m:e>
+                        <m:sub>
+                          <m:r>
+                            <w:rPr>
+                              <w:rFonts w:ascii="Cambria Math" w:eastAsiaTheme="minorEastAsia" w:hAnsi="Cambria Math"/>
+                            </w:rPr>
+                            <m:t>1</m:t>
+                          </m:r>
+                        </m:sub>
+                      </m:sSub>
+                      <m:r>
+                        <w:rPr>
+                          <w:rFonts w:ascii="Cambria Math" w:eastAsiaTheme="minorEastAsia" w:hAnsi="Cambria Math"/>
+                        </w:rPr>
+                        <m:t>+</m:t>
+                      </m:r>
+                      <m:sSub>
+                        <m:sSubPr>
+                          <m:ctrlPr>
+                            <w:rPr>
+                              <w:rFonts w:ascii="Cambria Math" w:eastAsiaTheme="minorEastAsia" w:hAnsi="Cambria Math"/>
+                              <w:i/>
+                            </w:rPr>
+                          </m:ctrlPr>
+                        </m:sSubPr>
+                        <m:e>
+                          <m:r>
+                            <w:rPr>
+                              <w:rFonts w:ascii="Cambria Math" w:eastAsiaTheme="minorEastAsia" w:hAnsi="Cambria Math"/>
+                            </w:rPr>
+                            <m:t>z</m:t>
+                          </m:r>
+                        </m:e>
+                        <m:sub>
+                          <m:r>
+                            <w:rPr>
+                              <w:rFonts w:ascii="Cambria Math" w:eastAsiaTheme="minorEastAsia" w:hAnsi="Cambria Math"/>
+                            </w:rPr>
+                            <m:t>2</m:t>
+                          </m:r>
+                        </m:sub>
+                      </m:sSub>
+                    </m:den>
+                  </m:f>
+                  <m:sSub>
+                    <m:sSubPr>
+                      <m:ctrlPr>
+                        <w:rPr>
+                          <w:rFonts w:ascii="Cambria Math" w:eastAsiaTheme="minorEastAsia" w:hAnsi="Cambria Math"/>
+                          <w:i/>
+                        </w:rPr>
+                      </m:ctrlPr>
+                    </m:sSubPr>
+                    <m:e>
+                      <m:r>
+                        <w:rPr>
+                          <w:rFonts w:ascii="Cambria Math" w:eastAsiaTheme="minorEastAsia" w:hAnsi="Cambria Math"/>
+                        </w:rPr>
+                        <m:t>I</m:t>
+                      </m:r>
+                    </m:e>
+                    <m:sub>
+                      <m:r>
+                        <w:rPr>
+                          <w:rFonts w:ascii="Cambria Math" w:eastAsiaTheme="minorEastAsia" w:hAnsi="Cambria Math"/>
+                        </w:rPr>
+                        <m:t>T</m:t>
+                      </m:r>
+                    </m:sub>
+                  </m:sSub>
+                </m:e>
+              </m:d>
+            </m:e>
+            <m:sup>
+              <m:r>
+                <w:rPr>
+                  <w:rFonts w:ascii="Cambria Math" w:eastAsiaTheme="minorEastAsia" w:hAnsi="Cambria Math"/>
+                </w:rPr>
+                <m:t>*</m:t>
+              </m:r>
+            </m:sup>
+          </m:sSup>
+          <m:r>
+            <w:rPr>
+              <w:rFonts w:ascii="Cambria Math" w:eastAsiaTheme="minorEastAsia" w:hAnsi="Cambria Math"/>
+            </w:rPr>
+            <m:t>=</m:t>
+          </m:r>
+          <m:f>
+            <m:fPr>
+              <m:ctrlPr>
+                <w:rPr>
+                  <w:rFonts w:ascii="Cambria Math" w:eastAsiaTheme="minorEastAsia" w:hAnsi="Cambria Math"/>
+                  <w:i/>
+                </w:rPr>
+              </m:ctrlPr>
+            </m:fPr>
+            <m:num>
+              <m:sSub>
+                <m:sSubPr>
+                  <m:ctrlPr>
+                    <w:rPr>
+                      <w:rFonts w:ascii="Cambria Math" w:eastAsiaTheme="minorEastAsia" w:hAnsi="Cambria Math"/>
+                      <w:i/>
+                    </w:rPr>
+                  </m:ctrlPr>
+                </m:sSubPr>
+                <m:e>
+                  <m:r>
+                    <w:rPr>
+                      <w:rFonts w:ascii="Cambria Math" w:eastAsiaTheme="minorEastAsia" w:hAnsi="Cambria Math"/>
+                    </w:rPr>
+                    <m:t>z</m:t>
+                  </m:r>
+                </m:e>
+                <m:sub>
+                  <m:r>
+                    <w:rPr>
+                      <w:rFonts w:ascii="Cambria Math" w:eastAsiaTheme="minorEastAsia" w:hAnsi="Cambria Math"/>
+                    </w:rPr>
+                    <m:t>1</m:t>
+                  </m:r>
+                </m:sub>
+              </m:sSub>
+            </m:num>
+            <m:den>
+              <m:sSub>
+                <m:sSubPr>
+                  <m:ctrlPr>
+                    <w:rPr>
+                      <w:rFonts w:ascii="Cambria Math" w:eastAsiaTheme="minorEastAsia" w:hAnsi="Cambria Math"/>
+                      <w:i/>
+                    </w:rPr>
+                  </m:ctrlPr>
+                </m:sSubPr>
+                <m:e>
+                  <m:r>
+                    <w:rPr>
+                      <w:rFonts w:ascii="Cambria Math" w:eastAsiaTheme="minorEastAsia" w:hAnsi="Cambria Math"/>
+                    </w:rPr>
+                    <m:t>z</m:t>
+                  </m:r>
+                </m:e>
+                <m:sub>
+                  <m:r>
+                    <w:rPr>
+                      <w:rFonts w:ascii="Cambria Math" w:eastAsiaTheme="minorEastAsia" w:hAnsi="Cambria Math"/>
+                    </w:rPr>
+                    <m:t>1</m:t>
+                  </m:r>
+                </m:sub>
+              </m:sSub>
+              <m:r>
+                <w:rPr>
+                  <w:rFonts w:ascii="Cambria Math" w:eastAsiaTheme="minorEastAsia" w:hAnsi="Cambria Math"/>
+                </w:rPr>
+                <m:t>+</m:t>
+              </m:r>
+              <m:sSub>
+                <m:sSubPr>
+                  <m:ctrlPr>
+                    <w:rPr>
+                      <w:rFonts w:ascii="Cambria Math" w:eastAsiaTheme="minorEastAsia" w:hAnsi="Cambria Math"/>
+                      <w:i/>
+                    </w:rPr>
+                  </m:ctrlPr>
+                </m:sSubPr>
+                <m:e>
+                  <m:r>
+                    <w:rPr>
+                      <w:rFonts w:ascii="Cambria Math" w:eastAsiaTheme="minorEastAsia" w:hAnsi="Cambria Math"/>
+                    </w:rPr>
+                    <m:t>z</m:t>
+                  </m:r>
+                </m:e>
+                <m:sub>
+                  <m:r>
+                    <w:rPr>
+                      <w:rFonts w:ascii="Cambria Math" w:eastAsiaTheme="minorEastAsia" w:hAnsi="Cambria Math"/>
+                    </w:rPr>
+                    <m:t>2</m:t>
+                  </m:r>
+                </m:sub>
+              </m:sSub>
+            </m:den>
+          </m:f>
+          <m:r>
+            <w:rPr>
+              <w:rFonts w:ascii="Cambria Math" w:eastAsiaTheme="minorEastAsia" w:hAnsi="Cambria Math"/>
+            </w:rPr>
+            <m:t>(</m:t>
+          </m:r>
+          <m:sSub>
+            <m:sSubPr>
+              <m:ctrlPr>
+                <w:rPr>
+                  <w:rFonts w:ascii="Cambria Math" w:eastAsiaTheme="minorEastAsia" w:hAnsi="Cambria Math"/>
+                  <w:i/>
+                </w:rPr>
+              </m:ctrlPr>
+            </m:sSubPr>
+            <m:e>
+              <m:r>
+                <w:rPr>
+                  <w:rFonts w:ascii="Cambria Math" w:eastAsiaTheme="minorEastAsia" w:hAnsi="Cambria Math"/>
+                </w:rPr>
+                <m:t>P</m:t>
+              </m:r>
+            </m:e>
+            <m:sub>
+              <m:r>
+                <w:rPr>
+                  <w:rFonts w:ascii="Cambria Math" w:eastAsiaTheme="minorEastAsia" w:hAnsi="Cambria Math"/>
+                </w:rPr>
+                <m:t>T</m:t>
+              </m:r>
+            </m:sub>
+          </m:sSub>
+          <m:r>
+            <w:rPr>
+              <w:rFonts w:ascii="Cambria Math" w:eastAsiaTheme="minorEastAsia" w:hAnsi="Cambria Math"/>
+            </w:rPr>
+            <m:t>+j</m:t>
+          </m:r>
+          <m:sSub>
+            <m:sSubPr>
+              <m:ctrlPr>
+                <w:rPr>
+                  <w:rFonts w:ascii="Cambria Math" w:eastAsiaTheme="minorEastAsia" w:hAnsi="Cambria Math"/>
+                  <w:i/>
+                </w:rPr>
+              </m:ctrlPr>
+            </m:sSubPr>
+            <m:e>
+              <m:r>
+                <w:rPr>
+                  <w:rFonts w:ascii="Cambria Math" w:eastAsiaTheme="minorEastAsia" w:hAnsi="Cambria Math"/>
+                </w:rPr>
+                <m:t>Q</m:t>
+              </m:r>
+            </m:e>
+            <m:sub>
+              <m:r>
+                <w:rPr>
+                  <w:rFonts w:ascii="Cambria Math" w:eastAsiaTheme="minorEastAsia" w:hAnsi="Cambria Math"/>
+                </w:rPr>
+                <m:t>T</m:t>
+              </m:r>
+            </m:sub>
+          </m:sSub>
+          <m:r>
+            <w:rPr>
+              <w:rFonts w:ascii="Cambria Math" w:eastAsiaTheme="minorEastAsia" w:hAnsi="Cambria Math"/>
+            </w:rPr>
+            <m:t>)</m:t>
+          </m:r>
+        </m:oMath>
+      </m:oMathPara>
       <w:bookmarkStart w:id="0" w:name="_GoBack"/>
       <w:bookmarkEnd w:id="0"/>
+    </w:p>
+    <w:p>
+      <w:pPr>
+        <w:spacing w:after="0"/>
+        <w:rPr>
+          <w:rFonts w:eastAsiaTheme="minorEastAsia"/>
+        </w:rPr>
+      </w:pPr>
     </w:p>
     <w:p>
       <w:pPr>
@@ -21242,6 +23075,7 @@
   <w:style w:type="paragraph" w:default="1" w:styleId="Normal">
     <w:name w:val="Normal"/>
     <w:qFormat/>
+    <w:rsid w:val="00447407"/>
   </w:style>
   <w:style w:type="character" w:default="1" w:styleId="DefaultParagraphFont">
     <w:name w:val="Default Paragraph Font"/>
@@ -21483,6 +23317,7 @@
   <w:style w:type="paragraph" w:default="1" w:styleId="Normal">
     <w:name w:val="Normal"/>
     <w:qFormat/>
+    <w:rsid w:val="00447407"/>
   </w:style>
   <w:style w:type="character" w:default="1" w:styleId="DefaultParagraphFont">
     <w:name w:val="Default Paragraph Font"/>

</xml_diff>

<commit_message>
Used METIS to generate partitions of 118 case. Also changed getPartitions to auto find tie lines.
Used METIS to generate partitions of 2, 4, 8, and 16 for the 118 case.
Also changed getPartitions so that it can automatically figure out what
the tie lines should be for each partition. Need to verify that it's
actually working correctly. Also continue to tie together code so that I
could time serially how long each partition's SE calculation and
communication take.
</commit_message>
<xml_diff>
--- a/Decentralized ADMM formulation.docx
+++ b/Decentralized ADMM formulation.docx
@@ -22518,8 +22518,6 @@
           </m:r>
         </m:oMath>
       </m:oMathPara>
-      <w:bookmarkStart w:id="0" w:name="_GoBack"/>
-      <w:bookmarkEnd w:id="0"/>
     </w:p>
     <w:p>
       <w:pPr>
@@ -22528,6 +22526,151 @@
           <w:rFonts w:eastAsiaTheme="minorEastAsia"/>
         </w:rPr>
       </w:pPr>
+      <w:r>
+        <w:rPr>
+          <w:rFonts w:eastAsiaTheme="minorEastAsia"/>
+        </w:rPr>
+        <w:lastRenderedPageBreak/>
+        <w:t>Motivations for D-MASE</w:t>
+      </w:r>
+    </w:p>
+    <w:p>
+      <w:pPr>
+        <w:pStyle w:val="ListParagraph"/>
+        <w:numPr>
+          <w:ilvl w:val="0"/>
+          <w:numId w:val="5"/>
+        </w:numPr>
+        <w:spacing w:after="0"/>
+        <w:ind w:left="720"/>
+        <w:rPr>
+          <w:rFonts w:eastAsiaTheme="minorEastAsia"/>
+        </w:rPr>
+      </w:pPr>
+      <w:r>
+        <w:rPr>
+          <w:rFonts w:eastAsiaTheme="minorEastAsia"/>
+        </w:rPr>
+        <w:t>Control areas/ISOs want to jointly estimate their combined state so that they can accurately determine the interchange across the areas.</w:t>
+      </w:r>
+    </w:p>
+    <w:p>
+      <w:pPr>
+        <w:pStyle w:val="ListParagraph"/>
+        <w:numPr>
+          <w:ilvl w:val="0"/>
+          <w:numId w:val="5"/>
+        </w:numPr>
+        <w:spacing w:after="0"/>
+        <w:ind w:left="720"/>
+        <w:rPr>
+          <w:rFonts w:eastAsiaTheme="minorEastAsia"/>
+        </w:rPr>
+      </w:pPr>
+      <w:r>
+        <w:rPr>
+          <w:rFonts w:eastAsiaTheme="minorEastAsia"/>
+        </w:rPr>
+        <w:t>One issue is that they have different slack (reference) buses. How do they calculate that power flow? Of course they have meters, but meters can have issues.</w:t>
+      </w:r>
+    </w:p>
+    <w:p>
+      <w:pPr>
+        <w:pStyle w:val="ListParagraph"/>
+        <w:numPr>
+          <w:ilvl w:val="0"/>
+          <w:numId w:val="5"/>
+        </w:numPr>
+        <w:spacing w:after="0"/>
+        <w:ind w:left="720"/>
+        <w:rPr>
+          <w:rFonts w:eastAsiaTheme="minorEastAsia"/>
+        </w:rPr>
+      </w:pPr>
+      <w:r>
+        <w:rPr>
+          <w:rFonts w:eastAsiaTheme="minorEastAsia"/>
+        </w:rPr>
+        <w:t xml:space="preserve">Another motivation is if in the future, distribution areas have their own state estimators, and then you want to jointly solve the problem of state estimation across a ton of distribution areas. </w:t>
+      </w:r>
+    </w:p>
+    <w:p>
+      <w:pPr>
+        <w:spacing w:after="0"/>
+        <w:rPr>
+          <w:rFonts w:eastAsiaTheme="minorEastAsia"/>
+        </w:rPr>
+      </w:pPr>
+    </w:p>
+    <w:p>
+      <w:pPr>
+        <w:spacing w:after="0"/>
+        <w:rPr>
+          <w:rFonts w:eastAsiaTheme="minorEastAsia"/>
+        </w:rPr>
+      </w:pPr>
+      <w:r>
+        <w:rPr>
+          <w:rFonts w:eastAsiaTheme="minorEastAsia"/>
+        </w:rPr>
+        <w:t>Some future ideas:</w:t>
+      </w:r>
+    </w:p>
+    <w:p>
+      <w:pPr>
+        <w:pStyle w:val="ListParagraph"/>
+        <w:numPr>
+          <w:ilvl w:val="0"/>
+          <w:numId w:val="6"/>
+        </w:numPr>
+        <w:spacing w:after="0"/>
+        <w:rPr>
+          <w:rFonts w:eastAsiaTheme="minorEastAsia"/>
+        </w:rPr>
+      </w:pPr>
+      <w:proofErr w:type="spellStart"/>
+      <w:r>
+        <w:rPr>
+          <w:rFonts w:eastAsiaTheme="minorEastAsia"/>
+        </w:rPr>
+        <w:t>Xiaochen</w:t>
+      </w:r>
+      <w:proofErr w:type="spellEnd"/>
+      <w:r>
+        <w:rPr>
+          <w:rFonts w:eastAsiaTheme="minorEastAsia"/>
+        </w:rPr>
+        <w:t xml:space="preserve"> said that there are people doing partitioning for OPF. Look at those papers, and see what they did. Also how they motivated their problem.</w:t>
+      </w:r>
+    </w:p>
+    <w:p>
+      <w:pPr>
+        <w:pStyle w:val="ListParagraph"/>
+        <w:numPr>
+          <w:ilvl w:val="0"/>
+          <w:numId w:val="6"/>
+        </w:numPr>
+        <w:spacing w:after="0"/>
+        <w:rPr>
+          <w:rFonts w:eastAsiaTheme="minorEastAsia"/>
+        </w:rPr>
+      </w:pPr>
+      <w:proofErr w:type="spellStart"/>
+      <w:r>
+        <w:rPr>
+          <w:rFonts w:eastAsiaTheme="minorEastAsia"/>
+        </w:rPr>
+        <w:t>Jouni</w:t>
+      </w:r>
+      <w:proofErr w:type="spellEnd"/>
+      <w:r>
+        <w:rPr>
+          <w:rFonts w:eastAsiaTheme="minorEastAsia"/>
+        </w:rPr>
+        <w:t xml:space="preserve"> asked if I was sure that rectangular SE problem is definitely convex. I don’t remember seeing a rigorous proof on this. It’s the fundamental criteria to proving that the ADMM algorithm will converge. Look into this. </w:t>
+      </w:r>
+      <w:bookmarkStart w:id="0" w:name="_GoBack"/>
+      <w:bookmarkEnd w:id="0"/>
     </w:p>
     <w:p>
       <w:pPr>
@@ -22816,6 +22959,345 @@
     </w:lvl>
   </w:abstractNum>
   <w:abstractNum w:abstractNumId="2">
+    <w:nsid w:val="2CB307A5"/>
+    <w:multiLevelType w:val="hybridMultilevel"/>
+    <w:tmpl w:val="E78EE858"/>
+    <w:lvl w:ilvl="0" w:tplc="04090001">
+      <w:start w:val="1"/>
+      <w:numFmt w:val="bullet"/>
+      <w:lvlText w:val=""/>
+      <w:lvlJc w:val="left"/>
+      <w:pPr>
+        <w:ind w:left="720" w:hanging="360"/>
+      </w:pPr>
+      <w:rPr>
+        <w:rFonts w:ascii="Symbol" w:hAnsi="Symbol" w:hint="default"/>
+      </w:rPr>
+    </w:lvl>
+    <w:lvl w:ilvl="1" w:tplc="04090003" w:tentative="1">
+      <w:start w:val="1"/>
+      <w:numFmt w:val="bullet"/>
+      <w:lvlText w:val="o"/>
+      <w:lvlJc w:val="left"/>
+      <w:pPr>
+        <w:ind w:left="1440" w:hanging="360"/>
+      </w:pPr>
+      <w:rPr>
+        <w:rFonts w:ascii="Courier New" w:hAnsi="Courier New" w:cs="Courier New" w:hint="default"/>
+      </w:rPr>
+    </w:lvl>
+    <w:lvl w:ilvl="2" w:tplc="04090005" w:tentative="1">
+      <w:start w:val="1"/>
+      <w:numFmt w:val="bullet"/>
+      <w:lvlText w:val=""/>
+      <w:lvlJc w:val="left"/>
+      <w:pPr>
+        <w:ind w:left="2160" w:hanging="360"/>
+      </w:pPr>
+      <w:rPr>
+        <w:rFonts w:ascii="Wingdings" w:hAnsi="Wingdings" w:hint="default"/>
+      </w:rPr>
+    </w:lvl>
+    <w:lvl w:ilvl="3" w:tplc="04090001" w:tentative="1">
+      <w:start w:val="1"/>
+      <w:numFmt w:val="bullet"/>
+      <w:lvlText w:val=""/>
+      <w:lvlJc w:val="left"/>
+      <w:pPr>
+        <w:ind w:left="2880" w:hanging="360"/>
+      </w:pPr>
+      <w:rPr>
+        <w:rFonts w:ascii="Symbol" w:hAnsi="Symbol" w:hint="default"/>
+      </w:rPr>
+    </w:lvl>
+    <w:lvl w:ilvl="4" w:tplc="04090003" w:tentative="1">
+      <w:start w:val="1"/>
+      <w:numFmt w:val="bullet"/>
+      <w:lvlText w:val="o"/>
+      <w:lvlJc w:val="left"/>
+      <w:pPr>
+        <w:ind w:left="3600" w:hanging="360"/>
+      </w:pPr>
+      <w:rPr>
+        <w:rFonts w:ascii="Courier New" w:hAnsi="Courier New" w:cs="Courier New" w:hint="default"/>
+      </w:rPr>
+    </w:lvl>
+    <w:lvl w:ilvl="5" w:tplc="04090005" w:tentative="1">
+      <w:start w:val="1"/>
+      <w:numFmt w:val="bullet"/>
+      <w:lvlText w:val=""/>
+      <w:lvlJc w:val="left"/>
+      <w:pPr>
+        <w:ind w:left="4320" w:hanging="360"/>
+      </w:pPr>
+      <w:rPr>
+        <w:rFonts w:ascii="Wingdings" w:hAnsi="Wingdings" w:hint="default"/>
+      </w:rPr>
+    </w:lvl>
+    <w:lvl w:ilvl="6" w:tplc="04090001" w:tentative="1">
+      <w:start w:val="1"/>
+      <w:numFmt w:val="bullet"/>
+      <w:lvlText w:val=""/>
+      <w:lvlJc w:val="left"/>
+      <w:pPr>
+        <w:ind w:left="5040" w:hanging="360"/>
+      </w:pPr>
+      <w:rPr>
+        <w:rFonts w:ascii="Symbol" w:hAnsi="Symbol" w:hint="default"/>
+      </w:rPr>
+    </w:lvl>
+    <w:lvl w:ilvl="7" w:tplc="04090003" w:tentative="1">
+      <w:start w:val="1"/>
+      <w:numFmt w:val="bullet"/>
+      <w:lvlText w:val="o"/>
+      <w:lvlJc w:val="left"/>
+      <w:pPr>
+        <w:ind w:left="5760" w:hanging="360"/>
+      </w:pPr>
+      <w:rPr>
+        <w:rFonts w:ascii="Courier New" w:hAnsi="Courier New" w:cs="Courier New" w:hint="default"/>
+      </w:rPr>
+    </w:lvl>
+    <w:lvl w:ilvl="8" w:tplc="04090005" w:tentative="1">
+      <w:start w:val="1"/>
+      <w:numFmt w:val="bullet"/>
+      <w:lvlText w:val=""/>
+      <w:lvlJc w:val="left"/>
+      <w:pPr>
+        <w:ind w:left="6480" w:hanging="360"/>
+      </w:pPr>
+      <w:rPr>
+        <w:rFonts w:ascii="Wingdings" w:hAnsi="Wingdings" w:hint="default"/>
+      </w:rPr>
+    </w:lvl>
+  </w:abstractNum>
+  <w:abstractNum w:abstractNumId="3">
+    <w:nsid w:val="32080E97"/>
+    <w:multiLevelType w:val="hybridMultilevel"/>
+    <w:tmpl w:val="B9929F1A"/>
+    <w:lvl w:ilvl="0" w:tplc="04090001">
+      <w:start w:val="1"/>
+      <w:numFmt w:val="bullet"/>
+      <w:lvlText w:val=""/>
+      <w:lvlJc w:val="left"/>
+      <w:pPr>
+        <w:ind w:left="1440" w:hanging="360"/>
+      </w:pPr>
+      <w:rPr>
+        <w:rFonts w:ascii="Symbol" w:hAnsi="Symbol" w:hint="default"/>
+      </w:rPr>
+    </w:lvl>
+    <w:lvl w:ilvl="1" w:tplc="04090003" w:tentative="1">
+      <w:start w:val="1"/>
+      <w:numFmt w:val="bullet"/>
+      <w:lvlText w:val="o"/>
+      <w:lvlJc w:val="left"/>
+      <w:pPr>
+        <w:ind w:left="2160" w:hanging="360"/>
+      </w:pPr>
+      <w:rPr>
+        <w:rFonts w:ascii="Courier New" w:hAnsi="Courier New" w:cs="Courier New" w:hint="default"/>
+      </w:rPr>
+    </w:lvl>
+    <w:lvl w:ilvl="2" w:tplc="04090005" w:tentative="1">
+      <w:start w:val="1"/>
+      <w:numFmt w:val="bullet"/>
+      <w:lvlText w:val=""/>
+      <w:lvlJc w:val="left"/>
+      <w:pPr>
+        <w:ind w:left="2880" w:hanging="360"/>
+      </w:pPr>
+      <w:rPr>
+        <w:rFonts w:ascii="Wingdings" w:hAnsi="Wingdings" w:hint="default"/>
+      </w:rPr>
+    </w:lvl>
+    <w:lvl w:ilvl="3" w:tplc="04090001" w:tentative="1">
+      <w:start w:val="1"/>
+      <w:numFmt w:val="bullet"/>
+      <w:lvlText w:val=""/>
+      <w:lvlJc w:val="left"/>
+      <w:pPr>
+        <w:ind w:left="3600" w:hanging="360"/>
+      </w:pPr>
+      <w:rPr>
+        <w:rFonts w:ascii="Symbol" w:hAnsi="Symbol" w:hint="default"/>
+      </w:rPr>
+    </w:lvl>
+    <w:lvl w:ilvl="4" w:tplc="04090003" w:tentative="1">
+      <w:start w:val="1"/>
+      <w:numFmt w:val="bullet"/>
+      <w:lvlText w:val="o"/>
+      <w:lvlJc w:val="left"/>
+      <w:pPr>
+        <w:ind w:left="4320" w:hanging="360"/>
+      </w:pPr>
+      <w:rPr>
+        <w:rFonts w:ascii="Courier New" w:hAnsi="Courier New" w:cs="Courier New" w:hint="default"/>
+      </w:rPr>
+    </w:lvl>
+    <w:lvl w:ilvl="5" w:tplc="04090005" w:tentative="1">
+      <w:start w:val="1"/>
+      <w:numFmt w:val="bullet"/>
+      <w:lvlText w:val=""/>
+      <w:lvlJc w:val="left"/>
+      <w:pPr>
+        <w:ind w:left="5040" w:hanging="360"/>
+      </w:pPr>
+      <w:rPr>
+        <w:rFonts w:ascii="Wingdings" w:hAnsi="Wingdings" w:hint="default"/>
+      </w:rPr>
+    </w:lvl>
+    <w:lvl w:ilvl="6" w:tplc="04090001" w:tentative="1">
+      <w:start w:val="1"/>
+      <w:numFmt w:val="bullet"/>
+      <w:lvlText w:val=""/>
+      <w:lvlJc w:val="left"/>
+      <w:pPr>
+        <w:ind w:left="5760" w:hanging="360"/>
+      </w:pPr>
+      <w:rPr>
+        <w:rFonts w:ascii="Symbol" w:hAnsi="Symbol" w:hint="default"/>
+      </w:rPr>
+    </w:lvl>
+    <w:lvl w:ilvl="7" w:tplc="04090003" w:tentative="1">
+      <w:start w:val="1"/>
+      <w:numFmt w:val="bullet"/>
+      <w:lvlText w:val="o"/>
+      <w:lvlJc w:val="left"/>
+      <w:pPr>
+        <w:ind w:left="6480" w:hanging="360"/>
+      </w:pPr>
+      <w:rPr>
+        <w:rFonts w:ascii="Courier New" w:hAnsi="Courier New" w:cs="Courier New" w:hint="default"/>
+      </w:rPr>
+    </w:lvl>
+    <w:lvl w:ilvl="8" w:tplc="04090005" w:tentative="1">
+      <w:start w:val="1"/>
+      <w:numFmt w:val="bullet"/>
+      <w:lvlText w:val=""/>
+      <w:lvlJc w:val="left"/>
+      <w:pPr>
+        <w:ind w:left="7200" w:hanging="360"/>
+      </w:pPr>
+      <w:rPr>
+        <w:rFonts w:ascii="Wingdings" w:hAnsi="Wingdings" w:hint="default"/>
+      </w:rPr>
+    </w:lvl>
+  </w:abstractNum>
+  <w:abstractNum w:abstractNumId="4">
+    <w:nsid w:val="613F6A1F"/>
+    <w:multiLevelType w:val="hybridMultilevel"/>
+    <w:tmpl w:val="CF300282"/>
+    <w:lvl w:ilvl="0" w:tplc="04090001">
+      <w:start w:val="1"/>
+      <w:numFmt w:val="bullet"/>
+      <w:lvlText w:val=""/>
+      <w:lvlJc w:val="left"/>
+      <w:pPr>
+        <w:ind w:left="720" w:hanging="360"/>
+      </w:pPr>
+      <w:rPr>
+        <w:rFonts w:ascii="Symbol" w:hAnsi="Symbol" w:hint="default"/>
+      </w:rPr>
+    </w:lvl>
+    <w:lvl w:ilvl="1" w:tplc="04090003" w:tentative="1">
+      <w:start w:val="1"/>
+      <w:numFmt w:val="bullet"/>
+      <w:lvlText w:val="o"/>
+      <w:lvlJc w:val="left"/>
+      <w:pPr>
+        <w:ind w:left="1440" w:hanging="360"/>
+      </w:pPr>
+      <w:rPr>
+        <w:rFonts w:ascii="Courier New" w:hAnsi="Courier New" w:cs="Courier New" w:hint="default"/>
+      </w:rPr>
+    </w:lvl>
+    <w:lvl w:ilvl="2" w:tplc="04090005" w:tentative="1">
+      <w:start w:val="1"/>
+      <w:numFmt w:val="bullet"/>
+      <w:lvlText w:val=""/>
+      <w:lvlJc w:val="left"/>
+      <w:pPr>
+        <w:ind w:left="2160" w:hanging="360"/>
+      </w:pPr>
+      <w:rPr>
+        <w:rFonts w:ascii="Wingdings" w:hAnsi="Wingdings" w:hint="default"/>
+      </w:rPr>
+    </w:lvl>
+    <w:lvl w:ilvl="3" w:tplc="04090001" w:tentative="1">
+      <w:start w:val="1"/>
+      <w:numFmt w:val="bullet"/>
+      <w:lvlText w:val=""/>
+      <w:lvlJc w:val="left"/>
+      <w:pPr>
+        <w:ind w:left="2880" w:hanging="360"/>
+      </w:pPr>
+      <w:rPr>
+        <w:rFonts w:ascii="Symbol" w:hAnsi="Symbol" w:hint="default"/>
+      </w:rPr>
+    </w:lvl>
+    <w:lvl w:ilvl="4" w:tplc="04090003" w:tentative="1">
+      <w:start w:val="1"/>
+      <w:numFmt w:val="bullet"/>
+      <w:lvlText w:val="o"/>
+      <w:lvlJc w:val="left"/>
+      <w:pPr>
+        <w:ind w:left="3600" w:hanging="360"/>
+      </w:pPr>
+      <w:rPr>
+        <w:rFonts w:ascii="Courier New" w:hAnsi="Courier New" w:cs="Courier New" w:hint="default"/>
+      </w:rPr>
+    </w:lvl>
+    <w:lvl w:ilvl="5" w:tplc="04090005" w:tentative="1">
+      <w:start w:val="1"/>
+      <w:numFmt w:val="bullet"/>
+      <w:lvlText w:val=""/>
+      <w:lvlJc w:val="left"/>
+      <w:pPr>
+        <w:ind w:left="4320" w:hanging="360"/>
+      </w:pPr>
+      <w:rPr>
+        <w:rFonts w:ascii="Wingdings" w:hAnsi="Wingdings" w:hint="default"/>
+      </w:rPr>
+    </w:lvl>
+    <w:lvl w:ilvl="6" w:tplc="04090001" w:tentative="1">
+      <w:start w:val="1"/>
+      <w:numFmt w:val="bullet"/>
+      <w:lvlText w:val=""/>
+      <w:lvlJc w:val="left"/>
+      <w:pPr>
+        <w:ind w:left="5040" w:hanging="360"/>
+      </w:pPr>
+      <w:rPr>
+        <w:rFonts w:ascii="Symbol" w:hAnsi="Symbol" w:hint="default"/>
+      </w:rPr>
+    </w:lvl>
+    <w:lvl w:ilvl="7" w:tplc="04090003" w:tentative="1">
+      <w:start w:val="1"/>
+      <w:numFmt w:val="bullet"/>
+      <w:lvlText w:val="o"/>
+      <w:lvlJc w:val="left"/>
+      <w:pPr>
+        <w:ind w:left="5760" w:hanging="360"/>
+      </w:pPr>
+      <w:rPr>
+        <w:rFonts w:ascii="Courier New" w:hAnsi="Courier New" w:cs="Courier New" w:hint="default"/>
+      </w:rPr>
+    </w:lvl>
+    <w:lvl w:ilvl="8" w:tplc="04090005" w:tentative="1">
+      <w:start w:val="1"/>
+      <w:numFmt w:val="bullet"/>
+      <w:lvlText w:val=""/>
+      <w:lvlJc w:val="left"/>
+      <w:pPr>
+        <w:ind w:left="6480" w:hanging="360"/>
+      </w:pPr>
+      <w:rPr>
+        <w:rFonts w:ascii="Wingdings" w:hAnsi="Wingdings" w:hint="default"/>
+      </w:rPr>
+    </w:lvl>
+  </w:abstractNum>
+  <w:abstractNum w:abstractNumId="5">
     <w:nsid w:val="6EF15995"/>
     <w:multiLevelType w:val="hybridMultilevel"/>
     <w:tmpl w:val="46FED9F6"/>
@@ -22905,13 +23387,22 @@
     </w:lvl>
   </w:abstractNum>
   <w:num w:numId="1">
-    <w:abstractNumId w:val="2"/>
+    <w:abstractNumId w:val="5"/>
   </w:num>
   <w:num w:numId="2">
     <w:abstractNumId w:val="0"/>
   </w:num>
   <w:num w:numId="3">
     <w:abstractNumId w:val="1"/>
+  </w:num>
+  <w:num w:numId="4">
+    <w:abstractNumId w:val="4"/>
+  </w:num>
+  <w:num w:numId="5">
+    <w:abstractNumId w:val="3"/>
+  </w:num>
+  <w:num w:numId="6">
+    <w:abstractNumId w:val="2"/>
   </w:num>
 </w:numbering>
 </file>

</xml_diff>

<commit_message>
Finally fixed >3 slack area convergence issue
Last time I noted that if a partition isn't connected to the global
slack area, it wouldn't be able to figure out how to reference itself to
the global slack. At the time, I thought I could use Djikstra's
algorithm to find the shortest path from that partition to the global
slack area. However, that meant we required a central coordinator.
Instead, what I did was to start with 2 arbitrary partitions. Those 2
partitions will sync up with each other and then will let their
neighbors know how much they have to adjust by. Those neighbors will let
their neighbors know, etc. until all nodes in the network are reached.
Now DMASE works for 2-4 partitions. There is currently another issue
with 8 partitions.
</commit_message>
<xml_diff>
--- a/Decentralized ADMM formulation.docx
+++ b/Decentralized ADMM formulation.docx
@@ -20483,6 +20483,3842 @@
         <w:rPr>
           <w:rFonts w:eastAsiaTheme="minorEastAsia"/>
         </w:rPr>
+        <w:t xml:space="preserve">The previous way has some issues. For example, what if an area has no overlap with the global slack area? In that case, you need to reference each area to its neighbor until you reach the global slack area. That process requires a central coordinator. What if instead you let a pair of two areas adjust to each other, </w:t>
+      </w:r>
+      <w:proofErr w:type="gramStart"/>
+      <w:r>
+        <w:rPr>
+          <w:rFonts w:eastAsiaTheme="minorEastAsia"/>
+        </w:rPr>
+        <w:t>then</w:t>
+      </w:r>
+      <w:proofErr w:type="gramEnd"/>
+      <w:r>
+        <w:rPr>
+          <w:rFonts w:eastAsiaTheme="minorEastAsia"/>
+        </w:rPr>
+        <w:t xml:space="preserve"> adjust their neighbors until they all arrive at an agreement? Here’s how that would work.</w:t>
+      </w:r>
+    </w:p>
+    <w:p>
+      <w:pPr>
+        <w:spacing w:after="0"/>
+        <w:rPr>
+          <w:rFonts w:eastAsiaTheme="minorEastAsia"/>
+        </w:rPr>
+      </w:pPr>
+    </w:p>
+    <w:p>
+      <w:pPr>
+        <w:spacing w:after="0"/>
+        <w:jc w:val="center"/>
+        <w:rPr>
+          <w:rFonts w:eastAsiaTheme="minorEastAsia"/>
+        </w:rPr>
+      </w:pPr>
+      <m:oMath>
+        <m:r>
+          <w:rPr>
+            <w:rFonts w:ascii="Cambria Math" w:eastAsiaTheme="minorEastAsia" w:hAnsi="Cambria Math"/>
+          </w:rPr>
+          <m:t>V=</m:t>
+        </m:r>
+        <m:rad>
+          <m:radPr>
+            <m:degHide m:val="1"/>
+            <m:ctrlPr>
+              <w:rPr>
+                <w:rFonts w:ascii="Cambria Math" w:eastAsiaTheme="minorEastAsia" w:hAnsi="Cambria Math"/>
+                <w:i/>
+              </w:rPr>
+            </m:ctrlPr>
+          </m:radPr>
+          <m:deg/>
+          <m:e>
+            <m:sSup>
+              <m:sSupPr>
+                <m:ctrlPr>
+                  <w:rPr>
+                    <w:rFonts w:ascii="Cambria Math" w:eastAsiaTheme="minorEastAsia" w:hAnsi="Cambria Math"/>
+                    <w:i/>
+                  </w:rPr>
+                </m:ctrlPr>
+              </m:sSupPr>
+              <m:e>
+                <m:r>
+                  <w:rPr>
+                    <w:rFonts w:ascii="Cambria Math" w:eastAsiaTheme="minorEastAsia" w:hAnsi="Cambria Math"/>
+                  </w:rPr>
+                  <m:t>e</m:t>
+                </m:r>
+              </m:e>
+              <m:sup>
+                <m:r>
+                  <w:rPr>
+                    <w:rFonts w:ascii="Cambria Math" w:eastAsiaTheme="minorEastAsia" w:hAnsi="Cambria Math"/>
+                  </w:rPr>
+                  <m:t>2</m:t>
+                </m:r>
+              </m:sup>
+            </m:sSup>
+            <m:r>
+              <w:rPr>
+                <w:rFonts w:ascii="Cambria Math" w:eastAsiaTheme="minorEastAsia" w:hAnsi="Cambria Math"/>
+              </w:rPr>
+              <m:t>+</m:t>
+            </m:r>
+            <m:sSup>
+              <m:sSupPr>
+                <m:ctrlPr>
+                  <w:rPr>
+                    <w:rFonts w:ascii="Cambria Math" w:eastAsiaTheme="minorEastAsia" w:hAnsi="Cambria Math"/>
+                    <w:i/>
+                  </w:rPr>
+                </m:ctrlPr>
+              </m:sSupPr>
+              <m:e>
+                <m:r>
+                  <w:rPr>
+                    <w:rFonts w:ascii="Cambria Math" w:eastAsiaTheme="minorEastAsia" w:hAnsi="Cambria Math"/>
+                  </w:rPr>
+                  <m:t>f</m:t>
+                </m:r>
+              </m:e>
+              <m:sup>
+                <m:r>
+                  <w:rPr>
+                    <w:rFonts w:ascii="Cambria Math" w:eastAsiaTheme="minorEastAsia" w:hAnsi="Cambria Math"/>
+                  </w:rPr>
+                  <m:t>2</m:t>
+                </m:r>
+              </m:sup>
+            </m:sSup>
+          </m:e>
+        </m:rad>
+        <m:r>
+          <w:rPr>
+            <w:rFonts w:ascii="Cambria Math" w:eastAsiaTheme="minorEastAsia" w:hAnsi="Cambria Math"/>
+          </w:rPr>
+          <m:t xml:space="preserve"> </m:t>
+        </m:r>
+      </m:oMath>
+      <w:r>
+        <w:rPr>
+          <w:rFonts w:eastAsiaTheme="minorEastAsia"/>
+        </w:rPr>
+        <w:t xml:space="preserve">, </w:t>
+      </w:r>
+      <m:oMath>
+        <m:r>
+          <w:rPr>
+            <w:rFonts w:ascii="Cambria Math" w:eastAsiaTheme="minorEastAsia" w:hAnsi="Cambria Math"/>
+          </w:rPr>
+          <m:t>θ=</m:t>
+        </m:r>
+        <m:func>
+          <m:funcPr>
+            <m:ctrlPr>
+              <w:rPr>
+                <w:rFonts w:ascii="Cambria Math" w:eastAsiaTheme="minorEastAsia" w:hAnsi="Cambria Math"/>
+                <w:i/>
+              </w:rPr>
+            </m:ctrlPr>
+          </m:funcPr>
+          <m:fName>
+            <m:r>
+              <m:rPr>
+                <m:sty m:val="p"/>
+              </m:rPr>
+              <w:rPr>
+                <w:rFonts w:ascii="Cambria Math" w:eastAsiaTheme="minorEastAsia" w:hAnsi="Cambria Math"/>
+              </w:rPr>
+              <m:t>atan</m:t>
+            </m:r>
+          </m:fName>
+          <m:e>
+            <m:d>
+              <m:dPr>
+                <m:ctrlPr>
+                  <w:rPr>
+                    <w:rFonts w:ascii="Cambria Math" w:eastAsiaTheme="minorEastAsia" w:hAnsi="Cambria Math"/>
+                    <w:i/>
+                  </w:rPr>
+                </m:ctrlPr>
+              </m:dPr>
+              <m:e>
+                <m:f>
+                  <m:fPr>
+                    <m:ctrlPr>
+                      <w:rPr>
+                        <w:rFonts w:ascii="Cambria Math" w:eastAsiaTheme="minorEastAsia" w:hAnsi="Cambria Math"/>
+                        <w:i/>
+                      </w:rPr>
+                    </m:ctrlPr>
+                  </m:fPr>
+                  <m:num>
+                    <m:r>
+                      <w:rPr>
+                        <w:rFonts w:ascii="Cambria Math" w:eastAsiaTheme="minorEastAsia" w:hAnsi="Cambria Math"/>
+                      </w:rPr>
+                      <m:t>f</m:t>
+                    </m:r>
+                  </m:num>
+                  <m:den>
+                    <m:r>
+                      <w:rPr>
+                        <w:rFonts w:ascii="Cambria Math" w:eastAsiaTheme="minorEastAsia" w:hAnsi="Cambria Math"/>
+                      </w:rPr>
+                      <m:t>e</m:t>
+                    </m:r>
+                  </m:den>
+                </m:f>
+              </m:e>
+            </m:d>
+          </m:e>
+        </m:func>
+      </m:oMath>
+    </w:p>
+    <w:p>
+      <w:pPr>
+        <w:spacing w:after="0"/>
+        <w:jc w:val="center"/>
+        <w:rPr>
+          <w:rFonts w:eastAsiaTheme="minorEastAsia"/>
+        </w:rPr>
+      </w:pPr>
+      <m:oMath>
+        <m:r>
+          <w:rPr>
+            <w:rFonts w:ascii="Cambria Math" w:eastAsiaTheme="minorEastAsia" w:hAnsi="Cambria Math"/>
+          </w:rPr>
+          <m:t>e=Vcos</m:t>
+        </m:r>
+        <m:d>
+          <m:dPr>
+            <m:ctrlPr>
+              <w:rPr>
+                <w:rFonts w:ascii="Cambria Math" w:eastAsiaTheme="minorEastAsia" w:hAnsi="Cambria Math"/>
+                <w:i/>
+              </w:rPr>
+            </m:ctrlPr>
+          </m:dPr>
+          <m:e>
+            <m:r>
+              <w:rPr>
+                <w:rFonts w:ascii="Cambria Math" w:eastAsiaTheme="minorEastAsia" w:hAnsi="Cambria Math"/>
+              </w:rPr>
+              <m:t>θ</m:t>
+            </m:r>
+          </m:e>
+        </m:d>
+      </m:oMath>
+      <w:r>
+        <w:rPr>
+          <w:rFonts w:eastAsiaTheme="minorEastAsia"/>
+        </w:rPr>
+        <w:t xml:space="preserve">, </w:t>
+      </w:r>
+      <m:oMath>
+        <m:r>
+          <w:rPr>
+            <w:rFonts w:ascii="Cambria Math" w:eastAsiaTheme="minorEastAsia" w:hAnsi="Cambria Math"/>
+          </w:rPr>
+          <m:t xml:space="preserve"> f=Vsin</m:t>
+        </m:r>
+        <m:d>
+          <m:dPr>
+            <m:ctrlPr>
+              <w:rPr>
+                <w:rFonts w:ascii="Cambria Math" w:eastAsiaTheme="minorEastAsia" w:hAnsi="Cambria Math"/>
+                <w:i/>
+              </w:rPr>
+            </m:ctrlPr>
+          </m:dPr>
+          <m:e>
+            <m:r>
+              <w:rPr>
+                <w:rFonts w:ascii="Cambria Math" w:eastAsiaTheme="minorEastAsia" w:hAnsi="Cambria Math"/>
+              </w:rPr>
+              <m:t>θ</m:t>
+            </m:r>
+          </m:e>
+        </m:d>
+      </m:oMath>
+    </w:p>
+    <w:p>
+      <w:pPr>
+        <w:spacing w:after="0"/>
+        <w:jc w:val="center"/>
+        <w:rPr>
+          <w:rFonts w:eastAsiaTheme="minorEastAsia"/>
+        </w:rPr>
+      </w:pPr>
+    </w:p>
+    <w:p>
+      <w:pPr>
+        <w:spacing w:after="0"/>
+        <w:rPr>
+          <w:rFonts w:eastAsiaTheme="minorEastAsia"/>
+        </w:rPr>
+      </w:pPr>
+      <w:r>
+        <w:rPr>
+          <w:rFonts w:eastAsiaTheme="minorEastAsia"/>
+        </w:rPr>
+        <w:t xml:space="preserve">The voltage for any bus in Area A </w:t>
+      </w:r>
+      <w:proofErr w:type="gramStart"/>
+      <w:r>
+        <w:rPr>
+          <w:rFonts w:eastAsiaTheme="minorEastAsia"/>
+        </w:rPr>
+        <w:t>is</w:t>
+      </w:r>
+      <w:r>
+        <w:rPr>
+          <w:rFonts w:eastAsiaTheme="minorEastAsia"/>
+        </w:rPr>
+        <w:t xml:space="preserve"> </w:t>
+      </w:r>
+      <w:proofErr w:type="gramEnd"/>
+      <m:oMath>
+        <m:sSub>
+          <m:sSubPr>
+            <m:ctrlPr>
+              <w:rPr>
+                <w:rFonts w:ascii="Cambria Math" w:eastAsiaTheme="minorEastAsia" w:hAnsi="Cambria Math"/>
+                <w:i/>
+              </w:rPr>
+            </m:ctrlPr>
+          </m:sSubPr>
+          <m:e>
+            <m:r>
+              <w:rPr>
+                <w:rFonts w:ascii="Cambria Math" w:eastAsiaTheme="minorEastAsia" w:hAnsi="Cambria Math"/>
+              </w:rPr>
+              <m:t>V</m:t>
+            </m:r>
+          </m:e>
+          <m:sub>
+            <m:r>
+              <w:rPr>
+                <w:rFonts w:ascii="Cambria Math" w:eastAsiaTheme="minorEastAsia" w:hAnsi="Cambria Math"/>
+              </w:rPr>
+              <m:t>a</m:t>
+            </m:r>
+          </m:sub>
+        </m:sSub>
+        <m:r>
+          <w:rPr>
+            <w:rFonts w:ascii="Cambria Math" w:eastAsiaTheme="minorEastAsia" w:hAnsi="Cambria Math"/>
+          </w:rPr>
+          <m:t>∠</m:t>
+        </m:r>
+        <m:sSub>
+          <m:sSubPr>
+            <m:ctrlPr>
+              <w:rPr>
+                <w:rFonts w:ascii="Cambria Math" w:eastAsiaTheme="minorEastAsia" w:hAnsi="Cambria Math"/>
+                <w:i/>
+              </w:rPr>
+            </m:ctrlPr>
+          </m:sSubPr>
+          <m:e>
+            <m:r>
+              <w:rPr>
+                <w:rFonts w:ascii="Cambria Math" w:eastAsiaTheme="minorEastAsia" w:hAnsi="Cambria Math"/>
+              </w:rPr>
+              <m:t>θ</m:t>
+            </m:r>
+          </m:e>
+          <m:sub>
+            <m:r>
+              <w:rPr>
+                <w:rFonts w:ascii="Cambria Math" w:eastAsiaTheme="minorEastAsia" w:hAnsi="Cambria Math"/>
+              </w:rPr>
+              <m:t>a</m:t>
+            </m:r>
+          </m:sub>
+        </m:sSub>
+      </m:oMath>
+      <w:r>
+        <w:rPr>
+          <w:rFonts w:eastAsiaTheme="minorEastAsia"/>
+        </w:rPr>
+        <w:t xml:space="preserve">. The voltage for any bus in Area B is </w:t>
+      </w:r>
+      <m:oMath>
+        <m:sSub>
+          <m:sSubPr>
+            <m:ctrlPr>
+              <w:rPr>
+                <w:rFonts w:ascii="Cambria Math" w:eastAsiaTheme="minorEastAsia" w:hAnsi="Cambria Math"/>
+                <w:i/>
+              </w:rPr>
+            </m:ctrlPr>
+          </m:sSubPr>
+          <m:e>
+            <m:r>
+              <w:rPr>
+                <w:rFonts w:ascii="Cambria Math" w:eastAsiaTheme="minorEastAsia" w:hAnsi="Cambria Math"/>
+              </w:rPr>
+              <m:t>V</m:t>
+            </m:r>
+          </m:e>
+          <m:sub>
+            <m:r>
+              <w:rPr>
+                <w:rFonts w:ascii="Cambria Math" w:eastAsiaTheme="minorEastAsia" w:hAnsi="Cambria Math"/>
+              </w:rPr>
+              <m:t>b</m:t>
+            </m:r>
+          </m:sub>
+        </m:sSub>
+        <m:r>
+          <w:rPr>
+            <w:rFonts w:ascii="Cambria Math" w:eastAsiaTheme="minorEastAsia" w:hAnsi="Cambria Math"/>
+          </w:rPr>
+          <m:t>∠</m:t>
+        </m:r>
+        <m:sSub>
+          <m:sSubPr>
+            <m:ctrlPr>
+              <w:rPr>
+                <w:rFonts w:ascii="Cambria Math" w:eastAsiaTheme="minorEastAsia" w:hAnsi="Cambria Math"/>
+                <w:i/>
+              </w:rPr>
+            </m:ctrlPr>
+          </m:sSubPr>
+          <m:e>
+            <m:r>
+              <w:rPr>
+                <w:rFonts w:ascii="Cambria Math" w:eastAsiaTheme="minorEastAsia" w:hAnsi="Cambria Math"/>
+              </w:rPr>
+              <m:t>θ</m:t>
+            </m:r>
+          </m:e>
+          <m:sub>
+            <m:r>
+              <w:rPr>
+                <w:rFonts w:ascii="Cambria Math" w:eastAsiaTheme="minorEastAsia" w:hAnsi="Cambria Math"/>
+              </w:rPr>
+              <m:t>b</m:t>
+            </m:r>
+          </m:sub>
+        </m:sSub>
+        <m:r>
+          <w:rPr>
+            <w:rFonts w:ascii="Cambria Math" w:eastAsiaTheme="minorEastAsia" w:hAnsi="Cambria Math"/>
+          </w:rPr>
+          <m:t>.</m:t>
+        </m:r>
+      </m:oMath>
+      <w:r>
+        <w:rPr>
+          <w:rFonts w:eastAsiaTheme="minorEastAsia"/>
+        </w:rPr>
+        <w:t xml:space="preserve"> </w:t>
+      </w:r>
+      <w:proofErr w:type="gramStart"/>
+      <w:r>
+        <w:rPr>
+          <w:rFonts w:eastAsiaTheme="minorEastAsia"/>
+        </w:rPr>
+        <w:t>Let</w:t>
+      </w:r>
+      <w:proofErr w:type="gramEnd"/>
+      <w:r>
+        <w:rPr>
+          <w:rFonts w:eastAsiaTheme="minorEastAsia"/>
+        </w:rPr>
+        <w:t xml:space="preserve"> </w:t>
+      </w:r>
+      <m:oMath>
+        <m:r>
+          <m:rPr>
+            <m:sty m:val="p"/>
+          </m:rPr>
+          <w:rPr>
+            <w:rFonts w:ascii="Cambria Math" w:eastAsiaTheme="minorEastAsia" w:hAnsi="Cambria Math"/>
+          </w:rPr>
+          <m:t>Δ</m:t>
+        </m:r>
+        <m:r>
+          <w:rPr>
+            <w:rFonts w:ascii="Cambria Math" w:eastAsiaTheme="minorEastAsia" w:hAnsi="Cambria Math"/>
+          </w:rPr>
+          <m:t>θ=</m:t>
+        </m:r>
+        <m:sSub>
+          <m:sSubPr>
+            <m:ctrlPr>
+              <w:rPr>
+                <w:rFonts w:ascii="Cambria Math" w:eastAsiaTheme="minorEastAsia" w:hAnsi="Cambria Math"/>
+                <w:i/>
+              </w:rPr>
+            </m:ctrlPr>
+          </m:sSubPr>
+          <m:e>
+            <m:r>
+              <w:rPr>
+                <w:rFonts w:ascii="Cambria Math" w:eastAsiaTheme="minorEastAsia" w:hAnsi="Cambria Math"/>
+              </w:rPr>
+              <m:t>θ</m:t>
+            </m:r>
+          </m:e>
+          <m:sub>
+            <m:r>
+              <w:rPr>
+                <w:rFonts w:ascii="Cambria Math" w:eastAsiaTheme="minorEastAsia" w:hAnsi="Cambria Math"/>
+              </w:rPr>
+              <m:t>A</m:t>
+            </m:r>
+          </m:sub>
+        </m:sSub>
+        <m:r>
+          <w:rPr>
+            <w:rFonts w:ascii="Cambria Math" w:eastAsiaTheme="minorEastAsia" w:hAnsi="Cambria Math"/>
+          </w:rPr>
+          <m:t>-</m:t>
+        </m:r>
+        <m:sSub>
+          <m:sSubPr>
+            <m:ctrlPr>
+              <w:rPr>
+                <w:rFonts w:ascii="Cambria Math" w:eastAsiaTheme="minorEastAsia" w:hAnsi="Cambria Math"/>
+                <w:i/>
+              </w:rPr>
+            </m:ctrlPr>
+          </m:sSubPr>
+          <m:e>
+            <m:r>
+              <w:rPr>
+                <w:rFonts w:ascii="Cambria Math" w:eastAsiaTheme="minorEastAsia" w:hAnsi="Cambria Math"/>
+              </w:rPr>
+              <m:t>θ</m:t>
+            </m:r>
+          </m:e>
+          <m:sub>
+            <m:r>
+              <w:rPr>
+                <w:rFonts w:ascii="Cambria Math" w:eastAsiaTheme="minorEastAsia" w:hAnsi="Cambria Math"/>
+              </w:rPr>
+              <m:t>B</m:t>
+            </m:r>
+          </m:sub>
+        </m:sSub>
+        <m:r>
+          <w:rPr>
+            <w:rFonts w:ascii="Cambria Math" w:eastAsiaTheme="minorEastAsia" w:hAnsi="Cambria Math"/>
+          </w:rPr>
+          <m:t>.</m:t>
+        </m:r>
+      </m:oMath>
+    </w:p>
+    <w:p>
+      <w:pPr>
+        <w:spacing w:after="0"/>
+        <w:rPr>
+          <w:rFonts w:eastAsiaTheme="minorEastAsia"/>
+        </w:rPr>
+      </w:pPr>
+    </w:p>
+    <w:p>
+      <w:pPr>
+        <w:spacing w:after="0"/>
+        <w:jc w:val="center"/>
+        <w:rPr>
+          <w:rFonts w:eastAsiaTheme="minorEastAsia"/>
+        </w:rPr>
+      </w:pPr>
+      <m:oMathPara>
+        <m:oMath>
+          <m:f>
+            <m:fPr>
+              <m:ctrlPr>
+                <w:rPr>
+                  <w:rFonts w:ascii="Cambria Math" w:eastAsiaTheme="minorEastAsia" w:hAnsi="Cambria Math"/>
+                  <w:i/>
+                </w:rPr>
+              </m:ctrlPr>
+            </m:fPr>
+            <m:num>
+              <m:r>
+                <m:rPr>
+                  <m:sty m:val="p"/>
+                </m:rPr>
+                <w:rPr>
+                  <w:rFonts w:ascii="Cambria Math" w:eastAsiaTheme="minorEastAsia" w:hAnsi="Cambria Math"/>
+                </w:rPr>
+                <m:t>Δ</m:t>
+              </m:r>
+              <m:r>
+                <w:rPr>
+                  <w:rFonts w:ascii="Cambria Math" w:eastAsiaTheme="minorEastAsia" w:hAnsi="Cambria Math"/>
+                </w:rPr>
+                <m:t>θ</m:t>
+              </m:r>
+            </m:num>
+            <m:den>
+              <m:r>
+                <w:rPr>
+                  <w:rFonts w:ascii="Cambria Math" w:eastAsiaTheme="minorEastAsia" w:hAnsi="Cambria Math"/>
+                </w:rPr>
+                <m:t>2</m:t>
+              </m:r>
+            </m:den>
+          </m:f>
+          <m:r>
+            <w:rPr>
+              <w:rFonts w:ascii="Cambria Math" w:eastAsiaTheme="minorEastAsia" w:hAnsi="Cambria Math"/>
+            </w:rPr>
+            <m:t>=</m:t>
+          </m:r>
+          <m:f>
+            <m:fPr>
+              <m:ctrlPr>
+                <w:rPr>
+                  <w:rFonts w:ascii="Cambria Math" w:eastAsiaTheme="minorEastAsia" w:hAnsi="Cambria Math"/>
+                </w:rPr>
+              </m:ctrlPr>
+            </m:fPr>
+            <m:num>
+              <m:r>
+                <m:rPr>
+                  <m:sty m:val="p"/>
+                </m:rPr>
+                <w:rPr>
+                  <w:rFonts w:ascii="Cambria Math" w:eastAsiaTheme="minorEastAsia" w:hAnsi="Cambria Math"/>
+                </w:rPr>
+                <m:t>1</m:t>
+              </m:r>
+            </m:num>
+            <m:den>
+              <m:r>
+                <m:rPr>
+                  <m:sty m:val="p"/>
+                </m:rPr>
+                <w:rPr>
+                  <w:rFonts w:ascii="Cambria Math" w:eastAsiaTheme="minorEastAsia" w:hAnsi="Cambria Math"/>
+                </w:rPr>
+                <m:t>2</m:t>
+              </m:r>
+            </m:den>
+          </m:f>
+          <m:d>
+            <m:dPr>
+              <m:ctrlPr>
+                <w:rPr>
+                  <w:rFonts w:ascii="Cambria Math" w:eastAsiaTheme="minorEastAsia" w:hAnsi="Cambria Math"/>
+                </w:rPr>
+              </m:ctrlPr>
+            </m:dPr>
+            <m:e>
+              <m:r>
+                <m:rPr>
+                  <m:sty m:val="p"/>
+                </m:rPr>
+                <w:rPr>
+                  <w:rFonts w:ascii="Cambria Math" w:eastAsiaTheme="minorEastAsia" w:hAnsi="Cambria Math"/>
+                </w:rPr>
+                <m:t>atan</m:t>
+              </m:r>
+              <m:d>
+                <m:dPr>
+                  <m:ctrlPr>
+                    <w:rPr>
+                      <w:rFonts w:ascii="Cambria Math" w:eastAsiaTheme="minorEastAsia" w:hAnsi="Cambria Math"/>
+                      <w:i/>
+                    </w:rPr>
+                  </m:ctrlPr>
+                </m:dPr>
+                <m:e>
+                  <m:f>
+                    <m:fPr>
+                      <m:ctrlPr>
+                        <w:rPr>
+                          <w:rFonts w:ascii="Cambria Math" w:eastAsiaTheme="minorEastAsia" w:hAnsi="Cambria Math"/>
+                          <w:i/>
+                        </w:rPr>
+                      </m:ctrlPr>
+                    </m:fPr>
+                    <m:num>
+                      <m:sSub>
+                        <m:sSubPr>
+                          <m:ctrlPr>
+                            <w:rPr>
+                              <w:rFonts w:ascii="Cambria Math" w:eastAsiaTheme="minorEastAsia" w:hAnsi="Cambria Math"/>
+                              <w:i/>
+                            </w:rPr>
+                          </m:ctrlPr>
+                        </m:sSubPr>
+                        <m:e>
+                          <m:r>
+                            <w:rPr>
+                              <w:rFonts w:ascii="Cambria Math" w:eastAsiaTheme="minorEastAsia" w:hAnsi="Cambria Math"/>
+                            </w:rPr>
+                            <m:t>f</m:t>
+                          </m:r>
+                        </m:e>
+                        <m:sub>
+                          <m:r>
+                            <w:rPr>
+                              <w:rFonts w:ascii="Cambria Math" w:eastAsiaTheme="minorEastAsia" w:hAnsi="Cambria Math"/>
+                            </w:rPr>
+                            <m:t>a</m:t>
+                          </m:r>
+                        </m:sub>
+                      </m:sSub>
+                    </m:num>
+                    <m:den>
+                      <m:sSub>
+                        <m:sSubPr>
+                          <m:ctrlPr>
+                            <w:rPr>
+                              <w:rFonts w:ascii="Cambria Math" w:eastAsiaTheme="minorEastAsia" w:hAnsi="Cambria Math"/>
+                              <w:i/>
+                            </w:rPr>
+                          </m:ctrlPr>
+                        </m:sSubPr>
+                        <m:e>
+                          <m:r>
+                            <w:rPr>
+                              <w:rFonts w:ascii="Cambria Math" w:eastAsiaTheme="minorEastAsia" w:hAnsi="Cambria Math"/>
+                            </w:rPr>
+                            <m:t>e</m:t>
+                          </m:r>
+                        </m:e>
+                        <m:sub>
+                          <m:r>
+                            <w:rPr>
+                              <w:rFonts w:ascii="Cambria Math" w:eastAsiaTheme="minorEastAsia" w:hAnsi="Cambria Math"/>
+                            </w:rPr>
+                            <m:t>a</m:t>
+                          </m:r>
+                        </m:sub>
+                      </m:sSub>
+                    </m:den>
+                  </m:f>
+                </m:e>
+              </m:d>
+              <m:r>
+                <w:rPr>
+                  <w:rFonts w:ascii="Cambria Math" w:eastAsiaTheme="minorEastAsia" w:hAnsi="Cambria Math"/>
+                </w:rPr>
+                <m:t>-</m:t>
+              </m:r>
+              <m:func>
+                <m:funcPr>
+                  <m:ctrlPr>
+                    <w:rPr>
+                      <w:rFonts w:ascii="Cambria Math" w:eastAsiaTheme="minorEastAsia" w:hAnsi="Cambria Math"/>
+                      <w:i/>
+                    </w:rPr>
+                  </m:ctrlPr>
+                </m:funcPr>
+                <m:fName>
+                  <m:r>
+                    <m:rPr>
+                      <m:sty m:val="p"/>
+                    </m:rPr>
+                    <w:rPr>
+                      <w:rFonts w:ascii="Cambria Math" w:eastAsiaTheme="minorEastAsia" w:hAnsi="Cambria Math"/>
+                    </w:rPr>
+                    <m:t>atan</m:t>
+                  </m:r>
+                </m:fName>
+                <m:e>
+                  <m:d>
+                    <m:dPr>
+                      <m:ctrlPr>
+                        <w:rPr>
+                          <w:rFonts w:ascii="Cambria Math" w:eastAsiaTheme="minorEastAsia" w:hAnsi="Cambria Math"/>
+                          <w:i/>
+                        </w:rPr>
+                      </m:ctrlPr>
+                    </m:dPr>
+                    <m:e>
+                      <m:f>
+                        <m:fPr>
+                          <m:ctrlPr>
+                            <w:rPr>
+                              <w:rFonts w:ascii="Cambria Math" w:eastAsiaTheme="minorEastAsia" w:hAnsi="Cambria Math"/>
+                              <w:i/>
+                            </w:rPr>
+                          </m:ctrlPr>
+                        </m:fPr>
+                        <m:num>
+                          <m:sSub>
+                            <m:sSubPr>
+                              <m:ctrlPr>
+                                <w:rPr>
+                                  <w:rFonts w:ascii="Cambria Math" w:eastAsiaTheme="minorEastAsia" w:hAnsi="Cambria Math"/>
+                                  <w:i/>
+                                </w:rPr>
+                              </m:ctrlPr>
+                            </m:sSubPr>
+                            <m:e>
+                              <m:r>
+                                <w:rPr>
+                                  <w:rFonts w:ascii="Cambria Math" w:eastAsiaTheme="minorEastAsia" w:hAnsi="Cambria Math"/>
+                                </w:rPr>
+                                <m:t>f</m:t>
+                              </m:r>
+                            </m:e>
+                            <m:sub>
+                              <m:r>
+                                <w:rPr>
+                                  <w:rFonts w:ascii="Cambria Math" w:eastAsiaTheme="minorEastAsia" w:hAnsi="Cambria Math"/>
+                                </w:rPr>
+                                <m:t>b</m:t>
+                              </m:r>
+                            </m:sub>
+                          </m:sSub>
+                        </m:num>
+                        <m:den>
+                          <m:sSub>
+                            <m:sSubPr>
+                              <m:ctrlPr>
+                                <w:rPr>
+                                  <w:rFonts w:ascii="Cambria Math" w:eastAsiaTheme="minorEastAsia" w:hAnsi="Cambria Math"/>
+                                  <w:i/>
+                                </w:rPr>
+                              </m:ctrlPr>
+                            </m:sSubPr>
+                            <m:e>
+                              <m:r>
+                                <w:rPr>
+                                  <w:rFonts w:ascii="Cambria Math" w:eastAsiaTheme="minorEastAsia" w:hAnsi="Cambria Math"/>
+                                </w:rPr>
+                                <m:t>e</m:t>
+                              </m:r>
+                            </m:e>
+                            <m:sub>
+                              <m:r>
+                                <w:rPr>
+                                  <w:rFonts w:ascii="Cambria Math" w:eastAsiaTheme="minorEastAsia" w:hAnsi="Cambria Math"/>
+                                </w:rPr>
+                                <m:t>b</m:t>
+                              </m:r>
+                            </m:sub>
+                          </m:sSub>
+                        </m:den>
+                      </m:f>
+                    </m:e>
+                  </m:d>
+                </m:e>
+              </m:func>
+            </m:e>
+          </m:d>
+          <m:r>
+            <w:rPr>
+              <w:rFonts w:ascii="Cambria Math" w:eastAsiaTheme="minorEastAsia" w:hAnsi="Cambria Math"/>
+            </w:rPr>
+            <m:t xml:space="preserve"> </m:t>
+          </m:r>
+        </m:oMath>
+      </m:oMathPara>
+    </w:p>
+    <w:p>
+      <w:pPr>
+        <w:spacing w:after="0"/>
+        <w:jc w:val="center"/>
+        <w:rPr>
+          <w:rFonts w:eastAsiaTheme="minorEastAsia"/>
+        </w:rPr>
+      </w:pPr>
+    </w:p>
+    <w:p>
+      <w:pPr>
+        <w:spacing w:after="0"/>
+        <w:rPr>
+          <w:rFonts w:eastAsiaTheme="minorEastAsia"/>
+        </w:rPr>
+      </w:pPr>
+      <w:r>
+        <w:rPr>
+          <w:rFonts w:eastAsiaTheme="minorEastAsia"/>
+        </w:rPr>
+        <w:t>To change the reference bus for all of the buses</w:t>
+      </w:r>
+      <w:r>
+        <w:rPr>
+          <w:rFonts w:eastAsiaTheme="minorEastAsia"/>
+        </w:rPr>
+        <w:t xml:space="preserve"> to halfway between areas A and area B</w:t>
+      </w:r>
+      <w:r>
+        <w:rPr>
+          <w:rFonts w:eastAsiaTheme="minorEastAsia"/>
+        </w:rPr>
+        <w:t>, the new voltage</w:t>
+      </w:r>
+      <w:r>
+        <w:rPr>
+          <w:rFonts w:eastAsiaTheme="minorEastAsia"/>
+        </w:rPr>
+        <w:t>s</w:t>
+      </w:r>
+      <w:r>
+        <w:rPr>
+          <w:rFonts w:eastAsiaTheme="minorEastAsia"/>
+        </w:rPr>
+        <w:t xml:space="preserve"> would be</w:t>
+      </w:r>
+      <w:r>
+        <w:rPr>
+          <w:rFonts w:eastAsiaTheme="minorEastAsia"/>
+        </w:rPr>
+        <w:t xml:space="preserve"> </w:t>
+      </w:r>
+      <m:oMath>
+        <m:sSub>
+          <m:sSubPr>
+            <m:ctrlPr>
+              <w:rPr>
+                <w:rFonts w:ascii="Cambria Math" w:eastAsiaTheme="minorEastAsia" w:hAnsi="Cambria Math"/>
+                <w:i/>
+              </w:rPr>
+            </m:ctrlPr>
+          </m:sSubPr>
+          <m:e>
+            <m:r>
+              <w:rPr>
+                <w:rFonts w:ascii="Cambria Math" w:eastAsiaTheme="minorEastAsia" w:hAnsi="Cambria Math"/>
+              </w:rPr>
+              <m:t>V</m:t>
+            </m:r>
+          </m:e>
+          <m:sub>
+            <m:r>
+              <w:rPr>
+                <w:rFonts w:ascii="Cambria Math" w:eastAsiaTheme="minorEastAsia" w:hAnsi="Cambria Math"/>
+              </w:rPr>
+              <m:t>a</m:t>
+            </m:r>
+          </m:sub>
+        </m:sSub>
+        <m:r>
+          <w:rPr>
+            <w:rFonts w:ascii="Cambria Math" w:eastAsiaTheme="minorEastAsia" w:hAnsi="Cambria Math"/>
+          </w:rPr>
+          <m:t>∠</m:t>
+        </m:r>
+        <m:d>
+          <m:dPr>
+            <m:ctrlPr>
+              <w:rPr>
+                <w:rFonts w:ascii="Cambria Math" w:eastAsiaTheme="minorEastAsia" w:hAnsi="Cambria Math"/>
+                <w:i/>
+              </w:rPr>
+            </m:ctrlPr>
+          </m:dPr>
+          <m:e>
+            <m:sSub>
+              <m:sSubPr>
+                <m:ctrlPr>
+                  <w:rPr>
+                    <w:rFonts w:ascii="Cambria Math" w:eastAsiaTheme="minorEastAsia" w:hAnsi="Cambria Math"/>
+                    <w:i/>
+                  </w:rPr>
+                </m:ctrlPr>
+              </m:sSubPr>
+              <m:e>
+                <m:r>
+                  <w:rPr>
+                    <w:rFonts w:ascii="Cambria Math" w:eastAsiaTheme="minorEastAsia" w:hAnsi="Cambria Math"/>
+                  </w:rPr>
+                  <m:t>θ</m:t>
+                </m:r>
+              </m:e>
+              <m:sub>
+                <m:r>
+                  <w:rPr>
+                    <w:rFonts w:ascii="Cambria Math" w:eastAsiaTheme="minorEastAsia" w:hAnsi="Cambria Math"/>
+                  </w:rPr>
+                  <m:t>a</m:t>
+                </m:r>
+              </m:sub>
+            </m:sSub>
+            <m:r>
+              <w:rPr>
+                <w:rFonts w:ascii="Cambria Math" w:eastAsiaTheme="minorEastAsia" w:hAnsi="Cambria Math"/>
+              </w:rPr>
+              <m:t>-</m:t>
+            </m:r>
+            <m:f>
+              <m:fPr>
+                <m:ctrlPr>
+                  <w:rPr>
+                    <w:rFonts w:ascii="Cambria Math" w:eastAsiaTheme="minorEastAsia" w:hAnsi="Cambria Math"/>
+                    <w:i/>
+                  </w:rPr>
+                </m:ctrlPr>
+              </m:fPr>
+              <m:num>
+                <m:r>
+                  <m:rPr>
+                    <m:sty m:val="p"/>
+                  </m:rPr>
+                  <w:rPr>
+                    <w:rFonts w:ascii="Cambria Math" w:eastAsiaTheme="minorEastAsia" w:hAnsi="Cambria Math"/>
+                  </w:rPr>
+                  <m:t>Δ</m:t>
+                </m:r>
+                <m:r>
+                  <w:rPr>
+                    <w:rFonts w:ascii="Cambria Math" w:eastAsiaTheme="minorEastAsia" w:hAnsi="Cambria Math"/>
+                  </w:rPr>
+                  <m:t>θ</m:t>
+                </m:r>
+              </m:num>
+              <m:den>
+                <m:r>
+                  <w:rPr>
+                    <w:rFonts w:ascii="Cambria Math" w:eastAsiaTheme="minorEastAsia" w:hAnsi="Cambria Math"/>
+                  </w:rPr>
+                  <m:t>2</m:t>
+                </m:r>
+              </m:den>
+            </m:f>
+          </m:e>
+        </m:d>
+      </m:oMath>
+      <w:r>
+        <w:rPr>
+          <w:rFonts w:eastAsiaTheme="minorEastAsia"/>
+        </w:rPr>
+        <w:t xml:space="preserve"> and </w:t>
+      </w:r>
+      <w:r>
+        <w:rPr>
+          <w:rFonts w:eastAsiaTheme="minorEastAsia"/>
+        </w:rPr>
+        <w:t xml:space="preserve"> </w:t>
+      </w:r>
+      <m:oMath>
+        <m:sSub>
+          <m:sSubPr>
+            <m:ctrlPr>
+              <w:rPr>
+                <w:rFonts w:ascii="Cambria Math" w:eastAsiaTheme="minorEastAsia" w:hAnsi="Cambria Math"/>
+                <w:i/>
+              </w:rPr>
+            </m:ctrlPr>
+          </m:sSubPr>
+          <m:e>
+            <m:r>
+              <w:rPr>
+                <w:rFonts w:ascii="Cambria Math" w:eastAsiaTheme="minorEastAsia" w:hAnsi="Cambria Math"/>
+              </w:rPr>
+              <m:t>V</m:t>
+            </m:r>
+          </m:e>
+          <m:sub>
+            <m:r>
+              <w:rPr>
+                <w:rFonts w:ascii="Cambria Math" w:eastAsiaTheme="minorEastAsia" w:hAnsi="Cambria Math"/>
+              </w:rPr>
+              <m:t>b</m:t>
+            </m:r>
+          </m:sub>
+        </m:sSub>
+        <m:r>
+          <w:rPr>
+            <w:rFonts w:ascii="Cambria Math" w:eastAsiaTheme="minorEastAsia" w:hAnsi="Cambria Math"/>
+          </w:rPr>
+          <m:t>∠</m:t>
+        </m:r>
+        <m:d>
+          <m:dPr>
+            <m:ctrlPr>
+              <w:rPr>
+                <w:rFonts w:ascii="Cambria Math" w:eastAsiaTheme="minorEastAsia" w:hAnsi="Cambria Math"/>
+                <w:i/>
+              </w:rPr>
+            </m:ctrlPr>
+          </m:dPr>
+          <m:e>
+            <m:sSub>
+              <m:sSubPr>
+                <m:ctrlPr>
+                  <w:rPr>
+                    <w:rFonts w:ascii="Cambria Math" w:eastAsiaTheme="minorEastAsia" w:hAnsi="Cambria Math"/>
+                    <w:i/>
+                  </w:rPr>
+                </m:ctrlPr>
+              </m:sSubPr>
+              <m:e>
+                <m:r>
+                  <w:rPr>
+                    <w:rFonts w:ascii="Cambria Math" w:eastAsiaTheme="minorEastAsia" w:hAnsi="Cambria Math"/>
+                  </w:rPr>
+                  <m:t>θ</m:t>
+                </m:r>
+              </m:e>
+              <m:sub>
+                <m:r>
+                  <w:rPr>
+                    <w:rFonts w:ascii="Cambria Math" w:eastAsiaTheme="minorEastAsia" w:hAnsi="Cambria Math"/>
+                  </w:rPr>
+                  <m:t>b</m:t>
+                </m:r>
+              </m:sub>
+            </m:sSub>
+            <m:r>
+              <w:rPr>
+                <w:rFonts w:ascii="Cambria Math" w:eastAsiaTheme="minorEastAsia" w:hAnsi="Cambria Math"/>
+              </w:rPr>
+              <m:t>+</m:t>
+            </m:r>
+            <m:f>
+              <m:fPr>
+                <m:ctrlPr>
+                  <w:rPr>
+                    <w:rFonts w:ascii="Cambria Math" w:eastAsiaTheme="minorEastAsia" w:hAnsi="Cambria Math"/>
+                    <w:i/>
+                  </w:rPr>
+                </m:ctrlPr>
+              </m:fPr>
+              <m:num>
+                <m:r>
+                  <m:rPr>
+                    <m:sty m:val="p"/>
+                  </m:rPr>
+                  <w:rPr>
+                    <w:rFonts w:ascii="Cambria Math" w:eastAsiaTheme="minorEastAsia" w:hAnsi="Cambria Math"/>
+                  </w:rPr>
+                  <m:t>Δ</m:t>
+                </m:r>
+                <m:r>
+                  <w:rPr>
+                    <w:rFonts w:ascii="Cambria Math" w:eastAsiaTheme="minorEastAsia" w:hAnsi="Cambria Math"/>
+                  </w:rPr>
+                  <m:t>θ</m:t>
+                </m:r>
+              </m:num>
+              <m:den>
+                <m:r>
+                  <w:rPr>
+                    <w:rFonts w:ascii="Cambria Math" w:eastAsiaTheme="minorEastAsia" w:hAnsi="Cambria Math"/>
+                  </w:rPr>
+                  <m:t>2</m:t>
+                </m:r>
+              </m:den>
+            </m:f>
+          </m:e>
+        </m:d>
+        <m:r>
+          <w:rPr>
+            <w:rFonts w:ascii="Cambria Math" w:eastAsiaTheme="minorEastAsia" w:hAnsi="Cambria Math"/>
+          </w:rPr>
+          <m:t>.</m:t>
+        </m:r>
+      </m:oMath>
+    </w:p>
+    <w:p>
+      <w:pPr>
+        <w:spacing w:after="0"/>
+        <w:rPr>
+          <w:rFonts w:eastAsiaTheme="minorEastAsia"/>
+        </w:rPr>
+      </w:pPr>
+    </w:p>
+    <w:p>
+      <w:pPr>
+        <w:spacing w:after="0"/>
+        <w:jc w:val="center"/>
+        <w:rPr>
+          <w:rFonts w:eastAsiaTheme="minorEastAsia"/>
+        </w:rPr>
+      </w:pPr>
+      <m:oMathPara>
+        <m:oMath>
+          <m:sSub>
+            <m:sSubPr>
+              <m:ctrlPr>
+                <w:rPr>
+                  <w:rFonts w:ascii="Cambria Math" w:eastAsiaTheme="minorEastAsia" w:hAnsi="Cambria Math"/>
+                  <w:i/>
+                </w:rPr>
+              </m:ctrlPr>
+            </m:sSubPr>
+            <m:e>
+              <m:r>
+                <w:rPr>
+                  <w:rFonts w:ascii="Cambria Math" w:eastAsiaTheme="minorEastAsia" w:hAnsi="Cambria Math"/>
+                </w:rPr>
+                <m:t>e</m:t>
+              </m:r>
+            </m:e>
+            <m:sub>
+              <m:r>
+                <w:rPr>
+                  <w:rFonts w:ascii="Cambria Math" w:eastAsiaTheme="minorEastAsia" w:hAnsi="Cambria Math"/>
+                </w:rPr>
+                <m:t>new,</m:t>
+              </m:r>
+              <m:r>
+                <w:rPr>
+                  <w:rFonts w:ascii="Cambria Math" w:eastAsiaTheme="minorEastAsia" w:hAnsi="Cambria Math"/>
+                </w:rPr>
+                <m:t>a</m:t>
+              </m:r>
+            </m:sub>
+          </m:sSub>
+          <m:r>
+            <w:rPr>
+              <w:rFonts w:ascii="Cambria Math" w:eastAsiaTheme="minorEastAsia" w:hAnsi="Cambria Math"/>
+            </w:rPr>
+            <m:t>=</m:t>
+          </m:r>
+          <m:sSub>
+            <m:sSubPr>
+              <m:ctrlPr>
+                <w:rPr>
+                  <w:rFonts w:ascii="Cambria Math" w:eastAsiaTheme="minorEastAsia" w:hAnsi="Cambria Math"/>
+                  <w:i/>
+                </w:rPr>
+              </m:ctrlPr>
+            </m:sSubPr>
+            <m:e>
+              <m:r>
+                <w:rPr>
+                  <w:rFonts w:ascii="Cambria Math" w:eastAsiaTheme="minorEastAsia" w:hAnsi="Cambria Math"/>
+                </w:rPr>
+                <m:t>V</m:t>
+              </m:r>
+            </m:e>
+            <m:sub>
+              <m:r>
+                <w:rPr>
+                  <w:rFonts w:ascii="Cambria Math" w:eastAsiaTheme="minorEastAsia" w:hAnsi="Cambria Math"/>
+                </w:rPr>
+                <m:t>a</m:t>
+              </m:r>
+            </m:sub>
+          </m:sSub>
+          <m:r>
+            <w:rPr>
+              <w:rFonts w:ascii="Cambria Math" w:eastAsiaTheme="minorEastAsia" w:hAnsi="Cambria Math"/>
+            </w:rPr>
+            <m:t>cos</m:t>
+          </m:r>
+          <m:d>
+            <m:dPr>
+              <m:ctrlPr>
+                <w:rPr>
+                  <w:rFonts w:ascii="Cambria Math" w:eastAsiaTheme="minorEastAsia" w:hAnsi="Cambria Math"/>
+                  <w:i/>
+                </w:rPr>
+              </m:ctrlPr>
+            </m:dPr>
+            <m:e>
+              <m:sSub>
+                <m:sSubPr>
+                  <m:ctrlPr>
+                    <w:rPr>
+                      <w:rFonts w:ascii="Cambria Math" w:eastAsiaTheme="minorEastAsia" w:hAnsi="Cambria Math"/>
+                      <w:i/>
+                    </w:rPr>
+                  </m:ctrlPr>
+                </m:sSubPr>
+                <m:e>
+                  <m:r>
+                    <w:rPr>
+                      <w:rFonts w:ascii="Cambria Math" w:eastAsiaTheme="minorEastAsia" w:hAnsi="Cambria Math"/>
+                    </w:rPr>
+                    <m:t>θ</m:t>
+                  </m:r>
+                </m:e>
+                <m:sub>
+                  <m:r>
+                    <w:rPr>
+                      <w:rFonts w:ascii="Cambria Math" w:eastAsiaTheme="minorEastAsia" w:hAnsi="Cambria Math"/>
+                    </w:rPr>
+                    <m:t>a</m:t>
+                  </m:r>
+                </m:sub>
+              </m:sSub>
+              <m:r>
+                <w:rPr>
+                  <w:rFonts w:ascii="Cambria Math" w:eastAsiaTheme="minorEastAsia" w:hAnsi="Cambria Math"/>
+                </w:rPr>
+                <m:t>-</m:t>
+              </m:r>
+              <m:f>
+                <m:fPr>
+                  <m:ctrlPr>
+                    <w:rPr>
+                      <w:rFonts w:ascii="Cambria Math" w:eastAsiaTheme="minorEastAsia" w:hAnsi="Cambria Math"/>
+                      <w:i/>
+                    </w:rPr>
+                  </m:ctrlPr>
+                </m:fPr>
+                <m:num>
+                  <m:r>
+                    <m:rPr>
+                      <m:sty m:val="p"/>
+                    </m:rPr>
+                    <w:rPr>
+                      <w:rFonts w:ascii="Cambria Math" w:eastAsiaTheme="minorEastAsia" w:hAnsi="Cambria Math"/>
+                    </w:rPr>
+                    <m:t>Δ</m:t>
+                  </m:r>
+                  <m:r>
+                    <w:rPr>
+                      <w:rFonts w:ascii="Cambria Math" w:eastAsiaTheme="minorEastAsia" w:hAnsi="Cambria Math"/>
+                    </w:rPr>
+                    <m:t>θ</m:t>
+                  </m:r>
+                </m:num>
+                <m:den>
+                  <m:r>
+                    <w:rPr>
+                      <w:rFonts w:ascii="Cambria Math" w:eastAsiaTheme="minorEastAsia" w:hAnsi="Cambria Math"/>
+                    </w:rPr>
+                    <m:t>2</m:t>
+                  </m:r>
+                </m:den>
+              </m:f>
+            </m:e>
+          </m:d>
+          <m:r>
+            <w:rPr>
+              <w:rFonts w:ascii="Cambria Math" w:eastAsiaTheme="minorEastAsia" w:hAnsi="Cambria Math"/>
+            </w:rPr>
+            <m:t>=</m:t>
+          </m:r>
+          <m:sSub>
+            <m:sSubPr>
+              <m:ctrlPr>
+                <w:rPr>
+                  <w:rFonts w:ascii="Cambria Math" w:eastAsiaTheme="minorEastAsia" w:hAnsi="Cambria Math"/>
+                  <w:i/>
+                </w:rPr>
+              </m:ctrlPr>
+            </m:sSubPr>
+            <m:e>
+              <m:r>
+                <w:rPr>
+                  <w:rFonts w:ascii="Cambria Math" w:eastAsiaTheme="minorEastAsia" w:hAnsi="Cambria Math"/>
+                </w:rPr>
+                <m:t>V</m:t>
+              </m:r>
+            </m:e>
+            <m:sub>
+              <m:r>
+                <w:rPr>
+                  <w:rFonts w:ascii="Cambria Math" w:eastAsiaTheme="minorEastAsia" w:hAnsi="Cambria Math"/>
+                </w:rPr>
+                <m:t>a</m:t>
+              </m:r>
+            </m:sub>
+          </m:sSub>
+          <m:d>
+            <m:dPr>
+              <m:ctrlPr>
+                <w:rPr>
+                  <w:rFonts w:ascii="Cambria Math" w:eastAsiaTheme="minorEastAsia" w:hAnsi="Cambria Math"/>
+                  <w:i/>
+                </w:rPr>
+              </m:ctrlPr>
+            </m:dPr>
+            <m:e>
+              <m:func>
+                <m:funcPr>
+                  <m:ctrlPr>
+                    <w:rPr>
+                      <w:rFonts w:ascii="Cambria Math" w:eastAsiaTheme="minorEastAsia" w:hAnsi="Cambria Math"/>
+                      <w:i/>
+                    </w:rPr>
+                  </m:ctrlPr>
+                </m:funcPr>
+                <m:fName>
+                  <m:r>
+                    <m:rPr>
+                      <m:sty m:val="p"/>
+                    </m:rPr>
+                    <w:rPr>
+                      <w:rFonts w:ascii="Cambria Math" w:eastAsiaTheme="minorEastAsia" w:hAnsi="Cambria Math"/>
+                    </w:rPr>
+                    <m:t>cos</m:t>
+                  </m:r>
+                </m:fName>
+                <m:e>
+                  <m:d>
+                    <m:dPr>
+                      <m:ctrlPr>
+                        <w:rPr>
+                          <w:rFonts w:ascii="Cambria Math" w:eastAsiaTheme="minorEastAsia" w:hAnsi="Cambria Math"/>
+                          <w:i/>
+                        </w:rPr>
+                      </m:ctrlPr>
+                    </m:dPr>
+                    <m:e>
+                      <m:sSub>
+                        <m:sSubPr>
+                          <m:ctrlPr>
+                            <w:rPr>
+                              <w:rFonts w:ascii="Cambria Math" w:eastAsiaTheme="minorEastAsia" w:hAnsi="Cambria Math"/>
+                              <w:i/>
+                            </w:rPr>
+                          </m:ctrlPr>
+                        </m:sSubPr>
+                        <m:e>
+                          <m:r>
+                            <w:rPr>
+                              <w:rFonts w:ascii="Cambria Math" w:eastAsiaTheme="minorEastAsia" w:hAnsi="Cambria Math"/>
+                            </w:rPr>
+                            <m:t>θ</m:t>
+                          </m:r>
+                        </m:e>
+                        <m:sub>
+                          <m:r>
+                            <w:rPr>
+                              <w:rFonts w:ascii="Cambria Math" w:eastAsiaTheme="minorEastAsia" w:hAnsi="Cambria Math"/>
+                            </w:rPr>
+                            <m:t>a</m:t>
+                          </m:r>
+                        </m:sub>
+                      </m:sSub>
+                    </m:e>
+                  </m:d>
+                </m:e>
+              </m:func>
+              <m:func>
+                <m:funcPr>
+                  <m:ctrlPr>
+                    <w:rPr>
+                      <w:rFonts w:ascii="Cambria Math" w:eastAsiaTheme="minorEastAsia" w:hAnsi="Cambria Math"/>
+                      <w:i/>
+                    </w:rPr>
+                  </m:ctrlPr>
+                </m:funcPr>
+                <m:fName>
+                  <m:r>
+                    <m:rPr>
+                      <m:sty m:val="p"/>
+                    </m:rPr>
+                    <w:rPr>
+                      <w:rFonts w:ascii="Cambria Math" w:eastAsiaTheme="minorEastAsia" w:hAnsi="Cambria Math"/>
+                    </w:rPr>
+                    <m:t>cos</m:t>
+                  </m:r>
+                </m:fName>
+                <m:e>
+                  <m:d>
+                    <m:dPr>
+                      <m:ctrlPr>
+                        <w:rPr>
+                          <w:rFonts w:ascii="Cambria Math" w:eastAsiaTheme="minorEastAsia" w:hAnsi="Cambria Math"/>
+                          <w:i/>
+                        </w:rPr>
+                      </m:ctrlPr>
+                    </m:dPr>
+                    <m:e>
+                      <m:f>
+                        <m:fPr>
+                          <m:ctrlPr>
+                            <w:rPr>
+                              <w:rFonts w:ascii="Cambria Math" w:eastAsiaTheme="minorEastAsia" w:hAnsi="Cambria Math"/>
+                              <w:i/>
+                            </w:rPr>
+                          </m:ctrlPr>
+                        </m:fPr>
+                        <m:num>
+                          <m:r>
+                            <w:rPr>
+                              <w:rFonts w:ascii="Cambria Math" w:eastAsiaTheme="minorEastAsia" w:hAnsi="Cambria Math"/>
+                            </w:rPr>
+                            <m:t>Δθ</m:t>
+                          </m:r>
+                        </m:num>
+                        <m:den>
+                          <m:r>
+                            <w:rPr>
+                              <w:rFonts w:ascii="Cambria Math" w:eastAsiaTheme="minorEastAsia" w:hAnsi="Cambria Math"/>
+                            </w:rPr>
+                            <m:t>2</m:t>
+                          </m:r>
+                        </m:den>
+                      </m:f>
+                    </m:e>
+                  </m:d>
+                </m:e>
+              </m:func>
+              <m:r>
+                <w:rPr>
+                  <w:rFonts w:ascii="Cambria Math" w:eastAsiaTheme="minorEastAsia" w:hAnsi="Cambria Math"/>
+                </w:rPr>
+                <m:t>+</m:t>
+              </m:r>
+              <m:func>
+                <m:funcPr>
+                  <m:ctrlPr>
+                    <w:rPr>
+                      <w:rFonts w:ascii="Cambria Math" w:eastAsiaTheme="minorEastAsia" w:hAnsi="Cambria Math"/>
+                    </w:rPr>
+                  </m:ctrlPr>
+                </m:funcPr>
+                <m:fName>
+                  <m:r>
+                    <m:rPr>
+                      <m:sty m:val="p"/>
+                    </m:rPr>
+                    <w:rPr>
+                      <w:rFonts w:ascii="Cambria Math" w:eastAsiaTheme="minorEastAsia" w:hAnsi="Cambria Math"/>
+                    </w:rPr>
+                    <m:t>sin</m:t>
+                  </m:r>
+                  <m:ctrlPr>
+                    <w:rPr>
+                      <w:rFonts w:ascii="Cambria Math" w:eastAsiaTheme="minorEastAsia" w:hAnsi="Cambria Math"/>
+                      <w:i/>
+                    </w:rPr>
+                  </m:ctrlPr>
+                </m:fName>
+                <m:e>
+                  <m:d>
+                    <m:dPr>
+                      <m:ctrlPr>
+                        <w:rPr>
+                          <w:rFonts w:ascii="Cambria Math" w:eastAsiaTheme="minorEastAsia" w:hAnsi="Cambria Math"/>
+                          <w:i/>
+                        </w:rPr>
+                      </m:ctrlPr>
+                    </m:dPr>
+                    <m:e>
+                      <m:sSub>
+                        <m:sSubPr>
+                          <m:ctrlPr>
+                            <w:rPr>
+                              <w:rFonts w:ascii="Cambria Math" w:eastAsiaTheme="minorEastAsia" w:hAnsi="Cambria Math"/>
+                              <w:i/>
+                            </w:rPr>
+                          </m:ctrlPr>
+                        </m:sSubPr>
+                        <m:e>
+                          <m:r>
+                            <w:rPr>
+                              <w:rFonts w:ascii="Cambria Math" w:eastAsiaTheme="minorEastAsia" w:hAnsi="Cambria Math"/>
+                            </w:rPr>
+                            <m:t>θ</m:t>
+                          </m:r>
+                        </m:e>
+                        <m:sub>
+                          <m:r>
+                            <w:rPr>
+                              <w:rFonts w:ascii="Cambria Math" w:eastAsiaTheme="minorEastAsia" w:hAnsi="Cambria Math"/>
+                            </w:rPr>
+                            <m:t>a</m:t>
+                          </m:r>
+                        </m:sub>
+                      </m:sSub>
+                    </m:e>
+                  </m:d>
+                </m:e>
+              </m:func>
+              <m:func>
+                <m:funcPr>
+                  <m:ctrlPr>
+                    <w:rPr>
+                      <w:rFonts w:ascii="Cambria Math" w:eastAsiaTheme="minorEastAsia" w:hAnsi="Cambria Math"/>
+                      <w:i/>
+                    </w:rPr>
+                  </m:ctrlPr>
+                </m:funcPr>
+                <m:fName>
+                  <m:r>
+                    <m:rPr>
+                      <m:sty m:val="p"/>
+                    </m:rPr>
+                    <w:rPr>
+                      <w:rFonts w:ascii="Cambria Math" w:eastAsiaTheme="minorEastAsia" w:hAnsi="Cambria Math"/>
+                    </w:rPr>
+                    <m:t>sin</m:t>
+                  </m:r>
+                </m:fName>
+                <m:e>
+                  <m:d>
+                    <m:dPr>
+                      <m:ctrlPr>
+                        <w:rPr>
+                          <w:rFonts w:ascii="Cambria Math" w:eastAsiaTheme="minorEastAsia" w:hAnsi="Cambria Math"/>
+                          <w:i/>
+                        </w:rPr>
+                      </m:ctrlPr>
+                    </m:dPr>
+                    <m:e>
+                      <m:f>
+                        <m:fPr>
+                          <m:ctrlPr>
+                            <w:rPr>
+                              <w:rFonts w:ascii="Cambria Math" w:eastAsiaTheme="minorEastAsia" w:hAnsi="Cambria Math"/>
+                              <w:i/>
+                            </w:rPr>
+                          </m:ctrlPr>
+                        </m:fPr>
+                        <m:num>
+                          <m:r>
+                            <w:rPr>
+                              <w:rFonts w:ascii="Cambria Math" w:eastAsiaTheme="minorEastAsia" w:hAnsi="Cambria Math"/>
+                            </w:rPr>
+                            <m:t>Δθ</m:t>
+                          </m:r>
+                        </m:num>
+                        <m:den>
+                          <m:r>
+                            <w:rPr>
+                              <w:rFonts w:ascii="Cambria Math" w:eastAsiaTheme="minorEastAsia" w:hAnsi="Cambria Math"/>
+                            </w:rPr>
+                            <m:t>2</m:t>
+                          </m:r>
+                        </m:den>
+                      </m:f>
+                    </m:e>
+                  </m:d>
+                </m:e>
+              </m:func>
+            </m:e>
+          </m:d>
+          <m:r>
+            <w:rPr>
+              <w:rFonts w:ascii="Cambria Math" w:eastAsiaTheme="minorEastAsia" w:hAnsi="Cambria Math"/>
+            </w:rPr>
+            <m:t>=</m:t>
+          </m:r>
+          <m:sSub>
+            <m:sSubPr>
+              <m:ctrlPr>
+                <w:rPr>
+                  <w:rFonts w:ascii="Cambria Math" w:eastAsiaTheme="minorEastAsia" w:hAnsi="Cambria Math"/>
+                  <w:i/>
+                </w:rPr>
+              </m:ctrlPr>
+            </m:sSubPr>
+            <m:e>
+              <m:r>
+                <w:rPr>
+                  <w:rFonts w:ascii="Cambria Math" w:eastAsiaTheme="minorEastAsia" w:hAnsi="Cambria Math"/>
+                </w:rPr>
+                <m:t>e</m:t>
+              </m:r>
+            </m:e>
+            <m:sub>
+              <m:r>
+                <w:rPr>
+                  <w:rFonts w:ascii="Cambria Math" w:eastAsiaTheme="minorEastAsia" w:hAnsi="Cambria Math"/>
+                </w:rPr>
+                <m:t>a</m:t>
+              </m:r>
+            </m:sub>
+          </m:sSub>
+          <m:func>
+            <m:funcPr>
+              <m:ctrlPr>
+                <w:rPr>
+                  <w:rFonts w:ascii="Cambria Math" w:eastAsiaTheme="minorEastAsia" w:hAnsi="Cambria Math"/>
+                  <w:i/>
+                </w:rPr>
+              </m:ctrlPr>
+            </m:funcPr>
+            <m:fName>
+              <m:r>
+                <m:rPr>
+                  <m:sty m:val="p"/>
+                </m:rPr>
+                <w:rPr>
+                  <w:rFonts w:ascii="Cambria Math" w:eastAsiaTheme="minorEastAsia" w:hAnsi="Cambria Math"/>
+                </w:rPr>
+                <m:t>cos</m:t>
+              </m:r>
+            </m:fName>
+            <m:e>
+              <m:d>
+                <m:dPr>
+                  <m:ctrlPr>
+                    <w:rPr>
+                      <w:rFonts w:ascii="Cambria Math" w:eastAsiaTheme="minorEastAsia" w:hAnsi="Cambria Math"/>
+                      <w:i/>
+                    </w:rPr>
+                  </m:ctrlPr>
+                </m:dPr>
+                <m:e>
+                  <m:f>
+                    <m:fPr>
+                      <m:ctrlPr>
+                        <w:rPr>
+                          <w:rFonts w:ascii="Cambria Math" w:eastAsiaTheme="minorEastAsia" w:hAnsi="Cambria Math"/>
+                          <w:i/>
+                        </w:rPr>
+                      </m:ctrlPr>
+                    </m:fPr>
+                    <m:num>
+                      <m:r>
+                        <w:rPr>
+                          <w:rFonts w:ascii="Cambria Math" w:eastAsiaTheme="minorEastAsia" w:hAnsi="Cambria Math"/>
+                        </w:rPr>
+                        <m:t>Δθ</m:t>
+                      </m:r>
+                    </m:num>
+                    <m:den>
+                      <m:r>
+                        <w:rPr>
+                          <w:rFonts w:ascii="Cambria Math" w:eastAsiaTheme="minorEastAsia" w:hAnsi="Cambria Math"/>
+                        </w:rPr>
+                        <m:t>2</m:t>
+                      </m:r>
+                    </m:den>
+                  </m:f>
+                </m:e>
+              </m:d>
+            </m:e>
+          </m:func>
+          <m:r>
+            <w:rPr>
+              <w:rFonts w:ascii="Cambria Math" w:eastAsiaTheme="minorEastAsia" w:hAnsi="Cambria Math"/>
+            </w:rPr>
+            <m:t>+</m:t>
+          </m:r>
+          <m:sSub>
+            <m:sSubPr>
+              <m:ctrlPr>
+                <w:rPr>
+                  <w:rFonts w:ascii="Cambria Math" w:eastAsiaTheme="minorEastAsia" w:hAnsi="Cambria Math"/>
+                  <w:i/>
+                </w:rPr>
+              </m:ctrlPr>
+            </m:sSubPr>
+            <m:e>
+              <m:r>
+                <w:rPr>
+                  <w:rFonts w:ascii="Cambria Math" w:eastAsiaTheme="minorEastAsia" w:hAnsi="Cambria Math"/>
+                </w:rPr>
+                <m:t>f</m:t>
+              </m:r>
+            </m:e>
+            <m:sub>
+              <m:r>
+                <w:rPr>
+                  <w:rFonts w:ascii="Cambria Math" w:eastAsiaTheme="minorEastAsia" w:hAnsi="Cambria Math"/>
+                </w:rPr>
+                <m:t>a</m:t>
+              </m:r>
+            </m:sub>
+          </m:sSub>
+          <m:func>
+            <m:funcPr>
+              <m:ctrlPr>
+                <w:rPr>
+                  <w:rFonts w:ascii="Cambria Math" w:eastAsiaTheme="minorEastAsia" w:hAnsi="Cambria Math"/>
+                  <w:i/>
+                </w:rPr>
+              </m:ctrlPr>
+            </m:funcPr>
+            <m:fName>
+              <m:r>
+                <m:rPr>
+                  <m:sty m:val="p"/>
+                </m:rPr>
+                <w:rPr>
+                  <w:rFonts w:ascii="Cambria Math" w:eastAsiaTheme="minorEastAsia" w:hAnsi="Cambria Math"/>
+                </w:rPr>
+                <m:t>sin</m:t>
+              </m:r>
+            </m:fName>
+            <m:e>
+              <m:d>
+                <m:dPr>
+                  <m:ctrlPr>
+                    <w:rPr>
+                      <w:rFonts w:ascii="Cambria Math" w:eastAsiaTheme="minorEastAsia" w:hAnsi="Cambria Math"/>
+                      <w:i/>
+                    </w:rPr>
+                  </m:ctrlPr>
+                </m:dPr>
+                <m:e>
+                  <m:f>
+                    <m:fPr>
+                      <m:ctrlPr>
+                        <w:rPr>
+                          <w:rFonts w:ascii="Cambria Math" w:eastAsiaTheme="minorEastAsia" w:hAnsi="Cambria Math"/>
+                          <w:i/>
+                        </w:rPr>
+                      </m:ctrlPr>
+                    </m:fPr>
+                    <m:num>
+                      <m:r>
+                        <w:rPr>
+                          <w:rFonts w:ascii="Cambria Math" w:eastAsiaTheme="minorEastAsia" w:hAnsi="Cambria Math"/>
+                        </w:rPr>
+                        <m:t>Δθ</m:t>
+                      </m:r>
+                    </m:num>
+                    <m:den>
+                      <m:r>
+                        <w:rPr>
+                          <w:rFonts w:ascii="Cambria Math" w:eastAsiaTheme="minorEastAsia" w:hAnsi="Cambria Math"/>
+                        </w:rPr>
+                        <m:t>2</m:t>
+                      </m:r>
+                    </m:den>
+                  </m:f>
+                </m:e>
+              </m:d>
+            </m:e>
+          </m:func>
+        </m:oMath>
+      </m:oMathPara>
+    </w:p>
+    <w:p>
+      <w:pPr>
+        <w:spacing w:after="0"/>
+        <w:jc w:val="center"/>
+        <w:rPr>
+          <w:rFonts w:eastAsiaTheme="minorEastAsia"/>
+        </w:rPr>
+      </w:pPr>
+      <w:r>
+        <w:rPr>
+          <w:rFonts w:eastAsiaTheme="minorEastAsia"/>
+        </w:rPr>
+        <w:t xml:space="preserve"> </w:t>
+      </w:r>
+      <m:oMath>
+        <m:sSub>
+          <m:sSubPr>
+            <m:ctrlPr>
+              <w:rPr>
+                <w:rFonts w:ascii="Cambria Math" w:eastAsiaTheme="minorEastAsia" w:hAnsi="Cambria Math"/>
+                <w:i/>
+              </w:rPr>
+            </m:ctrlPr>
+          </m:sSubPr>
+          <m:e>
+            <m:r>
+              <w:rPr>
+                <w:rFonts w:ascii="Cambria Math" w:eastAsiaTheme="minorEastAsia" w:hAnsi="Cambria Math"/>
+              </w:rPr>
+              <m:t>f</m:t>
+            </m:r>
+          </m:e>
+          <m:sub>
+            <m:r>
+              <w:rPr>
+                <w:rFonts w:ascii="Cambria Math" w:eastAsiaTheme="minorEastAsia" w:hAnsi="Cambria Math"/>
+              </w:rPr>
+              <m:t>new,</m:t>
+            </m:r>
+            <m:r>
+              <w:rPr>
+                <w:rFonts w:ascii="Cambria Math" w:eastAsiaTheme="minorEastAsia" w:hAnsi="Cambria Math"/>
+              </w:rPr>
+              <m:t>a</m:t>
+            </m:r>
+          </m:sub>
+        </m:sSub>
+        <m:r>
+          <w:rPr>
+            <w:rFonts w:ascii="Cambria Math" w:eastAsiaTheme="minorEastAsia" w:hAnsi="Cambria Math"/>
+          </w:rPr>
+          <m:t>=</m:t>
+        </m:r>
+        <m:sSub>
+          <m:sSubPr>
+            <m:ctrlPr>
+              <w:rPr>
+                <w:rFonts w:ascii="Cambria Math" w:eastAsiaTheme="minorEastAsia" w:hAnsi="Cambria Math"/>
+                <w:i/>
+              </w:rPr>
+            </m:ctrlPr>
+          </m:sSubPr>
+          <m:e>
+            <m:r>
+              <w:rPr>
+                <w:rFonts w:ascii="Cambria Math" w:eastAsiaTheme="minorEastAsia" w:hAnsi="Cambria Math"/>
+              </w:rPr>
+              <m:t>V</m:t>
+            </m:r>
+          </m:e>
+          <m:sub>
+            <m:r>
+              <w:rPr>
+                <w:rFonts w:ascii="Cambria Math" w:eastAsiaTheme="minorEastAsia" w:hAnsi="Cambria Math"/>
+              </w:rPr>
+              <m:t>a</m:t>
+            </m:r>
+          </m:sub>
+        </m:sSub>
+        <m:r>
+          <w:rPr>
+            <w:rFonts w:ascii="Cambria Math" w:eastAsiaTheme="minorEastAsia" w:hAnsi="Cambria Math"/>
+          </w:rPr>
+          <m:t>sin</m:t>
+        </m:r>
+        <m:d>
+          <m:dPr>
+            <m:ctrlPr>
+              <w:rPr>
+                <w:rFonts w:ascii="Cambria Math" w:eastAsiaTheme="minorEastAsia" w:hAnsi="Cambria Math"/>
+                <w:i/>
+              </w:rPr>
+            </m:ctrlPr>
+          </m:dPr>
+          <m:e>
+            <m:sSub>
+              <m:sSubPr>
+                <m:ctrlPr>
+                  <w:rPr>
+                    <w:rFonts w:ascii="Cambria Math" w:eastAsiaTheme="minorEastAsia" w:hAnsi="Cambria Math"/>
+                    <w:i/>
+                  </w:rPr>
+                </m:ctrlPr>
+              </m:sSubPr>
+              <m:e>
+                <m:r>
+                  <w:rPr>
+                    <w:rFonts w:ascii="Cambria Math" w:eastAsiaTheme="minorEastAsia" w:hAnsi="Cambria Math"/>
+                  </w:rPr>
+                  <m:t>θ</m:t>
+                </m:r>
+              </m:e>
+              <m:sub>
+                <m:r>
+                  <w:rPr>
+                    <w:rFonts w:ascii="Cambria Math" w:eastAsiaTheme="minorEastAsia" w:hAnsi="Cambria Math"/>
+                  </w:rPr>
+                  <m:t>a</m:t>
+                </m:r>
+              </m:sub>
+            </m:sSub>
+            <m:r>
+              <w:rPr>
+                <w:rFonts w:ascii="Cambria Math" w:eastAsiaTheme="minorEastAsia" w:hAnsi="Cambria Math"/>
+              </w:rPr>
+              <m:t>-</m:t>
+            </m:r>
+            <m:f>
+              <m:fPr>
+                <m:ctrlPr>
+                  <w:rPr>
+                    <w:rFonts w:ascii="Cambria Math" w:eastAsiaTheme="minorEastAsia" w:hAnsi="Cambria Math"/>
+                    <w:i/>
+                  </w:rPr>
+                </m:ctrlPr>
+              </m:fPr>
+              <m:num>
+                <m:r>
+                  <m:rPr>
+                    <m:sty m:val="p"/>
+                  </m:rPr>
+                  <w:rPr>
+                    <w:rFonts w:ascii="Cambria Math" w:eastAsiaTheme="minorEastAsia" w:hAnsi="Cambria Math"/>
+                  </w:rPr>
+                  <m:t>Δ</m:t>
+                </m:r>
+                <m:r>
+                  <w:rPr>
+                    <w:rFonts w:ascii="Cambria Math" w:eastAsiaTheme="minorEastAsia" w:hAnsi="Cambria Math"/>
+                  </w:rPr>
+                  <m:t>θ</m:t>
+                </m:r>
+              </m:num>
+              <m:den>
+                <m:r>
+                  <w:rPr>
+                    <w:rFonts w:ascii="Cambria Math" w:eastAsiaTheme="minorEastAsia" w:hAnsi="Cambria Math"/>
+                  </w:rPr>
+                  <m:t>2</m:t>
+                </m:r>
+              </m:den>
+            </m:f>
+          </m:e>
+        </m:d>
+        <m:r>
+          <w:rPr>
+            <w:rFonts w:ascii="Cambria Math" w:eastAsiaTheme="minorEastAsia" w:hAnsi="Cambria Math"/>
+          </w:rPr>
+          <m:t>=</m:t>
+        </m:r>
+        <m:sSub>
+          <m:sSubPr>
+            <m:ctrlPr>
+              <w:rPr>
+                <w:rFonts w:ascii="Cambria Math" w:eastAsiaTheme="minorEastAsia" w:hAnsi="Cambria Math"/>
+                <w:i/>
+              </w:rPr>
+            </m:ctrlPr>
+          </m:sSubPr>
+          <m:e>
+            <m:r>
+              <w:rPr>
+                <w:rFonts w:ascii="Cambria Math" w:eastAsiaTheme="minorEastAsia" w:hAnsi="Cambria Math"/>
+              </w:rPr>
+              <m:t>V</m:t>
+            </m:r>
+          </m:e>
+          <m:sub>
+            <m:r>
+              <w:rPr>
+                <w:rFonts w:ascii="Cambria Math" w:eastAsiaTheme="minorEastAsia" w:hAnsi="Cambria Math"/>
+              </w:rPr>
+              <m:t>a</m:t>
+            </m:r>
+          </m:sub>
+        </m:sSub>
+        <m:d>
+          <m:dPr>
+            <m:ctrlPr>
+              <w:rPr>
+                <w:rFonts w:ascii="Cambria Math" w:eastAsiaTheme="minorEastAsia" w:hAnsi="Cambria Math"/>
+                <w:i/>
+              </w:rPr>
+            </m:ctrlPr>
+          </m:dPr>
+          <m:e>
+            <m:func>
+              <m:funcPr>
+                <m:ctrlPr>
+                  <w:rPr>
+                    <w:rFonts w:ascii="Cambria Math" w:eastAsiaTheme="minorEastAsia" w:hAnsi="Cambria Math"/>
+                  </w:rPr>
+                </m:ctrlPr>
+              </m:funcPr>
+              <m:fName>
+                <m:r>
+                  <m:rPr>
+                    <m:sty m:val="p"/>
+                  </m:rPr>
+                  <w:rPr>
+                    <w:rFonts w:ascii="Cambria Math" w:eastAsiaTheme="minorEastAsia" w:hAnsi="Cambria Math"/>
+                  </w:rPr>
+                  <m:t>sin</m:t>
+                </m:r>
+                <m:ctrlPr>
+                  <w:rPr>
+                    <w:rFonts w:ascii="Cambria Math" w:eastAsiaTheme="minorEastAsia" w:hAnsi="Cambria Math"/>
+                    <w:i/>
+                  </w:rPr>
+                </m:ctrlPr>
+              </m:fName>
+              <m:e>
+                <m:d>
+                  <m:dPr>
+                    <m:ctrlPr>
+                      <w:rPr>
+                        <w:rFonts w:ascii="Cambria Math" w:eastAsiaTheme="minorEastAsia" w:hAnsi="Cambria Math"/>
+                      </w:rPr>
+                    </m:ctrlPr>
+                  </m:dPr>
+                  <m:e>
+                    <m:sSub>
+                      <m:sSubPr>
+                        <m:ctrlPr>
+                          <w:rPr>
+                            <w:rFonts w:ascii="Cambria Math" w:eastAsiaTheme="minorEastAsia" w:hAnsi="Cambria Math"/>
+                            <w:i/>
+                          </w:rPr>
+                        </m:ctrlPr>
+                      </m:sSubPr>
+                      <m:e>
+                        <m:r>
+                          <w:rPr>
+                            <w:rFonts w:ascii="Cambria Math" w:eastAsiaTheme="minorEastAsia" w:hAnsi="Cambria Math"/>
+                          </w:rPr>
+                          <m:t>θ</m:t>
+                        </m:r>
+                        <m:ctrlPr>
+                          <w:rPr>
+                            <w:rFonts w:ascii="Cambria Math" w:eastAsiaTheme="minorEastAsia" w:hAnsi="Cambria Math"/>
+                          </w:rPr>
+                        </m:ctrlPr>
+                      </m:e>
+                      <m:sub>
+                        <m:r>
+                          <w:rPr>
+                            <w:rFonts w:ascii="Cambria Math" w:eastAsiaTheme="minorEastAsia" w:hAnsi="Cambria Math"/>
+                          </w:rPr>
+                          <m:t>a</m:t>
+                        </m:r>
+                      </m:sub>
+                    </m:sSub>
+                    <m:ctrlPr>
+                      <w:rPr>
+                        <w:rFonts w:ascii="Cambria Math" w:eastAsiaTheme="minorEastAsia" w:hAnsi="Cambria Math"/>
+                        <w:i/>
+                      </w:rPr>
+                    </m:ctrlPr>
+                  </m:e>
+                </m:d>
+              </m:e>
+            </m:func>
+            <m:func>
+              <m:funcPr>
+                <m:ctrlPr>
+                  <w:rPr>
+                    <w:rFonts w:ascii="Cambria Math" w:eastAsiaTheme="minorEastAsia" w:hAnsi="Cambria Math"/>
+                  </w:rPr>
+                </m:ctrlPr>
+              </m:funcPr>
+              <m:fName>
+                <m:r>
+                  <m:rPr>
+                    <m:sty m:val="p"/>
+                  </m:rPr>
+                  <w:rPr>
+                    <w:rFonts w:ascii="Cambria Math" w:eastAsiaTheme="minorEastAsia" w:hAnsi="Cambria Math"/>
+                  </w:rPr>
+                  <m:t>cos</m:t>
+                </m:r>
+              </m:fName>
+              <m:e>
+                <m:d>
+                  <m:dPr>
+                    <m:ctrlPr>
+                      <w:rPr>
+                        <w:rFonts w:ascii="Cambria Math" w:eastAsiaTheme="minorEastAsia" w:hAnsi="Cambria Math"/>
+                        <w:i/>
+                      </w:rPr>
+                    </m:ctrlPr>
+                  </m:dPr>
+                  <m:e>
+                    <m:f>
+                      <m:fPr>
+                        <m:ctrlPr>
+                          <w:rPr>
+                            <w:rFonts w:ascii="Cambria Math" w:eastAsiaTheme="minorEastAsia" w:hAnsi="Cambria Math"/>
+                            <w:i/>
+                          </w:rPr>
+                        </m:ctrlPr>
+                      </m:fPr>
+                      <m:num>
+                        <m:r>
+                          <m:rPr>
+                            <m:sty m:val="p"/>
+                          </m:rPr>
+                          <w:rPr>
+                            <w:rFonts w:ascii="Cambria Math" w:eastAsiaTheme="minorEastAsia" w:hAnsi="Cambria Math"/>
+                          </w:rPr>
+                          <m:t>Δ</m:t>
+                        </m:r>
+                        <m:r>
+                          <w:rPr>
+                            <w:rFonts w:ascii="Cambria Math" w:eastAsiaTheme="minorEastAsia" w:hAnsi="Cambria Math"/>
+                          </w:rPr>
+                          <m:t>θ</m:t>
+                        </m:r>
+                      </m:num>
+                      <m:den>
+                        <m:r>
+                          <w:rPr>
+                            <w:rFonts w:ascii="Cambria Math" w:eastAsiaTheme="minorEastAsia" w:hAnsi="Cambria Math"/>
+                          </w:rPr>
+                          <m:t>2</m:t>
+                        </m:r>
+                      </m:den>
+                    </m:f>
+                  </m:e>
+                </m:d>
+              </m:e>
+            </m:func>
+            <m:r>
+              <w:rPr>
+                <w:rFonts w:ascii="Cambria Math" w:eastAsiaTheme="minorEastAsia" w:hAnsi="Cambria Math"/>
+              </w:rPr>
+              <m:t>-</m:t>
+            </m:r>
+            <m:func>
+              <m:funcPr>
+                <m:ctrlPr>
+                  <w:rPr>
+                    <w:rFonts w:ascii="Cambria Math" w:eastAsiaTheme="minorEastAsia" w:hAnsi="Cambria Math"/>
+                  </w:rPr>
+                </m:ctrlPr>
+              </m:funcPr>
+              <m:fName>
+                <m:r>
+                  <m:rPr>
+                    <m:sty m:val="p"/>
+                  </m:rPr>
+                  <w:rPr>
+                    <w:rFonts w:ascii="Cambria Math" w:eastAsiaTheme="minorEastAsia" w:hAnsi="Cambria Math"/>
+                  </w:rPr>
+                  <m:t>cos</m:t>
+                </m:r>
+                <m:ctrlPr>
+                  <w:rPr>
+                    <w:rFonts w:ascii="Cambria Math" w:eastAsiaTheme="minorEastAsia" w:hAnsi="Cambria Math"/>
+                    <w:i/>
+                  </w:rPr>
+                </m:ctrlPr>
+              </m:fName>
+              <m:e>
+                <m:d>
+                  <m:dPr>
+                    <m:ctrlPr>
+                      <w:rPr>
+                        <w:rFonts w:ascii="Cambria Math" w:eastAsiaTheme="minorEastAsia" w:hAnsi="Cambria Math"/>
+                        <w:i/>
+                      </w:rPr>
+                    </m:ctrlPr>
+                  </m:dPr>
+                  <m:e>
+                    <m:sSub>
+                      <m:sSubPr>
+                        <m:ctrlPr>
+                          <w:rPr>
+                            <w:rFonts w:ascii="Cambria Math" w:eastAsiaTheme="minorEastAsia" w:hAnsi="Cambria Math"/>
+                            <w:i/>
+                          </w:rPr>
+                        </m:ctrlPr>
+                      </m:sSubPr>
+                      <m:e>
+                        <m:r>
+                          <w:rPr>
+                            <w:rFonts w:ascii="Cambria Math" w:eastAsiaTheme="minorEastAsia" w:hAnsi="Cambria Math"/>
+                          </w:rPr>
+                          <m:t>θ</m:t>
+                        </m:r>
+                      </m:e>
+                      <m:sub>
+                        <m:r>
+                          <w:rPr>
+                            <w:rFonts w:ascii="Cambria Math" w:eastAsiaTheme="minorEastAsia" w:hAnsi="Cambria Math"/>
+                          </w:rPr>
+                          <m:t>a</m:t>
+                        </m:r>
+                      </m:sub>
+                    </m:sSub>
+                  </m:e>
+                </m:d>
+              </m:e>
+            </m:func>
+            <m:func>
+              <m:funcPr>
+                <m:ctrlPr>
+                  <w:rPr>
+                    <w:rFonts w:ascii="Cambria Math" w:eastAsiaTheme="minorEastAsia" w:hAnsi="Cambria Math"/>
+                  </w:rPr>
+                </m:ctrlPr>
+              </m:funcPr>
+              <m:fName>
+                <m:r>
+                  <m:rPr>
+                    <m:sty m:val="p"/>
+                  </m:rPr>
+                  <w:rPr>
+                    <w:rFonts w:ascii="Cambria Math" w:eastAsiaTheme="minorEastAsia" w:hAnsi="Cambria Math"/>
+                  </w:rPr>
+                  <m:t>sin</m:t>
+                </m:r>
+              </m:fName>
+              <m:e>
+                <m:d>
+                  <m:dPr>
+                    <m:ctrlPr>
+                      <w:rPr>
+                        <w:rFonts w:ascii="Cambria Math" w:eastAsiaTheme="minorEastAsia" w:hAnsi="Cambria Math"/>
+                        <w:i/>
+                      </w:rPr>
+                    </m:ctrlPr>
+                  </m:dPr>
+                  <m:e>
+                    <m:f>
+                      <m:fPr>
+                        <m:ctrlPr>
+                          <w:rPr>
+                            <w:rFonts w:ascii="Cambria Math" w:eastAsiaTheme="minorEastAsia" w:hAnsi="Cambria Math"/>
+                            <w:i/>
+                          </w:rPr>
+                        </m:ctrlPr>
+                      </m:fPr>
+                      <m:num>
+                        <m:r>
+                          <m:rPr>
+                            <m:sty m:val="p"/>
+                          </m:rPr>
+                          <w:rPr>
+                            <w:rFonts w:ascii="Cambria Math" w:eastAsiaTheme="minorEastAsia" w:hAnsi="Cambria Math"/>
+                          </w:rPr>
+                          <m:t>Δ</m:t>
+                        </m:r>
+                        <m:r>
+                          <w:rPr>
+                            <w:rFonts w:ascii="Cambria Math" w:eastAsiaTheme="minorEastAsia" w:hAnsi="Cambria Math"/>
+                          </w:rPr>
+                          <m:t>θ</m:t>
+                        </m:r>
+                      </m:num>
+                      <m:den>
+                        <m:r>
+                          <w:rPr>
+                            <w:rFonts w:ascii="Cambria Math" w:eastAsiaTheme="minorEastAsia" w:hAnsi="Cambria Math"/>
+                          </w:rPr>
+                          <m:t>2</m:t>
+                        </m:r>
+                      </m:den>
+                    </m:f>
+                  </m:e>
+                </m:d>
+              </m:e>
+            </m:func>
+          </m:e>
+        </m:d>
+        <m:r>
+          <w:rPr>
+            <w:rFonts w:ascii="Cambria Math" w:eastAsiaTheme="minorEastAsia" w:hAnsi="Cambria Math"/>
+          </w:rPr>
+          <m:t>=</m:t>
+        </m:r>
+        <m:sSub>
+          <m:sSubPr>
+            <m:ctrlPr>
+              <w:rPr>
+                <w:rFonts w:ascii="Cambria Math" w:eastAsiaTheme="minorEastAsia" w:hAnsi="Cambria Math"/>
+                <w:i/>
+              </w:rPr>
+            </m:ctrlPr>
+          </m:sSubPr>
+          <m:e>
+            <m:r>
+              <w:rPr>
+                <w:rFonts w:ascii="Cambria Math" w:eastAsiaTheme="minorEastAsia" w:hAnsi="Cambria Math"/>
+              </w:rPr>
+              <m:t>f</m:t>
+            </m:r>
+          </m:e>
+          <m:sub>
+            <m:r>
+              <w:rPr>
+                <w:rFonts w:ascii="Cambria Math" w:eastAsiaTheme="minorEastAsia" w:hAnsi="Cambria Math"/>
+              </w:rPr>
+              <m:t>a</m:t>
+            </m:r>
+          </m:sub>
+        </m:sSub>
+        <m:func>
+          <m:funcPr>
+            <m:ctrlPr>
+              <w:rPr>
+                <w:rFonts w:ascii="Cambria Math" w:eastAsiaTheme="minorEastAsia" w:hAnsi="Cambria Math"/>
+              </w:rPr>
+            </m:ctrlPr>
+          </m:funcPr>
+          <m:fName>
+            <m:r>
+              <m:rPr>
+                <m:sty m:val="p"/>
+              </m:rPr>
+              <w:rPr>
+                <w:rFonts w:ascii="Cambria Math" w:eastAsiaTheme="minorEastAsia" w:hAnsi="Cambria Math"/>
+              </w:rPr>
+              <m:t>cos</m:t>
+            </m:r>
+          </m:fName>
+          <m:e>
+            <m:d>
+              <m:dPr>
+                <m:ctrlPr>
+                  <w:rPr>
+                    <w:rFonts w:ascii="Cambria Math" w:eastAsiaTheme="minorEastAsia" w:hAnsi="Cambria Math"/>
+                    <w:i/>
+                  </w:rPr>
+                </m:ctrlPr>
+              </m:dPr>
+              <m:e>
+                <m:f>
+                  <m:fPr>
+                    <m:ctrlPr>
+                      <w:rPr>
+                        <w:rFonts w:ascii="Cambria Math" w:eastAsiaTheme="minorEastAsia" w:hAnsi="Cambria Math"/>
+                        <w:i/>
+                      </w:rPr>
+                    </m:ctrlPr>
+                  </m:fPr>
+                  <m:num>
+                    <m:r>
+                      <m:rPr>
+                        <m:sty m:val="p"/>
+                      </m:rPr>
+                      <w:rPr>
+                        <w:rFonts w:ascii="Cambria Math" w:eastAsiaTheme="minorEastAsia" w:hAnsi="Cambria Math"/>
+                      </w:rPr>
+                      <m:t>Δ</m:t>
+                    </m:r>
+                    <m:r>
+                      <w:rPr>
+                        <w:rFonts w:ascii="Cambria Math" w:eastAsiaTheme="minorEastAsia" w:hAnsi="Cambria Math"/>
+                      </w:rPr>
+                      <m:t>θ</m:t>
+                    </m:r>
+                  </m:num>
+                  <m:den>
+                    <m:r>
+                      <w:rPr>
+                        <w:rFonts w:ascii="Cambria Math" w:eastAsiaTheme="minorEastAsia" w:hAnsi="Cambria Math"/>
+                      </w:rPr>
+                      <m:t>2</m:t>
+                    </m:r>
+                  </m:den>
+                </m:f>
+              </m:e>
+            </m:d>
+          </m:e>
+        </m:func>
+        <m:r>
+          <w:rPr>
+            <w:rFonts w:ascii="Cambria Math" w:eastAsiaTheme="minorEastAsia" w:hAnsi="Cambria Math"/>
+          </w:rPr>
+          <m:t>-</m:t>
+        </m:r>
+        <m:sSub>
+          <m:sSubPr>
+            <m:ctrlPr>
+              <w:rPr>
+                <w:rFonts w:ascii="Cambria Math" w:eastAsiaTheme="minorEastAsia" w:hAnsi="Cambria Math"/>
+                <w:i/>
+              </w:rPr>
+            </m:ctrlPr>
+          </m:sSubPr>
+          <m:e>
+            <m:r>
+              <w:rPr>
+                <w:rFonts w:ascii="Cambria Math" w:eastAsiaTheme="minorEastAsia" w:hAnsi="Cambria Math"/>
+              </w:rPr>
+              <m:t>e</m:t>
+            </m:r>
+          </m:e>
+          <m:sub>
+            <m:r>
+              <w:rPr>
+                <w:rFonts w:ascii="Cambria Math" w:eastAsiaTheme="minorEastAsia" w:hAnsi="Cambria Math"/>
+              </w:rPr>
+              <m:t>a</m:t>
+            </m:r>
+          </m:sub>
+        </m:sSub>
+        <m:func>
+          <m:funcPr>
+            <m:ctrlPr>
+              <w:rPr>
+                <w:rFonts w:ascii="Cambria Math" w:eastAsiaTheme="minorEastAsia" w:hAnsi="Cambria Math"/>
+                <w:i/>
+              </w:rPr>
+            </m:ctrlPr>
+          </m:funcPr>
+          <m:fName>
+            <m:r>
+              <m:rPr>
+                <m:sty m:val="p"/>
+              </m:rPr>
+              <w:rPr>
+                <w:rFonts w:ascii="Cambria Math" w:eastAsiaTheme="minorEastAsia" w:hAnsi="Cambria Math"/>
+              </w:rPr>
+              <m:t>sin</m:t>
+            </m:r>
+          </m:fName>
+          <m:e>
+            <m:d>
+              <m:dPr>
+                <m:ctrlPr>
+                  <w:rPr>
+                    <w:rFonts w:ascii="Cambria Math" w:eastAsiaTheme="minorEastAsia" w:hAnsi="Cambria Math"/>
+                    <w:i/>
+                  </w:rPr>
+                </m:ctrlPr>
+              </m:dPr>
+              <m:e>
+                <m:f>
+                  <m:fPr>
+                    <m:ctrlPr>
+                      <w:rPr>
+                        <w:rFonts w:ascii="Cambria Math" w:eastAsiaTheme="minorEastAsia" w:hAnsi="Cambria Math"/>
+                        <w:i/>
+                      </w:rPr>
+                    </m:ctrlPr>
+                  </m:fPr>
+                  <m:num>
+                    <m:r>
+                      <w:rPr>
+                        <w:rFonts w:ascii="Cambria Math" w:eastAsiaTheme="minorEastAsia" w:hAnsi="Cambria Math"/>
+                      </w:rPr>
+                      <m:t>Δθ</m:t>
+                    </m:r>
+                  </m:num>
+                  <m:den>
+                    <m:r>
+                      <w:rPr>
+                        <w:rFonts w:ascii="Cambria Math" w:eastAsiaTheme="minorEastAsia" w:hAnsi="Cambria Math"/>
+                      </w:rPr>
+                      <m:t>2</m:t>
+                    </m:r>
+                  </m:den>
+                </m:f>
+              </m:e>
+            </m:d>
+          </m:e>
+        </m:func>
+      </m:oMath>
+    </w:p>
+    <w:p>
+      <w:pPr>
+        <w:spacing w:after="0"/>
+        <w:jc w:val="center"/>
+        <w:rPr>
+          <w:rFonts w:eastAsiaTheme="minorEastAsia"/>
+        </w:rPr>
+      </w:pPr>
+      <m:oMathPara>
+        <m:oMath>
+          <m:sSub>
+            <m:sSubPr>
+              <m:ctrlPr>
+                <w:rPr>
+                  <w:rFonts w:ascii="Cambria Math" w:eastAsiaTheme="minorEastAsia" w:hAnsi="Cambria Math"/>
+                  <w:i/>
+                </w:rPr>
+              </m:ctrlPr>
+            </m:sSubPr>
+            <m:e>
+              <m:r>
+                <w:rPr>
+                  <w:rFonts w:ascii="Cambria Math" w:eastAsiaTheme="minorEastAsia" w:hAnsi="Cambria Math"/>
+                </w:rPr>
+                <m:t>e</m:t>
+              </m:r>
+            </m:e>
+            <m:sub>
+              <m:r>
+                <w:rPr>
+                  <w:rFonts w:ascii="Cambria Math" w:eastAsiaTheme="minorEastAsia" w:hAnsi="Cambria Math"/>
+                </w:rPr>
+                <m:t>new,b</m:t>
+              </m:r>
+            </m:sub>
+          </m:sSub>
+          <m:r>
+            <w:rPr>
+              <w:rFonts w:ascii="Cambria Math" w:eastAsiaTheme="minorEastAsia" w:hAnsi="Cambria Math"/>
+            </w:rPr>
+            <m:t>=</m:t>
+          </m:r>
+          <m:sSub>
+            <m:sSubPr>
+              <m:ctrlPr>
+                <w:rPr>
+                  <w:rFonts w:ascii="Cambria Math" w:eastAsiaTheme="minorEastAsia" w:hAnsi="Cambria Math"/>
+                  <w:i/>
+                </w:rPr>
+              </m:ctrlPr>
+            </m:sSubPr>
+            <m:e>
+              <m:r>
+                <w:rPr>
+                  <w:rFonts w:ascii="Cambria Math" w:eastAsiaTheme="minorEastAsia" w:hAnsi="Cambria Math"/>
+                </w:rPr>
+                <m:t>V</m:t>
+              </m:r>
+            </m:e>
+            <m:sub>
+              <m:r>
+                <w:rPr>
+                  <w:rFonts w:ascii="Cambria Math" w:eastAsiaTheme="minorEastAsia" w:hAnsi="Cambria Math"/>
+                </w:rPr>
+                <m:t>b</m:t>
+              </m:r>
+            </m:sub>
+          </m:sSub>
+          <m:r>
+            <w:rPr>
+              <w:rFonts w:ascii="Cambria Math" w:eastAsiaTheme="minorEastAsia" w:hAnsi="Cambria Math"/>
+            </w:rPr>
+            <m:t>cos</m:t>
+          </m:r>
+          <m:d>
+            <m:dPr>
+              <m:ctrlPr>
+                <w:rPr>
+                  <w:rFonts w:ascii="Cambria Math" w:eastAsiaTheme="minorEastAsia" w:hAnsi="Cambria Math"/>
+                  <w:i/>
+                </w:rPr>
+              </m:ctrlPr>
+            </m:dPr>
+            <m:e>
+              <m:sSub>
+                <m:sSubPr>
+                  <m:ctrlPr>
+                    <w:rPr>
+                      <w:rFonts w:ascii="Cambria Math" w:eastAsiaTheme="minorEastAsia" w:hAnsi="Cambria Math"/>
+                      <w:i/>
+                    </w:rPr>
+                  </m:ctrlPr>
+                </m:sSubPr>
+                <m:e>
+                  <m:r>
+                    <w:rPr>
+                      <w:rFonts w:ascii="Cambria Math" w:eastAsiaTheme="minorEastAsia" w:hAnsi="Cambria Math"/>
+                    </w:rPr>
+                    <m:t>θ</m:t>
+                  </m:r>
+                </m:e>
+                <m:sub>
+                  <m:r>
+                    <w:rPr>
+                      <w:rFonts w:ascii="Cambria Math" w:eastAsiaTheme="minorEastAsia" w:hAnsi="Cambria Math"/>
+                    </w:rPr>
+                    <m:t>b</m:t>
+                  </m:r>
+                </m:sub>
+              </m:sSub>
+              <m:r>
+                <w:rPr>
+                  <w:rFonts w:ascii="Cambria Math" w:eastAsiaTheme="minorEastAsia" w:hAnsi="Cambria Math"/>
+                </w:rPr>
+                <m:t>+</m:t>
+              </m:r>
+              <m:f>
+                <m:fPr>
+                  <m:ctrlPr>
+                    <w:rPr>
+                      <w:rFonts w:ascii="Cambria Math" w:eastAsiaTheme="minorEastAsia" w:hAnsi="Cambria Math"/>
+                      <w:i/>
+                    </w:rPr>
+                  </m:ctrlPr>
+                </m:fPr>
+                <m:num>
+                  <m:r>
+                    <m:rPr>
+                      <m:sty m:val="p"/>
+                    </m:rPr>
+                    <w:rPr>
+                      <w:rFonts w:ascii="Cambria Math" w:eastAsiaTheme="minorEastAsia" w:hAnsi="Cambria Math"/>
+                    </w:rPr>
+                    <m:t>Δ</m:t>
+                  </m:r>
+                  <m:r>
+                    <w:rPr>
+                      <w:rFonts w:ascii="Cambria Math" w:eastAsiaTheme="minorEastAsia" w:hAnsi="Cambria Math"/>
+                    </w:rPr>
+                    <m:t>θ</m:t>
+                  </m:r>
+                </m:num>
+                <m:den>
+                  <m:r>
+                    <w:rPr>
+                      <w:rFonts w:ascii="Cambria Math" w:eastAsiaTheme="minorEastAsia" w:hAnsi="Cambria Math"/>
+                    </w:rPr>
+                    <m:t>2</m:t>
+                  </m:r>
+                </m:den>
+              </m:f>
+            </m:e>
+          </m:d>
+          <m:r>
+            <w:rPr>
+              <w:rFonts w:ascii="Cambria Math" w:eastAsiaTheme="minorEastAsia" w:hAnsi="Cambria Math"/>
+            </w:rPr>
+            <m:t>=</m:t>
+          </m:r>
+          <m:sSub>
+            <m:sSubPr>
+              <m:ctrlPr>
+                <w:rPr>
+                  <w:rFonts w:ascii="Cambria Math" w:eastAsiaTheme="minorEastAsia" w:hAnsi="Cambria Math"/>
+                  <w:i/>
+                </w:rPr>
+              </m:ctrlPr>
+            </m:sSubPr>
+            <m:e>
+              <m:r>
+                <w:rPr>
+                  <w:rFonts w:ascii="Cambria Math" w:eastAsiaTheme="minorEastAsia" w:hAnsi="Cambria Math"/>
+                </w:rPr>
+                <m:t>V</m:t>
+              </m:r>
+            </m:e>
+            <m:sub>
+              <m:r>
+                <w:rPr>
+                  <w:rFonts w:ascii="Cambria Math" w:eastAsiaTheme="minorEastAsia" w:hAnsi="Cambria Math"/>
+                </w:rPr>
+                <m:t>b</m:t>
+              </m:r>
+            </m:sub>
+          </m:sSub>
+          <m:d>
+            <m:dPr>
+              <m:ctrlPr>
+                <w:rPr>
+                  <w:rFonts w:ascii="Cambria Math" w:eastAsiaTheme="minorEastAsia" w:hAnsi="Cambria Math"/>
+                  <w:i/>
+                </w:rPr>
+              </m:ctrlPr>
+            </m:dPr>
+            <m:e>
+              <m:func>
+                <m:funcPr>
+                  <m:ctrlPr>
+                    <w:rPr>
+                      <w:rFonts w:ascii="Cambria Math" w:eastAsiaTheme="minorEastAsia" w:hAnsi="Cambria Math"/>
+                      <w:i/>
+                    </w:rPr>
+                  </m:ctrlPr>
+                </m:funcPr>
+                <m:fName>
+                  <m:r>
+                    <m:rPr>
+                      <m:sty m:val="p"/>
+                    </m:rPr>
+                    <w:rPr>
+                      <w:rFonts w:ascii="Cambria Math" w:eastAsiaTheme="minorEastAsia" w:hAnsi="Cambria Math"/>
+                    </w:rPr>
+                    <m:t>cos</m:t>
+                  </m:r>
+                </m:fName>
+                <m:e>
+                  <m:d>
+                    <m:dPr>
+                      <m:ctrlPr>
+                        <w:rPr>
+                          <w:rFonts w:ascii="Cambria Math" w:eastAsiaTheme="minorEastAsia" w:hAnsi="Cambria Math"/>
+                          <w:i/>
+                        </w:rPr>
+                      </m:ctrlPr>
+                    </m:dPr>
+                    <m:e>
+                      <m:sSub>
+                        <m:sSubPr>
+                          <m:ctrlPr>
+                            <w:rPr>
+                              <w:rFonts w:ascii="Cambria Math" w:eastAsiaTheme="minorEastAsia" w:hAnsi="Cambria Math"/>
+                              <w:i/>
+                            </w:rPr>
+                          </m:ctrlPr>
+                        </m:sSubPr>
+                        <m:e>
+                          <m:r>
+                            <w:rPr>
+                              <w:rFonts w:ascii="Cambria Math" w:eastAsiaTheme="minorEastAsia" w:hAnsi="Cambria Math"/>
+                            </w:rPr>
+                            <m:t>θ</m:t>
+                          </m:r>
+                        </m:e>
+                        <m:sub>
+                          <m:r>
+                            <w:rPr>
+                              <w:rFonts w:ascii="Cambria Math" w:eastAsiaTheme="minorEastAsia" w:hAnsi="Cambria Math"/>
+                            </w:rPr>
+                            <m:t>b</m:t>
+                          </m:r>
+                        </m:sub>
+                      </m:sSub>
+                    </m:e>
+                  </m:d>
+                </m:e>
+              </m:func>
+              <m:func>
+                <m:funcPr>
+                  <m:ctrlPr>
+                    <w:rPr>
+                      <w:rFonts w:ascii="Cambria Math" w:eastAsiaTheme="minorEastAsia" w:hAnsi="Cambria Math"/>
+                      <w:i/>
+                    </w:rPr>
+                  </m:ctrlPr>
+                </m:funcPr>
+                <m:fName>
+                  <m:r>
+                    <m:rPr>
+                      <m:sty m:val="p"/>
+                    </m:rPr>
+                    <w:rPr>
+                      <w:rFonts w:ascii="Cambria Math" w:eastAsiaTheme="minorEastAsia" w:hAnsi="Cambria Math"/>
+                    </w:rPr>
+                    <m:t>cos</m:t>
+                  </m:r>
+                </m:fName>
+                <m:e>
+                  <m:d>
+                    <m:dPr>
+                      <m:ctrlPr>
+                        <w:rPr>
+                          <w:rFonts w:ascii="Cambria Math" w:eastAsiaTheme="minorEastAsia" w:hAnsi="Cambria Math"/>
+                          <w:i/>
+                        </w:rPr>
+                      </m:ctrlPr>
+                    </m:dPr>
+                    <m:e>
+                      <m:f>
+                        <m:fPr>
+                          <m:ctrlPr>
+                            <w:rPr>
+                              <w:rFonts w:ascii="Cambria Math" w:eastAsiaTheme="minorEastAsia" w:hAnsi="Cambria Math"/>
+                              <w:i/>
+                            </w:rPr>
+                          </m:ctrlPr>
+                        </m:fPr>
+                        <m:num>
+                          <m:r>
+                            <w:rPr>
+                              <w:rFonts w:ascii="Cambria Math" w:eastAsiaTheme="minorEastAsia" w:hAnsi="Cambria Math"/>
+                            </w:rPr>
+                            <m:t>Δθ</m:t>
+                          </m:r>
+                        </m:num>
+                        <m:den>
+                          <m:r>
+                            <w:rPr>
+                              <w:rFonts w:ascii="Cambria Math" w:eastAsiaTheme="minorEastAsia" w:hAnsi="Cambria Math"/>
+                            </w:rPr>
+                            <m:t>2</m:t>
+                          </m:r>
+                        </m:den>
+                      </m:f>
+                    </m:e>
+                  </m:d>
+                </m:e>
+              </m:func>
+              <m:r>
+                <w:rPr>
+                  <w:rFonts w:ascii="Cambria Math" w:eastAsiaTheme="minorEastAsia" w:hAnsi="Cambria Math"/>
+                </w:rPr>
+                <m:t>-</m:t>
+              </m:r>
+              <m:func>
+                <m:funcPr>
+                  <m:ctrlPr>
+                    <w:rPr>
+                      <w:rFonts w:ascii="Cambria Math" w:eastAsiaTheme="minorEastAsia" w:hAnsi="Cambria Math"/>
+                    </w:rPr>
+                  </m:ctrlPr>
+                </m:funcPr>
+                <m:fName>
+                  <m:r>
+                    <m:rPr>
+                      <m:sty m:val="p"/>
+                    </m:rPr>
+                    <w:rPr>
+                      <w:rFonts w:ascii="Cambria Math" w:eastAsiaTheme="minorEastAsia" w:hAnsi="Cambria Math"/>
+                    </w:rPr>
+                    <m:t>sin</m:t>
+                  </m:r>
+                  <m:ctrlPr>
+                    <w:rPr>
+                      <w:rFonts w:ascii="Cambria Math" w:eastAsiaTheme="minorEastAsia" w:hAnsi="Cambria Math"/>
+                      <w:i/>
+                    </w:rPr>
+                  </m:ctrlPr>
+                </m:fName>
+                <m:e>
+                  <m:d>
+                    <m:dPr>
+                      <m:ctrlPr>
+                        <w:rPr>
+                          <w:rFonts w:ascii="Cambria Math" w:eastAsiaTheme="minorEastAsia" w:hAnsi="Cambria Math"/>
+                          <w:i/>
+                        </w:rPr>
+                      </m:ctrlPr>
+                    </m:dPr>
+                    <m:e>
+                      <m:sSub>
+                        <m:sSubPr>
+                          <m:ctrlPr>
+                            <w:rPr>
+                              <w:rFonts w:ascii="Cambria Math" w:eastAsiaTheme="minorEastAsia" w:hAnsi="Cambria Math"/>
+                              <w:i/>
+                            </w:rPr>
+                          </m:ctrlPr>
+                        </m:sSubPr>
+                        <m:e>
+                          <m:r>
+                            <w:rPr>
+                              <w:rFonts w:ascii="Cambria Math" w:eastAsiaTheme="minorEastAsia" w:hAnsi="Cambria Math"/>
+                            </w:rPr>
+                            <m:t>θ</m:t>
+                          </m:r>
+                        </m:e>
+                        <m:sub>
+                          <m:r>
+                            <w:rPr>
+                              <w:rFonts w:ascii="Cambria Math" w:eastAsiaTheme="minorEastAsia" w:hAnsi="Cambria Math"/>
+                            </w:rPr>
+                            <m:t>b</m:t>
+                          </m:r>
+                        </m:sub>
+                      </m:sSub>
+                    </m:e>
+                  </m:d>
+                </m:e>
+              </m:func>
+              <m:func>
+                <m:funcPr>
+                  <m:ctrlPr>
+                    <w:rPr>
+                      <w:rFonts w:ascii="Cambria Math" w:eastAsiaTheme="minorEastAsia" w:hAnsi="Cambria Math"/>
+                      <w:i/>
+                    </w:rPr>
+                  </m:ctrlPr>
+                </m:funcPr>
+                <m:fName>
+                  <m:r>
+                    <m:rPr>
+                      <m:sty m:val="p"/>
+                    </m:rPr>
+                    <w:rPr>
+                      <w:rFonts w:ascii="Cambria Math" w:eastAsiaTheme="minorEastAsia" w:hAnsi="Cambria Math"/>
+                    </w:rPr>
+                    <m:t>sin</m:t>
+                  </m:r>
+                </m:fName>
+                <m:e>
+                  <m:d>
+                    <m:dPr>
+                      <m:ctrlPr>
+                        <w:rPr>
+                          <w:rFonts w:ascii="Cambria Math" w:eastAsiaTheme="minorEastAsia" w:hAnsi="Cambria Math"/>
+                          <w:i/>
+                        </w:rPr>
+                      </m:ctrlPr>
+                    </m:dPr>
+                    <m:e>
+                      <m:f>
+                        <m:fPr>
+                          <m:ctrlPr>
+                            <w:rPr>
+                              <w:rFonts w:ascii="Cambria Math" w:eastAsiaTheme="minorEastAsia" w:hAnsi="Cambria Math"/>
+                              <w:i/>
+                            </w:rPr>
+                          </m:ctrlPr>
+                        </m:fPr>
+                        <m:num>
+                          <m:r>
+                            <w:rPr>
+                              <w:rFonts w:ascii="Cambria Math" w:eastAsiaTheme="minorEastAsia" w:hAnsi="Cambria Math"/>
+                            </w:rPr>
+                            <m:t>Δθ</m:t>
+                          </m:r>
+                        </m:num>
+                        <m:den>
+                          <m:r>
+                            <w:rPr>
+                              <w:rFonts w:ascii="Cambria Math" w:eastAsiaTheme="minorEastAsia" w:hAnsi="Cambria Math"/>
+                            </w:rPr>
+                            <m:t>2</m:t>
+                          </m:r>
+                        </m:den>
+                      </m:f>
+                    </m:e>
+                  </m:d>
+                </m:e>
+              </m:func>
+            </m:e>
+          </m:d>
+          <m:r>
+            <w:rPr>
+              <w:rFonts w:ascii="Cambria Math" w:eastAsiaTheme="minorEastAsia" w:hAnsi="Cambria Math"/>
+            </w:rPr>
+            <m:t>=</m:t>
+          </m:r>
+          <m:sSub>
+            <m:sSubPr>
+              <m:ctrlPr>
+                <w:rPr>
+                  <w:rFonts w:ascii="Cambria Math" w:eastAsiaTheme="minorEastAsia" w:hAnsi="Cambria Math"/>
+                  <w:i/>
+                </w:rPr>
+              </m:ctrlPr>
+            </m:sSubPr>
+            <m:e>
+              <m:r>
+                <w:rPr>
+                  <w:rFonts w:ascii="Cambria Math" w:eastAsiaTheme="minorEastAsia" w:hAnsi="Cambria Math"/>
+                </w:rPr>
+                <m:t>e</m:t>
+              </m:r>
+            </m:e>
+            <m:sub>
+              <m:r>
+                <w:rPr>
+                  <w:rFonts w:ascii="Cambria Math" w:eastAsiaTheme="minorEastAsia" w:hAnsi="Cambria Math"/>
+                </w:rPr>
+                <m:t>b</m:t>
+              </m:r>
+            </m:sub>
+          </m:sSub>
+          <m:func>
+            <m:funcPr>
+              <m:ctrlPr>
+                <w:rPr>
+                  <w:rFonts w:ascii="Cambria Math" w:eastAsiaTheme="minorEastAsia" w:hAnsi="Cambria Math"/>
+                  <w:i/>
+                </w:rPr>
+              </m:ctrlPr>
+            </m:funcPr>
+            <m:fName>
+              <m:r>
+                <m:rPr>
+                  <m:sty m:val="p"/>
+                </m:rPr>
+                <w:rPr>
+                  <w:rFonts w:ascii="Cambria Math" w:eastAsiaTheme="minorEastAsia" w:hAnsi="Cambria Math"/>
+                </w:rPr>
+                <m:t>cos</m:t>
+              </m:r>
+            </m:fName>
+            <m:e>
+              <m:d>
+                <m:dPr>
+                  <m:ctrlPr>
+                    <w:rPr>
+                      <w:rFonts w:ascii="Cambria Math" w:eastAsiaTheme="minorEastAsia" w:hAnsi="Cambria Math"/>
+                      <w:i/>
+                    </w:rPr>
+                  </m:ctrlPr>
+                </m:dPr>
+                <m:e>
+                  <m:f>
+                    <m:fPr>
+                      <m:ctrlPr>
+                        <w:rPr>
+                          <w:rFonts w:ascii="Cambria Math" w:eastAsiaTheme="minorEastAsia" w:hAnsi="Cambria Math"/>
+                          <w:i/>
+                        </w:rPr>
+                      </m:ctrlPr>
+                    </m:fPr>
+                    <m:num>
+                      <m:r>
+                        <w:rPr>
+                          <w:rFonts w:ascii="Cambria Math" w:eastAsiaTheme="minorEastAsia" w:hAnsi="Cambria Math"/>
+                        </w:rPr>
+                        <m:t>Δθ</m:t>
+                      </m:r>
+                    </m:num>
+                    <m:den>
+                      <m:r>
+                        <w:rPr>
+                          <w:rFonts w:ascii="Cambria Math" w:eastAsiaTheme="minorEastAsia" w:hAnsi="Cambria Math"/>
+                        </w:rPr>
+                        <m:t>2</m:t>
+                      </m:r>
+                    </m:den>
+                  </m:f>
+                </m:e>
+              </m:d>
+            </m:e>
+          </m:func>
+          <m:r>
+            <w:rPr>
+              <w:rFonts w:ascii="Cambria Math" w:eastAsiaTheme="minorEastAsia" w:hAnsi="Cambria Math"/>
+            </w:rPr>
+            <m:t>-</m:t>
+          </m:r>
+          <m:sSub>
+            <m:sSubPr>
+              <m:ctrlPr>
+                <w:rPr>
+                  <w:rFonts w:ascii="Cambria Math" w:eastAsiaTheme="minorEastAsia" w:hAnsi="Cambria Math"/>
+                  <w:i/>
+                </w:rPr>
+              </m:ctrlPr>
+            </m:sSubPr>
+            <m:e>
+              <m:r>
+                <w:rPr>
+                  <w:rFonts w:ascii="Cambria Math" w:eastAsiaTheme="minorEastAsia" w:hAnsi="Cambria Math"/>
+                </w:rPr>
+                <m:t>f</m:t>
+              </m:r>
+            </m:e>
+            <m:sub>
+              <m:r>
+                <w:rPr>
+                  <w:rFonts w:ascii="Cambria Math" w:eastAsiaTheme="minorEastAsia" w:hAnsi="Cambria Math"/>
+                </w:rPr>
+                <m:t>b</m:t>
+              </m:r>
+            </m:sub>
+          </m:sSub>
+          <m:func>
+            <m:funcPr>
+              <m:ctrlPr>
+                <w:rPr>
+                  <w:rFonts w:ascii="Cambria Math" w:eastAsiaTheme="minorEastAsia" w:hAnsi="Cambria Math"/>
+                  <w:i/>
+                </w:rPr>
+              </m:ctrlPr>
+            </m:funcPr>
+            <m:fName>
+              <m:r>
+                <m:rPr>
+                  <m:sty m:val="p"/>
+                </m:rPr>
+                <w:rPr>
+                  <w:rFonts w:ascii="Cambria Math" w:eastAsiaTheme="minorEastAsia" w:hAnsi="Cambria Math"/>
+                </w:rPr>
+                <m:t>sin</m:t>
+              </m:r>
+            </m:fName>
+            <m:e>
+              <m:d>
+                <m:dPr>
+                  <m:ctrlPr>
+                    <w:rPr>
+                      <w:rFonts w:ascii="Cambria Math" w:eastAsiaTheme="minorEastAsia" w:hAnsi="Cambria Math"/>
+                      <w:i/>
+                    </w:rPr>
+                  </m:ctrlPr>
+                </m:dPr>
+                <m:e>
+                  <m:f>
+                    <m:fPr>
+                      <m:ctrlPr>
+                        <w:rPr>
+                          <w:rFonts w:ascii="Cambria Math" w:eastAsiaTheme="minorEastAsia" w:hAnsi="Cambria Math"/>
+                          <w:i/>
+                        </w:rPr>
+                      </m:ctrlPr>
+                    </m:fPr>
+                    <m:num>
+                      <m:r>
+                        <w:rPr>
+                          <w:rFonts w:ascii="Cambria Math" w:eastAsiaTheme="minorEastAsia" w:hAnsi="Cambria Math"/>
+                        </w:rPr>
+                        <m:t>Δθ</m:t>
+                      </m:r>
+                    </m:num>
+                    <m:den>
+                      <m:r>
+                        <w:rPr>
+                          <w:rFonts w:ascii="Cambria Math" w:eastAsiaTheme="minorEastAsia" w:hAnsi="Cambria Math"/>
+                        </w:rPr>
+                        <m:t>2</m:t>
+                      </m:r>
+                    </m:den>
+                  </m:f>
+                </m:e>
+              </m:d>
+            </m:e>
+          </m:func>
+        </m:oMath>
+      </m:oMathPara>
+    </w:p>
+    <w:p>
+      <w:pPr>
+        <w:spacing w:after="0"/>
+        <w:jc w:val="center"/>
+        <w:rPr>
+          <w:rFonts w:eastAsiaTheme="minorEastAsia"/>
+        </w:rPr>
+      </w:pPr>
+      <w:r>
+        <w:rPr>
+          <w:rFonts w:eastAsiaTheme="minorEastAsia"/>
+        </w:rPr>
+        <w:lastRenderedPageBreak/>
+        <w:t xml:space="preserve"> </w:t>
+      </w:r>
+      <m:oMath>
+        <m:sSub>
+          <m:sSubPr>
+            <m:ctrlPr>
+              <w:rPr>
+                <w:rFonts w:ascii="Cambria Math" w:eastAsiaTheme="minorEastAsia" w:hAnsi="Cambria Math"/>
+                <w:i/>
+              </w:rPr>
+            </m:ctrlPr>
+          </m:sSubPr>
+          <m:e>
+            <m:r>
+              <w:rPr>
+                <w:rFonts w:ascii="Cambria Math" w:eastAsiaTheme="minorEastAsia" w:hAnsi="Cambria Math"/>
+              </w:rPr>
+              <m:t>f</m:t>
+            </m:r>
+          </m:e>
+          <m:sub>
+            <m:r>
+              <w:rPr>
+                <w:rFonts w:ascii="Cambria Math" w:eastAsiaTheme="minorEastAsia" w:hAnsi="Cambria Math"/>
+              </w:rPr>
+              <m:t>new,b</m:t>
+            </m:r>
+          </m:sub>
+        </m:sSub>
+        <m:r>
+          <w:rPr>
+            <w:rFonts w:ascii="Cambria Math" w:eastAsiaTheme="minorEastAsia" w:hAnsi="Cambria Math"/>
+          </w:rPr>
+          <m:t>=</m:t>
+        </m:r>
+        <m:sSub>
+          <m:sSubPr>
+            <m:ctrlPr>
+              <w:rPr>
+                <w:rFonts w:ascii="Cambria Math" w:eastAsiaTheme="minorEastAsia" w:hAnsi="Cambria Math"/>
+                <w:i/>
+              </w:rPr>
+            </m:ctrlPr>
+          </m:sSubPr>
+          <m:e>
+            <m:r>
+              <w:rPr>
+                <w:rFonts w:ascii="Cambria Math" w:eastAsiaTheme="minorEastAsia" w:hAnsi="Cambria Math"/>
+              </w:rPr>
+              <m:t>V</m:t>
+            </m:r>
+          </m:e>
+          <m:sub>
+            <m:r>
+              <w:rPr>
+                <w:rFonts w:ascii="Cambria Math" w:eastAsiaTheme="minorEastAsia" w:hAnsi="Cambria Math"/>
+              </w:rPr>
+              <m:t>b</m:t>
+            </m:r>
+          </m:sub>
+        </m:sSub>
+        <m:r>
+          <w:rPr>
+            <w:rFonts w:ascii="Cambria Math" w:eastAsiaTheme="minorEastAsia" w:hAnsi="Cambria Math"/>
+          </w:rPr>
+          <m:t>sin</m:t>
+        </m:r>
+        <m:d>
+          <m:dPr>
+            <m:ctrlPr>
+              <w:rPr>
+                <w:rFonts w:ascii="Cambria Math" w:eastAsiaTheme="minorEastAsia" w:hAnsi="Cambria Math"/>
+                <w:i/>
+              </w:rPr>
+            </m:ctrlPr>
+          </m:dPr>
+          <m:e>
+            <m:sSub>
+              <m:sSubPr>
+                <m:ctrlPr>
+                  <w:rPr>
+                    <w:rFonts w:ascii="Cambria Math" w:eastAsiaTheme="minorEastAsia" w:hAnsi="Cambria Math"/>
+                    <w:i/>
+                  </w:rPr>
+                </m:ctrlPr>
+              </m:sSubPr>
+              <m:e>
+                <m:r>
+                  <w:rPr>
+                    <w:rFonts w:ascii="Cambria Math" w:eastAsiaTheme="minorEastAsia" w:hAnsi="Cambria Math"/>
+                  </w:rPr>
+                  <m:t>θ</m:t>
+                </m:r>
+              </m:e>
+              <m:sub>
+                <m:r>
+                  <w:rPr>
+                    <w:rFonts w:ascii="Cambria Math" w:eastAsiaTheme="minorEastAsia" w:hAnsi="Cambria Math"/>
+                  </w:rPr>
+                  <m:t>b</m:t>
+                </m:r>
+              </m:sub>
+            </m:sSub>
+            <m:r>
+              <w:rPr>
+                <w:rFonts w:ascii="Cambria Math" w:eastAsiaTheme="minorEastAsia" w:hAnsi="Cambria Math"/>
+              </w:rPr>
+              <m:t>+</m:t>
+            </m:r>
+            <m:f>
+              <m:fPr>
+                <m:ctrlPr>
+                  <w:rPr>
+                    <w:rFonts w:ascii="Cambria Math" w:eastAsiaTheme="minorEastAsia" w:hAnsi="Cambria Math"/>
+                    <w:i/>
+                  </w:rPr>
+                </m:ctrlPr>
+              </m:fPr>
+              <m:num>
+                <m:r>
+                  <m:rPr>
+                    <m:sty m:val="p"/>
+                  </m:rPr>
+                  <w:rPr>
+                    <w:rFonts w:ascii="Cambria Math" w:eastAsiaTheme="minorEastAsia" w:hAnsi="Cambria Math"/>
+                  </w:rPr>
+                  <m:t>Δ</m:t>
+                </m:r>
+                <m:r>
+                  <w:rPr>
+                    <w:rFonts w:ascii="Cambria Math" w:eastAsiaTheme="minorEastAsia" w:hAnsi="Cambria Math"/>
+                  </w:rPr>
+                  <m:t>θ</m:t>
+                </m:r>
+              </m:num>
+              <m:den>
+                <m:r>
+                  <w:rPr>
+                    <w:rFonts w:ascii="Cambria Math" w:eastAsiaTheme="minorEastAsia" w:hAnsi="Cambria Math"/>
+                  </w:rPr>
+                  <m:t>2</m:t>
+                </m:r>
+              </m:den>
+            </m:f>
+          </m:e>
+        </m:d>
+        <m:r>
+          <w:rPr>
+            <w:rFonts w:ascii="Cambria Math" w:eastAsiaTheme="minorEastAsia" w:hAnsi="Cambria Math"/>
+          </w:rPr>
+          <m:t>=</m:t>
+        </m:r>
+        <m:sSub>
+          <m:sSubPr>
+            <m:ctrlPr>
+              <w:rPr>
+                <w:rFonts w:ascii="Cambria Math" w:eastAsiaTheme="minorEastAsia" w:hAnsi="Cambria Math"/>
+                <w:i/>
+              </w:rPr>
+            </m:ctrlPr>
+          </m:sSubPr>
+          <m:e>
+            <m:r>
+              <w:rPr>
+                <w:rFonts w:ascii="Cambria Math" w:eastAsiaTheme="minorEastAsia" w:hAnsi="Cambria Math"/>
+              </w:rPr>
+              <m:t>V</m:t>
+            </m:r>
+          </m:e>
+          <m:sub>
+            <m:r>
+              <w:rPr>
+                <w:rFonts w:ascii="Cambria Math" w:eastAsiaTheme="minorEastAsia" w:hAnsi="Cambria Math"/>
+              </w:rPr>
+              <m:t>b</m:t>
+            </m:r>
+          </m:sub>
+        </m:sSub>
+        <m:d>
+          <m:dPr>
+            <m:ctrlPr>
+              <w:rPr>
+                <w:rFonts w:ascii="Cambria Math" w:eastAsiaTheme="minorEastAsia" w:hAnsi="Cambria Math"/>
+                <w:i/>
+              </w:rPr>
+            </m:ctrlPr>
+          </m:dPr>
+          <m:e>
+            <m:func>
+              <m:funcPr>
+                <m:ctrlPr>
+                  <w:rPr>
+                    <w:rFonts w:ascii="Cambria Math" w:eastAsiaTheme="minorEastAsia" w:hAnsi="Cambria Math"/>
+                  </w:rPr>
+                </m:ctrlPr>
+              </m:funcPr>
+              <m:fName>
+                <m:r>
+                  <m:rPr>
+                    <m:sty m:val="p"/>
+                  </m:rPr>
+                  <w:rPr>
+                    <w:rFonts w:ascii="Cambria Math" w:eastAsiaTheme="minorEastAsia" w:hAnsi="Cambria Math"/>
+                  </w:rPr>
+                  <m:t>sin</m:t>
+                </m:r>
+                <m:ctrlPr>
+                  <w:rPr>
+                    <w:rFonts w:ascii="Cambria Math" w:eastAsiaTheme="minorEastAsia" w:hAnsi="Cambria Math"/>
+                    <w:i/>
+                  </w:rPr>
+                </m:ctrlPr>
+              </m:fName>
+              <m:e>
+                <m:d>
+                  <m:dPr>
+                    <m:ctrlPr>
+                      <w:rPr>
+                        <w:rFonts w:ascii="Cambria Math" w:eastAsiaTheme="minorEastAsia" w:hAnsi="Cambria Math"/>
+                      </w:rPr>
+                    </m:ctrlPr>
+                  </m:dPr>
+                  <m:e>
+                    <m:sSub>
+                      <m:sSubPr>
+                        <m:ctrlPr>
+                          <w:rPr>
+                            <w:rFonts w:ascii="Cambria Math" w:eastAsiaTheme="minorEastAsia" w:hAnsi="Cambria Math"/>
+                            <w:i/>
+                          </w:rPr>
+                        </m:ctrlPr>
+                      </m:sSubPr>
+                      <m:e>
+                        <m:r>
+                          <w:rPr>
+                            <w:rFonts w:ascii="Cambria Math" w:eastAsiaTheme="minorEastAsia" w:hAnsi="Cambria Math"/>
+                          </w:rPr>
+                          <m:t>θ</m:t>
+                        </m:r>
+                        <m:ctrlPr>
+                          <w:rPr>
+                            <w:rFonts w:ascii="Cambria Math" w:eastAsiaTheme="minorEastAsia" w:hAnsi="Cambria Math"/>
+                          </w:rPr>
+                        </m:ctrlPr>
+                      </m:e>
+                      <m:sub>
+                        <m:r>
+                          <w:rPr>
+                            <w:rFonts w:ascii="Cambria Math" w:eastAsiaTheme="minorEastAsia" w:hAnsi="Cambria Math"/>
+                          </w:rPr>
+                          <m:t>b</m:t>
+                        </m:r>
+                      </m:sub>
+                    </m:sSub>
+                    <m:ctrlPr>
+                      <w:rPr>
+                        <w:rFonts w:ascii="Cambria Math" w:eastAsiaTheme="minorEastAsia" w:hAnsi="Cambria Math"/>
+                        <w:i/>
+                      </w:rPr>
+                    </m:ctrlPr>
+                  </m:e>
+                </m:d>
+              </m:e>
+            </m:func>
+            <m:func>
+              <m:funcPr>
+                <m:ctrlPr>
+                  <w:rPr>
+                    <w:rFonts w:ascii="Cambria Math" w:eastAsiaTheme="minorEastAsia" w:hAnsi="Cambria Math"/>
+                  </w:rPr>
+                </m:ctrlPr>
+              </m:funcPr>
+              <m:fName>
+                <m:r>
+                  <m:rPr>
+                    <m:sty m:val="p"/>
+                  </m:rPr>
+                  <w:rPr>
+                    <w:rFonts w:ascii="Cambria Math" w:eastAsiaTheme="minorEastAsia" w:hAnsi="Cambria Math"/>
+                  </w:rPr>
+                  <m:t>cos</m:t>
+                </m:r>
+              </m:fName>
+              <m:e>
+                <m:d>
+                  <m:dPr>
+                    <m:ctrlPr>
+                      <w:rPr>
+                        <w:rFonts w:ascii="Cambria Math" w:eastAsiaTheme="minorEastAsia" w:hAnsi="Cambria Math"/>
+                        <w:i/>
+                      </w:rPr>
+                    </m:ctrlPr>
+                  </m:dPr>
+                  <m:e>
+                    <m:f>
+                      <m:fPr>
+                        <m:ctrlPr>
+                          <w:rPr>
+                            <w:rFonts w:ascii="Cambria Math" w:eastAsiaTheme="minorEastAsia" w:hAnsi="Cambria Math"/>
+                            <w:i/>
+                          </w:rPr>
+                        </m:ctrlPr>
+                      </m:fPr>
+                      <m:num>
+                        <m:r>
+                          <m:rPr>
+                            <m:sty m:val="p"/>
+                          </m:rPr>
+                          <w:rPr>
+                            <w:rFonts w:ascii="Cambria Math" w:eastAsiaTheme="minorEastAsia" w:hAnsi="Cambria Math"/>
+                          </w:rPr>
+                          <m:t>Δ</m:t>
+                        </m:r>
+                        <m:r>
+                          <w:rPr>
+                            <w:rFonts w:ascii="Cambria Math" w:eastAsiaTheme="minorEastAsia" w:hAnsi="Cambria Math"/>
+                          </w:rPr>
+                          <m:t>θ</m:t>
+                        </m:r>
+                      </m:num>
+                      <m:den>
+                        <m:r>
+                          <w:rPr>
+                            <w:rFonts w:ascii="Cambria Math" w:eastAsiaTheme="minorEastAsia" w:hAnsi="Cambria Math"/>
+                          </w:rPr>
+                          <m:t>2</m:t>
+                        </m:r>
+                      </m:den>
+                    </m:f>
+                  </m:e>
+                </m:d>
+              </m:e>
+            </m:func>
+            <m:r>
+              <w:rPr>
+                <w:rFonts w:ascii="Cambria Math" w:eastAsiaTheme="minorEastAsia" w:hAnsi="Cambria Math"/>
+              </w:rPr>
+              <m:t>+</m:t>
+            </m:r>
+            <m:func>
+              <m:funcPr>
+                <m:ctrlPr>
+                  <w:rPr>
+                    <w:rFonts w:ascii="Cambria Math" w:eastAsiaTheme="minorEastAsia" w:hAnsi="Cambria Math"/>
+                  </w:rPr>
+                </m:ctrlPr>
+              </m:funcPr>
+              <m:fName>
+                <m:r>
+                  <m:rPr>
+                    <m:sty m:val="p"/>
+                  </m:rPr>
+                  <w:rPr>
+                    <w:rFonts w:ascii="Cambria Math" w:eastAsiaTheme="minorEastAsia" w:hAnsi="Cambria Math"/>
+                  </w:rPr>
+                  <m:t>cos</m:t>
+                </m:r>
+                <m:ctrlPr>
+                  <w:rPr>
+                    <w:rFonts w:ascii="Cambria Math" w:eastAsiaTheme="minorEastAsia" w:hAnsi="Cambria Math"/>
+                    <w:i/>
+                  </w:rPr>
+                </m:ctrlPr>
+              </m:fName>
+              <m:e>
+                <m:d>
+                  <m:dPr>
+                    <m:ctrlPr>
+                      <w:rPr>
+                        <w:rFonts w:ascii="Cambria Math" w:eastAsiaTheme="minorEastAsia" w:hAnsi="Cambria Math"/>
+                        <w:i/>
+                      </w:rPr>
+                    </m:ctrlPr>
+                  </m:dPr>
+                  <m:e>
+                    <m:sSub>
+                      <m:sSubPr>
+                        <m:ctrlPr>
+                          <w:rPr>
+                            <w:rFonts w:ascii="Cambria Math" w:eastAsiaTheme="minorEastAsia" w:hAnsi="Cambria Math"/>
+                            <w:i/>
+                          </w:rPr>
+                        </m:ctrlPr>
+                      </m:sSubPr>
+                      <m:e>
+                        <m:r>
+                          <w:rPr>
+                            <w:rFonts w:ascii="Cambria Math" w:eastAsiaTheme="minorEastAsia" w:hAnsi="Cambria Math"/>
+                          </w:rPr>
+                          <m:t>θ</m:t>
+                        </m:r>
+                      </m:e>
+                      <m:sub>
+                        <m:r>
+                          <w:rPr>
+                            <w:rFonts w:ascii="Cambria Math" w:eastAsiaTheme="minorEastAsia" w:hAnsi="Cambria Math"/>
+                          </w:rPr>
+                          <m:t>b</m:t>
+                        </m:r>
+                      </m:sub>
+                    </m:sSub>
+                  </m:e>
+                </m:d>
+              </m:e>
+            </m:func>
+            <m:func>
+              <m:funcPr>
+                <m:ctrlPr>
+                  <w:rPr>
+                    <w:rFonts w:ascii="Cambria Math" w:eastAsiaTheme="minorEastAsia" w:hAnsi="Cambria Math"/>
+                  </w:rPr>
+                </m:ctrlPr>
+              </m:funcPr>
+              <m:fName>
+                <m:r>
+                  <m:rPr>
+                    <m:sty m:val="p"/>
+                  </m:rPr>
+                  <w:rPr>
+                    <w:rFonts w:ascii="Cambria Math" w:eastAsiaTheme="minorEastAsia" w:hAnsi="Cambria Math"/>
+                  </w:rPr>
+                  <m:t>sin</m:t>
+                </m:r>
+              </m:fName>
+              <m:e>
+                <m:d>
+                  <m:dPr>
+                    <m:ctrlPr>
+                      <w:rPr>
+                        <w:rFonts w:ascii="Cambria Math" w:eastAsiaTheme="minorEastAsia" w:hAnsi="Cambria Math"/>
+                        <w:i/>
+                      </w:rPr>
+                    </m:ctrlPr>
+                  </m:dPr>
+                  <m:e>
+                    <m:f>
+                      <m:fPr>
+                        <m:ctrlPr>
+                          <w:rPr>
+                            <w:rFonts w:ascii="Cambria Math" w:eastAsiaTheme="minorEastAsia" w:hAnsi="Cambria Math"/>
+                            <w:i/>
+                          </w:rPr>
+                        </m:ctrlPr>
+                      </m:fPr>
+                      <m:num>
+                        <m:r>
+                          <m:rPr>
+                            <m:sty m:val="p"/>
+                          </m:rPr>
+                          <w:rPr>
+                            <w:rFonts w:ascii="Cambria Math" w:eastAsiaTheme="minorEastAsia" w:hAnsi="Cambria Math"/>
+                          </w:rPr>
+                          <m:t>Δ</m:t>
+                        </m:r>
+                        <m:r>
+                          <w:rPr>
+                            <w:rFonts w:ascii="Cambria Math" w:eastAsiaTheme="minorEastAsia" w:hAnsi="Cambria Math"/>
+                          </w:rPr>
+                          <m:t>θ</m:t>
+                        </m:r>
+                      </m:num>
+                      <m:den>
+                        <m:r>
+                          <w:rPr>
+                            <w:rFonts w:ascii="Cambria Math" w:eastAsiaTheme="minorEastAsia" w:hAnsi="Cambria Math"/>
+                          </w:rPr>
+                          <m:t>2</m:t>
+                        </m:r>
+                      </m:den>
+                    </m:f>
+                  </m:e>
+                </m:d>
+              </m:e>
+            </m:func>
+          </m:e>
+        </m:d>
+        <m:r>
+          <w:rPr>
+            <w:rFonts w:ascii="Cambria Math" w:eastAsiaTheme="minorEastAsia" w:hAnsi="Cambria Math"/>
+          </w:rPr>
+          <m:t>=</m:t>
+        </m:r>
+        <m:sSub>
+          <m:sSubPr>
+            <m:ctrlPr>
+              <w:rPr>
+                <w:rFonts w:ascii="Cambria Math" w:eastAsiaTheme="minorEastAsia" w:hAnsi="Cambria Math"/>
+                <w:i/>
+              </w:rPr>
+            </m:ctrlPr>
+          </m:sSubPr>
+          <m:e>
+            <m:r>
+              <w:rPr>
+                <w:rFonts w:ascii="Cambria Math" w:eastAsiaTheme="minorEastAsia" w:hAnsi="Cambria Math"/>
+              </w:rPr>
+              <m:t>f</m:t>
+            </m:r>
+          </m:e>
+          <m:sub>
+            <m:r>
+              <w:rPr>
+                <w:rFonts w:ascii="Cambria Math" w:eastAsiaTheme="minorEastAsia" w:hAnsi="Cambria Math"/>
+              </w:rPr>
+              <m:t>b</m:t>
+            </m:r>
+          </m:sub>
+        </m:sSub>
+        <m:func>
+          <m:funcPr>
+            <m:ctrlPr>
+              <w:rPr>
+                <w:rFonts w:ascii="Cambria Math" w:eastAsiaTheme="minorEastAsia" w:hAnsi="Cambria Math"/>
+              </w:rPr>
+            </m:ctrlPr>
+          </m:funcPr>
+          <m:fName>
+            <m:r>
+              <m:rPr>
+                <m:sty m:val="p"/>
+              </m:rPr>
+              <w:rPr>
+                <w:rFonts w:ascii="Cambria Math" w:eastAsiaTheme="minorEastAsia" w:hAnsi="Cambria Math"/>
+              </w:rPr>
+              <m:t>cos</m:t>
+            </m:r>
+          </m:fName>
+          <m:e>
+            <m:d>
+              <m:dPr>
+                <m:ctrlPr>
+                  <w:rPr>
+                    <w:rFonts w:ascii="Cambria Math" w:eastAsiaTheme="minorEastAsia" w:hAnsi="Cambria Math"/>
+                    <w:i/>
+                  </w:rPr>
+                </m:ctrlPr>
+              </m:dPr>
+              <m:e>
+                <m:f>
+                  <m:fPr>
+                    <m:ctrlPr>
+                      <w:rPr>
+                        <w:rFonts w:ascii="Cambria Math" w:eastAsiaTheme="minorEastAsia" w:hAnsi="Cambria Math"/>
+                        <w:i/>
+                      </w:rPr>
+                    </m:ctrlPr>
+                  </m:fPr>
+                  <m:num>
+                    <m:r>
+                      <m:rPr>
+                        <m:sty m:val="p"/>
+                      </m:rPr>
+                      <w:rPr>
+                        <w:rFonts w:ascii="Cambria Math" w:eastAsiaTheme="minorEastAsia" w:hAnsi="Cambria Math"/>
+                      </w:rPr>
+                      <m:t>Δ</m:t>
+                    </m:r>
+                    <m:r>
+                      <w:rPr>
+                        <w:rFonts w:ascii="Cambria Math" w:eastAsiaTheme="minorEastAsia" w:hAnsi="Cambria Math"/>
+                      </w:rPr>
+                      <m:t>θ</m:t>
+                    </m:r>
+                  </m:num>
+                  <m:den>
+                    <m:r>
+                      <w:rPr>
+                        <w:rFonts w:ascii="Cambria Math" w:eastAsiaTheme="minorEastAsia" w:hAnsi="Cambria Math"/>
+                      </w:rPr>
+                      <m:t>2</m:t>
+                    </m:r>
+                  </m:den>
+                </m:f>
+              </m:e>
+            </m:d>
+          </m:e>
+        </m:func>
+        <m:r>
+          <w:rPr>
+            <w:rFonts w:ascii="Cambria Math" w:eastAsiaTheme="minorEastAsia" w:hAnsi="Cambria Math"/>
+          </w:rPr>
+          <m:t>+</m:t>
+        </m:r>
+        <m:sSub>
+          <m:sSubPr>
+            <m:ctrlPr>
+              <w:rPr>
+                <w:rFonts w:ascii="Cambria Math" w:eastAsiaTheme="minorEastAsia" w:hAnsi="Cambria Math"/>
+                <w:i/>
+              </w:rPr>
+            </m:ctrlPr>
+          </m:sSubPr>
+          <m:e>
+            <m:r>
+              <w:rPr>
+                <w:rFonts w:ascii="Cambria Math" w:eastAsiaTheme="minorEastAsia" w:hAnsi="Cambria Math"/>
+              </w:rPr>
+              <m:t>e</m:t>
+            </m:r>
+          </m:e>
+          <m:sub>
+            <m:r>
+              <w:rPr>
+                <w:rFonts w:ascii="Cambria Math" w:eastAsiaTheme="minorEastAsia" w:hAnsi="Cambria Math"/>
+              </w:rPr>
+              <m:t>b</m:t>
+            </m:r>
+          </m:sub>
+        </m:sSub>
+        <m:func>
+          <m:funcPr>
+            <m:ctrlPr>
+              <w:rPr>
+                <w:rFonts w:ascii="Cambria Math" w:eastAsiaTheme="minorEastAsia" w:hAnsi="Cambria Math"/>
+                <w:i/>
+              </w:rPr>
+            </m:ctrlPr>
+          </m:funcPr>
+          <m:fName>
+            <m:r>
+              <m:rPr>
+                <m:sty m:val="p"/>
+              </m:rPr>
+              <w:rPr>
+                <w:rFonts w:ascii="Cambria Math" w:eastAsiaTheme="minorEastAsia" w:hAnsi="Cambria Math"/>
+              </w:rPr>
+              <m:t>sin</m:t>
+            </m:r>
+          </m:fName>
+          <m:e>
+            <m:d>
+              <m:dPr>
+                <m:ctrlPr>
+                  <w:rPr>
+                    <w:rFonts w:ascii="Cambria Math" w:eastAsiaTheme="minorEastAsia" w:hAnsi="Cambria Math"/>
+                    <w:i/>
+                  </w:rPr>
+                </m:ctrlPr>
+              </m:dPr>
+              <m:e>
+                <m:f>
+                  <m:fPr>
+                    <m:ctrlPr>
+                      <w:rPr>
+                        <w:rFonts w:ascii="Cambria Math" w:eastAsiaTheme="minorEastAsia" w:hAnsi="Cambria Math"/>
+                        <w:i/>
+                      </w:rPr>
+                    </m:ctrlPr>
+                  </m:fPr>
+                  <m:num>
+                    <m:r>
+                      <w:rPr>
+                        <w:rFonts w:ascii="Cambria Math" w:eastAsiaTheme="minorEastAsia" w:hAnsi="Cambria Math"/>
+                      </w:rPr>
+                      <m:t>Δθ</m:t>
+                    </m:r>
+                  </m:num>
+                  <m:den>
+                    <m:r>
+                      <w:rPr>
+                        <w:rFonts w:ascii="Cambria Math" w:eastAsiaTheme="minorEastAsia" w:hAnsi="Cambria Math"/>
+                      </w:rPr>
+                      <m:t>2</m:t>
+                    </m:r>
+                  </m:den>
+                </m:f>
+              </m:e>
+            </m:d>
+          </m:e>
+        </m:func>
+      </m:oMath>
+      <w:bookmarkStart w:id="0" w:name="_GoBack"/>
+      <w:bookmarkEnd w:id="0"/>
+    </w:p>
+    <w:p>
+      <w:pPr>
+        <w:pBdr>
+          <w:bottom w:val="single" w:sz="6" w:space="1" w:color="auto"/>
+        </w:pBdr>
+        <w:spacing w:after="0"/>
+        <w:rPr>
+          <w:rFonts w:eastAsiaTheme="minorEastAsia"/>
+        </w:rPr>
+      </w:pPr>
+    </w:p>
+    <w:p>
+      <w:pPr>
+        <w:spacing w:after="0"/>
+        <w:rPr>
+          <w:rFonts w:eastAsiaTheme="minorEastAsia"/>
+        </w:rPr>
+      </w:pPr>
+    </w:p>
+    <w:p>
+      <w:pPr>
+        <w:spacing w:after="0"/>
+        <w:rPr>
+          <w:rFonts w:eastAsiaTheme="minorEastAsia"/>
+        </w:rPr>
+      </w:pPr>
+      <w:r>
+        <w:rPr>
+          <w:rFonts w:eastAsiaTheme="minorEastAsia"/>
+        </w:rPr>
         <w:t>Current D-MASE process:</w:t>
       </w:r>
     </w:p>
@@ -22526,12 +26362,25 @@
           <w:rFonts w:eastAsiaTheme="minorEastAsia"/>
         </w:rPr>
       </w:pPr>
+    </w:p>
+    <w:p>
+      <w:pPr>
+        <w:spacing w:after="0"/>
+        <w:rPr>
+          <w:rFonts w:eastAsiaTheme="minorEastAsia"/>
+        </w:rPr>
+      </w:pPr>
       <w:r>
         <w:rPr>
           <w:rFonts w:eastAsiaTheme="minorEastAsia"/>
         </w:rPr>
-        <w:lastRenderedPageBreak/>
         <w:t>Motivations for D-MASE</w:t>
+      </w:r>
+      <w:r>
+        <w:rPr>
+          <w:rFonts w:eastAsiaTheme="minorEastAsia"/>
+        </w:rPr>
+        <w:t>:</w:t>
       </w:r>
     </w:p>
     <w:p>
@@ -22669,8 +26518,17 @@
         </w:rPr>
         <w:t xml:space="preserve"> asked if I was sure that rectangular SE problem is definitely convex. I don’t remember seeing a rigorous proof on this. It’s the fundamental criteria to proving that the ADMM algorithm will converge. Look into this. </w:t>
       </w:r>
-      <w:bookmarkStart w:id="0" w:name="_GoBack"/>
-      <w:bookmarkEnd w:id="0"/>
+    </w:p>
+    <w:p>
+      <w:pPr>
+        <w:pBdr>
+          <w:bottom w:val="single" w:sz="6" w:space="1" w:color="auto"/>
+        </w:pBdr>
+        <w:spacing w:after="0"/>
+        <w:rPr>
+          <w:rFonts w:eastAsiaTheme="minorEastAsia"/>
+        </w:rPr>
+      </w:pPr>
     </w:p>
     <w:p>
       <w:pPr>
@@ -22679,6 +26537,196 @@
           <w:rFonts w:eastAsiaTheme="minorEastAsia"/>
         </w:rPr>
       </w:pPr>
+    </w:p>
+    <w:p>
+      <w:pPr>
+        <w:spacing w:after="0"/>
+        <w:rPr>
+          <w:rFonts w:eastAsiaTheme="minorEastAsia"/>
+        </w:rPr>
+      </w:pPr>
+      <w:r>
+        <w:rPr>
+          <w:rFonts w:eastAsiaTheme="minorEastAsia"/>
+        </w:rPr>
+        <w:t>Questions to answer</w:t>
+      </w:r>
+      <w:r>
+        <w:rPr>
+          <w:rFonts w:eastAsiaTheme="minorEastAsia"/>
+        </w:rPr>
+        <w:t xml:space="preserve"> for D-MASE:</w:t>
+      </w:r>
+    </w:p>
+    <w:p>
+      <w:pPr>
+        <w:pStyle w:val="ListParagraph"/>
+        <w:numPr>
+          <w:ilvl w:val="0"/>
+          <w:numId w:val="7"/>
+        </w:numPr>
+        <w:spacing w:after="0"/>
+        <w:rPr>
+          <w:rFonts w:eastAsiaTheme="minorEastAsia"/>
+        </w:rPr>
+      </w:pPr>
+      <w:r>
+        <w:rPr>
+          <w:rFonts w:eastAsiaTheme="minorEastAsia"/>
+        </w:rPr>
+        <w:t>Is it true that ADMM only converges for the rectangular state estimation formulation and not the polar one?</w:t>
+      </w:r>
+    </w:p>
+    <w:p>
+      <w:pPr>
+        <w:pStyle w:val="ListParagraph"/>
+        <w:numPr>
+          <w:ilvl w:val="1"/>
+          <w:numId w:val="7"/>
+        </w:numPr>
+        <w:spacing w:after="0"/>
+        <w:rPr>
+          <w:rFonts w:eastAsiaTheme="minorEastAsia"/>
+        </w:rPr>
+      </w:pPr>
+      <w:r>
+        <w:rPr>
+          <w:rFonts w:eastAsiaTheme="minorEastAsia"/>
+        </w:rPr>
+        <w:t>Show that the rectangular SE formulation is convex using rigorous math</w:t>
+      </w:r>
+    </w:p>
+    <w:p>
+      <w:pPr>
+        <w:pStyle w:val="ListParagraph"/>
+        <w:numPr>
+          <w:ilvl w:val="0"/>
+          <w:numId w:val="7"/>
+        </w:numPr>
+        <w:spacing w:after="0"/>
+        <w:rPr>
+          <w:rFonts w:eastAsiaTheme="minorEastAsia"/>
+        </w:rPr>
+      </w:pPr>
+      <w:r>
+        <w:rPr>
+          <w:rFonts w:eastAsiaTheme="minorEastAsia"/>
+        </w:rPr>
+        <w:t>Do you really need sensors if you have a distributed SE problem than if you have a central SE problem?</w:t>
+      </w:r>
+    </w:p>
+    <w:p>
+      <w:pPr>
+        <w:pStyle w:val="ListParagraph"/>
+        <w:numPr>
+          <w:ilvl w:val="0"/>
+          <w:numId w:val="7"/>
+        </w:numPr>
+        <w:spacing w:after="0"/>
+        <w:rPr>
+          <w:rFonts w:eastAsiaTheme="minorEastAsia"/>
+        </w:rPr>
+      </w:pPr>
+      <w:r>
+        <w:rPr>
+          <w:rFonts w:eastAsiaTheme="minorEastAsia"/>
+        </w:rPr>
+        <w:t>In order to have all areas converge in a decentralized way:</w:t>
+      </w:r>
+    </w:p>
+    <w:p>
+      <w:pPr>
+        <w:pStyle w:val="ListParagraph"/>
+        <w:numPr>
+          <w:ilvl w:val="1"/>
+          <w:numId w:val="7"/>
+        </w:numPr>
+        <w:spacing w:after="0"/>
+        <w:rPr>
+          <w:rFonts w:eastAsiaTheme="minorEastAsia"/>
+        </w:rPr>
+      </w:pPr>
+      <w:r>
+        <w:rPr>
+          <w:rFonts w:eastAsiaTheme="minorEastAsia"/>
+        </w:rPr>
+        <w:t>Solution 1: install a PMU in each partition</w:t>
+      </w:r>
+    </w:p>
+    <w:p>
+      <w:pPr>
+        <w:pStyle w:val="ListParagraph"/>
+        <w:numPr>
+          <w:ilvl w:val="2"/>
+          <w:numId w:val="7"/>
+        </w:numPr>
+        <w:spacing w:after="0"/>
+        <w:rPr>
+          <w:rFonts w:eastAsiaTheme="minorEastAsia"/>
+        </w:rPr>
+      </w:pPr>
+      <w:r>
+        <w:rPr>
+          <w:rFonts w:eastAsiaTheme="minorEastAsia"/>
+        </w:rPr>
+        <w:t>Becomes optimal PMU placement problem</w:t>
+      </w:r>
+    </w:p>
+    <w:p>
+      <w:pPr>
+        <w:pStyle w:val="ListParagraph"/>
+        <w:numPr>
+          <w:ilvl w:val="2"/>
+          <w:numId w:val="7"/>
+        </w:numPr>
+        <w:spacing w:after="0"/>
+        <w:rPr>
+          <w:rFonts w:eastAsiaTheme="minorEastAsia"/>
+        </w:rPr>
+      </w:pPr>
+      <w:r>
+        <w:rPr>
+          <w:rFonts w:eastAsiaTheme="minorEastAsia"/>
+        </w:rPr>
+        <w:t>But how would you incorporate those PMU measurements? The issue is the error covariance</w:t>
+      </w:r>
+    </w:p>
+    <w:p>
+      <w:pPr>
+        <w:pStyle w:val="ListParagraph"/>
+        <w:numPr>
+          <w:ilvl w:val="1"/>
+          <w:numId w:val="7"/>
+        </w:numPr>
+        <w:spacing w:after="0"/>
+        <w:rPr>
+          <w:rFonts w:eastAsiaTheme="minorEastAsia"/>
+        </w:rPr>
+      </w:pPr>
+      <w:r>
+        <w:rPr>
+          <w:rFonts w:eastAsiaTheme="minorEastAsia"/>
+        </w:rPr>
+        <w:t xml:space="preserve">Solution 2: </w:t>
+      </w:r>
+      <w:r>
+        <w:rPr>
+          <w:rFonts w:eastAsiaTheme="minorEastAsia"/>
+        </w:rPr>
+        <w:t>have each neighboring area add a correction factor (</w:t>
+      </w:r>
+      <w:r>
+        <w:rPr>
+          <w:rFonts w:eastAsiaTheme="minorEastAsia"/>
+        </w:rPr>
+        <w:t>slow but effective</w:t>
+      </w:r>
+      <w:r>
+        <w:rPr>
+          <w:rFonts w:eastAsiaTheme="minorEastAsia"/>
+        </w:rPr>
+        <w:t>)</w:t>
+      </w:r>
     </w:p>
     <w:p>
       <w:pPr>
@@ -23185,6 +27233,119 @@
     </w:lvl>
   </w:abstractNum>
   <w:abstractNum w:abstractNumId="4">
+    <w:nsid w:val="52DF6E4D"/>
+    <w:multiLevelType w:val="hybridMultilevel"/>
+    <w:tmpl w:val="BAB2F71A"/>
+    <w:lvl w:ilvl="0" w:tplc="04090001">
+      <w:start w:val="1"/>
+      <w:numFmt w:val="bullet"/>
+      <w:lvlText w:val=""/>
+      <w:lvlJc w:val="left"/>
+      <w:pPr>
+        <w:ind w:left="720" w:hanging="360"/>
+      </w:pPr>
+      <w:rPr>
+        <w:rFonts w:ascii="Symbol" w:hAnsi="Symbol" w:hint="default"/>
+      </w:rPr>
+    </w:lvl>
+    <w:lvl w:ilvl="1" w:tplc="04090003">
+      <w:start w:val="1"/>
+      <w:numFmt w:val="bullet"/>
+      <w:lvlText w:val="o"/>
+      <w:lvlJc w:val="left"/>
+      <w:pPr>
+        <w:ind w:left="1440" w:hanging="360"/>
+      </w:pPr>
+      <w:rPr>
+        <w:rFonts w:ascii="Courier New" w:hAnsi="Courier New" w:cs="Courier New" w:hint="default"/>
+      </w:rPr>
+    </w:lvl>
+    <w:lvl w:ilvl="2" w:tplc="04090005">
+      <w:start w:val="1"/>
+      <w:numFmt w:val="bullet"/>
+      <w:lvlText w:val=""/>
+      <w:lvlJc w:val="left"/>
+      <w:pPr>
+        <w:ind w:left="2160" w:hanging="360"/>
+      </w:pPr>
+      <w:rPr>
+        <w:rFonts w:ascii="Wingdings" w:hAnsi="Wingdings" w:hint="default"/>
+      </w:rPr>
+    </w:lvl>
+    <w:lvl w:ilvl="3" w:tplc="04090001" w:tentative="1">
+      <w:start w:val="1"/>
+      <w:numFmt w:val="bullet"/>
+      <w:lvlText w:val=""/>
+      <w:lvlJc w:val="left"/>
+      <w:pPr>
+        <w:ind w:left="2880" w:hanging="360"/>
+      </w:pPr>
+      <w:rPr>
+        <w:rFonts w:ascii="Symbol" w:hAnsi="Symbol" w:hint="default"/>
+      </w:rPr>
+    </w:lvl>
+    <w:lvl w:ilvl="4" w:tplc="04090003" w:tentative="1">
+      <w:start w:val="1"/>
+      <w:numFmt w:val="bullet"/>
+      <w:lvlText w:val="o"/>
+      <w:lvlJc w:val="left"/>
+      <w:pPr>
+        <w:ind w:left="3600" w:hanging="360"/>
+      </w:pPr>
+      <w:rPr>
+        <w:rFonts w:ascii="Courier New" w:hAnsi="Courier New" w:cs="Courier New" w:hint="default"/>
+      </w:rPr>
+    </w:lvl>
+    <w:lvl w:ilvl="5" w:tplc="04090005" w:tentative="1">
+      <w:start w:val="1"/>
+      <w:numFmt w:val="bullet"/>
+      <w:lvlText w:val=""/>
+      <w:lvlJc w:val="left"/>
+      <w:pPr>
+        <w:ind w:left="4320" w:hanging="360"/>
+      </w:pPr>
+      <w:rPr>
+        <w:rFonts w:ascii="Wingdings" w:hAnsi="Wingdings" w:hint="default"/>
+      </w:rPr>
+    </w:lvl>
+    <w:lvl w:ilvl="6" w:tplc="04090001" w:tentative="1">
+      <w:start w:val="1"/>
+      <w:numFmt w:val="bullet"/>
+      <w:lvlText w:val=""/>
+      <w:lvlJc w:val="left"/>
+      <w:pPr>
+        <w:ind w:left="5040" w:hanging="360"/>
+      </w:pPr>
+      <w:rPr>
+        <w:rFonts w:ascii="Symbol" w:hAnsi="Symbol" w:hint="default"/>
+      </w:rPr>
+    </w:lvl>
+    <w:lvl w:ilvl="7" w:tplc="04090003" w:tentative="1">
+      <w:start w:val="1"/>
+      <w:numFmt w:val="bullet"/>
+      <w:lvlText w:val="o"/>
+      <w:lvlJc w:val="left"/>
+      <w:pPr>
+        <w:ind w:left="5760" w:hanging="360"/>
+      </w:pPr>
+      <w:rPr>
+        <w:rFonts w:ascii="Courier New" w:hAnsi="Courier New" w:cs="Courier New" w:hint="default"/>
+      </w:rPr>
+    </w:lvl>
+    <w:lvl w:ilvl="8" w:tplc="04090005" w:tentative="1">
+      <w:start w:val="1"/>
+      <w:numFmt w:val="bullet"/>
+      <w:lvlText w:val=""/>
+      <w:lvlJc w:val="left"/>
+      <w:pPr>
+        <w:ind w:left="6480" w:hanging="360"/>
+      </w:pPr>
+      <w:rPr>
+        <w:rFonts w:ascii="Wingdings" w:hAnsi="Wingdings" w:hint="default"/>
+      </w:rPr>
+    </w:lvl>
+  </w:abstractNum>
+  <w:abstractNum w:abstractNumId="5">
     <w:nsid w:val="613F6A1F"/>
     <w:multiLevelType w:val="hybridMultilevel"/>
     <w:tmpl w:val="CF300282"/>
@@ -23297,7 +27458,7 @@
       </w:rPr>
     </w:lvl>
   </w:abstractNum>
-  <w:abstractNum w:abstractNumId="5">
+  <w:abstractNum w:abstractNumId="6">
     <w:nsid w:val="6EF15995"/>
     <w:multiLevelType w:val="hybridMultilevel"/>
     <w:tmpl w:val="46FED9F6"/>
@@ -23387,7 +27548,7 @@
     </w:lvl>
   </w:abstractNum>
   <w:num w:numId="1">
-    <w:abstractNumId w:val="5"/>
+    <w:abstractNumId w:val="6"/>
   </w:num>
   <w:num w:numId="2">
     <w:abstractNumId w:val="0"/>
@@ -23396,13 +27557,16 @@
     <w:abstractNumId w:val="1"/>
   </w:num>
   <w:num w:numId="4">
-    <w:abstractNumId w:val="4"/>
+    <w:abstractNumId w:val="5"/>
   </w:num>
   <w:num w:numId="5">
     <w:abstractNumId w:val="3"/>
   </w:num>
   <w:num w:numId="6">
     <w:abstractNumId w:val="2"/>
+  </w:num>
+  <w:num w:numId="7">
+    <w:abstractNumId w:val="4"/>
   </w:num>
 </w:numbering>
 </file>

</xml_diff>

<commit_message>
Finally got timing data for the 118 case for numParts = 2 to 32, see .xlsx
The overall algorithm finally works. However, I coded up the
ref2GlobalSlack function as a centralized BFS. In reality, it would be
much more decentralized and thus take longer. Some analysis on this is
needed. An alternate solution would be to simply use PMUs. For now, it
looks like for the 118 case, 10 areas is about optimal. However, even
for 32 areas, it's not that much slower than the optimal case. Also it's
still much much better than the centralized case.
</commit_message>
<xml_diff>
--- a/Decentralized ADMM formulation.docx
+++ b/Decentralized ADMM formulation.docx
@@ -24286,6 +24286,2831 @@
           </m:e>
         </m:func>
       </m:oMath>
+    </w:p>
+    <w:p>
+      <w:pPr>
+        <w:pBdr>
+          <w:bottom w:val="single" w:sz="6" w:space="1" w:color="auto"/>
+        </w:pBdr>
+        <w:spacing w:after="0"/>
+        <w:rPr>
+          <w:rFonts w:eastAsiaTheme="minorEastAsia"/>
+        </w:rPr>
+      </w:pPr>
+    </w:p>
+    <w:p>
+      <w:pPr>
+        <w:spacing w:after="0"/>
+        <w:rPr>
+          <w:rFonts w:eastAsiaTheme="minorEastAsia"/>
+        </w:rPr>
+      </w:pPr>
+    </w:p>
+    <w:p>
+      <w:pPr>
+        <w:spacing w:after="0"/>
+        <w:rPr>
+          <w:rFonts w:eastAsiaTheme="minorEastAsia"/>
+        </w:rPr>
+      </w:pPr>
+      <w:r>
+        <w:rPr>
+          <w:rFonts w:eastAsiaTheme="minorEastAsia"/>
+        </w:rPr>
+        <w:t>Let’s do a simple example with a 4 area graph, each of which has its own slack bus value s1, s2, s3, and s4. How do we get them all on the same frame of reference?</w:t>
+      </w:r>
+    </w:p>
+    <w:p>
+      <w:pPr>
+        <w:spacing w:after="0"/>
+        <w:rPr>
+          <w:rFonts w:eastAsiaTheme="minorEastAsia"/>
+        </w:rPr>
+      </w:pPr>
+      <w:r>
+        <w:rPr>
+          <w:rFonts w:eastAsiaTheme="minorEastAsia"/>
+          <w:noProof/>
+        </w:rPr>
+        <mc:AlternateContent>
+          <mc:Choice Requires="wps">
+            <w:drawing>
+              <wp:anchor distT="0" distB="0" distL="114300" distR="114300" simplePos="0" relativeHeight="251671552" behindDoc="0" locked="0" layoutInCell="1" allowOverlap="1" wp14:anchorId="491E4443" wp14:editId="292D8992">
+                <wp:simplePos x="0" y="0"/>
+                <wp:positionH relativeFrom="column">
+                  <wp:posOffset>1110606</wp:posOffset>
+                </wp:positionH>
+                <wp:positionV relativeFrom="paragraph">
+                  <wp:posOffset>143510</wp:posOffset>
+                </wp:positionV>
+                <wp:extent cx="231775" cy="198755"/>
+                <wp:effectExtent l="0" t="0" r="0" b="0"/>
+                <wp:wrapNone/>
+                <wp:docPr id="10" name="Text Box 10"/>
+                <wp:cNvGraphicFramePr/>
+                <a:graphic xmlns:a="http://schemas.openxmlformats.org/drawingml/2006/main">
+                  <a:graphicData uri="http://schemas.microsoft.com/office/word/2010/wordprocessingShape">
+                    <wps:wsp>
+                      <wps:cNvSpPr txBox="1"/>
+                      <wps:spPr>
+                        <a:xfrm>
+                          <a:off x="0" y="0"/>
+                          <a:ext cx="231775" cy="198755"/>
+                        </a:xfrm>
+                        <a:prstGeom prst="rect">
+                          <a:avLst/>
+                        </a:prstGeom>
+                        <a:solidFill>
+                          <a:schemeClr val="lt1"/>
+                        </a:solidFill>
+                        <a:ln w="6350">
+                          <a:noFill/>
+                        </a:ln>
+                        <a:effectLst/>
+                      </wps:spPr>
+                      <wps:style>
+                        <a:lnRef idx="0">
+                          <a:schemeClr val="accent1"/>
+                        </a:lnRef>
+                        <a:fillRef idx="0">
+                          <a:schemeClr val="accent1"/>
+                        </a:fillRef>
+                        <a:effectRef idx="0">
+                          <a:schemeClr val="accent1"/>
+                        </a:effectRef>
+                        <a:fontRef idx="minor">
+                          <a:schemeClr val="dk1"/>
+                        </a:fontRef>
+                      </wps:style>
+                      <wps:txbx>
+                        <w:txbxContent>
+                          <w:p>
+                            <w:pPr>
+                              <w:rPr>
+                                <w:sz w:val="16"/>
+                                <w:szCs w:val="16"/>
+                              </w:rPr>
+                            </w:pPr>
+                            <w:r>
+                              <w:rPr>
+                                <w:sz w:val="16"/>
+                                <w:szCs w:val="16"/>
+                              </w:rPr>
+                              <w:t>2</w:t>
+                            </w:r>
+                          </w:p>
+                          <w:p>
+                            <w:pPr>
+                              <w:rPr>
+                                <w:sz w:val="16"/>
+                                <w:szCs w:val="16"/>
+                              </w:rPr>
+                            </w:pPr>
+                          </w:p>
+                        </w:txbxContent>
+                      </wps:txbx>
+                      <wps:bodyPr rot="0" spcFirstLastPara="0" vertOverflow="overflow" horzOverflow="overflow" vert="horz" wrap="square" lIns="91440" tIns="45720" rIns="91440" bIns="45720" numCol="1" spcCol="0" rtlCol="0" fromWordArt="0" anchor="t" anchorCtr="0" forceAA="0" compatLnSpc="1">
+                        <a:prstTxWarp prst="textNoShape">
+                          <a:avLst/>
+                        </a:prstTxWarp>
+                        <a:noAutofit/>
+                      </wps:bodyPr>
+                    </wps:wsp>
+                  </a:graphicData>
+                </a:graphic>
+                <wp14:sizeRelH relativeFrom="margin">
+                  <wp14:pctWidth>0</wp14:pctWidth>
+                </wp14:sizeRelH>
+                <wp14:sizeRelV relativeFrom="margin">
+                  <wp14:pctHeight>0</wp14:pctHeight>
+                </wp14:sizeRelV>
+              </wp:anchor>
+            </w:drawing>
+          </mc:Choice>
+          <mc:Fallback>
+            <w:pict>
+              <v:shapetype id="_x0000_t202" coordsize="21600,21600" o:spt="202" path="m,l,21600r21600,l21600,xe">
+                <v:stroke joinstyle="miter"/>
+                <v:path gradientshapeok="t" o:connecttype="rect"/>
+              </v:shapetype>
+              <v:shape id="Text Box 10" o:spid="_x0000_s1026" type="#_x0000_t202" style="position:absolute;margin-left:87.45pt;margin-top:11.3pt;width:18.25pt;height:15.65pt;z-index:251671552;visibility:visible;mso-wrap-style:square;mso-width-percent:0;mso-height-percent:0;mso-wrap-distance-left:9pt;mso-wrap-distance-top:0;mso-wrap-distance-right:9pt;mso-wrap-distance-bottom:0;mso-position-horizontal:absolute;mso-position-horizontal-relative:text;mso-position-vertical:absolute;mso-position-vertical-relative:text;mso-width-percent:0;mso-height-percent:0;mso-width-relative:margin;mso-height-relative:margin;v-text-anchor:top" o:gfxdata="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" fillcolor="white [3201]" stroked="f" strokeweight=".5pt">
+                <v:textbox>
+                  <w:txbxContent>
+                    <w:p>
+                      <w:pPr>
+                        <w:rPr>
+                          <w:sz w:val="16"/>
+                          <w:szCs w:val="16"/>
+                        </w:rPr>
+                      </w:pPr>
+                      <w:r>
+                        <w:rPr>
+                          <w:sz w:val="16"/>
+                          <w:szCs w:val="16"/>
+                        </w:rPr>
+                        <w:t>2</w:t>
+                      </w:r>
+                    </w:p>
+                    <w:p>
+                      <w:pPr>
+                        <w:rPr>
+                          <w:sz w:val="16"/>
+                          <w:szCs w:val="16"/>
+                        </w:rPr>
+                      </w:pPr>
+                    </w:p>
+                  </w:txbxContent>
+                </v:textbox>
+              </v:shape>
+            </w:pict>
+          </mc:Fallback>
+        </mc:AlternateContent>
+      </w:r>
+      <w:r>
+        <w:rPr>
+          <w:rFonts w:eastAsiaTheme="minorEastAsia"/>
+          <w:noProof/>
+        </w:rPr>
+        <mc:AlternateContent>
+          <mc:Choice Requires="wps">
+            <w:drawing>
+              <wp:anchor distT="0" distB="0" distL="114300" distR="114300" simplePos="0" relativeHeight="251669504" behindDoc="0" locked="0" layoutInCell="1" allowOverlap="1" wp14:anchorId="702A81C2" wp14:editId="29C0EB09">
+                <wp:simplePos x="0" y="0"/>
+                <wp:positionH relativeFrom="column">
+                  <wp:posOffset>64135</wp:posOffset>
+                </wp:positionH>
+                <wp:positionV relativeFrom="paragraph">
+                  <wp:posOffset>62293</wp:posOffset>
+                </wp:positionV>
+                <wp:extent cx="231775" cy="198755"/>
+                <wp:effectExtent l="0" t="0" r="0" b="0"/>
+                <wp:wrapNone/>
+                <wp:docPr id="9" name="Text Box 9"/>
+                <wp:cNvGraphicFramePr/>
+                <a:graphic xmlns:a="http://schemas.openxmlformats.org/drawingml/2006/main">
+                  <a:graphicData uri="http://schemas.microsoft.com/office/word/2010/wordprocessingShape">
+                    <wps:wsp>
+                      <wps:cNvSpPr txBox="1"/>
+                      <wps:spPr>
+                        <a:xfrm>
+                          <a:off x="0" y="0"/>
+                          <a:ext cx="231775" cy="198755"/>
+                        </a:xfrm>
+                        <a:prstGeom prst="rect">
+                          <a:avLst/>
+                        </a:prstGeom>
+                        <a:solidFill>
+                          <a:schemeClr val="lt1"/>
+                        </a:solidFill>
+                        <a:ln w="6350">
+                          <a:noFill/>
+                        </a:ln>
+                        <a:effectLst/>
+                      </wps:spPr>
+                      <wps:style>
+                        <a:lnRef idx="0">
+                          <a:schemeClr val="accent1"/>
+                        </a:lnRef>
+                        <a:fillRef idx="0">
+                          <a:schemeClr val="accent1"/>
+                        </a:fillRef>
+                        <a:effectRef idx="0">
+                          <a:schemeClr val="accent1"/>
+                        </a:effectRef>
+                        <a:fontRef idx="minor">
+                          <a:schemeClr val="dk1"/>
+                        </a:fontRef>
+                      </wps:style>
+                      <wps:txbx>
+                        <w:txbxContent>
+                          <w:p>
+                            <w:pPr>
+                              <w:rPr>
+                                <w:sz w:val="16"/>
+                                <w:szCs w:val="16"/>
+                              </w:rPr>
+                            </w:pPr>
+                            <w:r>
+                              <w:rPr>
+                                <w:sz w:val="16"/>
+                                <w:szCs w:val="16"/>
+                              </w:rPr>
+                              <w:t>1</w:t>
+                            </w:r>
+                          </w:p>
+                        </w:txbxContent>
+                      </wps:txbx>
+                      <wps:bodyPr rot="0" spcFirstLastPara="0" vertOverflow="overflow" horzOverflow="overflow" vert="horz" wrap="square" lIns="91440" tIns="45720" rIns="91440" bIns="45720" numCol="1" spcCol="0" rtlCol="0" fromWordArt="0" anchor="t" anchorCtr="0" forceAA="0" compatLnSpc="1">
+                        <a:prstTxWarp prst="textNoShape">
+                          <a:avLst/>
+                        </a:prstTxWarp>
+                        <a:noAutofit/>
+                      </wps:bodyPr>
+                    </wps:wsp>
+                  </a:graphicData>
+                </a:graphic>
+                <wp14:sizeRelH relativeFrom="margin">
+                  <wp14:pctWidth>0</wp14:pctWidth>
+                </wp14:sizeRelH>
+                <wp14:sizeRelV relativeFrom="margin">
+                  <wp14:pctHeight>0</wp14:pctHeight>
+                </wp14:sizeRelV>
+              </wp:anchor>
+            </w:drawing>
+          </mc:Choice>
+          <mc:Fallback>
+            <w:pict>
+              <v:shape id="Text Box 9" o:spid="_x0000_s1027" type="#_x0000_t202" style="position:absolute;margin-left:5.05pt;margin-top:4.9pt;width:18.25pt;height:15.65pt;z-index:251669504;visibility:visible;mso-wrap-style:square;mso-width-percent:0;mso-height-percent:0;mso-wrap-distance-left:9pt;mso-wrap-distance-top:0;mso-wrap-distance-right:9pt;mso-wrap-distance-bottom:0;mso-position-horizontal:absolute;mso-position-horizontal-relative:text;mso-position-vertical:absolute;mso-position-vertical-relative:text;mso-width-percent:0;mso-height-percent:0;mso-width-relative:margin;mso-height-relative:margin;v-text-anchor:top" o:gfxdata="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" fillcolor="white [3201]" stroked="f" strokeweight=".5pt">
+                <v:textbox>
+                  <w:txbxContent>
+                    <w:p>
+                      <w:pPr>
+                        <w:rPr>
+                          <w:sz w:val="16"/>
+                          <w:szCs w:val="16"/>
+                        </w:rPr>
+                      </w:pPr>
+                      <w:r>
+                        <w:rPr>
+                          <w:sz w:val="16"/>
+                          <w:szCs w:val="16"/>
+                        </w:rPr>
+                        <w:t>1</w:t>
+                      </w:r>
+                    </w:p>
+                  </w:txbxContent>
+                </v:textbox>
+              </v:shape>
+            </w:pict>
+          </mc:Fallback>
+        </mc:AlternateContent>
+      </w:r>
+      <w:r>
+        <w:rPr>
+          <w:rFonts w:eastAsiaTheme="minorEastAsia"/>
+          <w:noProof/>
+        </w:rPr>
+        <mc:AlternateContent>
+          <mc:Choice Requires="wps">
+            <w:drawing>
+              <wp:anchor distT="0" distB="0" distL="114300" distR="114300" simplePos="0" relativeHeight="251661312" behindDoc="0" locked="0" layoutInCell="1" allowOverlap="1" wp14:anchorId="69057FF9" wp14:editId="130B6D25">
+                <wp:simplePos x="0" y="0"/>
+                <wp:positionH relativeFrom="column">
+                  <wp:posOffset>854004</wp:posOffset>
+                </wp:positionH>
+                <wp:positionV relativeFrom="paragraph">
+                  <wp:posOffset>96914</wp:posOffset>
+                </wp:positionV>
+                <wp:extent cx="212502" cy="199622"/>
+                <wp:effectExtent l="0" t="0" r="16510" b="10160"/>
+                <wp:wrapNone/>
+                <wp:docPr id="2" name="Oval 2"/>
+                <wp:cNvGraphicFramePr/>
+                <a:graphic xmlns:a="http://schemas.openxmlformats.org/drawingml/2006/main">
+                  <a:graphicData uri="http://schemas.microsoft.com/office/word/2010/wordprocessingShape">
+                    <wps:wsp>
+                      <wps:cNvSpPr/>
+                      <wps:spPr>
+                        <a:xfrm>
+                          <a:off x="0" y="0"/>
+                          <a:ext cx="212502" cy="199622"/>
+                        </a:xfrm>
+                        <a:prstGeom prst="ellipse">
+                          <a:avLst/>
+                        </a:prstGeom>
+                        <a:noFill/>
+                      </wps:spPr>
+                      <wps:style>
+                        <a:lnRef idx="2">
+                          <a:schemeClr val="accent1">
+                            <a:shade val="50000"/>
+                          </a:schemeClr>
+                        </a:lnRef>
+                        <a:fillRef idx="1">
+                          <a:schemeClr val="accent1"/>
+                        </a:fillRef>
+                        <a:effectRef idx="0">
+                          <a:schemeClr val="accent1"/>
+                        </a:effectRef>
+                        <a:fontRef idx="minor">
+                          <a:schemeClr val="lt1"/>
+                        </a:fontRef>
+                      </wps:style>
+                      <wps:txbx>
+                        <w:txbxContent>
+                          <w:p>
+                            <w:pPr>
+                              <w:jc w:val="center"/>
+                            </w:pPr>
+                            <w:r>
+                              <w:t>A1</w:t>
+                            </w:r>
+                          </w:p>
+                        </w:txbxContent>
+                      </wps:txbx>
+                      <wps:bodyPr rot="0" spcFirstLastPara="0" vertOverflow="overflow" horzOverflow="overflow" vert="horz" wrap="square" lIns="91440" tIns="45720" rIns="91440" bIns="45720" numCol="1" spcCol="0" rtlCol="0" fromWordArt="0" anchor="ctr" anchorCtr="0" forceAA="0" compatLnSpc="1">
+                        <a:prstTxWarp prst="textNoShape">
+                          <a:avLst/>
+                        </a:prstTxWarp>
+                        <a:noAutofit/>
+                      </wps:bodyPr>
+                    </wps:wsp>
+                  </a:graphicData>
+                </a:graphic>
+                <wp14:sizeRelH relativeFrom="margin">
+                  <wp14:pctWidth>0</wp14:pctWidth>
+                </wp14:sizeRelH>
+              </wp:anchor>
+            </w:drawing>
+          </mc:Choice>
+          <mc:Fallback>
+            <w:pict>
+              <v:oval id="Oval 2" o:spid="_x0000_s1028" style="position:absolute;margin-left:67.25pt;margin-top:7.65pt;width:16.75pt;height:15.7pt;z-index:251661312;visibility:visible;mso-wrap-style:square;mso-width-percent:0;mso-wrap-distance-left:9pt;mso-wrap-distance-top:0;mso-wrap-distance-right:9pt;mso-wrap-distance-bottom:0;mso-position-horizontal:absolute;mso-position-horizontal-relative:text;mso-position-vertical:absolute;mso-position-vertical-relative:text;mso-width-percent:0;mso-width-relative:margin;v-text-anchor:middle" o:gfxdata="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" filled="f" strokecolor="#243f60 [1604]" strokeweight="2pt">
+                <v:textbox>
+                  <w:txbxContent>
+                    <w:p>
+                      <w:pPr>
+                        <w:jc w:val="center"/>
+                      </w:pPr>
+                      <w:r>
+                        <w:t>A1</w:t>
+                      </w:r>
+                    </w:p>
+                  </w:txbxContent>
+                </v:textbox>
+              </v:oval>
+            </w:pict>
+          </mc:Fallback>
+        </mc:AlternateContent>
+      </w:r>
+      <w:r>
+        <w:rPr>
+          <w:rFonts w:eastAsiaTheme="minorEastAsia"/>
+          <w:noProof/>
+        </w:rPr>
+        <mc:AlternateContent>
+          <mc:Choice Requires="wps">
+            <w:drawing>
+              <wp:anchor distT="0" distB="0" distL="114300" distR="114300" simplePos="0" relativeHeight="251659264" behindDoc="0" locked="0" layoutInCell="1" allowOverlap="1" wp14:anchorId="3866D752" wp14:editId="5C5F2513">
+                <wp:simplePos x="0" y="0"/>
+                <wp:positionH relativeFrom="column">
+                  <wp:posOffset>341290</wp:posOffset>
+                </wp:positionH>
+                <wp:positionV relativeFrom="paragraph">
+                  <wp:posOffset>99409</wp:posOffset>
+                </wp:positionV>
+                <wp:extent cx="212502" cy="199622"/>
+                <wp:effectExtent l="0" t="0" r="16510" b="10160"/>
+                <wp:wrapNone/>
+                <wp:docPr id="1" name="Oval 1"/>
+                <wp:cNvGraphicFramePr/>
+                <a:graphic xmlns:a="http://schemas.openxmlformats.org/drawingml/2006/main">
+                  <a:graphicData uri="http://schemas.microsoft.com/office/word/2010/wordprocessingShape">
+                    <wps:wsp>
+                      <wps:cNvSpPr/>
+                      <wps:spPr>
+                        <a:xfrm>
+                          <a:off x="0" y="0"/>
+                          <a:ext cx="212502" cy="199622"/>
+                        </a:xfrm>
+                        <a:prstGeom prst="ellipse">
+                          <a:avLst/>
+                        </a:prstGeom>
+                        <a:noFill/>
+                      </wps:spPr>
+                      <wps:style>
+                        <a:lnRef idx="2">
+                          <a:schemeClr val="accent1">
+                            <a:shade val="50000"/>
+                          </a:schemeClr>
+                        </a:lnRef>
+                        <a:fillRef idx="1">
+                          <a:schemeClr val="accent1"/>
+                        </a:fillRef>
+                        <a:effectRef idx="0">
+                          <a:schemeClr val="accent1"/>
+                        </a:effectRef>
+                        <a:fontRef idx="minor">
+                          <a:schemeClr val="lt1"/>
+                        </a:fontRef>
+                      </wps:style>
+                      <wps:txbx>
+                        <w:txbxContent>
+                          <w:p>
+                            <w:pPr>
+                              <w:jc w:val="center"/>
+                            </w:pPr>
+                            <w:r>
+                              <w:t>A1</w:t>
+                            </w:r>
+                          </w:p>
+                        </w:txbxContent>
+                      </wps:txbx>
+                      <wps:bodyPr rot="0" spcFirstLastPara="0" vertOverflow="overflow" horzOverflow="overflow" vert="horz" wrap="square" lIns="91440" tIns="45720" rIns="91440" bIns="45720" numCol="1" spcCol="0" rtlCol="0" fromWordArt="0" anchor="ctr" anchorCtr="0" forceAA="0" compatLnSpc="1">
+                        <a:prstTxWarp prst="textNoShape">
+                          <a:avLst/>
+                        </a:prstTxWarp>
+                        <a:noAutofit/>
+                      </wps:bodyPr>
+                    </wps:wsp>
+                  </a:graphicData>
+                </a:graphic>
+              </wp:anchor>
+            </w:drawing>
+          </mc:Choice>
+          <mc:Fallback>
+            <w:pict>
+              <v:oval id="Oval 1" o:spid="_x0000_s1029" style="position:absolute;margin-left:26.85pt;margin-top:7.85pt;width:16.75pt;height:15.7pt;z-index:251659264;visibility:visible;mso-wrap-style:square;mso-wrap-distance-left:9pt;mso-wrap-distance-top:0;mso-wrap-distance-right:9pt;mso-wrap-distance-bottom:0;mso-position-horizontal:absolute;mso-position-horizontal-relative:text;mso-position-vertical:absolute;mso-position-vertical-relative:text;v-text-anchor:middle" o:gfxdata="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" filled="f" strokecolor="#243f60 [1604]" strokeweight="2pt">
+                <v:textbox>
+                  <w:txbxContent>
+                    <w:p>
+                      <w:pPr>
+                        <w:jc w:val="center"/>
+                      </w:pPr>
+                      <w:r>
+                        <w:t>A1</w:t>
+                      </w:r>
+                    </w:p>
+                  </w:txbxContent>
+                </v:textbox>
+              </v:oval>
+            </w:pict>
+          </mc:Fallback>
+        </mc:AlternateContent>
+      </w:r>
+    </w:p>
+    <w:p>
+      <w:pPr>
+        <w:spacing w:after="0"/>
+        <w:rPr>
+          <w:rFonts w:eastAsiaTheme="minorEastAsia"/>
+        </w:rPr>
+      </w:pPr>
+      <w:r>
+        <w:rPr>
+          <w:rFonts w:eastAsiaTheme="minorEastAsia"/>
+          <w:noProof/>
+        </w:rPr>
+        <mc:AlternateContent>
+          <mc:Choice Requires="wps">
+            <w:drawing>
+              <wp:anchor distT="0" distB="0" distL="114300" distR="114300" simplePos="0" relativeHeight="251668480" behindDoc="0" locked="0" layoutInCell="1" allowOverlap="1">
+                <wp:simplePos x="0" y="0"/>
+                <wp:positionH relativeFrom="column">
+                  <wp:posOffset>553380</wp:posOffset>
+                </wp:positionH>
+                <wp:positionV relativeFrom="paragraph">
+                  <wp:posOffset>64180</wp:posOffset>
+                </wp:positionV>
+                <wp:extent cx="303307" cy="238026"/>
+                <wp:effectExtent l="0" t="0" r="20955" b="29210"/>
+                <wp:wrapNone/>
+                <wp:docPr id="8" name="Straight Connector 8"/>
+                <wp:cNvGraphicFramePr/>
+                <a:graphic xmlns:a="http://schemas.openxmlformats.org/drawingml/2006/main">
+                  <a:graphicData uri="http://schemas.microsoft.com/office/word/2010/wordprocessingShape">
+                    <wps:wsp>
+                      <wps:cNvCnPr/>
+                      <wps:spPr>
+                        <a:xfrm>
+                          <a:off x="0" y="0"/>
+                          <a:ext cx="303307" cy="238026"/>
+                        </a:xfrm>
+                        <a:prstGeom prst="line">
+                          <a:avLst/>
+                        </a:prstGeom>
+                      </wps:spPr>
+                      <wps:style>
+                        <a:lnRef idx="1">
+                          <a:schemeClr val="accent1"/>
+                        </a:lnRef>
+                        <a:fillRef idx="0">
+                          <a:schemeClr val="accent1"/>
+                        </a:fillRef>
+                        <a:effectRef idx="0">
+                          <a:schemeClr val="accent1"/>
+                        </a:effectRef>
+                        <a:fontRef idx="minor">
+                          <a:schemeClr val="tx1"/>
+                        </a:fontRef>
+                      </wps:style>
+                      <wps:bodyPr/>
+                    </wps:wsp>
+                  </a:graphicData>
+                </a:graphic>
+                <wp14:sizeRelV relativeFrom="margin">
+                  <wp14:pctHeight>0</wp14:pctHeight>
+                </wp14:sizeRelV>
+              </wp:anchor>
+            </w:drawing>
+          </mc:Choice>
+          <mc:Fallback>
+            <w:pict>
+              <v:line id="Straight Connector 8" o:spid="_x0000_s1026" style="position:absolute;z-index:251668480;visibility:visible;mso-wrap-style:square;mso-height-percent:0;mso-wrap-distance-left:9pt;mso-wrap-distance-top:0;mso-wrap-distance-right:9pt;mso-wrap-distance-bottom:0;mso-position-horizontal:absolute;mso-position-horizontal-relative:text;mso-position-vertical:absolute;mso-position-vertical-relative:text;mso-height-percent:0;mso-height-relative:margin" from="43.55pt,5.05pt" to="67.45pt,23.8pt" o:gfxdata="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" strokecolor="#4579b8 [3044]"/>
+            </w:pict>
+          </mc:Fallback>
+        </mc:AlternateContent>
+      </w:r>
+      <w:r>
+        <w:rPr>
+          <w:rFonts w:eastAsiaTheme="minorEastAsia"/>
+          <w:noProof/>
+        </w:rPr>
+        <mc:AlternateContent>
+          <mc:Choice Requires="wps">
+            <w:drawing>
+              <wp:anchor distT="0" distB="0" distL="114300" distR="114300" simplePos="0" relativeHeight="251667456" behindDoc="0" locked="0" layoutInCell="1" allowOverlap="1">
+                <wp:simplePos x="0" y="0"/>
+                <wp:positionH relativeFrom="column">
+                  <wp:posOffset>437882</wp:posOffset>
+                </wp:positionH>
+                <wp:positionV relativeFrom="paragraph">
+                  <wp:posOffset>102584</wp:posOffset>
+                </wp:positionV>
+                <wp:extent cx="6439" cy="154779"/>
+                <wp:effectExtent l="0" t="0" r="31750" b="17145"/>
+                <wp:wrapNone/>
+                <wp:docPr id="7" name="Straight Connector 7"/>
+                <wp:cNvGraphicFramePr/>
+                <a:graphic xmlns:a="http://schemas.openxmlformats.org/drawingml/2006/main">
+                  <a:graphicData uri="http://schemas.microsoft.com/office/word/2010/wordprocessingShape">
+                    <wps:wsp>
+                      <wps:cNvCnPr/>
+                      <wps:spPr>
+                        <a:xfrm>
+                          <a:off x="0" y="0"/>
+                          <a:ext cx="6439" cy="154779"/>
+                        </a:xfrm>
+                        <a:prstGeom prst="line">
+                          <a:avLst/>
+                        </a:prstGeom>
+                      </wps:spPr>
+                      <wps:style>
+                        <a:lnRef idx="1">
+                          <a:schemeClr val="accent1"/>
+                        </a:lnRef>
+                        <a:fillRef idx="0">
+                          <a:schemeClr val="accent1"/>
+                        </a:fillRef>
+                        <a:effectRef idx="0">
+                          <a:schemeClr val="accent1"/>
+                        </a:effectRef>
+                        <a:fontRef idx="minor">
+                          <a:schemeClr val="tx1"/>
+                        </a:fontRef>
+                      </wps:style>
+                      <wps:bodyPr/>
+                    </wps:wsp>
+                  </a:graphicData>
+                </a:graphic>
+              </wp:anchor>
+            </w:drawing>
+          </mc:Choice>
+          <mc:Fallback>
+            <w:pict>
+              <v:line id="Straight Connector 7" o:spid="_x0000_s1026" style="position:absolute;z-index:251667456;visibility:visible;mso-wrap-style:square;mso-wrap-distance-left:9pt;mso-wrap-distance-top:0;mso-wrap-distance-right:9pt;mso-wrap-distance-bottom:0;mso-position-horizontal:absolute;mso-position-horizontal-relative:text;mso-position-vertical:absolute;mso-position-vertical-relative:text" from="34.5pt,8.1pt" to="35pt,20.3pt" o:gfxdata="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" strokecolor="#4579b8 [3044]"/>
+            </w:pict>
+          </mc:Fallback>
+        </mc:AlternateContent>
+      </w:r>
+      <w:r>
+        <w:rPr>
+          <w:rFonts w:eastAsiaTheme="minorEastAsia"/>
+          <w:noProof/>
+        </w:rPr>
+        <mc:AlternateContent>
+          <mc:Choice Requires="wps">
+            <w:drawing>
+              <wp:anchor distT="0" distB="0" distL="114300" distR="114300" simplePos="0" relativeHeight="251666432" behindDoc="0" locked="0" layoutInCell="1" allowOverlap="1">
+                <wp:simplePos x="0" y="0"/>
+                <wp:positionH relativeFrom="column">
+                  <wp:posOffset>553380</wp:posOffset>
+                </wp:positionH>
+                <wp:positionV relativeFrom="paragraph">
+                  <wp:posOffset>-215</wp:posOffset>
+                </wp:positionV>
+                <wp:extent cx="303065" cy="6440"/>
+                <wp:effectExtent l="0" t="0" r="20955" b="31750"/>
+                <wp:wrapNone/>
+                <wp:docPr id="6" name="Straight Connector 6"/>
+                <wp:cNvGraphicFramePr/>
+                <a:graphic xmlns:a="http://schemas.openxmlformats.org/drawingml/2006/main">
+                  <a:graphicData uri="http://schemas.microsoft.com/office/word/2010/wordprocessingShape">
+                    <wps:wsp>
+                      <wps:cNvCnPr/>
+                      <wps:spPr>
+                        <a:xfrm flipH="1">
+                          <a:off x="0" y="0"/>
+                          <a:ext cx="303065" cy="6440"/>
+                        </a:xfrm>
+                        <a:prstGeom prst="line">
+                          <a:avLst/>
+                        </a:prstGeom>
+                      </wps:spPr>
+                      <wps:style>
+                        <a:lnRef idx="1">
+                          <a:schemeClr val="accent1"/>
+                        </a:lnRef>
+                        <a:fillRef idx="0">
+                          <a:schemeClr val="accent1"/>
+                        </a:fillRef>
+                        <a:effectRef idx="0">
+                          <a:schemeClr val="accent1"/>
+                        </a:effectRef>
+                        <a:fontRef idx="minor">
+                          <a:schemeClr val="tx1"/>
+                        </a:fontRef>
+                      </wps:style>
+                      <wps:bodyPr/>
+                    </wps:wsp>
+                  </a:graphicData>
+                </a:graphic>
+              </wp:anchor>
+            </w:drawing>
+          </mc:Choice>
+          <mc:Fallback>
+            <w:pict>
+              <v:line id="Straight Connector 6" o:spid="_x0000_s1026" style="position:absolute;flip:x;z-index:251666432;visibility:visible;mso-wrap-style:square;mso-wrap-distance-left:9pt;mso-wrap-distance-top:0;mso-wrap-distance-right:9pt;mso-wrap-distance-bottom:0;mso-position-horizontal:absolute;mso-position-horizontal-relative:text;mso-position-vertical:absolute;mso-position-vertical-relative:text" from="43.55pt,0" to="67.4pt,.5pt" o:gfxdata="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" strokecolor="#4579b8 [3044]"/>
+            </w:pict>
+          </mc:Fallback>
+        </mc:AlternateContent>
+      </w:r>
+    </w:p>
+    <w:p>
+      <w:pPr>
+        <w:spacing w:after="0"/>
+        <w:rPr>
+          <w:rFonts w:eastAsiaTheme="minorEastAsia"/>
+        </w:rPr>
+      </w:pPr>
+      <w:r>
+        <w:rPr>
+          <w:rFonts w:eastAsiaTheme="minorEastAsia"/>
+          <w:noProof/>
+        </w:rPr>
+        <mc:AlternateContent>
+          <mc:Choice Requires="wps">
+            <w:drawing>
+              <wp:anchor distT="0" distB="0" distL="114300" distR="114300" simplePos="0" relativeHeight="251675648" behindDoc="0" locked="0" layoutInCell="1" allowOverlap="1" wp14:anchorId="2EDFE0D3" wp14:editId="5DC0CBC1">
+                <wp:simplePos x="0" y="0"/>
+                <wp:positionH relativeFrom="column">
+                  <wp:posOffset>1104900</wp:posOffset>
+                </wp:positionH>
+                <wp:positionV relativeFrom="paragraph">
+                  <wp:posOffset>123190</wp:posOffset>
+                </wp:positionV>
+                <wp:extent cx="231775" cy="198755"/>
+                <wp:effectExtent l="0" t="0" r="0" b="0"/>
+                <wp:wrapNone/>
+                <wp:docPr id="12" name="Text Box 12"/>
+                <wp:cNvGraphicFramePr/>
+                <a:graphic xmlns:a="http://schemas.openxmlformats.org/drawingml/2006/main">
+                  <a:graphicData uri="http://schemas.microsoft.com/office/word/2010/wordprocessingShape">
+                    <wps:wsp>
+                      <wps:cNvSpPr txBox="1"/>
+                      <wps:spPr>
+                        <a:xfrm>
+                          <a:off x="0" y="0"/>
+                          <a:ext cx="231775" cy="198755"/>
+                        </a:xfrm>
+                        <a:prstGeom prst="rect">
+                          <a:avLst/>
+                        </a:prstGeom>
+                        <a:solidFill>
+                          <a:schemeClr val="lt1"/>
+                        </a:solidFill>
+                        <a:ln w="6350">
+                          <a:noFill/>
+                        </a:ln>
+                        <a:effectLst/>
+                      </wps:spPr>
+                      <wps:style>
+                        <a:lnRef idx="0">
+                          <a:schemeClr val="accent1"/>
+                        </a:lnRef>
+                        <a:fillRef idx="0">
+                          <a:schemeClr val="accent1"/>
+                        </a:fillRef>
+                        <a:effectRef idx="0">
+                          <a:schemeClr val="accent1"/>
+                        </a:effectRef>
+                        <a:fontRef idx="minor">
+                          <a:schemeClr val="dk1"/>
+                        </a:fontRef>
+                      </wps:style>
+                      <wps:txbx>
+                        <w:txbxContent>
+                          <w:p>
+                            <w:pPr>
+                              <w:rPr>
+                                <w:sz w:val="16"/>
+                                <w:szCs w:val="16"/>
+                              </w:rPr>
+                            </w:pPr>
+                            <w:r>
+                              <w:rPr>
+                                <w:sz w:val="16"/>
+                                <w:szCs w:val="16"/>
+                              </w:rPr>
+                              <w:t>4</w:t>
+                            </w:r>
+                          </w:p>
+                          <w:p>
+                            <w:pPr>
+                              <w:rPr>
+                                <w:sz w:val="16"/>
+                                <w:szCs w:val="16"/>
+                              </w:rPr>
+                            </w:pPr>
+                          </w:p>
+                        </w:txbxContent>
+                      </wps:txbx>
+                      <wps:bodyPr rot="0" spcFirstLastPara="0" vertOverflow="overflow" horzOverflow="overflow" vert="horz" wrap="square" lIns="91440" tIns="45720" rIns="91440" bIns="45720" numCol="1" spcCol="0" rtlCol="0" fromWordArt="0" anchor="t" anchorCtr="0" forceAA="0" compatLnSpc="1">
+                        <a:prstTxWarp prst="textNoShape">
+                          <a:avLst/>
+                        </a:prstTxWarp>
+                        <a:noAutofit/>
+                      </wps:bodyPr>
+                    </wps:wsp>
+                  </a:graphicData>
+                </a:graphic>
+                <wp14:sizeRelH relativeFrom="margin">
+                  <wp14:pctWidth>0</wp14:pctWidth>
+                </wp14:sizeRelH>
+                <wp14:sizeRelV relativeFrom="margin">
+                  <wp14:pctHeight>0</wp14:pctHeight>
+                </wp14:sizeRelV>
+              </wp:anchor>
+            </w:drawing>
+          </mc:Choice>
+          <mc:Fallback>
+            <w:pict>
+              <v:shape id="Text Box 12" o:spid="_x0000_s1030" type="#_x0000_t202" style="position:absolute;margin-left:87pt;margin-top:9.7pt;width:18.25pt;height:15.65pt;z-index:251675648;visibility:visible;mso-wrap-style:square;mso-width-percent:0;mso-height-percent:0;mso-wrap-distance-left:9pt;mso-wrap-distance-top:0;mso-wrap-distance-right:9pt;mso-wrap-distance-bottom:0;mso-position-horizontal:absolute;mso-position-horizontal-relative:text;mso-position-vertical:absolute;mso-position-vertical-relative:text;mso-width-percent:0;mso-height-percent:0;mso-width-relative:margin;mso-height-relative:margin;v-text-anchor:top" o:gfxdata="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" fillcolor="white [3201]" stroked="f" strokeweight=".5pt">
+                <v:textbox>
+                  <w:txbxContent>
+                    <w:p>
+                      <w:pPr>
+                        <w:rPr>
+                          <w:sz w:val="16"/>
+                          <w:szCs w:val="16"/>
+                        </w:rPr>
+                      </w:pPr>
+                      <w:r>
+                        <w:rPr>
+                          <w:sz w:val="16"/>
+                          <w:szCs w:val="16"/>
+                        </w:rPr>
+                        <w:t>4</w:t>
+                      </w:r>
+                    </w:p>
+                    <w:p>
+                      <w:pPr>
+                        <w:rPr>
+                          <w:sz w:val="16"/>
+                          <w:szCs w:val="16"/>
+                        </w:rPr>
+                      </w:pPr>
+                    </w:p>
+                  </w:txbxContent>
+                </v:textbox>
+              </v:shape>
+            </w:pict>
+          </mc:Fallback>
+        </mc:AlternateContent>
+      </w:r>
+      <w:r>
+        <w:rPr>
+          <w:rFonts w:eastAsiaTheme="minorEastAsia"/>
+          <w:noProof/>
+        </w:rPr>
+        <mc:AlternateContent>
+          <mc:Choice Requires="wps">
+            <w:drawing>
+              <wp:anchor distT="0" distB="0" distL="114300" distR="114300" simplePos="0" relativeHeight="251673600" behindDoc="0" locked="0" layoutInCell="1" allowOverlap="1" wp14:anchorId="2D1D2CF2" wp14:editId="5351FD81">
+                <wp:simplePos x="0" y="0"/>
+                <wp:positionH relativeFrom="column">
+                  <wp:posOffset>61604</wp:posOffset>
+                </wp:positionH>
+                <wp:positionV relativeFrom="paragraph">
+                  <wp:posOffset>163195</wp:posOffset>
+                </wp:positionV>
+                <wp:extent cx="231775" cy="198755"/>
+                <wp:effectExtent l="0" t="0" r="0" b="0"/>
+                <wp:wrapNone/>
+                <wp:docPr id="11" name="Text Box 11"/>
+                <wp:cNvGraphicFramePr/>
+                <a:graphic xmlns:a="http://schemas.openxmlformats.org/drawingml/2006/main">
+                  <a:graphicData uri="http://schemas.microsoft.com/office/word/2010/wordprocessingShape">
+                    <wps:wsp>
+                      <wps:cNvSpPr txBox="1"/>
+                      <wps:spPr>
+                        <a:xfrm>
+                          <a:off x="0" y="0"/>
+                          <a:ext cx="231775" cy="198755"/>
+                        </a:xfrm>
+                        <a:prstGeom prst="rect">
+                          <a:avLst/>
+                        </a:prstGeom>
+                        <a:solidFill>
+                          <a:schemeClr val="lt1"/>
+                        </a:solidFill>
+                        <a:ln w="6350">
+                          <a:noFill/>
+                        </a:ln>
+                        <a:effectLst/>
+                      </wps:spPr>
+                      <wps:style>
+                        <a:lnRef idx="0">
+                          <a:schemeClr val="accent1"/>
+                        </a:lnRef>
+                        <a:fillRef idx="0">
+                          <a:schemeClr val="accent1"/>
+                        </a:fillRef>
+                        <a:effectRef idx="0">
+                          <a:schemeClr val="accent1"/>
+                        </a:effectRef>
+                        <a:fontRef idx="minor">
+                          <a:schemeClr val="dk1"/>
+                        </a:fontRef>
+                      </wps:style>
+                      <wps:txbx>
+                        <w:txbxContent>
+                          <w:p>
+                            <w:pPr>
+                              <w:rPr>
+                                <w:sz w:val="16"/>
+                                <w:szCs w:val="16"/>
+                              </w:rPr>
+                            </w:pPr>
+                            <w:r>
+                              <w:rPr>
+                                <w:sz w:val="16"/>
+                                <w:szCs w:val="16"/>
+                              </w:rPr>
+                              <w:t>3</w:t>
+                            </w:r>
+                          </w:p>
+                          <w:p>
+                            <w:pPr>
+                              <w:rPr>
+                                <w:sz w:val="16"/>
+                                <w:szCs w:val="16"/>
+                              </w:rPr>
+                            </w:pPr>
+                          </w:p>
+                        </w:txbxContent>
+                      </wps:txbx>
+                      <wps:bodyPr rot="0" spcFirstLastPara="0" vertOverflow="overflow" horzOverflow="overflow" vert="horz" wrap="square" lIns="91440" tIns="45720" rIns="91440" bIns="45720" numCol="1" spcCol="0" rtlCol="0" fromWordArt="0" anchor="t" anchorCtr="0" forceAA="0" compatLnSpc="1">
+                        <a:prstTxWarp prst="textNoShape">
+                          <a:avLst/>
+                        </a:prstTxWarp>
+                        <a:noAutofit/>
+                      </wps:bodyPr>
+                    </wps:wsp>
+                  </a:graphicData>
+                </a:graphic>
+                <wp14:sizeRelH relativeFrom="margin">
+                  <wp14:pctWidth>0</wp14:pctWidth>
+                </wp14:sizeRelH>
+                <wp14:sizeRelV relativeFrom="margin">
+                  <wp14:pctHeight>0</wp14:pctHeight>
+                </wp14:sizeRelV>
+              </wp:anchor>
+            </w:drawing>
+          </mc:Choice>
+          <mc:Fallback>
+            <w:pict>
+              <v:shape id="Text Box 11" o:spid="_x0000_s1031" type="#_x0000_t202" style="position:absolute;margin-left:4.85pt;margin-top:12.85pt;width:18.25pt;height:15.65pt;z-index:251673600;visibility:visible;mso-wrap-style:square;mso-width-percent:0;mso-height-percent:0;mso-wrap-distance-left:9pt;mso-wrap-distance-top:0;mso-wrap-distance-right:9pt;mso-wrap-distance-bottom:0;mso-position-horizontal:absolute;mso-position-horizontal-relative:text;mso-position-vertical:absolute;mso-position-vertical-relative:text;mso-width-percent:0;mso-height-percent:0;mso-width-relative:margin;mso-height-relative:margin;v-text-anchor:top" o:gfxdata="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" fillcolor="white [3201]" stroked="f" strokeweight=".5pt">
+                <v:textbox>
+                  <w:txbxContent>
+                    <w:p>
+                      <w:pPr>
+                        <w:rPr>
+                          <w:sz w:val="16"/>
+                          <w:szCs w:val="16"/>
+                        </w:rPr>
+                      </w:pPr>
+                      <w:r>
+                        <w:rPr>
+                          <w:sz w:val="16"/>
+                          <w:szCs w:val="16"/>
+                        </w:rPr>
+                        <w:t>3</w:t>
+                      </w:r>
+                    </w:p>
+                    <w:p>
+                      <w:pPr>
+                        <w:rPr>
+                          <w:sz w:val="16"/>
+                          <w:szCs w:val="16"/>
+                        </w:rPr>
+                      </w:pPr>
+                    </w:p>
+                  </w:txbxContent>
+                </v:textbox>
+              </v:shape>
+            </w:pict>
+          </mc:Fallback>
+        </mc:AlternateContent>
+      </w:r>
+      <w:r>
+        <w:rPr>
+          <w:rFonts w:eastAsiaTheme="minorEastAsia"/>
+          <w:noProof/>
+        </w:rPr>
+        <mc:AlternateContent>
+          <mc:Choice Requires="wps">
+            <w:drawing>
+              <wp:anchor distT="0" distB="0" distL="114300" distR="114300" simplePos="0" relativeHeight="251665408" behindDoc="0" locked="0" layoutInCell="1" allowOverlap="1" wp14:anchorId="0B77238B" wp14:editId="749B51A0">
+                <wp:simplePos x="0" y="0"/>
+                <wp:positionH relativeFrom="column">
+                  <wp:posOffset>854003</wp:posOffset>
+                </wp:positionH>
+                <wp:positionV relativeFrom="paragraph">
+                  <wp:posOffset>58653</wp:posOffset>
+                </wp:positionV>
+                <wp:extent cx="212502" cy="199622"/>
+                <wp:effectExtent l="0" t="0" r="16510" b="10160"/>
+                <wp:wrapNone/>
+                <wp:docPr id="4" name="Oval 4"/>
+                <wp:cNvGraphicFramePr/>
+                <a:graphic xmlns:a="http://schemas.openxmlformats.org/drawingml/2006/main">
+                  <a:graphicData uri="http://schemas.microsoft.com/office/word/2010/wordprocessingShape">
+                    <wps:wsp>
+                      <wps:cNvSpPr/>
+                      <wps:spPr>
+                        <a:xfrm>
+                          <a:off x="0" y="0"/>
+                          <a:ext cx="212502" cy="199622"/>
+                        </a:xfrm>
+                        <a:prstGeom prst="ellipse">
+                          <a:avLst/>
+                        </a:prstGeom>
+                        <a:noFill/>
+                      </wps:spPr>
+                      <wps:style>
+                        <a:lnRef idx="2">
+                          <a:schemeClr val="accent1">
+                            <a:shade val="50000"/>
+                          </a:schemeClr>
+                        </a:lnRef>
+                        <a:fillRef idx="1">
+                          <a:schemeClr val="accent1"/>
+                        </a:fillRef>
+                        <a:effectRef idx="0">
+                          <a:schemeClr val="accent1"/>
+                        </a:effectRef>
+                        <a:fontRef idx="minor">
+                          <a:schemeClr val="lt1"/>
+                        </a:fontRef>
+                      </wps:style>
+                      <wps:txbx>
+                        <w:txbxContent>
+                          <w:p>
+                            <w:pPr>
+                              <w:jc w:val="center"/>
+                            </w:pPr>
+                            <w:r>
+                              <w:t>A1</w:t>
+                            </w:r>
+                          </w:p>
+                        </w:txbxContent>
+                      </wps:txbx>
+                      <wps:bodyPr rot="0" spcFirstLastPara="0" vertOverflow="overflow" horzOverflow="overflow" vert="horz" wrap="square" lIns="91440" tIns="45720" rIns="91440" bIns="45720" numCol="1" spcCol="0" rtlCol="0" fromWordArt="0" anchor="ctr" anchorCtr="0" forceAA="0" compatLnSpc="1">
+                        <a:prstTxWarp prst="textNoShape">
+                          <a:avLst/>
+                        </a:prstTxWarp>
+                        <a:noAutofit/>
+                      </wps:bodyPr>
+                    </wps:wsp>
+                  </a:graphicData>
+                </a:graphic>
+              </wp:anchor>
+            </w:drawing>
+          </mc:Choice>
+          <mc:Fallback>
+            <w:pict>
+              <v:oval id="Oval 4" o:spid="_x0000_s1032" style="position:absolute;margin-left:67.25pt;margin-top:4.6pt;width:16.75pt;height:15.7pt;z-index:251665408;visibility:visible;mso-wrap-style:square;mso-wrap-distance-left:9pt;mso-wrap-distance-top:0;mso-wrap-distance-right:9pt;mso-wrap-distance-bottom:0;mso-position-horizontal:absolute;mso-position-horizontal-relative:text;mso-position-vertical:absolute;mso-position-vertical-relative:text;v-text-anchor:middle" o:gfxdata="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" filled="f" strokecolor="#243f60 [1604]" strokeweight="2pt">
+                <v:textbox>
+                  <w:txbxContent>
+                    <w:p>
+                      <w:pPr>
+                        <w:jc w:val="center"/>
+                      </w:pPr>
+                      <w:r>
+                        <w:t>A1</w:t>
+                      </w:r>
+                    </w:p>
+                  </w:txbxContent>
+                </v:textbox>
+              </v:oval>
+            </w:pict>
+          </mc:Fallback>
+        </mc:AlternateContent>
+      </w:r>
+      <w:r>
+        <w:rPr>
+          <w:rFonts w:eastAsiaTheme="minorEastAsia"/>
+          <w:noProof/>
+        </w:rPr>
+        <mc:AlternateContent>
+          <mc:Choice Requires="wps">
+            <w:drawing>
+              <wp:anchor distT="0" distB="0" distL="114300" distR="114300" simplePos="0" relativeHeight="251663360" behindDoc="0" locked="0" layoutInCell="1" allowOverlap="1" wp14:anchorId="059767EE" wp14:editId="1C7AD23B">
+                <wp:simplePos x="0" y="0"/>
+                <wp:positionH relativeFrom="column">
+                  <wp:posOffset>338848</wp:posOffset>
+                </wp:positionH>
+                <wp:positionV relativeFrom="paragraph">
+                  <wp:posOffset>58420</wp:posOffset>
+                </wp:positionV>
+                <wp:extent cx="212502" cy="199622"/>
+                <wp:effectExtent l="0" t="0" r="16510" b="10160"/>
+                <wp:wrapNone/>
+                <wp:docPr id="3" name="Oval 3"/>
+                <wp:cNvGraphicFramePr/>
+                <a:graphic xmlns:a="http://schemas.openxmlformats.org/drawingml/2006/main">
+                  <a:graphicData uri="http://schemas.microsoft.com/office/word/2010/wordprocessingShape">
+                    <wps:wsp>
+                      <wps:cNvSpPr/>
+                      <wps:spPr>
+                        <a:xfrm>
+                          <a:off x="0" y="0"/>
+                          <a:ext cx="212502" cy="199622"/>
+                        </a:xfrm>
+                        <a:prstGeom prst="ellipse">
+                          <a:avLst/>
+                        </a:prstGeom>
+                        <a:noFill/>
+                      </wps:spPr>
+                      <wps:style>
+                        <a:lnRef idx="2">
+                          <a:schemeClr val="accent1">
+                            <a:shade val="50000"/>
+                          </a:schemeClr>
+                        </a:lnRef>
+                        <a:fillRef idx="1">
+                          <a:schemeClr val="accent1"/>
+                        </a:fillRef>
+                        <a:effectRef idx="0">
+                          <a:schemeClr val="accent1"/>
+                        </a:effectRef>
+                        <a:fontRef idx="minor">
+                          <a:schemeClr val="lt1"/>
+                        </a:fontRef>
+                      </wps:style>
+                      <wps:txbx>
+                        <w:txbxContent>
+                          <w:p>
+                            <w:pPr>
+                              <w:jc w:val="center"/>
+                            </w:pPr>
+                            <w:r>
+                              <w:t>A1</w:t>
+                            </w:r>
+                          </w:p>
+                        </w:txbxContent>
+                      </wps:txbx>
+                      <wps:bodyPr rot="0" spcFirstLastPara="0" vertOverflow="overflow" horzOverflow="overflow" vert="horz" wrap="square" lIns="91440" tIns="45720" rIns="91440" bIns="45720" numCol="1" spcCol="0" rtlCol="0" fromWordArt="0" anchor="ctr" anchorCtr="0" forceAA="0" compatLnSpc="1">
+                        <a:prstTxWarp prst="textNoShape">
+                          <a:avLst/>
+                        </a:prstTxWarp>
+                        <a:noAutofit/>
+                      </wps:bodyPr>
+                    </wps:wsp>
+                  </a:graphicData>
+                </a:graphic>
+              </wp:anchor>
+            </w:drawing>
+          </mc:Choice>
+          <mc:Fallback>
+            <w:pict>
+              <v:oval id="Oval 3" o:spid="_x0000_s1033" style="position:absolute;margin-left:26.7pt;margin-top:4.6pt;width:16.75pt;height:15.7pt;z-index:251663360;visibility:visible;mso-wrap-style:square;mso-wrap-distance-left:9pt;mso-wrap-distance-top:0;mso-wrap-distance-right:9pt;mso-wrap-distance-bottom:0;mso-position-horizontal:absolute;mso-position-horizontal-relative:text;mso-position-vertical:absolute;mso-position-vertical-relative:text;v-text-anchor:middle" o:gfxdata="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" filled="f" strokecolor="#243f60 [1604]" strokeweight="2pt">
+                <v:textbox>
+                  <w:txbxContent>
+                    <w:p>
+                      <w:pPr>
+                        <w:jc w:val="center"/>
+                      </w:pPr>
+                      <w:r>
+                        <w:t>A1</w:t>
+                      </w:r>
+                    </w:p>
+                  </w:txbxContent>
+                </v:textbox>
+              </v:oval>
+            </w:pict>
+          </mc:Fallback>
+        </mc:AlternateContent>
+      </w:r>
+    </w:p>
+    <w:p>
+      <w:pPr>
+        <w:pBdr>
+          <w:bottom w:val="single" w:sz="6" w:space="1" w:color="auto"/>
+        </w:pBdr>
+        <w:spacing w:after="0"/>
+        <w:rPr>
+          <w:rFonts w:eastAsiaTheme="minorEastAsia"/>
+        </w:rPr>
+      </w:pPr>
+    </w:p>
+    <w:p>
+      <w:pPr>
+        <w:pBdr>
+          <w:bottom w:val="single" w:sz="6" w:space="1" w:color="auto"/>
+        </w:pBdr>
+        <w:spacing w:after="0"/>
+        <w:rPr>
+          <w:rFonts w:eastAsiaTheme="minorEastAsia"/>
+        </w:rPr>
+      </w:pPr>
+      <w:r>
+        <w:rPr>
+          <w:rFonts w:eastAsiaTheme="minorEastAsia"/>
+        </w:rPr>
+        <w:t>Reconcile Area 1 and 2:</w:t>
+      </w:r>
+    </w:p>
+    <w:p>
+      <w:pPr>
+        <w:pBdr>
+          <w:bottom w:val="single" w:sz="6" w:space="1" w:color="auto"/>
+        </w:pBdr>
+        <w:spacing w:after="0"/>
+        <w:rPr>
+          <w:rFonts w:eastAsiaTheme="minorEastAsia"/>
+        </w:rPr>
+      </w:pPr>
+      <m:oMathPara>
+        <m:oMath>
+          <m:sSubSup>
+            <m:sSubSupPr>
+              <m:ctrlPr>
+                <w:rPr>
+                  <w:rFonts w:ascii="Cambria Math" w:eastAsiaTheme="minorEastAsia" w:hAnsi="Cambria Math"/>
+                  <w:i/>
+                </w:rPr>
+              </m:ctrlPr>
+            </m:sSubSupPr>
+            <m:e>
+              <m:r>
+                <w:rPr>
+                  <w:rFonts w:ascii="Cambria Math" w:eastAsiaTheme="minorEastAsia" w:hAnsi="Cambria Math"/>
+                </w:rPr>
+                <m:t>s</m:t>
+              </m:r>
+            </m:e>
+            <m:sub>
+              <m:r>
+                <w:rPr>
+                  <w:rFonts w:ascii="Cambria Math" w:eastAsiaTheme="minorEastAsia" w:hAnsi="Cambria Math"/>
+                </w:rPr>
+                <m:t>1</m:t>
+              </m:r>
+            </m:sub>
+            <m:sup>
+              <m:r>
+                <w:rPr>
+                  <w:rFonts w:ascii="Cambria Math" w:eastAsiaTheme="minorEastAsia" w:hAnsi="Cambria Math"/>
+                </w:rPr>
+                <m:t>1</m:t>
+              </m:r>
+            </m:sup>
+          </m:sSubSup>
+          <m:r>
+            <w:rPr>
+              <w:rFonts w:ascii="Cambria Math" w:eastAsiaTheme="minorEastAsia" w:hAnsi="Cambria Math"/>
+            </w:rPr>
+            <m:t>=</m:t>
+          </m:r>
+          <m:sSub>
+            <m:sSubPr>
+              <m:ctrlPr>
+                <w:rPr>
+                  <w:rFonts w:ascii="Cambria Math" w:eastAsiaTheme="minorEastAsia" w:hAnsi="Cambria Math"/>
+                  <w:i/>
+                </w:rPr>
+              </m:ctrlPr>
+            </m:sSubPr>
+            <m:e>
+              <m:r>
+                <w:rPr>
+                  <w:rFonts w:ascii="Cambria Math" w:eastAsiaTheme="minorEastAsia" w:hAnsi="Cambria Math"/>
+                </w:rPr>
+                <m:t>s</m:t>
+              </m:r>
+            </m:e>
+            <m:sub>
+              <m:r>
+                <w:rPr>
+                  <w:rFonts w:ascii="Cambria Math" w:eastAsiaTheme="minorEastAsia" w:hAnsi="Cambria Math"/>
+                </w:rPr>
+                <m:t>1</m:t>
+              </m:r>
+            </m:sub>
+          </m:sSub>
+          <m:r>
+            <w:rPr>
+              <w:rFonts w:ascii="Cambria Math" w:eastAsiaTheme="minorEastAsia" w:hAnsi="Cambria Math"/>
+            </w:rPr>
+            <m:t>-</m:t>
+          </m:r>
+          <m:f>
+            <m:fPr>
+              <m:ctrlPr>
+                <w:rPr>
+                  <w:rFonts w:ascii="Cambria Math" w:eastAsiaTheme="minorEastAsia" w:hAnsi="Cambria Math"/>
+                  <w:i/>
+                </w:rPr>
+              </m:ctrlPr>
+            </m:fPr>
+            <m:num>
+              <m:sSub>
+                <m:sSubPr>
+                  <m:ctrlPr>
+                    <w:rPr>
+                      <w:rFonts w:ascii="Cambria Math" w:eastAsiaTheme="minorEastAsia" w:hAnsi="Cambria Math"/>
+                      <w:i/>
+                    </w:rPr>
+                  </m:ctrlPr>
+                </m:sSubPr>
+                <m:e>
+                  <m:r>
+                    <w:rPr>
+                      <w:rFonts w:ascii="Cambria Math" w:eastAsiaTheme="minorEastAsia" w:hAnsi="Cambria Math"/>
+                    </w:rPr>
+                    <m:t>s</m:t>
+                  </m:r>
+                </m:e>
+                <m:sub>
+                  <m:r>
+                    <w:rPr>
+                      <w:rFonts w:ascii="Cambria Math" w:eastAsiaTheme="minorEastAsia" w:hAnsi="Cambria Math"/>
+                    </w:rPr>
+                    <m:t>1</m:t>
+                  </m:r>
+                </m:sub>
+              </m:sSub>
+              <m:r>
+                <w:rPr>
+                  <w:rFonts w:ascii="Cambria Math" w:eastAsiaTheme="minorEastAsia" w:hAnsi="Cambria Math"/>
+                </w:rPr>
+                <m:t>-</m:t>
+              </m:r>
+              <m:sSub>
+                <m:sSubPr>
+                  <m:ctrlPr>
+                    <w:rPr>
+                      <w:rFonts w:ascii="Cambria Math" w:eastAsiaTheme="minorEastAsia" w:hAnsi="Cambria Math"/>
+                      <w:i/>
+                    </w:rPr>
+                  </m:ctrlPr>
+                </m:sSubPr>
+                <m:e>
+                  <m:r>
+                    <w:rPr>
+                      <w:rFonts w:ascii="Cambria Math" w:eastAsiaTheme="minorEastAsia" w:hAnsi="Cambria Math"/>
+                    </w:rPr>
+                    <m:t>s</m:t>
+                  </m:r>
+                </m:e>
+                <m:sub>
+                  <m:r>
+                    <w:rPr>
+                      <w:rFonts w:ascii="Cambria Math" w:eastAsiaTheme="minorEastAsia" w:hAnsi="Cambria Math"/>
+                    </w:rPr>
+                    <m:t>2</m:t>
+                  </m:r>
+                </m:sub>
+              </m:sSub>
+            </m:num>
+            <m:den>
+              <m:r>
+                <w:rPr>
+                  <w:rFonts w:ascii="Cambria Math" w:eastAsiaTheme="minorEastAsia" w:hAnsi="Cambria Math"/>
+                </w:rPr>
+                <m:t>2</m:t>
+              </m:r>
+            </m:den>
+          </m:f>
+          <m:r>
+            <w:rPr>
+              <w:rFonts w:ascii="Cambria Math" w:eastAsiaTheme="minorEastAsia" w:hAnsi="Cambria Math"/>
+            </w:rPr>
+            <m:t>=</m:t>
+          </m:r>
+          <m:f>
+            <m:fPr>
+              <m:ctrlPr>
+                <w:rPr>
+                  <w:rFonts w:ascii="Cambria Math" w:eastAsiaTheme="minorEastAsia" w:hAnsi="Cambria Math"/>
+                  <w:i/>
+                </w:rPr>
+              </m:ctrlPr>
+            </m:fPr>
+            <m:num>
+              <m:sSub>
+                <m:sSubPr>
+                  <m:ctrlPr>
+                    <w:rPr>
+                      <w:rFonts w:ascii="Cambria Math" w:eastAsiaTheme="minorEastAsia" w:hAnsi="Cambria Math"/>
+                      <w:i/>
+                    </w:rPr>
+                  </m:ctrlPr>
+                </m:sSubPr>
+                <m:e>
+                  <m:r>
+                    <w:rPr>
+                      <w:rFonts w:ascii="Cambria Math" w:eastAsiaTheme="minorEastAsia" w:hAnsi="Cambria Math"/>
+                    </w:rPr>
+                    <m:t>s</m:t>
+                  </m:r>
+                </m:e>
+                <m:sub>
+                  <m:r>
+                    <w:rPr>
+                      <w:rFonts w:ascii="Cambria Math" w:eastAsiaTheme="minorEastAsia" w:hAnsi="Cambria Math"/>
+                    </w:rPr>
+                    <m:t>1</m:t>
+                  </m:r>
+                </m:sub>
+              </m:sSub>
+              <m:r>
+                <w:rPr>
+                  <w:rFonts w:ascii="Cambria Math" w:eastAsiaTheme="minorEastAsia" w:hAnsi="Cambria Math"/>
+                </w:rPr>
+                <m:t>+</m:t>
+              </m:r>
+              <m:sSub>
+                <m:sSubPr>
+                  <m:ctrlPr>
+                    <w:rPr>
+                      <w:rFonts w:ascii="Cambria Math" w:eastAsiaTheme="minorEastAsia" w:hAnsi="Cambria Math"/>
+                      <w:i/>
+                    </w:rPr>
+                  </m:ctrlPr>
+                </m:sSubPr>
+                <m:e>
+                  <m:r>
+                    <w:rPr>
+                      <w:rFonts w:ascii="Cambria Math" w:eastAsiaTheme="minorEastAsia" w:hAnsi="Cambria Math"/>
+                    </w:rPr>
+                    <m:t>s</m:t>
+                  </m:r>
+                </m:e>
+                <m:sub>
+                  <m:r>
+                    <w:rPr>
+                      <w:rFonts w:ascii="Cambria Math" w:eastAsiaTheme="minorEastAsia" w:hAnsi="Cambria Math"/>
+                    </w:rPr>
+                    <m:t>2</m:t>
+                  </m:r>
+                </m:sub>
+              </m:sSub>
+            </m:num>
+            <m:den>
+              <m:r>
+                <w:rPr>
+                  <w:rFonts w:ascii="Cambria Math" w:eastAsiaTheme="minorEastAsia" w:hAnsi="Cambria Math"/>
+                </w:rPr>
+                <m:t>2</m:t>
+              </m:r>
+            </m:den>
+          </m:f>
+        </m:oMath>
+      </m:oMathPara>
+    </w:p>
+    <w:p>
+      <w:pPr>
+        <w:pBdr>
+          <w:bottom w:val="single" w:sz="6" w:space="1" w:color="auto"/>
+        </w:pBdr>
+        <w:spacing w:after="0"/>
+        <w:rPr>
+          <w:rFonts w:eastAsiaTheme="minorEastAsia"/>
+        </w:rPr>
+      </w:pPr>
+      <m:oMathPara>
+        <m:oMath>
+          <m:sSubSup>
+            <m:sSubSupPr>
+              <m:ctrlPr>
+                <w:rPr>
+                  <w:rFonts w:ascii="Cambria Math" w:eastAsiaTheme="minorEastAsia" w:hAnsi="Cambria Math"/>
+                  <w:i/>
+                </w:rPr>
+              </m:ctrlPr>
+            </m:sSubSupPr>
+            <m:e>
+              <m:r>
+                <w:rPr>
+                  <w:rFonts w:ascii="Cambria Math" w:eastAsiaTheme="minorEastAsia" w:hAnsi="Cambria Math"/>
+                </w:rPr>
+                <m:t>s</m:t>
+              </m:r>
+            </m:e>
+            <m:sub>
+              <m:r>
+                <w:rPr>
+                  <w:rFonts w:ascii="Cambria Math" w:eastAsiaTheme="minorEastAsia" w:hAnsi="Cambria Math"/>
+                </w:rPr>
+                <m:t>2</m:t>
+              </m:r>
+            </m:sub>
+            <m:sup>
+              <m:r>
+                <w:rPr>
+                  <w:rFonts w:ascii="Cambria Math" w:eastAsiaTheme="minorEastAsia" w:hAnsi="Cambria Math"/>
+                </w:rPr>
+                <m:t>1</m:t>
+              </m:r>
+            </m:sup>
+          </m:sSubSup>
+          <m:r>
+            <w:rPr>
+              <w:rFonts w:ascii="Cambria Math" w:eastAsiaTheme="minorEastAsia" w:hAnsi="Cambria Math"/>
+            </w:rPr>
+            <m:t>=</m:t>
+          </m:r>
+          <m:sSub>
+            <m:sSubPr>
+              <m:ctrlPr>
+                <w:rPr>
+                  <w:rFonts w:ascii="Cambria Math" w:eastAsiaTheme="minorEastAsia" w:hAnsi="Cambria Math"/>
+                  <w:i/>
+                </w:rPr>
+              </m:ctrlPr>
+            </m:sSubPr>
+            <m:e>
+              <m:r>
+                <w:rPr>
+                  <w:rFonts w:ascii="Cambria Math" w:eastAsiaTheme="minorEastAsia" w:hAnsi="Cambria Math"/>
+                </w:rPr>
+                <m:t>s</m:t>
+              </m:r>
+            </m:e>
+            <m:sub>
+              <m:r>
+                <w:rPr>
+                  <w:rFonts w:ascii="Cambria Math" w:eastAsiaTheme="minorEastAsia" w:hAnsi="Cambria Math"/>
+                </w:rPr>
+                <m:t>2</m:t>
+              </m:r>
+            </m:sub>
+          </m:sSub>
+          <m:r>
+            <w:rPr>
+              <w:rFonts w:ascii="Cambria Math" w:eastAsiaTheme="minorEastAsia" w:hAnsi="Cambria Math"/>
+            </w:rPr>
+            <m:t>+</m:t>
+          </m:r>
+          <m:f>
+            <m:fPr>
+              <m:ctrlPr>
+                <w:rPr>
+                  <w:rFonts w:ascii="Cambria Math" w:eastAsiaTheme="minorEastAsia" w:hAnsi="Cambria Math"/>
+                  <w:i/>
+                </w:rPr>
+              </m:ctrlPr>
+            </m:fPr>
+            <m:num>
+              <m:sSub>
+                <m:sSubPr>
+                  <m:ctrlPr>
+                    <w:rPr>
+                      <w:rFonts w:ascii="Cambria Math" w:eastAsiaTheme="minorEastAsia" w:hAnsi="Cambria Math"/>
+                      <w:i/>
+                    </w:rPr>
+                  </m:ctrlPr>
+                </m:sSubPr>
+                <m:e>
+                  <m:r>
+                    <w:rPr>
+                      <w:rFonts w:ascii="Cambria Math" w:eastAsiaTheme="minorEastAsia" w:hAnsi="Cambria Math"/>
+                    </w:rPr>
+                    <m:t>s</m:t>
+                  </m:r>
+                </m:e>
+                <m:sub>
+                  <m:r>
+                    <w:rPr>
+                      <w:rFonts w:ascii="Cambria Math" w:eastAsiaTheme="minorEastAsia" w:hAnsi="Cambria Math"/>
+                    </w:rPr>
+                    <m:t>1</m:t>
+                  </m:r>
+                </m:sub>
+              </m:sSub>
+              <m:r>
+                <w:rPr>
+                  <w:rFonts w:ascii="Cambria Math" w:eastAsiaTheme="minorEastAsia" w:hAnsi="Cambria Math"/>
+                </w:rPr>
+                <m:t>-</m:t>
+              </m:r>
+              <m:sSub>
+                <m:sSubPr>
+                  <m:ctrlPr>
+                    <w:rPr>
+                      <w:rFonts w:ascii="Cambria Math" w:eastAsiaTheme="minorEastAsia" w:hAnsi="Cambria Math"/>
+                      <w:i/>
+                    </w:rPr>
+                  </m:ctrlPr>
+                </m:sSubPr>
+                <m:e>
+                  <m:r>
+                    <w:rPr>
+                      <w:rFonts w:ascii="Cambria Math" w:eastAsiaTheme="minorEastAsia" w:hAnsi="Cambria Math"/>
+                    </w:rPr>
+                    <m:t>s</m:t>
+                  </m:r>
+                </m:e>
+                <m:sub>
+                  <m:r>
+                    <w:rPr>
+                      <w:rFonts w:ascii="Cambria Math" w:eastAsiaTheme="minorEastAsia" w:hAnsi="Cambria Math"/>
+                    </w:rPr>
+                    <m:t>2</m:t>
+                  </m:r>
+                </m:sub>
+              </m:sSub>
+            </m:num>
+            <m:den>
+              <m:r>
+                <w:rPr>
+                  <w:rFonts w:ascii="Cambria Math" w:eastAsiaTheme="minorEastAsia" w:hAnsi="Cambria Math"/>
+                </w:rPr>
+                <m:t>2</m:t>
+              </m:r>
+            </m:den>
+          </m:f>
+          <m:r>
+            <w:rPr>
+              <w:rFonts w:ascii="Cambria Math" w:eastAsiaTheme="minorEastAsia" w:hAnsi="Cambria Math"/>
+            </w:rPr>
+            <m:t>=</m:t>
+          </m:r>
+          <m:f>
+            <m:fPr>
+              <m:ctrlPr>
+                <w:rPr>
+                  <w:rFonts w:ascii="Cambria Math" w:eastAsiaTheme="minorEastAsia" w:hAnsi="Cambria Math"/>
+                  <w:i/>
+                </w:rPr>
+              </m:ctrlPr>
+            </m:fPr>
+            <m:num>
+              <m:sSub>
+                <m:sSubPr>
+                  <m:ctrlPr>
+                    <w:rPr>
+                      <w:rFonts w:ascii="Cambria Math" w:eastAsiaTheme="minorEastAsia" w:hAnsi="Cambria Math"/>
+                      <w:i/>
+                    </w:rPr>
+                  </m:ctrlPr>
+                </m:sSubPr>
+                <m:e>
+                  <m:r>
+                    <w:rPr>
+                      <w:rFonts w:ascii="Cambria Math" w:eastAsiaTheme="minorEastAsia" w:hAnsi="Cambria Math"/>
+                    </w:rPr>
+                    <m:t>s</m:t>
+                  </m:r>
+                </m:e>
+                <m:sub>
+                  <m:r>
+                    <w:rPr>
+                      <w:rFonts w:ascii="Cambria Math" w:eastAsiaTheme="minorEastAsia" w:hAnsi="Cambria Math"/>
+                    </w:rPr>
+                    <m:t>1</m:t>
+                  </m:r>
+                </m:sub>
+              </m:sSub>
+              <m:r>
+                <w:rPr>
+                  <w:rFonts w:ascii="Cambria Math" w:eastAsiaTheme="minorEastAsia" w:hAnsi="Cambria Math"/>
+                </w:rPr>
+                <m:t>+</m:t>
+              </m:r>
+              <m:sSub>
+                <m:sSubPr>
+                  <m:ctrlPr>
+                    <w:rPr>
+                      <w:rFonts w:ascii="Cambria Math" w:eastAsiaTheme="minorEastAsia" w:hAnsi="Cambria Math"/>
+                      <w:i/>
+                    </w:rPr>
+                  </m:ctrlPr>
+                </m:sSubPr>
+                <m:e>
+                  <m:r>
+                    <w:rPr>
+                      <w:rFonts w:ascii="Cambria Math" w:eastAsiaTheme="minorEastAsia" w:hAnsi="Cambria Math"/>
+                    </w:rPr>
+                    <m:t>s</m:t>
+                  </m:r>
+                </m:e>
+                <m:sub>
+                  <m:r>
+                    <w:rPr>
+                      <w:rFonts w:ascii="Cambria Math" w:eastAsiaTheme="minorEastAsia" w:hAnsi="Cambria Math"/>
+                    </w:rPr>
+                    <m:t>2</m:t>
+                  </m:r>
+                </m:sub>
+              </m:sSub>
+            </m:num>
+            <m:den>
+              <m:r>
+                <w:rPr>
+                  <w:rFonts w:ascii="Cambria Math" w:eastAsiaTheme="minorEastAsia" w:hAnsi="Cambria Math"/>
+                </w:rPr>
+                <m:t>2</m:t>
+              </m:r>
+            </m:den>
+          </m:f>
+        </m:oMath>
+      </m:oMathPara>
+    </w:p>
+    <w:p>
+      <w:pPr>
+        <w:pBdr>
+          <w:bottom w:val="single" w:sz="6" w:space="1" w:color="auto"/>
+        </w:pBdr>
+        <w:spacing w:after="0"/>
+        <w:rPr>
+          <w:rFonts w:eastAsiaTheme="minorEastAsia"/>
+        </w:rPr>
+      </w:pPr>
+      <m:oMathPara>
+        <m:oMath>
+          <m:sSubSup>
+            <m:sSubSupPr>
+              <m:ctrlPr>
+                <w:rPr>
+                  <w:rFonts w:ascii="Cambria Math" w:eastAsiaTheme="minorEastAsia" w:hAnsi="Cambria Math"/>
+                  <w:i/>
+                </w:rPr>
+              </m:ctrlPr>
+            </m:sSubSupPr>
+            <m:e>
+              <m:r>
+                <w:rPr>
+                  <w:rFonts w:ascii="Cambria Math" w:eastAsiaTheme="minorEastAsia" w:hAnsi="Cambria Math"/>
+                </w:rPr>
+                <m:t>s</m:t>
+              </m:r>
+            </m:e>
+            <m:sub>
+              <m:r>
+                <w:rPr>
+                  <w:rFonts w:ascii="Cambria Math" w:eastAsiaTheme="minorEastAsia" w:hAnsi="Cambria Math"/>
+                </w:rPr>
+                <m:t>3</m:t>
+              </m:r>
+            </m:sub>
+            <m:sup>
+              <m:r>
+                <w:rPr>
+                  <w:rFonts w:ascii="Cambria Math" w:eastAsiaTheme="minorEastAsia" w:hAnsi="Cambria Math"/>
+                </w:rPr>
+                <m:t>1</m:t>
+              </m:r>
+            </m:sup>
+          </m:sSubSup>
+          <m:r>
+            <w:rPr>
+              <w:rFonts w:ascii="Cambria Math" w:eastAsiaTheme="minorEastAsia" w:hAnsi="Cambria Math"/>
+            </w:rPr>
+            <m:t>=</m:t>
+          </m:r>
+          <m:sSub>
+            <m:sSubPr>
+              <m:ctrlPr>
+                <w:rPr>
+                  <w:rFonts w:ascii="Cambria Math" w:eastAsiaTheme="minorEastAsia" w:hAnsi="Cambria Math"/>
+                  <w:i/>
+                </w:rPr>
+              </m:ctrlPr>
+            </m:sSubPr>
+            <m:e>
+              <m:r>
+                <w:rPr>
+                  <w:rFonts w:ascii="Cambria Math" w:eastAsiaTheme="minorEastAsia" w:hAnsi="Cambria Math"/>
+                </w:rPr>
+                <m:t>s</m:t>
+              </m:r>
+            </m:e>
+            <m:sub>
+              <m:r>
+                <w:rPr>
+                  <w:rFonts w:ascii="Cambria Math" w:eastAsiaTheme="minorEastAsia" w:hAnsi="Cambria Math"/>
+                </w:rPr>
+                <m:t>3</m:t>
+              </m:r>
+            </m:sub>
+          </m:sSub>
+          <m:r>
+            <w:rPr>
+              <w:rFonts w:ascii="Cambria Math" w:eastAsiaTheme="minorEastAsia" w:hAnsi="Cambria Math"/>
+            </w:rPr>
+            <m:t>-</m:t>
+          </m:r>
+          <m:f>
+            <m:fPr>
+              <m:ctrlPr>
+                <w:rPr>
+                  <w:rFonts w:ascii="Cambria Math" w:eastAsiaTheme="minorEastAsia" w:hAnsi="Cambria Math"/>
+                  <w:i/>
+                </w:rPr>
+              </m:ctrlPr>
+            </m:fPr>
+            <m:num>
+              <m:sSub>
+                <m:sSubPr>
+                  <m:ctrlPr>
+                    <w:rPr>
+                      <w:rFonts w:ascii="Cambria Math" w:eastAsiaTheme="minorEastAsia" w:hAnsi="Cambria Math"/>
+                      <w:i/>
+                    </w:rPr>
+                  </m:ctrlPr>
+                </m:sSubPr>
+                <m:e>
+                  <m:r>
+                    <w:rPr>
+                      <w:rFonts w:ascii="Cambria Math" w:eastAsiaTheme="minorEastAsia" w:hAnsi="Cambria Math"/>
+                    </w:rPr>
+                    <m:t>s</m:t>
+                  </m:r>
+                </m:e>
+                <m:sub>
+                  <m:r>
+                    <w:rPr>
+                      <w:rFonts w:ascii="Cambria Math" w:eastAsiaTheme="minorEastAsia" w:hAnsi="Cambria Math"/>
+                    </w:rPr>
+                    <m:t>1</m:t>
+                  </m:r>
+                </m:sub>
+              </m:sSub>
+              <m:r>
+                <w:rPr>
+                  <w:rFonts w:ascii="Cambria Math" w:eastAsiaTheme="minorEastAsia" w:hAnsi="Cambria Math"/>
+                </w:rPr>
+                <m:t>-</m:t>
+              </m:r>
+              <m:sSub>
+                <m:sSubPr>
+                  <m:ctrlPr>
+                    <w:rPr>
+                      <w:rFonts w:ascii="Cambria Math" w:eastAsiaTheme="minorEastAsia" w:hAnsi="Cambria Math"/>
+                      <w:i/>
+                    </w:rPr>
+                  </m:ctrlPr>
+                </m:sSubPr>
+                <m:e>
+                  <m:r>
+                    <w:rPr>
+                      <w:rFonts w:ascii="Cambria Math" w:eastAsiaTheme="minorEastAsia" w:hAnsi="Cambria Math"/>
+                    </w:rPr>
+                    <m:t>s</m:t>
+                  </m:r>
+                </m:e>
+                <m:sub>
+                  <m:r>
+                    <w:rPr>
+                      <w:rFonts w:ascii="Cambria Math" w:eastAsiaTheme="minorEastAsia" w:hAnsi="Cambria Math"/>
+                    </w:rPr>
+                    <m:t>2</m:t>
+                  </m:r>
+                </m:sub>
+              </m:sSub>
+            </m:num>
+            <m:den>
+              <m:r>
+                <w:rPr>
+                  <w:rFonts w:ascii="Cambria Math" w:eastAsiaTheme="minorEastAsia" w:hAnsi="Cambria Math"/>
+                </w:rPr>
+                <m:t>2</m:t>
+              </m:r>
+            </m:den>
+          </m:f>
+        </m:oMath>
+      </m:oMathPara>
+    </w:p>
+    <w:p>
+      <w:pPr>
+        <w:pBdr>
+          <w:bottom w:val="single" w:sz="6" w:space="1" w:color="auto"/>
+        </w:pBdr>
+        <w:spacing w:after="0"/>
+        <w:rPr>
+          <w:rFonts w:eastAsiaTheme="minorEastAsia"/>
+        </w:rPr>
+      </w:pPr>
+      <m:oMathPara>
+        <m:oMath>
+          <m:sSubSup>
+            <m:sSubSupPr>
+              <m:ctrlPr>
+                <w:rPr>
+                  <w:rFonts w:ascii="Cambria Math" w:eastAsiaTheme="minorEastAsia" w:hAnsi="Cambria Math"/>
+                  <w:i/>
+                </w:rPr>
+              </m:ctrlPr>
+            </m:sSubSupPr>
+            <m:e>
+              <m:r>
+                <w:rPr>
+                  <w:rFonts w:ascii="Cambria Math" w:eastAsiaTheme="minorEastAsia" w:hAnsi="Cambria Math"/>
+                </w:rPr>
+                <m:t>s</m:t>
+              </m:r>
+            </m:e>
+            <m:sub>
+              <m:r>
+                <w:rPr>
+                  <w:rFonts w:ascii="Cambria Math" w:eastAsiaTheme="minorEastAsia" w:hAnsi="Cambria Math"/>
+                </w:rPr>
+                <m:t>4</m:t>
+              </m:r>
+            </m:sub>
+            <m:sup>
+              <m:r>
+                <w:rPr>
+                  <w:rFonts w:ascii="Cambria Math" w:eastAsiaTheme="minorEastAsia" w:hAnsi="Cambria Math"/>
+                </w:rPr>
+                <m:t>1</m:t>
+              </m:r>
+            </m:sup>
+          </m:sSubSup>
+          <m:r>
+            <w:rPr>
+              <w:rFonts w:ascii="Cambria Math" w:eastAsiaTheme="minorEastAsia" w:hAnsi="Cambria Math"/>
+            </w:rPr>
+            <m:t>=</m:t>
+          </m:r>
+          <m:sSub>
+            <m:sSubPr>
+              <m:ctrlPr>
+                <w:rPr>
+                  <w:rFonts w:ascii="Cambria Math" w:eastAsiaTheme="minorEastAsia" w:hAnsi="Cambria Math"/>
+                  <w:i/>
+                </w:rPr>
+              </m:ctrlPr>
+            </m:sSubPr>
+            <m:e>
+              <m:r>
+                <w:rPr>
+                  <w:rFonts w:ascii="Cambria Math" w:eastAsiaTheme="minorEastAsia" w:hAnsi="Cambria Math"/>
+                </w:rPr>
+                <m:t>s</m:t>
+              </m:r>
+            </m:e>
+            <m:sub>
+              <m:r>
+                <w:rPr>
+                  <w:rFonts w:ascii="Cambria Math" w:eastAsiaTheme="minorEastAsia" w:hAnsi="Cambria Math"/>
+                </w:rPr>
+                <m:t>4</m:t>
+              </m:r>
+            </m:sub>
+          </m:sSub>
+          <m:r>
+            <w:rPr>
+              <w:rFonts w:ascii="Cambria Math" w:eastAsiaTheme="minorEastAsia" w:hAnsi="Cambria Math"/>
+            </w:rPr>
+            <m:t>-</m:t>
+          </m:r>
+          <m:f>
+            <m:fPr>
+              <m:ctrlPr>
+                <w:rPr>
+                  <w:rFonts w:ascii="Cambria Math" w:eastAsiaTheme="minorEastAsia" w:hAnsi="Cambria Math"/>
+                  <w:i/>
+                </w:rPr>
+              </m:ctrlPr>
+            </m:fPr>
+            <m:num>
+              <m:sSub>
+                <m:sSubPr>
+                  <m:ctrlPr>
+                    <w:rPr>
+                      <w:rFonts w:ascii="Cambria Math" w:eastAsiaTheme="minorEastAsia" w:hAnsi="Cambria Math"/>
+                      <w:i/>
+                    </w:rPr>
+                  </m:ctrlPr>
+                </m:sSubPr>
+                <m:e>
+                  <m:r>
+                    <w:rPr>
+                      <w:rFonts w:ascii="Cambria Math" w:eastAsiaTheme="minorEastAsia" w:hAnsi="Cambria Math"/>
+                    </w:rPr>
+                    <m:t>s</m:t>
+                  </m:r>
+                </m:e>
+                <m:sub>
+                  <m:r>
+                    <w:rPr>
+                      <w:rFonts w:ascii="Cambria Math" w:eastAsiaTheme="minorEastAsia" w:hAnsi="Cambria Math"/>
+                    </w:rPr>
+                    <m:t>1</m:t>
+                  </m:r>
+                </m:sub>
+              </m:sSub>
+              <m:r>
+                <w:rPr>
+                  <w:rFonts w:ascii="Cambria Math" w:eastAsiaTheme="minorEastAsia" w:hAnsi="Cambria Math"/>
+                </w:rPr>
+                <m:t>-</m:t>
+              </m:r>
+              <m:sSub>
+                <m:sSubPr>
+                  <m:ctrlPr>
+                    <w:rPr>
+                      <w:rFonts w:ascii="Cambria Math" w:eastAsiaTheme="minorEastAsia" w:hAnsi="Cambria Math"/>
+                      <w:i/>
+                    </w:rPr>
+                  </m:ctrlPr>
+                </m:sSubPr>
+                <m:e>
+                  <m:r>
+                    <w:rPr>
+                      <w:rFonts w:ascii="Cambria Math" w:eastAsiaTheme="minorEastAsia" w:hAnsi="Cambria Math"/>
+                    </w:rPr>
+                    <m:t>s</m:t>
+                  </m:r>
+                </m:e>
+                <m:sub>
+                  <m:r>
+                    <w:rPr>
+                      <w:rFonts w:ascii="Cambria Math" w:eastAsiaTheme="minorEastAsia" w:hAnsi="Cambria Math"/>
+                    </w:rPr>
+                    <m:t>2</m:t>
+                  </m:r>
+                </m:sub>
+              </m:sSub>
+            </m:num>
+            <m:den>
+              <m:r>
+                <w:rPr>
+                  <w:rFonts w:ascii="Cambria Math" w:eastAsiaTheme="minorEastAsia" w:hAnsi="Cambria Math"/>
+                </w:rPr>
+                <m:t>2</m:t>
+              </m:r>
+            </m:den>
+          </m:f>
+        </m:oMath>
+      </m:oMathPara>
+    </w:p>
+    <w:p>
+      <w:pPr>
+        <w:pBdr>
+          <w:bottom w:val="single" w:sz="6" w:space="1" w:color="auto"/>
+        </w:pBdr>
+        <w:spacing w:after="0"/>
+        <w:rPr>
+          <w:rFonts w:eastAsiaTheme="minorEastAsia"/>
+        </w:rPr>
+      </w:pPr>
+      <w:r>
+        <w:rPr>
+          <w:rFonts w:eastAsiaTheme="minorEastAsia"/>
+        </w:rPr>
+        <w:t>Reconcile Area 1 and 3:</w:t>
+      </w:r>
+    </w:p>
+    <w:p>
+      <w:pPr>
+        <w:pBdr>
+          <w:bottom w:val="single" w:sz="6" w:space="1" w:color="auto"/>
+        </w:pBdr>
+        <w:spacing w:after="0"/>
+        <w:rPr>
+          <w:rFonts w:eastAsiaTheme="minorEastAsia"/>
+        </w:rPr>
+      </w:pPr>
+      <m:oMathPara>
+        <m:oMath>
+          <m:sSubSup>
+            <m:sSubSupPr>
+              <m:ctrlPr>
+                <w:rPr>
+                  <w:rFonts w:ascii="Cambria Math" w:eastAsiaTheme="minorEastAsia" w:hAnsi="Cambria Math"/>
+                  <w:i/>
+                </w:rPr>
+              </m:ctrlPr>
+            </m:sSubSupPr>
+            <m:e>
+              <m:r>
+                <w:rPr>
+                  <w:rFonts w:ascii="Cambria Math" w:eastAsiaTheme="minorEastAsia" w:hAnsi="Cambria Math"/>
+                </w:rPr>
+                <m:t>s</m:t>
+              </m:r>
+            </m:e>
+            <m:sub>
+              <m:r>
+                <w:rPr>
+                  <w:rFonts w:ascii="Cambria Math" w:eastAsiaTheme="minorEastAsia" w:hAnsi="Cambria Math"/>
+                </w:rPr>
+                <m:t>1</m:t>
+              </m:r>
+            </m:sub>
+            <m:sup>
+              <m:r>
+                <w:rPr>
+                  <w:rFonts w:ascii="Cambria Math" w:eastAsiaTheme="minorEastAsia" w:hAnsi="Cambria Math"/>
+                </w:rPr>
+                <m:t>2</m:t>
+              </m:r>
+            </m:sup>
+          </m:sSubSup>
+          <m:r>
+            <w:rPr>
+              <w:rFonts w:ascii="Cambria Math" w:eastAsiaTheme="minorEastAsia" w:hAnsi="Cambria Math"/>
+            </w:rPr>
+            <m:t>=</m:t>
+          </m:r>
+          <m:sSubSup>
+            <m:sSubSupPr>
+              <m:ctrlPr>
+                <w:rPr>
+                  <w:rFonts w:ascii="Cambria Math" w:eastAsiaTheme="minorEastAsia" w:hAnsi="Cambria Math"/>
+                  <w:i/>
+                </w:rPr>
+              </m:ctrlPr>
+            </m:sSubSupPr>
+            <m:e>
+              <m:r>
+                <w:rPr>
+                  <w:rFonts w:ascii="Cambria Math" w:eastAsiaTheme="minorEastAsia" w:hAnsi="Cambria Math"/>
+                </w:rPr>
+                <m:t>s</m:t>
+              </m:r>
+            </m:e>
+            <m:sub>
+              <m:r>
+                <w:rPr>
+                  <w:rFonts w:ascii="Cambria Math" w:eastAsiaTheme="minorEastAsia" w:hAnsi="Cambria Math"/>
+                </w:rPr>
+                <m:t>1</m:t>
+              </m:r>
+            </m:sub>
+            <m:sup>
+              <m:r>
+                <w:rPr>
+                  <w:rFonts w:ascii="Cambria Math" w:eastAsiaTheme="minorEastAsia" w:hAnsi="Cambria Math"/>
+                </w:rPr>
+                <m:t>1</m:t>
+              </m:r>
+            </m:sup>
+          </m:sSubSup>
+          <m:r>
+            <w:rPr>
+              <w:rFonts w:ascii="Cambria Math" w:eastAsiaTheme="minorEastAsia" w:hAnsi="Cambria Math"/>
+            </w:rPr>
+            <m:t>+</m:t>
+          </m:r>
+          <m:f>
+            <m:fPr>
+              <m:ctrlPr>
+                <w:rPr>
+                  <w:rFonts w:ascii="Cambria Math" w:eastAsiaTheme="minorEastAsia" w:hAnsi="Cambria Math"/>
+                  <w:i/>
+                </w:rPr>
+              </m:ctrlPr>
+            </m:fPr>
+            <m:num>
+              <m:sSubSup>
+                <m:sSubSupPr>
+                  <m:ctrlPr>
+                    <w:rPr>
+                      <w:rFonts w:ascii="Cambria Math" w:eastAsiaTheme="minorEastAsia" w:hAnsi="Cambria Math"/>
+                      <w:i/>
+                    </w:rPr>
+                  </m:ctrlPr>
+                </m:sSubSupPr>
+                <m:e>
+                  <m:r>
+                    <w:rPr>
+                      <w:rFonts w:ascii="Cambria Math" w:eastAsiaTheme="minorEastAsia" w:hAnsi="Cambria Math"/>
+                    </w:rPr>
+                    <m:t>s</m:t>
+                  </m:r>
+                </m:e>
+                <m:sub>
+                  <m:r>
+                    <w:rPr>
+                      <w:rFonts w:ascii="Cambria Math" w:eastAsiaTheme="minorEastAsia" w:hAnsi="Cambria Math"/>
+                    </w:rPr>
+                    <m:t>1</m:t>
+                  </m:r>
+                </m:sub>
+                <m:sup>
+                  <m:r>
+                    <w:rPr>
+                      <w:rFonts w:ascii="Cambria Math" w:eastAsiaTheme="minorEastAsia" w:hAnsi="Cambria Math"/>
+                    </w:rPr>
+                    <m:t>1</m:t>
+                  </m:r>
+                </m:sup>
+              </m:sSubSup>
+              <m:r>
+                <w:rPr>
+                  <w:rFonts w:ascii="Cambria Math" w:eastAsiaTheme="minorEastAsia" w:hAnsi="Cambria Math"/>
+                </w:rPr>
+                <m:t>-</m:t>
+              </m:r>
+              <m:sSubSup>
+                <m:sSubSupPr>
+                  <m:ctrlPr>
+                    <w:rPr>
+                      <w:rFonts w:ascii="Cambria Math" w:eastAsiaTheme="minorEastAsia" w:hAnsi="Cambria Math"/>
+                      <w:i/>
+                    </w:rPr>
+                  </m:ctrlPr>
+                </m:sSubSupPr>
+                <m:e>
+                  <m:r>
+                    <w:rPr>
+                      <w:rFonts w:ascii="Cambria Math" w:eastAsiaTheme="minorEastAsia" w:hAnsi="Cambria Math"/>
+                    </w:rPr>
+                    <m:t>s</m:t>
+                  </m:r>
+                </m:e>
+                <m:sub>
+                  <m:r>
+                    <w:rPr>
+                      <w:rFonts w:ascii="Cambria Math" w:eastAsiaTheme="minorEastAsia" w:hAnsi="Cambria Math"/>
+                    </w:rPr>
+                    <m:t>3</m:t>
+                  </m:r>
+                </m:sub>
+                <m:sup>
+                  <m:r>
+                    <w:rPr>
+                      <w:rFonts w:ascii="Cambria Math" w:eastAsiaTheme="minorEastAsia" w:hAnsi="Cambria Math"/>
+                    </w:rPr>
+                    <m:t>1</m:t>
+                  </m:r>
+                </m:sup>
+              </m:sSubSup>
+            </m:num>
+            <m:den>
+              <m:r>
+                <w:rPr>
+                  <w:rFonts w:ascii="Cambria Math" w:eastAsiaTheme="minorEastAsia" w:hAnsi="Cambria Math"/>
+                </w:rPr>
+                <m:t>2</m:t>
+              </m:r>
+            </m:den>
+          </m:f>
+          <m:r>
+            <w:rPr>
+              <w:rFonts w:ascii="Cambria Math" w:eastAsiaTheme="minorEastAsia" w:hAnsi="Cambria Math"/>
+            </w:rPr>
+            <m:t>=</m:t>
+          </m:r>
+          <m:f>
+            <m:fPr>
+              <m:ctrlPr>
+                <w:rPr>
+                  <w:rFonts w:ascii="Cambria Math" w:eastAsiaTheme="minorEastAsia" w:hAnsi="Cambria Math"/>
+                  <w:i/>
+                </w:rPr>
+              </m:ctrlPr>
+            </m:fPr>
+            <m:num>
+              <m:sSub>
+                <m:sSubPr>
+                  <m:ctrlPr>
+                    <w:rPr>
+                      <w:rFonts w:ascii="Cambria Math" w:eastAsiaTheme="minorEastAsia" w:hAnsi="Cambria Math"/>
+                      <w:i/>
+                    </w:rPr>
+                  </m:ctrlPr>
+                </m:sSubPr>
+                <m:e>
+                  <m:r>
+                    <w:rPr>
+                      <w:rFonts w:ascii="Cambria Math" w:eastAsiaTheme="minorEastAsia" w:hAnsi="Cambria Math"/>
+                    </w:rPr>
+                    <m:t>s</m:t>
+                  </m:r>
+                </m:e>
+                <m:sub>
+                  <m:r>
+                    <w:rPr>
+                      <w:rFonts w:ascii="Cambria Math" w:eastAsiaTheme="minorEastAsia" w:hAnsi="Cambria Math"/>
+                    </w:rPr>
+                    <m:t>1</m:t>
+                  </m:r>
+                </m:sub>
+              </m:sSub>
+              <m:r>
+                <w:rPr>
+                  <w:rFonts w:ascii="Cambria Math" w:eastAsiaTheme="minorEastAsia" w:hAnsi="Cambria Math"/>
+                </w:rPr>
+                <m:t>+</m:t>
+              </m:r>
+              <m:sSub>
+                <m:sSubPr>
+                  <m:ctrlPr>
+                    <w:rPr>
+                      <w:rFonts w:ascii="Cambria Math" w:eastAsiaTheme="minorEastAsia" w:hAnsi="Cambria Math"/>
+                      <w:i/>
+                    </w:rPr>
+                  </m:ctrlPr>
+                </m:sSubPr>
+                <m:e>
+                  <m:r>
+                    <w:rPr>
+                      <w:rFonts w:ascii="Cambria Math" w:eastAsiaTheme="minorEastAsia" w:hAnsi="Cambria Math"/>
+                    </w:rPr>
+                    <m:t>s</m:t>
+                  </m:r>
+                </m:e>
+                <m:sub>
+                  <m:r>
+                    <w:rPr>
+                      <w:rFonts w:ascii="Cambria Math" w:eastAsiaTheme="minorEastAsia" w:hAnsi="Cambria Math"/>
+                    </w:rPr>
+                    <m:t>2</m:t>
+                  </m:r>
+                </m:sub>
+              </m:sSub>
+            </m:num>
+            <m:den>
+              <m:r>
+                <w:rPr>
+                  <w:rFonts w:ascii="Cambria Math" w:eastAsiaTheme="minorEastAsia" w:hAnsi="Cambria Math"/>
+                </w:rPr>
+                <m:t>2</m:t>
+              </m:r>
+            </m:den>
+          </m:f>
+          <m:r>
+            <w:rPr>
+              <w:rFonts w:ascii="Cambria Math" w:eastAsiaTheme="minorEastAsia" w:hAnsi="Cambria Math"/>
+            </w:rPr>
+            <m:t>+</m:t>
+          </m:r>
+          <m:f>
+            <m:fPr>
+              <m:ctrlPr>
+                <w:rPr>
+                  <w:rFonts w:ascii="Cambria Math" w:eastAsiaTheme="minorEastAsia" w:hAnsi="Cambria Math"/>
+                  <w:i/>
+                </w:rPr>
+              </m:ctrlPr>
+            </m:fPr>
+            <m:num>
+              <m:f>
+                <m:fPr>
+                  <m:ctrlPr>
+                    <w:rPr>
+                      <w:rFonts w:ascii="Cambria Math" w:eastAsiaTheme="minorEastAsia" w:hAnsi="Cambria Math"/>
+                      <w:i/>
+                    </w:rPr>
+                  </m:ctrlPr>
+                </m:fPr>
+                <m:num>
+                  <m:sSub>
+                    <m:sSubPr>
+                      <m:ctrlPr>
+                        <w:rPr>
+                          <w:rFonts w:ascii="Cambria Math" w:eastAsiaTheme="minorEastAsia" w:hAnsi="Cambria Math"/>
+                          <w:i/>
+                        </w:rPr>
+                      </m:ctrlPr>
+                    </m:sSubPr>
+                    <m:e>
+                      <m:r>
+                        <w:rPr>
+                          <w:rFonts w:ascii="Cambria Math" w:eastAsiaTheme="minorEastAsia" w:hAnsi="Cambria Math"/>
+                        </w:rPr>
+                        <m:t>s</m:t>
+                      </m:r>
+                    </m:e>
+                    <m:sub>
+                      <m:r>
+                        <w:rPr>
+                          <w:rFonts w:ascii="Cambria Math" w:eastAsiaTheme="minorEastAsia" w:hAnsi="Cambria Math"/>
+                        </w:rPr>
+                        <m:t>1</m:t>
+                      </m:r>
+                    </m:sub>
+                  </m:sSub>
+                  <m:r>
+                    <w:rPr>
+                      <w:rFonts w:ascii="Cambria Math" w:eastAsiaTheme="minorEastAsia" w:hAnsi="Cambria Math"/>
+                    </w:rPr>
+                    <m:t>+</m:t>
+                  </m:r>
+                  <m:sSub>
+                    <m:sSubPr>
+                      <m:ctrlPr>
+                        <w:rPr>
+                          <w:rFonts w:ascii="Cambria Math" w:eastAsiaTheme="minorEastAsia" w:hAnsi="Cambria Math"/>
+                          <w:i/>
+                        </w:rPr>
+                      </m:ctrlPr>
+                    </m:sSubPr>
+                    <m:e>
+                      <m:r>
+                        <w:rPr>
+                          <w:rFonts w:ascii="Cambria Math" w:eastAsiaTheme="minorEastAsia" w:hAnsi="Cambria Math"/>
+                        </w:rPr>
+                        <m:t>s</m:t>
+                      </m:r>
+                    </m:e>
+                    <m:sub>
+                      <m:r>
+                        <w:rPr>
+                          <w:rFonts w:ascii="Cambria Math" w:eastAsiaTheme="minorEastAsia" w:hAnsi="Cambria Math"/>
+                        </w:rPr>
+                        <m:t>2</m:t>
+                      </m:r>
+                    </m:sub>
+                  </m:sSub>
+                </m:num>
+                <m:den>
+                  <m:r>
+                    <w:rPr>
+                      <w:rFonts w:ascii="Cambria Math" w:eastAsiaTheme="minorEastAsia" w:hAnsi="Cambria Math"/>
+                    </w:rPr>
+                    <m:t>2</m:t>
+                  </m:r>
+                </m:den>
+              </m:f>
+              <m:r>
+                <w:rPr>
+                  <w:rFonts w:ascii="Cambria Math" w:eastAsiaTheme="minorEastAsia" w:hAnsi="Cambria Math"/>
+                </w:rPr>
+                <m:t>-</m:t>
+              </m:r>
+              <m:d>
+                <m:dPr>
+                  <m:ctrlPr>
+                    <w:rPr>
+                      <w:rFonts w:ascii="Cambria Math" w:eastAsiaTheme="minorEastAsia" w:hAnsi="Cambria Math"/>
+                      <w:i/>
+                    </w:rPr>
+                  </m:ctrlPr>
+                </m:dPr>
+                <m:e>
+                  <m:sSub>
+                    <m:sSubPr>
+                      <m:ctrlPr>
+                        <w:rPr>
+                          <w:rFonts w:ascii="Cambria Math" w:eastAsiaTheme="minorEastAsia" w:hAnsi="Cambria Math"/>
+                          <w:i/>
+                        </w:rPr>
+                      </m:ctrlPr>
+                    </m:sSubPr>
+                    <m:e>
+                      <m:r>
+                        <w:rPr>
+                          <w:rFonts w:ascii="Cambria Math" w:eastAsiaTheme="minorEastAsia" w:hAnsi="Cambria Math"/>
+                        </w:rPr>
+                        <m:t>s</m:t>
+                      </m:r>
+                    </m:e>
+                    <m:sub>
+                      <m:r>
+                        <w:rPr>
+                          <w:rFonts w:ascii="Cambria Math" w:eastAsiaTheme="minorEastAsia" w:hAnsi="Cambria Math"/>
+                        </w:rPr>
+                        <m:t>3</m:t>
+                      </m:r>
+                    </m:sub>
+                  </m:sSub>
+                  <m:r>
+                    <w:rPr>
+                      <w:rFonts w:ascii="Cambria Math" w:eastAsiaTheme="minorEastAsia" w:hAnsi="Cambria Math"/>
+                    </w:rPr>
+                    <m:t>-</m:t>
+                  </m:r>
+                  <m:f>
+                    <m:fPr>
+                      <m:ctrlPr>
+                        <w:rPr>
+                          <w:rFonts w:ascii="Cambria Math" w:eastAsiaTheme="minorEastAsia" w:hAnsi="Cambria Math"/>
+                          <w:i/>
+                        </w:rPr>
+                      </m:ctrlPr>
+                    </m:fPr>
+                    <m:num>
+                      <m:sSub>
+                        <m:sSubPr>
+                          <m:ctrlPr>
+                            <w:rPr>
+                              <w:rFonts w:ascii="Cambria Math" w:eastAsiaTheme="minorEastAsia" w:hAnsi="Cambria Math"/>
+                              <w:i/>
+                            </w:rPr>
+                          </m:ctrlPr>
+                        </m:sSubPr>
+                        <m:e>
+                          <m:r>
+                            <w:rPr>
+                              <w:rFonts w:ascii="Cambria Math" w:eastAsiaTheme="minorEastAsia" w:hAnsi="Cambria Math"/>
+                            </w:rPr>
+                            <m:t>s</m:t>
+                          </m:r>
+                        </m:e>
+                        <m:sub>
+                          <m:r>
+                            <w:rPr>
+                              <w:rFonts w:ascii="Cambria Math" w:eastAsiaTheme="minorEastAsia" w:hAnsi="Cambria Math"/>
+                            </w:rPr>
+                            <m:t>1</m:t>
+                          </m:r>
+                        </m:sub>
+                      </m:sSub>
+                      <m:r>
+                        <w:rPr>
+                          <w:rFonts w:ascii="Cambria Math" w:eastAsiaTheme="minorEastAsia" w:hAnsi="Cambria Math"/>
+                        </w:rPr>
+                        <m:t>-</m:t>
+                      </m:r>
+                      <m:sSub>
+                        <m:sSubPr>
+                          <m:ctrlPr>
+                            <w:rPr>
+                              <w:rFonts w:ascii="Cambria Math" w:eastAsiaTheme="minorEastAsia" w:hAnsi="Cambria Math"/>
+                              <w:i/>
+                            </w:rPr>
+                          </m:ctrlPr>
+                        </m:sSubPr>
+                        <m:e>
+                          <m:r>
+                            <w:rPr>
+                              <w:rFonts w:ascii="Cambria Math" w:eastAsiaTheme="minorEastAsia" w:hAnsi="Cambria Math"/>
+                            </w:rPr>
+                            <m:t>s</m:t>
+                          </m:r>
+                        </m:e>
+                        <m:sub>
+                          <m:r>
+                            <w:rPr>
+                              <w:rFonts w:ascii="Cambria Math" w:eastAsiaTheme="minorEastAsia" w:hAnsi="Cambria Math"/>
+                            </w:rPr>
+                            <m:t>2</m:t>
+                          </m:r>
+                        </m:sub>
+                      </m:sSub>
+                    </m:num>
+                    <m:den>
+                      <m:r>
+                        <w:rPr>
+                          <w:rFonts w:ascii="Cambria Math" w:eastAsiaTheme="minorEastAsia" w:hAnsi="Cambria Math"/>
+                        </w:rPr>
+                        <m:t>2</m:t>
+                      </m:r>
+                    </m:den>
+                  </m:f>
+                </m:e>
+              </m:d>
+            </m:num>
+            <m:den>
+              <m:r>
+                <w:rPr>
+                  <w:rFonts w:ascii="Cambria Math" w:eastAsiaTheme="minorEastAsia" w:hAnsi="Cambria Math"/>
+                </w:rPr>
+                <m:t>2</m:t>
+              </m:r>
+            </m:den>
+          </m:f>
+          <m:r>
+            <w:rPr>
+              <w:rFonts w:ascii="Cambria Math" w:eastAsiaTheme="minorEastAsia" w:hAnsi="Cambria Math"/>
+            </w:rPr>
+            <m:t>=</m:t>
+          </m:r>
+          <m:f>
+            <m:fPr>
+              <m:ctrlPr>
+                <w:rPr>
+                  <w:rFonts w:ascii="Cambria Math" w:eastAsiaTheme="minorEastAsia" w:hAnsi="Cambria Math"/>
+                  <w:i/>
+                </w:rPr>
+              </m:ctrlPr>
+            </m:fPr>
+            <m:num>
+              <m:sSub>
+                <m:sSubPr>
+                  <m:ctrlPr>
+                    <w:rPr>
+                      <w:rFonts w:ascii="Cambria Math" w:eastAsiaTheme="minorEastAsia" w:hAnsi="Cambria Math"/>
+                      <w:i/>
+                    </w:rPr>
+                  </m:ctrlPr>
+                </m:sSubPr>
+                <m:e>
+                  <m:r>
+                    <w:rPr>
+                      <w:rFonts w:ascii="Cambria Math" w:eastAsiaTheme="minorEastAsia" w:hAnsi="Cambria Math"/>
+                    </w:rPr>
+                    <m:t>s</m:t>
+                  </m:r>
+                </m:e>
+                <m:sub>
+                  <m:r>
+                    <w:rPr>
+                      <w:rFonts w:ascii="Cambria Math" w:eastAsiaTheme="minorEastAsia" w:hAnsi="Cambria Math"/>
+                    </w:rPr>
+                    <m:t>1</m:t>
+                  </m:r>
+                </m:sub>
+              </m:sSub>
+              <m:r>
+                <w:rPr>
+                  <w:rFonts w:ascii="Cambria Math" w:eastAsiaTheme="minorEastAsia" w:hAnsi="Cambria Math"/>
+                </w:rPr>
+                <m:t>+</m:t>
+              </m:r>
+              <m:sSub>
+                <m:sSubPr>
+                  <m:ctrlPr>
+                    <w:rPr>
+                      <w:rFonts w:ascii="Cambria Math" w:eastAsiaTheme="minorEastAsia" w:hAnsi="Cambria Math"/>
+                      <w:i/>
+                    </w:rPr>
+                  </m:ctrlPr>
+                </m:sSubPr>
+                <m:e>
+                  <m:r>
+                    <w:rPr>
+                      <w:rFonts w:ascii="Cambria Math" w:eastAsiaTheme="minorEastAsia" w:hAnsi="Cambria Math"/>
+                    </w:rPr>
+                    <m:t>s</m:t>
+                  </m:r>
+                </m:e>
+                <m:sub>
+                  <m:r>
+                    <w:rPr>
+                      <w:rFonts w:ascii="Cambria Math" w:eastAsiaTheme="minorEastAsia" w:hAnsi="Cambria Math"/>
+                    </w:rPr>
+                    <m:t>2</m:t>
+                  </m:r>
+                </m:sub>
+              </m:sSub>
+            </m:num>
+            <m:den>
+              <m:r>
+                <w:rPr>
+                  <w:rFonts w:ascii="Cambria Math" w:eastAsiaTheme="minorEastAsia" w:hAnsi="Cambria Math"/>
+                </w:rPr>
+                <m:t>2</m:t>
+              </m:r>
+            </m:den>
+          </m:f>
+          <m:r>
+            <w:rPr>
+              <w:rFonts w:ascii="Cambria Math" w:eastAsiaTheme="minorEastAsia" w:hAnsi="Cambria Math"/>
+            </w:rPr>
+            <m:t>+</m:t>
+          </m:r>
+          <m:f>
+            <m:fPr>
+              <m:ctrlPr>
+                <w:rPr>
+                  <w:rFonts w:ascii="Cambria Math" w:eastAsiaTheme="minorEastAsia" w:hAnsi="Cambria Math"/>
+                  <w:i/>
+                </w:rPr>
+              </m:ctrlPr>
+            </m:fPr>
+            <m:num>
+              <m:sSub>
+                <m:sSubPr>
+                  <m:ctrlPr>
+                    <w:rPr>
+                      <w:rFonts w:ascii="Cambria Math" w:eastAsiaTheme="minorEastAsia" w:hAnsi="Cambria Math"/>
+                      <w:i/>
+                    </w:rPr>
+                  </m:ctrlPr>
+                </m:sSubPr>
+                <m:e>
+                  <m:r>
+                    <w:rPr>
+                      <w:rFonts w:ascii="Cambria Math" w:eastAsiaTheme="minorEastAsia" w:hAnsi="Cambria Math"/>
+                    </w:rPr>
+                    <m:t>s</m:t>
+                  </m:r>
+                </m:e>
+                <m:sub>
+                  <m:r>
+                    <w:rPr>
+                      <w:rFonts w:ascii="Cambria Math" w:eastAsiaTheme="minorEastAsia" w:hAnsi="Cambria Math"/>
+                    </w:rPr>
+                    <m:t>1</m:t>
+                  </m:r>
+                </m:sub>
+              </m:sSub>
+              <m:r>
+                <w:rPr>
+                  <w:rFonts w:ascii="Cambria Math" w:eastAsiaTheme="minorEastAsia" w:hAnsi="Cambria Math"/>
+                </w:rPr>
+                <m:t>-</m:t>
+              </m:r>
+              <m:sSub>
+                <m:sSubPr>
+                  <m:ctrlPr>
+                    <w:rPr>
+                      <w:rFonts w:ascii="Cambria Math" w:eastAsiaTheme="minorEastAsia" w:hAnsi="Cambria Math"/>
+                      <w:i/>
+                    </w:rPr>
+                  </m:ctrlPr>
+                </m:sSubPr>
+                <m:e>
+                  <m:r>
+                    <w:rPr>
+                      <w:rFonts w:ascii="Cambria Math" w:eastAsiaTheme="minorEastAsia" w:hAnsi="Cambria Math"/>
+                    </w:rPr>
+                    <m:t>s</m:t>
+                  </m:r>
+                </m:e>
+                <m:sub>
+                  <m:r>
+                    <w:rPr>
+                      <w:rFonts w:ascii="Cambria Math" w:eastAsiaTheme="minorEastAsia" w:hAnsi="Cambria Math"/>
+                    </w:rPr>
+                    <m:t>3</m:t>
+                  </m:r>
+                </m:sub>
+              </m:sSub>
+            </m:num>
+            <m:den>
+              <m:r>
+                <w:rPr>
+                  <w:rFonts w:ascii="Cambria Math" w:eastAsiaTheme="minorEastAsia" w:hAnsi="Cambria Math"/>
+                </w:rPr>
+                <m:t>2</m:t>
+              </m:r>
+            </m:den>
+          </m:f>
+          <m:r>
+            <w:rPr>
+              <w:rFonts w:ascii="Cambria Math" w:eastAsiaTheme="minorEastAsia" w:hAnsi="Cambria Math"/>
+            </w:rPr>
+            <m:t>=</m:t>
+          </m:r>
+          <m:f>
+            <m:fPr>
+              <m:ctrlPr>
+                <w:rPr>
+                  <w:rFonts w:ascii="Cambria Math" w:eastAsiaTheme="minorEastAsia" w:hAnsi="Cambria Math"/>
+                  <w:i/>
+                </w:rPr>
+              </m:ctrlPr>
+            </m:fPr>
+            <m:num>
+              <m:r>
+                <w:rPr>
+                  <w:rFonts w:ascii="Cambria Math" w:eastAsiaTheme="minorEastAsia" w:hAnsi="Cambria Math"/>
+                </w:rPr>
+                <m:t>2</m:t>
+              </m:r>
+              <m:sSub>
+                <m:sSubPr>
+                  <m:ctrlPr>
+                    <w:rPr>
+                      <w:rFonts w:ascii="Cambria Math" w:eastAsiaTheme="minorEastAsia" w:hAnsi="Cambria Math"/>
+                      <w:i/>
+                    </w:rPr>
+                  </m:ctrlPr>
+                </m:sSubPr>
+                <m:e>
+                  <m:r>
+                    <w:rPr>
+                      <w:rFonts w:ascii="Cambria Math" w:eastAsiaTheme="minorEastAsia" w:hAnsi="Cambria Math"/>
+                    </w:rPr>
+                    <m:t>s</m:t>
+                  </m:r>
+                </m:e>
+                <m:sub>
+                  <m:r>
+                    <w:rPr>
+                      <w:rFonts w:ascii="Cambria Math" w:eastAsiaTheme="minorEastAsia" w:hAnsi="Cambria Math"/>
+                    </w:rPr>
+                    <m:t>1</m:t>
+                  </m:r>
+                </m:sub>
+              </m:sSub>
+              <m:r>
+                <w:rPr>
+                  <w:rFonts w:ascii="Cambria Math" w:eastAsiaTheme="minorEastAsia" w:hAnsi="Cambria Math"/>
+                </w:rPr>
+                <m:t>+</m:t>
+              </m:r>
+              <m:sSub>
+                <m:sSubPr>
+                  <m:ctrlPr>
+                    <w:rPr>
+                      <w:rFonts w:ascii="Cambria Math" w:eastAsiaTheme="minorEastAsia" w:hAnsi="Cambria Math"/>
+                      <w:i/>
+                    </w:rPr>
+                  </m:ctrlPr>
+                </m:sSubPr>
+                <m:e>
+                  <m:r>
+                    <w:rPr>
+                      <w:rFonts w:ascii="Cambria Math" w:eastAsiaTheme="minorEastAsia" w:hAnsi="Cambria Math"/>
+                    </w:rPr>
+                    <m:t>s</m:t>
+                  </m:r>
+                </m:e>
+                <m:sub>
+                  <m:r>
+                    <w:rPr>
+                      <w:rFonts w:ascii="Cambria Math" w:eastAsiaTheme="minorEastAsia" w:hAnsi="Cambria Math"/>
+                    </w:rPr>
+                    <m:t>2</m:t>
+                  </m:r>
+                </m:sub>
+              </m:sSub>
+              <m:r>
+                <w:rPr>
+                  <w:rFonts w:ascii="Cambria Math" w:eastAsiaTheme="minorEastAsia" w:hAnsi="Cambria Math"/>
+                </w:rPr>
+                <m:t>+</m:t>
+              </m:r>
+              <m:sSub>
+                <m:sSubPr>
+                  <m:ctrlPr>
+                    <w:rPr>
+                      <w:rFonts w:ascii="Cambria Math" w:eastAsiaTheme="minorEastAsia" w:hAnsi="Cambria Math"/>
+                      <w:i/>
+                    </w:rPr>
+                  </m:ctrlPr>
+                </m:sSubPr>
+                <m:e>
+                  <m:r>
+                    <w:rPr>
+                      <w:rFonts w:ascii="Cambria Math" w:eastAsiaTheme="minorEastAsia" w:hAnsi="Cambria Math"/>
+                    </w:rPr>
+                    <m:t>s</m:t>
+                  </m:r>
+                </m:e>
+                <m:sub>
+                  <m:r>
+                    <w:rPr>
+                      <w:rFonts w:ascii="Cambria Math" w:eastAsiaTheme="minorEastAsia" w:hAnsi="Cambria Math"/>
+                    </w:rPr>
+                    <m:t>3</m:t>
+                  </m:r>
+                </m:sub>
+              </m:sSub>
+            </m:num>
+            <m:den>
+              <m:r>
+                <w:rPr>
+                  <w:rFonts w:ascii="Cambria Math" w:eastAsiaTheme="minorEastAsia" w:hAnsi="Cambria Math"/>
+                </w:rPr>
+                <m:t>2</m:t>
+              </m:r>
+            </m:den>
+          </m:f>
+        </m:oMath>
+      </m:oMathPara>
       <w:bookmarkStart w:id="0" w:name="_GoBack"/>
       <w:bookmarkEnd w:id="0"/>
     </w:p>
@@ -24294,6 +27119,80 @@
         <w:pBdr>
           <w:bottom w:val="single" w:sz="6" w:space="1" w:color="auto"/>
         </w:pBdr>
+        <w:spacing w:after="0"/>
+        <w:rPr>
+          <w:rFonts w:eastAsiaTheme="minorEastAsia"/>
+        </w:rPr>
+      </w:pPr>
+    </w:p>
+    <w:p>
+      <w:pPr>
+        <w:pBdr>
+          <w:bottom w:val="single" w:sz="6" w:space="1" w:color="auto"/>
+        </w:pBdr>
+        <w:spacing w:after="0"/>
+        <w:rPr>
+          <w:rFonts w:eastAsiaTheme="minorEastAsia"/>
+        </w:rPr>
+      </w:pPr>
+    </w:p>
+    <w:p>
+      <w:pPr>
+        <w:pBdr>
+          <w:bottom w:val="single" w:sz="6" w:space="1" w:color="auto"/>
+        </w:pBdr>
+        <w:spacing w:after="0"/>
+        <w:rPr>
+          <w:rFonts w:eastAsiaTheme="minorEastAsia"/>
+        </w:rPr>
+      </w:pPr>
+    </w:p>
+    <w:p>
+      <w:pPr>
+        <w:pBdr>
+          <w:bottom w:val="single" w:sz="6" w:space="1" w:color="auto"/>
+        </w:pBdr>
+        <w:spacing w:after="0"/>
+        <w:rPr>
+          <w:rFonts w:eastAsiaTheme="minorEastAsia"/>
+        </w:rPr>
+      </w:pPr>
+    </w:p>
+    <w:p>
+      <w:pPr>
+        <w:pBdr>
+          <w:bottom w:val="single" w:sz="6" w:space="1" w:color="auto"/>
+        </w:pBdr>
+        <w:spacing w:after="0"/>
+        <w:rPr>
+          <w:rFonts w:eastAsiaTheme="minorEastAsia"/>
+        </w:rPr>
+      </w:pPr>
+    </w:p>
+    <w:p>
+      <w:pPr>
+        <w:pBdr>
+          <w:bottom w:val="single" w:sz="6" w:space="1" w:color="auto"/>
+        </w:pBdr>
+        <w:spacing w:after="0"/>
+        <w:rPr>
+          <w:rFonts w:eastAsiaTheme="minorEastAsia"/>
+        </w:rPr>
+      </w:pPr>
+    </w:p>
+    <w:p>
+      <w:pPr>
+        <w:pBdr>
+          <w:bottom w:val="single" w:sz="6" w:space="1" w:color="auto"/>
+        </w:pBdr>
+        <w:spacing w:after="0"/>
+        <w:rPr>
+          <w:rFonts w:eastAsiaTheme="minorEastAsia"/>
+        </w:rPr>
+      </w:pPr>
+    </w:p>
+    <w:p>
+      <w:pPr>
         <w:spacing w:after="0"/>
         <w:rPr>
           <w:rFonts w:eastAsiaTheme="minorEastAsia"/>
@@ -24509,6 +27408,7 @@
         <w:rPr>
           <w:rFonts w:eastAsiaTheme="minorEastAsia"/>
         </w:rPr>
+        <w:lastRenderedPageBreak/>
         <w:t>Do you need to adjust it back to each area’s slack?</w:t>
       </w:r>
     </w:p>
@@ -28338,4 +31238,16 @@
   <a:objectDefaults/>
   <a:extraClrSchemeLst/>
 </a:theme>
+</file>
+
+<file path=customXml/item1.xml><?xml version="1.0" encoding="utf-8"?>
+<b:Sources xmlns:b="http://schemas.openxmlformats.org/officeDocument/2006/bibliography" xmlns="http://schemas.openxmlformats.org/officeDocument/2006/bibliography" SelectedStyle="\APA.XSL" StyleName="APA"/>
+</file>
+
+<file path=customXml/itemProps1.xml><?xml version="1.0" encoding="utf-8"?>
+<ds:datastoreItem xmlns:ds="http://schemas.openxmlformats.org/officeDocument/2006/customXml" ds:itemID="{44963FF6-53B7-464B-933B-36745CA3A7B0}">
+  <ds:schemaRefs>
+    <ds:schemaRef ds:uri="http://schemas.openxmlformats.org/officeDocument/2006/bibliography"/>
+  </ds:schemaRefs>
+</ds:datastoreItem>
 </file>
</xml_diff>

<commit_message>
Lots of changes due to revert; prelim data for GM 2016
A lot of changes in this commit, because I freaked out and reverted to
an older version when I thought the 14 bus system wasn't working. It is
now, and I have some preliminary data for that plus the 118. Next time,
try to get the 57 bus system working and see if can draw a trend from
the number of partitions vs computational speed.
</commit_message>
<xml_diff>
--- a/Decentralized ADMM formulation.docx
+++ b/Decentralized ADMM formulation.docx
@@ -24286,2831 +24286,6 @@
           </m:e>
         </m:func>
       </m:oMath>
-    </w:p>
-    <w:p>
-      <w:pPr>
-        <w:pBdr>
-          <w:bottom w:val="single" w:sz="6" w:space="1" w:color="auto"/>
-        </w:pBdr>
-        <w:spacing w:after="0"/>
-        <w:rPr>
-          <w:rFonts w:eastAsiaTheme="minorEastAsia"/>
-        </w:rPr>
-      </w:pPr>
-    </w:p>
-    <w:p>
-      <w:pPr>
-        <w:spacing w:after="0"/>
-        <w:rPr>
-          <w:rFonts w:eastAsiaTheme="minorEastAsia"/>
-        </w:rPr>
-      </w:pPr>
-    </w:p>
-    <w:p>
-      <w:pPr>
-        <w:spacing w:after="0"/>
-        <w:rPr>
-          <w:rFonts w:eastAsiaTheme="minorEastAsia"/>
-        </w:rPr>
-      </w:pPr>
-      <w:r>
-        <w:rPr>
-          <w:rFonts w:eastAsiaTheme="minorEastAsia"/>
-        </w:rPr>
-        <w:t>Let’s do a simple example with a 4 area graph, each of which has its own slack bus value s1, s2, s3, and s4. How do we get them all on the same frame of reference?</w:t>
-      </w:r>
-    </w:p>
-    <w:p>
-      <w:pPr>
-        <w:spacing w:after="0"/>
-        <w:rPr>
-          <w:rFonts w:eastAsiaTheme="minorEastAsia"/>
-        </w:rPr>
-      </w:pPr>
-      <w:r>
-        <w:rPr>
-          <w:rFonts w:eastAsiaTheme="minorEastAsia"/>
-          <w:noProof/>
-        </w:rPr>
-        <mc:AlternateContent>
-          <mc:Choice Requires="wps">
-            <w:drawing>
-              <wp:anchor distT="0" distB="0" distL="114300" distR="114300" simplePos="0" relativeHeight="251671552" behindDoc="0" locked="0" layoutInCell="1" allowOverlap="1" wp14:anchorId="491E4443" wp14:editId="292D8992">
-                <wp:simplePos x="0" y="0"/>
-                <wp:positionH relativeFrom="column">
-                  <wp:posOffset>1110606</wp:posOffset>
-                </wp:positionH>
-                <wp:positionV relativeFrom="paragraph">
-                  <wp:posOffset>143510</wp:posOffset>
-                </wp:positionV>
-                <wp:extent cx="231775" cy="198755"/>
-                <wp:effectExtent l="0" t="0" r="0" b="0"/>
-                <wp:wrapNone/>
-                <wp:docPr id="10" name="Text Box 10"/>
-                <wp:cNvGraphicFramePr/>
-                <a:graphic xmlns:a="http://schemas.openxmlformats.org/drawingml/2006/main">
-                  <a:graphicData uri="http://schemas.microsoft.com/office/word/2010/wordprocessingShape">
-                    <wps:wsp>
-                      <wps:cNvSpPr txBox="1"/>
-                      <wps:spPr>
-                        <a:xfrm>
-                          <a:off x="0" y="0"/>
-                          <a:ext cx="231775" cy="198755"/>
-                        </a:xfrm>
-                        <a:prstGeom prst="rect">
-                          <a:avLst/>
-                        </a:prstGeom>
-                        <a:solidFill>
-                          <a:schemeClr val="lt1"/>
-                        </a:solidFill>
-                        <a:ln w="6350">
-                          <a:noFill/>
-                        </a:ln>
-                        <a:effectLst/>
-                      </wps:spPr>
-                      <wps:style>
-                        <a:lnRef idx="0">
-                          <a:schemeClr val="accent1"/>
-                        </a:lnRef>
-                        <a:fillRef idx="0">
-                          <a:schemeClr val="accent1"/>
-                        </a:fillRef>
-                        <a:effectRef idx="0">
-                          <a:schemeClr val="accent1"/>
-                        </a:effectRef>
-                        <a:fontRef idx="minor">
-                          <a:schemeClr val="dk1"/>
-                        </a:fontRef>
-                      </wps:style>
-                      <wps:txbx>
-                        <w:txbxContent>
-                          <w:p>
-                            <w:pPr>
-                              <w:rPr>
-                                <w:sz w:val="16"/>
-                                <w:szCs w:val="16"/>
-                              </w:rPr>
-                            </w:pPr>
-                            <w:r>
-                              <w:rPr>
-                                <w:sz w:val="16"/>
-                                <w:szCs w:val="16"/>
-                              </w:rPr>
-                              <w:t>2</w:t>
-                            </w:r>
-                          </w:p>
-                          <w:p>
-                            <w:pPr>
-                              <w:rPr>
-                                <w:sz w:val="16"/>
-                                <w:szCs w:val="16"/>
-                              </w:rPr>
-                            </w:pPr>
-                          </w:p>
-                        </w:txbxContent>
-                      </wps:txbx>
-                      <wps:bodyPr rot="0" spcFirstLastPara="0" vertOverflow="overflow" horzOverflow="overflow" vert="horz" wrap="square" lIns="91440" tIns="45720" rIns="91440" bIns="45720" numCol="1" spcCol="0" rtlCol="0" fromWordArt="0" anchor="t" anchorCtr="0" forceAA="0" compatLnSpc="1">
-                        <a:prstTxWarp prst="textNoShape">
-                          <a:avLst/>
-                        </a:prstTxWarp>
-                        <a:noAutofit/>
-                      </wps:bodyPr>
-                    </wps:wsp>
-                  </a:graphicData>
-                </a:graphic>
-                <wp14:sizeRelH relativeFrom="margin">
-                  <wp14:pctWidth>0</wp14:pctWidth>
-                </wp14:sizeRelH>
-                <wp14:sizeRelV relativeFrom="margin">
-                  <wp14:pctHeight>0</wp14:pctHeight>
-                </wp14:sizeRelV>
-              </wp:anchor>
-            </w:drawing>
-          </mc:Choice>
-          <mc:Fallback>
-            <w:pict>
-              <v:shapetype id="_x0000_t202" coordsize="21600,21600" o:spt="202" path="m,l,21600r21600,l21600,xe">
-                <v:stroke joinstyle="miter"/>
-                <v:path gradientshapeok="t" o:connecttype="rect"/>
-              </v:shapetype>
-              <v:shape id="Text Box 10" o:spid="_x0000_s1026" type="#_x0000_t202" style="position:absolute;margin-left:87.45pt;margin-top:11.3pt;width:18.25pt;height:15.65pt;z-index:251671552;visibility:visible;mso-wrap-style:square;mso-width-percent:0;mso-height-percent:0;mso-wrap-distance-left:9pt;mso-wrap-distance-top:0;mso-wrap-distance-right:9pt;mso-wrap-distance-bottom:0;mso-position-horizontal:absolute;mso-position-horizontal-relative:text;mso-position-vertical:absolute;mso-position-vertical-relative:text;mso-width-percent:0;mso-height-percent:0;mso-width-relative:margin;mso-height-relative:margin;v-text-anchor:top" o:gfxdata="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" fillcolor="white [3201]" stroked="f" strokeweight=".5pt">
-                <v:textbox>
-                  <w:txbxContent>
-                    <w:p>
-                      <w:pPr>
-                        <w:rPr>
-                          <w:sz w:val="16"/>
-                          <w:szCs w:val="16"/>
-                        </w:rPr>
-                      </w:pPr>
-                      <w:r>
-                        <w:rPr>
-                          <w:sz w:val="16"/>
-                          <w:szCs w:val="16"/>
-                        </w:rPr>
-                        <w:t>2</w:t>
-                      </w:r>
-                    </w:p>
-                    <w:p>
-                      <w:pPr>
-                        <w:rPr>
-                          <w:sz w:val="16"/>
-                          <w:szCs w:val="16"/>
-                        </w:rPr>
-                      </w:pPr>
-                    </w:p>
-                  </w:txbxContent>
-                </v:textbox>
-              </v:shape>
-            </w:pict>
-          </mc:Fallback>
-        </mc:AlternateContent>
-      </w:r>
-      <w:r>
-        <w:rPr>
-          <w:rFonts w:eastAsiaTheme="minorEastAsia"/>
-          <w:noProof/>
-        </w:rPr>
-        <mc:AlternateContent>
-          <mc:Choice Requires="wps">
-            <w:drawing>
-              <wp:anchor distT="0" distB="0" distL="114300" distR="114300" simplePos="0" relativeHeight="251669504" behindDoc="0" locked="0" layoutInCell="1" allowOverlap="1" wp14:anchorId="702A81C2" wp14:editId="29C0EB09">
-                <wp:simplePos x="0" y="0"/>
-                <wp:positionH relativeFrom="column">
-                  <wp:posOffset>64135</wp:posOffset>
-                </wp:positionH>
-                <wp:positionV relativeFrom="paragraph">
-                  <wp:posOffset>62293</wp:posOffset>
-                </wp:positionV>
-                <wp:extent cx="231775" cy="198755"/>
-                <wp:effectExtent l="0" t="0" r="0" b="0"/>
-                <wp:wrapNone/>
-                <wp:docPr id="9" name="Text Box 9"/>
-                <wp:cNvGraphicFramePr/>
-                <a:graphic xmlns:a="http://schemas.openxmlformats.org/drawingml/2006/main">
-                  <a:graphicData uri="http://schemas.microsoft.com/office/word/2010/wordprocessingShape">
-                    <wps:wsp>
-                      <wps:cNvSpPr txBox="1"/>
-                      <wps:spPr>
-                        <a:xfrm>
-                          <a:off x="0" y="0"/>
-                          <a:ext cx="231775" cy="198755"/>
-                        </a:xfrm>
-                        <a:prstGeom prst="rect">
-                          <a:avLst/>
-                        </a:prstGeom>
-                        <a:solidFill>
-                          <a:schemeClr val="lt1"/>
-                        </a:solidFill>
-                        <a:ln w="6350">
-                          <a:noFill/>
-                        </a:ln>
-                        <a:effectLst/>
-                      </wps:spPr>
-                      <wps:style>
-                        <a:lnRef idx="0">
-                          <a:schemeClr val="accent1"/>
-                        </a:lnRef>
-                        <a:fillRef idx="0">
-                          <a:schemeClr val="accent1"/>
-                        </a:fillRef>
-                        <a:effectRef idx="0">
-                          <a:schemeClr val="accent1"/>
-                        </a:effectRef>
-                        <a:fontRef idx="minor">
-                          <a:schemeClr val="dk1"/>
-                        </a:fontRef>
-                      </wps:style>
-                      <wps:txbx>
-                        <w:txbxContent>
-                          <w:p>
-                            <w:pPr>
-                              <w:rPr>
-                                <w:sz w:val="16"/>
-                                <w:szCs w:val="16"/>
-                              </w:rPr>
-                            </w:pPr>
-                            <w:r>
-                              <w:rPr>
-                                <w:sz w:val="16"/>
-                                <w:szCs w:val="16"/>
-                              </w:rPr>
-                              <w:t>1</w:t>
-                            </w:r>
-                          </w:p>
-                        </w:txbxContent>
-                      </wps:txbx>
-                      <wps:bodyPr rot="0" spcFirstLastPara="0" vertOverflow="overflow" horzOverflow="overflow" vert="horz" wrap="square" lIns="91440" tIns="45720" rIns="91440" bIns="45720" numCol="1" spcCol="0" rtlCol="0" fromWordArt="0" anchor="t" anchorCtr="0" forceAA="0" compatLnSpc="1">
-                        <a:prstTxWarp prst="textNoShape">
-                          <a:avLst/>
-                        </a:prstTxWarp>
-                        <a:noAutofit/>
-                      </wps:bodyPr>
-                    </wps:wsp>
-                  </a:graphicData>
-                </a:graphic>
-                <wp14:sizeRelH relativeFrom="margin">
-                  <wp14:pctWidth>0</wp14:pctWidth>
-                </wp14:sizeRelH>
-                <wp14:sizeRelV relativeFrom="margin">
-                  <wp14:pctHeight>0</wp14:pctHeight>
-                </wp14:sizeRelV>
-              </wp:anchor>
-            </w:drawing>
-          </mc:Choice>
-          <mc:Fallback>
-            <w:pict>
-              <v:shape id="Text Box 9" o:spid="_x0000_s1027" type="#_x0000_t202" style="position:absolute;margin-left:5.05pt;margin-top:4.9pt;width:18.25pt;height:15.65pt;z-index:251669504;visibility:visible;mso-wrap-style:square;mso-width-percent:0;mso-height-percent:0;mso-wrap-distance-left:9pt;mso-wrap-distance-top:0;mso-wrap-distance-right:9pt;mso-wrap-distance-bottom:0;mso-position-horizontal:absolute;mso-position-horizontal-relative:text;mso-position-vertical:absolute;mso-position-vertical-relative:text;mso-width-percent:0;mso-height-percent:0;mso-width-relative:margin;mso-height-relative:margin;v-text-anchor:top" o:gfxdata="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" fillcolor="white [3201]" stroked="f" strokeweight=".5pt">
-                <v:textbox>
-                  <w:txbxContent>
-                    <w:p>
-                      <w:pPr>
-                        <w:rPr>
-                          <w:sz w:val="16"/>
-                          <w:szCs w:val="16"/>
-                        </w:rPr>
-                      </w:pPr>
-                      <w:r>
-                        <w:rPr>
-                          <w:sz w:val="16"/>
-                          <w:szCs w:val="16"/>
-                        </w:rPr>
-                        <w:t>1</w:t>
-                      </w:r>
-                    </w:p>
-                  </w:txbxContent>
-                </v:textbox>
-              </v:shape>
-            </w:pict>
-          </mc:Fallback>
-        </mc:AlternateContent>
-      </w:r>
-      <w:r>
-        <w:rPr>
-          <w:rFonts w:eastAsiaTheme="minorEastAsia"/>
-          <w:noProof/>
-        </w:rPr>
-        <mc:AlternateContent>
-          <mc:Choice Requires="wps">
-            <w:drawing>
-              <wp:anchor distT="0" distB="0" distL="114300" distR="114300" simplePos="0" relativeHeight="251661312" behindDoc="0" locked="0" layoutInCell="1" allowOverlap="1" wp14:anchorId="69057FF9" wp14:editId="130B6D25">
-                <wp:simplePos x="0" y="0"/>
-                <wp:positionH relativeFrom="column">
-                  <wp:posOffset>854004</wp:posOffset>
-                </wp:positionH>
-                <wp:positionV relativeFrom="paragraph">
-                  <wp:posOffset>96914</wp:posOffset>
-                </wp:positionV>
-                <wp:extent cx="212502" cy="199622"/>
-                <wp:effectExtent l="0" t="0" r="16510" b="10160"/>
-                <wp:wrapNone/>
-                <wp:docPr id="2" name="Oval 2"/>
-                <wp:cNvGraphicFramePr/>
-                <a:graphic xmlns:a="http://schemas.openxmlformats.org/drawingml/2006/main">
-                  <a:graphicData uri="http://schemas.microsoft.com/office/word/2010/wordprocessingShape">
-                    <wps:wsp>
-                      <wps:cNvSpPr/>
-                      <wps:spPr>
-                        <a:xfrm>
-                          <a:off x="0" y="0"/>
-                          <a:ext cx="212502" cy="199622"/>
-                        </a:xfrm>
-                        <a:prstGeom prst="ellipse">
-                          <a:avLst/>
-                        </a:prstGeom>
-                        <a:noFill/>
-                      </wps:spPr>
-                      <wps:style>
-                        <a:lnRef idx="2">
-                          <a:schemeClr val="accent1">
-                            <a:shade val="50000"/>
-                          </a:schemeClr>
-                        </a:lnRef>
-                        <a:fillRef idx="1">
-                          <a:schemeClr val="accent1"/>
-                        </a:fillRef>
-                        <a:effectRef idx="0">
-                          <a:schemeClr val="accent1"/>
-                        </a:effectRef>
-                        <a:fontRef idx="minor">
-                          <a:schemeClr val="lt1"/>
-                        </a:fontRef>
-                      </wps:style>
-                      <wps:txbx>
-                        <w:txbxContent>
-                          <w:p>
-                            <w:pPr>
-                              <w:jc w:val="center"/>
-                            </w:pPr>
-                            <w:r>
-                              <w:t>A1</w:t>
-                            </w:r>
-                          </w:p>
-                        </w:txbxContent>
-                      </wps:txbx>
-                      <wps:bodyPr rot="0" spcFirstLastPara="0" vertOverflow="overflow" horzOverflow="overflow" vert="horz" wrap="square" lIns="91440" tIns="45720" rIns="91440" bIns="45720" numCol="1" spcCol="0" rtlCol="0" fromWordArt="0" anchor="ctr" anchorCtr="0" forceAA="0" compatLnSpc="1">
-                        <a:prstTxWarp prst="textNoShape">
-                          <a:avLst/>
-                        </a:prstTxWarp>
-                        <a:noAutofit/>
-                      </wps:bodyPr>
-                    </wps:wsp>
-                  </a:graphicData>
-                </a:graphic>
-                <wp14:sizeRelH relativeFrom="margin">
-                  <wp14:pctWidth>0</wp14:pctWidth>
-                </wp14:sizeRelH>
-              </wp:anchor>
-            </w:drawing>
-          </mc:Choice>
-          <mc:Fallback>
-            <w:pict>
-              <v:oval id="Oval 2" o:spid="_x0000_s1028" style="position:absolute;margin-left:67.25pt;margin-top:7.65pt;width:16.75pt;height:15.7pt;z-index:251661312;visibility:visible;mso-wrap-style:square;mso-width-percent:0;mso-wrap-distance-left:9pt;mso-wrap-distance-top:0;mso-wrap-distance-right:9pt;mso-wrap-distance-bottom:0;mso-position-horizontal:absolute;mso-position-horizontal-relative:text;mso-position-vertical:absolute;mso-position-vertical-relative:text;mso-width-percent:0;mso-width-relative:margin;v-text-anchor:middle" o:gfxdata="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" filled="f" strokecolor="#243f60 [1604]" strokeweight="2pt">
-                <v:textbox>
-                  <w:txbxContent>
-                    <w:p>
-                      <w:pPr>
-                        <w:jc w:val="center"/>
-                      </w:pPr>
-                      <w:r>
-                        <w:t>A1</w:t>
-                      </w:r>
-                    </w:p>
-                  </w:txbxContent>
-                </v:textbox>
-              </v:oval>
-            </w:pict>
-          </mc:Fallback>
-        </mc:AlternateContent>
-      </w:r>
-      <w:r>
-        <w:rPr>
-          <w:rFonts w:eastAsiaTheme="minorEastAsia"/>
-          <w:noProof/>
-        </w:rPr>
-        <mc:AlternateContent>
-          <mc:Choice Requires="wps">
-            <w:drawing>
-              <wp:anchor distT="0" distB="0" distL="114300" distR="114300" simplePos="0" relativeHeight="251659264" behindDoc="0" locked="0" layoutInCell="1" allowOverlap="1" wp14:anchorId="3866D752" wp14:editId="5C5F2513">
-                <wp:simplePos x="0" y="0"/>
-                <wp:positionH relativeFrom="column">
-                  <wp:posOffset>341290</wp:posOffset>
-                </wp:positionH>
-                <wp:positionV relativeFrom="paragraph">
-                  <wp:posOffset>99409</wp:posOffset>
-                </wp:positionV>
-                <wp:extent cx="212502" cy="199622"/>
-                <wp:effectExtent l="0" t="0" r="16510" b="10160"/>
-                <wp:wrapNone/>
-                <wp:docPr id="1" name="Oval 1"/>
-                <wp:cNvGraphicFramePr/>
-                <a:graphic xmlns:a="http://schemas.openxmlformats.org/drawingml/2006/main">
-                  <a:graphicData uri="http://schemas.microsoft.com/office/word/2010/wordprocessingShape">
-                    <wps:wsp>
-                      <wps:cNvSpPr/>
-                      <wps:spPr>
-                        <a:xfrm>
-                          <a:off x="0" y="0"/>
-                          <a:ext cx="212502" cy="199622"/>
-                        </a:xfrm>
-                        <a:prstGeom prst="ellipse">
-                          <a:avLst/>
-                        </a:prstGeom>
-                        <a:noFill/>
-                      </wps:spPr>
-                      <wps:style>
-                        <a:lnRef idx="2">
-                          <a:schemeClr val="accent1">
-                            <a:shade val="50000"/>
-                          </a:schemeClr>
-                        </a:lnRef>
-                        <a:fillRef idx="1">
-                          <a:schemeClr val="accent1"/>
-                        </a:fillRef>
-                        <a:effectRef idx="0">
-                          <a:schemeClr val="accent1"/>
-                        </a:effectRef>
-                        <a:fontRef idx="minor">
-                          <a:schemeClr val="lt1"/>
-                        </a:fontRef>
-                      </wps:style>
-                      <wps:txbx>
-                        <w:txbxContent>
-                          <w:p>
-                            <w:pPr>
-                              <w:jc w:val="center"/>
-                            </w:pPr>
-                            <w:r>
-                              <w:t>A1</w:t>
-                            </w:r>
-                          </w:p>
-                        </w:txbxContent>
-                      </wps:txbx>
-                      <wps:bodyPr rot="0" spcFirstLastPara="0" vertOverflow="overflow" horzOverflow="overflow" vert="horz" wrap="square" lIns="91440" tIns="45720" rIns="91440" bIns="45720" numCol="1" spcCol="0" rtlCol="0" fromWordArt="0" anchor="ctr" anchorCtr="0" forceAA="0" compatLnSpc="1">
-                        <a:prstTxWarp prst="textNoShape">
-                          <a:avLst/>
-                        </a:prstTxWarp>
-                        <a:noAutofit/>
-                      </wps:bodyPr>
-                    </wps:wsp>
-                  </a:graphicData>
-                </a:graphic>
-              </wp:anchor>
-            </w:drawing>
-          </mc:Choice>
-          <mc:Fallback>
-            <w:pict>
-              <v:oval id="Oval 1" o:spid="_x0000_s1029" style="position:absolute;margin-left:26.85pt;margin-top:7.85pt;width:16.75pt;height:15.7pt;z-index:251659264;visibility:visible;mso-wrap-style:square;mso-wrap-distance-left:9pt;mso-wrap-distance-top:0;mso-wrap-distance-right:9pt;mso-wrap-distance-bottom:0;mso-position-horizontal:absolute;mso-position-horizontal-relative:text;mso-position-vertical:absolute;mso-position-vertical-relative:text;v-text-anchor:middle" o:gfxdata="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" filled="f" strokecolor="#243f60 [1604]" strokeweight="2pt">
-                <v:textbox>
-                  <w:txbxContent>
-                    <w:p>
-                      <w:pPr>
-                        <w:jc w:val="center"/>
-                      </w:pPr>
-                      <w:r>
-                        <w:t>A1</w:t>
-                      </w:r>
-                    </w:p>
-                  </w:txbxContent>
-                </v:textbox>
-              </v:oval>
-            </w:pict>
-          </mc:Fallback>
-        </mc:AlternateContent>
-      </w:r>
-    </w:p>
-    <w:p>
-      <w:pPr>
-        <w:spacing w:after="0"/>
-        <w:rPr>
-          <w:rFonts w:eastAsiaTheme="minorEastAsia"/>
-        </w:rPr>
-      </w:pPr>
-      <w:r>
-        <w:rPr>
-          <w:rFonts w:eastAsiaTheme="minorEastAsia"/>
-          <w:noProof/>
-        </w:rPr>
-        <mc:AlternateContent>
-          <mc:Choice Requires="wps">
-            <w:drawing>
-              <wp:anchor distT="0" distB="0" distL="114300" distR="114300" simplePos="0" relativeHeight="251668480" behindDoc="0" locked="0" layoutInCell="1" allowOverlap="1">
-                <wp:simplePos x="0" y="0"/>
-                <wp:positionH relativeFrom="column">
-                  <wp:posOffset>553380</wp:posOffset>
-                </wp:positionH>
-                <wp:positionV relativeFrom="paragraph">
-                  <wp:posOffset>64180</wp:posOffset>
-                </wp:positionV>
-                <wp:extent cx="303307" cy="238026"/>
-                <wp:effectExtent l="0" t="0" r="20955" b="29210"/>
-                <wp:wrapNone/>
-                <wp:docPr id="8" name="Straight Connector 8"/>
-                <wp:cNvGraphicFramePr/>
-                <a:graphic xmlns:a="http://schemas.openxmlformats.org/drawingml/2006/main">
-                  <a:graphicData uri="http://schemas.microsoft.com/office/word/2010/wordprocessingShape">
-                    <wps:wsp>
-                      <wps:cNvCnPr/>
-                      <wps:spPr>
-                        <a:xfrm>
-                          <a:off x="0" y="0"/>
-                          <a:ext cx="303307" cy="238026"/>
-                        </a:xfrm>
-                        <a:prstGeom prst="line">
-                          <a:avLst/>
-                        </a:prstGeom>
-                      </wps:spPr>
-                      <wps:style>
-                        <a:lnRef idx="1">
-                          <a:schemeClr val="accent1"/>
-                        </a:lnRef>
-                        <a:fillRef idx="0">
-                          <a:schemeClr val="accent1"/>
-                        </a:fillRef>
-                        <a:effectRef idx="0">
-                          <a:schemeClr val="accent1"/>
-                        </a:effectRef>
-                        <a:fontRef idx="minor">
-                          <a:schemeClr val="tx1"/>
-                        </a:fontRef>
-                      </wps:style>
-                      <wps:bodyPr/>
-                    </wps:wsp>
-                  </a:graphicData>
-                </a:graphic>
-                <wp14:sizeRelV relativeFrom="margin">
-                  <wp14:pctHeight>0</wp14:pctHeight>
-                </wp14:sizeRelV>
-              </wp:anchor>
-            </w:drawing>
-          </mc:Choice>
-          <mc:Fallback>
-            <w:pict>
-              <v:line id="Straight Connector 8" o:spid="_x0000_s1026" style="position:absolute;z-index:251668480;visibility:visible;mso-wrap-style:square;mso-height-percent:0;mso-wrap-distance-left:9pt;mso-wrap-distance-top:0;mso-wrap-distance-right:9pt;mso-wrap-distance-bottom:0;mso-position-horizontal:absolute;mso-position-horizontal-relative:text;mso-position-vertical:absolute;mso-position-vertical-relative:text;mso-height-percent:0;mso-height-relative:margin" from="43.55pt,5.05pt" to="67.45pt,23.8pt" o:gfxdata="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" strokecolor="#4579b8 [3044]"/>
-            </w:pict>
-          </mc:Fallback>
-        </mc:AlternateContent>
-      </w:r>
-      <w:r>
-        <w:rPr>
-          <w:rFonts w:eastAsiaTheme="minorEastAsia"/>
-          <w:noProof/>
-        </w:rPr>
-        <mc:AlternateContent>
-          <mc:Choice Requires="wps">
-            <w:drawing>
-              <wp:anchor distT="0" distB="0" distL="114300" distR="114300" simplePos="0" relativeHeight="251667456" behindDoc="0" locked="0" layoutInCell="1" allowOverlap="1">
-                <wp:simplePos x="0" y="0"/>
-                <wp:positionH relativeFrom="column">
-                  <wp:posOffset>437882</wp:posOffset>
-                </wp:positionH>
-                <wp:positionV relativeFrom="paragraph">
-                  <wp:posOffset>102584</wp:posOffset>
-                </wp:positionV>
-                <wp:extent cx="6439" cy="154779"/>
-                <wp:effectExtent l="0" t="0" r="31750" b="17145"/>
-                <wp:wrapNone/>
-                <wp:docPr id="7" name="Straight Connector 7"/>
-                <wp:cNvGraphicFramePr/>
-                <a:graphic xmlns:a="http://schemas.openxmlformats.org/drawingml/2006/main">
-                  <a:graphicData uri="http://schemas.microsoft.com/office/word/2010/wordprocessingShape">
-                    <wps:wsp>
-                      <wps:cNvCnPr/>
-                      <wps:spPr>
-                        <a:xfrm>
-                          <a:off x="0" y="0"/>
-                          <a:ext cx="6439" cy="154779"/>
-                        </a:xfrm>
-                        <a:prstGeom prst="line">
-                          <a:avLst/>
-                        </a:prstGeom>
-                      </wps:spPr>
-                      <wps:style>
-                        <a:lnRef idx="1">
-                          <a:schemeClr val="accent1"/>
-                        </a:lnRef>
-                        <a:fillRef idx="0">
-                          <a:schemeClr val="accent1"/>
-                        </a:fillRef>
-                        <a:effectRef idx="0">
-                          <a:schemeClr val="accent1"/>
-                        </a:effectRef>
-                        <a:fontRef idx="minor">
-                          <a:schemeClr val="tx1"/>
-                        </a:fontRef>
-                      </wps:style>
-                      <wps:bodyPr/>
-                    </wps:wsp>
-                  </a:graphicData>
-                </a:graphic>
-              </wp:anchor>
-            </w:drawing>
-          </mc:Choice>
-          <mc:Fallback>
-            <w:pict>
-              <v:line id="Straight Connector 7" o:spid="_x0000_s1026" style="position:absolute;z-index:251667456;visibility:visible;mso-wrap-style:square;mso-wrap-distance-left:9pt;mso-wrap-distance-top:0;mso-wrap-distance-right:9pt;mso-wrap-distance-bottom:0;mso-position-horizontal:absolute;mso-position-horizontal-relative:text;mso-position-vertical:absolute;mso-position-vertical-relative:text" from="34.5pt,8.1pt" to="35pt,20.3pt" o:gfxdata="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" strokecolor="#4579b8 [3044]"/>
-            </w:pict>
-          </mc:Fallback>
-        </mc:AlternateContent>
-      </w:r>
-      <w:r>
-        <w:rPr>
-          <w:rFonts w:eastAsiaTheme="minorEastAsia"/>
-          <w:noProof/>
-        </w:rPr>
-        <mc:AlternateContent>
-          <mc:Choice Requires="wps">
-            <w:drawing>
-              <wp:anchor distT="0" distB="0" distL="114300" distR="114300" simplePos="0" relativeHeight="251666432" behindDoc="0" locked="0" layoutInCell="1" allowOverlap="1">
-                <wp:simplePos x="0" y="0"/>
-                <wp:positionH relativeFrom="column">
-                  <wp:posOffset>553380</wp:posOffset>
-                </wp:positionH>
-                <wp:positionV relativeFrom="paragraph">
-                  <wp:posOffset>-215</wp:posOffset>
-                </wp:positionV>
-                <wp:extent cx="303065" cy="6440"/>
-                <wp:effectExtent l="0" t="0" r="20955" b="31750"/>
-                <wp:wrapNone/>
-                <wp:docPr id="6" name="Straight Connector 6"/>
-                <wp:cNvGraphicFramePr/>
-                <a:graphic xmlns:a="http://schemas.openxmlformats.org/drawingml/2006/main">
-                  <a:graphicData uri="http://schemas.microsoft.com/office/word/2010/wordprocessingShape">
-                    <wps:wsp>
-                      <wps:cNvCnPr/>
-                      <wps:spPr>
-                        <a:xfrm flipH="1">
-                          <a:off x="0" y="0"/>
-                          <a:ext cx="303065" cy="6440"/>
-                        </a:xfrm>
-                        <a:prstGeom prst="line">
-                          <a:avLst/>
-                        </a:prstGeom>
-                      </wps:spPr>
-                      <wps:style>
-                        <a:lnRef idx="1">
-                          <a:schemeClr val="accent1"/>
-                        </a:lnRef>
-                        <a:fillRef idx="0">
-                          <a:schemeClr val="accent1"/>
-                        </a:fillRef>
-                        <a:effectRef idx="0">
-                          <a:schemeClr val="accent1"/>
-                        </a:effectRef>
-                        <a:fontRef idx="minor">
-                          <a:schemeClr val="tx1"/>
-                        </a:fontRef>
-                      </wps:style>
-                      <wps:bodyPr/>
-                    </wps:wsp>
-                  </a:graphicData>
-                </a:graphic>
-              </wp:anchor>
-            </w:drawing>
-          </mc:Choice>
-          <mc:Fallback>
-            <w:pict>
-              <v:line id="Straight Connector 6" o:spid="_x0000_s1026" style="position:absolute;flip:x;z-index:251666432;visibility:visible;mso-wrap-style:square;mso-wrap-distance-left:9pt;mso-wrap-distance-top:0;mso-wrap-distance-right:9pt;mso-wrap-distance-bottom:0;mso-position-horizontal:absolute;mso-position-horizontal-relative:text;mso-position-vertical:absolute;mso-position-vertical-relative:text" from="43.55pt,0" to="67.4pt,.5pt" o:gfxdata="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" strokecolor="#4579b8 [3044]"/>
-            </w:pict>
-          </mc:Fallback>
-        </mc:AlternateContent>
-      </w:r>
-    </w:p>
-    <w:p>
-      <w:pPr>
-        <w:spacing w:after="0"/>
-        <w:rPr>
-          <w:rFonts w:eastAsiaTheme="minorEastAsia"/>
-        </w:rPr>
-      </w:pPr>
-      <w:r>
-        <w:rPr>
-          <w:rFonts w:eastAsiaTheme="minorEastAsia"/>
-          <w:noProof/>
-        </w:rPr>
-        <mc:AlternateContent>
-          <mc:Choice Requires="wps">
-            <w:drawing>
-              <wp:anchor distT="0" distB="0" distL="114300" distR="114300" simplePos="0" relativeHeight="251675648" behindDoc="0" locked="0" layoutInCell="1" allowOverlap="1" wp14:anchorId="2EDFE0D3" wp14:editId="5DC0CBC1">
-                <wp:simplePos x="0" y="0"/>
-                <wp:positionH relativeFrom="column">
-                  <wp:posOffset>1104900</wp:posOffset>
-                </wp:positionH>
-                <wp:positionV relativeFrom="paragraph">
-                  <wp:posOffset>123190</wp:posOffset>
-                </wp:positionV>
-                <wp:extent cx="231775" cy="198755"/>
-                <wp:effectExtent l="0" t="0" r="0" b="0"/>
-                <wp:wrapNone/>
-                <wp:docPr id="12" name="Text Box 12"/>
-                <wp:cNvGraphicFramePr/>
-                <a:graphic xmlns:a="http://schemas.openxmlformats.org/drawingml/2006/main">
-                  <a:graphicData uri="http://schemas.microsoft.com/office/word/2010/wordprocessingShape">
-                    <wps:wsp>
-                      <wps:cNvSpPr txBox="1"/>
-                      <wps:spPr>
-                        <a:xfrm>
-                          <a:off x="0" y="0"/>
-                          <a:ext cx="231775" cy="198755"/>
-                        </a:xfrm>
-                        <a:prstGeom prst="rect">
-                          <a:avLst/>
-                        </a:prstGeom>
-                        <a:solidFill>
-                          <a:schemeClr val="lt1"/>
-                        </a:solidFill>
-                        <a:ln w="6350">
-                          <a:noFill/>
-                        </a:ln>
-                        <a:effectLst/>
-                      </wps:spPr>
-                      <wps:style>
-                        <a:lnRef idx="0">
-                          <a:schemeClr val="accent1"/>
-                        </a:lnRef>
-                        <a:fillRef idx="0">
-                          <a:schemeClr val="accent1"/>
-                        </a:fillRef>
-                        <a:effectRef idx="0">
-                          <a:schemeClr val="accent1"/>
-                        </a:effectRef>
-                        <a:fontRef idx="minor">
-                          <a:schemeClr val="dk1"/>
-                        </a:fontRef>
-                      </wps:style>
-                      <wps:txbx>
-                        <w:txbxContent>
-                          <w:p>
-                            <w:pPr>
-                              <w:rPr>
-                                <w:sz w:val="16"/>
-                                <w:szCs w:val="16"/>
-                              </w:rPr>
-                            </w:pPr>
-                            <w:r>
-                              <w:rPr>
-                                <w:sz w:val="16"/>
-                                <w:szCs w:val="16"/>
-                              </w:rPr>
-                              <w:t>4</w:t>
-                            </w:r>
-                          </w:p>
-                          <w:p>
-                            <w:pPr>
-                              <w:rPr>
-                                <w:sz w:val="16"/>
-                                <w:szCs w:val="16"/>
-                              </w:rPr>
-                            </w:pPr>
-                          </w:p>
-                        </w:txbxContent>
-                      </wps:txbx>
-                      <wps:bodyPr rot="0" spcFirstLastPara="0" vertOverflow="overflow" horzOverflow="overflow" vert="horz" wrap="square" lIns="91440" tIns="45720" rIns="91440" bIns="45720" numCol="1" spcCol="0" rtlCol="0" fromWordArt="0" anchor="t" anchorCtr="0" forceAA="0" compatLnSpc="1">
-                        <a:prstTxWarp prst="textNoShape">
-                          <a:avLst/>
-                        </a:prstTxWarp>
-                        <a:noAutofit/>
-                      </wps:bodyPr>
-                    </wps:wsp>
-                  </a:graphicData>
-                </a:graphic>
-                <wp14:sizeRelH relativeFrom="margin">
-                  <wp14:pctWidth>0</wp14:pctWidth>
-                </wp14:sizeRelH>
-                <wp14:sizeRelV relativeFrom="margin">
-                  <wp14:pctHeight>0</wp14:pctHeight>
-                </wp14:sizeRelV>
-              </wp:anchor>
-            </w:drawing>
-          </mc:Choice>
-          <mc:Fallback>
-            <w:pict>
-              <v:shape id="Text Box 12" o:spid="_x0000_s1030" type="#_x0000_t202" style="position:absolute;margin-left:87pt;margin-top:9.7pt;width:18.25pt;height:15.65pt;z-index:251675648;visibility:visible;mso-wrap-style:square;mso-width-percent:0;mso-height-percent:0;mso-wrap-distance-left:9pt;mso-wrap-distance-top:0;mso-wrap-distance-right:9pt;mso-wrap-distance-bottom:0;mso-position-horizontal:absolute;mso-position-horizontal-relative:text;mso-position-vertical:absolute;mso-position-vertical-relative:text;mso-width-percent:0;mso-height-percent:0;mso-width-relative:margin;mso-height-relative:margin;v-text-anchor:top" o:gfxdata="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" fillcolor="white [3201]" stroked="f" strokeweight=".5pt">
-                <v:textbox>
-                  <w:txbxContent>
-                    <w:p>
-                      <w:pPr>
-                        <w:rPr>
-                          <w:sz w:val="16"/>
-                          <w:szCs w:val="16"/>
-                        </w:rPr>
-                      </w:pPr>
-                      <w:r>
-                        <w:rPr>
-                          <w:sz w:val="16"/>
-                          <w:szCs w:val="16"/>
-                        </w:rPr>
-                        <w:t>4</w:t>
-                      </w:r>
-                    </w:p>
-                    <w:p>
-                      <w:pPr>
-                        <w:rPr>
-                          <w:sz w:val="16"/>
-                          <w:szCs w:val="16"/>
-                        </w:rPr>
-                      </w:pPr>
-                    </w:p>
-                  </w:txbxContent>
-                </v:textbox>
-              </v:shape>
-            </w:pict>
-          </mc:Fallback>
-        </mc:AlternateContent>
-      </w:r>
-      <w:r>
-        <w:rPr>
-          <w:rFonts w:eastAsiaTheme="minorEastAsia"/>
-          <w:noProof/>
-        </w:rPr>
-        <mc:AlternateContent>
-          <mc:Choice Requires="wps">
-            <w:drawing>
-              <wp:anchor distT="0" distB="0" distL="114300" distR="114300" simplePos="0" relativeHeight="251673600" behindDoc="0" locked="0" layoutInCell="1" allowOverlap="1" wp14:anchorId="2D1D2CF2" wp14:editId="5351FD81">
-                <wp:simplePos x="0" y="0"/>
-                <wp:positionH relativeFrom="column">
-                  <wp:posOffset>61604</wp:posOffset>
-                </wp:positionH>
-                <wp:positionV relativeFrom="paragraph">
-                  <wp:posOffset>163195</wp:posOffset>
-                </wp:positionV>
-                <wp:extent cx="231775" cy="198755"/>
-                <wp:effectExtent l="0" t="0" r="0" b="0"/>
-                <wp:wrapNone/>
-                <wp:docPr id="11" name="Text Box 11"/>
-                <wp:cNvGraphicFramePr/>
-                <a:graphic xmlns:a="http://schemas.openxmlformats.org/drawingml/2006/main">
-                  <a:graphicData uri="http://schemas.microsoft.com/office/word/2010/wordprocessingShape">
-                    <wps:wsp>
-                      <wps:cNvSpPr txBox="1"/>
-                      <wps:spPr>
-                        <a:xfrm>
-                          <a:off x="0" y="0"/>
-                          <a:ext cx="231775" cy="198755"/>
-                        </a:xfrm>
-                        <a:prstGeom prst="rect">
-                          <a:avLst/>
-                        </a:prstGeom>
-                        <a:solidFill>
-                          <a:schemeClr val="lt1"/>
-                        </a:solidFill>
-                        <a:ln w="6350">
-                          <a:noFill/>
-                        </a:ln>
-                        <a:effectLst/>
-                      </wps:spPr>
-                      <wps:style>
-                        <a:lnRef idx="0">
-                          <a:schemeClr val="accent1"/>
-                        </a:lnRef>
-                        <a:fillRef idx="0">
-                          <a:schemeClr val="accent1"/>
-                        </a:fillRef>
-                        <a:effectRef idx="0">
-                          <a:schemeClr val="accent1"/>
-                        </a:effectRef>
-                        <a:fontRef idx="minor">
-                          <a:schemeClr val="dk1"/>
-                        </a:fontRef>
-                      </wps:style>
-                      <wps:txbx>
-                        <w:txbxContent>
-                          <w:p>
-                            <w:pPr>
-                              <w:rPr>
-                                <w:sz w:val="16"/>
-                                <w:szCs w:val="16"/>
-                              </w:rPr>
-                            </w:pPr>
-                            <w:r>
-                              <w:rPr>
-                                <w:sz w:val="16"/>
-                                <w:szCs w:val="16"/>
-                              </w:rPr>
-                              <w:t>3</w:t>
-                            </w:r>
-                          </w:p>
-                          <w:p>
-                            <w:pPr>
-                              <w:rPr>
-                                <w:sz w:val="16"/>
-                                <w:szCs w:val="16"/>
-                              </w:rPr>
-                            </w:pPr>
-                          </w:p>
-                        </w:txbxContent>
-                      </wps:txbx>
-                      <wps:bodyPr rot="0" spcFirstLastPara="0" vertOverflow="overflow" horzOverflow="overflow" vert="horz" wrap="square" lIns="91440" tIns="45720" rIns="91440" bIns="45720" numCol="1" spcCol="0" rtlCol="0" fromWordArt="0" anchor="t" anchorCtr="0" forceAA="0" compatLnSpc="1">
-                        <a:prstTxWarp prst="textNoShape">
-                          <a:avLst/>
-                        </a:prstTxWarp>
-                        <a:noAutofit/>
-                      </wps:bodyPr>
-                    </wps:wsp>
-                  </a:graphicData>
-                </a:graphic>
-                <wp14:sizeRelH relativeFrom="margin">
-                  <wp14:pctWidth>0</wp14:pctWidth>
-                </wp14:sizeRelH>
-                <wp14:sizeRelV relativeFrom="margin">
-                  <wp14:pctHeight>0</wp14:pctHeight>
-                </wp14:sizeRelV>
-              </wp:anchor>
-            </w:drawing>
-          </mc:Choice>
-          <mc:Fallback>
-            <w:pict>
-              <v:shape id="Text Box 11" o:spid="_x0000_s1031" type="#_x0000_t202" style="position:absolute;margin-left:4.85pt;margin-top:12.85pt;width:18.25pt;height:15.65pt;z-index:251673600;visibility:visible;mso-wrap-style:square;mso-width-percent:0;mso-height-percent:0;mso-wrap-distance-left:9pt;mso-wrap-distance-top:0;mso-wrap-distance-right:9pt;mso-wrap-distance-bottom:0;mso-position-horizontal:absolute;mso-position-horizontal-relative:text;mso-position-vertical:absolute;mso-position-vertical-relative:text;mso-width-percent:0;mso-height-percent:0;mso-width-relative:margin;mso-height-relative:margin;v-text-anchor:top" o:gfxdata="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" fillcolor="white [3201]" stroked="f" strokeweight=".5pt">
-                <v:textbox>
-                  <w:txbxContent>
-                    <w:p>
-                      <w:pPr>
-                        <w:rPr>
-                          <w:sz w:val="16"/>
-                          <w:szCs w:val="16"/>
-                        </w:rPr>
-                      </w:pPr>
-                      <w:r>
-                        <w:rPr>
-                          <w:sz w:val="16"/>
-                          <w:szCs w:val="16"/>
-                        </w:rPr>
-                        <w:t>3</w:t>
-                      </w:r>
-                    </w:p>
-                    <w:p>
-                      <w:pPr>
-                        <w:rPr>
-                          <w:sz w:val="16"/>
-                          <w:szCs w:val="16"/>
-                        </w:rPr>
-                      </w:pPr>
-                    </w:p>
-                  </w:txbxContent>
-                </v:textbox>
-              </v:shape>
-            </w:pict>
-          </mc:Fallback>
-        </mc:AlternateContent>
-      </w:r>
-      <w:r>
-        <w:rPr>
-          <w:rFonts w:eastAsiaTheme="minorEastAsia"/>
-          <w:noProof/>
-        </w:rPr>
-        <mc:AlternateContent>
-          <mc:Choice Requires="wps">
-            <w:drawing>
-              <wp:anchor distT="0" distB="0" distL="114300" distR="114300" simplePos="0" relativeHeight="251665408" behindDoc="0" locked="0" layoutInCell="1" allowOverlap="1" wp14:anchorId="0B77238B" wp14:editId="749B51A0">
-                <wp:simplePos x="0" y="0"/>
-                <wp:positionH relativeFrom="column">
-                  <wp:posOffset>854003</wp:posOffset>
-                </wp:positionH>
-                <wp:positionV relativeFrom="paragraph">
-                  <wp:posOffset>58653</wp:posOffset>
-                </wp:positionV>
-                <wp:extent cx="212502" cy="199622"/>
-                <wp:effectExtent l="0" t="0" r="16510" b="10160"/>
-                <wp:wrapNone/>
-                <wp:docPr id="4" name="Oval 4"/>
-                <wp:cNvGraphicFramePr/>
-                <a:graphic xmlns:a="http://schemas.openxmlformats.org/drawingml/2006/main">
-                  <a:graphicData uri="http://schemas.microsoft.com/office/word/2010/wordprocessingShape">
-                    <wps:wsp>
-                      <wps:cNvSpPr/>
-                      <wps:spPr>
-                        <a:xfrm>
-                          <a:off x="0" y="0"/>
-                          <a:ext cx="212502" cy="199622"/>
-                        </a:xfrm>
-                        <a:prstGeom prst="ellipse">
-                          <a:avLst/>
-                        </a:prstGeom>
-                        <a:noFill/>
-                      </wps:spPr>
-                      <wps:style>
-                        <a:lnRef idx="2">
-                          <a:schemeClr val="accent1">
-                            <a:shade val="50000"/>
-                          </a:schemeClr>
-                        </a:lnRef>
-                        <a:fillRef idx="1">
-                          <a:schemeClr val="accent1"/>
-                        </a:fillRef>
-                        <a:effectRef idx="0">
-                          <a:schemeClr val="accent1"/>
-                        </a:effectRef>
-                        <a:fontRef idx="minor">
-                          <a:schemeClr val="lt1"/>
-                        </a:fontRef>
-                      </wps:style>
-                      <wps:txbx>
-                        <w:txbxContent>
-                          <w:p>
-                            <w:pPr>
-                              <w:jc w:val="center"/>
-                            </w:pPr>
-                            <w:r>
-                              <w:t>A1</w:t>
-                            </w:r>
-                          </w:p>
-                        </w:txbxContent>
-                      </wps:txbx>
-                      <wps:bodyPr rot="0" spcFirstLastPara="0" vertOverflow="overflow" horzOverflow="overflow" vert="horz" wrap="square" lIns="91440" tIns="45720" rIns="91440" bIns="45720" numCol="1" spcCol="0" rtlCol="0" fromWordArt="0" anchor="ctr" anchorCtr="0" forceAA="0" compatLnSpc="1">
-                        <a:prstTxWarp prst="textNoShape">
-                          <a:avLst/>
-                        </a:prstTxWarp>
-                        <a:noAutofit/>
-                      </wps:bodyPr>
-                    </wps:wsp>
-                  </a:graphicData>
-                </a:graphic>
-              </wp:anchor>
-            </w:drawing>
-          </mc:Choice>
-          <mc:Fallback>
-            <w:pict>
-              <v:oval id="Oval 4" o:spid="_x0000_s1032" style="position:absolute;margin-left:67.25pt;margin-top:4.6pt;width:16.75pt;height:15.7pt;z-index:251665408;visibility:visible;mso-wrap-style:square;mso-wrap-distance-left:9pt;mso-wrap-distance-top:0;mso-wrap-distance-right:9pt;mso-wrap-distance-bottom:0;mso-position-horizontal:absolute;mso-position-horizontal-relative:text;mso-position-vertical:absolute;mso-position-vertical-relative:text;v-text-anchor:middle" o:gfxdata="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" filled="f" strokecolor="#243f60 [1604]" strokeweight="2pt">
-                <v:textbox>
-                  <w:txbxContent>
-                    <w:p>
-                      <w:pPr>
-                        <w:jc w:val="center"/>
-                      </w:pPr>
-                      <w:r>
-                        <w:t>A1</w:t>
-                      </w:r>
-                    </w:p>
-                  </w:txbxContent>
-                </v:textbox>
-              </v:oval>
-            </w:pict>
-          </mc:Fallback>
-        </mc:AlternateContent>
-      </w:r>
-      <w:r>
-        <w:rPr>
-          <w:rFonts w:eastAsiaTheme="minorEastAsia"/>
-          <w:noProof/>
-        </w:rPr>
-        <mc:AlternateContent>
-          <mc:Choice Requires="wps">
-            <w:drawing>
-              <wp:anchor distT="0" distB="0" distL="114300" distR="114300" simplePos="0" relativeHeight="251663360" behindDoc="0" locked="0" layoutInCell="1" allowOverlap="1" wp14:anchorId="059767EE" wp14:editId="1C7AD23B">
-                <wp:simplePos x="0" y="0"/>
-                <wp:positionH relativeFrom="column">
-                  <wp:posOffset>338848</wp:posOffset>
-                </wp:positionH>
-                <wp:positionV relativeFrom="paragraph">
-                  <wp:posOffset>58420</wp:posOffset>
-                </wp:positionV>
-                <wp:extent cx="212502" cy="199622"/>
-                <wp:effectExtent l="0" t="0" r="16510" b="10160"/>
-                <wp:wrapNone/>
-                <wp:docPr id="3" name="Oval 3"/>
-                <wp:cNvGraphicFramePr/>
-                <a:graphic xmlns:a="http://schemas.openxmlformats.org/drawingml/2006/main">
-                  <a:graphicData uri="http://schemas.microsoft.com/office/word/2010/wordprocessingShape">
-                    <wps:wsp>
-                      <wps:cNvSpPr/>
-                      <wps:spPr>
-                        <a:xfrm>
-                          <a:off x="0" y="0"/>
-                          <a:ext cx="212502" cy="199622"/>
-                        </a:xfrm>
-                        <a:prstGeom prst="ellipse">
-                          <a:avLst/>
-                        </a:prstGeom>
-                        <a:noFill/>
-                      </wps:spPr>
-                      <wps:style>
-                        <a:lnRef idx="2">
-                          <a:schemeClr val="accent1">
-                            <a:shade val="50000"/>
-                          </a:schemeClr>
-                        </a:lnRef>
-                        <a:fillRef idx="1">
-                          <a:schemeClr val="accent1"/>
-                        </a:fillRef>
-                        <a:effectRef idx="0">
-                          <a:schemeClr val="accent1"/>
-                        </a:effectRef>
-                        <a:fontRef idx="minor">
-                          <a:schemeClr val="lt1"/>
-                        </a:fontRef>
-                      </wps:style>
-                      <wps:txbx>
-                        <w:txbxContent>
-                          <w:p>
-                            <w:pPr>
-                              <w:jc w:val="center"/>
-                            </w:pPr>
-                            <w:r>
-                              <w:t>A1</w:t>
-                            </w:r>
-                          </w:p>
-                        </w:txbxContent>
-                      </wps:txbx>
-                      <wps:bodyPr rot="0" spcFirstLastPara="0" vertOverflow="overflow" horzOverflow="overflow" vert="horz" wrap="square" lIns="91440" tIns="45720" rIns="91440" bIns="45720" numCol="1" spcCol="0" rtlCol="0" fromWordArt="0" anchor="ctr" anchorCtr="0" forceAA="0" compatLnSpc="1">
-                        <a:prstTxWarp prst="textNoShape">
-                          <a:avLst/>
-                        </a:prstTxWarp>
-                        <a:noAutofit/>
-                      </wps:bodyPr>
-                    </wps:wsp>
-                  </a:graphicData>
-                </a:graphic>
-              </wp:anchor>
-            </w:drawing>
-          </mc:Choice>
-          <mc:Fallback>
-            <w:pict>
-              <v:oval id="Oval 3" o:spid="_x0000_s1033" style="position:absolute;margin-left:26.7pt;margin-top:4.6pt;width:16.75pt;height:15.7pt;z-index:251663360;visibility:visible;mso-wrap-style:square;mso-wrap-distance-left:9pt;mso-wrap-distance-top:0;mso-wrap-distance-right:9pt;mso-wrap-distance-bottom:0;mso-position-horizontal:absolute;mso-position-horizontal-relative:text;mso-position-vertical:absolute;mso-position-vertical-relative:text;v-text-anchor:middle" o:gfxdata="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" filled="f" strokecolor="#243f60 [1604]" strokeweight="2pt">
-                <v:textbox>
-                  <w:txbxContent>
-                    <w:p>
-                      <w:pPr>
-                        <w:jc w:val="center"/>
-                      </w:pPr>
-                      <w:r>
-                        <w:t>A1</w:t>
-                      </w:r>
-                    </w:p>
-                  </w:txbxContent>
-                </v:textbox>
-              </v:oval>
-            </w:pict>
-          </mc:Fallback>
-        </mc:AlternateContent>
-      </w:r>
-    </w:p>
-    <w:p>
-      <w:pPr>
-        <w:pBdr>
-          <w:bottom w:val="single" w:sz="6" w:space="1" w:color="auto"/>
-        </w:pBdr>
-        <w:spacing w:after="0"/>
-        <w:rPr>
-          <w:rFonts w:eastAsiaTheme="minorEastAsia"/>
-        </w:rPr>
-      </w:pPr>
-    </w:p>
-    <w:p>
-      <w:pPr>
-        <w:pBdr>
-          <w:bottom w:val="single" w:sz="6" w:space="1" w:color="auto"/>
-        </w:pBdr>
-        <w:spacing w:after="0"/>
-        <w:rPr>
-          <w:rFonts w:eastAsiaTheme="minorEastAsia"/>
-        </w:rPr>
-      </w:pPr>
-      <w:r>
-        <w:rPr>
-          <w:rFonts w:eastAsiaTheme="minorEastAsia"/>
-        </w:rPr>
-        <w:t>Reconcile Area 1 and 2:</w:t>
-      </w:r>
-    </w:p>
-    <w:p>
-      <w:pPr>
-        <w:pBdr>
-          <w:bottom w:val="single" w:sz="6" w:space="1" w:color="auto"/>
-        </w:pBdr>
-        <w:spacing w:after="0"/>
-        <w:rPr>
-          <w:rFonts w:eastAsiaTheme="minorEastAsia"/>
-        </w:rPr>
-      </w:pPr>
-      <m:oMathPara>
-        <m:oMath>
-          <m:sSubSup>
-            <m:sSubSupPr>
-              <m:ctrlPr>
-                <w:rPr>
-                  <w:rFonts w:ascii="Cambria Math" w:eastAsiaTheme="minorEastAsia" w:hAnsi="Cambria Math"/>
-                  <w:i/>
-                </w:rPr>
-              </m:ctrlPr>
-            </m:sSubSupPr>
-            <m:e>
-              <m:r>
-                <w:rPr>
-                  <w:rFonts w:ascii="Cambria Math" w:eastAsiaTheme="minorEastAsia" w:hAnsi="Cambria Math"/>
-                </w:rPr>
-                <m:t>s</m:t>
-              </m:r>
-            </m:e>
-            <m:sub>
-              <m:r>
-                <w:rPr>
-                  <w:rFonts w:ascii="Cambria Math" w:eastAsiaTheme="minorEastAsia" w:hAnsi="Cambria Math"/>
-                </w:rPr>
-                <m:t>1</m:t>
-              </m:r>
-            </m:sub>
-            <m:sup>
-              <m:r>
-                <w:rPr>
-                  <w:rFonts w:ascii="Cambria Math" w:eastAsiaTheme="minorEastAsia" w:hAnsi="Cambria Math"/>
-                </w:rPr>
-                <m:t>1</m:t>
-              </m:r>
-            </m:sup>
-          </m:sSubSup>
-          <m:r>
-            <w:rPr>
-              <w:rFonts w:ascii="Cambria Math" w:eastAsiaTheme="minorEastAsia" w:hAnsi="Cambria Math"/>
-            </w:rPr>
-            <m:t>=</m:t>
-          </m:r>
-          <m:sSub>
-            <m:sSubPr>
-              <m:ctrlPr>
-                <w:rPr>
-                  <w:rFonts w:ascii="Cambria Math" w:eastAsiaTheme="minorEastAsia" w:hAnsi="Cambria Math"/>
-                  <w:i/>
-                </w:rPr>
-              </m:ctrlPr>
-            </m:sSubPr>
-            <m:e>
-              <m:r>
-                <w:rPr>
-                  <w:rFonts w:ascii="Cambria Math" w:eastAsiaTheme="minorEastAsia" w:hAnsi="Cambria Math"/>
-                </w:rPr>
-                <m:t>s</m:t>
-              </m:r>
-            </m:e>
-            <m:sub>
-              <m:r>
-                <w:rPr>
-                  <w:rFonts w:ascii="Cambria Math" w:eastAsiaTheme="minorEastAsia" w:hAnsi="Cambria Math"/>
-                </w:rPr>
-                <m:t>1</m:t>
-              </m:r>
-            </m:sub>
-          </m:sSub>
-          <m:r>
-            <w:rPr>
-              <w:rFonts w:ascii="Cambria Math" w:eastAsiaTheme="minorEastAsia" w:hAnsi="Cambria Math"/>
-            </w:rPr>
-            <m:t>-</m:t>
-          </m:r>
-          <m:f>
-            <m:fPr>
-              <m:ctrlPr>
-                <w:rPr>
-                  <w:rFonts w:ascii="Cambria Math" w:eastAsiaTheme="minorEastAsia" w:hAnsi="Cambria Math"/>
-                  <w:i/>
-                </w:rPr>
-              </m:ctrlPr>
-            </m:fPr>
-            <m:num>
-              <m:sSub>
-                <m:sSubPr>
-                  <m:ctrlPr>
-                    <w:rPr>
-                      <w:rFonts w:ascii="Cambria Math" w:eastAsiaTheme="minorEastAsia" w:hAnsi="Cambria Math"/>
-                      <w:i/>
-                    </w:rPr>
-                  </m:ctrlPr>
-                </m:sSubPr>
-                <m:e>
-                  <m:r>
-                    <w:rPr>
-                      <w:rFonts w:ascii="Cambria Math" w:eastAsiaTheme="minorEastAsia" w:hAnsi="Cambria Math"/>
-                    </w:rPr>
-                    <m:t>s</m:t>
-                  </m:r>
-                </m:e>
-                <m:sub>
-                  <m:r>
-                    <w:rPr>
-                      <w:rFonts w:ascii="Cambria Math" w:eastAsiaTheme="minorEastAsia" w:hAnsi="Cambria Math"/>
-                    </w:rPr>
-                    <m:t>1</m:t>
-                  </m:r>
-                </m:sub>
-              </m:sSub>
-              <m:r>
-                <w:rPr>
-                  <w:rFonts w:ascii="Cambria Math" w:eastAsiaTheme="minorEastAsia" w:hAnsi="Cambria Math"/>
-                </w:rPr>
-                <m:t>-</m:t>
-              </m:r>
-              <m:sSub>
-                <m:sSubPr>
-                  <m:ctrlPr>
-                    <w:rPr>
-                      <w:rFonts w:ascii="Cambria Math" w:eastAsiaTheme="minorEastAsia" w:hAnsi="Cambria Math"/>
-                      <w:i/>
-                    </w:rPr>
-                  </m:ctrlPr>
-                </m:sSubPr>
-                <m:e>
-                  <m:r>
-                    <w:rPr>
-                      <w:rFonts w:ascii="Cambria Math" w:eastAsiaTheme="minorEastAsia" w:hAnsi="Cambria Math"/>
-                    </w:rPr>
-                    <m:t>s</m:t>
-                  </m:r>
-                </m:e>
-                <m:sub>
-                  <m:r>
-                    <w:rPr>
-                      <w:rFonts w:ascii="Cambria Math" w:eastAsiaTheme="minorEastAsia" w:hAnsi="Cambria Math"/>
-                    </w:rPr>
-                    <m:t>2</m:t>
-                  </m:r>
-                </m:sub>
-              </m:sSub>
-            </m:num>
-            <m:den>
-              <m:r>
-                <w:rPr>
-                  <w:rFonts w:ascii="Cambria Math" w:eastAsiaTheme="minorEastAsia" w:hAnsi="Cambria Math"/>
-                </w:rPr>
-                <m:t>2</m:t>
-              </m:r>
-            </m:den>
-          </m:f>
-          <m:r>
-            <w:rPr>
-              <w:rFonts w:ascii="Cambria Math" w:eastAsiaTheme="minorEastAsia" w:hAnsi="Cambria Math"/>
-            </w:rPr>
-            <m:t>=</m:t>
-          </m:r>
-          <m:f>
-            <m:fPr>
-              <m:ctrlPr>
-                <w:rPr>
-                  <w:rFonts w:ascii="Cambria Math" w:eastAsiaTheme="minorEastAsia" w:hAnsi="Cambria Math"/>
-                  <w:i/>
-                </w:rPr>
-              </m:ctrlPr>
-            </m:fPr>
-            <m:num>
-              <m:sSub>
-                <m:sSubPr>
-                  <m:ctrlPr>
-                    <w:rPr>
-                      <w:rFonts w:ascii="Cambria Math" w:eastAsiaTheme="minorEastAsia" w:hAnsi="Cambria Math"/>
-                      <w:i/>
-                    </w:rPr>
-                  </m:ctrlPr>
-                </m:sSubPr>
-                <m:e>
-                  <m:r>
-                    <w:rPr>
-                      <w:rFonts w:ascii="Cambria Math" w:eastAsiaTheme="minorEastAsia" w:hAnsi="Cambria Math"/>
-                    </w:rPr>
-                    <m:t>s</m:t>
-                  </m:r>
-                </m:e>
-                <m:sub>
-                  <m:r>
-                    <w:rPr>
-                      <w:rFonts w:ascii="Cambria Math" w:eastAsiaTheme="minorEastAsia" w:hAnsi="Cambria Math"/>
-                    </w:rPr>
-                    <m:t>1</m:t>
-                  </m:r>
-                </m:sub>
-              </m:sSub>
-              <m:r>
-                <w:rPr>
-                  <w:rFonts w:ascii="Cambria Math" w:eastAsiaTheme="minorEastAsia" w:hAnsi="Cambria Math"/>
-                </w:rPr>
-                <m:t>+</m:t>
-              </m:r>
-              <m:sSub>
-                <m:sSubPr>
-                  <m:ctrlPr>
-                    <w:rPr>
-                      <w:rFonts w:ascii="Cambria Math" w:eastAsiaTheme="minorEastAsia" w:hAnsi="Cambria Math"/>
-                      <w:i/>
-                    </w:rPr>
-                  </m:ctrlPr>
-                </m:sSubPr>
-                <m:e>
-                  <m:r>
-                    <w:rPr>
-                      <w:rFonts w:ascii="Cambria Math" w:eastAsiaTheme="minorEastAsia" w:hAnsi="Cambria Math"/>
-                    </w:rPr>
-                    <m:t>s</m:t>
-                  </m:r>
-                </m:e>
-                <m:sub>
-                  <m:r>
-                    <w:rPr>
-                      <w:rFonts w:ascii="Cambria Math" w:eastAsiaTheme="minorEastAsia" w:hAnsi="Cambria Math"/>
-                    </w:rPr>
-                    <m:t>2</m:t>
-                  </m:r>
-                </m:sub>
-              </m:sSub>
-            </m:num>
-            <m:den>
-              <m:r>
-                <w:rPr>
-                  <w:rFonts w:ascii="Cambria Math" w:eastAsiaTheme="minorEastAsia" w:hAnsi="Cambria Math"/>
-                </w:rPr>
-                <m:t>2</m:t>
-              </m:r>
-            </m:den>
-          </m:f>
-        </m:oMath>
-      </m:oMathPara>
-    </w:p>
-    <w:p>
-      <w:pPr>
-        <w:pBdr>
-          <w:bottom w:val="single" w:sz="6" w:space="1" w:color="auto"/>
-        </w:pBdr>
-        <w:spacing w:after="0"/>
-        <w:rPr>
-          <w:rFonts w:eastAsiaTheme="minorEastAsia"/>
-        </w:rPr>
-      </w:pPr>
-      <m:oMathPara>
-        <m:oMath>
-          <m:sSubSup>
-            <m:sSubSupPr>
-              <m:ctrlPr>
-                <w:rPr>
-                  <w:rFonts w:ascii="Cambria Math" w:eastAsiaTheme="minorEastAsia" w:hAnsi="Cambria Math"/>
-                  <w:i/>
-                </w:rPr>
-              </m:ctrlPr>
-            </m:sSubSupPr>
-            <m:e>
-              <m:r>
-                <w:rPr>
-                  <w:rFonts w:ascii="Cambria Math" w:eastAsiaTheme="minorEastAsia" w:hAnsi="Cambria Math"/>
-                </w:rPr>
-                <m:t>s</m:t>
-              </m:r>
-            </m:e>
-            <m:sub>
-              <m:r>
-                <w:rPr>
-                  <w:rFonts w:ascii="Cambria Math" w:eastAsiaTheme="minorEastAsia" w:hAnsi="Cambria Math"/>
-                </w:rPr>
-                <m:t>2</m:t>
-              </m:r>
-            </m:sub>
-            <m:sup>
-              <m:r>
-                <w:rPr>
-                  <w:rFonts w:ascii="Cambria Math" w:eastAsiaTheme="minorEastAsia" w:hAnsi="Cambria Math"/>
-                </w:rPr>
-                <m:t>1</m:t>
-              </m:r>
-            </m:sup>
-          </m:sSubSup>
-          <m:r>
-            <w:rPr>
-              <w:rFonts w:ascii="Cambria Math" w:eastAsiaTheme="minorEastAsia" w:hAnsi="Cambria Math"/>
-            </w:rPr>
-            <m:t>=</m:t>
-          </m:r>
-          <m:sSub>
-            <m:sSubPr>
-              <m:ctrlPr>
-                <w:rPr>
-                  <w:rFonts w:ascii="Cambria Math" w:eastAsiaTheme="minorEastAsia" w:hAnsi="Cambria Math"/>
-                  <w:i/>
-                </w:rPr>
-              </m:ctrlPr>
-            </m:sSubPr>
-            <m:e>
-              <m:r>
-                <w:rPr>
-                  <w:rFonts w:ascii="Cambria Math" w:eastAsiaTheme="minorEastAsia" w:hAnsi="Cambria Math"/>
-                </w:rPr>
-                <m:t>s</m:t>
-              </m:r>
-            </m:e>
-            <m:sub>
-              <m:r>
-                <w:rPr>
-                  <w:rFonts w:ascii="Cambria Math" w:eastAsiaTheme="minorEastAsia" w:hAnsi="Cambria Math"/>
-                </w:rPr>
-                <m:t>2</m:t>
-              </m:r>
-            </m:sub>
-          </m:sSub>
-          <m:r>
-            <w:rPr>
-              <w:rFonts w:ascii="Cambria Math" w:eastAsiaTheme="minorEastAsia" w:hAnsi="Cambria Math"/>
-            </w:rPr>
-            <m:t>+</m:t>
-          </m:r>
-          <m:f>
-            <m:fPr>
-              <m:ctrlPr>
-                <w:rPr>
-                  <w:rFonts w:ascii="Cambria Math" w:eastAsiaTheme="minorEastAsia" w:hAnsi="Cambria Math"/>
-                  <w:i/>
-                </w:rPr>
-              </m:ctrlPr>
-            </m:fPr>
-            <m:num>
-              <m:sSub>
-                <m:sSubPr>
-                  <m:ctrlPr>
-                    <w:rPr>
-                      <w:rFonts w:ascii="Cambria Math" w:eastAsiaTheme="minorEastAsia" w:hAnsi="Cambria Math"/>
-                      <w:i/>
-                    </w:rPr>
-                  </m:ctrlPr>
-                </m:sSubPr>
-                <m:e>
-                  <m:r>
-                    <w:rPr>
-                      <w:rFonts w:ascii="Cambria Math" w:eastAsiaTheme="minorEastAsia" w:hAnsi="Cambria Math"/>
-                    </w:rPr>
-                    <m:t>s</m:t>
-                  </m:r>
-                </m:e>
-                <m:sub>
-                  <m:r>
-                    <w:rPr>
-                      <w:rFonts w:ascii="Cambria Math" w:eastAsiaTheme="minorEastAsia" w:hAnsi="Cambria Math"/>
-                    </w:rPr>
-                    <m:t>1</m:t>
-                  </m:r>
-                </m:sub>
-              </m:sSub>
-              <m:r>
-                <w:rPr>
-                  <w:rFonts w:ascii="Cambria Math" w:eastAsiaTheme="minorEastAsia" w:hAnsi="Cambria Math"/>
-                </w:rPr>
-                <m:t>-</m:t>
-              </m:r>
-              <m:sSub>
-                <m:sSubPr>
-                  <m:ctrlPr>
-                    <w:rPr>
-                      <w:rFonts w:ascii="Cambria Math" w:eastAsiaTheme="minorEastAsia" w:hAnsi="Cambria Math"/>
-                      <w:i/>
-                    </w:rPr>
-                  </m:ctrlPr>
-                </m:sSubPr>
-                <m:e>
-                  <m:r>
-                    <w:rPr>
-                      <w:rFonts w:ascii="Cambria Math" w:eastAsiaTheme="minorEastAsia" w:hAnsi="Cambria Math"/>
-                    </w:rPr>
-                    <m:t>s</m:t>
-                  </m:r>
-                </m:e>
-                <m:sub>
-                  <m:r>
-                    <w:rPr>
-                      <w:rFonts w:ascii="Cambria Math" w:eastAsiaTheme="minorEastAsia" w:hAnsi="Cambria Math"/>
-                    </w:rPr>
-                    <m:t>2</m:t>
-                  </m:r>
-                </m:sub>
-              </m:sSub>
-            </m:num>
-            <m:den>
-              <m:r>
-                <w:rPr>
-                  <w:rFonts w:ascii="Cambria Math" w:eastAsiaTheme="minorEastAsia" w:hAnsi="Cambria Math"/>
-                </w:rPr>
-                <m:t>2</m:t>
-              </m:r>
-            </m:den>
-          </m:f>
-          <m:r>
-            <w:rPr>
-              <w:rFonts w:ascii="Cambria Math" w:eastAsiaTheme="minorEastAsia" w:hAnsi="Cambria Math"/>
-            </w:rPr>
-            <m:t>=</m:t>
-          </m:r>
-          <m:f>
-            <m:fPr>
-              <m:ctrlPr>
-                <w:rPr>
-                  <w:rFonts w:ascii="Cambria Math" w:eastAsiaTheme="minorEastAsia" w:hAnsi="Cambria Math"/>
-                  <w:i/>
-                </w:rPr>
-              </m:ctrlPr>
-            </m:fPr>
-            <m:num>
-              <m:sSub>
-                <m:sSubPr>
-                  <m:ctrlPr>
-                    <w:rPr>
-                      <w:rFonts w:ascii="Cambria Math" w:eastAsiaTheme="minorEastAsia" w:hAnsi="Cambria Math"/>
-                      <w:i/>
-                    </w:rPr>
-                  </m:ctrlPr>
-                </m:sSubPr>
-                <m:e>
-                  <m:r>
-                    <w:rPr>
-                      <w:rFonts w:ascii="Cambria Math" w:eastAsiaTheme="minorEastAsia" w:hAnsi="Cambria Math"/>
-                    </w:rPr>
-                    <m:t>s</m:t>
-                  </m:r>
-                </m:e>
-                <m:sub>
-                  <m:r>
-                    <w:rPr>
-                      <w:rFonts w:ascii="Cambria Math" w:eastAsiaTheme="minorEastAsia" w:hAnsi="Cambria Math"/>
-                    </w:rPr>
-                    <m:t>1</m:t>
-                  </m:r>
-                </m:sub>
-              </m:sSub>
-              <m:r>
-                <w:rPr>
-                  <w:rFonts w:ascii="Cambria Math" w:eastAsiaTheme="minorEastAsia" w:hAnsi="Cambria Math"/>
-                </w:rPr>
-                <m:t>+</m:t>
-              </m:r>
-              <m:sSub>
-                <m:sSubPr>
-                  <m:ctrlPr>
-                    <w:rPr>
-                      <w:rFonts w:ascii="Cambria Math" w:eastAsiaTheme="minorEastAsia" w:hAnsi="Cambria Math"/>
-                      <w:i/>
-                    </w:rPr>
-                  </m:ctrlPr>
-                </m:sSubPr>
-                <m:e>
-                  <m:r>
-                    <w:rPr>
-                      <w:rFonts w:ascii="Cambria Math" w:eastAsiaTheme="minorEastAsia" w:hAnsi="Cambria Math"/>
-                    </w:rPr>
-                    <m:t>s</m:t>
-                  </m:r>
-                </m:e>
-                <m:sub>
-                  <m:r>
-                    <w:rPr>
-                      <w:rFonts w:ascii="Cambria Math" w:eastAsiaTheme="minorEastAsia" w:hAnsi="Cambria Math"/>
-                    </w:rPr>
-                    <m:t>2</m:t>
-                  </m:r>
-                </m:sub>
-              </m:sSub>
-            </m:num>
-            <m:den>
-              <m:r>
-                <w:rPr>
-                  <w:rFonts w:ascii="Cambria Math" w:eastAsiaTheme="minorEastAsia" w:hAnsi="Cambria Math"/>
-                </w:rPr>
-                <m:t>2</m:t>
-              </m:r>
-            </m:den>
-          </m:f>
-        </m:oMath>
-      </m:oMathPara>
-    </w:p>
-    <w:p>
-      <w:pPr>
-        <w:pBdr>
-          <w:bottom w:val="single" w:sz="6" w:space="1" w:color="auto"/>
-        </w:pBdr>
-        <w:spacing w:after="0"/>
-        <w:rPr>
-          <w:rFonts w:eastAsiaTheme="minorEastAsia"/>
-        </w:rPr>
-      </w:pPr>
-      <m:oMathPara>
-        <m:oMath>
-          <m:sSubSup>
-            <m:sSubSupPr>
-              <m:ctrlPr>
-                <w:rPr>
-                  <w:rFonts w:ascii="Cambria Math" w:eastAsiaTheme="minorEastAsia" w:hAnsi="Cambria Math"/>
-                  <w:i/>
-                </w:rPr>
-              </m:ctrlPr>
-            </m:sSubSupPr>
-            <m:e>
-              <m:r>
-                <w:rPr>
-                  <w:rFonts w:ascii="Cambria Math" w:eastAsiaTheme="minorEastAsia" w:hAnsi="Cambria Math"/>
-                </w:rPr>
-                <m:t>s</m:t>
-              </m:r>
-            </m:e>
-            <m:sub>
-              <m:r>
-                <w:rPr>
-                  <w:rFonts w:ascii="Cambria Math" w:eastAsiaTheme="minorEastAsia" w:hAnsi="Cambria Math"/>
-                </w:rPr>
-                <m:t>3</m:t>
-              </m:r>
-            </m:sub>
-            <m:sup>
-              <m:r>
-                <w:rPr>
-                  <w:rFonts w:ascii="Cambria Math" w:eastAsiaTheme="minorEastAsia" w:hAnsi="Cambria Math"/>
-                </w:rPr>
-                <m:t>1</m:t>
-              </m:r>
-            </m:sup>
-          </m:sSubSup>
-          <m:r>
-            <w:rPr>
-              <w:rFonts w:ascii="Cambria Math" w:eastAsiaTheme="minorEastAsia" w:hAnsi="Cambria Math"/>
-            </w:rPr>
-            <m:t>=</m:t>
-          </m:r>
-          <m:sSub>
-            <m:sSubPr>
-              <m:ctrlPr>
-                <w:rPr>
-                  <w:rFonts w:ascii="Cambria Math" w:eastAsiaTheme="minorEastAsia" w:hAnsi="Cambria Math"/>
-                  <w:i/>
-                </w:rPr>
-              </m:ctrlPr>
-            </m:sSubPr>
-            <m:e>
-              <m:r>
-                <w:rPr>
-                  <w:rFonts w:ascii="Cambria Math" w:eastAsiaTheme="minorEastAsia" w:hAnsi="Cambria Math"/>
-                </w:rPr>
-                <m:t>s</m:t>
-              </m:r>
-            </m:e>
-            <m:sub>
-              <m:r>
-                <w:rPr>
-                  <w:rFonts w:ascii="Cambria Math" w:eastAsiaTheme="minorEastAsia" w:hAnsi="Cambria Math"/>
-                </w:rPr>
-                <m:t>3</m:t>
-              </m:r>
-            </m:sub>
-          </m:sSub>
-          <m:r>
-            <w:rPr>
-              <w:rFonts w:ascii="Cambria Math" w:eastAsiaTheme="minorEastAsia" w:hAnsi="Cambria Math"/>
-            </w:rPr>
-            <m:t>-</m:t>
-          </m:r>
-          <m:f>
-            <m:fPr>
-              <m:ctrlPr>
-                <w:rPr>
-                  <w:rFonts w:ascii="Cambria Math" w:eastAsiaTheme="minorEastAsia" w:hAnsi="Cambria Math"/>
-                  <w:i/>
-                </w:rPr>
-              </m:ctrlPr>
-            </m:fPr>
-            <m:num>
-              <m:sSub>
-                <m:sSubPr>
-                  <m:ctrlPr>
-                    <w:rPr>
-                      <w:rFonts w:ascii="Cambria Math" w:eastAsiaTheme="minorEastAsia" w:hAnsi="Cambria Math"/>
-                      <w:i/>
-                    </w:rPr>
-                  </m:ctrlPr>
-                </m:sSubPr>
-                <m:e>
-                  <m:r>
-                    <w:rPr>
-                      <w:rFonts w:ascii="Cambria Math" w:eastAsiaTheme="minorEastAsia" w:hAnsi="Cambria Math"/>
-                    </w:rPr>
-                    <m:t>s</m:t>
-                  </m:r>
-                </m:e>
-                <m:sub>
-                  <m:r>
-                    <w:rPr>
-                      <w:rFonts w:ascii="Cambria Math" w:eastAsiaTheme="minorEastAsia" w:hAnsi="Cambria Math"/>
-                    </w:rPr>
-                    <m:t>1</m:t>
-                  </m:r>
-                </m:sub>
-              </m:sSub>
-              <m:r>
-                <w:rPr>
-                  <w:rFonts w:ascii="Cambria Math" w:eastAsiaTheme="minorEastAsia" w:hAnsi="Cambria Math"/>
-                </w:rPr>
-                <m:t>-</m:t>
-              </m:r>
-              <m:sSub>
-                <m:sSubPr>
-                  <m:ctrlPr>
-                    <w:rPr>
-                      <w:rFonts w:ascii="Cambria Math" w:eastAsiaTheme="minorEastAsia" w:hAnsi="Cambria Math"/>
-                      <w:i/>
-                    </w:rPr>
-                  </m:ctrlPr>
-                </m:sSubPr>
-                <m:e>
-                  <m:r>
-                    <w:rPr>
-                      <w:rFonts w:ascii="Cambria Math" w:eastAsiaTheme="minorEastAsia" w:hAnsi="Cambria Math"/>
-                    </w:rPr>
-                    <m:t>s</m:t>
-                  </m:r>
-                </m:e>
-                <m:sub>
-                  <m:r>
-                    <w:rPr>
-                      <w:rFonts w:ascii="Cambria Math" w:eastAsiaTheme="minorEastAsia" w:hAnsi="Cambria Math"/>
-                    </w:rPr>
-                    <m:t>2</m:t>
-                  </m:r>
-                </m:sub>
-              </m:sSub>
-            </m:num>
-            <m:den>
-              <m:r>
-                <w:rPr>
-                  <w:rFonts w:ascii="Cambria Math" w:eastAsiaTheme="minorEastAsia" w:hAnsi="Cambria Math"/>
-                </w:rPr>
-                <m:t>2</m:t>
-              </m:r>
-            </m:den>
-          </m:f>
-        </m:oMath>
-      </m:oMathPara>
-    </w:p>
-    <w:p>
-      <w:pPr>
-        <w:pBdr>
-          <w:bottom w:val="single" w:sz="6" w:space="1" w:color="auto"/>
-        </w:pBdr>
-        <w:spacing w:after="0"/>
-        <w:rPr>
-          <w:rFonts w:eastAsiaTheme="minorEastAsia"/>
-        </w:rPr>
-      </w:pPr>
-      <m:oMathPara>
-        <m:oMath>
-          <m:sSubSup>
-            <m:sSubSupPr>
-              <m:ctrlPr>
-                <w:rPr>
-                  <w:rFonts w:ascii="Cambria Math" w:eastAsiaTheme="minorEastAsia" w:hAnsi="Cambria Math"/>
-                  <w:i/>
-                </w:rPr>
-              </m:ctrlPr>
-            </m:sSubSupPr>
-            <m:e>
-              <m:r>
-                <w:rPr>
-                  <w:rFonts w:ascii="Cambria Math" w:eastAsiaTheme="minorEastAsia" w:hAnsi="Cambria Math"/>
-                </w:rPr>
-                <m:t>s</m:t>
-              </m:r>
-            </m:e>
-            <m:sub>
-              <m:r>
-                <w:rPr>
-                  <w:rFonts w:ascii="Cambria Math" w:eastAsiaTheme="minorEastAsia" w:hAnsi="Cambria Math"/>
-                </w:rPr>
-                <m:t>4</m:t>
-              </m:r>
-            </m:sub>
-            <m:sup>
-              <m:r>
-                <w:rPr>
-                  <w:rFonts w:ascii="Cambria Math" w:eastAsiaTheme="minorEastAsia" w:hAnsi="Cambria Math"/>
-                </w:rPr>
-                <m:t>1</m:t>
-              </m:r>
-            </m:sup>
-          </m:sSubSup>
-          <m:r>
-            <w:rPr>
-              <w:rFonts w:ascii="Cambria Math" w:eastAsiaTheme="minorEastAsia" w:hAnsi="Cambria Math"/>
-            </w:rPr>
-            <m:t>=</m:t>
-          </m:r>
-          <m:sSub>
-            <m:sSubPr>
-              <m:ctrlPr>
-                <w:rPr>
-                  <w:rFonts w:ascii="Cambria Math" w:eastAsiaTheme="minorEastAsia" w:hAnsi="Cambria Math"/>
-                  <w:i/>
-                </w:rPr>
-              </m:ctrlPr>
-            </m:sSubPr>
-            <m:e>
-              <m:r>
-                <w:rPr>
-                  <w:rFonts w:ascii="Cambria Math" w:eastAsiaTheme="minorEastAsia" w:hAnsi="Cambria Math"/>
-                </w:rPr>
-                <m:t>s</m:t>
-              </m:r>
-            </m:e>
-            <m:sub>
-              <m:r>
-                <w:rPr>
-                  <w:rFonts w:ascii="Cambria Math" w:eastAsiaTheme="minorEastAsia" w:hAnsi="Cambria Math"/>
-                </w:rPr>
-                <m:t>4</m:t>
-              </m:r>
-            </m:sub>
-          </m:sSub>
-          <m:r>
-            <w:rPr>
-              <w:rFonts w:ascii="Cambria Math" w:eastAsiaTheme="minorEastAsia" w:hAnsi="Cambria Math"/>
-            </w:rPr>
-            <m:t>-</m:t>
-          </m:r>
-          <m:f>
-            <m:fPr>
-              <m:ctrlPr>
-                <w:rPr>
-                  <w:rFonts w:ascii="Cambria Math" w:eastAsiaTheme="minorEastAsia" w:hAnsi="Cambria Math"/>
-                  <w:i/>
-                </w:rPr>
-              </m:ctrlPr>
-            </m:fPr>
-            <m:num>
-              <m:sSub>
-                <m:sSubPr>
-                  <m:ctrlPr>
-                    <w:rPr>
-                      <w:rFonts w:ascii="Cambria Math" w:eastAsiaTheme="minorEastAsia" w:hAnsi="Cambria Math"/>
-                      <w:i/>
-                    </w:rPr>
-                  </m:ctrlPr>
-                </m:sSubPr>
-                <m:e>
-                  <m:r>
-                    <w:rPr>
-                      <w:rFonts w:ascii="Cambria Math" w:eastAsiaTheme="minorEastAsia" w:hAnsi="Cambria Math"/>
-                    </w:rPr>
-                    <m:t>s</m:t>
-                  </m:r>
-                </m:e>
-                <m:sub>
-                  <m:r>
-                    <w:rPr>
-                      <w:rFonts w:ascii="Cambria Math" w:eastAsiaTheme="minorEastAsia" w:hAnsi="Cambria Math"/>
-                    </w:rPr>
-                    <m:t>1</m:t>
-                  </m:r>
-                </m:sub>
-              </m:sSub>
-              <m:r>
-                <w:rPr>
-                  <w:rFonts w:ascii="Cambria Math" w:eastAsiaTheme="minorEastAsia" w:hAnsi="Cambria Math"/>
-                </w:rPr>
-                <m:t>-</m:t>
-              </m:r>
-              <m:sSub>
-                <m:sSubPr>
-                  <m:ctrlPr>
-                    <w:rPr>
-                      <w:rFonts w:ascii="Cambria Math" w:eastAsiaTheme="minorEastAsia" w:hAnsi="Cambria Math"/>
-                      <w:i/>
-                    </w:rPr>
-                  </m:ctrlPr>
-                </m:sSubPr>
-                <m:e>
-                  <m:r>
-                    <w:rPr>
-                      <w:rFonts w:ascii="Cambria Math" w:eastAsiaTheme="minorEastAsia" w:hAnsi="Cambria Math"/>
-                    </w:rPr>
-                    <m:t>s</m:t>
-                  </m:r>
-                </m:e>
-                <m:sub>
-                  <m:r>
-                    <w:rPr>
-                      <w:rFonts w:ascii="Cambria Math" w:eastAsiaTheme="minorEastAsia" w:hAnsi="Cambria Math"/>
-                    </w:rPr>
-                    <m:t>2</m:t>
-                  </m:r>
-                </m:sub>
-              </m:sSub>
-            </m:num>
-            <m:den>
-              <m:r>
-                <w:rPr>
-                  <w:rFonts w:ascii="Cambria Math" w:eastAsiaTheme="minorEastAsia" w:hAnsi="Cambria Math"/>
-                </w:rPr>
-                <m:t>2</m:t>
-              </m:r>
-            </m:den>
-          </m:f>
-        </m:oMath>
-      </m:oMathPara>
-    </w:p>
-    <w:p>
-      <w:pPr>
-        <w:pBdr>
-          <w:bottom w:val="single" w:sz="6" w:space="1" w:color="auto"/>
-        </w:pBdr>
-        <w:spacing w:after="0"/>
-        <w:rPr>
-          <w:rFonts w:eastAsiaTheme="minorEastAsia"/>
-        </w:rPr>
-      </w:pPr>
-      <w:r>
-        <w:rPr>
-          <w:rFonts w:eastAsiaTheme="minorEastAsia"/>
-        </w:rPr>
-        <w:t>Reconcile Area 1 and 3:</w:t>
-      </w:r>
-    </w:p>
-    <w:p>
-      <w:pPr>
-        <w:pBdr>
-          <w:bottom w:val="single" w:sz="6" w:space="1" w:color="auto"/>
-        </w:pBdr>
-        <w:spacing w:after="0"/>
-        <w:rPr>
-          <w:rFonts w:eastAsiaTheme="minorEastAsia"/>
-        </w:rPr>
-      </w:pPr>
-      <m:oMathPara>
-        <m:oMath>
-          <m:sSubSup>
-            <m:sSubSupPr>
-              <m:ctrlPr>
-                <w:rPr>
-                  <w:rFonts w:ascii="Cambria Math" w:eastAsiaTheme="minorEastAsia" w:hAnsi="Cambria Math"/>
-                  <w:i/>
-                </w:rPr>
-              </m:ctrlPr>
-            </m:sSubSupPr>
-            <m:e>
-              <m:r>
-                <w:rPr>
-                  <w:rFonts w:ascii="Cambria Math" w:eastAsiaTheme="minorEastAsia" w:hAnsi="Cambria Math"/>
-                </w:rPr>
-                <m:t>s</m:t>
-              </m:r>
-            </m:e>
-            <m:sub>
-              <m:r>
-                <w:rPr>
-                  <w:rFonts w:ascii="Cambria Math" w:eastAsiaTheme="minorEastAsia" w:hAnsi="Cambria Math"/>
-                </w:rPr>
-                <m:t>1</m:t>
-              </m:r>
-            </m:sub>
-            <m:sup>
-              <m:r>
-                <w:rPr>
-                  <w:rFonts w:ascii="Cambria Math" w:eastAsiaTheme="minorEastAsia" w:hAnsi="Cambria Math"/>
-                </w:rPr>
-                <m:t>2</m:t>
-              </m:r>
-            </m:sup>
-          </m:sSubSup>
-          <m:r>
-            <w:rPr>
-              <w:rFonts w:ascii="Cambria Math" w:eastAsiaTheme="minorEastAsia" w:hAnsi="Cambria Math"/>
-            </w:rPr>
-            <m:t>=</m:t>
-          </m:r>
-          <m:sSubSup>
-            <m:sSubSupPr>
-              <m:ctrlPr>
-                <w:rPr>
-                  <w:rFonts w:ascii="Cambria Math" w:eastAsiaTheme="minorEastAsia" w:hAnsi="Cambria Math"/>
-                  <w:i/>
-                </w:rPr>
-              </m:ctrlPr>
-            </m:sSubSupPr>
-            <m:e>
-              <m:r>
-                <w:rPr>
-                  <w:rFonts w:ascii="Cambria Math" w:eastAsiaTheme="minorEastAsia" w:hAnsi="Cambria Math"/>
-                </w:rPr>
-                <m:t>s</m:t>
-              </m:r>
-            </m:e>
-            <m:sub>
-              <m:r>
-                <w:rPr>
-                  <w:rFonts w:ascii="Cambria Math" w:eastAsiaTheme="minorEastAsia" w:hAnsi="Cambria Math"/>
-                </w:rPr>
-                <m:t>1</m:t>
-              </m:r>
-            </m:sub>
-            <m:sup>
-              <m:r>
-                <w:rPr>
-                  <w:rFonts w:ascii="Cambria Math" w:eastAsiaTheme="minorEastAsia" w:hAnsi="Cambria Math"/>
-                </w:rPr>
-                <m:t>1</m:t>
-              </m:r>
-            </m:sup>
-          </m:sSubSup>
-          <m:r>
-            <w:rPr>
-              <w:rFonts w:ascii="Cambria Math" w:eastAsiaTheme="minorEastAsia" w:hAnsi="Cambria Math"/>
-            </w:rPr>
-            <m:t>+</m:t>
-          </m:r>
-          <m:f>
-            <m:fPr>
-              <m:ctrlPr>
-                <w:rPr>
-                  <w:rFonts w:ascii="Cambria Math" w:eastAsiaTheme="minorEastAsia" w:hAnsi="Cambria Math"/>
-                  <w:i/>
-                </w:rPr>
-              </m:ctrlPr>
-            </m:fPr>
-            <m:num>
-              <m:sSubSup>
-                <m:sSubSupPr>
-                  <m:ctrlPr>
-                    <w:rPr>
-                      <w:rFonts w:ascii="Cambria Math" w:eastAsiaTheme="minorEastAsia" w:hAnsi="Cambria Math"/>
-                      <w:i/>
-                    </w:rPr>
-                  </m:ctrlPr>
-                </m:sSubSupPr>
-                <m:e>
-                  <m:r>
-                    <w:rPr>
-                      <w:rFonts w:ascii="Cambria Math" w:eastAsiaTheme="minorEastAsia" w:hAnsi="Cambria Math"/>
-                    </w:rPr>
-                    <m:t>s</m:t>
-                  </m:r>
-                </m:e>
-                <m:sub>
-                  <m:r>
-                    <w:rPr>
-                      <w:rFonts w:ascii="Cambria Math" w:eastAsiaTheme="minorEastAsia" w:hAnsi="Cambria Math"/>
-                    </w:rPr>
-                    <m:t>1</m:t>
-                  </m:r>
-                </m:sub>
-                <m:sup>
-                  <m:r>
-                    <w:rPr>
-                      <w:rFonts w:ascii="Cambria Math" w:eastAsiaTheme="minorEastAsia" w:hAnsi="Cambria Math"/>
-                    </w:rPr>
-                    <m:t>1</m:t>
-                  </m:r>
-                </m:sup>
-              </m:sSubSup>
-              <m:r>
-                <w:rPr>
-                  <w:rFonts w:ascii="Cambria Math" w:eastAsiaTheme="minorEastAsia" w:hAnsi="Cambria Math"/>
-                </w:rPr>
-                <m:t>-</m:t>
-              </m:r>
-              <m:sSubSup>
-                <m:sSubSupPr>
-                  <m:ctrlPr>
-                    <w:rPr>
-                      <w:rFonts w:ascii="Cambria Math" w:eastAsiaTheme="minorEastAsia" w:hAnsi="Cambria Math"/>
-                      <w:i/>
-                    </w:rPr>
-                  </m:ctrlPr>
-                </m:sSubSupPr>
-                <m:e>
-                  <m:r>
-                    <w:rPr>
-                      <w:rFonts w:ascii="Cambria Math" w:eastAsiaTheme="minorEastAsia" w:hAnsi="Cambria Math"/>
-                    </w:rPr>
-                    <m:t>s</m:t>
-                  </m:r>
-                </m:e>
-                <m:sub>
-                  <m:r>
-                    <w:rPr>
-                      <w:rFonts w:ascii="Cambria Math" w:eastAsiaTheme="minorEastAsia" w:hAnsi="Cambria Math"/>
-                    </w:rPr>
-                    <m:t>3</m:t>
-                  </m:r>
-                </m:sub>
-                <m:sup>
-                  <m:r>
-                    <w:rPr>
-                      <w:rFonts w:ascii="Cambria Math" w:eastAsiaTheme="minorEastAsia" w:hAnsi="Cambria Math"/>
-                    </w:rPr>
-                    <m:t>1</m:t>
-                  </m:r>
-                </m:sup>
-              </m:sSubSup>
-            </m:num>
-            <m:den>
-              <m:r>
-                <w:rPr>
-                  <w:rFonts w:ascii="Cambria Math" w:eastAsiaTheme="minorEastAsia" w:hAnsi="Cambria Math"/>
-                </w:rPr>
-                <m:t>2</m:t>
-              </m:r>
-            </m:den>
-          </m:f>
-          <m:r>
-            <w:rPr>
-              <w:rFonts w:ascii="Cambria Math" w:eastAsiaTheme="minorEastAsia" w:hAnsi="Cambria Math"/>
-            </w:rPr>
-            <m:t>=</m:t>
-          </m:r>
-          <m:f>
-            <m:fPr>
-              <m:ctrlPr>
-                <w:rPr>
-                  <w:rFonts w:ascii="Cambria Math" w:eastAsiaTheme="minorEastAsia" w:hAnsi="Cambria Math"/>
-                  <w:i/>
-                </w:rPr>
-              </m:ctrlPr>
-            </m:fPr>
-            <m:num>
-              <m:sSub>
-                <m:sSubPr>
-                  <m:ctrlPr>
-                    <w:rPr>
-                      <w:rFonts w:ascii="Cambria Math" w:eastAsiaTheme="minorEastAsia" w:hAnsi="Cambria Math"/>
-                      <w:i/>
-                    </w:rPr>
-                  </m:ctrlPr>
-                </m:sSubPr>
-                <m:e>
-                  <m:r>
-                    <w:rPr>
-                      <w:rFonts w:ascii="Cambria Math" w:eastAsiaTheme="minorEastAsia" w:hAnsi="Cambria Math"/>
-                    </w:rPr>
-                    <m:t>s</m:t>
-                  </m:r>
-                </m:e>
-                <m:sub>
-                  <m:r>
-                    <w:rPr>
-                      <w:rFonts w:ascii="Cambria Math" w:eastAsiaTheme="minorEastAsia" w:hAnsi="Cambria Math"/>
-                    </w:rPr>
-                    <m:t>1</m:t>
-                  </m:r>
-                </m:sub>
-              </m:sSub>
-              <m:r>
-                <w:rPr>
-                  <w:rFonts w:ascii="Cambria Math" w:eastAsiaTheme="minorEastAsia" w:hAnsi="Cambria Math"/>
-                </w:rPr>
-                <m:t>+</m:t>
-              </m:r>
-              <m:sSub>
-                <m:sSubPr>
-                  <m:ctrlPr>
-                    <w:rPr>
-                      <w:rFonts w:ascii="Cambria Math" w:eastAsiaTheme="minorEastAsia" w:hAnsi="Cambria Math"/>
-                      <w:i/>
-                    </w:rPr>
-                  </m:ctrlPr>
-                </m:sSubPr>
-                <m:e>
-                  <m:r>
-                    <w:rPr>
-                      <w:rFonts w:ascii="Cambria Math" w:eastAsiaTheme="minorEastAsia" w:hAnsi="Cambria Math"/>
-                    </w:rPr>
-                    <m:t>s</m:t>
-                  </m:r>
-                </m:e>
-                <m:sub>
-                  <m:r>
-                    <w:rPr>
-                      <w:rFonts w:ascii="Cambria Math" w:eastAsiaTheme="minorEastAsia" w:hAnsi="Cambria Math"/>
-                    </w:rPr>
-                    <m:t>2</m:t>
-                  </m:r>
-                </m:sub>
-              </m:sSub>
-            </m:num>
-            <m:den>
-              <m:r>
-                <w:rPr>
-                  <w:rFonts w:ascii="Cambria Math" w:eastAsiaTheme="minorEastAsia" w:hAnsi="Cambria Math"/>
-                </w:rPr>
-                <m:t>2</m:t>
-              </m:r>
-            </m:den>
-          </m:f>
-          <m:r>
-            <w:rPr>
-              <w:rFonts w:ascii="Cambria Math" w:eastAsiaTheme="minorEastAsia" w:hAnsi="Cambria Math"/>
-            </w:rPr>
-            <m:t>+</m:t>
-          </m:r>
-          <m:f>
-            <m:fPr>
-              <m:ctrlPr>
-                <w:rPr>
-                  <w:rFonts w:ascii="Cambria Math" w:eastAsiaTheme="minorEastAsia" w:hAnsi="Cambria Math"/>
-                  <w:i/>
-                </w:rPr>
-              </m:ctrlPr>
-            </m:fPr>
-            <m:num>
-              <m:f>
-                <m:fPr>
-                  <m:ctrlPr>
-                    <w:rPr>
-                      <w:rFonts w:ascii="Cambria Math" w:eastAsiaTheme="minorEastAsia" w:hAnsi="Cambria Math"/>
-                      <w:i/>
-                    </w:rPr>
-                  </m:ctrlPr>
-                </m:fPr>
-                <m:num>
-                  <m:sSub>
-                    <m:sSubPr>
-                      <m:ctrlPr>
-                        <w:rPr>
-                          <w:rFonts w:ascii="Cambria Math" w:eastAsiaTheme="minorEastAsia" w:hAnsi="Cambria Math"/>
-                          <w:i/>
-                        </w:rPr>
-                      </m:ctrlPr>
-                    </m:sSubPr>
-                    <m:e>
-                      <m:r>
-                        <w:rPr>
-                          <w:rFonts w:ascii="Cambria Math" w:eastAsiaTheme="minorEastAsia" w:hAnsi="Cambria Math"/>
-                        </w:rPr>
-                        <m:t>s</m:t>
-                      </m:r>
-                    </m:e>
-                    <m:sub>
-                      <m:r>
-                        <w:rPr>
-                          <w:rFonts w:ascii="Cambria Math" w:eastAsiaTheme="minorEastAsia" w:hAnsi="Cambria Math"/>
-                        </w:rPr>
-                        <m:t>1</m:t>
-                      </m:r>
-                    </m:sub>
-                  </m:sSub>
-                  <m:r>
-                    <w:rPr>
-                      <w:rFonts w:ascii="Cambria Math" w:eastAsiaTheme="minorEastAsia" w:hAnsi="Cambria Math"/>
-                    </w:rPr>
-                    <m:t>+</m:t>
-                  </m:r>
-                  <m:sSub>
-                    <m:sSubPr>
-                      <m:ctrlPr>
-                        <w:rPr>
-                          <w:rFonts w:ascii="Cambria Math" w:eastAsiaTheme="minorEastAsia" w:hAnsi="Cambria Math"/>
-                          <w:i/>
-                        </w:rPr>
-                      </m:ctrlPr>
-                    </m:sSubPr>
-                    <m:e>
-                      <m:r>
-                        <w:rPr>
-                          <w:rFonts w:ascii="Cambria Math" w:eastAsiaTheme="minorEastAsia" w:hAnsi="Cambria Math"/>
-                        </w:rPr>
-                        <m:t>s</m:t>
-                      </m:r>
-                    </m:e>
-                    <m:sub>
-                      <m:r>
-                        <w:rPr>
-                          <w:rFonts w:ascii="Cambria Math" w:eastAsiaTheme="minorEastAsia" w:hAnsi="Cambria Math"/>
-                        </w:rPr>
-                        <m:t>2</m:t>
-                      </m:r>
-                    </m:sub>
-                  </m:sSub>
-                </m:num>
-                <m:den>
-                  <m:r>
-                    <w:rPr>
-                      <w:rFonts w:ascii="Cambria Math" w:eastAsiaTheme="minorEastAsia" w:hAnsi="Cambria Math"/>
-                    </w:rPr>
-                    <m:t>2</m:t>
-                  </m:r>
-                </m:den>
-              </m:f>
-              <m:r>
-                <w:rPr>
-                  <w:rFonts w:ascii="Cambria Math" w:eastAsiaTheme="minorEastAsia" w:hAnsi="Cambria Math"/>
-                </w:rPr>
-                <m:t>-</m:t>
-              </m:r>
-              <m:d>
-                <m:dPr>
-                  <m:ctrlPr>
-                    <w:rPr>
-                      <w:rFonts w:ascii="Cambria Math" w:eastAsiaTheme="minorEastAsia" w:hAnsi="Cambria Math"/>
-                      <w:i/>
-                    </w:rPr>
-                  </m:ctrlPr>
-                </m:dPr>
-                <m:e>
-                  <m:sSub>
-                    <m:sSubPr>
-                      <m:ctrlPr>
-                        <w:rPr>
-                          <w:rFonts w:ascii="Cambria Math" w:eastAsiaTheme="minorEastAsia" w:hAnsi="Cambria Math"/>
-                          <w:i/>
-                        </w:rPr>
-                      </m:ctrlPr>
-                    </m:sSubPr>
-                    <m:e>
-                      <m:r>
-                        <w:rPr>
-                          <w:rFonts w:ascii="Cambria Math" w:eastAsiaTheme="minorEastAsia" w:hAnsi="Cambria Math"/>
-                        </w:rPr>
-                        <m:t>s</m:t>
-                      </m:r>
-                    </m:e>
-                    <m:sub>
-                      <m:r>
-                        <w:rPr>
-                          <w:rFonts w:ascii="Cambria Math" w:eastAsiaTheme="minorEastAsia" w:hAnsi="Cambria Math"/>
-                        </w:rPr>
-                        <m:t>3</m:t>
-                      </m:r>
-                    </m:sub>
-                  </m:sSub>
-                  <m:r>
-                    <w:rPr>
-                      <w:rFonts w:ascii="Cambria Math" w:eastAsiaTheme="minorEastAsia" w:hAnsi="Cambria Math"/>
-                    </w:rPr>
-                    <m:t>-</m:t>
-                  </m:r>
-                  <m:f>
-                    <m:fPr>
-                      <m:ctrlPr>
-                        <w:rPr>
-                          <w:rFonts w:ascii="Cambria Math" w:eastAsiaTheme="minorEastAsia" w:hAnsi="Cambria Math"/>
-                          <w:i/>
-                        </w:rPr>
-                      </m:ctrlPr>
-                    </m:fPr>
-                    <m:num>
-                      <m:sSub>
-                        <m:sSubPr>
-                          <m:ctrlPr>
-                            <w:rPr>
-                              <w:rFonts w:ascii="Cambria Math" w:eastAsiaTheme="minorEastAsia" w:hAnsi="Cambria Math"/>
-                              <w:i/>
-                            </w:rPr>
-                          </m:ctrlPr>
-                        </m:sSubPr>
-                        <m:e>
-                          <m:r>
-                            <w:rPr>
-                              <w:rFonts w:ascii="Cambria Math" w:eastAsiaTheme="minorEastAsia" w:hAnsi="Cambria Math"/>
-                            </w:rPr>
-                            <m:t>s</m:t>
-                          </m:r>
-                        </m:e>
-                        <m:sub>
-                          <m:r>
-                            <w:rPr>
-                              <w:rFonts w:ascii="Cambria Math" w:eastAsiaTheme="minorEastAsia" w:hAnsi="Cambria Math"/>
-                            </w:rPr>
-                            <m:t>1</m:t>
-                          </m:r>
-                        </m:sub>
-                      </m:sSub>
-                      <m:r>
-                        <w:rPr>
-                          <w:rFonts w:ascii="Cambria Math" w:eastAsiaTheme="minorEastAsia" w:hAnsi="Cambria Math"/>
-                        </w:rPr>
-                        <m:t>-</m:t>
-                      </m:r>
-                      <m:sSub>
-                        <m:sSubPr>
-                          <m:ctrlPr>
-                            <w:rPr>
-                              <w:rFonts w:ascii="Cambria Math" w:eastAsiaTheme="minorEastAsia" w:hAnsi="Cambria Math"/>
-                              <w:i/>
-                            </w:rPr>
-                          </m:ctrlPr>
-                        </m:sSubPr>
-                        <m:e>
-                          <m:r>
-                            <w:rPr>
-                              <w:rFonts w:ascii="Cambria Math" w:eastAsiaTheme="minorEastAsia" w:hAnsi="Cambria Math"/>
-                            </w:rPr>
-                            <m:t>s</m:t>
-                          </m:r>
-                        </m:e>
-                        <m:sub>
-                          <m:r>
-                            <w:rPr>
-                              <w:rFonts w:ascii="Cambria Math" w:eastAsiaTheme="minorEastAsia" w:hAnsi="Cambria Math"/>
-                            </w:rPr>
-                            <m:t>2</m:t>
-                          </m:r>
-                        </m:sub>
-                      </m:sSub>
-                    </m:num>
-                    <m:den>
-                      <m:r>
-                        <w:rPr>
-                          <w:rFonts w:ascii="Cambria Math" w:eastAsiaTheme="minorEastAsia" w:hAnsi="Cambria Math"/>
-                        </w:rPr>
-                        <m:t>2</m:t>
-                      </m:r>
-                    </m:den>
-                  </m:f>
-                </m:e>
-              </m:d>
-            </m:num>
-            <m:den>
-              <m:r>
-                <w:rPr>
-                  <w:rFonts w:ascii="Cambria Math" w:eastAsiaTheme="minorEastAsia" w:hAnsi="Cambria Math"/>
-                </w:rPr>
-                <m:t>2</m:t>
-              </m:r>
-            </m:den>
-          </m:f>
-          <m:r>
-            <w:rPr>
-              <w:rFonts w:ascii="Cambria Math" w:eastAsiaTheme="minorEastAsia" w:hAnsi="Cambria Math"/>
-            </w:rPr>
-            <m:t>=</m:t>
-          </m:r>
-          <m:f>
-            <m:fPr>
-              <m:ctrlPr>
-                <w:rPr>
-                  <w:rFonts w:ascii="Cambria Math" w:eastAsiaTheme="minorEastAsia" w:hAnsi="Cambria Math"/>
-                  <w:i/>
-                </w:rPr>
-              </m:ctrlPr>
-            </m:fPr>
-            <m:num>
-              <m:sSub>
-                <m:sSubPr>
-                  <m:ctrlPr>
-                    <w:rPr>
-                      <w:rFonts w:ascii="Cambria Math" w:eastAsiaTheme="minorEastAsia" w:hAnsi="Cambria Math"/>
-                      <w:i/>
-                    </w:rPr>
-                  </m:ctrlPr>
-                </m:sSubPr>
-                <m:e>
-                  <m:r>
-                    <w:rPr>
-                      <w:rFonts w:ascii="Cambria Math" w:eastAsiaTheme="minorEastAsia" w:hAnsi="Cambria Math"/>
-                    </w:rPr>
-                    <m:t>s</m:t>
-                  </m:r>
-                </m:e>
-                <m:sub>
-                  <m:r>
-                    <w:rPr>
-                      <w:rFonts w:ascii="Cambria Math" w:eastAsiaTheme="minorEastAsia" w:hAnsi="Cambria Math"/>
-                    </w:rPr>
-                    <m:t>1</m:t>
-                  </m:r>
-                </m:sub>
-              </m:sSub>
-              <m:r>
-                <w:rPr>
-                  <w:rFonts w:ascii="Cambria Math" w:eastAsiaTheme="minorEastAsia" w:hAnsi="Cambria Math"/>
-                </w:rPr>
-                <m:t>+</m:t>
-              </m:r>
-              <m:sSub>
-                <m:sSubPr>
-                  <m:ctrlPr>
-                    <w:rPr>
-                      <w:rFonts w:ascii="Cambria Math" w:eastAsiaTheme="minorEastAsia" w:hAnsi="Cambria Math"/>
-                      <w:i/>
-                    </w:rPr>
-                  </m:ctrlPr>
-                </m:sSubPr>
-                <m:e>
-                  <m:r>
-                    <w:rPr>
-                      <w:rFonts w:ascii="Cambria Math" w:eastAsiaTheme="minorEastAsia" w:hAnsi="Cambria Math"/>
-                    </w:rPr>
-                    <m:t>s</m:t>
-                  </m:r>
-                </m:e>
-                <m:sub>
-                  <m:r>
-                    <w:rPr>
-                      <w:rFonts w:ascii="Cambria Math" w:eastAsiaTheme="minorEastAsia" w:hAnsi="Cambria Math"/>
-                    </w:rPr>
-                    <m:t>2</m:t>
-                  </m:r>
-                </m:sub>
-              </m:sSub>
-            </m:num>
-            <m:den>
-              <m:r>
-                <w:rPr>
-                  <w:rFonts w:ascii="Cambria Math" w:eastAsiaTheme="minorEastAsia" w:hAnsi="Cambria Math"/>
-                </w:rPr>
-                <m:t>2</m:t>
-              </m:r>
-            </m:den>
-          </m:f>
-          <m:r>
-            <w:rPr>
-              <w:rFonts w:ascii="Cambria Math" w:eastAsiaTheme="minorEastAsia" w:hAnsi="Cambria Math"/>
-            </w:rPr>
-            <m:t>+</m:t>
-          </m:r>
-          <m:f>
-            <m:fPr>
-              <m:ctrlPr>
-                <w:rPr>
-                  <w:rFonts w:ascii="Cambria Math" w:eastAsiaTheme="minorEastAsia" w:hAnsi="Cambria Math"/>
-                  <w:i/>
-                </w:rPr>
-              </m:ctrlPr>
-            </m:fPr>
-            <m:num>
-              <m:sSub>
-                <m:sSubPr>
-                  <m:ctrlPr>
-                    <w:rPr>
-                      <w:rFonts w:ascii="Cambria Math" w:eastAsiaTheme="minorEastAsia" w:hAnsi="Cambria Math"/>
-                      <w:i/>
-                    </w:rPr>
-                  </m:ctrlPr>
-                </m:sSubPr>
-                <m:e>
-                  <m:r>
-                    <w:rPr>
-                      <w:rFonts w:ascii="Cambria Math" w:eastAsiaTheme="minorEastAsia" w:hAnsi="Cambria Math"/>
-                    </w:rPr>
-                    <m:t>s</m:t>
-                  </m:r>
-                </m:e>
-                <m:sub>
-                  <m:r>
-                    <w:rPr>
-                      <w:rFonts w:ascii="Cambria Math" w:eastAsiaTheme="minorEastAsia" w:hAnsi="Cambria Math"/>
-                    </w:rPr>
-                    <m:t>1</m:t>
-                  </m:r>
-                </m:sub>
-              </m:sSub>
-              <m:r>
-                <w:rPr>
-                  <w:rFonts w:ascii="Cambria Math" w:eastAsiaTheme="minorEastAsia" w:hAnsi="Cambria Math"/>
-                </w:rPr>
-                <m:t>-</m:t>
-              </m:r>
-              <m:sSub>
-                <m:sSubPr>
-                  <m:ctrlPr>
-                    <w:rPr>
-                      <w:rFonts w:ascii="Cambria Math" w:eastAsiaTheme="minorEastAsia" w:hAnsi="Cambria Math"/>
-                      <w:i/>
-                    </w:rPr>
-                  </m:ctrlPr>
-                </m:sSubPr>
-                <m:e>
-                  <m:r>
-                    <w:rPr>
-                      <w:rFonts w:ascii="Cambria Math" w:eastAsiaTheme="minorEastAsia" w:hAnsi="Cambria Math"/>
-                    </w:rPr>
-                    <m:t>s</m:t>
-                  </m:r>
-                </m:e>
-                <m:sub>
-                  <m:r>
-                    <w:rPr>
-                      <w:rFonts w:ascii="Cambria Math" w:eastAsiaTheme="minorEastAsia" w:hAnsi="Cambria Math"/>
-                    </w:rPr>
-                    <m:t>3</m:t>
-                  </m:r>
-                </m:sub>
-              </m:sSub>
-            </m:num>
-            <m:den>
-              <m:r>
-                <w:rPr>
-                  <w:rFonts w:ascii="Cambria Math" w:eastAsiaTheme="minorEastAsia" w:hAnsi="Cambria Math"/>
-                </w:rPr>
-                <m:t>2</m:t>
-              </m:r>
-            </m:den>
-          </m:f>
-          <m:r>
-            <w:rPr>
-              <w:rFonts w:ascii="Cambria Math" w:eastAsiaTheme="minorEastAsia" w:hAnsi="Cambria Math"/>
-            </w:rPr>
-            <m:t>=</m:t>
-          </m:r>
-          <m:f>
-            <m:fPr>
-              <m:ctrlPr>
-                <w:rPr>
-                  <w:rFonts w:ascii="Cambria Math" w:eastAsiaTheme="minorEastAsia" w:hAnsi="Cambria Math"/>
-                  <w:i/>
-                </w:rPr>
-              </m:ctrlPr>
-            </m:fPr>
-            <m:num>
-              <m:r>
-                <w:rPr>
-                  <w:rFonts w:ascii="Cambria Math" w:eastAsiaTheme="minorEastAsia" w:hAnsi="Cambria Math"/>
-                </w:rPr>
-                <m:t>2</m:t>
-              </m:r>
-              <m:sSub>
-                <m:sSubPr>
-                  <m:ctrlPr>
-                    <w:rPr>
-                      <w:rFonts w:ascii="Cambria Math" w:eastAsiaTheme="minorEastAsia" w:hAnsi="Cambria Math"/>
-                      <w:i/>
-                    </w:rPr>
-                  </m:ctrlPr>
-                </m:sSubPr>
-                <m:e>
-                  <m:r>
-                    <w:rPr>
-                      <w:rFonts w:ascii="Cambria Math" w:eastAsiaTheme="minorEastAsia" w:hAnsi="Cambria Math"/>
-                    </w:rPr>
-                    <m:t>s</m:t>
-                  </m:r>
-                </m:e>
-                <m:sub>
-                  <m:r>
-                    <w:rPr>
-                      <w:rFonts w:ascii="Cambria Math" w:eastAsiaTheme="minorEastAsia" w:hAnsi="Cambria Math"/>
-                    </w:rPr>
-                    <m:t>1</m:t>
-                  </m:r>
-                </m:sub>
-              </m:sSub>
-              <m:r>
-                <w:rPr>
-                  <w:rFonts w:ascii="Cambria Math" w:eastAsiaTheme="minorEastAsia" w:hAnsi="Cambria Math"/>
-                </w:rPr>
-                <m:t>+</m:t>
-              </m:r>
-              <m:sSub>
-                <m:sSubPr>
-                  <m:ctrlPr>
-                    <w:rPr>
-                      <w:rFonts w:ascii="Cambria Math" w:eastAsiaTheme="minorEastAsia" w:hAnsi="Cambria Math"/>
-                      <w:i/>
-                    </w:rPr>
-                  </m:ctrlPr>
-                </m:sSubPr>
-                <m:e>
-                  <m:r>
-                    <w:rPr>
-                      <w:rFonts w:ascii="Cambria Math" w:eastAsiaTheme="minorEastAsia" w:hAnsi="Cambria Math"/>
-                    </w:rPr>
-                    <m:t>s</m:t>
-                  </m:r>
-                </m:e>
-                <m:sub>
-                  <m:r>
-                    <w:rPr>
-                      <w:rFonts w:ascii="Cambria Math" w:eastAsiaTheme="minorEastAsia" w:hAnsi="Cambria Math"/>
-                    </w:rPr>
-                    <m:t>2</m:t>
-                  </m:r>
-                </m:sub>
-              </m:sSub>
-              <m:r>
-                <w:rPr>
-                  <w:rFonts w:ascii="Cambria Math" w:eastAsiaTheme="minorEastAsia" w:hAnsi="Cambria Math"/>
-                </w:rPr>
-                <m:t>+</m:t>
-              </m:r>
-              <m:sSub>
-                <m:sSubPr>
-                  <m:ctrlPr>
-                    <w:rPr>
-                      <w:rFonts w:ascii="Cambria Math" w:eastAsiaTheme="minorEastAsia" w:hAnsi="Cambria Math"/>
-                      <w:i/>
-                    </w:rPr>
-                  </m:ctrlPr>
-                </m:sSubPr>
-                <m:e>
-                  <m:r>
-                    <w:rPr>
-                      <w:rFonts w:ascii="Cambria Math" w:eastAsiaTheme="minorEastAsia" w:hAnsi="Cambria Math"/>
-                    </w:rPr>
-                    <m:t>s</m:t>
-                  </m:r>
-                </m:e>
-                <m:sub>
-                  <m:r>
-                    <w:rPr>
-                      <w:rFonts w:ascii="Cambria Math" w:eastAsiaTheme="minorEastAsia" w:hAnsi="Cambria Math"/>
-                    </w:rPr>
-                    <m:t>3</m:t>
-                  </m:r>
-                </m:sub>
-              </m:sSub>
-            </m:num>
-            <m:den>
-              <m:r>
-                <w:rPr>
-                  <w:rFonts w:ascii="Cambria Math" w:eastAsiaTheme="minorEastAsia" w:hAnsi="Cambria Math"/>
-                </w:rPr>
-                <m:t>2</m:t>
-              </m:r>
-            </m:den>
-          </m:f>
-        </m:oMath>
-      </m:oMathPara>
       <w:bookmarkStart w:id="0" w:name="_GoBack"/>
       <w:bookmarkEnd w:id="0"/>
     </w:p>
@@ -27119,80 +24294,6 @@
         <w:pBdr>
           <w:bottom w:val="single" w:sz="6" w:space="1" w:color="auto"/>
         </w:pBdr>
-        <w:spacing w:after="0"/>
-        <w:rPr>
-          <w:rFonts w:eastAsiaTheme="minorEastAsia"/>
-        </w:rPr>
-      </w:pPr>
-    </w:p>
-    <w:p>
-      <w:pPr>
-        <w:pBdr>
-          <w:bottom w:val="single" w:sz="6" w:space="1" w:color="auto"/>
-        </w:pBdr>
-        <w:spacing w:after="0"/>
-        <w:rPr>
-          <w:rFonts w:eastAsiaTheme="minorEastAsia"/>
-        </w:rPr>
-      </w:pPr>
-    </w:p>
-    <w:p>
-      <w:pPr>
-        <w:pBdr>
-          <w:bottom w:val="single" w:sz="6" w:space="1" w:color="auto"/>
-        </w:pBdr>
-        <w:spacing w:after="0"/>
-        <w:rPr>
-          <w:rFonts w:eastAsiaTheme="minorEastAsia"/>
-        </w:rPr>
-      </w:pPr>
-    </w:p>
-    <w:p>
-      <w:pPr>
-        <w:pBdr>
-          <w:bottom w:val="single" w:sz="6" w:space="1" w:color="auto"/>
-        </w:pBdr>
-        <w:spacing w:after="0"/>
-        <w:rPr>
-          <w:rFonts w:eastAsiaTheme="minorEastAsia"/>
-        </w:rPr>
-      </w:pPr>
-    </w:p>
-    <w:p>
-      <w:pPr>
-        <w:pBdr>
-          <w:bottom w:val="single" w:sz="6" w:space="1" w:color="auto"/>
-        </w:pBdr>
-        <w:spacing w:after="0"/>
-        <w:rPr>
-          <w:rFonts w:eastAsiaTheme="minorEastAsia"/>
-        </w:rPr>
-      </w:pPr>
-    </w:p>
-    <w:p>
-      <w:pPr>
-        <w:pBdr>
-          <w:bottom w:val="single" w:sz="6" w:space="1" w:color="auto"/>
-        </w:pBdr>
-        <w:spacing w:after="0"/>
-        <w:rPr>
-          <w:rFonts w:eastAsiaTheme="minorEastAsia"/>
-        </w:rPr>
-      </w:pPr>
-    </w:p>
-    <w:p>
-      <w:pPr>
-        <w:pBdr>
-          <w:bottom w:val="single" w:sz="6" w:space="1" w:color="auto"/>
-        </w:pBdr>
-        <w:spacing w:after="0"/>
-        <w:rPr>
-          <w:rFonts w:eastAsiaTheme="minorEastAsia"/>
-        </w:rPr>
-      </w:pPr>
-    </w:p>
-    <w:p>
-      <w:pPr>
         <w:spacing w:after="0"/>
         <w:rPr>
           <w:rFonts w:eastAsiaTheme="minorEastAsia"/>
@@ -27408,7 +24509,6 @@
         <w:rPr>
           <w:rFonts w:eastAsiaTheme="minorEastAsia"/>
         </w:rPr>
-        <w:lastRenderedPageBreak/>
         <w:t>Do you need to adjust it back to each area’s slack?</w:t>
       </w:r>
     </w:p>
@@ -31238,16 +28338,4 @@
   <a:objectDefaults/>
   <a:extraClrSchemeLst/>
 </a:theme>
-</file>
-
-<file path=customXml/item1.xml><?xml version="1.0" encoding="utf-8"?>
-<b:Sources xmlns:b="http://schemas.openxmlformats.org/officeDocument/2006/bibliography" xmlns="http://schemas.openxmlformats.org/officeDocument/2006/bibliography" SelectedStyle="\APA.XSL" StyleName="APA"/>
-</file>
-
-<file path=customXml/itemProps1.xml><?xml version="1.0" encoding="utf-8"?>
-<ds:datastoreItem xmlns:ds="http://schemas.openxmlformats.org/officeDocument/2006/customXml" ds:itemID="{44963FF6-53B7-464B-933B-36745CA3A7B0}">
-  <ds:schemaRefs>
-    <ds:schemaRef ds:uri="http://schemas.openxmlformats.org/officeDocument/2006/bibliography"/>
-  </ds:schemaRefs>
-</ds:datastoreItem>
 </file>
</xml_diff>